<commit_message>
Julian's returned version of the paper
</commit_message>
<xml_diff>
--- a/SimPaperDocs/Aviles et al KinPreEvol.docx
+++ b/SimPaperDocs/Aviles et al KinPreEvol.docx
@@ -1,6 +1,6 @@
 
 <file path=word/document.xml><?xml version="1.0" encoding="utf-8"?>
-<w:document xmlns:ve="http://schemas.openxmlformats.org/markup-compatibility/2006" xmlns:o="urn:schemas-microsoft-com:office:office" xmlns:r="http://schemas.openxmlformats.org/officeDocument/2006/relationships" xmlns:m="http://schemas.openxmlformats.org/officeDocument/2006/math" xmlns:v="urn:schemas-microsoft-com:vml" xmlns:wp="http://schemas.openxmlformats.org/drawingml/2006/wordprocessingDrawing" xmlns:w10="urn:schemas-microsoft-com:office:word" xmlns:w="http://schemas.openxmlformats.org/wordprocessingml/2006/main" xmlns:wne="http://schemas.microsoft.com/office/word/2006/wordml">
+<w:document xmlns:wpc="http://schemas.microsoft.com/office/word/2010/wordprocessingCanvas" xmlns:mo="http://schemas.microsoft.com/office/mac/office/2008/main" xmlns:mc="http://schemas.openxmlformats.org/markup-compatibility/2006" xmlns:mv="urn:schemas-microsoft-com:mac:vml" xmlns:o="urn:schemas-microsoft-com:office:office" xmlns:r="http://schemas.openxmlformats.org/officeDocument/2006/relationships" xmlns:m="http://schemas.openxmlformats.org/officeDocument/2006/math" xmlns:v="urn:schemas-microsoft-com:vml" xmlns:wp14="http://schemas.microsoft.com/office/word/2010/wordprocessingDrawing" xmlns:wp="http://schemas.openxmlformats.org/drawingml/2006/wordprocessingDrawing" xmlns:w10="urn:schemas-microsoft-com:office:word" xmlns:w="http://schemas.openxmlformats.org/wordprocessingml/2006/main" xmlns:w14="http://schemas.microsoft.com/office/word/2010/wordml" xmlns:wpg="http://schemas.microsoft.com/office/word/2010/wordprocessingGroup" xmlns:wpi="http://schemas.microsoft.com/office/word/2010/wordprocessingInk" xmlns:wne="http://schemas.microsoft.com/office/word/2006/wordml" xmlns:wps="http://schemas.microsoft.com/office/word/2010/wordprocessingShape" mc:Ignorable="w14 wp14">
   <w:body>
     <w:p>
       <w:pPr>
@@ -173,19 +173,11 @@
         </w:rPr>
         <w:t xml:space="preserve"> </w:t>
       </w:r>
-      <w:proofErr w:type="gramStart"/>
-      <w:r>
-        <w:rPr>
-          <w:lang w:val="en-CA"/>
-        </w:rPr>
-        <w:t>One</w:t>
-      </w:r>
-      <w:proofErr w:type="gramEnd"/>
-      <w:r>
-        <w:rPr>
-          <w:lang w:val="en-CA"/>
-        </w:rPr>
-        <w:t xml:space="preserve"> might expec</w:t>
+      <w:r>
+        <w:rPr>
+          <w:lang w:val="en-CA"/>
+        </w:rPr>
+        <w:t>One might expec</w:t>
       </w:r>
       <w:r>
         <w:rPr>
@@ -659,46 +651,30 @@
           <w:i/>
           <w:lang w:val="en-CA"/>
         </w:rPr>
-        <w:t xml:space="preserve"> and adapted from </w:t>
-      </w:r>
-      <w:proofErr w:type="spellStart"/>
+        <w:t xml:space="preserve"> and adapted from Veelen et al. 2010 etc.</w:t>
+      </w:r>
       <w:r>
         <w:rPr>
           <w:i/>
           <w:lang w:val="en-CA"/>
         </w:rPr>
-        <w:t>Veelen</w:t>
-      </w:r>
-      <w:proofErr w:type="spellEnd"/>
-      <w:r>
+        <w:t>)</w:t>
+      </w:r>
+      <w:commentRangeEnd w:id="1"/>
+      <w:r>
+        <w:rPr>
+          <w:rStyle w:val="CommentReference"/>
+        </w:rPr>
+        <w:commentReference w:id="1"/>
+      </w:r>
+    </w:p>
+    <w:p>
+      <w:pPr>
+        <w:spacing w:line="480" w:lineRule="auto"/>
         <w:rPr>
           <w:i/>
           <w:lang w:val="en-CA"/>
         </w:rPr>
-        <w:t xml:space="preserve"> et al. 2010 etc.</w:t>
-      </w:r>
-      <w:r>
-        <w:rPr>
-          <w:i/>
-          <w:lang w:val="en-CA"/>
-        </w:rPr>
-        <w:t>)</w:t>
-      </w:r>
-      <w:commentRangeEnd w:id="1"/>
-      <w:r>
-        <w:rPr>
-          <w:rStyle w:val="CommentReference"/>
-        </w:rPr>
-        <w:commentReference w:id="1"/>
-      </w:r>
-    </w:p>
-    <w:p>
-      <w:pPr>
-        <w:spacing w:line="480" w:lineRule="auto"/>
-        <w:rPr>
-          <w:i/>
-          <w:lang w:val="en-CA"/>
-        </w:rPr>
       </w:pPr>
       <w:r>
         <w:rPr>
@@ -758,21 +734,7 @@
         <w:rPr>
           <w:lang w:val="en-CA"/>
         </w:rPr>
-        <w:t xml:space="preserve"> and (van </w:t>
-      </w:r>
-      <w:proofErr w:type="spellStart"/>
-      <w:r>
-        <w:rPr>
-          <w:lang w:val="en-CA"/>
-        </w:rPr>
-        <w:t>Veelen</w:t>
-      </w:r>
-      <w:proofErr w:type="spellEnd"/>
-      <w:r>
-        <w:rPr>
-          <w:lang w:val="en-CA"/>
-        </w:rPr>
-        <w:t xml:space="preserve"> 2010)</w:t>
+        <w:t xml:space="preserve"> and (van Veelen 2010)</w:t>
       </w:r>
       <w:r>
         <w:rPr>
@@ -925,14 +887,14 @@
         <w:rPr>
           <w:lang w:val="en-CA"/>
         </w:rPr>
-        <w:t xml:space="preserve"> (e.g. protection from </w:t>
+        <w:t xml:space="preserve"> (e.g. protection from predators</w:t>
       </w:r>
       <w:proofErr w:type="gramStart"/>
       <w:r>
         <w:rPr>
           <w:lang w:val="en-CA"/>
         </w:rPr>
-        <w:t>predators, …)</w:t>
+        <w:t>, …)</w:t>
       </w:r>
       <w:proofErr w:type="gramEnd"/>
       <w:r>
@@ -1010,21 +972,7 @@
         <w:rPr>
           <w:lang w:val="en-CA"/>
         </w:rPr>
-        <w:t xml:space="preserve">) and (van </w:t>
-      </w:r>
-      <w:proofErr w:type="spellStart"/>
-      <w:r>
-        <w:rPr>
-          <w:lang w:val="en-CA"/>
-        </w:rPr>
-        <w:t>Veelen</w:t>
-      </w:r>
-      <w:proofErr w:type="spellEnd"/>
-      <w:r>
-        <w:rPr>
-          <w:lang w:val="en-CA"/>
-        </w:rPr>
-        <w:t xml:space="preserve"> 2010)</w:t>
+        <w:t>) and (van Veelen 2010)</w:t>
       </w:r>
       <w:r>
         <w:rPr>
@@ -1081,7 +1029,7 @@
           <w:insideH w:val="none" w:sz="0" w:space="0" w:color="auto"/>
           <w:insideV w:val="none" w:sz="0" w:space="0" w:color="auto"/>
         </w:tblBorders>
-        <w:tblLook w:val="04A0"/>
+        <w:tblLook w:val="04A0" w:firstRow="1" w:lastRow="0" w:firstColumn="1" w:lastColumn="0" w:noHBand="0" w:noVBand="1"/>
       </w:tblPr>
       <w:tblGrid>
         <w:gridCol w:w="8472"/>
@@ -1417,11 +1365,19 @@
           <w:lang w:val="en-CA"/>
         </w:rPr>
       </w:pPr>
-      <w:r>
-        <w:rPr>
-          <w:lang w:val="en-CA"/>
-        </w:rPr>
-        <w:t>where n is the size of the group</w:t>
+      <w:proofErr w:type="gramStart"/>
+      <w:r>
+        <w:rPr>
+          <w:lang w:val="en-CA"/>
+        </w:rPr>
+        <w:t>where</w:t>
+      </w:r>
+      <w:proofErr w:type="gramEnd"/>
+      <w:r>
+        <w:rPr>
+          <w:lang w:val="en-CA"/>
+        </w:rPr>
+        <w:t xml:space="preserve"> n is the size of the group</w:t>
       </w:r>
       <w:r>
         <w:rPr>
@@ -1439,21 +1395,7 @@
         <w:rPr>
           <w:lang w:val="en-CA"/>
         </w:rPr>
-        <w:t xml:space="preserve"> is the cost of cooperation, controlling the extent to which cooperative interactions are </w:t>
-      </w:r>
-      <w:proofErr w:type="spellStart"/>
-      <w:r>
-        <w:rPr>
-          <w:lang w:val="en-CA"/>
-        </w:rPr>
-        <w:t>mutualistic</w:t>
-      </w:r>
-      <w:proofErr w:type="spellEnd"/>
-      <w:r>
-        <w:rPr>
-          <w:lang w:val="en-CA"/>
-        </w:rPr>
-        <w:t xml:space="preserve"> (β=0) versus altruistic (β&gt;0) and</w:t>
+        <w:t xml:space="preserve"> is the cost of cooperation, controlling the extent to which cooperative interactions are mutualistic (β=0) versus altruistic (β&gt;0) and</w:t>
       </w:r>
       <w:r>
         <w:rPr>
@@ -1478,21 +1420,7 @@
         <w:rPr>
           <w:lang w:val="en-CA"/>
         </w:rPr>
-        <w:t xml:space="preserve">represents cooperative </w:t>
-      </w:r>
-      <w:proofErr w:type="gramStart"/>
-      <w:r>
-        <w:rPr>
-          <w:lang w:val="en-CA"/>
-        </w:rPr>
-        <w:t>tendencies ,</w:t>
-      </w:r>
-      <w:proofErr w:type="gramEnd"/>
-      <w:r>
-        <w:rPr>
-          <w:lang w:val="en-CA"/>
-        </w:rPr>
-        <w:t xml:space="preserve"> ranging </w:t>
+        <w:t xml:space="preserve">represents cooperative tendencies , ranging </w:t>
       </w:r>
       <w:r>
         <w:rPr>
@@ -1705,8 +1633,8 @@
         </w:rPr>
         <w:t xml:space="preserve">  </w:t>
       </w:r>
+      <w:proofErr w:type="gramEnd"/>
       <m:oMath>
-        <w:proofErr w:type="gramEnd"/>
         <m:sSup>
           <m:sSupPr>
             <m:ctrlPr>
@@ -2179,27 +2107,7 @@
         <w:rPr>
           <w:rFonts w:cs="CMR10"/>
         </w:rPr>
-        <w:t xml:space="preserve"> The group formation phase involves individual leaving the global pool</w:t>
-      </w:r>
-      <w:commentRangeStart w:id="3"/>
-      <w:r>
-        <w:rPr>
-          <w:rFonts w:cs="CMR10"/>
-        </w:rPr>
-        <w:t xml:space="preserve"> </w:t>
-      </w:r>
-      <w:r>
-        <w:rPr>
-          <w:rFonts w:cs="CMR10"/>
-        </w:rPr>
-        <w:t xml:space="preserve">in order </w:t>
-      </w:r>
-      <w:commentRangeEnd w:id="3"/>
-      <w:r>
-        <w:rPr>
-          <w:rStyle w:val="CommentReference"/>
-        </w:rPr>
-        <w:commentReference w:id="3"/>
+        <w:t xml:space="preserve"> The group formation phase involves individual leaving the global pool </w:t>
       </w:r>
       <w:r>
         <w:rPr>
@@ -2213,6 +2121,14 @@
         </w:rPr>
         <w:t>one at a time</w:t>
       </w:r>
+      <w:ins w:id="3" w:author="Julian Garcia" w:date="2012-12-17T15:25:00Z">
+        <w:r>
+          <w:rPr>
+            <w:rFonts w:cs="CMR10"/>
+          </w:rPr>
+          <w:t xml:space="preserve"> at random</w:t>
+        </w:r>
+      </w:ins>
       <w:r>
         <w:rPr>
           <w:rFonts w:cs="CMR10"/>
@@ -2267,7 +2183,6 @@
         </w:rPr>
         <w:t xml:space="preserve">recently formed groups, this creates a linearly viscous population structure that maximizes encounters between relatives. </w:t>
       </w:r>
-      <w:commentRangeStart w:id="4"/>
       <w:r>
         <w:rPr>
           <w:rFonts w:cs="CMR10"/>
@@ -2304,13 +2219,30 @@
         </w:rPr>
         <w:t xml:space="preserve"> We assume that there are ecological limits on the size of the global population by having only a limited number of available nesting sites. Individuals that do not get admitted to any of the nesting sites are discarded.</w:t>
       </w:r>
-      <w:commentRangeEnd w:id="4"/>
-      <w:r>
-        <w:rPr>
-          <w:rStyle w:val="CommentReference"/>
-        </w:rPr>
-        <w:commentReference w:id="4"/>
-      </w:r>
+      <w:ins w:id="4" w:author="Julian Garcia" w:date="2012-12-17T15:25:00Z">
+        <w:r>
+          <w:rPr>
+            <w:rFonts w:cs="CMR10"/>
+          </w:rPr>
+          <w:t xml:space="preserve"> Note that since individuals are chosen at ra</w:t>
+        </w:r>
+      </w:ins>
+      <w:ins w:id="5" w:author="Julian Garcia" w:date="2012-12-17T15:31:00Z">
+        <w:r>
+          <w:rPr>
+            <w:rFonts w:cs="CMR10"/>
+          </w:rPr>
+          <w:t>n</w:t>
+        </w:r>
+      </w:ins>
+      <w:ins w:id="6" w:author="Julian Garcia" w:date="2012-12-17T15:25:00Z">
+        <w:r>
+          <w:rPr>
+            <w:rFonts w:cs="CMR10"/>
+          </w:rPr>
+          <w:t>dom to join groups, this procedure does not bias selection.</w:t>
+        </w:r>
+      </w:ins>
     </w:p>
     <w:p>
       <w:pPr>
@@ -2353,7 +2285,7 @@
           <w:insideH w:val="none" w:sz="0" w:space="0" w:color="auto"/>
           <w:insideV w:val="none" w:sz="0" w:space="0" w:color="auto"/>
         </w:tblBorders>
-        <w:tblLook w:val="04A0"/>
+        <w:tblLook w:val="04A0" w:firstRow="1" w:lastRow="0" w:firstColumn="1" w:lastColumn="0" w:noHBand="0" w:noVBand="1"/>
       </w:tblPr>
       <w:tblGrid>
         <w:gridCol w:w="8755"/>
@@ -2864,21 +2796,7 @@
         <w:rPr>
           <w:rFonts w:cs="CMR10"/>
         </w:rPr>
-        <w:t>, as is often observed in natural populations (</w:t>
-      </w:r>
-      <w:proofErr w:type="gramStart"/>
-      <w:r>
-        <w:rPr>
-          <w:rFonts w:cs="CMR10"/>
-        </w:rPr>
-        <w:t>ref see</w:t>
-      </w:r>
-      <w:proofErr w:type="gramEnd"/>
-      <w:r>
-        <w:rPr>
-          <w:rFonts w:cs="CMR10"/>
-        </w:rPr>
-        <w:t xml:space="preserve"> </w:t>
+        <w:t xml:space="preserve">, as is often observed in natural populations (ref see </w:t>
       </w:r>
       <w:proofErr w:type="spellStart"/>
       <w:r>
@@ -2942,7 +2860,7 @@
           <w:insideH w:val="none" w:sz="0" w:space="0" w:color="auto"/>
           <w:insideV w:val="none" w:sz="0" w:space="0" w:color="auto"/>
         </w:tblBorders>
-        <w:tblLook w:val="04A0"/>
+        <w:tblLook w:val="04A0" w:firstRow="1" w:lastRow="0" w:firstColumn="1" w:lastColumn="0" w:noHBand="0" w:noVBand="1"/>
       </w:tblPr>
       <w:tblGrid>
         <w:gridCol w:w="8755"/>
@@ -3513,6 +3431,7 @@
         </w:rPr>
         <w:t xml:space="preserve"> being the kinship preference of individual </w:t>
       </w:r>
+      <w:commentRangeStart w:id="7"/>
       <w:proofErr w:type="spellStart"/>
       <w:r>
         <w:rPr>
@@ -3520,7 +3439,14 @@
         </w:rPr>
         <w:t>i</w:t>
       </w:r>
+      <w:commentRangeEnd w:id="7"/>
       <w:proofErr w:type="spellEnd"/>
+      <w:r>
+        <w:rPr>
+          <w:rStyle w:val="CommentReference"/>
+        </w:rPr>
+        <w:commentReference w:id="7"/>
+      </w:r>
       <w:r>
         <w:rPr>
           <w:rFonts w:eastAsiaTheme="minorEastAsia" w:cs="CMR10"/>
@@ -3564,7 +3490,6 @@
         <w:rPr>
           <w:rFonts w:cs="CMR10"/>
         </w:rPr>
-        <w:lastRenderedPageBreak/>
         <w:t xml:space="preserve">For </w:t>
       </w:r>
       <w:r>
@@ -3590,14 +3515,7 @@
         <w:rPr>
           <w:rFonts w:cs="CMR10"/>
         </w:rPr>
-        <w:t xml:space="preserve"> relatedness does not play a role, that is, individuals have no preference for kin interactions. </w:t>
-      </w:r>
-      <w:commentRangeStart w:id="5"/>
-      <w:r>
-        <w:rPr>
-          <w:rFonts w:cs="CMR10"/>
-        </w:rPr>
-        <w:t xml:space="preserve">For </w:t>
+        <w:t xml:space="preserve"> relatedness does not play a role, that is, individuals have no preference for kin interactions. For </w:t>
       </w:r>
       <w:r>
         <w:rPr>
@@ -3632,60 +3550,71 @@
         </w:rPr>
         <w:t xml:space="preserve"> are admitted</w:t>
       </w:r>
-      <w:commentRangeEnd w:id="5"/>
-      <w:r>
-        <w:rPr>
-          <w:rStyle w:val="CommentReference"/>
-        </w:rPr>
-        <w:commentReference w:id="5"/>
-      </w:r>
       <w:r>
         <w:rPr>
           <w:rFonts w:cs="CMR10"/>
         </w:rPr>
         <w:t xml:space="preserve">. For </w:t>
       </w:r>
+      <w:del w:id="8" w:author="Julian Garcia" w:date="2012-12-17T15:31:00Z">
+        <w:r>
+          <w:rPr>
+            <w:rFonts w:cs="CMMI10"/>
+            <w:i/>
+          </w:rPr>
+          <w:delText xml:space="preserve">t </w:delText>
+        </w:r>
+      </w:del>
+      <w:ins w:id="9" w:author="Julian Garcia" w:date="2012-12-17T15:31:00Z">
+        <w:r>
+          <w:rPr>
+            <w:rFonts w:cs="CMMI10"/>
+            <w:i/>
+          </w:rPr>
+          <w:t>m</w:t>
+        </w:r>
+        <w:r>
+          <w:rPr>
+            <w:rFonts w:cs="CMMI10"/>
+            <w:i/>
+          </w:rPr>
+          <w:t xml:space="preserve"> </w:t>
+        </w:r>
+      </w:ins>
+      <w:r>
+        <w:rPr>
+          <w:rFonts w:cs="CMR10"/>
+        </w:rPr>
+        <w:t>= 0</w:t>
+      </w:r>
       <w:r>
         <w:rPr>
           <w:rFonts w:cs="CMMI10"/>
-          <w:i/>
-        </w:rPr>
-        <w:t xml:space="preserve">t </w:t>
-      </w:r>
-      <w:r>
-        <w:rPr>
-          <w:rFonts w:cs="CMR10"/>
-        </w:rPr>
-        <w:t>= 0</w:t>
+        </w:rPr>
+        <w:t>:</w:t>
+      </w:r>
+      <w:r>
+        <w:rPr>
+          <w:rFonts w:cs="CMR10"/>
+        </w:rPr>
+        <w:t xml:space="preserve">5 we get a linear function that approximates the kin-preference case, always letting in brothers and letting in cousins with a probability close to </w:t>
+      </w:r>
+      <w:r>
+        <w:rPr>
+          <w:rFonts w:cs="CMR10"/>
+        </w:rPr>
+        <w:t>1/4</w:t>
+      </w:r>
+      <w:r>
+        <w:rPr>
+          <w:rFonts w:cs="CMR10"/>
+        </w:rPr>
+        <w:t>, second cousins with probability 1</w:t>
       </w:r>
       <w:r>
         <w:rPr>
           <w:rFonts w:cs="CMMI10"/>
         </w:rPr>
-        <w:t>:</w:t>
-      </w:r>
-      <w:r>
-        <w:rPr>
-          <w:rFonts w:cs="CMR10"/>
-        </w:rPr>
-        <w:t xml:space="preserve">5 we get a linear function that approximates the kin-preference case, always letting in brothers and letting in cousins with a probability close to </w:t>
-      </w:r>
-      <w:r>
-        <w:rPr>
-          <w:rFonts w:cs="CMR10"/>
-        </w:rPr>
-        <w:t>1/4</w:t>
-      </w:r>
-      <w:r>
-        <w:rPr>
-          <w:rFonts w:cs="CMR10"/>
-        </w:rPr>
-        <w:t>, second cousins with probability 1</w:t>
-      </w:r>
-      <w:r>
-        <w:rPr>
-          <w:rFonts w:cs="CMMI10"/>
-        </w:rPr>
         <w:t xml:space="preserve">/16 </w:t>
       </w:r>
       <w:r>
@@ -3709,832 +3638,616 @@
       <w:r>
         <w:rPr>
           <w:rFonts w:cs="CMR10"/>
-        </w:rPr>
-        <w:drawing>
-          <wp:inline distT="0" distB="0" distL="0" distR="0">
-            <wp:extent cx="4267200" cy="4200525"/>
-            <wp:effectExtent l="19050" t="0" r="0" b="0"/>
-            <wp:docPr id="4" name="Object 1"/>
-            <wp:cNvGraphicFramePr/>
-            <a:graphic xmlns:a="http://schemas.openxmlformats.org/drawingml/2006/main">
-              <a:graphicData uri="http://schemas.openxmlformats.org/drawingml/2006/lockedCanvas">
-                <lc:lockedCanvas xmlns:lc="http://schemas.openxmlformats.org/drawingml/2006/lockedCanvas">
-                  <a:nvGrpSpPr>
-                    <a:cNvPr id="0" name=""/>
-                    <a:cNvGrpSpPr/>
-                  </a:nvGrpSpPr>
-                  <a:grpSpPr>
-                    <a:xfrm>
-                      <a:off x="0" y="0"/>
-                      <a:ext cx="5810250" cy="5810250"/>
-                      <a:chOff x="1403648" y="643086"/>
-                      <a:chExt cx="5810250" cy="5810250"/>
-                    </a:xfrm>
-                  </a:grpSpPr>
-                  <a:grpSp>
-                    <a:nvGrpSpPr>
-                      <a:cNvPr id="14" name="Group 13"/>
-                      <a:cNvGrpSpPr/>
-                    </a:nvGrpSpPr>
-                    <a:grpSpPr>
-                      <a:xfrm>
-                        <a:off x="1403648" y="643086"/>
-                        <a:ext cx="5810250" cy="5810250"/>
-                        <a:chOff x="1403648" y="643086"/>
-                        <a:chExt cx="5810250" cy="5810250"/>
-                      </a:xfrm>
-                    </a:grpSpPr>
-                    <a:pic>
-                      <a:nvPicPr>
-                        <a:cNvPr id="1026" name="Picture 2" descr="C:\Users\Ruth\Desktop\Rplot.png"/>
-                        <a:cNvPicPr>
-                          <a:picLocks noChangeAspect="1" noChangeArrowheads="1"/>
-                        </a:cNvPicPr>
-                      </a:nvPicPr>
-                      <a:blipFill>
-                        <a:blip r:embed="rId6"/>
-                        <a:srcRect/>
-                        <a:stretch>
-                          <a:fillRect/>
-                        </a:stretch>
-                      </a:blipFill>
-                      <a:spPr bwMode="auto">
+          <w:noProof/>
+          <w:lang w:val="en-US"/>
+        </w:rPr>
+        <mc:AlternateContent>
+          <mc:Choice Requires="wpg">
+            <w:drawing>
+              <wp:inline distT="0" distB="0" distL="0" distR="0">
+                <wp:extent cx="4267200" cy="4200525"/>
+                <wp:effectExtent l="0" t="0" r="1549400" b="1616075"/>
+                <wp:docPr id="14" name="Group 13"/>
+                <wp:cNvGraphicFramePr/>
+                <a:graphic xmlns:a="http://schemas.openxmlformats.org/drawingml/2006/main">
+                  <a:graphicData uri="http://schemas.microsoft.com/office/word/2010/wordprocessingGroup">
+                    <wpg:wgp>
+                      <wpg:cNvGrpSpPr/>
+                      <wpg:grpSpPr>
                         <a:xfrm>
-                          <a:off x="1403648" y="643086"/>
+                          <a:off x="0" y="0"/>
                           <a:ext cx="5810250" cy="5810250"/>
+                          <a:chOff x="1403648" y="643086"/>
+                          <a:chExt cx="5810250" cy="5810250"/>
                         </a:xfrm>
-                        <a:prstGeom prst="rect">
-                          <a:avLst/>
-                        </a:prstGeom>
-                        <a:noFill/>
-                      </a:spPr>
-                    </a:pic>
-                    <a:sp>
-                      <a:nvSpPr>
-                        <a:cNvPr id="8" name="TextBox 7"/>
-                        <a:cNvSpPr txBox="1"/>
-                      </a:nvSpPr>
-                      <a:spPr>
-                        <a:xfrm rot="21413409">
-                          <a:off x="2771800" y="1227529"/>
-                          <a:ext cx="1008112" cy="307777"/>
-                        </a:xfrm>
-                        <a:prstGeom prst="rect">
-                          <a:avLst/>
-                        </a:prstGeom>
-                        <a:noFill/>
-                      </a:spPr>
-                      <a:txSp>
-                        <a:txBody>
-                          <a:bodyPr wrap="square" rtlCol="0">
-                            <a:spAutoFit/>
-                          </a:bodyPr>
-                          <a:lstStyle>
-                            <a:defPPr>
-                              <a:defRPr lang="en-US"/>
-                            </a:defPPr>
-                            <a:lvl1pPr marL="0" algn="l" defTabSz="914400" rtl="0" eaLnBrk="1" latinLnBrk="0" hangingPunct="1">
-                              <a:defRPr sz="1800" kern="1200">
-                                <a:solidFill>
-                                  <a:schemeClr val="tx1"/>
-                                </a:solidFill>
-                                <a:latin typeface="+mn-lt"/>
-                                <a:ea typeface="+mn-ea"/>
-                                <a:cs typeface="+mn-cs"/>
-                              </a:defRPr>
-                            </a:lvl1pPr>
-                            <a:lvl2pPr marL="457200" algn="l" defTabSz="914400" rtl="0" eaLnBrk="1" latinLnBrk="0" hangingPunct="1">
-                              <a:defRPr sz="1800" kern="1200">
-                                <a:solidFill>
-                                  <a:schemeClr val="tx1"/>
-                                </a:solidFill>
-                                <a:latin typeface="+mn-lt"/>
-                                <a:ea typeface="+mn-ea"/>
-                                <a:cs typeface="+mn-cs"/>
-                              </a:defRPr>
-                            </a:lvl2pPr>
-                            <a:lvl3pPr marL="914400" algn="l" defTabSz="914400" rtl="0" eaLnBrk="1" latinLnBrk="0" hangingPunct="1">
-                              <a:defRPr sz="1800" kern="1200">
-                                <a:solidFill>
-                                  <a:schemeClr val="tx1"/>
-                                </a:solidFill>
-                                <a:latin typeface="+mn-lt"/>
-                                <a:ea typeface="+mn-ea"/>
-                                <a:cs typeface="+mn-cs"/>
-                              </a:defRPr>
-                            </a:lvl3pPr>
-                            <a:lvl4pPr marL="1371600" algn="l" defTabSz="914400" rtl="0" eaLnBrk="1" latinLnBrk="0" hangingPunct="1">
-                              <a:defRPr sz="1800" kern="1200">
-                                <a:solidFill>
-                                  <a:schemeClr val="tx1"/>
-                                </a:solidFill>
-                                <a:latin typeface="+mn-lt"/>
-                                <a:ea typeface="+mn-ea"/>
-                                <a:cs typeface="+mn-cs"/>
-                              </a:defRPr>
-                            </a:lvl4pPr>
-                            <a:lvl5pPr marL="1828800" algn="l" defTabSz="914400" rtl="0" eaLnBrk="1" latinLnBrk="0" hangingPunct="1">
-                              <a:defRPr sz="1800" kern="1200">
-                                <a:solidFill>
-                                  <a:schemeClr val="tx1"/>
-                                </a:solidFill>
-                                <a:latin typeface="+mn-lt"/>
-                                <a:ea typeface="+mn-ea"/>
-                                <a:cs typeface="+mn-cs"/>
-                              </a:defRPr>
-                            </a:lvl5pPr>
-                            <a:lvl6pPr marL="2286000" algn="l" defTabSz="914400" rtl="0" eaLnBrk="1" latinLnBrk="0" hangingPunct="1">
-                              <a:defRPr sz="1800" kern="1200">
-                                <a:solidFill>
-                                  <a:schemeClr val="tx1"/>
-                                </a:solidFill>
-                                <a:latin typeface="+mn-lt"/>
-                                <a:ea typeface="+mn-ea"/>
-                                <a:cs typeface="+mn-cs"/>
-                              </a:defRPr>
-                            </a:lvl6pPr>
-                            <a:lvl7pPr marL="2743200" algn="l" defTabSz="914400" rtl="0" eaLnBrk="1" latinLnBrk="0" hangingPunct="1">
-                              <a:defRPr sz="1800" kern="1200">
-                                <a:solidFill>
-                                  <a:schemeClr val="tx1"/>
-                                </a:solidFill>
-                                <a:latin typeface="+mn-lt"/>
-                                <a:ea typeface="+mn-ea"/>
-                                <a:cs typeface="+mn-cs"/>
-                              </a:defRPr>
-                            </a:lvl7pPr>
-                            <a:lvl8pPr marL="3200400" algn="l" defTabSz="914400" rtl="0" eaLnBrk="1" latinLnBrk="0" hangingPunct="1">
-                              <a:defRPr sz="1800" kern="1200">
-                                <a:solidFill>
-                                  <a:schemeClr val="tx1"/>
-                                </a:solidFill>
-                                <a:latin typeface="+mn-lt"/>
-                                <a:ea typeface="+mn-ea"/>
-                                <a:cs typeface="+mn-cs"/>
-                              </a:defRPr>
-                            </a:lvl8pPr>
-                            <a:lvl9pPr marL="3657600" algn="l" defTabSz="914400" rtl="0" eaLnBrk="1" latinLnBrk="0" hangingPunct="1">
-                              <a:defRPr sz="1800" kern="1200">
-                                <a:solidFill>
-                                  <a:schemeClr val="tx1"/>
-                                </a:solidFill>
-                                <a:latin typeface="+mn-lt"/>
-                                <a:ea typeface="+mn-ea"/>
-                                <a:cs typeface="+mn-cs"/>
-                              </a:defRPr>
-                            </a:lvl9pPr>
-                          </a:lstStyle>
-                          <a:p>
-                            <a:r>
-                              <a:rPr lang="en-CA" sz="1400" dirty="0"/>
-                              <a:t>m</a:t>
-                            </a:r>
-                            <a:r>
-                              <a:rPr lang="en-CA" sz="1400" dirty="0" smtClean="0"/>
-                              <a:t>=0.05</a:t>
-                            </a:r>
-                            <a:endParaRPr lang="en-GB" sz="1400" dirty="0"/>
-                          </a:p>
-                        </a:txBody>
-                        <a:useSpRect/>
-                      </a:txSp>
-                    </a:sp>
-                    <a:sp>
-                      <a:nvSpPr>
-                        <a:cNvPr id="9" name="TextBox 8"/>
-                        <a:cNvSpPr txBox="1"/>
-                      </a:nvSpPr>
-                      <a:spPr>
-                        <a:xfrm rot="20880336">
-                          <a:off x="3491880" y="1722293"/>
-                          <a:ext cx="1008112" cy="307777"/>
-                        </a:xfrm>
-                        <a:prstGeom prst="rect">
-                          <a:avLst/>
-                        </a:prstGeom>
-                        <a:noFill/>
-                      </a:spPr>
-                      <a:txSp>
-                        <a:txBody>
-                          <a:bodyPr wrap="square" rtlCol="0">
-                            <a:spAutoFit/>
-                          </a:bodyPr>
-                          <a:lstStyle>
-                            <a:defPPr>
-                              <a:defRPr lang="en-US"/>
-                            </a:defPPr>
-                            <a:lvl1pPr marL="0" algn="l" defTabSz="914400" rtl="0" eaLnBrk="1" latinLnBrk="0" hangingPunct="1">
-                              <a:defRPr sz="1800" kern="1200">
-                                <a:solidFill>
-                                  <a:schemeClr val="tx1"/>
-                                </a:solidFill>
-                                <a:latin typeface="+mn-lt"/>
-                                <a:ea typeface="+mn-ea"/>
-                                <a:cs typeface="+mn-cs"/>
-                              </a:defRPr>
-                            </a:lvl1pPr>
-                            <a:lvl2pPr marL="457200" algn="l" defTabSz="914400" rtl="0" eaLnBrk="1" latinLnBrk="0" hangingPunct="1">
-                              <a:defRPr sz="1800" kern="1200">
-                                <a:solidFill>
-                                  <a:schemeClr val="tx1"/>
-                                </a:solidFill>
-                                <a:latin typeface="+mn-lt"/>
-                                <a:ea typeface="+mn-ea"/>
-                                <a:cs typeface="+mn-cs"/>
-                              </a:defRPr>
-                            </a:lvl2pPr>
-                            <a:lvl3pPr marL="914400" algn="l" defTabSz="914400" rtl="0" eaLnBrk="1" latinLnBrk="0" hangingPunct="1">
-                              <a:defRPr sz="1800" kern="1200">
-                                <a:solidFill>
-                                  <a:schemeClr val="tx1"/>
-                                </a:solidFill>
-                                <a:latin typeface="+mn-lt"/>
-                                <a:ea typeface="+mn-ea"/>
-                                <a:cs typeface="+mn-cs"/>
-                              </a:defRPr>
-                            </a:lvl3pPr>
-                            <a:lvl4pPr marL="1371600" algn="l" defTabSz="914400" rtl="0" eaLnBrk="1" latinLnBrk="0" hangingPunct="1">
-                              <a:defRPr sz="1800" kern="1200">
-                                <a:solidFill>
-                                  <a:schemeClr val="tx1"/>
-                                </a:solidFill>
-                                <a:latin typeface="+mn-lt"/>
-                                <a:ea typeface="+mn-ea"/>
-                                <a:cs typeface="+mn-cs"/>
-                              </a:defRPr>
-                            </a:lvl4pPr>
-                            <a:lvl5pPr marL="1828800" algn="l" defTabSz="914400" rtl="0" eaLnBrk="1" latinLnBrk="0" hangingPunct="1">
-                              <a:defRPr sz="1800" kern="1200">
-                                <a:solidFill>
-                                  <a:schemeClr val="tx1"/>
-                                </a:solidFill>
-                                <a:latin typeface="+mn-lt"/>
-                                <a:ea typeface="+mn-ea"/>
-                                <a:cs typeface="+mn-cs"/>
-                              </a:defRPr>
-                            </a:lvl5pPr>
-                            <a:lvl6pPr marL="2286000" algn="l" defTabSz="914400" rtl="0" eaLnBrk="1" latinLnBrk="0" hangingPunct="1">
-                              <a:defRPr sz="1800" kern="1200">
-                                <a:solidFill>
-                                  <a:schemeClr val="tx1"/>
-                                </a:solidFill>
-                                <a:latin typeface="+mn-lt"/>
-                                <a:ea typeface="+mn-ea"/>
-                                <a:cs typeface="+mn-cs"/>
-                              </a:defRPr>
-                            </a:lvl6pPr>
-                            <a:lvl7pPr marL="2743200" algn="l" defTabSz="914400" rtl="0" eaLnBrk="1" latinLnBrk="0" hangingPunct="1">
-                              <a:defRPr sz="1800" kern="1200">
-                                <a:solidFill>
-                                  <a:schemeClr val="tx1"/>
-                                </a:solidFill>
-                                <a:latin typeface="+mn-lt"/>
-                                <a:ea typeface="+mn-ea"/>
-                                <a:cs typeface="+mn-cs"/>
-                              </a:defRPr>
-                            </a:lvl7pPr>
-                            <a:lvl8pPr marL="3200400" algn="l" defTabSz="914400" rtl="0" eaLnBrk="1" latinLnBrk="0" hangingPunct="1">
-                              <a:defRPr sz="1800" kern="1200">
-                                <a:solidFill>
-                                  <a:schemeClr val="tx1"/>
-                                </a:solidFill>
-                                <a:latin typeface="+mn-lt"/>
-                                <a:ea typeface="+mn-ea"/>
-                                <a:cs typeface="+mn-cs"/>
-                              </a:defRPr>
-                            </a:lvl8pPr>
-                            <a:lvl9pPr marL="3657600" algn="l" defTabSz="914400" rtl="0" eaLnBrk="1" latinLnBrk="0" hangingPunct="1">
-                              <a:defRPr sz="1800" kern="1200">
-                                <a:solidFill>
-                                  <a:schemeClr val="tx1"/>
-                                </a:solidFill>
-                                <a:latin typeface="+mn-lt"/>
-                                <a:ea typeface="+mn-ea"/>
-                                <a:cs typeface="+mn-cs"/>
-                              </a:defRPr>
-                            </a:lvl9pPr>
-                          </a:lstStyle>
-                          <a:p>
-                            <a:r>
-                              <a:rPr lang="en-CA" sz="1400" dirty="0" smtClean="0"/>
-                              <a:t>m=0.20</a:t>
-                            </a:r>
-                            <a:endParaRPr lang="en-GB" sz="1400" dirty="0"/>
-                          </a:p>
-                        </a:txBody>
-                        <a:useSpRect/>
-                      </a:txSp>
-                    </a:sp>
-                    <a:sp>
-                      <a:nvSpPr>
-                        <a:cNvPr id="10" name="TextBox 9"/>
-                        <a:cNvSpPr txBox="1"/>
-                      </a:nvSpPr>
-                      <a:spPr>
-                        <a:xfrm rot="19991184">
-                          <a:off x="4005212" y="2478739"/>
-                          <a:ext cx="1008112" cy="307777"/>
-                        </a:xfrm>
-                        <a:prstGeom prst="rect">
-                          <a:avLst/>
-                        </a:prstGeom>
-                        <a:noFill/>
-                      </a:spPr>
-                      <a:txSp>
-                        <a:txBody>
-                          <a:bodyPr wrap="square" rtlCol="0">
-                            <a:spAutoFit/>
-                          </a:bodyPr>
-                          <a:lstStyle>
-                            <a:defPPr>
-                              <a:defRPr lang="en-US"/>
-                            </a:defPPr>
-                            <a:lvl1pPr marL="0" algn="l" defTabSz="914400" rtl="0" eaLnBrk="1" latinLnBrk="0" hangingPunct="1">
-                              <a:defRPr sz="1800" kern="1200">
-                                <a:solidFill>
-                                  <a:schemeClr val="tx1"/>
-                                </a:solidFill>
-                                <a:latin typeface="+mn-lt"/>
-                                <a:ea typeface="+mn-ea"/>
-                                <a:cs typeface="+mn-cs"/>
-                              </a:defRPr>
-                            </a:lvl1pPr>
-                            <a:lvl2pPr marL="457200" algn="l" defTabSz="914400" rtl="0" eaLnBrk="1" latinLnBrk="0" hangingPunct="1">
-                              <a:defRPr sz="1800" kern="1200">
-                                <a:solidFill>
-                                  <a:schemeClr val="tx1"/>
-                                </a:solidFill>
-                                <a:latin typeface="+mn-lt"/>
-                                <a:ea typeface="+mn-ea"/>
-                                <a:cs typeface="+mn-cs"/>
-                              </a:defRPr>
-                            </a:lvl2pPr>
-                            <a:lvl3pPr marL="914400" algn="l" defTabSz="914400" rtl="0" eaLnBrk="1" latinLnBrk="0" hangingPunct="1">
-                              <a:defRPr sz="1800" kern="1200">
-                                <a:solidFill>
-                                  <a:schemeClr val="tx1"/>
-                                </a:solidFill>
-                                <a:latin typeface="+mn-lt"/>
-                                <a:ea typeface="+mn-ea"/>
-                                <a:cs typeface="+mn-cs"/>
-                              </a:defRPr>
-                            </a:lvl3pPr>
-                            <a:lvl4pPr marL="1371600" algn="l" defTabSz="914400" rtl="0" eaLnBrk="1" latinLnBrk="0" hangingPunct="1">
-                              <a:defRPr sz="1800" kern="1200">
-                                <a:solidFill>
-                                  <a:schemeClr val="tx1"/>
-                                </a:solidFill>
-                                <a:latin typeface="+mn-lt"/>
-                                <a:ea typeface="+mn-ea"/>
-                                <a:cs typeface="+mn-cs"/>
-                              </a:defRPr>
-                            </a:lvl4pPr>
-                            <a:lvl5pPr marL="1828800" algn="l" defTabSz="914400" rtl="0" eaLnBrk="1" latinLnBrk="0" hangingPunct="1">
-                              <a:defRPr sz="1800" kern="1200">
-                                <a:solidFill>
-                                  <a:schemeClr val="tx1"/>
-                                </a:solidFill>
-                                <a:latin typeface="+mn-lt"/>
-                                <a:ea typeface="+mn-ea"/>
-                                <a:cs typeface="+mn-cs"/>
-                              </a:defRPr>
-                            </a:lvl5pPr>
-                            <a:lvl6pPr marL="2286000" algn="l" defTabSz="914400" rtl="0" eaLnBrk="1" latinLnBrk="0" hangingPunct="1">
-                              <a:defRPr sz="1800" kern="1200">
-                                <a:solidFill>
-                                  <a:schemeClr val="tx1"/>
-                                </a:solidFill>
-                                <a:latin typeface="+mn-lt"/>
-                                <a:ea typeface="+mn-ea"/>
-                                <a:cs typeface="+mn-cs"/>
-                              </a:defRPr>
-                            </a:lvl6pPr>
-                            <a:lvl7pPr marL="2743200" algn="l" defTabSz="914400" rtl="0" eaLnBrk="1" latinLnBrk="0" hangingPunct="1">
-                              <a:defRPr sz="1800" kern="1200">
-                                <a:solidFill>
-                                  <a:schemeClr val="tx1"/>
-                                </a:solidFill>
-                                <a:latin typeface="+mn-lt"/>
-                                <a:ea typeface="+mn-ea"/>
-                                <a:cs typeface="+mn-cs"/>
-                              </a:defRPr>
-                            </a:lvl7pPr>
-                            <a:lvl8pPr marL="3200400" algn="l" defTabSz="914400" rtl="0" eaLnBrk="1" latinLnBrk="0" hangingPunct="1">
-                              <a:defRPr sz="1800" kern="1200">
-                                <a:solidFill>
-                                  <a:schemeClr val="tx1"/>
-                                </a:solidFill>
-                                <a:latin typeface="+mn-lt"/>
-                                <a:ea typeface="+mn-ea"/>
-                                <a:cs typeface="+mn-cs"/>
-                              </a:defRPr>
-                            </a:lvl8pPr>
-                            <a:lvl9pPr marL="3657600" algn="l" defTabSz="914400" rtl="0" eaLnBrk="1" latinLnBrk="0" hangingPunct="1">
-                              <a:defRPr sz="1800" kern="1200">
-                                <a:solidFill>
-                                  <a:schemeClr val="tx1"/>
-                                </a:solidFill>
-                                <a:latin typeface="+mn-lt"/>
-                                <a:ea typeface="+mn-ea"/>
-                                <a:cs typeface="+mn-cs"/>
-                              </a:defRPr>
-                            </a:lvl9pPr>
-                          </a:lstStyle>
-                          <a:p>
-                            <a:r>
-                              <a:rPr lang="en-CA" sz="1400" dirty="0" smtClean="0"/>
-                              <a:t>m=0.4</a:t>
-                            </a:r>
-                            <a:endParaRPr lang="en-GB" sz="1400" dirty="0"/>
-                          </a:p>
-                        </a:txBody>
-                        <a:useSpRect/>
-                      </a:txSp>
-                    </a:sp>
-                    <a:sp>
-                      <a:nvSpPr>
-                        <a:cNvPr id="11" name="TextBox 10"/>
-                        <a:cNvSpPr txBox="1"/>
-                      </a:nvSpPr>
-                      <a:spPr>
-                        <a:xfrm rot="19743871">
-                          <a:off x="3853882" y="3882255"/>
-                          <a:ext cx="1008112" cy="307777"/>
-                        </a:xfrm>
-                        <a:prstGeom prst="rect">
-                          <a:avLst/>
-                        </a:prstGeom>
-                        <a:noFill/>
-                      </a:spPr>
-                      <a:txSp>
-                        <a:txBody>
-                          <a:bodyPr wrap="square" rtlCol="0">
-                            <a:spAutoFit/>
-                          </a:bodyPr>
-                          <a:lstStyle>
-                            <a:defPPr>
-                              <a:defRPr lang="en-US"/>
-                            </a:defPPr>
-                            <a:lvl1pPr marL="0" algn="l" defTabSz="914400" rtl="0" eaLnBrk="1" latinLnBrk="0" hangingPunct="1">
-                              <a:defRPr sz="1800" kern="1200">
-                                <a:solidFill>
-                                  <a:schemeClr val="tx1"/>
-                                </a:solidFill>
-                                <a:latin typeface="+mn-lt"/>
-                                <a:ea typeface="+mn-ea"/>
-                                <a:cs typeface="+mn-cs"/>
-                              </a:defRPr>
-                            </a:lvl1pPr>
-                            <a:lvl2pPr marL="457200" algn="l" defTabSz="914400" rtl="0" eaLnBrk="1" latinLnBrk="0" hangingPunct="1">
-                              <a:defRPr sz="1800" kern="1200">
-                                <a:solidFill>
-                                  <a:schemeClr val="tx1"/>
-                                </a:solidFill>
-                                <a:latin typeface="+mn-lt"/>
-                                <a:ea typeface="+mn-ea"/>
-                                <a:cs typeface="+mn-cs"/>
-                              </a:defRPr>
-                            </a:lvl2pPr>
-                            <a:lvl3pPr marL="914400" algn="l" defTabSz="914400" rtl="0" eaLnBrk="1" latinLnBrk="0" hangingPunct="1">
-                              <a:defRPr sz="1800" kern="1200">
-                                <a:solidFill>
-                                  <a:schemeClr val="tx1"/>
-                                </a:solidFill>
-                                <a:latin typeface="+mn-lt"/>
-                                <a:ea typeface="+mn-ea"/>
-                                <a:cs typeface="+mn-cs"/>
-                              </a:defRPr>
-                            </a:lvl3pPr>
-                            <a:lvl4pPr marL="1371600" algn="l" defTabSz="914400" rtl="0" eaLnBrk="1" latinLnBrk="0" hangingPunct="1">
-                              <a:defRPr sz="1800" kern="1200">
-                                <a:solidFill>
-                                  <a:schemeClr val="tx1"/>
-                                </a:solidFill>
-                                <a:latin typeface="+mn-lt"/>
-                                <a:ea typeface="+mn-ea"/>
-                                <a:cs typeface="+mn-cs"/>
-                              </a:defRPr>
-                            </a:lvl4pPr>
-                            <a:lvl5pPr marL="1828800" algn="l" defTabSz="914400" rtl="0" eaLnBrk="1" latinLnBrk="0" hangingPunct="1">
-                              <a:defRPr sz="1800" kern="1200">
-                                <a:solidFill>
-                                  <a:schemeClr val="tx1"/>
-                                </a:solidFill>
-                                <a:latin typeface="+mn-lt"/>
-                                <a:ea typeface="+mn-ea"/>
-                                <a:cs typeface="+mn-cs"/>
-                              </a:defRPr>
-                            </a:lvl5pPr>
-                            <a:lvl6pPr marL="2286000" algn="l" defTabSz="914400" rtl="0" eaLnBrk="1" latinLnBrk="0" hangingPunct="1">
-                              <a:defRPr sz="1800" kern="1200">
-                                <a:solidFill>
-                                  <a:schemeClr val="tx1"/>
-                                </a:solidFill>
-                                <a:latin typeface="+mn-lt"/>
-                                <a:ea typeface="+mn-ea"/>
-                                <a:cs typeface="+mn-cs"/>
-                              </a:defRPr>
-                            </a:lvl6pPr>
-                            <a:lvl7pPr marL="2743200" algn="l" defTabSz="914400" rtl="0" eaLnBrk="1" latinLnBrk="0" hangingPunct="1">
-                              <a:defRPr sz="1800" kern="1200">
-                                <a:solidFill>
-                                  <a:schemeClr val="tx1"/>
-                                </a:solidFill>
-                                <a:latin typeface="+mn-lt"/>
-                                <a:ea typeface="+mn-ea"/>
-                                <a:cs typeface="+mn-cs"/>
-                              </a:defRPr>
-                            </a:lvl7pPr>
-                            <a:lvl8pPr marL="3200400" algn="l" defTabSz="914400" rtl="0" eaLnBrk="1" latinLnBrk="0" hangingPunct="1">
-                              <a:defRPr sz="1800" kern="1200">
-                                <a:solidFill>
-                                  <a:schemeClr val="tx1"/>
-                                </a:solidFill>
-                                <a:latin typeface="+mn-lt"/>
-                                <a:ea typeface="+mn-ea"/>
-                                <a:cs typeface="+mn-cs"/>
-                              </a:defRPr>
-                            </a:lvl8pPr>
-                            <a:lvl9pPr marL="3657600" algn="l" defTabSz="914400" rtl="0" eaLnBrk="1" latinLnBrk="0" hangingPunct="1">
-                              <a:defRPr sz="1800" kern="1200">
-                                <a:solidFill>
-                                  <a:schemeClr val="tx1"/>
-                                </a:solidFill>
-                                <a:latin typeface="+mn-lt"/>
-                                <a:ea typeface="+mn-ea"/>
-                                <a:cs typeface="+mn-cs"/>
-                              </a:defRPr>
-                            </a:lvl9pPr>
-                          </a:lstStyle>
-                          <a:p>
-                            <a:r>
-                              <a:rPr lang="en-CA" sz="1400" dirty="0" smtClean="0"/>
-                              <a:t>m=0.6</a:t>
-                            </a:r>
-                            <a:endParaRPr lang="en-GB" sz="1400" dirty="0"/>
-                          </a:p>
-                        </a:txBody>
-                        <a:useSpRect/>
-                      </a:txSp>
-                    </a:sp>
-                    <a:sp>
-                      <a:nvSpPr>
-                        <a:cNvPr id="12" name="TextBox 11"/>
-                        <a:cNvSpPr txBox="1"/>
-                      </a:nvSpPr>
-                      <a:spPr>
-                        <a:xfrm rot="20867122">
-                          <a:off x="4625192" y="4550004"/>
-                          <a:ext cx="1008112" cy="307777"/>
-                        </a:xfrm>
-                        <a:prstGeom prst="rect">
-                          <a:avLst/>
-                        </a:prstGeom>
-                        <a:noFill/>
-                      </a:spPr>
-                      <a:txSp>
-                        <a:txBody>
-                          <a:bodyPr wrap="square" rtlCol="0">
-                            <a:spAutoFit/>
-                          </a:bodyPr>
-                          <a:lstStyle>
-                            <a:defPPr>
-                              <a:defRPr lang="en-US"/>
-                            </a:defPPr>
-                            <a:lvl1pPr marL="0" algn="l" defTabSz="914400" rtl="0" eaLnBrk="1" latinLnBrk="0" hangingPunct="1">
-                              <a:defRPr sz="1800" kern="1200">
-                                <a:solidFill>
-                                  <a:schemeClr val="tx1"/>
-                                </a:solidFill>
-                                <a:latin typeface="+mn-lt"/>
-                                <a:ea typeface="+mn-ea"/>
-                                <a:cs typeface="+mn-cs"/>
-                              </a:defRPr>
-                            </a:lvl1pPr>
-                            <a:lvl2pPr marL="457200" algn="l" defTabSz="914400" rtl="0" eaLnBrk="1" latinLnBrk="0" hangingPunct="1">
-                              <a:defRPr sz="1800" kern="1200">
-                                <a:solidFill>
-                                  <a:schemeClr val="tx1"/>
-                                </a:solidFill>
-                                <a:latin typeface="+mn-lt"/>
-                                <a:ea typeface="+mn-ea"/>
-                                <a:cs typeface="+mn-cs"/>
-                              </a:defRPr>
-                            </a:lvl2pPr>
-                            <a:lvl3pPr marL="914400" algn="l" defTabSz="914400" rtl="0" eaLnBrk="1" latinLnBrk="0" hangingPunct="1">
-                              <a:defRPr sz="1800" kern="1200">
-                                <a:solidFill>
-                                  <a:schemeClr val="tx1"/>
-                                </a:solidFill>
-                                <a:latin typeface="+mn-lt"/>
-                                <a:ea typeface="+mn-ea"/>
-                                <a:cs typeface="+mn-cs"/>
-                              </a:defRPr>
-                            </a:lvl3pPr>
-                            <a:lvl4pPr marL="1371600" algn="l" defTabSz="914400" rtl="0" eaLnBrk="1" latinLnBrk="0" hangingPunct="1">
-                              <a:defRPr sz="1800" kern="1200">
-                                <a:solidFill>
-                                  <a:schemeClr val="tx1"/>
-                                </a:solidFill>
-                                <a:latin typeface="+mn-lt"/>
-                                <a:ea typeface="+mn-ea"/>
-                                <a:cs typeface="+mn-cs"/>
-                              </a:defRPr>
-                            </a:lvl4pPr>
-                            <a:lvl5pPr marL="1828800" algn="l" defTabSz="914400" rtl="0" eaLnBrk="1" latinLnBrk="0" hangingPunct="1">
-                              <a:defRPr sz="1800" kern="1200">
-                                <a:solidFill>
-                                  <a:schemeClr val="tx1"/>
-                                </a:solidFill>
-                                <a:latin typeface="+mn-lt"/>
-                                <a:ea typeface="+mn-ea"/>
-                                <a:cs typeface="+mn-cs"/>
-                              </a:defRPr>
-                            </a:lvl5pPr>
-                            <a:lvl6pPr marL="2286000" algn="l" defTabSz="914400" rtl="0" eaLnBrk="1" latinLnBrk="0" hangingPunct="1">
-                              <a:defRPr sz="1800" kern="1200">
-                                <a:solidFill>
-                                  <a:schemeClr val="tx1"/>
-                                </a:solidFill>
-                                <a:latin typeface="+mn-lt"/>
-                                <a:ea typeface="+mn-ea"/>
-                                <a:cs typeface="+mn-cs"/>
-                              </a:defRPr>
-                            </a:lvl6pPr>
-                            <a:lvl7pPr marL="2743200" algn="l" defTabSz="914400" rtl="0" eaLnBrk="1" latinLnBrk="0" hangingPunct="1">
-                              <a:defRPr sz="1800" kern="1200">
-                                <a:solidFill>
-                                  <a:schemeClr val="tx1"/>
-                                </a:solidFill>
-                                <a:latin typeface="+mn-lt"/>
-                                <a:ea typeface="+mn-ea"/>
-                                <a:cs typeface="+mn-cs"/>
-                              </a:defRPr>
-                            </a:lvl7pPr>
-                            <a:lvl8pPr marL="3200400" algn="l" defTabSz="914400" rtl="0" eaLnBrk="1" latinLnBrk="0" hangingPunct="1">
-                              <a:defRPr sz="1800" kern="1200">
-                                <a:solidFill>
-                                  <a:schemeClr val="tx1"/>
-                                </a:solidFill>
-                                <a:latin typeface="+mn-lt"/>
-                                <a:ea typeface="+mn-ea"/>
-                                <a:cs typeface="+mn-cs"/>
-                              </a:defRPr>
-                            </a:lvl8pPr>
-                            <a:lvl9pPr marL="3657600" algn="l" defTabSz="914400" rtl="0" eaLnBrk="1" latinLnBrk="0" hangingPunct="1">
-                              <a:defRPr sz="1800" kern="1200">
-                                <a:solidFill>
-                                  <a:schemeClr val="tx1"/>
-                                </a:solidFill>
-                                <a:latin typeface="+mn-lt"/>
-                                <a:ea typeface="+mn-ea"/>
-                                <a:cs typeface="+mn-cs"/>
-                              </a:defRPr>
-                            </a:lvl9pPr>
-                          </a:lstStyle>
-                          <a:p>
-                            <a:r>
-                              <a:rPr lang="en-CA" sz="1400" dirty="0" smtClean="0"/>
-                              <a:t>m=0.8</a:t>
-                            </a:r>
-                            <a:endParaRPr lang="en-GB" sz="1400" dirty="0"/>
-                          </a:p>
-                        </a:txBody>
-                        <a:useSpRect/>
-                      </a:txSp>
-                    </a:sp>
-                    <a:sp>
-                      <a:nvSpPr>
-                        <a:cNvPr id="13" name="TextBox 12"/>
-                        <a:cNvSpPr txBox="1"/>
-                      </a:nvSpPr>
-                      <a:spPr>
-                        <a:xfrm rot="21266841">
-                          <a:off x="5016574" y="5061227"/>
-                          <a:ext cx="1008112" cy="307777"/>
-                        </a:xfrm>
-                        <a:prstGeom prst="rect">
-                          <a:avLst/>
-                        </a:prstGeom>
-                        <a:noFill/>
-                      </a:spPr>
-                      <a:txSp>
-                        <a:txBody>
-                          <a:bodyPr wrap="square" rtlCol="0">
-                            <a:spAutoFit/>
-                          </a:bodyPr>
-                          <a:lstStyle>
-                            <a:defPPr>
-                              <a:defRPr lang="en-US"/>
-                            </a:defPPr>
-                            <a:lvl1pPr marL="0" algn="l" defTabSz="914400" rtl="0" eaLnBrk="1" latinLnBrk="0" hangingPunct="1">
-                              <a:defRPr sz="1800" kern="1200">
-                                <a:solidFill>
-                                  <a:schemeClr val="tx1"/>
-                                </a:solidFill>
-                                <a:latin typeface="+mn-lt"/>
-                                <a:ea typeface="+mn-ea"/>
-                                <a:cs typeface="+mn-cs"/>
-                              </a:defRPr>
-                            </a:lvl1pPr>
-                            <a:lvl2pPr marL="457200" algn="l" defTabSz="914400" rtl="0" eaLnBrk="1" latinLnBrk="0" hangingPunct="1">
-                              <a:defRPr sz="1800" kern="1200">
-                                <a:solidFill>
-                                  <a:schemeClr val="tx1"/>
-                                </a:solidFill>
-                                <a:latin typeface="+mn-lt"/>
-                                <a:ea typeface="+mn-ea"/>
-                                <a:cs typeface="+mn-cs"/>
-                              </a:defRPr>
-                            </a:lvl2pPr>
-                            <a:lvl3pPr marL="914400" algn="l" defTabSz="914400" rtl="0" eaLnBrk="1" latinLnBrk="0" hangingPunct="1">
-                              <a:defRPr sz="1800" kern="1200">
-                                <a:solidFill>
-                                  <a:schemeClr val="tx1"/>
-                                </a:solidFill>
-                                <a:latin typeface="+mn-lt"/>
-                                <a:ea typeface="+mn-ea"/>
-                                <a:cs typeface="+mn-cs"/>
-                              </a:defRPr>
-                            </a:lvl3pPr>
-                            <a:lvl4pPr marL="1371600" algn="l" defTabSz="914400" rtl="0" eaLnBrk="1" latinLnBrk="0" hangingPunct="1">
-                              <a:defRPr sz="1800" kern="1200">
-                                <a:solidFill>
-                                  <a:schemeClr val="tx1"/>
-                                </a:solidFill>
-                                <a:latin typeface="+mn-lt"/>
-                                <a:ea typeface="+mn-ea"/>
-                                <a:cs typeface="+mn-cs"/>
-                              </a:defRPr>
-                            </a:lvl4pPr>
-                            <a:lvl5pPr marL="1828800" algn="l" defTabSz="914400" rtl="0" eaLnBrk="1" latinLnBrk="0" hangingPunct="1">
-                              <a:defRPr sz="1800" kern="1200">
-                                <a:solidFill>
-                                  <a:schemeClr val="tx1"/>
-                                </a:solidFill>
-                                <a:latin typeface="+mn-lt"/>
-                                <a:ea typeface="+mn-ea"/>
-                                <a:cs typeface="+mn-cs"/>
-                              </a:defRPr>
-                            </a:lvl5pPr>
-                            <a:lvl6pPr marL="2286000" algn="l" defTabSz="914400" rtl="0" eaLnBrk="1" latinLnBrk="0" hangingPunct="1">
-                              <a:defRPr sz="1800" kern="1200">
-                                <a:solidFill>
-                                  <a:schemeClr val="tx1"/>
-                                </a:solidFill>
-                                <a:latin typeface="+mn-lt"/>
-                                <a:ea typeface="+mn-ea"/>
-                                <a:cs typeface="+mn-cs"/>
-                              </a:defRPr>
-                            </a:lvl6pPr>
-                            <a:lvl7pPr marL="2743200" algn="l" defTabSz="914400" rtl="0" eaLnBrk="1" latinLnBrk="0" hangingPunct="1">
-                              <a:defRPr sz="1800" kern="1200">
-                                <a:solidFill>
-                                  <a:schemeClr val="tx1"/>
-                                </a:solidFill>
-                                <a:latin typeface="+mn-lt"/>
-                                <a:ea typeface="+mn-ea"/>
-                                <a:cs typeface="+mn-cs"/>
-                              </a:defRPr>
-                            </a:lvl7pPr>
-                            <a:lvl8pPr marL="3200400" algn="l" defTabSz="914400" rtl="0" eaLnBrk="1" latinLnBrk="0" hangingPunct="1">
-                              <a:defRPr sz="1800" kern="1200">
-                                <a:solidFill>
-                                  <a:schemeClr val="tx1"/>
-                                </a:solidFill>
-                                <a:latin typeface="+mn-lt"/>
-                                <a:ea typeface="+mn-ea"/>
-                                <a:cs typeface="+mn-cs"/>
-                              </a:defRPr>
-                            </a:lvl8pPr>
-                            <a:lvl9pPr marL="3657600" algn="l" defTabSz="914400" rtl="0" eaLnBrk="1" latinLnBrk="0" hangingPunct="1">
-                              <a:defRPr sz="1800" kern="1200">
-                                <a:solidFill>
-                                  <a:schemeClr val="tx1"/>
-                                </a:solidFill>
-                                <a:latin typeface="+mn-lt"/>
-                                <a:ea typeface="+mn-ea"/>
-                                <a:cs typeface="+mn-cs"/>
-                              </a:defRPr>
-                            </a:lvl9pPr>
-                          </a:lstStyle>
-                          <a:p>
-                            <a:r>
-                              <a:rPr lang="en-CA" sz="1400" dirty="0" smtClean="0"/>
-                              <a:t>m=0.95</a:t>
-                            </a:r>
-                            <a:endParaRPr lang="en-GB" sz="1400" dirty="0"/>
-                          </a:p>
-                        </a:txBody>
-                        <a:useSpRect/>
-                      </a:txSp>
-                    </a:sp>
-                  </a:grpSp>
-                </lc:lockedCanvas>
-              </a:graphicData>
-            </a:graphic>
-          </wp:inline>
-        </w:drawing>
+                      </wpg:grpSpPr>
+                      <pic:pic xmlns:pic="http://schemas.openxmlformats.org/drawingml/2006/picture">
+                        <pic:nvPicPr>
+                          <pic:cNvPr id="5" name="Picture 5" descr="C:\Users\Ruth\Desktop\Rplot.png"/>
+                          <pic:cNvPicPr>
+                            <a:picLocks noChangeAspect="1" noChangeArrowheads="1"/>
+                          </pic:cNvPicPr>
+                        </pic:nvPicPr>
+                        <pic:blipFill>
+                          <a:blip r:embed="rId7"/>
+                          <a:srcRect/>
+                          <a:stretch>
+                            <a:fillRect/>
+                          </a:stretch>
+                        </pic:blipFill>
+                        <pic:spPr bwMode="auto">
+                          <a:xfrm>
+                            <a:off x="1403648" y="643086"/>
+                            <a:ext cx="5810250" cy="5810250"/>
+                          </a:xfrm>
+                          <a:prstGeom prst="rect">
+                            <a:avLst/>
+                          </a:prstGeom>
+                          <a:noFill/>
+                        </pic:spPr>
+                      </pic:pic>
+                      <wps:wsp>
+                        <wps:cNvPr id="6" name="Text Box 6"/>
+                        <wps:cNvSpPr txBox="1"/>
+                        <wps:spPr>
+                          <a:xfrm rot="21413409">
+                            <a:off x="2771800" y="1227529"/>
+                            <a:ext cx="1008112" cy="307777"/>
+                          </a:xfrm>
+                          <a:prstGeom prst="rect">
+                            <a:avLst/>
+                          </a:prstGeom>
+                          <a:noFill/>
+                        </wps:spPr>
+                        <wps:txbx>
+                          <w:txbxContent>
+                            <w:p>
+                              <w:pPr>
+                                <w:pStyle w:val="NormalWeb"/>
+                                <w:spacing w:before="0" w:beforeAutospacing="0" w:after="0" w:afterAutospacing="0"/>
+                              </w:pPr>
+                              <w:proofErr w:type="gramStart"/>
+                              <w:r>
+                                <w:rPr>
+                                  <w:rFonts w:asciiTheme="minorHAnsi" w:hAnsi="Calibri" w:cstheme="minorBidi"/>
+                                  <w:color w:val="000000" w:themeColor="text1"/>
+                                  <w:kern w:val="24"/>
+                                  <w:sz w:val="28"/>
+                                  <w:szCs w:val="28"/>
+                                  <w:lang w:val="en-CA"/>
+                                </w:rPr>
+                                <w:t>m</w:t>
+                              </w:r>
+                              <w:proofErr w:type="gramEnd"/>
+                              <w:r>
+                                <w:rPr>
+                                  <w:rFonts w:asciiTheme="minorHAnsi" w:hAnsi="Calibri" w:cstheme="minorBidi"/>
+                                  <w:color w:val="000000" w:themeColor="text1"/>
+                                  <w:kern w:val="24"/>
+                                  <w:sz w:val="28"/>
+                                  <w:szCs w:val="28"/>
+                                  <w:lang w:val="en-CA"/>
+                                </w:rPr>
+                                <w:t>=0.05</w:t>
+                              </w:r>
+                            </w:p>
+                          </w:txbxContent>
+                        </wps:txbx>
+                        <wps:bodyPr wrap="square" rtlCol="0">
+                          <a:spAutoFit/>
+                        </wps:bodyPr>
+                      </wps:wsp>
+                      <wps:wsp>
+                        <wps:cNvPr id="7" name="Text Box 7"/>
+                        <wps:cNvSpPr txBox="1"/>
+                        <wps:spPr>
+                          <a:xfrm rot="20880336">
+                            <a:off x="3491880" y="1722293"/>
+                            <a:ext cx="1008112" cy="307777"/>
+                          </a:xfrm>
+                          <a:prstGeom prst="rect">
+                            <a:avLst/>
+                          </a:prstGeom>
+                          <a:noFill/>
+                        </wps:spPr>
+                        <wps:txbx>
+                          <w:txbxContent>
+                            <w:p>
+                              <w:pPr>
+                                <w:pStyle w:val="NormalWeb"/>
+                                <w:spacing w:before="0" w:beforeAutospacing="0" w:after="0" w:afterAutospacing="0"/>
+                              </w:pPr>
+                              <w:proofErr w:type="gramStart"/>
+                              <w:r>
+                                <w:rPr>
+                                  <w:rFonts w:asciiTheme="minorHAnsi" w:hAnsi="Calibri" w:cstheme="minorBidi"/>
+                                  <w:color w:val="000000" w:themeColor="text1"/>
+                                  <w:kern w:val="24"/>
+                                  <w:sz w:val="28"/>
+                                  <w:szCs w:val="28"/>
+                                  <w:lang w:val="en-CA"/>
+                                </w:rPr>
+                                <w:t>m</w:t>
+                              </w:r>
+                              <w:proofErr w:type="gramEnd"/>
+                              <w:r>
+                                <w:rPr>
+                                  <w:rFonts w:asciiTheme="minorHAnsi" w:hAnsi="Calibri" w:cstheme="minorBidi"/>
+                                  <w:color w:val="000000" w:themeColor="text1"/>
+                                  <w:kern w:val="24"/>
+                                  <w:sz w:val="28"/>
+                                  <w:szCs w:val="28"/>
+                                  <w:lang w:val="en-CA"/>
+                                </w:rPr>
+                                <w:t>=0.20</w:t>
+                              </w:r>
+                            </w:p>
+                          </w:txbxContent>
+                        </wps:txbx>
+                        <wps:bodyPr wrap="square" rtlCol="0">
+                          <a:spAutoFit/>
+                        </wps:bodyPr>
+                      </wps:wsp>
+                      <wps:wsp>
+                        <wps:cNvPr id="8" name="Text Box 8"/>
+                        <wps:cNvSpPr txBox="1"/>
+                        <wps:spPr>
+                          <a:xfrm rot="19991184">
+                            <a:off x="4005212" y="2478739"/>
+                            <a:ext cx="1008112" cy="307777"/>
+                          </a:xfrm>
+                          <a:prstGeom prst="rect">
+                            <a:avLst/>
+                          </a:prstGeom>
+                          <a:noFill/>
+                        </wps:spPr>
+                        <wps:txbx>
+                          <w:txbxContent>
+                            <w:p>
+                              <w:pPr>
+                                <w:pStyle w:val="NormalWeb"/>
+                                <w:spacing w:before="0" w:beforeAutospacing="0" w:after="0" w:afterAutospacing="0"/>
+                              </w:pPr>
+                              <w:proofErr w:type="gramStart"/>
+                              <w:r>
+                                <w:rPr>
+                                  <w:rFonts w:asciiTheme="minorHAnsi" w:hAnsi="Calibri" w:cstheme="minorBidi"/>
+                                  <w:color w:val="000000" w:themeColor="text1"/>
+                                  <w:kern w:val="24"/>
+                                  <w:sz w:val="28"/>
+                                  <w:szCs w:val="28"/>
+                                  <w:lang w:val="en-CA"/>
+                                </w:rPr>
+                                <w:t>m</w:t>
+                              </w:r>
+                              <w:proofErr w:type="gramEnd"/>
+                              <w:r>
+                                <w:rPr>
+                                  <w:rFonts w:asciiTheme="minorHAnsi" w:hAnsi="Calibri" w:cstheme="minorBidi"/>
+                                  <w:color w:val="000000" w:themeColor="text1"/>
+                                  <w:kern w:val="24"/>
+                                  <w:sz w:val="28"/>
+                                  <w:szCs w:val="28"/>
+                                  <w:lang w:val="en-CA"/>
+                                </w:rPr>
+                                <w:t>=0.4</w:t>
+                              </w:r>
+                            </w:p>
+                          </w:txbxContent>
+                        </wps:txbx>
+                        <wps:bodyPr wrap="square" rtlCol="0">
+                          <a:spAutoFit/>
+                        </wps:bodyPr>
+                      </wps:wsp>
+                      <wps:wsp>
+                        <wps:cNvPr id="10" name="Text Box 10"/>
+                        <wps:cNvSpPr txBox="1"/>
+                        <wps:spPr>
+                          <a:xfrm rot="19743871">
+                            <a:off x="3853882" y="3882255"/>
+                            <a:ext cx="1008112" cy="307777"/>
+                          </a:xfrm>
+                          <a:prstGeom prst="rect">
+                            <a:avLst/>
+                          </a:prstGeom>
+                          <a:noFill/>
+                        </wps:spPr>
+                        <wps:txbx>
+                          <w:txbxContent>
+                            <w:p>
+                              <w:pPr>
+                                <w:pStyle w:val="NormalWeb"/>
+                                <w:spacing w:before="0" w:beforeAutospacing="0" w:after="0" w:afterAutospacing="0"/>
+                              </w:pPr>
+                              <w:proofErr w:type="gramStart"/>
+                              <w:r>
+                                <w:rPr>
+                                  <w:rFonts w:asciiTheme="minorHAnsi" w:hAnsi="Calibri" w:cstheme="minorBidi"/>
+                                  <w:color w:val="000000" w:themeColor="text1"/>
+                                  <w:kern w:val="24"/>
+                                  <w:sz w:val="28"/>
+                                  <w:szCs w:val="28"/>
+                                  <w:lang w:val="en-CA"/>
+                                </w:rPr>
+                                <w:t>m</w:t>
+                              </w:r>
+                              <w:proofErr w:type="gramEnd"/>
+                              <w:r>
+                                <w:rPr>
+                                  <w:rFonts w:asciiTheme="minorHAnsi" w:hAnsi="Calibri" w:cstheme="minorBidi"/>
+                                  <w:color w:val="000000" w:themeColor="text1"/>
+                                  <w:kern w:val="24"/>
+                                  <w:sz w:val="28"/>
+                                  <w:szCs w:val="28"/>
+                                  <w:lang w:val="en-CA"/>
+                                </w:rPr>
+                                <w:t>=0.6</w:t>
+                              </w:r>
+                            </w:p>
+                          </w:txbxContent>
+                        </wps:txbx>
+                        <wps:bodyPr wrap="square" rtlCol="0">
+                          <a:spAutoFit/>
+                        </wps:bodyPr>
+                      </wps:wsp>
+                      <wps:wsp>
+                        <wps:cNvPr id="11" name="Text Box 11"/>
+                        <wps:cNvSpPr txBox="1"/>
+                        <wps:spPr>
+                          <a:xfrm rot="20867122">
+                            <a:off x="4625192" y="4550004"/>
+                            <a:ext cx="1008112" cy="307777"/>
+                          </a:xfrm>
+                          <a:prstGeom prst="rect">
+                            <a:avLst/>
+                          </a:prstGeom>
+                          <a:noFill/>
+                        </wps:spPr>
+                        <wps:txbx>
+                          <w:txbxContent>
+                            <w:p>
+                              <w:pPr>
+                                <w:pStyle w:val="NormalWeb"/>
+                                <w:spacing w:before="0" w:beforeAutospacing="0" w:after="0" w:afterAutospacing="0"/>
+                              </w:pPr>
+                              <w:proofErr w:type="gramStart"/>
+                              <w:r>
+                                <w:rPr>
+                                  <w:rFonts w:asciiTheme="minorHAnsi" w:hAnsi="Calibri" w:cstheme="minorBidi"/>
+                                  <w:color w:val="000000" w:themeColor="text1"/>
+                                  <w:kern w:val="24"/>
+                                  <w:sz w:val="28"/>
+                                  <w:szCs w:val="28"/>
+                                  <w:lang w:val="en-CA"/>
+                                </w:rPr>
+                                <w:t>m</w:t>
+                              </w:r>
+                              <w:proofErr w:type="gramEnd"/>
+                              <w:r>
+                                <w:rPr>
+                                  <w:rFonts w:asciiTheme="minorHAnsi" w:hAnsi="Calibri" w:cstheme="minorBidi"/>
+                                  <w:color w:val="000000" w:themeColor="text1"/>
+                                  <w:kern w:val="24"/>
+                                  <w:sz w:val="28"/>
+                                  <w:szCs w:val="28"/>
+                                  <w:lang w:val="en-CA"/>
+                                </w:rPr>
+                                <w:t>=0.8</w:t>
+                              </w:r>
+                            </w:p>
+                          </w:txbxContent>
+                        </wps:txbx>
+                        <wps:bodyPr wrap="square" rtlCol="0">
+                          <a:spAutoFit/>
+                        </wps:bodyPr>
+                      </wps:wsp>
+                      <wps:wsp>
+                        <wps:cNvPr id="12" name="Text Box 12"/>
+                        <wps:cNvSpPr txBox="1"/>
+                        <wps:spPr>
+                          <a:xfrm rot="21266841">
+                            <a:off x="5016574" y="5061227"/>
+                            <a:ext cx="1008112" cy="307777"/>
+                          </a:xfrm>
+                          <a:prstGeom prst="rect">
+                            <a:avLst/>
+                          </a:prstGeom>
+                          <a:noFill/>
+                        </wps:spPr>
+                        <wps:txbx>
+                          <w:txbxContent>
+                            <w:p>
+                              <w:pPr>
+                                <w:pStyle w:val="NormalWeb"/>
+                                <w:spacing w:before="0" w:beforeAutospacing="0" w:after="0" w:afterAutospacing="0"/>
+                              </w:pPr>
+                              <w:proofErr w:type="gramStart"/>
+                              <w:r>
+                                <w:rPr>
+                                  <w:rFonts w:asciiTheme="minorHAnsi" w:hAnsi="Calibri" w:cstheme="minorBidi"/>
+                                  <w:color w:val="000000" w:themeColor="text1"/>
+                                  <w:kern w:val="24"/>
+                                  <w:sz w:val="28"/>
+                                  <w:szCs w:val="28"/>
+                                  <w:lang w:val="en-CA"/>
+                                </w:rPr>
+                                <w:t>m</w:t>
+                              </w:r>
+                              <w:proofErr w:type="gramEnd"/>
+                              <w:r>
+                                <w:rPr>
+                                  <w:rFonts w:asciiTheme="minorHAnsi" w:hAnsi="Calibri" w:cstheme="minorBidi"/>
+                                  <w:color w:val="000000" w:themeColor="text1"/>
+                                  <w:kern w:val="24"/>
+                                  <w:sz w:val="28"/>
+                                  <w:szCs w:val="28"/>
+                                  <w:lang w:val="en-CA"/>
+                                </w:rPr>
+                                <w:t>=0.95</w:t>
+                              </w:r>
+                            </w:p>
+                          </w:txbxContent>
+                        </wps:txbx>
+                        <wps:bodyPr wrap="square" rtlCol="0">
+                          <a:spAutoFit/>
+                        </wps:bodyPr>
+                      </wps:wsp>
+                    </wpg:wgp>
+                  </a:graphicData>
+                </a:graphic>
+              </wp:inline>
+            </w:drawing>
+          </mc:Choice>
+          <mc:Fallback>
+            <w:pict>
+              <v:group id="Group 13" o:spid="_x0000_s1026" style="width:336pt;height:330.75pt;mso-position-horizontal-relative:char;mso-position-vertical-relative:line" coordorigin="1403648,643086" coordsize="5810250,5810250" o:gfxdata="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">
+                <v:shapetype id="_x0000_t75" coordsize="21600,21600" o:spt="75" o:preferrelative="t" path="m@4@5l@4@11@9@11@9@5xe" filled="f" stroked="f">
+                  <v:stroke joinstyle="miter"/>
+                  <v:formulas>
+                    <v:f eqn="if lineDrawn pixelLineWidth 0"/>
+                    <v:f eqn="sum @0 1 0"/>
+                    <v:f eqn="sum 0 0 @1"/>
+                    <v:f eqn="prod @2 1 2"/>
+                    <v:f eqn="prod @3 21600 pixelWidth"/>
+                    <v:f eqn="prod @3 21600 pixelHeight"/>
+                    <v:f eqn="sum @0 0 1"/>
+                    <v:f eqn="prod @6 1 2"/>
+                    <v:f eqn="prod @7 21600 pixelWidth"/>
+                    <v:f eqn="sum @8 21600 0"/>
+                    <v:f eqn="prod @7 21600 pixelHeight"/>
+                    <v:f eqn="sum @10 21600 0"/>
+                  </v:formulas>
+                  <v:path o:extrusionok="f" gradientshapeok="t" o:connecttype="rect"/>
+                  <o:lock v:ext="edit" aspectratio="t"/>
+                </v:shapetype>
+                <v:shape id="Picture 5" o:spid="_x0000_s1027" type="#_x0000_t75" alt="C:\Users\Ruth\Desktop\Rplot.png" style="position:absolute;left:1403648;top:643086;width:5810250;height:5810250;visibility:visible;mso-wrap-style:square" o:gfxdata="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">
+                  <v:imagedata r:id="rId8" o:title="Rplot.png"/>
+                </v:shape>
+                <v:shapetype id="_x0000_t202" coordsize="21600,21600" o:spt="202" path="m0,0l0,21600,21600,21600,21600,0xe">
+                  <v:stroke joinstyle="miter"/>
+                  <v:path gradientshapeok="t" o:connecttype="rect"/>
+                </v:shapetype>
+                <v:shape id="Text Box 6" o:spid="_x0000_s1028" type="#_x0000_t202" style="position:absolute;left:2771800;top:1227529;width:1008112;height:307777;rotation:-203807fd;visibility:visible;mso-wrap-style:square;v-text-anchor:top" o:gfxdata="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" filled="f" stroked="f">
+                  <v:textbox style="mso-fit-shape-to-text:t">
+                    <w:txbxContent>
+                      <w:p>
+                        <w:pPr>
+                          <w:pStyle w:val="NormalWeb"/>
+                          <w:spacing w:before="0" w:beforeAutospacing="0" w:after="0" w:afterAutospacing="0"/>
+                        </w:pPr>
+                        <w:proofErr w:type="gramStart"/>
+                        <w:r>
+                          <w:rPr>
+                            <w:rFonts w:asciiTheme="minorHAnsi" w:hAnsi="Calibri" w:cstheme="minorBidi"/>
+                            <w:color w:val="000000" w:themeColor="text1"/>
+                            <w:kern w:val="24"/>
+                            <w:sz w:val="28"/>
+                            <w:szCs w:val="28"/>
+                            <w:lang w:val="en-CA"/>
+                          </w:rPr>
+                          <w:t>m</w:t>
+                        </w:r>
+                        <w:proofErr w:type="gramEnd"/>
+                        <w:r>
+                          <w:rPr>
+                            <w:rFonts w:asciiTheme="minorHAnsi" w:hAnsi="Calibri" w:cstheme="minorBidi"/>
+                            <w:color w:val="000000" w:themeColor="text1"/>
+                            <w:kern w:val="24"/>
+                            <w:sz w:val="28"/>
+                            <w:szCs w:val="28"/>
+                            <w:lang w:val="en-CA"/>
+                          </w:rPr>
+                          <w:t>=0.05</w:t>
+                        </w:r>
+                      </w:p>
+                    </w:txbxContent>
+                  </v:textbox>
+                </v:shape>
+                <v:shape id="Text Box 7" o:spid="_x0000_s1029" type="#_x0000_t202" style="position:absolute;left:3491880;top:1722293;width:1008112;height:307777;rotation:-786065fd;visibility:visible;mso-wrap-style:square;v-text-anchor:top" o:gfxdata="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" filled="f" stroked="f">
+                  <v:textbox style="mso-fit-shape-to-text:t">
+                    <w:txbxContent>
+                      <w:p>
+                        <w:pPr>
+                          <w:pStyle w:val="NormalWeb"/>
+                          <w:spacing w:before="0" w:beforeAutospacing="0" w:after="0" w:afterAutospacing="0"/>
+                        </w:pPr>
+                        <w:proofErr w:type="gramStart"/>
+                        <w:r>
+                          <w:rPr>
+                            <w:rFonts w:asciiTheme="minorHAnsi" w:hAnsi="Calibri" w:cstheme="minorBidi"/>
+                            <w:color w:val="000000" w:themeColor="text1"/>
+                            <w:kern w:val="24"/>
+                            <w:sz w:val="28"/>
+                            <w:szCs w:val="28"/>
+                            <w:lang w:val="en-CA"/>
+                          </w:rPr>
+                          <w:t>m</w:t>
+                        </w:r>
+                        <w:proofErr w:type="gramEnd"/>
+                        <w:r>
+                          <w:rPr>
+                            <w:rFonts w:asciiTheme="minorHAnsi" w:hAnsi="Calibri" w:cstheme="minorBidi"/>
+                            <w:color w:val="000000" w:themeColor="text1"/>
+                            <w:kern w:val="24"/>
+                            <w:sz w:val="28"/>
+                            <w:szCs w:val="28"/>
+                            <w:lang w:val="en-CA"/>
+                          </w:rPr>
+                          <w:t>=0.20</w:t>
+                        </w:r>
+                      </w:p>
+                    </w:txbxContent>
+                  </v:textbox>
+                </v:shape>
+                <v:shape id="Text Box 8" o:spid="_x0000_s1030" type="#_x0000_t202" style="position:absolute;left:4005212;top:2478739;width:1008112;height:307777;rotation:-1757256fd;visibility:visible;mso-wrap-style:square;v-text-anchor:top" o:gfxdata="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" filled="f" stroked="f">
+                  <v:textbox style="mso-fit-shape-to-text:t">
+                    <w:txbxContent>
+                      <w:p>
+                        <w:pPr>
+                          <w:pStyle w:val="NormalWeb"/>
+                          <w:spacing w:before="0" w:beforeAutospacing="0" w:after="0" w:afterAutospacing="0"/>
+                        </w:pPr>
+                        <w:proofErr w:type="gramStart"/>
+                        <w:r>
+                          <w:rPr>
+                            <w:rFonts w:asciiTheme="minorHAnsi" w:hAnsi="Calibri" w:cstheme="minorBidi"/>
+                            <w:color w:val="000000" w:themeColor="text1"/>
+                            <w:kern w:val="24"/>
+                            <w:sz w:val="28"/>
+                            <w:szCs w:val="28"/>
+                            <w:lang w:val="en-CA"/>
+                          </w:rPr>
+                          <w:t>m</w:t>
+                        </w:r>
+                        <w:proofErr w:type="gramEnd"/>
+                        <w:r>
+                          <w:rPr>
+                            <w:rFonts w:asciiTheme="minorHAnsi" w:hAnsi="Calibri" w:cstheme="minorBidi"/>
+                            <w:color w:val="000000" w:themeColor="text1"/>
+                            <w:kern w:val="24"/>
+                            <w:sz w:val="28"/>
+                            <w:szCs w:val="28"/>
+                            <w:lang w:val="en-CA"/>
+                          </w:rPr>
+                          <w:t>=0.4</w:t>
+                        </w:r>
+                      </w:p>
+                    </w:txbxContent>
+                  </v:textbox>
+                </v:shape>
+                <v:shape id="Text Box 10" o:spid="_x0000_s1031" type="#_x0000_t202" style="position:absolute;left:3853882;top:3882255;width:1008112;height:307777;rotation:-2027388fd;visibility:visible;mso-wrap-style:square;v-text-anchor:top" o:gfxdata="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" filled="f" stroked="f">
+                  <v:textbox style="mso-fit-shape-to-text:t">
+                    <w:txbxContent>
+                      <w:p>
+                        <w:pPr>
+                          <w:pStyle w:val="NormalWeb"/>
+                          <w:spacing w:before="0" w:beforeAutospacing="0" w:after="0" w:afterAutospacing="0"/>
+                        </w:pPr>
+                        <w:proofErr w:type="gramStart"/>
+                        <w:r>
+                          <w:rPr>
+                            <w:rFonts w:asciiTheme="minorHAnsi" w:hAnsi="Calibri" w:cstheme="minorBidi"/>
+                            <w:color w:val="000000" w:themeColor="text1"/>
+                            <w:kern w:val="24"/>
+                            <w:sz w:val="28"/>
+                            <w:szCs w:val="28"/>
+                            <w:lang w:val="en-CA"/>
+                          </w:rPr>
+                          <w:t>m</w:t>
+                        </w:r>
+                        <w:proofErr w:type="gramEnd"/>
+                        <w:r>
+                          <w:rPr>
+                            <w:rFonts w:asciiTheme="minorHAnsi" w:hAnsi="Calibri" w:cstheme="minorBidi"/>
+                            <w:color w:val="000000" w:themeColor="text1"/>
+                            <w:kern w:val="24"/>
+                            <w:sz w:val="28"/>
+                            <w:szCs w:val="28"/>
+                            <w:lang w:val="en-CA"/>
+                          </w:rPr>
+                          <w:t>=0.6</w:t>
+                        </w:r>
+                      </w:p>
+                    </w:txbxContent>
+                  </v:textbox>
+                </v:shape>
+                <v:shape id="Text Box 11" o:spid="_x0000_s1032" type="#_x0000_t202" style="position:absolute;left:4625192;top:4550004;width:1008112;height:307777;rotation:-800498fd;visibility:visible;mso-wrap-style:square;v-text-anchor:top" o:gfxdata="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" filled="f" stroked="f">
+                  <v:textbox style="mso-fit-shape-to-text:t">
+                    <w:txbxContent>
+                      <w:p>
+                        <w:pPr>
+                          <w:pStyle w:val="NormalWeb"/>
+                          <w:spacing w:before="0" w:beforeAutospacing="0" w:after="0" w:afterAutospacing="0"/>
+                        </w:pPr>
+                        <w:proofErr w:type="gramStart"/>
+                        <w:r>
+                          <w:rPr>
+                            <w:rFonts w:asciiTheme="minorHAnsi" w:hAnsi="Calibri" w:cstheme="minorBidi"/>
+                            <w:color w:val="000000" w:themeColor="text1"/>
+                            <w:kern w:val="24"/>
+                            <w:sz w:val="28"/>
+                            <w:szCs w:val="28"/>
+                            <w:lang w:val="en-CA"/>
+                          </w:rPr>
+                          <w:t>m</w:t>
+                        </w:r>
+                        <w:proofErr w:type="gramEnd"/>
+                        <w:r>
+                          <w:rPr>
+                            <w:rFonts w:asciiTheme="minorHAnsi" w:hAnsi="Calibri" w:cstheme="minorBidi"/>
+                            <w:color w:val="000000" w:themeColor="text1"/>
+                            <w:kern w:val="24"/>
+                            <w:sz w:val="28"/>
+                            <w:szCs w:val="28"/>
+                            <w:lang w:val="en-CA"/>
+                          </w:rPr>
+                          <w:t>=0.8</w:t>
+                        </w:r>
+                      </w:p>
+                    </w:txbxContent>
+                  </v:textbox>
+                </v:shape>
+                <v:shape id="Text Box 12" o:spid="_x0000_s1033" type="#_x0000_t202" style="position:absolute;left:5016574;top:5061227;width:1008112;height:307777;rotation:-363898fd;visibility:visible;mso-wrap-style:square;v-text-anchor:top" o:gfxdata="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" filled="f" stroked="f">
+                  <v:textbox style="mso-fit-shape-to-text:t">
+                    <w:txbxContent>
+                      <w:p>
+                        <w:pPr>
+                          <w:pStyle w:val="NormalWeb"/>
+                          <w:spacing w:before="0" w:beforeAutospacing="0" w:after="0" w:afterAutospacing="0"/>
+                        </w:pPr>
+                        <w:proofErr w:type="gramStart"/>
+                        <w:r>
+                          <w:rPr>
+                            <w:rFonts w:asciiTheme="minorHAnsi" w:hAnsi="Calibri" w:cstheme="minorBidi"/>
+                            <w:color w:val="000000" w:themeColor="text1"/>
+                            <w:kern w:val="24"/>
+                            <w:sz w:val="28"/>
+                            <w:szCs w:val="28"/>
+                            <w:lang w:val="en-CA"/>
+                          </w:rPr>
+                          <w:t>m</w:t>
+                        </w:r>
+                        <w:proofErr w:type="gramEnd"/>
+                        <w:r>
+                          <w:rPr>
+                            <w:rFonts w:asciiTheme="minorHAnsi" w:hAnsi="Calibri" w:cstheme="minorBidi"/>
+                            <w:color w:val="000000" w:themeColor="text1"/>
+                            <w:kern w:val="24"/>
+                            <w:sz w:val="28"/>
+                            <w:szCs w:val="28"/>
+                            <w:lang w:val="en-CA"/>
+                          </w:rPr>
+                          <w:t>=0.95</w:t>
+                        </w:r>
+                      </w:p>
+                    </w:txbxContent>
+                  </v:textbox>
+                </v:shape>
+                <w10:anchorlock/>
+              </v:group>
+            </w:pict>
+          </mc:Fallback>
+        </mc:AlternateContent>
       </w:r>
     </w:p>
     <w:p>
@@ -4563,13 +4276,25 @@
       <w:pPr>
         <w:spacing w:line="480" w:lineRule="auto"/>
       </w:pPr>
-      <w:proofErr w:type="gramStart"/>
-      <w:r>
-        <w:t>We a</w:t>
-      </w:r>
-      <w:r>
-        <w:t>sses</w:t>
-      </w:r>
+      <w:r>
+        <w:lastRenderedPageBreak/>
+        <w:t xml:space="preserve">We </w:t>
+      </w:r>
+      <w:del w:id="10" w:author="Julian Garcia" w:date="2012-12-17T16:26:00Z">
+        <w:r>
+          <w:delText>a</w:delText>
+        </w:r>
+        <w:bookmarkStart w:id="11" w:name="_GoBack"/>
+        <w:bookmarkEnd w:id="11"/>
+        <w:r>
+          <w:delText>sses</w:delText>
+        </w:r>
+      </w:del>
+      <w:ins w:id="12" w:author="Julian Garcia" w:date="2012-12-17T16:26:00Z">
+        <w:r>
+          <w:t>assess</w:t>
+        </w:r>
+      </w:ins>
       <w:r>
         <w:t xml:space="preserve"> relatedness by keeping track of pedigree relationships up to the great grandmother generation, a task that is </w:t>
       </w:r>
@@ -4582,7 +4307,6 @@
       <w:r>
         <w:t>.</w:t>
       </w:r>
-      <w:proofErr w:type="gramEnd"/>
     </w:p>
     <w:p>
       <w:pPr>
@@ -4613,8 +4337,6 @@
         </w:rPr>
         <w:t>The simulations and Analyses</w:t>
       </w:r>
-      <w:bookmarkStart w:id="6" w:name="_GoBack"/>
-      <w:bookmarkEnd w:id="6"/>
     </w:p>
     <w:p>
       <w:pPr>
@@ -4728,7 +4450,7 @@
       <w:tblPr>
         <w:tblStyle w:val="TableGrid"/>
         <w:tblW w:w="4404" w:type="dxa"/>
-        <w:tblLook w:val="04A0"/>
+        <w:tblLook w:val="04A0" w:firstRow="1" w:lastRow="0" w:firstColumn="1" w:lastColumn="0" w:noHBand="0" w:noVBand="1"/>
       </w:tblPr>
       <w:tblGrid>
         <w:gridCol w:w="782"/>
@@ -4987,6 +4709,7 @@
           <w:highlight w:val="yellow"/>
           <w:lang w:val="en-CA"/>
         </w:rPr>
+        <w:lastRenderedPageBreak/>
         <w:t>Summary paragraph</w:t>
       </w:r>
       <w:r>
@@ -5049,23 +4772,323 @@
         <w:rPr>
           <w:lang w:val="en-CA"/>
         </w:rPr>
+        <w:t xml:space="preserve"> the composition of groups, the higher the level of kin preference that has evolved the higher the average level of relatedness within groups.</w:t>
+      </w:r>
+    </w:p>
+    <w:p>
+      <w:pPr>
+        <w:spacing w:line="480" w:lineRule="auto"/>
+        <w:rPr>
+          <w:lang w:val="en-CA"/>
+        </w:rPr>
+      </w:pPr>
+    </w:p>
+    <w:p>
+      <w:pPr>
+        <w:spacing w:line="480" w:lineRule="auto"/>
+        <w:rPr>
+          <w:lang w:val="en-CA"/>
+        </w:rPr>
+      </w:pPr>
+      <w:r>
+        <w:rPr>
+          <w:highlight w:val="yellow"/>
+          <w:lang w:val="en-CA"/>
+        </w:rPr>
+        <w:t xml:space="preserve">Then talk about how the </w:t>
+      </w:r>
+      <w:r>
+        <w:rPr>
+          <w:highlight w:val="yellow"/>
+          <w:lang w:val="en-CA"/>
+        </w:rPr>
+        <w:t xml:space="preserve">size of the </w:t>
+      </w:r>
+      <w:r>
+        <w:rPr>
+          <w:highlight w:val="yellow"/>
+          <w:lang w:val="en-CA"/>
+        </w:rPr>
+        <w:t>group</w:t>
+      </w:r>
+      <w:r>
+        <w:rPr>
+          <w:highlight w:val="yellow"/>
+          <w:lang w:val="en-CA"/>
+        </w:rPr>
+        <w:t>s formed</w:t>
+      </w:r>
+      <w:r>
+        <w:rPr>
+          <w:highlight w:val="yellow"/>
+          <w:lang w:val="en-CA"/>
+        </w:rPr>
+        <w:t xml:space="preserve"> depends</w:t>
+      </w:r>
+      <w:r>
+        <w:rPr>
+          <w:highlight w:val="yellow"/>
+          <w:lang w:val="en-CA"/>
+        </w:rPr>
+        <w:t xml:space="preserve"> on the group carrying capacity and </w:t>
+      </w:r>
+      <w:r>
+        <w:rPr>
+          <w:highlight w:val="yellow"/>
+          <w:lang w:val="en-CA"/>
+        </w:rPr>
+        <w:t>on the average cooperative tendencies of group</w:t>
+      </w:r>
+      <w:r>
+        <w:rPr>
+          <w:highlight w:val="yellow"/>
+          <w:lang w:val="en-CA"/>
+        </w:rPr>
+        <w:t>s</w:t>
+      </w:r>
+      <w:r>
+        <w:rPr>
+          <w:highlight w:val="yellow"/>
+          <w:lang w:val="en-CA"/>
+        </w:rPr>
+        <w:t xml:space="preserve">, which in turn </w:t>
+      </w:r>
+      <w:r>
+        <w:rPr>
+          <w:highlight w:val="yellow"/>
+          <w:lang w:val="en-CA"/>
+        </w:rPr>
+        <w:t>are influenced by</w:t>
+      </w:r>
+      <w:r>
+        <w:rPr>
+          <w:highlight w:val="yellow"/>
+          <w:lang w:val="en-CA"/>
+        </w:rPr>
         <w:t xml:space="preserve"> the </w:t>
       </w:r>
       <w:r>
         <w:rPr>
+          <w:highlight w:val="yellow"/>
+          <w:lang w:val="en-CA"/>
+        </w:rPr>
+        <w:t>relative fitness costs</w:t>
+      </w:r>
+      <w:r>
+        <w:rPr>
+          <w:highlight w:val="yellow"/>
+          <w:lang w:val="en-CA"/>
+        </w:rPr>
+        <w:t xml:space="preserve"> of cooperation (</w:t>
+      </w:r>
+      <w:r>
+        <w:rPr>
+          <w:highlight w:val="yellow"/>
+          <w:lang w:val="en-CA"/>
+        </w:rPr>
+        <w:t>see</w:t>
+      </w:r>
+      <w:r>
+        <w:rPr>
+          <w:highlight w:val="yellow"/>
+          <w:lang w:val="en-CA"/>
+        </w:rPr>
+        <w:t xml:space="preserve"> Van Veelen et al. 2010</w:t>
+      </w:r>
+      <w:r>
+        <w:rPr>
+          <w:highlight w:val="yellow"/>
+          <w:lang w:val="en-CA"/>
+        </w:rPr>
+        <w:t xml:space="preserve"> to understand how cooperation and group size attain a mutually dependent equilibrium</w:t>
+      </w:r>
+      <w:r>
+        <w:rPr>
+          <w:highlight w:val="yellow"/>
+          <w:lang w:val="en-CA"/>
+        </w:rPr>
+        <w:t>). N</w:t>
+      </w:r>
+      <w:r>
+        <w:rPr>
+          <w:highlight w:val="yellow"/>
+          <w:lang w:val="en-CA"/>
+        </w:rPr>
+        <w:t xml:space="preserve">ote that in the simulations </w:t>
+      </w:r>
+      <w:r>
+        <w:rPr>
+          <w:highlight w:val="yellow"/>
+          <w:lang w:val="en-CA"/>
+        </w:rPr>
+        <w:t xml:space="preserve">the size of the groups formed depends on a group </w:t>
+      </w:r>
+      <w:r>
+        <w:rPr>
+          <w:highlight w:val="yellow"/>
+          <w:lang w:val="en-CA"/>
+        </w:rPr>
+        <w:t xml:space="preserve">admission </w:t>
+      </w:r>
+      <w:r>
+        <w:rPr>
+          <w:highlight w:val="yellow"/>
+          <w:lang w:val="en-CA"/>
+        </w:rPr>
+        <w:t>function, which, in addition to relatedness, depends on</w:t>
+      </w:r>
+      <w:r>
+        <w:rPr>
+          <w:highlight w:val="yellow"/>
+          <w:lang w:val="en-CA"/>
+        </w:rPr>
+        <w:t xml:space="preserve"> the optimum and stable group sizes, which can be calculated directly from </w:t>
+      </w:r>
+      <w:r>
+        <w:rPr>
+          <w:highlight w:val="yellow"/>
+          <w:lang w:val="en-CA"/>
+        </w:rPr>
+        <w:t xml:space="preserve">the group carrying capacity parameter and the average cooperative tendencies of the groups—see equations (3) in Avilés (1999) and </w:t>
+      </w:r>
+      <w:proofErr w:type="spellStart"/>
+      <w:r>
+        <w:rPr>
+          <w:highlight w:val="yellow"/>
+          <w:lang w:val="en-CA"/>
+        </w:rPr>
+        <w:t>eq</w:t>
+      </w:r>
+      <w:proofErr w:type="spellEnd"/>
+      <w:r>
+        <w:rPr>
+          <w:highlight w:val="yellow"/>
+          <w:lang w:val="en-CA"/>
+        </w:rPr>
+        <w:t xml:space="preserve"> (4) and (5) in the Appendix of Avilés et al. 2004)</w:t>
+      </w:r>
+      <w:r>
+        <w:rPr>
+          <w:highlight w:val="yellow"/>
+          <w:lang w:val="en-CA"/>
+        </w:rPr>
+        <w:t>.</w:t>
+      </w:r>
+      <w:r>
+        <w:rPr>
+          <w:lang w:val="en-CA"/>
+        </w:rPr>
+        <w:t xml:space="preserve">  </w:t>
+      </w:r>
+    </w:p>
+    <w:p>
+      <w:pPr>
+        <w:spacing w:line="480" w:lineRule="auto"/>
+        <w:rPr>
+          <w:lang w:val="en-CA"/>
+        </w:rPr>
+      </w:pPr>
+    </w:p>
+    <w:p>
+      <w:pPr>
+        <w:spacing w:line="480" w:lineRule="auto"/>
+        <w:rPr>
+          <w:lang w:val="en-CA"/>
+        </w:rPr>
+      </w:pPr>
+    </w:p>
+    <w:p>
+      <w:pPr>
+        <w:spacing w:line="480" w:lineRule="auto"/>
+        <w:rPr>
+          <w:i/>
+          <w:lang w:val="en-CA"/>
+        </w:rPr>
+      </w:pPr>
+      <w:r>
+        <w:rPr>
+          <w:i/>
+          <w:lang w:val="en-CA"/>
+        </w:rPr>
+        <w:t>Evolution of kin preference</w:t>
+      </w:r>
+    </w:p>
+    <w:p>
+      <w:pPr>
+        <w:spacing w:line="480" w:lineRule="auto"/>
+        <w:rPr>
+          <w:lang w:val="en-CA"/>
+        </w:rPr>
+      </w:pPr>
+      <w:r>
+        <w:rPr>
+          <w:lang w:val="en-CA"/>
+        </w:rPr>
+        <w:t>Make this and the next section one, as these things are directly related to each other</w:t>
+      </w:r>
+      <w:r>
+        <w:rPr>
+          <w:lang w:val="en-CA"/>
+        </w:rPr>
+        <w:t>.  The level of kin preference that evolves is most affected by the intrinsic rate of growth (r</w:t>
+      </w:r>
+      <w:r>
+        <w:rPr>
+          <w:vertAlign w:val="superscript"/>
+          <w:lang w:val="en-CA"/>
+        </w:rPr>
+        <w:t>2</w:t>
+      </w:r>
+      <w:r>
+        <w:rPr>
+          <w:lang w:val="en-CA"/>
+        </w:rPr>
+        <w:t xml:space="preserve">=0.88 table x) with higher levels of kin preference evolving as the R increases, with it apparently leveling off as R </w:t>
+      </w:r>
+      <w:r>
+        <w:rPr>
           <w:lang w:val="en-CA"/>
         </w:rPr>
         <w:lastRenderedPageBreak/>
-        <w:t>composition of groups, the higher the level of kin preference that has evolved the higher the average level of relatedness within groups.</w:t>
+        <w:t>approaches 1.5 (figure 1).  Cost of cooperation, β, only has an effect on kin preference when both R is small (&lt; 1.0) and the group carrying capacity, 1/c, is large (C=0.02) (figure 1).</w:t>
       </w:r>
     </w:p>
     <w:p>
       <w:pPr>
         <w:spacing w:line="480" w:lineRule="auto"/>
         <w:rPr>
-          <w:lang w:val="en-CA"/>
-        </w:rPr>
-      </w:pPr>
+          <w:i/>
+          <w:lang w:val="en-CA"/>
+        </w:rPr>
+      </w:pPr>
+      <w:r>
+        <w:rPr>
+          <w:i/>
+          <w:lang w:val="en-CA"/>
+        </w:rPr>
+        <w:t xml:space="preserve">Evolution of </w:t>
+      </w:r>
+      <w:r>
+        <w:rPr>
+          <w:i/>
+          <w:lang w:val="en-CA"/>
+        </w:rPr>
+        <w:t xml:space="preserve">average </w:t>
+      </w:r>
+      <w:r>
+        <w:rPr>
+          <w:i/>
+          <w:lang w:val="en-CA"/>
+        </w:rPr>
+        <w:t>relatedness</w:t>
+      </w:r>
+      <w:r>
+        <w:rPr>
+          <w:i/>
+          <w:lang w:val="en-CA"/>
+        </w:rPr>
+        <w:t xml:space="preserve"> within groups</w:t>
+      </w:r>
     </w:p>
     <w:p>
       <w:pPr>
@@ -5076,234 +5099,204 @@
       </w:pPr>
       <w:r>
         <w:rPr>
-          <w:highlight w:val="yellow"/>
-          <w:lang w:val="en-CA"/>
-        </w:rPr>
-        <w:t xml:space="preserve">Then talk about how the </w:t>
-      </w:r>
-      <w:r>
-        <w:rPr>
-          <w:highlight w:val="yellow"/>
+          <w:lang w:val="en-CA"/>
+        </w:rPr>
+        <w:t>90.7% of the variability in average relatedness within groups is due to r, the intrinsic rate of growth (table x, figure 1). The intrinsic rate of growth, r, has a very large effect on the average relatedness within groups, with the average relatedness increasing as the intrinsic rate of growth increases.  The group carrying capacity, 1/c, and the cost of cooperation, β, have little effect, with β only explaining 2.31% of the variation (table x, figure 1).</w:t>
+      </w:r>
+    </w:p>
+    <w:p>
+      <w:pPr>
+        <w:spacing w:line="480" w:lineRule="auto"/>
+        <w:rPr>
+          <w:i/>
+          <w:lang w:val="en-CA"/>
+        </w:rPr>
+      </w:pPr>
+      <w:r>
+        <w:rPr>
+          <w:i/>
+          <w:lang w:val="en-CA"/>
+        </w:rPr>
+        <w:t>Evolution of Group Size</w:t>
+      </w:r>
+    </w:p>
+    <w:p>
+      <w:pPr>
+        <w:spacing w:line="480" w:lineRule="auto"/>
+        <w:rPr>
+          <w:lang w:val="en-CA"/>
+        </w:rPr>
+      </w:pPr>
+      <w:r>
+        <w:rPr>
+          <w:lang w:val="en-CA"/>
+        </w:rPr>
+        <w:t xml:space="preserve">Discuss group size </w:t>
+      </w:r>
+      <w:r>
+        <w:rPr>
+          <w:lang w:val="en-CA"/>
+        </w:rPr>
+        <w:t xml:space="preserve">formation </w:t>
+      </w:r>
+      <w:r>
+        <w:rPr>
+          <w:lang w:val="en-CA"/>
+        </w:rPr>
+        <w:t>third</w:t>
+      </w:r>
+      <w:r>
+        <w:rPr>
+          <w:lang w:val="en-CA"/>
+        </w:rPr>
+        <w:t>, noting that grouping tendencies, per se, are not evolving</w:t>
+      </w:r>
+      <w:r>
+        <w:rPr>
+          <w:lang w:val="en-CA"/>
+        </w:rPr>
+        <w:t>, but rather that the size of the groups formed depend</w:t>
+      </w:r>
+      <w:r>
+        <w:rPr>
+          <w:lang w:val="en-CA"/>
+        </w:rPr>
+        <w:t>s</w:t>
+      </w:r>
+      <w:r>
+        <w:rPr>
+          <w:lang w:val="en-CA"/>
+        </w:rPr>
+        <w:t xml:space="preserve"> on the group carrying capacity parameter and the evolving levels of cooperative tendencies</w:t>
+      </w:r>
+      <w:r>
+        <w:rPr>
+          <w:lang w:val="en-CA"/>
+        </w:rPr>
+        <w:t xml:space="preserve">, given the equation </w:t>
+      </w:r>
+      <w:r>
+        <w:rPr>
+          <w:lang w:val="en-CA"/>
+        </w:rPr>
+        <w:t>that</w:t>
+      </w:r>
+      <w:r>
+        <w:rPr>
+          <w:lang w:val="en-CA"/>
+        </w:rPr>
+        <w:t xml:space="preserve"> determines group admission probabilities as a function of the optimum and stable group sizes</w:t>
+      </w:r>
+      <w:r>
+        <w:rPr>
+          <w:lang w:val="en-CA"/>
+        </w:rPr>
+        <w:t xml:space="preserve">.  </w:t>
+      </w:r>
+      <w:r>
+        <w:rPr>
+          <w:lang w:val="en-CA"/>
+        </w:rPr>
+        <w:t xml:space="preserve">The size of groups formed was primarily affected by the group carrying capacity, 1/c, with 63.3% of the variation attributable to C (table x.)  However </w:t>
+      </w:r>
+      <w:r>
+        <w:rPr>
+          <w:lang w:val="en-CA"/>
+        </w:rPr>
+        <w:t xml:space="preserve">the </w:t>
+      </w:r>
+      <w:r>
+        <w:rPr>
+          <w:lang w:val="en-CA"/>
+        </w:rPr>
+        <w:t xml:space="preserve">intrinsic rate of growth, R, had an effect. When the group carrying capacity was high, (c=0.02) the larger the intrinsic rate of growth, R, the larger the average </w:t>
+      </w:r>
+      <w:r>
+        <w:rPr>
           <w:lang w:val="en-CA"/>
         </w:rPr>
         <w:t xml:space="preserve">size of the </w:t>
       </w:r>
       <w:r>
         <w:rPr>
-          <w:highlight w:val="yellow"/>
           <w:lang w:val="en-CA"/>
         </w:rPr>
         <w:t>group</w:t>
       </w:r>
       <w:r>
         <w:rPr>
-          <w:highlight w:val="yellow"/>
-          <w:lang w:val="en-CA"/>
-        </w:rPr>
-        <w:t>s formed</w:t>
-      </w:r>
-      <w:r>
-        <w:rPr>
-          <w:highlight w:val="yellow"/>
-          <w:lang w:val="en-CA"/>
-        </w:rPr>
-        <w:t xml:space="preserve"> depends</w:t>
-      </w:r>
-      <w:r>
-        <w:rPr>
-          <w:highlight w:val="yellow"/>
-          <w:lang w:val="en-CA"/>
-        </w:rPr>
-        <w:t xml:space="preserve"> on the group carrying capacity and </w:t>
-      </w:r>
-      <w:r>
-        <w:rPr>
-          <w:highlight w:val="yellow"/>
-          <w:lang w:val="en-CA"/>
-        </w:rPr>
-        <w:t xml:space="preserve">on </w:t>
-      </w:r>
-      <w:proofErr w:type="gramStart"/>
-      <w:r>
-        <w:rPr>
-          <w:highlight w:val="yellow"/>
-          <w:lang w:val="en-CA"/>
-        </w:rPr>
-        <w:t>the</w:t>
-      </w:r>
-      <w:proofErr w:type="gramEnd"/>
-      <w:r>
-        <w:rPr>
-          <w:highlight w:val="yellow"/>
-          <w:lang w:val="en-CA"/>
-        </w:rPr>
-        <w:t xml:space="preserve"> average cooperative tendencies of group</w:t>
-      </w:r>
-      <w:r>
-        <w:rPr>
-          <w:highlight w:val="yellow"/>
           <w:lang w:val="en-CA"/>
         </w:rPr>
         <w:t>s</w:t>
       </w:r>
       <w:r>
         <w:rPr>
-          <w:highlight w:val="yellow"/>
-          <w:lang w:val="en-CA"/>
-        </w:rPr>
-        <w:t xml:space="preserve">, which in turn </w:t>
-      </w:r>
-      <w:r>
-        <w:rPr>
-          <w:highlight w:val="yellow"/>
-          <w:lang w:val="en-CA"/>
-        </w:rPr>
-        <w:t>are influenced by</w:t>
-      </w:r>
-      <w:r>
-        <w:rPr>
-          <w:highlight w:val="yellow"/>
-          <w:lang w:val="en-CA"/>
-        </w:rPr>
-        <w:t xml:space="preserve"> the </w:t>
-      </w:r>
-      <w:r>
-        <w:rPr>
-          <w:highlight w:val="yellow"/>
-          <w:lang w:val="en-CA"/>
-        </w:rPr>
-        <w:t>relative fitness costs</w:t>
-      </w:r>
-      <w:r>
-        <w:rPr>
-          <w:highlight w:val="yellow"/>
-          <w:lang w:val="en-CA"/>
-        </w:rPr>
-        <w:t xml:space="preserve"> of cooperation (</w:t>
-      </w:r>
-      <w:r>
-        <w:rPr>
-          <w:highlight w:val="yellow"/>
-          <w:lang w:val="en-CA"/>
-        </w:rPr>
-        <w:t>see</w:t>
-      </w:r>
-      <w:r>
-        <w:rPr>
-          <w:highlight w:val="yellow"/>
-          <w:lang w:val="en-CA"/>
-        </w:rPr>
-        <w:t xml:space="preserve"> Van </w:t>
-      </w:r>
-      <w:proofErr w:type="spellStart"/>
-      <w:r>
-        <w:rPr>
-          <w:highlight w:val="yellow"/>
-          <w:lang w:val="en-CA"/>
-        </w:rPr>
-        <w:t>Veelen</w:t>
-      </w:r>
-      <w:proofErr w:type="spellEnd"/>
-      <w:r>
-        <w:rPr>
-          <w:highlight w:val="yellow"/>
-          <w:lang w:val="en-CA"/>
-        </w:rPr>
-        <w:t xml:space="preserve"> et al. 2010</w:t>
-      </w:r>
-      <w:r>
-        <w:rPr>
-          <w:highlight w:val="yellow"/>
-          <w:lang w:val="en-CA"/>
-        </w:rPr>
-        <w:t xml:space="preserve"> to understand how cooperation and group size attain a mutually dependent equilibrium</w:t>
-      </w:r>
-      <w:r>
-        <w:rPr>
-          <w:highlight w:val="yellow"/>
-          <w:lang w:val="en-CA"/>
-        </w:rPr>
-        <w:t>). N</w:t>
-      </w:r>
-      <w:r>
-        <w:rPr>
-          <w:highlight w:val="yellow"/>
-          <w:lang w:val="en-CA"/>
-        </w:rPr>
-        <w:t xml:space="preserve">ote that in the simulations </w:t>
-      </w:r>
-      <w:r>
-        <w:rPr>
-          <w:highlight w:val="yellow"/>
-          <w:lang w:val="en-CA"/>
-        </w:rPr>
-        <w:t xml:space="preserve">the size of the groups formed depends on a group </w:t>
-      </w:r>
-      <w:r>
-        <w:rPr>
-          <w:highlight w:val="yellow"/>
-          <w:lang w:val="en-CA"/>
-        </w:rPr>
-        <w:t xml:space="preserve">admission </w:t>
-      </w:r>
-      <w:r>
-        <w:rPr>
-          <w:highlight w:val="yellow"/>
-          <w:lang w:val="en-CA"/>
-        </w:rPr>
-        <w:t>function, which, in addition to relatedness, depends on</w:t>
-      </w:r>
-      <w:r>
-        <w:rPr>
-          <w:highlight w:val="yellow"/>
-          <w:lang w:val="en-CA"/>
-        </w:rPr>
-        <w:t xml:space="preserve"> the optimum and stable group sizes, which can be calculated directly from </w:t>
-      </w:r>
-      <w:r>
-        <w:rPr>
-          <w:highlight w:val="yellow"/>
-          <w:lang w:val="en-CA"/>
-        </w:rPr>
-        <w:t xml:space="preserve">the group carrying capacity parameter and the average cooperative tendencies of the groups—see equations (3) in Avilés (1999) and </w:t>
-      </w:r>
-      <w:proofErr w:type="spellStart"/>
-      <w:r>
-        <w:rPr>
-          <w:highlight w:val="yellow"/>
-          <w:lang w:val="en-CA"/>
-        </w:rPr>
-        <w:t>eq</w:t>
-      </w:r>
-      <w:proofErr w:type="spellEnd"/>
-      <w:r>
-        <w:rPr>
-          <w:highlight w:val="yellow"/>
-          <w:lang w:val="en-CA"/>
-        </w:rPr>
-        <w:t xml:space="preserve"> (4) and (5) in the Appendix of Avilés et al. 2004)</w:t>
-      </w:r>
-      <w:r>
-        <w:rPr>
-          <w:highlight w:val="yellow"/>
-          <w:lang w:val="en-CA"/>
-        </w:rPr>
-        <w:t>.</w:t>
-      </w:r>
-      <w:r>
-        <w:rPr>
-          <w:lang w:val="en-CA"/>
-        </w:rPr>
-        <w:t xml:space="preserve">  </w:t>
+          <w:lang w:val="en-CA"/>
+        </w:rPr>
+        <w:t xml:space="preserve"> </w:t>
+      </w:r>
+      <w:r>
+        <w:rPr>
+          <w:lang w:val="en-CA"/>
+        </w:rPr>
+        <w:t xml:space="preserve">that </w:t>
+      </w:r>
+      <w:r>
+        <w:rPr>
+          <w:lang w:val="en-CA"/>
+        </w:rPr>
+        <w:t>formed</w:t>
+      </w:r>
+      <w:r>
+        <w:rPr>
+          <w:lang w:val="en-CA"/>
+        </w:rPr>
+        <w:t xml:space="preserve">. </w:t>
+      </w:r>
+      <w:commentRangeStart w:id="13"/>
+      <w:r>
+        <w:rPr>
+          <w:lang w:val="en-CA"/>
+        </w:rPr>
+        <w:t xml:space="preserve">The cost of cooperation, β, only had an effect on the group size when C and r was small (C=0.02 and R&lt;1.0), keeping groups below the stable group size (figure 1). Otherwise the average group size remained around the </w:t>
+      </w:r>
+      <w:commentRangeStart w:id="14"/>
+      <w:r>
+        <w:rPr>
+          <w:lang w:val="en-CA"/>
+        </w:rPr>
+        <w:t>stable group size</w:t>
+      </w:r>
+      <w:commentRangeEnd w:id="14"/>
+      <w:r>
+        <w:rPr>
+          <w:rStyle w:val="CommentReference"/>
+        </w:rPr>
+        <w:commentReference w:id="14"/>
+      </w:r>
+      <w:commentRangeEnd w:id="13"/>
+      <w:r>
+        <w:rPr>
+          <w:rStyle w:val="CommentReference"/>
+        </w:rPr>
+        <w:commentReference w:id="13"/>
       </w:r>
     </w:p>
     <w:p>
       <w:pPr>
         <w:spacing w:line="480" w:lineRule="auto"/>
         <w:rPr>
-          <w:lang w:val="en-CA"/>
-        </w:rPr>
-      </w:pPr>
+          <w:i/>
+          <w:lang w:val="en-CA"/>
+        </w:rPr>
+      </w:pPr>
+      <w:r>
+        <w:rPr>
+          <w:i/>
+          <w:lang w:val="en-CA"/>
+        </w:rPr>
+        <w:t>Evolution of cooperation</w:t>
+      </w:r>
     </w:p>
     <w:p>
       <w:pPr>
@@ -5312,338 +5305,36 @@
           <w:lang w:val="en-CA"/>
         </w:rPr>
       </w:pPr>
-    </w:p>
-    <w:p>
-      <w:pPr>
-        <w:spacing w:line="480" w:lineRule="auto"/>
-        <w:rPr>
-          <w:i/>
-          <w:lang w:val="en-CA"/>
-        </w:rPr>
-      </w:pPr>
-      <w:r>
-        <w:rPr>
-          <w:i/>
-          <w:lang w:val="en-CA"/>
-        </w:rPr>
-        <w:t>Evolution of kin preference</w:t>
-      </w:r>
-    </w:p>
-    <w:p>
-      <w:pPr>
-        <w:spacing w:line="480" w:lineRule="auto"/>
-        <w:rPr>
-          <w:lang w:val="en-CA"/>
-        </w:rPr>
-      </w:pPr>
-      <w:r>
-        <w:rPr>
-          <w:lang w:val="en-CA"/>
-        </w:rPr>
-        <w:t>Make this and the next section one, as these things are directly related to each other</w:t>
-      </w:r>
-      <w:r>
-        <w:rPr>
-          <w:lang w:val="en-CA"/>
-        </w:rPr>
-        <w:t>.  The level of kin preference that evolves is most affected by the intrinsic rate of growth (r</w:t>
-      </w:r>
-      <w:r>
-        <w:rPr>
-          <w:vertAlign w:val="superscript"/>
-          <w:lang w:val="en-CA"/>
-        </w:rPr>
-        <w:t>2</w:t>
-      </w:r>
-      <w:r>
-        <w:rPr>
-          <w:lang w:val="en-CA"/>
-        </w:rPr>
-        <w:t>=0.88 table x) with higher levels of kin preference evolving as the R increases, with it apparently leveling off as R approaches 1.5 (figure 1).  Cost of cooperation, β, only has an effect on kin preference when both R is small (&lt; 1.0) and the group carrying capacity, 1/c, is large (C=0.02) (figure 1).</w:t>
-      </w:r>
-    </w:p>
-    <w:p>
-      <w:pPr>
-        <w:spacing w:line="480" w:lineRule="auto"/>
-        <w:rPr>
-          <w:i/>
-          <w:lang w:val="en-CA"/>
-        </w:rPr>
-      </w:pPr>
-      <w:r>
-        <w:rPr>
-          <w:i/>
-          <w:lang w:val="en-CA"/>
-        </w:rPr>
-        <w:t xml:space="preserve">Evolution of </w:t>
-      </w:r>
-      <w:r>
-        <w:rPr>
-          <w:i/>
-          <w:lang w:val="en-CA"/>
-        </w:rPr>
-        <w:t xml:space="preserve">average </w:t>
-      </w:r>
-      <w:r>
-        <w:rPr>
-          <w:i/>
-          <w:lang w:val="en-CA"/>
-        </w:rPr>
-        <w:t>relatedness</w:t>
-      </w:r>
-      <w:r>
-        <w:rPr>
-          <w:i/>
-          <w:lang w:val="en-CA"/>
-        </w:rPr>
-        <w:t xml:space="preserve"> within groups</w:t>
-      </w:r>
-    </w:p>
-    <w:p>
-      <w:pPr>
-        <w:spacing w:line="480" w:lineRule="auto"/>
-        <w:rPr>
-          <w:lang w:val="en-CA"/>
-        </w:rPr>
-      </w:pPr>
-      <w:r>
-        <w:rPr>
-          <w:lang w:val="en-CA"/>
-        </w:rPr>
-        <w:t xml:space="preserve">90.7% of the variability in average relatedness within groups is due to r, the intrinsic rate of growth (table x, figure 1). The intrinsic rate of growth, r, has a very large effect on the average relatedness within groups, with the average relatedness increasing as the intrinsic rate of growth increases.  The </w:t>
+      <w:r>
+        <w:rPr>
+          <w:lang w:val="en-CA"/>
+        </w:rPr>
+        <w:t xml:space="preserve">Discuss the evolution of cooperation last, </w:t>
+      </w:r>
+      <w:r>
+        <w:rPr>
+          <w:lang w:val="en-CA"/>
+        </w:rPr>
+        <w:t>since it will depend partly on values attained by degree of relatedness and group size, in addition to the costs of cooperation</w:t>
+      </w:r>
+      <w:r>
+        <w:rPr>
+          <w:lang w:val="en-CA"/>
+        </w:rPr>
+        <w:t xml:space="preserve">.  </w:t>
+      </w:r>
+      <w:r>
+        <w:rPr>
+          <w:lang w:val="en-CA"/>
+        </w:rPr>
+        <w:t xml:space="preserve">The level of cooperation that evolved depended on the cost of cooperation, β, with 29.9% of the variation explained by the cost of cooperation.  36.9% of the variation was explained by interaction terms in the ANOVA model (table </w:t>
       </w:r>
       <w:r>
         <w:rPr>
           <w:lang w:val="en-CA"/>
         </w:rPr>
         <w:lastRenderedPageBreak/>
-        <w:t>group carrying capacity, 1/c, and the cost of cooperation, β, have little effect, with β only explaining 2.31% of the variation (table x, figure 1).</w:t>
-      </w:r>
-    </w:p>
-    <w:p>
-      <w:pPr>
-        <w:spacing w:line="480" w:lineRule="auto"/>
-        <w:rPr>
-          <w:i/>
-          <w:lang w:val="en-CA"/>
-        </w:rPr>
-      </w:pPr>
-      <w:r>
-        <w:rPr>
-          <w:i/>
-          <w:lang w:val="en-CA"/>
-        </w:rPr>
-        <w:t>Evolution of Group Size</w:t>
-      </w:r>
-    </w:p>
-    <w:p>
-      <w:pPr>
-        <w:spacing w:line="480" w:lineRule="auto"/>
-        <w:rPr>
-          <w:lang w:val="en-CA"/>
-        </w:rPr>
-      </w:pPr>
-      <w:r>
-        <w:rPr>
-          <w:lang w:val="en-CA"/>
-        </w:rPr>
-        <w:t xml:space="preserve">Discuss group size </w:t>
-      </w:r>
-      <w:r>
-        <w:rPr>
-          <w:lang w:val="en-CA"/>
-        </w:rPr>
-        <w:t xml:space="preserve">formation </w:t>
-      </w:r>
-      <w:r>
-        <w:rPr>
-          <w:lang w:val="en-CA"/>
-        </w:rPr>
-        <w:t>third</w:t>
-      </w:r>
-      <w:r>
-        <w:rPr>
-          <w:lang w:val="en-CA"/>
-        </w:rPr>
-        <w:t>, noting that grouping tendencies, per se, are not evolving</w:t>
-      </w:r>
-      <w:r>
-        <w:rPr>
-          <w:lang w:val="en-CA"/>
-        </w:rPr>
-        <w:t>, but rather that the size of the groups formed depend</w:t>
-      </w:r>
-      <w:r>
-        <w:rPr>
-          <w:lang w:val="en-CA"/>
-        </w:rPr>
-        <w:t>s</w:t>
-      </w:r>
-      <w:r>
-        <w:rPr>
-          <w:lang w:val="en-CA"/>
-        </w:rPr>
-        <w:t xml:space="preserve"> on the group carrying capacity parameter and the evolving levels of cooperative tendencies</w:t>
-      </w:r>
-      <w:r>
-        <w:rPr>
-          <w:lang w:val="en-CA"/>
-        </w:rPr>
-        <w:t xml:space="preserve">, given the equation </w:t>
-      </w:r>
-      <w:r>
-        <w:rPr>
-          <w:lang w:val="en-CA"/>
-        </w:rPr>
-        <w:t>that</w:t>
-      </w:r>
-      <w:r>
-        <w:rPr>
-          <w:lang w:val="en-CA"/>
-        </w:rPr>
-        <w:t xml:space="preserve"> determines group admission probabilities as a function of the optimum and stable group sizes</w:t>
-      </w:r>
-      <w:r>
-        <w:rPr>
-          <w:lang w:val="en-CA"/>
-        </w:rPr>
-        <w:t xml:space="preserve">.  </w:t>
-      </w:r>
-      <w:r>
-        <w:rPr>
-          <w:lang w:val="en-CA"/>
-        </w:rPr>
-        <w:t xml:space="preserve">The size of groups formed was primarily affected by the group carrying capacity, 1/c, with 63.3% of the variation attributable to C (table x.)  However </w:t>
-      </w:r>
-      <w:r>
-        <w:rPr>
-          <w:lang w:val="en-CA"/>
-        </w:rPr>
-        <w:t xml:space="preserve">the </w:t>
-      </w:r>
-      <w:r>
-        <w:rPr>
-          <w:lang w:val="en-CA"/>
-        </w:rPr>
-        <w:t xml:space="preserve">intrinsic rate of growth, R, had an effect. When the group carrying capacity was high, (c=0.02) the larger the intrinsic rate of growth, R, the larger the average </w:t>
-      </w:r>
-      <w:r>
-        <w:rPr>
-          <w:lang w:val="en-CA"/>
-        </w:rPr>
-        <w:t xml:space="preserve">size of the </w:t>
-      </w:r>
-      <w:r>
-        <w:rPr>
-          <w:lang w:val="en-CA"/>
-        </w:rPr>
-        <w:t>group</w:t>
-      </w:r>
-      <w:r>
-        <w:rPr>
-          <w:lang w:val="en-CA"/>
-        </w:rPr>
-        <w:t>s</w:t>
-      </w:r>
-      <w:r>
-        <w:rPr>
-          <w:lang w:val="en-CA"/>
-        </w:rPr>
-        <w:t xml:space="preserve"> </w:t>
-      </w:r>
-      <w:r>
-        <w:rPr>
-          <w:lang w:val="en-CA"/>
-        </w:rPr>
-        <w:t xml:space="preserve">that </w:t>
-      </w:r>
-      <w:r>
-        <w:rPr>
-          <w:lang w:val="en-CA"/>
-        </w:rPr>
-        <w:t>formed</w:t>
-      </w:r>
-      <w:r>
-        <w:rPr>
-          <w:lang w:val="en-CA"/>
-        </w:rPr>
-        <w:t xml:space="preserve">. </w:t>
-      </w:r>
-      <w:commentRangeStart w:id="7"/>
-      <w:r>
-        <w:rPr>
-          <w:lang w:val="en-CA"/>
-        </w:rPr>
-        <w:t xml:space="preserve">The cost of cooperation, β, only had an effect on the group size when C and r was small (C=0.02 and R&lt;1.0), keeping groups below the stable group size (figure 1). Otherwise the average group size remained around the </w:t>
-      </w:r>
-      <w:commentRangeStart w:id="8"/>
-      <w:r>
-        <w:rPr>
-          <w:lang w:val="en-CA"/>
-        </w:rPr>
-        <w:t>stable group size</w:t>
-      </w:r>
-      <w:commentRangeEnd w:id="8"/>
-      <w:r>
-        <w:rPr>
-          <w:rStyle w:val="CommentReference"/>
-        </w:rPr>
-        <w:commentReference w:id="8"/>
-      </w:r>
-      <w:commentRangeEnd w:id="7"/>
-      <w:r>
-        <w:rPr>
-          <w:rStyle w:val="CommentReference"/>
-        </w:rPr>
-        <w:commentReference w:id="7"/>
-      </w:r>
-    </w:p>
-    <w:p>
-      <w:pPr>
-        <w:spacing w:line="480" w:lineRule="auto"/>
-        <w:rPr>
-          <w:i/>
-          <w:lang w:val="en-CA"/>
-        </w:rPr>
-      </w:pPr>
-      <w:r>
-        <w:rPr>
-          <w:i/>
-          <w:lang w:val="en-CA"/>
-        </w:rPr>
-        <w:t>Evolution of cooperation</w:t>
-      </w:r>
-    </w:p>
-    <w:p>
-      <w:pPr>
-        <w:spacing w:line="480" w:lineRule="auto"/>
-        <w:rPr>
-          <w:lang w:val="en-CA"/>
-        </w:rPr>
-      </w:pPr>
-      <w:r>
-        <w:rPr>
-          <w:lang w:val="en-CA"/>
-        </w:rPr>
-        <w:t xml:space="preserve">Discuss the evolution of cooperation last, </w:t>
-      </w:r>
-      <w:r>
-        <w:rPr>
-          <w:lang w:val="en-CA"/>
-        </w:rPr>
-        <w:t>since it will depend partly on values attained by degree of relatedness and group size, in addition to the costs of cooperation</w:t>
-      </w:r>
-      <w:r>
-        <w:rPr>
-          <w:lang w:val="en-CA"/>
-        </w:rPr>
-        <w:t xml:space="preserve">.  </w:t>
-      </w:r>
-      <w:r>
-        <w:rPr>
-          <w:lang w:val="en-CA"/>
-        </w:rPr>
-        <w:t xml:space="preserve">The level of cooperation that evolved depended on the cost of cooperation, β, with 29.9% of the variation explained by the cost of cooperation.  36.9% of the variation was explained by interaction terms in the ANOVA model (table x).  From figure 1 it can been seen that when the group carrying capacity was small (C =0.1) average cooperation evolved to a high level regardless of the cost of cooperation or intrinsic rate of growth. However when both the group carrying capacity and the cost of cooperation is large (C=0.02 and β </w:t>
+        <w:t xml:space="preserve">x).  From figure 1 it can been seen that when the group carrying capacity was small (C =0.1) average cooperation evolved to a high level regardless of the cost of cooperation or intrinsic rate of growth. However when both the group carrying capacity and the cost of cooperation is large (C=0.02 and β </w:t>
       </w:r>
       <w:r>
         <w:rPr>
@@ -5669,7 +5360,7 @@
       <w:tblPr>
         <w:tblStyle w:val="TableGrid"/>
         <w:tblW w:w="0" w:type="auto"/>
-        <w:tblLook w:val="04A0"/>
+        <w:tblLook w:val="04A0" w:firstRow="1" w:lastRow="0" w:firstColumn="1" w:lastColumn="0" w:noHBand="0" w:noVBand="1"/>
       </w:tblPr>
       <w:tblGrid>
         <w:gridCol w:w="1890"/>
@@ -5688,7 +5379,6 @@
           </w:tcPr>
           <w:p>
             <w:r>
-              <w:lastRenderedPageBreak/>
               <w:t>Parameter</w:t>
             </w:r>
           </w:p>
@@ -6099,8 +5789,9 @@
         <w:rPr>
           <w:b/>
           <w:noProof/>
-          <w:lang w:eastAsia="en-GB"/>
-        </w:rPr>
+          <w:lang w:val="en-US"/>
+        </w:rPr>
+        <w:lastRenderedPageBreak/>
         <w:drawing>
           <wp:inline distT="0" distB="0" distL="0" distR="0">
             <wp:extent cx="5731510" cy="5209306"/>
@@ -6119,7 +5810,7 @@
                     </pic:cNvPicPr>
                   </pic:nvPicPr>
                   <pic:blipFill>
-                    <a:blip r:embed="rId7" cstate="print"/>
+                    <a:blip r:embed="rId9" cstate="print"/>
                     <a:srcRect/>
                     <a:stretch>
                       <a:fillRect/>
@@ -6179,7 +5870,6 @@
         <w:rPr>
           <w:rFonts w:cs="CMR10"/>
         </w:rPr>
-        <w:lastRenderedPageBreak/>
         <w:t xml:space="preserve">During each run each output parameter oscillates (figure 2). </w:t>
       </w:r>
       <w:r>
@@ -6216,7 +5906,7 @@
           <w:right w:val="none" w:sz="0" w:space="0" w:color="auto"/>
           <w:insideV w:val="none" w:sz="0" w:space="0" w:color="auto"/>
         </w:tblBorders>
-        <w:tblLook w:val="04A0"/>
+        <w:tblLook w:val="04A0" w:firstRow="1" w:lastRow="0" w:firstColumn="1" w:lastColumn="0" w:noHBand="0" w:noVBand="1"/>
       </w:tblPr>
       <w:tblGrid>
         <w:gridCol w:w="3144"/>
@@ -6463,6 +6153,7 @@
         <w:rPr>
           <w:rFonts w:cs="CMR10"/>
         </w:rPr>
+        <w:lastRenderedPageBreak/>
         <w:t>During the runs the oscillating values of c</w:t>
       </w:r>
       <w:r>
@@ -6520,9 +6211,8 @@
           <w:noProof/>
           <w:sz w:val="20"/>
           <w:szCs w:val="20"/>
-          <w:lang w:eastAsia="en-GB"/>
-        </w:rPr>
-        <w:lastRenderedPageBreak/>
+          <w:lang w:val="en-US"/>
+        </w:rPr>
         <w:drawing>
           <wp:inline distT="0" distB="0" distL="0" distR="0">
             <wp:extent cx="5731510" cy="3158317"/>
@@ -6541,7 +6231,7 @@
                     </pic:cNvPicPr>
                   </pic:nvPicPr>
                   <pic:blipFill>
-                    <a:blip r:embed="rId8" cstate="print"/>
+                    <a:blip r:embed="rId10" cstate="print"/>
                     <a:srcRect/>
                     <a:stretch>
                       <a:fillRect/>
@@ -6598,7 +6288,7 @@
       <w:tblPr>
         <w:tblStyle w:val="TableGrid"/>
         <w:tblW w:w="0" w:type="auto"/>
-        <w:tblLook w:val="04A0"/>
+        <w:tblLook w:val="04A0" w:firstRow="1" w:lastRow="0" w:firstColumn="1" w:lastColumn="0" w:noHBand="0" w:noVBand="1"/>
       </w:tblPr>
       <w:tblGrid>
         <w:gridCol w:w="1732"/>
@@ -6868,6 +6558,7 @@
           <w:sz w:val="20"/>
           <w:szCs w:val="20"/>
         </w:rPr>
+        <w:lastRenderedPageBreak/>
         <w:t>Discussion</w:t>
       </w:r>
     </w:p>
@@ -6894,25 +6585,7 @@
           <w:sz w:val="20"/>
           <w:szCs w:val="20"/>
         </w:rPr>
-        <w:t xml:space="preserve">The discussion should relate the results to other papers, such as the Avilés et al. 2004 and the Van </w:t>
-      </w:r>
-      <w:proofErr w:type="spellStart"/>
-      <w:r>
-        <w:rPr>
-          <w:rFonts w:ascii="CMR10" w:hAnsi="CMR10" w:cs="CMR10"/>
-          <w:sz w:val="20"/>
-          <w:szCs w:val="20"/>
-        </w:rPr>
-        <w:t>Veelen</w:t>
-      </w:r>
-      <w:proofErr w:type="spellEnd"/>
-      <w:r>
-        <w:rPr>
-          <w:rFonts w:ascii="CMR10" w:hAnsi="CMR10" w:cs="CMR10"/>
-          <w:sz w:val="20"/>
-          <w:szCs w:val="20"/>
-        </w:rPr>
-        <w:t xml:space="preserve"> et al. 2010</w:t>
+        <w:t>The discussion should relate the results to other papers, such as the Avilés et al. 2004 and the Van Veelen et al. 2010</w:t>
       </w:r>
       <w:r>
         <w:rPr>
@@ -7012,7 +6685,6 @@
         <w:spacing w:line="480" w:lineRule="auto"/>
       </w:pPr>
       <w:r>
-        <w:lastRenderedPageBreak/>
         <w:t>As R increases, more relatives are available in the population to form part of groups, so groups become more restrictive in their admission requirements, thus causing average within group relatedness to increase.  With greater within group relatedness, greater levels of cooperation can evolve.  With larger R, larger groups can form, but the effect is more marked when larger group carrying capacities (1/c) require the formation of larger groups.</w:t>
       </w:r>
     </w:p>
@@ -7119,18 +6791,19 @@
         <w:spacing w:line="480" w:lineRule="auto"/>
       </w:pPr>
       <w:r>
+        <w:lastRenderedPageBreak/>
         <w:t xml:space="preserve">When the group carrying capacity (1/c) is small higher levels of cooperation can be maintained even when cooperation is costly because the groups that form are small and therefore can be more restrictive in terms of group entry, only allowing </w:t>
       </w:r>
-      <w:commentRangeStart w:id="9"/>
+      <w:commentRangeStart w:id="15"/>
       <w:r>
         <w:t>kin to join the group</w:t>
       </w:r>
-      <w:commentRangeEnd w:id="9"/>
+      <w:commentRangeEnd w:id="15"/>
       <w:r>
         <w:rPr>
           <w:rStyle w:val="CommentReference"/>
         </w:rPr>
-        <w:commentReference w:id="9"/>
+        <w:commentReference w:id="15"/>
       </w:r>
       <w:r>
         <w:t xml:space="preserve">. However when group carrying capacity is large </w:t>
@@ -7186,7 +6859,7 @@
       <w:pPr>
         <w:spacing w:line="480" w:lineRule="auto"/>
       </w:pPr>
-      <w:commentRangeStart w:id="10"/>
+      <w:commentRangeStart w:id="16"/>
       <w:r>
         <w:t>Interestingly, the cost of cooperation parameter has little or no effect on all variables when the gro</w:t>
       </w:r>
@@ -7196,12 +6869,12 @@
       <w:r>
         <w:t xml:space="preserve">When 1/c is large, however, lower levels of cooperation and smaller groups, with somewhat lower relatedness evolve when the costs of cooperation are greater.  </w:t>
       </w:r>
-      <w:commentRangeEnd w:id="10"/>
+      <w:commentRangeEnd w:id="16"/>
       <w:r>
         <w:rPr>
           <w:rStyle w:val="CommentReference"/>
         </w:rPr>
-        <w:commentReference w:id="10"/>
+        <w:commentReference w:id="16"/>
       </w:r>
     </w:p>
     <w:p>
@@ -7520,7 +7193,210 @@
           <w:sz w:val="20"/>
           <w:szCs w:val="20"/>
         </w:rPr>
-        <w:t xml:space="preserve"> and Table 1 of Van </w:t>
+        <w:t xml:space="preserve"> and Table 1 of Van Veelen et al. </w:t>
+      </w:r>
+      <w:r>
+        <w:rPr>
+          <w:rFonts w:ascii="CMR10" w:hAnsi="CMR10" w:cs="CMR10"/>
+          <w:sz w:val="20"/>
+          <w:szCs w:val="20"/>
+        </w:rPr>
+        <w:t>(</w:t>
+      </w:r>
+      <w:r>
+        <w:rPr>
+          <w:rFonts w:ascii="CMR10" w:hAnsi="CMR10" w:cs="CMR10"/>
+          <w:sz w:val="20"/>
+          <w:szCs w:val="20"/>
+        </w:rPr>
+        <w:t>2010)</w:t>
+      </w:r>
+      <w:r>
+        <w:rPr>
+          <w:rFonts w:ascii="CMR10" w:hAnsi="CMR10" w:cs="CMR10"/>
+          <w:sz w:val="20"/>
+          <w:szCs w:val="20"/>
+        </w:rPr>
+        <w:t xml:space="preserve">.  </w:t>
+      </w:r>
+    </w:p>
+    <w:p>
+      <w:pPr>
+        <w:spacing w:line="480" w:lineRule="auto"/>
+        <w:rPr>
+          <w:rFonts w:ascii="CMR10" w:hAnsi="CMR10" w:cs="CMR10"/>
+          <w:sz w:val="20"/>
+          <w:szCs w:val="20"/>
+        </w:rPr>
+      </w:pPr>
+      <w:r>
+        <w:rPr>
+          <w:rFonts w:ascii="CMR10" w:hAnsi="CMR10" w:cs="CMR10"/>
+          <w:sz w:val="20"/>
+          <w:szCs w:val="20"/>
+        </w:rPr>
+        <w:lastRenderedPageBreak/>
+        <w:t>The c</w:t>
+      </w:r>
+      <w:r>
+        <w:rPr>
+          <w:rFonts w:ascii="CMR10" w:hAnsi="CMR10" w:cs="CMR10"/>
+          <w:sz w:val="20"/>
+          <w:szCs w:val="20"/>
+        </w:rPr>
+        <w:t>ounter</w:t>
+      </w:r>
+      <w:r>
+        <w:rPr>
+          <w:rFonts w:ascii="CMR10" w:hAnsi="CMR10" w:cs="CMR10"/>
+          <w:sz w:val="20"/>
+          <w:szCs w:val="20"/>
+        </w:rPr>
+        <w:t>-</w:t>
+      </w:r>
+      <w:r>
+        <w:rPr>
+          <w:rFonts w:ascii="CMR10" w:hAnsi="CMR10" w:cs="CMR10"/>
+          <w:sz w:val="20"/>
+          <w:szCs w:val="20"/>
+        </w:rPr>
+        <w:t xml:space="preserve">correlation </w:t>
+      </w:r>
+      <w:r>
+        <w:rPr>
+          <w:rFonts w:ascii="CMR10" w:hAnsi="CMR10" w:cs="CMR10"/>
+          <w:sz w:val="20"/>
+          <w:szCs w:val="20"/>
+        </w:rPr>
+        <w:t>between the</w:t>
+      </w:r>
+      <w:r>
+        <w:rPr>
+          <w:rFonts w:ascii="CMR10" w:hAnsi="CMR10" w:cs="CMR10"/>
+          <w:sz w:val="20"/>
+          <w:szCs w:val="20"/>
+        </w:rPr>
+        <w:t xml:space="preserve"> </w:t>
+      </w:r>
+      <w:r>
+        <w:rPr>
+          <w:rFonts w:ascii="CMR10" w:hAnsi="CMR10" w:cs="CMR10"/>
+          <w:sz w:val="20"/>
+          <w:szCs w:val="20"/>
+        </w:rPr>
+        <w:t>cooperation/</w:t>
+      </w:r>
+      <w:r>
+        <w:rPr>
+          <w:rFonts w:ascii="CMR10" w:hAnsi="CMR10" w:cs="CMR10"/>
+          <w:sz w:val="20"/>
+          <w:szCs w:val="20"/>
+        </w:rPr>
+        <w:t xml:space="preserve">group size and </w:t>
+      </w:r>
+      <w:r>
+        <w:rPr>
+          <w:rFonts w:ascii="CMR10" w:hAnsi="CMR10" w:cs="CMR10"/>
+          <w:sz w:val="20"/>
+          <w:szCs w:val="20"/>
+        </w:rPr>
+        <w:t>kin preference/</w:t>
+      </w:r>
+      <w:r>
+        <w:rPr>
+          <w:rFonts w:ascii="CMR10" w:hAnsi="CMR10" w:cs="CMR10"/>
+          <w:sz w:val="20"/>
+          <w:szCs w:val="20"/>
+        </w:rPr>
+        <w:t xml:space="preserve">relatedness </w:t>
+      </w:r>
+      <w:r>
+        <w:rPr>
+          <w:rFonts w:ascii="CMR10" w:hAnsi="CMR10" w:cs="CMR10"/>
+          <w:sz w:val="20"/>
+          <w:szCs w:val="20"/>
+        </w:rPr>
+        <w:t>time</w:t>
+      </w:r>
+      <w:r>
+        <w:rPr>
+          <w:rFonts w:ascii="CMR10" w:hAnsi="CMR10" w:cs="CMR10"/>
+          <w:sz w:val="20"/>
+          <w:szCs w:val="20"/>
+        </w:rPr>
+        <w:t xml:space="preserve"> series </w:t>
+      </w:r>
+      <w:r>
+        <w:rPr>
+          <w:rFonts w:ascii="CMR10" w:hAnsi="CMR10" w:cs="CMR10"/>
+          <w:sz w:val="20"/>
+          <w:szCs w:val="20"/>
+        </w:rPr>
+        <w:t xml:space="preserve">may </w:t>
+      </w:r>
+      <w:r>
+        <w:rPr>
+          <w:rFonts w:ascii="CMR10" w:hAnsi="CMR10" w:cs="CMR10"/>
+          <w:sz w:val="20"/>
+          <w:szCs w:val="20"/>
+        </w:rPr>
+        <w:t xml:space="preserve">reflect the following series of events: </w:t>
+      </w:r>
+      <w:r>
+        <w:rPr>
+          <w:rFonts w:ascii="CMR10" w:hAnsi="CMR10" w:cs="CMR10"/>
+          <w:sz w:val="20"/>
+          <w:szCs w:val="20"/>
+        </w:rPr>
+        <w:t>as kin preference, and thus degree of relatedness within groups</w:t>
+      </w:r>
+      <w:r>
+        <w:rPr>
+          <w:rFonts w:ascii="CMR10" w:hAnsi="CMR10" w:cs="CMR10"/>
+          <w:sz w:val="20"/>
+          <w:szCs w:val="20"/>
+        </w:rPr>
+        <w:t>,</w:t>
+      </w:r>
+      <w:r>
+        <w:rPr>
+          <w:rFonts w:ascii="CMR10" w:hAnsi="CMR10" w:cs="CMR10"/>
+          <w:sz w:val="20"/>
+          <w:szCs w:val="20"/>
+        </w:rPr>
+        <w:t xml:space="preserve"> increases, greater levels of cooperation evolve</w:t>
+      </w:r>
+      <w:r>
+        <w:rPr>
+          <w:rFonts w:ascii="CMR10" w:hAnsi="CMR10" w:cs="CMR10"/>
+          <w:sz w:val="20"/>
+          <w:szCs w:val="20"/>
+        </w:rPr>
+        <w:t xml:space="preserve">, </w:t>
+      </w:r>
+      <w:r>
+        <w:rPr>
+          <w:rFonts w:ascii="CMR10" w:hAnsi="CMR10" w:cs="CMR10"/>
+          <w:sz w:val="20"/>
+          <w:szCs w:val="20"/>
+        </w:rPr>
+        <w:t>albeit</w:t>
+      </w:r>
+      <w:r>
+        <w:rPr>
+          <w:rFonts w:ascii="CMR10" w:hAnsi="CMR10" w:cs="CMR10"/>
+          <w:sz w:val="20"/>
+          <w:szCs w:val="20"/>
+        </w:rPr>
+        <w:t xml:space="preserve"> with a certain time lag (in the graphs, we see cooperation raising following a peak of relatedness)</w:t>
+      </w:r>
+      <w:r>
+        <w:rPr>
+          <w:rFonts w:ascii="CMR10" w:hAnsi="CMR10" w:cs="CMR10"/>
+          <w:sz w:val="20"/>
+          <w:szCs w:val="20"/>
+        </w:rPr>
+        <w:t xml:space="preserve">.  Greater levels of cooperation, however, </w:t>
       </w:r>
       <w:proofErr w:type="spellStart"/>
       <w:r>
@@ -7529,7 +7405,7 @@
           <w:sz w:val="20"/>
           <w:szCs w:val="20"/>
         </w:rPr>
-        <w:t>Veelen</w:t>
+        <w:t>favor</w:t>
       </w:r>
       <w:proofErr w:type="spellEnd"/>
       <w:r>
@@ -7538,31 +7414,193 @@
           <w:sz w:val="20"/>
           <w:szCs w:val="20"/>
         </w:rPr>
-        <w:t xml:space="preserve"> et al. </w:t>
-      </w:r>
-      <w:r>
-        <w:rPr>
-          <w:rFonts w:ascii="CMR10" w:hAnsi="CMR10" w:cs="CMR10"/>
-          <w:sz w:val="20"/>
-          <w:szCs w:val="20"/>
-        </w:rPr>
-        <w:t>(</w:t>
-      </w:r>
-      <w:r>
-        <w:rPr>
-          <w:rFonts w:ascii="CMR10" w:hAnsi="CMR10" w:cs="CMR10"/>
-          <w:sz w:val="20"/>
-          <w:szCs w:val="20"/>
-        </w:rPr>
-        <w:t>2010)</w:t>
-      </w:r>
-      <w:r>
-        <w:rPr>
-          <w:rFonts w:ascii="CMR10" w:hAnsi="CMR10" w:cs="CMR10"/>
-          <w:sz w:val="20"/>
-          <w:szCs w:val="20"/>
-        </w:rPr>
-        <w:t xml:space="preserve">.  </w:t>
+        <w:t xml:space="preserve"> the formation of larger groups</w:t>
+      </w:r>
+      <w:r>
+        <w:rPr>
+          <w:rFonts w:ascii="CMR10" w:hAnsi="CMR10" w:cs="CMR10"/>
+          <w:sz w:val="20"/>
+          <w:szCs w:val="20"/>
+        </w:rPr>
+        <w:t xml:space="preserve"> (</w:t>
+      </w:r>
+      <w:r>
+        <w:rPr>
+          <w:rFonts w:ascii="CMR10" w:hAnsi="CMR10" w:cs="CMR10"/>
+          <w:sz w:val="20"/>
+          <w:szCs w:val="20"/>
+        </w:rPr>
+        <w:t>since the optimum group size is directly dependent of average cooperative tendencies, gamma/c</w:t>
+      </w:r>
+      <w:r>
+        <w:rPr>
+          <w:rFonts w:ascii="CMR10" w:hAnsi="CMR10" w:cs="CMR10"/>
+          <w:sz w:val="20"/>
+          <w:szCs w:val="20"/>
+        </w:rPr>
+        <w:t>)</w:t>
+      </w:r>
+      <w:r>
+        <w:rPr>
+          <w:rFonts w:ascii="CMR10" w:hAnsi="CMR10" w:cs="CMR10"/>
+          <w:sz w:val="20"/>
+          <w:szCs w:val="20"/>
+        </w:rPr>
+        <w:t>.  The formation of larger groups</w:t>
+      </w:r>
+      <w:r>
+        <w:rPr>
+          <w:rFonts w:ascii="CMR10" w:hAnsi="CMR10" w:cs="CMR10"/>
+          <w:sz w:val="20"/>
+          <w:szCs w:val="20"/>
+        </w:rPr>
+        <w:t xml:space="preserve"> may </w:t>
+      </w:r>
+      <w:r>
+        <w:rPr>
+          <w:rFonts w:ascii="CMR10" w:hAnsi="CMR10" w:cs="CMR10"/>
+          <w:sz w:val="20"/>
+          <w:szCs w:val="20"/>
+        </w:rPr>
+        <w:t>require</w:t>
+      </w:r>
+      <w:r>
+        <w:rPr>
+          <w:rFonts w:ascii="CMR10" w:hAnsi="CMR10" w:cs="CMR10"/>
+          <w:sz w:val="20"/>
+          <w:szCs w:val="20"/>
+        </w:rPr>
+        <w:t xml:space="preserve"> less restrictive admission requirements</w:t>
+      </w:r>
+      <w:r>
+        <w:rPr>
+          <w:rFonts w:ascii="CMR10" w:hAnsi="CMR10" w:cs="CMR10"/>
+          <w:sz w:val="20"/>
+          <w:szCs w:val="20"/>
+        </w:rPr>
+        <w:t>, thus causing the kin preference rules to bounce back to lower levels</w:t>
+      </w:r>
+      <w:r>
+        <w:rPr>
+          <w:rFonts w:ascii="CMR10" w:hAnsi="CMR10" w:cs="CMR10"/>
+          <w:sz w:val="20"/>
+          <w:szCs w:val="20"/>
+        </w:rPr>
+        <w:t>.  This will</w:t>
+      </w:r>
+      <w:r>
+        <w:rPr>
+          <w:rFonts w:ascii="CMR10" w:hAnsi="CMR10" w:cs="CMR10"/>
+          <w:sz w:val="20"/>
+          <w:szCs w:val="20"/>
+        </w:rPr>
+        <w:t xml:space="preserve"> in turn </w:t>
+      </w:r>
+      <w:r>
+        <w:rPr>
+          <w:rFonts w:ascii="CMR10" w:hAnsi="CMR10" w:cs="CMR10"/>
+          <w:sz w:val="20"/>
+          <w:szCs w:val="20"/>
+        </w:rPr>
+        <w:t xml:space="preserve">lower the degree of relatedness </w:t>
+      </w:r>
+      <w:r>
+        <w:rPr>
+          <w:rFonts w:ascii="CMR10" w:hAnsi="CMR10" w:cs="CMR10"/>
+          <w:sz w:val="20"/>
+          <w:szCs w:val="20"/>
+        </w:rPr>
+        <w:t>within groups</w:t>
+      </w:r>
+      <w:r>
+        <w:rPr>
+          <w:rFonts w:ascii="CMR10" w:hAnsi="CMR10" w:cs="CMR10"/>
+          <w:sz w:val="20"/>
+          <w:szCs w:val="20"/>
+        </w:rPr>
+        <w:t xml:space="preserve">. </w:t>
+      </w:r>
+      <w:proofErr w:type="gramStart"/>
+      <w:r>
+        <w:rPr>
+          <w:rFonts w:ascii="CMR10" w:hAnsi="CMR10" w:cs="CMR10"/>
+          <w:sz w:val="20"/>
+          <w:szCs w:val="20"/>
+        </w:rPr>
+        <w:t>which</w:t>
+      </w:r>
+      <w:proofErr w:type="gramEnd"/>
+      <w:r>
+        <w:rPr>
+          <w:rFonts w:ascii="CMR10" w:hAnsi="CMR10" w:cs="CMR10"/>
+          <w:sz w:val="20"/>
+          <w:szCs w:val="20"/>
+        </w:rPr>
+        <w:t xml:space="preserve"> would then allow the accumulation of l</w:t>
+      </w:r>
+      <w:r>
+        <w:rPr>
+          <w:rFonts w:ascii="CMR10" w:hAnsi="CMR10" w:cs="CMR10"/>
+          <w:sz w:val="20"/>
+          <w:szCs w:val="20"/>
+        </w:rPr>
+        <w:t>ess cooperative cheaters</w:t>
+      </w:r>
+      <w:r>
+        <w:rPr>
+          <w:rFonts w:ascii="CMR10" w:hAnsi="CMR10" w:cs="CMR10"/>
+          <w:sz w:val="20"/>
+          <w:szCs w:val="20"/>
+        </w:rPr>
+        <w:t xml:space="preserve"> </w:t>
+      </w:r>
+      <w:r>
+        <w:rPr>
+          <w:rFonts w:ascii="CMR10" w:hAnsi="CMR10" w:cs="CMR10"/>
+          <w:sz w:val="20"/>
+          <w:szCs w:val="20"/>
+        </w:rPr>
+        <w:t>within groups.  This</w:t>
+      </w:r>
+      <w:r>
+        <w:rPr>
+          <w:rFonts w:ascii="CMR10" w:hAnsi="CMR10" w:cs="CMR10"/>
+          <w:sz w:val="20"/>
+          <w:szCs w:val="20"/>
+        </w:rPr>
+        <w:t xml:space="preserve"> may then lead to lower group productivity and thus favour </w:t>
+      </w:r>
+      <w:r>
+        <w:rPr>
+          <w:rFonts w:ascii="CMR10" w:hAnsi="CMR10" w:cs="CMR10"/>
+          <w:sz w:val="20"/>
+          <w:szCs w:val="20"/>
+        </w:rPr>
+        <w:t xml:space="preserve">again </w:t>
+      </w:r>
+      <w:r>
+        <w:rPr>
+          <w:rFonts w:ascii="CMR10" w:hAnsi="CMR10" w:cs="CMR10"/>
+          <w:sz w:val="20"/>
+          <w:szCs w:val="20"/>
+        </w:rPr>
+        <w:t xml:space="preserve">groups that are more restrictive in their </w:t>
+      </w:r>
+      <w:r>
+        <w:rPr>
+          <w:rFonts w:ascii="CMR10" w:hAnsi="CMR10" w:cs="CMR10"/>
+          <w:sz w:val="20"/>
+          <w:szCs w:val="20"/>
+        </w:rPr>
+        <w:t xml:space="preserve">kinship </w:t>
+      </w:r>
+      <w:r>
+        <w:rPr>
+          <w:rFonts w:ascii="CMR10" w:hAnsi="CMR10" w:cs="CMR10"/>
+          <w:sz w:val="20"/>
+          <w:szCs w:val="20"/>
+        </w:rPr>
+        <w:t xml:space="preserve">admission rules.   </w:t>
       </w:r>
     </w:p>
     <w:p>
@@ -7580,389 +7618,6 @@
           <w:sz w:val="20"/>
           <w:szCs w:val="20"/>
         </w:rPr>
-        <w:t>The c</w:t>
-      </w:r>
-      <w:r>
-        <w:rPr>
-          <w:rFonts w:ascii="CMR10" w:hAnsi="CMR10" w:cs="CMR10"/>
-          <w:sz w:val="20"/>
-          <w:szCs w:val="20"/>
-        </w:rPr>
-        <w:t>ounter</w:t>
-      </w:r>
-      <w:r>
-        <w:rPr>
-          <w:rFonts w:ascii="CMR10" w:hAnsi="CMR10" w:cs="CMR10"/>
-          <w:sz w:val="20"/>
-          <w:szCs w:val="20"/>
-        </w:rPr>
-        <w:t>-</w:t>
-      </w:r>
-      <w:r>
-        <w:rPr>
-          <w:rFonts w:ascii="CMR10" w:hAnsi="CMR10" w:cs="CMR10"/>
-          <w:sz w:val="20"/>
-          <w:szCs w:val="20"/>
-        </w:rPr>
-        <w:t xml:space="preserve">correlation </w:t>
-      </w:r>
-      <w:r>
-        <w:rPr>
-          <w:rFonts w:ascii="CMR10" w:hAnsi="CMR10" w:cs="CMR10"/>
-          <w:sz w:val="20"/>
-          <w:szCs w:val="20"/>
-        </w:rPr>
-        <w:t>between the</w:t>
-      </w:r>
-      <w:r>
-        <w:rPr>
-          <w:rFonts w:ascii="CMR10" w:hAnsi="CMR10" w:cs="CMR10"/>
-          <w:sz w:val="20"/>
-          <w:szCs w:val="20"/>
-        </w:rPr>
-        <w:t xml:space="preserve"> </w:t>
-      </w:r>
-      <w:r>
-        <w:rPr>
-          <w:rFonts w:ascii="CMR10" w:hAnsi="CMR10" w:cs="CMR10"/>
-          <w:sz w:val="20"/>
-          <w:szCs w:val="20"/>
-        </w:rPr>
-        <w:t>cooperation/</w:t>
-      </w:r>
-      <w:r>
-        <w:rPr>
-          <w:rFonts w:ascii="CMR10" w:hAnsi="CMR10" w:cs="CMR10"/>
-          <w:sz w:val="20"/>
-          <w:szCs w:val="20"/>
-        </w:rPr>
-        <w:t xml:space="preserve">group size and </w:t>
-      </w:r>
-      <w:r>
-        <w:rPr>
-          <w:rFonts w:ascii="CMR10" w:hAnsi="CMR10" w:cs="CMR10"/>
-          <w:sz w:val="20"/>
-          <w:szCs w:val="20"/>
-        </w:rPr>
-        <w:t>kin preference/</w:t>
-      </w:r>
-      <w:r>
-        <w:rPr>
-          <w:rFonts w:ascii="CMR10" w:hAnsi="CMR10" w:cs="CMR10"/>
-          <w:sz w:val="20"/>
-          <w:szCs w:val="20"/>
-        </w:rPr>
-        <w:t xml:space="preserve">relatedness </w:t>
-      </w:r>
-      <w:r>
-        <w:rPr>
-          <w:rFonts w:ascii="CMR10" w:hAnsi="CMR10" w:cs="CMR10"/>
-          <w:sz w:val="20"/>
-          <w:szCs w:val="20"/>
-        </w:rPr>
-        <w:t>time</w:t>
-      </w:r>
-      <w:r>
-        <w:rPr>
-          <w:rFonts w:ascii="CMR10" w:hAnsi="CMR10" w:cs="CMR10"/>
-          <w:sz w:val="20"/>
-          <w:szCs w:val="20"/>
-        </w:rPr>
-        <w:t xml:space="preserve"> series </w:t>
-      </w:r>
-      <w:r>
-        <w:rPr>
-          <w:rFonts w:ascii="CMR10" w:hAnsi="CMR10" w:cs="CMR10"/>
-          <w:sz w:val="20"/>
-          <w:szCs w:val="20"/>
-        </w:rPr>
-        <w:t xml:space="preserve">may </w:t>
-      </w:r>
-      <w:r>
-        <w:rPr>
-          <w:rFonts w:ascii="CMR10" w:hAnsi="CMR10" w:cs="CMR10"/>
-          <w:sz w:val="20"/>
-          <w:szCs w:val="20"/>
-        </w:rPr>
-        <w:t xml:space="preserve">reflect the following series of events: </w:t>
-      </w:r>
-      <w:r>
-        <w:rPr>
-          <w:rFonts w:ascii="CMR10" w:hAnsi="CMR10" w:cs="CMR10"/>
-          <w:sz w:val="20"/>
-          <w:szCs w:val="20"/>
-        </w:rPr>
-        <w:t>as kin preference, and thus degree of relatedness within groups</w:t>
-      </w:r>
-      <w:r>
-        <w:rPr>
-          <w:rFonts w:ascii="CMR10" w:hAnsi="CMR10" w:cs="CMR10"/>
-          <w:sz w:val="20"/>
-          <w:szCs w:val="20"/>
-        </w:rPr>
-        <w:t>,</w:t>
-      </w:r>
-      <w:r>
-        <w:rPr>
-          <w:rFonts w:ascii="CMR10" w:hAnsi="CMR10" w:cs="CMR10"/>
-          <w:sz w:val="20"/>
-          <w:szCs w:val="20"/>
-        </w:rPr>
-        <w:t xml:space="preserve"> increases, greater levels of cooperation evolve</w:t>
-      </w:r>
-      <w:r>
-        <w:rPr>
-          <w:rFonts w:ascii="CMR10" w:hAnsi="CMR10" w:cs="CMR10"/>
-          <w:sz w:val="20"/>
-          <w:szCs w:val="20"/>
-        </w:rPr>
-        <w:t xml:space="preserve">, </w:t>
-      </w:r>
-      <w:r>
-        <w:rPr>
-          <w:rFonts w:ascii="CMR10" w:hAnsi="CMR10" w:cs="CMR10"/>
-          <w:sz w:val="20"/>
-          <w:szCs w:val="20"/>
-        </w:rPr>
-        <w:t>albeit</w:t>
-      </w:r>
-      <w:r>
-        <w:rPr>
-          <w:rFonts w:ascii="CMR10" w:hAnsi="CMR10" w:cs="CMR10"/>
-          <w:sz w:val="20"/>
-          <w:szCs w:val="20"/>
-        </w:rPr>
-        <w:t xml:space="preserve"> with a certain time lag (in the graphs, we see cooperation raising following a peak of relatedness)</w:t>
-      </w:r>
-      <w:r>
-        <w:rPr>
-          <w:rFonts w:ascii="CMR10" w:hAnsi="CMR10" w:cs="CMR10"/>
-          <w:sz w:val="20"/>
-          <w:szCs w:val="20"/>
-        </w:rPr>
-        <w:t xml:space="preserve">.  Greater levels of cooperation, however, </w:t>
-      </w:r>
-      <w:proofErr w:type="spellStart"/>
-      <w:r>
-        <w:rPr>
-          <w:rFonts w:ascii="CMR10" w:hAnsi="CMR10" w:cs="CMR10"/>
-          <w:sz w:val="20"/>
-          <w:szCs w:val="20"/>
-        </w:rPr>
-        <w:t>favor</w:t>
-      </w:r>
-      <w:proofErr w:type="spellEnd"/>
-      <w:r>
-        <w:rPr>
-          <w:rFonts w:ascii="CMR10" w:hAnsi="CMR10" w:cs="CMR10"/>
-          <w:sz w:val="20"/>
-          <w:szCs w:val="20"/>
-        </w:rPr>
-        <w:t xml:space="preserve"> the formation of larger groups</w:t>
-      </w:r>
-      <w:r>
-        <w:rPr>
-          <w:rFonts w:ascii="CMR10" w:hAnsi="CMR10" w:cs="CMR10"/>
-          <w:sz w:val="20"/>
-          <w:szCs w:val="20"/>
-        </w:rPr>
-        <w:t xml:space="preserve"> (</w:t>
-      </w:r>
-      <w:r>
-        <w:rPr>
-          <w:rFonts w:ascii="CMR10" w:hAnsi="CMR10" w:cs="CMR10"/>
-          <w:sz w:val="20"/>
-          <w:szCs w:val="20"/>
-        </w:rPr>
-        <w:t>since the optimum group size is directly dependent of average cooperative tendencies, gamma/c</w:t>
-      </w:r>
-      <w:r>
-        <w:rPr>
-          <w:rFonts w:ascii="CMR10" w:hAnsi="CMR10" w:cs="CMR10"/>
-          <w:sz w:val="20"/>
-          <w:szCs w:val="20"/>
-        </w:rPr>
-        <w:t>)</w:t>
-      </w:r>
-      <w:r>
-        <w:rPr>
-          <w:rFonts w:ascii="CMR10" w:hAnsi="CMR10" w:cs="CMR10"/>
-          <w:sz w:val="20"/>
-          <w:szCs w:val="20"/>
-        </w:rPr>
-        <w:t>.  The formation of larger groups</w:t>
-      </w:r>
-      <w:r>
-        <w:rPr>
-          <w:rFonts w:ascii="CMR10" w:hAnsi="CMR10" w:cs="CMR10"/>
-          <w:sz w:val="20"/>
-          <w:szCs w:val="20"/>
-        </w:rPr>
-        <w:t xml:space="preserve"> may </w:t>
-      </w:r>
-      <w:r>
-        <w:rPr>
-          <w:rFonts w:ascii="CMR10" w:hAnsi="CMR10" w:cs="CMR10"/>
-          <w:sz w:val="20"/>
-          <w:szCs w:val="20"/>
-        </w:rPr>
-        <w:t>require</w:t>
-      </w:r>
-      <w:r>
-        <w:rPr>
-          <w:rFonts w:ascii="CMR10" w:hAnsi="CMR10" w:cs="CMR10"/>
-          <w:sz w:val="20"/>
-          <w:szCs w:val="20"/>
-        </w:rPr>
-        <w:t xml:space="preserve"> less restrictive admission requirements</w:t>
-      </w:r>
-      <w:r>
-        <w:rPr>
-          <w:rFonts w:ascii="CMR10" w:hAnsi="CMR10" w:cs="CMR10"/>
-          <w:sz w:val="20"/>
-          <w:szCs w:val="20"/>
-        </w:rPr>
-        <w:t>, thus causing the kin preference rules to bounce back to lower levels</w:t>
-      </w:r>
-      <w:r>
-        <w:rPr>
-          <w:rFonts w:ascii="CMR10" w:hAnsi="CMR10" w:cs="CMR10"/>
-          <w:sz w:val="20"/>
-          <w:szCs w:val="20"/>
-        </w:rPr>
-        <w:t>.  This will</w:t>
-      </w:r>
-      <w:r>
-        <w:rPr>
-          <w:rFonts w:ascii="CMR10" w:hAnsi="CMR10" w:cs="CMR10"/>
-          <w:sz w:val="20"/>
-          <w:szCs w:val="20"/>
-        </w:rPr>
-        <w:t xml:space="preserve"> in turn </w:t>
-      </w:r>
-      <w:r>
-        <w:rPr>
-          <w:rFonts w:ascii="CMR10" w:hAnsi="CMR10" w:cs="CMR10"/>
-          <w:sz w:val="20"/>
-          <w:szCs w:val="20"/>
-        </w:rPr>
-        <w:t xml:space="preserve">lower the degree of relatedness </w:t>
-      </w:r>
-      <w:r>
-        <w:rPr>
-          <w:rFonts w:ascii="CMR10" w:hAnsi="CMR10" w:cs="CMR10"/>
-          <w:sz w:val="20"/>
-          <w:szCs w:val="20"/>
-        </w:rPr>
-        <w:t>within groups</w:t>
-      </w:r>
-      <w:r>
-        <w:rPr>
-          <w:rFonts w:ascii="CMR10" w:hAnsi="CMR10" w:cs="CMR10"/>
-          <w:sz w:val="20"/>
-          <w:szCs w:val="20"/>
-        </w:rPr>
-        <w:t xml:space="preserve">. </w:t>
-      </w:r>
-      <w:proofErr w:type="gramStart"/>
-      <w:r>
-        <w:rPr>
-          <w:rFonts w:ascii="CMR10" w:hAnsi="CMR10" w:cs="CMR10"/>
-          <w:sz w:val="20"/>
-          <w:szCs w:val="20"/>
-        </w:rPr>
-        <w:t>which</w:t>
-      </w:r>
-      <w:proofErr w:type="gramEnd"/>
-      <w:r>
-        <w:rPr>
-          <w:rFonts w:ascii="CMR10" w:hAnsi="CMR10" w:cs="CMR10"/>
-          <w:sz w:val="20"/>
-          <w:szCs w:val="20"/>
-        </w:rPr>
-        <w:t xml:space="preserve"> would then allow the accumulation of l</w:t>
-      </w:r>
-      <w:r>
-        <w:rPr>
-          <w:rFonts w:ascii="CMR10" w:hAnsi="CMR10" w:cs="CMR10"/>
-          <w:sz w:val="20"/>
-          <w:szCs w:val="20"/>
-        </w:rPr>
-        <w:t>ess cooperative cheaters</w:t>
-      </w:r>
-      <w:r>
-        <w:rPr>
-          <w:rFonts w:ascii="CMR10" w:hAnsi="CMR10" w:cs="CMR10"/>
-          <w:sz w:val="20"/>
-          <w:szCs w:val="20"/>
-        </w:rPr>
-        <w:t xml:space="preserve"> </w:t>
-      </w:r>
-      <w:r>
-        <w:rPr>
-          <w:rFonts w:ascii="CMR10" w:hAnsi="CMR10" w:cs="CMR10"/>
-          <w:sz w:val="20"/>
-          <w:szCs w:val="20"/>
-        </w:rPr>
-        <w:t>within groups.  This</w:t>
-      </w:r>
-      <w:r>
-        <w:rPr>
-          <w:rFonts w:ascii="CMR10" w:hAnsi="CMR10" w:cs="CMR10"/>
-          <w:sz w:val="20"/>
-          <w:szCs w:val="20"/>
-        </w:rPr>
-        <w:t xml:space="preserve"> may then lead to lower group productivity and thus favour </w:t>
-      </w:r>
-      <w:r>
-        <w:rPr>
-          <w:rFonts w:ascii="CMR10" w:hAnsi="CMR10" w:cs="CMR10"/>
-          <w:sz w:val="20"/>
-          <w:szCs w:val="20"/>
-        </w:rPr>
-        <w:t xml:space="preserve">again </w:t>
-      </w:r>
-      <w:r>
-        <w:rPr>
-          <w:rFonts w:ascii="CMR10" w:hAnsi="CMR10" w:cs="CMR10"/>
-          <w:sz w:val="20"/>
-          <w:szCs w:val="20"/>
-        </w:rPr>
-        <w:t xml:space="preserve">groups that are more restrictive in their </w:t>
-      </w:r>
-      <w:r>
-        <w:rPr>
-          <w:rFonts w:ascii="CMR10" w:hAnsi="CMR10" w:cs="CMR10"/>
-          <w:sz w:val="20"/>
-          <w:szCs w:val="20"/>
-        </w:rPr>
-        <w:t xml:space="preserve">kinship </w:t>
-      </w:r>
-      <w:r>
-        <w:rPr>
-          <w:rFonts w:ascii="CMR10" w:hAnsi="CMR10" w:cs="CMR10"/>
-          <w:sz w:val="20"/>
-          <w:szCs w:val="20"/>
-        </w:rPr>
-        <w:t xml:space="preserve">admission rules.   </w:t>
-      </w:r>
-    </w:p>
-    <w:p>
-      <w:pPr>
-        <w:spacing w:line="480" w:lineRule="auto"/>
-        <w:rPr>
-          <w:rFonts w:ascii="CMR10" w:hAnsi="CMR10" w:cs="CMR10"/>
-          <w:sz w:val="20"/>
-          <w:szCs w:val="20"/>
-        </w:rPr>
-      </w:pPr>
-      <w:r>
-        <w:rPr>
-          <w:rFonts w:ascii="CMR10" w:hAnsi="CMR10" w:cs="CMR10"/>
-          <w:sz w:val="20"/>
-          <w:szCs w:val="20"/>
-        </w:rPr>
-        <w:lastRenderedPageBreak/>
         <w:t>The above is merely speculative.  It would be nice</w:t>
       </w:r>
       <w:r>
@@ -8002,7 +7657,7 @@
 </file>
 
 <file path=word/comments.xml><?xml version="1.0" encoding="utf-8"?>
-<w:comments xmlns:ve="http://schemas.openxmlformats.org/markup-compatibility/2006" xmlns:o="urn:schemas-microsoft-com:office:office" xmlns:r="http://schemas.openxmlformats.org/officeDocument/2006/relationships" xmlns:m="http://schemas.openxmlformats.org/officeDocument/2006/math" xmlns:v="urn:schemas-microsoft-com:vml" xmlns:wp="http://schemas.openxmlformats.org/drawingml/2006/wordprocessingDrawing" xmlns:w10="urn:schemas-microsoft-com:office:word" xmlns:w="http://schemas.openxmlformats.org/wordprocessingml/2006/main" xmlns:wne="http://schemas.microsoft.com/office/word/2006/wordml">
+<w:comments xmlns:wpc="http://schemas.microsoft.com/office/word/2010/wordprocessingCanvas" xmlns:mo="http://schemas.microsoft.com/office/mac/office/2008/main" xmlns:mc="http://schemas.openxmlformats.org/markup-compatibility/2006" xmlns:mv="urn:schemas-microsoft-com:mac:vml" xmlns:o="urn:schemas-microsoft-com:office:office" xmlns:r="http://schemas.openxmlformats.org/officeDocument/2006/relationships" xmlns:m="http://schemas.openxmlformats.org/officeDocument/2006/math" xmlns:v="urn:schemas-microsoft-com:vml" xmlns:wp14="http://schemas.microsoft.com/office/word/2010/wordprocessingDrawing" xmlns:wp="http://schemas.openxmlformats.org/drawingml/2006/wordprocessingDrawing" xmlns:w10="urn:schemas-microsoft-com:office:word" xmlns:w="http://schemas.openxmlformats.org/wordprocessingml/2006/main" xmlns:w14="http://schemas.microsoft.com/office/word/2010/wordml" xmlns:wpg="http://schemas.microsoft.com/office/word/2010/wordprocessingGroup" xmlns:wpi="http://schemas.microsoft.com/office/word/2010/wordprocessingInk" xmlns:wne="http://schemas.microsoft.com/office/word/2006/wordml" xmlns:wps="http://schemas.microsoft.com/office/word/2010/wordprocessingShape" mc:Ignorable="w14 wp14">
   <w:comment w:id="0" w:author="Leticia Aviles" w:date="2012-12-04T18:09:00Z" w:initials="LA">
     <w:p>
       <w:pPr>
@@ -8037,21 +7692,7 @@
         <w:rPr>
           <w:lang w:val="en-CA"/>
         </w:rPr>
-        <w:t xml:space="preserve">Describe methods using same sequence as in the Avilés et al. 2004 paper, referring to that paper and the Van </w:t>
-      </w:r>
-      <w:proofErr w:type="spellStart"/>
-      <w:r>
-        <w:rPr>
-          <w:lang w:val="en-CA"/>
-        </w:rPr>
-        <w:t>Veelen</w:t>
-      </w:r>
-      <w:proofErr w:type="spellEnd"/>
-      <w:r>
-        <w:rPr>
-          <w:lang w:val="en-CA"/>
-        </w:rPr>
-        <w:t xml:space="preserve"> et al. 2010 for further details.  </w:t>
+        <w:t xml:space="preserve">Describe methods using same sequence as in the Avilés et al. 2004 paper, referring to that paper and the Van Veelen et al. 2010 for further details.  </w:t>
       </w:r>
     </w:p>
     <w:p>
@@ -8091,7 +7732,7 @@
       </w:r>
     </w:p>
   </w:comment>
-  <w:comment w:id="3" w:author="Ruth" w:date="2012-12-05T18:58:00Z" w:initials="R">
+  <w:comment w:id="7" w:author="Julian Garcia" w:date="2012-12-17T15:27:00Z" w:initials="JG">
     <w:p>
       <w:pPr>
         <w:pStyle w:val="CommentText"/>
@@ -8103,11 +7744,11 @@
         <w:annotationRef/>
       </w:r>
       <w:r>
-        <w:t>Or random?</w:t>
+        <w:t>I am not sure if it is clear that relatedness is computed by pedigree, and that we keep track of ancestors up to grandparents for every individual….</w:t>
       </w:r>
     </w:p>
   </w:comment>
-  <w:comment w:id="4" w:author="Ruth" w:date="2012-12-05T19:10:00Z" w:initials="R">
+  <w:comment w:id="14" w:author="Ruth" w:date="2012-12-04T18:09:00Z" w:initials="R">
     <w:p>
       <w:pPr>
         <w:pStyle w:val="CommentText"/>
@@ -8119,11 +7760,11 @@
         <w:annotationRef/>
       </w:r>
       <w:r>
-        <w:t>Julian, is this true?</w:t>
+        <w:t>I need to double check what is the stable group size for each C, but looking at the graphs this appears to be the case</w:t>
       </w:r>
     </w:p>
   </w:comment>
-  <w:comment w:id="5" w:author="Ruth" w:date="2012-12-05T19:33:00Z" w:initials="R">
+  <w:comment w:id="13" w:author="Leticia Aviles" w:date="2012-12-04T18:09:00Z" w:initials="LA">
     <w:p>
       <w:pPr>
         <w:pStyle w:val="CommentText"/>
@@ -8135,11 +7776,27 @@
         <w:annotationRef/>
       </w:r>
       <w:r>
-        <w:t>Julian, is this true?</w:t>
+        <w:t>Double check this.  I doubt it remained above the stable group size as in the simulations group admission goes to 0 above the stable group size (the first equation given above, which should be numbered).  I would expect group sizes to stay at or below the stable group size.  The stable group size depends on c and gamma, according to eq</w:t>
+      </w:r>
+      <w:proofErr w:type="gramStart"/>
+      <w:r>
+        <w:t>.(</w:t>
+      </w:r>
+      <w:proofErr w:type="gramEnd"/>
+      <w:r>
+        <w:t xml:space="preserve">3) in Avilés 1999 (or </w:t>
+      </w:r>
+      <w:proofErr w:type="spellStart"/>
+      <w:r>
+        <w:t>eq</w:t>
+      </w:r>
+      <w:proofErr w:type="spellEnd"/>
+      <w:r>
+        <w:t>(5) in the Appendix of Avilés et al. 2004). The optimum group size, below which the group-size dependent component of admission is less than 1, equals gamma/c.  Perhaps show lines for the optimum and stable group sizes in the figure? Here gamma corresponds to the average cooperative tendencies of a group or the global average cooperative tendencies, if we are looking at overall equilibrium states (see also Van Veelen et al 2010).</w:t>
       </w:r>
     </w:p>
   </w:comment>
-  <w:comment w:id="8" w:author="Ruth" w:date="2012-12-04T18:09:00Z" w:initials="R">
+  <w:comment w:id="15" w:author="Leticia Aviles" w:date="2012-12-04T18:09:00Z" w:initials="LA">
     <w:p>
       <w:pPr>
         <w:pStyle w:val="CommentText"/>
@@ -8151,67 +7808,11 @@
         <w:annotationRef/>
       </w:r>
       <w:r>
-        <w:t>I need to double check what is the stable group size for each C, but looking at the graphs this appears to be the case</w:t>
+        <w:t xml:space="preserve">This is not seen, however, in the level of relatedness that evolves at small intrinsic rates of growth and small 1/c, where relatedness is not very high and yet cooperation is high.  So this statement is not exactly correct.  We need to suggest an explanation to how even when relatedness is not very high, cooperation is still nears its maximum for small 1/c.  </w:t>
       </w:r>
     </w:p>
   </w:comment>
-  <w:comment w:id="7" w:author="Leticia Aviles" w:date="2012-12-04T18:09:00Z" w:initials="LA">
-    <w:p>
-      <w:pPr>
-        <w:pStyle w:val="CommentText"/>
-      </w:pPr>
-      <w:r>
-        <w:rPr>
-          <w:rStyle w:val="CommentReference"/>
-        </w:rPr>
-        <w:annotationRef/>
-      </w:r>
-      <w:r>
-        <w:t>Double check this.  I doubt it remained above the stable group size as in the simulations group admission goes to 0 above the stable group size (the first equation given above, which should be numbered).  I would expect group sizes to stay at or below the stable group size.  The stable group size depends on c and gamma, according to eq</w:t>
-      </w:r>
-      <w:proofErr w:type="gramStart"/>
-      <w:r>
-        <w:t>.(</w:t>
-      </w:r>
-      <w:proofErr w:type="gramEnd"/>
-      <w:r>
-        <w:t xml:space="preserve">3) in Avilés 1999 (or </w:t>
-      </w:r>
-      <w:proofErr w:type="spellStart"/>
-      <w:r>
-        <w:t>eq</w:t>
-      </w:r>
-      <w:proofErr w:type="spellEnd"/>
-      <w:r>
-        <w:t xml:space="preserve">(5) in the Appendix of Avilés et al. 2004). The optimum group size, below which the group-size dependent component of admission is less than 1, equals gamma/c.  Perhaps show lines for the optimum and stable group sizes in the figure? Here gamma corresponds to the average cooperative tendencies of a group or the global average cooperative tendencies, if we are looking at overall equilibrium states (see also Van </w:t>
-      </w:r>
-      <w:proofErr w:type="spellStart"/>
-      <w:r>
-        <w:t>Veelen</w:t>
-      </w:r>
-      <w:proofErr w:type="spellEnd"/>
-      <w:r>
-        <w:t xml:space="preserve"> et al 2010).</w:t>
-      </w:r>
-    </w:p>
-  </w:comment>
-  <w:comment w:id="9" w:author="Leticia Aviles" w:date="2012-12-04T18:09:00Z" w:initials="LA">
-    <w:p>
-      <w:pPr>
-        <w:pStyle w:val="CommentText"/>
-      </w:pPr>
-      <w:r>
-        <w:rPr>
-          <w:rStyle w:val="CommentReference"/>
-        </w:rPr>
-        <w:annotationRef/>
-      </w:r>
-      <w:r>
-        <w:t xml:space="preserve">This is not seen, however, in the level of relatedness that evolves at small intrinsic rates of growth and small 1/c, where relatedness is not very high and yet cooperation is high.  So this statement is not exactly correct.  We need to suggest an explanation to how even when relatedness is not very high, cooperation is still nears its maximum for small 1/c.  </w:t>
-      </w:r>
-    </w:p>
-  </w:comment>
-  <w:comment w:id="10" w:author="Leticia Aviles" w:date="2012-12-04T18:09:00Z" w:initials="LA">
+  <w:comment w:id="16" w:author="Leticia Aviles" w:date="2012-12-04T18:09:00Z" w:initials="LA">
     <w:p>
       <w:pPr>
         <w:pStyle w:val="CommentText"/>
@@ -8231,7 +7832,7 @@
 </file>
 
 <file path=word/numbering.xml><?xml version="1.0" encoding="utf-8"?>
-<w:numbering xmlns:ve="http://schemas.openxmlformats.org/markup-compatibility/2006" xmlns:o="urn:schemas-microsoft-com:office:office" xmlns:r="http://schemas.openxmlformats.org/officeDocument/2006/relationships" xmlns:m="http://schemas.openxmlformats.org/officeDocument/2006/math" xmlns:v="urn:schemas-microsoft-com:vml" xmlns:wp="http://schemas.openxmlformats.org/drawingml/2006/wordprocessingDrawing" xmlns:w10="urn:schemas-microsoft-com:office:word" xmlns:w="http://schemas.openxmlformats.org/wordprocessingml/2006/main" xmlns:wne="http://schemas.microsoft.com/office/word/2006/wordml">
+<w:numbering xmlns:wpc="http://schemas.microsoft.com/office/word/2010/wordprocessingCanvas" xmlns:mo="http://schemas.microsoft.com/office/mac/office/2008/main" xmlns:mc="http://schemas.openxmlformats.org/markup-compatibility/2006" xmlns:mv="urn:schemas-microsoft-com:mac:vml" xmlns:o="urn:schemas-microsoft-com:office:office" xmlns:r="http://schemas.openxmlformats.org/officeDocument/2006/relationships" xmlns:m="http://schemas.openxmlformats.org/officeDocument/2006/math" xmlns:v="urn:schemas-microsoft-com:vml" xmlns:wp14="http://schemas.microsoft.com/office/word/2010/wordprocessingDrawing" xmlns:wp="http://schemas.openxmlformats.org/drawingml/2006/wordprocessingDrawing" xmlns:w10="urn:schemas-microsoft-com:office:word" xmlns:w="http://schemas.openxmlformats.org/wordprocessingml/2006/main" xmlns:w14="http://schemas.microsoft.com/office/word/2010/wordml" xmlns:wpg="http://schemas.microsoft.com/office/word/2010/wordprocessingGroup" xmlns:wpi="http://schemas.microsoft.com/office/word/2010/wordprocessingInk" xmlns:wne="http://schemas.microsoft.com/office/word/2006/wordml" xmlns:wps="http://schemas.microsoft.com/office/word/2010/wordprocessingShape" mc:Ignorable="w14 wp14">
   <w:abstractNum w:abstractNumId="0">
     <w:nsid w:val="04E855EE"/>
     <w:multiLevelType w:val="hybridMultilevel"/>
@@ -8816,7 +8417,7 @@
 </file>
 
 <file path=word/styles.xml><?xml version="1.0" encoding="utf-8"?>
-<w:styles xmlns:r="http://schemas.openxmlformats.org/officeDocument/2006/relationships" xmlns:w="http://schemas.openxmlformats.org/wordprocessingml/2006/main">
+<w:styles xmlns:mc="http://schemas.openxmlformats.org/markup-compatibility/2006" xmlns:r="http://schemas.openxmlformats.org/officeDocument/2006/relationships" xmlns:w="http://schemas.openxmlformats.org/wordprocessingml/2006/main" xmlns:w14="http://schemas.microsoft.com/office/word/2010/wordml" mc:Ignorable="w14">
   <w:docDefaults>
     <w:rPrDefault>
       <w:rPr>
@@ -8832,7 +8433,7 @@
       </w:pPr>
     </w:pPrDefault>
   </w:docDefaults>
-  <w:latentStyles w:defLockedState="0" w:defUIPriority="99" w:defSemiHidden="1" w:defUnhideWhenUsed="1" w:defQFormat="0" w:count="267">
+  <w:latentStyles w:defLockedState="0" w:defUIPriority="99" w:defSemiHidden="1" w:defUnhideWhenUsed="1" w:defQFormat="0" w:count="276">
     <w:lsdException w:name="Normal" w:semiHidden="0" w:uiPriority="0" w:unhideWhenUsed="0" w:qFormat="1"/>
     <w:lsdException w:name="heading 1" w:semiHidden="0" w:uiPriority="9" w:unhideWhenUsed="0" w:qFormat="1"/>
     <w:lsdException w:name="heading 2" w:uiPriority="9" w:qFormat="1"/>
@@ -8979,6 +8580,7 @@
   <w:style w:type="character" w:default="1" w:styleId="DefaultParagraphFont">
     <w:name w:val="Default Paragraph Font"/>
     <w:uiPriority w:val="1"/>
+    <w:semiHidden/>
     <w:unhideWhenUsed/>
   </w:style>
   <w:style w:type="table" w:default="1" w:styleId="TableNormal">
@@ -8986,7 +8588,6 @@
     <w:uiPriority w:val="99"/>
     <w:semiHidden/>
     <w:unhideWhenUsed/>
-    <w:qFormat/>
     <w:tblPr>
       <w:tblInd w:w="0" w:type="dxa"/>
       <w:tblCellMar>
@@ -9157,23 +8758,44 @@
       <w:spacing w:after="0" w:line="240" w:lineRule="auto"/>
     </w:pPr>
   </w:style>
+  <w:style w:type="paragraph" w:styleId="NormalWeb">
+    <w:name w:val="Normal (Web)"/>
+    <w:basedOn w:val="Normal"/>
+    <w:uiPriority w:val="99"/>
+    <w:semiHidden/>
+    <w:unhideWhenUsed/>
+    <w:rsid w:val="000F1F6C"/>
+    <w:pPr>
+      <w:spacing w:before="100" w:beforeAutospacing="1" w:after="100" w:afterAutospacing="1" w:line="240" w:lineRule="auto"/>
+    </w:pPr>
+    <w:rPr>
+      <w:rFonts w:ascii="Times" w:eastAsiaTheme="minorEastAsia" w:hAnsi="Times" w:cs="Times New Roman"/>
+      <w:sz w:val="20"/>
+      <w:szCs w:val="20"/>
+      <w:lang w:val="en-US"/>
+    </w:rPr>
+  </w:style>
 </w:styles>
 </file>
 
 <file path=word/stylesWithEffects.xml><?xml version="1.0" encoding="utf-8"?>
-<w:styles xmlns:wpc="http://schemas.microsoft.com/office/word/2010/wordprocessingCanvas" xmlns:mc="http://schemas.openxmlformats.org/markup-compatibility/2006" xmlns:o="urn:schemas-microsoft-com:office:office" xmlns:r="http://schemas.openxmlformats.org/officeDocument/2006/relationships" xmlns:m="http://schemas.openxmlformats.org/officeDocument/2006/math" xmlns:v="urn:schemas-microsoft-com:vml" xmlns:wp14="http://schemas.microsoft.com/office/word/2010/wordprocessingDrawing" xmlns:wp="http://schemas.openxmlformats.org/drawingml/2006/wordprocessingDrawing" xmlns:w10="urn:schemas-microsoft-com:office:word" xmlns:w="http://schemas.openxmlformats.org/wordprocessingml/2006/main" xmlns:w14="http://schemas.microsoft.com/office/word/2010/wordml" xmlns:wpg="http://schemas.microsoft.com/office/word/2010/wordprocessingGroup" xmlns:wpi="http://schemas.microsoft.com/office/word/2010/wordprocessingInk" xmlns:wne="http://schemas.microsoft.com/office/word/2006/wordml" xmlns:wps="http://schemas.microsoft.com/office/word/2010/wordprocessingShape" mc:Ignorable="w14 wp14">
+<w:styles xmlns:wpc="http://schemas.microsoft.com/office/word/2010/wordprocessingCanvas" xmlns:mo="http://schemas.microsoft.com/office/mac/office/2008/main" xmlns:mc="http://schemas.openxmlformats.org/markup-compatibility/2006" xmlns:mv="urn:schemas-microsoft-com:mac:vml" xmlns:o="urn:schemas-microsoft-com:office:office" xmlns:r="http://schemas.openxmlformats.org/officeDocument/2006/relationships" xmlns:m="http://schemas.openxmlformats.org/officeDocument/2006/math" xmlns:v="urn:schemas-microsoft-com:vml" xmlns:wp14="http://schemas.microsoft.com/office/word/2010/wordprocessingDrawing" xmlns:wp="http://schemas.openxmlformats.org/drawingml/2006/wordprocessingDrawing" xmlns:w10="urn:schemas-microsoft-com:office:word" xmlns:w="http://schemas.openxmlformats.org/wordprocessingml/2006/main" xmlns:w14="http://schemas.microsoft.com/office/word/2010/wordml" xmlns:wpg="http://schemas.microsoft.com/office/word/2010/wordprocessingGroup" xmlns:wpi="http://schemas.microsoft.com/office/word/2010/wordprocessingInk" xmlns:wne="http://schemas.microsoft.com/office/word/2006/wordml" xmlns:wps="http://schemas.microsoft.com/office/word/2010/wordprocessingShape" mc:Ignorable="w14 wp14">
   <w:docDefaults>
     <w:rPrDefault>
       <w:rPr>
-        <w:rFonts w:asciiTheme="minorHAnsi" w:eastAsiaTheme="minorEastAsia" w:hAnsiTheme="minorHAnsi" w:cstheme="minorBidi"/>
-        <w:sz w:val="24"/>
-        <w:szCs w:val="24"/>
-        <w:lang w:val="en-US" w:eastAsia="ja-JP" w:bidi="ar-SA"/>
+        <w:rFonts w:asciiTheme="minorHAnsi" w:eastAsiaTheme="minorHAnsi" w:hAnsiTheme="minorHAnsi" w:cstheme="minorBidi"/>
+        <w:sz w:val="22"/>
+        <w:szCs w:val="22"/>
+        <w:lang w:val="en-GB" w:eastAsia="en-US" w:bidi="ar-SA"/>
       </w:rPr>
     </w:rPrDefault>
-    <w:pPrDefault/>
+    <w:pPrDefault>
+      <w:pPr>
+        <w:spacing w:after="200" w:line="276" w:lineRule="auto"/>
+      </w:pPr>
+    </w:pPrDefault>
   </w:docDefaults>
-  <w:latentStyles w:defLockedState="0" w:defUIPriority="99" w:defSemiHidden="1" w:defUnhideWhenUsed="1" w:defQFormat="0" w:count="267">
+  <w:latentStyles w:defLockedState="0" w:defUIPriority="99" w:defSemiHidden="1" w:defUnhideWhenUsed="1" w:defQFormat="0" w:count="276">
     <w:lsdException w:name="Normal" w:semiHidden="0" w:uiPriority="0" w:unhideWhenUsed="0" w:qFormat="1"/>
     <w:lsdException w:name="heading 1" w:semiHidden="0" w:uiPriority="9" w:unhideWhenUsed="0" w:qFormat="1"/>
     <w:lsdException w:name="heading 2" w:uiPriority="9" w:qFormat="1"/>
@@ -9315,6 +8937,7 @@
   <w:style w:type="paragraph" w:default="1" w:styleId="Normal">
     <w:name w:val="Normal"/>
     <w:qFormat/>
+    <w:rsid w:val="00DC6872"/>
   </w:style>
   <w:style w:type="character" w:default="1" w:styleId="DefaultParagraphFont">
     <w:name w:val="Default Paragraph Font"/>
@@ -9342,6 +8965,177 @@
     <w:uiPriority w:val="99"/>
     <w:semiHidden/>
     <w:unhideWhenUsed/>
+  </w:style>
+  <w:style w:type="paragraph" w:styleId="BalloonText">
+    <w:name w:val="Balloon Text"/>
+    <w:basedOn w:val="Normal"/>
+    <w:link w:val="BalloonTextChar"/>
+    <w:uiPriority w:val="99"/>
+    <w:semiHidden/>
+    <w:unhideWhenUsed/>
+    <w:rsid w:val="000315B5"/>
+    <w:pPr>
+      <w:spacing w:after="0" w:line="240" w:lineRule="auto"/>
+    </w:pPr>
+    <w:rPr>
+      <w:rFonts w:ascii="Tahoma" w:hAnsi="Tahoma" w:cs="Tahoma"/>
+      <w:sz w:val="16"/>
+      <w:szCs w:val="16"/>
+    </w:rPr>
+  </w:style>
+  <w:style w:type="character" w:customStyle="1" w:styleId="BalloonTextChar">
+    <w:name w:val="Balloon Text Char"/>
+    <w:basedOn w:val="DefaultParagraphFont"/>
+    <w:link w:val="BalloonText"/>
+    <w:uiPriority w:val="99"/>
+    <w:semiHidden/>
+    <w:rsid w:val="000315B5"/>
+    <w:rPr>
+      <w:rFonts w:ascii="Tahoma" w:hAnsi="Tahoma" w:cs="Tahoma"/>
+      <w:sz w:val="16"/>
+      <w:szCs w:val="16"/>
+    </w:rPr>
+  </w:style>
+  <w:style w:type="table" w:styleId="TableGrid">
+    <w:name w:val="Table Grid"/>
+    <w:basedOn w:val="TableNormal"/>
+    <w:uiPriority w:val="59"/>
+    <w:rsid w:val="001127EC"/>
+    <w:pPr>
+      <w:spacing w:after="0" w:line="240" w:lineRule="auto"/>
+    </w:pPr>
+    <w:tblPr>
+      <w:tblInd w:w="0" w:type="dxa"/>
+      <w:tblBorders>
+        <w:top w:val="single" w:sz="4" w:space="0" w:color="auto"/>
+        <w:left w:val="single" w:sz="4" w:space="0" w:color="auto"/>
+        <w:bottom w:val="single" w:sz="4" w:space="0" w:color="auto"/>
+        <w:right w:val="single" w:sz="4" w:space="0" w:color="auto"/>
+        <w:insideH w:val="single" w:sz="4" w:space="0" w:color="auto"/>
+        <w:insideV w:val="single" w:sz="4" w:space="0" w:color="auto"/>
+      </w:tblBorders>
+      <w:tblCellMar>
+        <w:top w:w="0" w:type="dxa"/>
+        <w:left w:w="108" w:type="dxa"/>
+        <w:bottom w:w="0" w:type="dxa"/>
+        <w:right w:w="108" w:type="dxa"/>
+      </w:tblCellMar>
+    </w:tblPr>
+  </w:style>
+  <w:style w:type="character" w:styleId="PlaceholderText">
+    <w:name w:val="Placeholder Text"/>
+    <w:basedOn w:val="DefaultParagraphFont"/>
+    <w:uiPriority w:val="99"/>
+    <w:semiHidden/>
+    <w:rsid w:val="005A0ED0"/>
+    <w:rPr>
+      <w:color w:val="808080"/>
+    </w:rPr>
+  </w:style>
+  <w:style w:type="character" w:styleId="CommentReference">
+    <w:name w:val="annotation reference"/>
+    <w:basedOn w:val="DefaultParagraphFont"/>
+    <w:uiPriority w:val="99"/>
+    <w:semiHidden/>
+    <w:unhideWhenUsed/>
+    <w:rsid w:val="00C72483"/>
+    <w:rPr>
+      <w:sz w:val="16"/>
+      <w:szCs w:val="16"/>
+    </w:rPr>
+  </w:style>
+  <w:style w:type="paragraph" w:styleId="CommentText">
+    <w:name w:val="annotation text"/>
+    <w:basedOn w:val="Normal"/>
+    <w:link w:val="CommentTextChar"/>
+    <w:uiPriority w:val="99"/>
+    <w:semiHidden/>
+    <w:unhideWhenUsed/>
+    <w:rsid w:val="00C72483"/>
+    <w:pPr>
+      <w:spacing w:line="240" w:lineRule="auto"/>
+    </w:pPr>
+    <w:rPr>
+      <w:sz w:val="20"/>
+      <w:szCs w:val="20"/>
+    </w:rPr>
+  </w:style>
+  <w:style w:type="character" w:customStyle="1" w:styleId="CommentTextChar">
+    <w:name w:val="Comment Text Char"/>
+    <w:basedOn w:val="DefaultParagraphFont"/>
+    <w:link w:val="CommentText"/>
+    <w:uiPriority w:val="99"/>
+    <w:semiHidden/>
+    <w:rsid w:val="00C72483"/>
+    <w:rPr>
+      <w:sz w:val="20"/>
+      <w:szCs w:val="20"/>
+    </w:rPr>
+  </w:style>
+  <w:style w:type="paragraph" w:styleId="CommentSubject">
+    <w:name w:val="annotation subject"/>
+    <w:basedOn w:val="CommentText"/>
+    <w:next w:val="CommentText"/>
+    <w:link w:val="CommentSubjectChar"/>
+    <w:uiPriority w:val="99"/>
+    <w:semiHidden/>
+    <w:unhideWhenUsed/>
+    <w:rsid w:val="00C72483"/>
+    <w:rPr>
+      <w:b/>
+      <w:bCs/>
+    </w:rPr>
+  </w:style>
+  <w:style w:type="character" w:customStyle="1" w:styleId="CommentSubjectChar">
+    <w:name w:val="Comment Subject Char"/>
+    <w:basedOn w:val="CommentTextChar"/>
+    <w:link w:val="CommentSubject"/>
+    <w:uiPriority w:val="99"/>
+    <w:semiHidden/>
+    <w:rsid w:val="00C72483"/>
+    <w:rPr>
+      <w:b/>
+      <w:bCs/>
+      <w:sz w:val="20"/>
+      <w:szCs w:val="20"/>
+    </w:rPr>
+  </w:style>
+  <w:style w:type="paragraph" w:styleId="ListParagraph">
+    <w:name w:val="List Paragraph"/>
+    <w:basedOn w:val="Normal"/>
+    <w:uiPriority w:val="34"/>
+    <w:qFormat/>
+    <w:rsid w:val="0041505A"/>
+    <w:pPr>
+      <w:ind w:left="720"/>
+      <w:contextualSpacing/>
+    </w:pPr>
+  </w:style>
+  <w:style w:type="paragraph" w:styleId="NoSpacing">
+    <w:name w:val="No Spacing"/>
+    <w:uiPriority w:val="1"/>
+    <w:qFormat/>
+    <w:rsid w:val="002A3A3E"/>
+    <w:pPr>
+      <w:spacing w:after="0" w:line="240" w:lineRule="auto"/>
+    </w:pPr>
+  </w:style>
+  <w:style w:type="paragraph" w:styleId="NormalWeb">
+    <w:name w:val="Normal (Web)"/>
+    <w:basedOn w:val="Normal"/>
+    <w:uiPriority w:val="99"/>
+    <w:semiHidden/>
+    <w:unhideWhenUsed/>
+    <w:rsid w:val="000F1F6C"/>
+    <w:pPr>
+      <w:spacing w:before="100" w:beforeAutospacing="1" w:after="100" w:afterAutospacing="1" w:line="240" w:lineRule="auto"/>
+    </w:pPr>
+    <w:rPr>
+      <w:rFonts w:ascii="Times" w:eastAsiaTheme="minorEastAsia" w:hAnsi="Times" w:cs="Times New Roman"/>
+      <w:sz w:val="20"/>
+      <w:szCs w:val="20"/>
+      <w:lang w:val="en-US"/>
+    </w:rPr>
   </w:style>
 </w:styles>
 </file>

</xml_diff>

<commit_message>
Working after Julian's comments
</commit_message>
<xml_diff>
--- a/SimPaperDocs/Aviles et al KinPreEvol.docx
+++ b/SimPaperDocs/Aviles et al KinPreEvol.docx
@@ -1,6 +1,6 @@
 
 <file path=word/document.xml><?xml version="1.0" encoding="utf-8"?>
-<w:document xmlns:wpc="http://schemas.microsoft.com/office/word/2010/wordprocessingCanvas" xmlns:mo="http://schemas.microsoft.com/office/mac/office/2008/main" xmlns:mc="http://schemas.openxmlformats.org/markup-compatibility/2006" xmlns:mv="urn:schemas-microsoft-com:mac:vml" xmlns:o="urn:schemas-microsoft-com:office:office" xmlns:r="http://schemas.openxmlformats.org/officeDocument/2006/relationships" xmlns:m="http://schemas.openxmlformats.org/officeDocument/2006/math" xmlns:v="urn:schemas-microsoft-com:vml" xmlns:wp14="http://schemas.microsoft.com/office/word/2010/wordprocessingDrawing" xmlns:wp="http://schemas.openxmlformats.org/drawingml/2006/wordprocessingDrawing" xmlns:w10="urn:schemas-microsoft-com:office:word" xmlns:w="http://schemas.openxmlformats.org/wordprocessingml/2006/main" xmlns:w14="http://schemas.microsoft.com/office/word/2010/wordml" xmlns:wpg="http://schemas.microsoft.com/office/word/2010/wordprocessingGroup" xmlns:wpi="http://schemas.microsoft.com/office/word/2010/wordprocessingInk" xmlns:wne="http://schemas.microsoft.com/office/word/2006/wordml" xmlns:wps="http://schemas.microsoft.com/office/word/2010/wordprocessingShape" mc:Ignorable="w14 wp14">
+<w:document xmlns:ve="http://schemas.openxmlformats.org/markup-compatibility/2006" xmlns:o="urn:schemas-microsoft-com:office:office" xmlns:r="http://schemas.openxmlformats.org/officeDocument/2006/relationships" xmlns:m="http://schemas.openxmlformats.org/officeDocument/2006/math" xmlns:v="urn:schemas-microsoft-com:vml" xmlns:wp="http://schemas.openxmlformats.org/drawingml/2006/wordprocessingDrawing" xmlns:w10="urn:schemas-microsoft-com:office:word" xmlns:w="http://schemas.openxmlformats.org/wordprocessingml/2006/main" xmlns:wne="http://schemas.microsoft.com/office/word/2006/wordml">
   <w:body>
     <w:p>
       <w:pPr>
@@ -145,27 +145,156 @@
         <w:rPr>
           <w:lang w:val="en-CA"/>
         </w:rPr>
-        <w:t>It has long been recognized that high levels of relatedness allow the evolution of costly altruistic behaviours (</w:t>
-      </w:r>
+        <w:t xml:space="preserve">It has long been recognized that high levels of relatedness allow the evolution of costly altruistic behaviours (refs).  </w:t>
+      </w:r>
+      <w:r>
+        <w:rPr>
+          <w:lang w:val="en-CA"/>
+        </w:rPr>
+        <w:t>Therefore o</w:t>
+      </w:r>
+      <w:r>
+        <w:rPr>
+          <w:lang w:val="en-CA"/>
+        </w:rPr>
+        <w:t xml:space="preserve">ne might expect that, given a choice, social groups will tend to </w:t>
+      </w:r>
+      <w:r>
+        <w:rPr>
+          <w:lang w:val="en-CA"/>
+        </w:rPr>
+        <w:t>be formed</w:t>
+      </w:r>
+      <w:r>
+        <w:rPr>
+          <w:lang w:val="en-CA"/>
+        </w:rPr>
+        <w:t xml:space="preserve"> </w:t>
+      </w:r>
+      <w:r>
+        <w:rPr>
+          <w:lang w:val="en-CA"/>
+        </w:rPr>
+        <w:t>with</w:t>
+      </w:r>
+      <w:r>
+        <w:rPr>
+          <w:lang w:val="en-CA"/>
+        </w:rPr>
+        <w:t xml:space="preserve"> close relatives.  </w:t>
+      </w:r>
+      <w:r>
+        <w:rPr>
+          <w:lang w:val="en-CA"/>
+        </w:rPr>
+        <w:t>Several factors, however, may prevent groups from being restricted to</w:t>
+      </w:r>
+      <w:r>
+        <w:rPr>
+          <w:lang w:val="en-CA"/>
+        </w:rPr>
+        <w:t xml:space="preserve"> only</w:t>
+      </w:r>
+      <w:r>
+        <w:rPr>
+          <w:lang w:val="en-CA"/>
+        </w:rPr>
+        <w:t xml:space="preserve"> close relatives.  One scenario, for instance</w:t>
+      </w:r>
+      <w:r>
+        <w:rPr>
+          <w:lang w:val="en-CA"/>
+        </w:rPr>
+        <w:t xml:space="preserve">, </w:t>
+      </w:r>
+      <w:r>
+        <w:rPr>
+          <w:lang w:val="en-CA"/>
+        </w:rPr>
+        <w:t>involves the ecological need to form groups that are larger than the number of available relat</w:t>
+      </w:r>
+      <w:r>
+        <w:rPr>
+          <w:lang w:val="en-CA"/>
+        </w:rPr>
+        <w:t>ives, either because the fecundity of a species is low (e.g., •••) or the size of the groups that need to be formed is large (e.g., •••)</w:t>
+      </w:r>
+      <w:r>
+        <w:rPr>
+          <w:lang w:val="en-CA"/>
+        </w:rPr>
+        <w:t xml:space="preserve"> (Avilés et al. 2004)</w:t>
+      </w:r>
+      <w:r>
+        <w:rPr>
+          <w:lang w:val="en-CA"/>
+        </w:rPr>
+        <w:t xml:space="preserve">.  </w:t>
+      </w:r>
+      <w:r>
+        <w:rPr>
+          <w:lang w:val="en-CA"/>
+        </w:rPr>
+        <w:t xml:space="preserve">It may also be that locating close relatives or building up a group with a sufficiently large number of close relatives </w:t>
+      </w:r>
+      <w:r>
+        <w:rPr>
+          <w:lang w:val="en-CA"/>
+        </w:rPr>
+        <w:t>is not practical</w:t>
+      </w:r>
+      <w:r>
+        <w:rPr>
+          <w:lang w:val="en-CA"/>
+        </w:rPr>
+        <w:t xml:space="preserve"> </w:t>
+      </w:r>
+      <w:r>
+        <w:rPr>
+          <w:lang w:val="en-CA"/>
+        </w:rPr>
+        <w:t>given a limited</w:t>
+      </w:r>
+      <w:r>
+        <w:rPr>
+          <w:lang w:val="en-CA"/>
+        </w:rPr>
+        <w:t xml:space="preserve"> time to form groups. </w:t>
+      </w:r>
+      <w:r>
+        <w:rPr>
+          <w:lang w:val="en-CA"/>
+        </w:rPr>
+        <w:t xml:space="preserve"> </w:t>
+      </w:r>
+      <w:commentRangeStart w:id="0"/>
       <w:r>
         <w:rPr>
           <w:highlight w:val="yellow"/>
           <w:lang w:val="en-CA"/>
         </w:rPr>
-        <w:t>refs</w:t>
-      </w:r>
-      <w:r>
-        <w:rPr>
-          <w:lang w:val="en-CA"/>
-        </w:rPr>
-        <w:t xml:space="preserve">).  </w:t>
+        <w:t>Additionally</w:t>
       </w:r>
       <w:r>
         <w:rPr>
           <w:highlight w:val="yellow"/>
           <w:lang w:val="en-CA"/>
         </w:rPr>
-        <w:t>Therefore,</w:t>
+        <w:t xml:space="preserve"> it may not be possible</w:t>
+      </w:r>
+      <w:r>
+        <w:rPr>
+          <w:highlight w:val="yellow"/>
+          <w:lang w:val="en-CA"/>
+        </w:rPr>
+        <w:t xml:space="preserve"> for individuals to</w:t>
+      </w:r>
+      <w:r>
+        <w:rPr>
+          <w:highlight w:val="yellow"/>
+          <w:lang w:val="en-CA"/>
+        </w:rPr>
+        <w:t xml:space="preserve"> discriminate close kin from non-relatives.</w:t>
       </w:r>
       <w:r>
         <w:rPr>
@@ -173,167 +302,12 @@
         </w:rPr>
         <w:t xml:space="preserve"> </w:t>
       </w:r>
-      <w:r>
-        <w:rPr>
-          <w:lang w:val="en-CA"/>
-        </w:rPr>
-        <w:t>One might expec</w:t>
-      </w:r>
-      <w:r>
-        <w:rPr>
-          <w:highlight w:val="yellow"/>
-          <w:lang w:val="en-CA"/>
-        </w:rPr>
-        <w:t>t t</w:t>
-      </w:r>
-      <w:r>
-        <w:rPr>
-          <w:lang w:val="en-CA"/>
-        </w:rPr>
-        <w:t xml:space="preserve">hat, given a choice, social groups will tend to </w:t>
-      </w:r>
-      <w:r>
-        <w:rPr>
-          <w:lang w:val="en-CA"/>
-        </w:rPr>
-        <w:t>be formed</w:t>
-      </w:r>
-      <w:r>
-        <w:rPr>
-          <w:lang w:val="en-CA"/>
-        </w:rPr>
-        <w:t xml:space="preserve"> </w:t>
-      </w:r>
-      <w:r>
-        <w:rPr>
-          <w:lang w:val="en-CA"/>
-        </w:rPr>
-        <w:t>with</w:t>
-      </w:r>
-      <w:r>
-        <w:rPr>
-          <w:lang w:val="en-CA"/>
-        </w:rPr>
-        <w:t xml:space="preserve"> close relatives.  </w:t>
-      </w:r>
-      <w:r>
-        <w:rPr>
-          <w:lang w:val="en-CA"/>
-        </w:rPr>
-        <w:t>Several factors, however, may prevent groups from being restricted to</w:t>
-      </w:r>
-      <w:r>
-        <w:rPr>
-          <w:lang w:val="en-CA"/>
-        </w:rPr>
-        <w:t xml:space="preserve"> </w:t>
-      </w:r>
-      <w:r>
-        <w:rPr>
-          <w:highlight w:val="yellow"/>
-          <w:lang w:val="en-CA"/>
-        </w:rPr>
-        <w:t>only</w:t>
-      </w:r>
-      <w:r>
-        <w:rPr>
-          <w:lang w:val="en-CA"/>
-        </w:rPr>
-        <w:t xml:space="preserve"> close relatives.  One scenario, for instance</w:t>
-      </w:r>
-      <w:r>
-        <w:rPr>
-          <w:lang w:val="en-CA"/>
-        </w:rPr>
-        <w:t xml:space="preserve">, </w:t>
-      </w:r>
-      <w:r>
-        <w:rPr>
-          <w:lang w:val="en-CA"/>
-        </w:rPr>
-        <w:t>involves the ecological need to form groups that are larger than the number of available relatives, either because the fecundity of a species is low (e.g., •••) or the size of the groups that need to be formed is large (e.g., •••)</w:t>
-      </w:r>
-      <w:r>
-        <w:rPr>
-          <w:lang w:val="en-CA"/>
-        </w:rPr>
-        <w:t xml:space="preserve"> (Avilés et al. 2004)</w:t>
-      </w:r>
-      <w:r>
-        <w:rPr>
-          <w:lang w:val="en-CA"/>
-        </w:rPr>
-        <w:t xml:space="preserve">.  </w:t>
-      </w:r>
-      <w:r>
-        <w:rPr>
-          <w:lang w:val="en-CA"/>
-        </w:rPr>
-        <w:t xml:space="preserve">It may also be that locating close relatives or building up a group with a sufficiently large number of close relatives </w:t>
-      </w:r>
-      <w:r>
-        <w:rPr>
-          <w:lang w:val="en-CA"/>
-        </w:rPr>
-        <w:t>is not practical</w:t>
-      </w:r>
-      <w:r>
-        <w:rPr>
-          <w:lang w:val="en-CA"/>
-        </w:rPr>
-        <w:t xml:space="preserve"> </w:t>
-      </w:r>
-      <w:r>
-        <w:rPr>
-          <w:lang w:val="en-CA"/>
-        </w:rPr>
-        <w:t>given a limited</w:t>
-      </w:r>
-      <w:r>
-        <w:rPr>
-          <w:lang w:val="en-CA"/>
-        </w:rPr>
-        <w:t xml:space="preserve"> time to form groups. </w:t>
-      </w:r>
-      <w:r>
-        <w:rPr>
-          <w:lang w:val="en-CA"/>
-        </w:rPr>
-        <w:t xml:space="preserve"> </w:t>
-      </w:r>
-      <w:r>
-        <w:rPr>
-          <w:highlight w:val="yellow"/>
-          <w:lang w:val="en-CA"/>
-        </w:rPr>
-        <w:t>Additionally</w:t>
-      </w:r>
-      <w:r>
-        <w:rPr>
-          <w:highlight w:val="yellow"/>
-          <w:lang w:val="en-CA"/>
-        </w:rPr>
-        <w:t xml:space="preserve"> it may not be possible</w:t>
-      </w:r>
-      <w:r>
-        <w:rPr>
-          <w:highlight w:val="yellow"/>
-          <w:lang w:val="en-CA"/>
-        </w:rPr>
-        <w:t xml:space="preserve"> for individuals to</w:t>
-      </w:r>
-      <w:r>
-        <w:rPr>
-          <w:highlight w:val="yellow"/>
-          <w:lang w:val="en-CA"/>
-        </w:rPr>
-        <w:t xml:space="preserve"> discriminate close kin from non-relatives.</w:t>
-      </w:r>
-      <w:r>
-        <w:rPr>
-          <w:lang w:val="en-CA"/>
-        </w:rPr>
-        <w:t xml:space="preserve"> </w:t>
+      <w:commentRangeEnd w:id="0"/>
+      <w:r>
+        <w:rPr>
+          <w:rStyle w:val="CommentReference"/>
+        </w:rPr>
+        <w:commentReference w:id="0"/>
       </w:r>
       <w:r>
         <w:rPr>
@@ -490,7 +464,7 @@
           <w:lang w:val="en-CA"/>
         </w:rPr>
       </w:pPr>
-      <w:commentRangeStart w:id="0"/>
+      <w:commentRangeStart w:id="1"/>
       <w:r>
         <w:rPr>
           <w:lang w:val="en-CA"/>
@@ -551,12 +525,12 @@
         </w:rPr>
         <w:t xml:space="preserve"> the relative fitness costs of cooperation were high.  </w:t>
       </w:r>
-      <w:commentRangeEnd w:id="0"/>
+      <w:commentRangeEnd w:id="1"/>
       <w:r>
         <w:rPr>
           <w:rStyle w:val="CommentReference"/>
         </w:rPr>
-        <w:commentReference w:id="0"/>
+        <w:commentReference w:id="1"/>
       </w:r>
       <w:r>
         <w:rPr>
@@ -624,7 +598,7 @@
           <w:lang w:val="en-CA"/>
         </w:rPr>
       </w:pPr>
-      <w:commentRangeStart w:id="1"/>
+      <w:commentRangeStart w:id="2"/>
       <w:r>
         <w:rPr>
           <w:i/>
@@ -660,12 +634,12 @@
         </w:rPr>
         <w:t>)</w:t>
       </w:r>
-      <w:commentRangeEnd w:id="1"/>
+      <w:commentRangeEnd w:id="2"/>
       <w:r>
         <w:rPr>
           <w:rStyle w:val="CommentReference"/>
         </w:rPr>
-        <w:commentReference w:id="1"/>
+        <w:commentReference w:id="2"/>
       </w:r>
     </w:p>
     <w:p>
@@ -734,7 +708,33 @@
         <w:rPr>
           <w:lang w:val="en-CA"/>
         </w:rPr>
-        <w:t xml:space="preserve"> and (van Veelen 2010)</w:t>
+        <w:t xml:space="preserve"> and van </w:t>
+      </w:r>
+      <w:proofErr w:type="spellStart"/>
+      <w:r>
+        <w:rPr>
+          <w:lang w:val="en-CA"/>
+        </w:rPr>
+        <w:t>Veelen</w:t>
+      </w:r>
+      <w:proofErr w:type="spellEnd"/>
+      <w:r>
+        <w:rPr>
+          <w:lang w:val="en-CA"/>
+        </w:rPr>
+        <w:t xml:space="preserve"> </w:t>
+      </w:r>
+      <w:r>
+        <w:rPr>
+          <w:lang w:val="en-CA"/>
+        </w:rPr>
+        <w:t>et al (</w:t>
+      </w:r>
+      <w:r>
+        <w:rPr>
+          <w:lang w:val="en-CA"/>
+        </w:rPr>
+        <w:t>2010)</w:t>
       </w:r>
       <w:r>
         <w:rPr>
@@ -795,7 +795,13 @@
         <w:rPr>
           <w:lang w:val="en-CA"/>
         </w:rPr>
-        <w:t xml:space="preserve"> previous ones it that the</w:t>
+        <w:t xml:space="preserve"> previous ones as </w:t>
+      </w:r>
+      <w:r>
+        <w:rPr>
+          <w:lang w:val="en-CA"/>
+        </w:rPr>
+        <w:t>the</w:t>
       </w:r>
       <w:r>
         <w:rPr>
@@ -887,21 +893,19 @@
         <w:rPr>
           <w:lang w:val="en-CA"/>
         </w:rPr>
-        <w:t xml:space="preserve"> (e.g. protection from predators</w:t>
-      </w:r>
-      <w:proofErr w:type="gramStart"/>
-      <w:r>
-        <w:rPr>
-          <w:lang w:val="en-CA"/>
-        </w:rPr>
-        <w:t>, …)</w:t>
-      </w:r>
-      <w:proofErr w:type="gramEnd"/>
-      <w:r>
-        <w:rPr>
-          <w:lang w:val="en-CA"/>
-        </w:rPr>
-        <w:t xml:space="preserve"> is balanced by the costs (e.g. crowding, resource competition)</w:t>
+        <w:t xml:space="preserve"> (e</w:t>
+      </w:r>
+      <w:r>
+        <w:rPr>
+          <w:lang w:val="en-CA"/>
+        </w:rPr>
+        <w:t>.g. protection from predators, greater foraging success</w:t>
+      </w:r>
+      <w:r>
+        <w:rPr>
+          <w:lang w:val="en-CA"/>
+        </w:rPr>
+        <w:t>) is balanced by the costs (e.g. crowding, resource competition)</w:t>
       </w:r>
     </w:p>
     <w:p>
@@ -1029,7 +1033,7 @@
           <w:insideH w:val="none" w:sz="0" w:space="0" w:color="auto"/>
           <w:insideV w:val="none" w:sz="0" w:space="0" w:color="auto"/>
         </w:tblBorders>
-        <w:tblLook w:val="04A0" w:firstRow="1" w:lastRow="0" w:firstColumn="1" w:lastColumn="0" w:noHBand="0" w:noVBand="1"/>
+        <w:tblLook w:val="04A0"/>
       </w:tblPr>
       <w:tblGrid>
         <w:gridCol w:w="8472"/>
@@ -1365,19 +1369,11 @@
           <w:lang w:val="en-CA"/>
         </w:rPr>
       </w:pPr>
-      <w:proofErr w:type="gramStart"/>
-      <w:r>
-        <w:rPr>
-          <w:lang w:val="en-CA"/>
-        </w:rPr>
-        <w:t>where</w:t>
-      </w:r>
-      <w:proofErr w:type="gramEnd"/>
-      <w:r>
-        <w:rPr>
-          <w:lang w:val="en-CA"/>
-        </w:rPr>
-        <w:t xml:space="preserve"> n is the size of the group</w:t>
+      <w:r>
+        <w:rPr>
+          <w:lang w:val="en-CA"/>
+        </w:rPr>
+        <w:t>where n is the size of the group</w:t>
       </w:r>
       <w:r>
         <w:rPr>
@@ -1420,7 +1416,19 @@
         <w:rPr>
           <w:lang w:val="en-CA"/>
         </w:rPr>
-        <w:t xml:space="preserve">represents cooperative tendencies , ranging </w:t>
+        <w:t>rep</w:t>
+      </w:r>
+      <w:r>
+        <w:rPr>
+          <w:lang w:val="en-CA"/>
+        </w:rPr>
+        <w:t>resents cooperative tendencies which range</w:t>
+      </w:r>
+      <w:r>
+        <w:rPr>
+          <w:lang w:val="en-CA"/>
+        </w:rPr>
+        <w:t xml:space="preserve"> </w:t>
       </w:r>
       <w:r>
         <w:rPr>
@@ -1473,7 +1481,13 @@
         <w:rPr>
           <w:lang w:val="en-CA"/>
         </w:rPr>
-        <w:t xml:space="preserve"> the cooperative tendencies of the individual</w:t>
+        <w:t xml:space="preserve"> the cooperative tendency</w:t>
+      </w:r>
+      <w:r>
+        <w:rPr>
+          <w:lang w:val="en-CA"/>
+        </w:rPr>
+        <w:t xml:space="preserve"> of the individual</w:t>
       </w:r>
       <w:r>
         <w:rPr>
@@ -1571,7 +1585,20 @@
         <w:rPr>
           <w:lang w:val="en-CA"/>
         </w:rPr>
-        <w:t xml:space="preserve"> interactions with conspecifics and</w:t>
+        <w:t xml:space="preserve"> in</w:t>
+      </w:r>
+      <w:r>
+        <w:rPr>
+          <w:lang w:val="en-CA"/>
+        </w:rPr>
+        <w:t>teractions with conspecifics</w:t>
+      </w:r>
+      <w:proofErr w:type="gramStart"/>
+      <w:r>
+        <w:rPr>
+          <w:lang w:val="en-CA"/>
+        </w:rPr>
+        <w:t xml:space="preserve">, </w:t>
       </w:r>
       <w:r>
         <w:rPr>
@@ -1579,6 +1606,7 @@
         </w:rPr>
         <w:t xml:space="preserve"> e</w:t>
       </w:r>
+      <w:proofErr w:type="gramEnd"/>
       <w:r>
         <w:rPr>
           <w:vertAlign w:val="superscript"/>
@@ -1618,14 +1646,7 @@
         <w:rPr>
           <w:lang w:val="en-CA"/>
         </w:rPr>
-        <w:t xml:space="preserve">output </w:t>
-      </w:r>
-      <w:proofErr w:type="gramStart"/>
-      <w:r>
-        <w:rPr>
-          <w:lang w:val="en-CA"/>
-        </w:rPr>
-        <w:t>and</w:t>
+        <w:t>output and</w:t>
       </w:r>
       <w:r>
         <w:rPr>
@@ -1633,7 +1654,6 @@
         </w:rPr>
         <w:t xml:space="preserve">  </w:t>
       </w:r>
-      <w:proofErr w:type="gramEnd"/>
       <m:oMath>
         <m:sSup>
           <m:sSupPr>
@@ -1850,28 +1870,37 @@
         <w:rPr>
           <w:rFonts w:cs="CMR10"/>
         </w:rPr>
-        <w:t xml:space="preserve"> translate additively to phenotypic values between 0.0 and </w:t>
-      </w:r>
-      <w:proofErr w:type="gramStart"/>
-      <w:r>
-        <w:rPr>
-          <w:rFonts w:cs="CMR10"/>
-        </w:rPr>
-        <w:t>1.0 ,</w:t>
-      </w:r>
-      <w:proofErr w:type="gramEnd"/>
-      <w:r>
-        <w:rPr>
-          <w:rFonts w:cs="CMR10"/>
-        </w:rPr>
-        <w:t xml:space="preserve"> which is the proportions of 1’s in a diploid complement. Haploid gametes are procured through processes mimicking meiosis and recombination. Mutation is at a rate of </w:t>
-      </w:r>
-      <w:commentRangeStart w:id="2"/>
-      <w:r>
-        <w:rPr>
-          <w:rFonts w:cs="CMR10"/>
-        </w:rPr>
-        <w:t>10</w:t>
+        <w:t xml:space="preserve"> translate additively to phenot</w:t>
+      </w:r>
+      <w:r>
+        <w:rPr>
+          <w:rFonts w:cs="CMR10"/>
+        </w:rPr>
+        <w:t>ypic values between 0.0 and 1.0</w:t>
+      </w:r>
+      <w:r>
+        <w:rPr>
+          <w:rFonts w:cs="CMR10"/>
+        </w:rPr>
+        <w:t>, which is the proportion</w:t>
+      </w:r>
+      <w:r>
+        <w:rPr>
+          <w:rFonts w:cs="CMR10"/>
+        </w:rPr>
+        <w:t xml:space="preserve"> of 1’s in a diploid complement. Haploid gametes are procured through processes mimicking meiosi</w:t>
+      </w:r>
+      <w:r>
+        <w:rPr>
+          <w:rFonts w:cs="CMR10"/>
+        </w:rPr>
+        <w:t>s and recombination. Mutation occurs</w:t>
+      </w:r>
+      <w:r>
+        <w:rPr>
+          <w:rFonts w:cs="CMR10"/>
+        </w:rPr>
+        <w:t xml:space="preserve"> at a rate of 10</w:t>
       </w:r>
       <w:r>
         <w:rPr>
@@ -1879,19 +1908,6 @@
           <w:vertAlign w:val="superscript"/>
         </w:rPr>
         <w:t>-2</w:t>
-      </w:r>
-      <w:r>
-        <w:rPr>
-          <w:rFonts w:cs="CMR10"/>
-        </w:rPr>
-        <w:t xml:space="preserve"> </w:t>
-      </w:r>
-      <w:commentRangeEnd w:id="2"/>
-      <w:r>
-        <w:rPr>
-          <w:rStyle w:val="CommentReference"/>
-        </w:rPr>
-        <w:commentReference w:id="2"/>
       </w:r>
       <w:r>
         <w:rPr>
@@ -1952,20 +1968,12 @@
         </w:rPr>
         <w:t xml:space="preserve"> prior to group formation, selfing is avoided and the system is equivalent to a two-sex system in which males are only able to fertilize eggs. This model therefore replicates species with outbreed breeding systems, such as those where males move between groups </w:t>
       </w:r>
-      <w:proofErr w:type="gramStart"/>
-      <w:r>
-        <w:rPr>
-          <w:rFonts w:cs="CMR10"/>
-        </w:rPr>
-        <w:t xml:space="preserve">or </w:t>
-      </w:r>
-      <w:r>
-        <w:rPr>
-          <w:rFonts w:cs="CMR10"/>
-        </w:rPr>
-        <w:t xml:space="preserve"> where</w:t>
-      </w:r>
-      <w:proofErr w:type="gramEnd"/>
+      <w:r>
+        <w:rPr>
+          <w:rFonts w:cs="CMR10"/>
+        </w:rPr>
+        <w:t>or where</w:t>
+      </w:r>
       <w:r>
         <w:rPr>
           <w:rFonts w:cs="CMR10"/>
@@ -1976,21 +1984,31 @@
         <w:rPr>
           <w:rFonts w:cs="CMR10"/>
         </w:rPr>
-        <w:t>mating takes place before the group formation phase. (</w:t>
-      </w:r>
-      <w:proofErr w:type="gramStart"/>
-      <w:r>
-        <w:rPr>
-          <w:rFonts w:cs="CMR10"/>
-        </w:rPr>
-        <w:t>reference</w:t>
-      </w:r>
-      <w:proofErr w:type="gramEnd"/>
-      <w:r>
-        <w:rPr>
-          <w:rFonts w:cs="CMR10"/>
-        </w:rPr>
-        <w:t xml:space="preserve">)  However this model is not appropriate for organisms characterised by inbred social groups such as naked mole rats </w:t>
+        <w:t>mating takes place be</w:t>
+      </w:r>
+      <w:r>
+        <w:rPr>
+          <w:rFonts w:cs="CMR10"/>
+        </w:rPr>
+        <w:t xml:space="preserve">fore the group formation phase </w:t>
+      </w:r>
+      <w:r>
+        <w:rPr>
+          <w:rFonts w:cs="CMR10"/>
+        </w:rPr>
+        <w:t>(reference)</w:t>
+      </w:r>
+      <w:r>
+        <w:rPr>
+          <w:rFonts w:cs="CMR10"/>
+        </w:rPr>
+        <w:t>.</w:t>
+      </w:r>
+      <w:r>
+        <w:rPr>
+          <w:rFonts w:cs="CMR10"/>
+        </w:rPr>
+        <w:t xml:space="preserve">  However this model is not appropriate for organisms characterised by inbred social groups such as naked mole rats </w:t>
       </w:r>
       <w:r>
         <w:rPr>
@@ -2285,7 +2303,7 @@
           <w:insideH w:val="none" w:sz="0" w:space="0" w:color="auto"/>
           <w:insideV w:val="none" w:sz="0" w:space="0" w:color="auto"/>
         </w:tblBorders>
-        <w:tblLook w:val="04A0" w:firstRow="1" w:lastRow="0" w:firstColumn="1" w:lastColumn="0" w:noHBand="0" w:noVBand="1"/>
+        <w:tblLook w:val="04A0"/>
       </w:tblPr>
       <w:tblGrid>
         <w:gridCol w:w="8755"/>
@@ -2860,7 +2878,7 @@
           <w:insideH w:val="none" w:sz="0" w:space="0" w:color="auto"/>
           <w:insideV w:val="none" w:sz="0" w:space="0" w:color="auto"/>
         </w:tblBorders>
-        <w:tblLook w:val="04A0" w:firstRow="1" w:lastRow="0" w:firstColumn="1" w:lastColumn="0" w:noHBand="0" w:noVBand="1"/>
+        <w:tblLook w:val="04A0"/>
       </w:tblPr>
       <w:tblGrid>
         <w:gridCol w:w="8755"/>
@@ -3287,13 +3305,7 @@
     </w:p>
     <w:p>
       <w:pPr>
-        <w:autoSpaceDE w:val="0"/>
-        <w:autoSpaceDN w:val="0"/>
-        <w:adjustRightInd w:val="0"/>
-        <w:spacing w:after="0" w:line="480" w:lineRule="auto"/>
-        <w:rPr>
-          <w:rFonts w:eastAsiaTheme="minorEastAsia" w:cs="CMR10"/>
-        </w:rPr>
+        <w:spacing w:line="480" w:lineRule="auto"/>
       </w:pPr>
       <w:proofErr w:type="gramStart"/>
       <w:r>
@@ -3453,28 +3465,22 @@
         </w:rPr>
         <w:t xml:space="preserve">. </w:t>
       </w:r>
-    </w:p>
-    <w:p>
-      <w:pPr>
-        <w:autoSpaceDE w:val="0"/>
-        <w:autoSpaceDN w:val="0"/>
-        <w:adjustRightInd w:val="0"/>
-        <w:spacing w:after="0" w:line="480" w:lineRule="auto"/>
+      <w:r>
         <w:rPr>
           <w:rFonts w:eastAsiaTheme="minorEastAsia" w:cs="CMR10"/>
         </w:rPr>
-      </w:pPr>
-    </w:p>
-    <w:p>
-      <w:pPr>
-        <w:autoSpaceDE w:val="0"/>
-        <w:autoSpaceDN w:val="0"/>
-        <w:adjustRightInd w:val="0"/>
-        <w:spacing w:after="0" w:line="480" w:lineRule="auto"/>
-        <w:rPr>
-          <w:rFonts w:cs="CMMI10"/>
-        </w:rPr>
-      </w:pPr>
+        <w:t xml:space="preserve">Relatedness is </w:t>
+      </w:r>
+      <w:r>
+        <w:rPr>
+          <w:rFonts w:eastAsiaTheme="minorEastAsia" w:cs="CMR10"/>
+        </w:rPr>
+        <w:lastRenderedPageBreak/>
+        <w:t xml:space="preserve">computed by keeping track of pedigree relationships up to the great grandmother generation, </w:t>
+      </w:r>
+      <w:r>
+        <w:t>a task that is facilitated by the fact that all offspring within one clutch have the same father.</w:t>
+      </w:r>
     </w:p>
     <w:p>
       <w:pPr>
@@ -3641,613 +3647,183 @@
           <w:noProof/>
           <w:lang w:val="en-US"/>
         </w:rPr>
-        <mc:AlternateContent>
-          <mc:Choice Requires="wpg">
-            <w:drawing>
-              <wp:inline distT="0" distB="0" distL="0" distR="0">
-                <wp:extent cx="4267200" cy="4200525"/>
-                <wp:effectExtent l="0" t="0" r="1549400" b="1616075"/>
-                <wp:docPr id="14" name="Group 13"/>
-                <wp:cNvGraphicFramePr/>
-                <a:graphic xmlns:a="http://schemas.openxmlformats.org/drawingml/2006/main">
-                  <a:graphicData uri="http://schemas.microsoft.com/office/word/2010/wordprocessingGroup">
-                    <wpg:wgp>
-                      <wpg:cNvGrpSpPr/>
-                      <wpg:grpSpPr>
-                        <a:xfrm>
-                          <a:off x="0" y="0"/>
-                          <a:ext cx="5810250" cy="5810250"/>
-                          <a:chOff x="1403648" y="643086"/>
-                          <a:chExt cx="5810250" cy="5810250"/>
-                        </a:xfrm>
-                      </wpg:grpSpPr>
-                      <pic:pic xmlns:pic="http://schemas.openxmlformats.org/drawingml/2006/picture">
-                        <pic:nvPicPr>
-                          <pic:cNvPr id="5" name="Picture 5" descr="C:\Users\Ruth\Desktop\Rplot.png"/>
-                          <pic:cNvPicPr>
-                            <a:picLocks noChangeAspect="1" noChangeArrowheads="1"/>
-                          </pic:cNvPicPr>
-                        </pic:nvPicPr>
-                        <pic:blipFill>
-                          <a:blip r:embed="rId7"/>
-                          <a:srcRect/>
-                          <a:stretch>
-                            <a:fillRect/>
-                          </a:stretch>
-                        </pic:blipFill>
-                        <pic:spPr bwMode="auto">
-                          <a:xfrm>
-                            <a:off x="1403648" y="643086"/>
-                            <a:ext cx="5810250" cy="5810250"/>
-                          </a:xfrm>
-                          <a:prstGeom prst="rect">
-                            <a:avLst/>
-                          </a:prstGeom>
-                          <a:noFill/>
-                        </pic:spPr>
-                      </pic:pic>
-                      <wps:wsp>
-                        <wps:cNvPr id="6" name="Text Box 6"/>
-                        <wps:cNvSpPr txBox="1"/>
-                        <wps:spPr>
-                          <a:xfrm rot="21413409">
-                            <a:off x="2771800" y="1227529"/>
-                            <a:ext cx="1008112" cy="307777"/>
-                          </a:xfrm>
-                          <a:prstGeom prst="rect">
-                            <a:avLst/>
-                          </a:prstGeom>
-                          <a:noFill/>
-                        </wps:spPr>
-                        <wps:txbx>
-                          <w:txbxContent>
-                            <w:p>
-                              <w:pPr>
-                                <w:pStyle w:val="NormalWeb"/>
-                                <w:spacing w:before="0" w:beforeAutospacing="0" w:after="0" w:afterAutospacing="0"/>
-                              </w:pPr>
-                              <w:proofErr w:type="gramStart"/>
-                              <w:r>
-                                <w:rPr>
-                                  <w:rFonts w:asciiTheme="minorHAnsi" w:hAnsi="Calibri" w:cstheme="minorBidi"/>
-                                  <w:color w:val="000000" w:themeColor="text1"/>
-                                  <w:kern w:val="24"/>
-                                  <w:sz w:val="28"/>
-                                  <w:szCs w:val="28"/>
-                                  <w:lang w:val="en-CA"/>
-                                </w:rPr>
-                                <w:t>m</w:t>
-                              </w:r>
-                              <w:proofErr w:type="gramEnd"/>
-                              <w:r>
-                                <w:rPr>
-                                  <w:rFonts w:asciiTheme="minorHAnsi" w:hAnsi="Calibri" w:cstheme="minorBidi"/>
-                                  <w:color w:val="000000" w:themeColor="text1"/>
-                                  <w:kern w:val="24"/>
-                                  <w:sz w:val="28"/>
-                                  <w:szCs w:val="28"/>
-                                  <w:lang w:val="en-CA"/>
-                                </w:rPr>
-                                <w:t>=0.05</w:t>
-                              </w:r>
-                            </w:p>
-                          </w:txbxContent>
-                        </wps:txbx>
-                        <wps:bodyPr wrap="square" rtlCol="0">
-                          <a:spAutoFit/>
-                        </wps:bodyPr>
-                      </wps:wsp>
-                      <wps:wsp>
-                        <wps:cNvPr id="7" name="Text Box 7"/>
-                        <wps:cNvSpPr txBox="1"/>
-                        <wps:spPr>
-                          <a:xfrm rot="20880336">
-                            <a:off x="3491880" y="1722293"/>
-                            <a:ext cx="1008112" cy="307777"/>
-                          </a:xfrm>
-                          <a:prstGeom prst="rect">
-                            <a:avLst/>
-                          </a:prstGeom>
-                          <a:noFill/>
-                        </wps:spPr>
-                        <wps:txbx>
-                          <w:txbxContent>
-                            <w:p>
-                              <w:pPr>
-                                <w:pStyle w:val="NormalWeb"/>
-                                <w:spacing w:before="0" w:beforeAutospacing="0" w:after="0" w:afterAutospacing="0"/>
-                              </w:pPr>
-                              <w:proofErr w:type="gramStart"/>
-                              <w:r>
-                                <w:rPr>
-                                  <w:rFonts w:asciiTheme="minorHAnsi" w:hAnsi="Calibri" w:cstheme="minorBidi"/>
-                                  <w:color w:val="000000" w:themeColor="text1"/>
-                                  <w:kern w:val="24"/>
-                                  <w:sz w:val="28"/>
-                                  <w:szCs w:val="28"/>
-                                  <w:lang w:val="en-CA"/>
-                                </w:rPr>
-                                <w:t>m</w:t>
-                              </w:r>
-                              <w:proofErr w:type="gramEnd"/>
-                              <w:r>
-                                <w:rPr>
-                                  <w:rFonts w:asciiTheme="minorHAnsi" w:hAnsi="Calibri" w:cstheme="minorBidi"/>
-                                  <w:color w:val="000000" w:themeColor="text1"/>
-                                  <w:kern w:val="24"/>
-                                  <w:sz w:val="28"/>
-                                  <w:szCs w:val="28"/>
-                                  <w:lang w:val="en-CA"/>
-                                </w:rPr>
-                                <w:t>=0.20</w:t>
-                              </w:r>
-                            </w:p>
-                          </w:txbxContent>
-                        </wps:txbx>
-                        <wps:bodyPr wrap="square" rtlCol="0">
-                          <a:spAutoFit/>
-                        </wps:bodyPr>
-                      </wps:wsp>
-                      <wps:wsp>
-                        <wps:cNvPr id="8" name="Text Box 8"/>
-                        <wps:cNvSpPr txBox="1"/>
-                        <wps:spPr>
-                          <a:xfrm rot="19991184">
-                            <a:off x="4005212" y="2478739"/>
-                            <a:ext cx="1008112" cy="307777"/>
-                          </a:xfrm>
-                          <a:prstGeom prst="rect">
-                            <a:avLst/>
-                          </a:prstGeom>
-                          <a:noFill/>
-                        </wps:spPr>
-                        <wps:txbx>
-                          <w:txbxContent>
-                            <w:p>
-                              <w:pPr>
-                                <w:pStyle w:val="NormalWeb"/>
-                                <w:spacing w:before="0" w:beforeAutospacing="0" w:after="0" w:afterAutospacing="0"/>
-                              </w:pPr>
-                              <w:proofErr w:type="gramStart"/>
-                              <w:r>
-                                <w:rPr>
-                                  <w:rFonts w:asciiTheme="minorHAnsi" w:hAnsi="Calibri" w:cstheme="minorBidi"/>
-                                  <w:color w:val="000000" w:themeColor="text1"/>
-                                  <w:kern w:val="24"/>
-                                  <w:sz w:val="28"/>
-                                  <w:szCs w:val="28"/>
-                                  <w:lang w:val="en-CA"/>
-                                </w:rPr>
-                                <w:t>m</w:t>
-                              </w:r>
-                              <w:proofErr w:type="gramEnd"/>
-                              <w:r>
-                                <w:rPr>
-                                  <w:rFonts w:asciiTheme="minorHAnsi" w:hAnsi="Calibri" w:cstheme="minorBidi"/>
-                                  <w:color w:val="000000" w:themeColor="text1"/>
-                                  <w:kern w:val="24"/>
-                                  <w:sz w:val="28"/>
-                                  <w:szCs w:val="28"/>
-                                  <w:lang w:val="en-CA"/>
-                                </w:rPr>
-                                <w:t>=0.4</w:t>
-                              </w:r>
-                            </w:p>
-                          </w:txbxContent>
-                        </wps:txbx>
-                        <wps:bodyPr wrap="square" rtlCol="0">
-                          <a:spAutoFit/>
-                        </wps:bodyPr>
-                      </wps:wsp>
-                      <wps:wsp>
-                        <wps:cNvPr id="10" name="Text Box 10"/>
-                        <wps:cNvSpPr txBox="1"/>
-                        <wps:spPr>
-                          <a:xfrm rot="19743871">
-                            <a:off x="3853882" y="3882255"/>
-                            <a:ext cx="1008112" cy="307777"/>
-                          </a:xfrm>
-                          <a:prstGeom prst="rect">
-                            <a:avLst/>
-                          </a:prstGeom>
-                          <a:noFill/>
-                        </wps:spPr>
-                        <wps:txbx>
-                          <w:txbxContent>
-                            <w:p>
-                              <w:pPr>
-                                <w:pStyle w:val="NormalWeb"/>
-                                <w:spacing w:before="0" w:beforeAutospacing="0" w:after="0" w:afterAutospacing="0"/>
-                              </w:pPr>
-                              <w:proofErr w:type="gramStart"/>
-                              <w:r>
-                                <w:rPr>
-                                  <w:rFonts w:asciiTheme="minorHAnsi" w:hAnsi="Calibri" w:cstheme="minorBidi"/>
-                                  <w:color w:val="000000" w:themeColor="text1"/>
-                                  <w:kern w:val="24"/>
-                                  <w:sz w:val="28"/>
-                                  <w:szCs w:val="28"/>
-                                  <w:lang w:val="en-CA"/>
-                                </w:rPr>
-                                <w:t>m</w:t>
-                              </w:r>
-                              <w:proofErr w:type="gramEnd"/>
-                              <w:r>
-                                <w:rPr>
-                                  <w:rFonts w:asciiTheme="minorHAnsi" w:hAnsi="Calibri" w:cstheme="minorBidi"/>
-                                  <w:color w:val="000000" w:themeColor="text1"/>
-                                  <w:kern w:val="24"/>
-                                  <w:sz w:val="28"/>
-                                  <w:szCs w:val="28"/>
-                                  <w:lang w:val="en-CA"/>
-                                </w:rPr>
-                                <w:t>=0.6</w:t>
-                              </w:r>
-                            </w:p>
-                          </w:txbxContent>
-                        </wps:txbx>
-                        <wps:bodyPr wrap="square" rtlCol="0">
-                          <a:spAutoFit/>
-                        </wps:bodyPr>
-                      </wps:wsp>
-                      <wps:wsp>
-                        <wps:cNvPr id="11" name="Text Box 11"/>
-                        <wps:cNvSpPr txBox="1"/>
-                        <wps:spPr>
-                          <a:xfrm rot="20867122">
-                            <a:off x="4625192" y="4550004"/>
-                            <a:ext cx="1008112" cy="307777"/>
-                          </a:xfrm>
-                          <a:prstGeom prst="rect">
-                            <a:avLst/>
-                          </a:prstGeom>
-                          <a:noFill/>
-                        </wps:spPr>
-                        <wps:txbx>
-                          <w:txbxContent>
-                            <w:p>
-                              <w:pPr>
-                                <w:pStyle w:val="NormalWeb"/>
-                                <w:spacing w:before="0" w:beforeAutospacing="0" w:after="0" w:afterAutospacing="0"/>
-                              </w:pPr>
-                              <w:proofErr w:type="gramStart"/>
-                              <w:r>
-                                <w:rPr>
-                                  <w:rFonts w:asciiTheme="minorHAnsi" w:hAnsi="Calibri" w:cstheme="minorBidi"/>
-                                  <w:color w:val="000000" w:themeColor="text1"/>
-                                  <w:kern w:val="24"/>
-                                  <w:sz w:val="28"/>
-                                  <w:szCs w:val="28"/>
-                                  <w:lang w:val="en-CA"/>
-                                </w:rPr>
-                                <w:t>m</w:t>
-                              </w:r>
-                              <w:proofErr w:type="gramEnd"/>
-                              <w:r>
-                                <w:rPr>
-                                  <w:rFonts w:asciiTheme="minorHAnsi" w:hAnsi="Calibri" w:cstheme="minorBidi"/>
-                                  <w:color w:val="000000" w:themeColor="text1"/>
-                                  <w:kern w:val="24"/>
-                                  <w:sz w:val="28"/>
-                                  <w:szCs w:val="28"/>
-                                  <w:lang w:val="en-CA"/>
-                                </w:rPr>
-                                <w:t>=0.8</w:t>
-                              </w:r>
-                            </w:p>
-                          </w:txbxContent>
-                        </wps:txbx>
-                        <wps:bodyPr wrap="square" rtlCol="0">
-                          <a:spAutoFit/>
-                        </wps:bodyPr>
-                      </wps:wsp>
-                      <wps:wsp>
-                        <wps:cNvPr id="12" name="Text Box 12"/>
-                        <wps:cNvSpPr txBox="1"/>
-                        <wps:spPr>
-                          <a:xfrm rot="21266841">
-                            <a:off x="5016574" y="5061227"/>
-                            <a:ext cx="1008112" cy="307777"/>
-                          </a:xfrm>
-                          <a:prstGeom prst="rect">
-                            <a:avLst/>
-                          </a:prstGeom>
-                          <a:noFill/>
-                        </wps:spPr>
-                        <wps:txbx>
-                          <w:txbxContent>
-                            <w:p>
-                              <w:pPr>
-                                <w:pStyle w:val="NormalWeb"/>
-                                <w:spacing w:before="0" w:beforeAutospacing="0" w:after="0" w:afterAutospacing="0"/>
-                              </w:pPr>
-                              <w:proofErr w:type="gramStart"/>
-                              <w:r>
-                                <w:rPr>
-                                  <w:rFonts w:asciiTheme="minorHAnsi" w:hAnsi="Calibri" w:cstheme="minorBidi"/>
-                                  <w:color w:val="000000" w:themeColor="text1"/>
-                                  <w:kern w:val="24"/>
-                                  <w:sz w:val="28"/>
-                                  <w:szCs w:val="28"/>
-                                  <w:lang w:val="en-CA"/>
-                                </w:rPr>
-                                <w:t>m</w:t>
-                              </w:r>
-                              <w:proofErr w:type="gramEnd"/>
-                              <w:r>
-                                <w:rPr>
-                                  <w:rFonts w:asciiTheme="minorHAnsi" w:hAnsi="Calibri" w:cstheme="minorBidi"/>
-                                  <w:color w:val="000000" w:themeColor="text1"/>
-                                  <w:kern w:val="24"/>
-                                  <w:sz w:val="28"/>
-                                  <w:szCs w:val="28"/>
-                                  <w:lang w:val="en-CA"/>
-                                </w:rPr>
-                                <w:t>=0.95</w:t>
-                              </w:r>
-                            </w:p>
-                          </w:txbxContent>
-                        </wps:txbx>
-                        <wps:bodyPr wrap="square" rtlCol="0">
-                          <a:spAutoFit/>
-                        </wps:bodyPr>
-                      </wps:wsp>
-                    </wpg:wgp>
-                  </a:graphicData>
-                </a:graphic>
-              </wp:inline>
-            </w:drawing>
-          </mc:Choice>
-          <mc:Fallback>
-            <w:pict>
-              <v:group id="Group 13" o:spid="_x0000_s1026" style="width:336pt;height:330.75pt;mso-position-horizontal-relative:char;mso-position-vertical-relative:line" coordorigin="1403648,643086" coordsize="5810250,5810250" o:gfxdata="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">
-                <v:shapetype id="_x0000_t75" coordsize="21600,21600" o:spt="75" o:preferrelative="t" path="m@4@5l@4@11@9@11@9@5xe" filled="f" stroked="f">
-                  <v:stroke joinstyle="miter"/>
-                  <v:formulas>
-                    <v:f eqn="if lineDrawn pixelLineWidth 0"/>
-                    <v:f eqn="sum @0 1 0"/>
-                    <v:f eqn="sum 0 0 @1"/>
-                    <v:f eqn="prod @2 1 2"/>
-                    <v:f eqn="prod @3 21600 pixelWidth"/>
-                    <v:f eqn="prod @3 21600 pixelHeight"/>
-                    <v:f eqn="sum @0 0 1"/>
-                    <v:f eqn="prod @6 1 2"/>
-                    <v:f eqn="prod @7 21600 pixelWidth"/>
-                    <v:f eqn="sum @8 21600 0"/>
-                    <v:f eqn="prod @7 21600 pixelHeight"/>
-                    <v:f eqn="sum @10 21600 0"/>
-                  </v:formulas>
-                  <v:path o:extrusionok="f" gradientshapeok="t" o:connecttype="rect"/>
-                  <o:lock v:ext="edit" aspectratio="t"/>
-                </v:shapetype>
-                <v:shape id="Picture 5" o:spid="_x0000_s1027" type="#_x0000_t75" alt="C:\Users\Ruth\Desktop\Rplot.png" style="position:absolute;left:1403648;top:643086;width:5810250;height:5810250;visibility:visible;mso-wrap-style:square" o:gfxdata="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">
-                  <v:imagedata r:id="rId8" o:title="Rplot.png"/>
-                </v:shape>
-                <v:shapetype id="_x0000_t202" coordsize="21600,21600" o:spt="202" path="m0,0l0,21600,21600,21600,21600,0xe">
-                  <v:stroke joinstyle="miter"/>
-                  <v:path gradientshapeok="t" o:connecttype="rect"/>
-                </v:shapetype>
-                <v:shape id="Text Box 6" o:spid="_x0000_s1028" type="#_x0000_t202" style="position:absolute;left:2771800;top:1227529;width:1008112;height:307777;rotation:-203807fd;visibility:visible;mso-wrap-style:square;v-text-anchor:top" o:gfxdata="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" filled="f" stroked="f">
-                  <v:textbox style="mso-fit-shape-to-text:t">
-                    <w:txbxContent>
-                      <w:p>
-                        <w:pPr>
-                          <w:pStyle w:val="NormalWeb"/>
-                          <w:spacing w:before="0" w:beforeAutospacing="0" w:after="0" w:afterAutospacing="0"/>
-                        </w:pPr>
-                        <w:proofErr w:type="gramStart"/>
-                        <w:r>
-                          <w:rPr>
-                            <w:rFonts w:asciiTheme="minorHAnsi" w:hAnsi="Calibri" w:cstheme="minorBidi"/>
-                            <w:color w:val="000000" w:themeColor="text1"/>
-                            <w:kern w:val="24"/>
-                            <w:sz w:val="28"/>
-                            <w:szCs w:val="28"/>
-                            <w:lang w:val="en-CA"/>
-                          </w:rPr>
-                          <w:t>m</w:t>
-                        </w:r>
-                        <w:proofErr w:type="gramEnd"/>
-                        <w:r>
-                          <w:rPr>
-                            <w:rFonts w:asciiTheme="minorHAnsi" w:hAnsi="Calibri" w:cstheme="minorBidi"/>
-                            <w:color w:val="000000" w:themeColor="text1"/>
-                            <w:kern w:val="24"/>
-                            <w:sz w:val="28"/>
-                            <w:szCs w:val="28"/>
-                            <w:lang w:val="en-CA"/>
-                          </w:rPr>
-                          <w:t>=0.05</w:t>
-                        </w:r>
-                      </w:p>
-                    </w:txbxContent>
-                  </v:textbox>
-                </v:shape>
-                <v:shape id="Text Box 7" o:spid="_x0000_s1029" type="#_x0000_t202" style="position:absolute;left:3491880;top:1722293;width:1008112;height:307777;rotation:-786065fd;visibility:visible;mso-wrap-style:square;v-text-anchor:top" o:gfxdata="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" filled="f" stroked="f">
-                  <v:textbox style="mso-fit-shape-to-text:t">
-                    <w:txbxContent>
-                      <w:p>
-                        <w:pPr>
-                          <w:pStyle w:val="NormalWeb"/>
-                          <w:spacing w:before="0" w:beforeAutospacing="0" w:after="0" w:afterAutospacing="0"/>
-                        </w:pPr>
-                        <w:proofErr w:type="gramStart"/>
-                        <w:r>
-                          <w:rPr>
-                            <w:rFonts w:asciiTheme="minorHAnsi" w:hAnsi="Calibri" w:cstheme="minorBidi"/>
-                            <w:color w:val="000000" w:themeColor="text1"/>
-                            <w:kern w:val="24"/>
-                            <w:sz w:val="28"/>
-                            <w:szCs w:val="28"/>
-                            <w:lang w:val="en-CA"/>
-                          </w:rPr>
-                          <w:t>m</w:t>
-                        </w:r>
-                        <w:proofErr w:type="gramEnd"/>
-                        <w:r>
-                          <w:rPr>
-                            <w:rFonts w:asciiTheme="minorHAnsi" w:hAnsi="Calibri" w:cstheme="minorBidi"/>
-                            <w:color w:val="000000" w:themeColor="text1"/>
-                            <w:kern w:val="24"/>
-                            <w:sz w:val="28"/>
-                            <w:szCs w:val="28"/>
-                            <w:lang w:val="en-CA"/>
-                          </w:rPr>
-                          <w:t>=0.20</w:t>
-                        </w:r>
-                      </w:p>
-                    </w:txbxContent>
-                  </v:textbox>
-                </v:shape>
-                <v:shape id="Text Box 8" o:spid="_x0000_s1030" type="#_x0000_t202" style="position:absolute;left:4005212;top:2478739;width:1008112;height:307777;rotation:-1757256fd;visibility:visible;mso-wrap-style:square;v-text-anchor:top" o:gfxdata="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" filled="f" stroked="f">
-                  <v:textbox style="mso-fit-shape-to-text:t">
-                    <w:txbxContent>
-                      <w:p>
-                        <w:pPr>
-                          <w:pStyle w:val="NormalWeb"/>
-                          <w:spacing w:before="0" w:beforeAutospacing="0" w:after="0" w:afterAutospacing="0"/>
-                        </w:pPr>
-                        <w:proofErr w:type="gramStart"/>
-                        <w:r>
-                          <w:rPr>
-                            <w:rFonts w:asciiTheme="minorHAnsi" w:hAnsi="Calibri" w:cstheme="minorBidi"/>
-                            <w:color w:val="000000" w:themeColor="text1"/>
-                            <w:kern w:val="24"/>
-                            <w:sz w:val="28"/>
-                            <w:szCs w:val="28"/>
-                            <w:lang w:val="en-CA"/>
-                          </w:rPr>
-                          <w:t>m</w:t>
-                        </w:r>
-                        <w:proofErr w:type="gramEnd"/>
-                        <w:r>
-                          <w:rPr>
-                            <w:rFonts w:asciiTheme="minorHAnsi" w:hAnsi="Calibri" w:cstheme="minorBidi"/>
-                            <w:color w:val="000000" w:themeColor="text1"/>
-                            <w:kern w:val="24"/>
-                            <w:sz w:val="28"/>
-                            <w:szCs w:val="28"/>
-                            <w:lang w:val="en-CA"/>
-                          </w:rPr>
-                          <w:t>=0.4</w:t>
-                        </w:r>
-                      </w:p>
-                    </w:txbxContent>
-                  </v:textbox>
-                </v:shape>
-                <v:shape id="Text Box 10" o:spid="_x0000_s1031" type="#_x0000_t202" style="position:absolute;left:3853882;top:3882255;width:1008112;height:307777;rotation:-2027388fd;visibility:visible;mso-wrap-style:square;v-text-anchor:top" o:gfxdata="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" filled="f" stroked="f">
-                  <v:textbox style="mso-fit-shape-to-text:t">
-                    <w:txbxContent>
-                      <w:p>
-                        <w:pPr>
-                          <w:pStyle w:val="NormalWeb"/>
-                          <w:spacing w:before="0" w:beforeAutospacing="0" w:after="0" w:afterAutospacing="0"/>
-                        </w:pPr>
-                        <w:proofErr w:type="gramStart"/>
-                        <w:r>
-                          <w:rPr>
-                            <w:rFonts w:asciiTheme="minorHAnsi" w:hAnsi="Calibri" w:cstheme="minorBidi"/>
-                            <w:color w:val="000000" w:themeColor="text1"/>
-                            <w:kern w:val="24"/>
-                            <w:sz w:val="28"/>
-                            <w:szCs w:val="28"/>
-                            <w:lang w:val="en-CA"/>
-                          </w:rPr>
-                          <w:t>m</w:t>
-                        </w:r>
-                        <w:proofErr w:type="gramEnd"/>
-                        <w:r>
-                          <w:rPr>
-                            <w:rFonts w:asciiTheme="minorHAnsi" w:hAnsi="Calibri" w:cstheme="minorBidi"/>
-                            <w:color w:val="000000" w:themeColor="text1"/>
-                            <w:kern w:val="24"/>
-                            <w:sz w:val="28"/>
-                            <w:szCs w:val="28"/>
-                            <w:lang w:val="en-CA"/>
-                          </w:rPr>
-                          <w:t>=0.6</w:t>
-                        </w:r>
-                      </w:p>
-                    </w:txbxContent>
-                  </v:textbox>
-                </v:shape>
-                <v:shape id="Text Box 11" o:spid="_x0000_s1032" type="#_x0000_t202" style="position:absolute;left:4625192;top:4550004;width:1008112;height:307777;rotation:-800498fd;visibility:visible;mso-wrap-style:square;v-text-anchor:top" o:gfxdata="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" filled="f" stroked="f">
-                  <v:textbox style="mso-fit-shape-to-text:t">
-                    <w:txbxContent>
-                      <w:p>
-                        <w:pPr>
-                          <w:pStyle w:val="NormalWeb"/>
-                          <w:spacing w:before="0" w:beforeAutospacing="0" w:after="0" w:afterAutospacing="0"/>
-                        </w:pPr>
-                        <w:proofErr w:type="gramStart"/>
-                        <w:r>
-                          <w:rPr>
-                            <w:rFonts w:asciiTheme="minorHAnsi" w:hAnsi="Calibri" w:cstheme="minorBidi"/>
-                            <w:color w:val="000000" w:themeColor="text1"/>
-                            <w:kern w:val="24"/>
-                            <w:sz w:val="28"/>
-                            <w:szCs w:val="28"/>
-                            <w:lang w:val="en-CA"/>
-                          </w:rPr>
-                          <w:t>m</w:t>
-                        </w:r>
-                        <w:proofErr w:type="gramEnd"/>
-                        <w:r>
-                          <w:rPr>
-                            <w:rFonts w:asciiTheme="minorHAnsi" w:hAnsi="Calibri" w:cstheme="minorBidi"/>
-                            <w:color w:val="000000" w:themeColor="text1"/>
-                            <w:kern w:val="24"/>
-                            <w:sz w:val="28"/>
-                            <w:szCs w:val="28"/>
-                            <w:lang w:val="en-CA"/>
-                          </w:rPr>
-                          <w:t>=0.8</w:t>
-                        </w:r>
-                      </w:p>
-                    </w:txbxContent>
-                  </v:textbox>
-                </v:shape>
-                <v:shape id="Text Box 12" o:spid="_x0000_s1033" type="#_x0000_t202" style="position:absolute;left:5016574;top:5061227;width:1008112;height:307777;rotation:-363898fd;visibility:visible;mso-wrap-style:square;v-text-anchor:top" o:gfxdata="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" filled="f" stroked="f">
-                  <v:textbox style="mso-fit-shape-to-text:t">
-                    <w:txbxContent>
-                      <w:p>
-                        <w:pPr>
-                          <w:pStyle w:val="NormalWeb"/>
-                          <w:spacing w:before="0" w:beforeAutospacing="0" w:after="0" w:afterAutospacing="0"/>
-                        </w:pPr>
-                        <w:proofErr w:type="gramStart"/>
-                        <w:r>
-                          <w:rPr>
-                            <w:rFonts w:asciiTheme="minorHAnsi" w:hAnsi="Calibri" w:cstheme="minorBidi"/>
-                            <w:color w:val="000000" w:themeColor="text1"/>
-                            <w:kern w:val="24"/>
-                            <w:sz w:val="28"/>
-                            <w:szCs w:val="28"/>
-                            <w:lang w:val="en-CA"/>
-                          </w:rPr>
-                          <w:t>m</w:t>
-                        </w:r>
-                        <w:proofErr w:type="gramEnd"/>
-                        <w:r>
-                          <w:rPr>
-                            <w:rFonts w:asciiTheme="minorHAnsi" w:hAnsi="Calibri" w:cstheme="minorBidi"/>
-                            <w:color w:val="000000" w:themeColor="text1"/>
-                            <w:kern w:val="24"/>
-                            <w:sz w:val="28"/>
-                            <w:szCs w:val="28"/>
-                            <w:lang w:val="en-CA"/>
-                          </w:rPr>
-                          <w:t>=0.95</w:t>
-                        </w:r>
-                      </w:p>
-                    </w:txbxContent>
-                  </v:textbox>
-                </v:shape>
-                <w10:anchorlock/>
-              </v:group>
-            </w:pict>
-          </mc:Fallback>
-        </mc:AlternateContent>
+      </w:r>
+      <w:r>
+        <w:rPr>
+          <w:rFonts w:cs="CMR10"/>
+          <w:noProof/>
+          <w:lang w:val="en-US"/>
+        </w:rPr>
+        <w:pict>
+          <v:group id="Group 13" o:spid="_x0000_s1026" style="width:336pt;height:330.75pt;mso-position-horizontal-relative:char;mso-position-vertical-relative:line" coordorigin="1403648,643086" coordsize="5810250,5810250" o:gfxdata="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">
+            <v:shapetype id="_x0000_t75" coordsize="21600,21600" o:spt="75" o:preferrelative="t" path="m@4@5l@4@11@9@11@9@5xe" filled="f" stroked="f">
+              <v:stroke joinstyle="miter"/>
+              <v:formulas>
+                <v:f eqn="if lineDrawn pixelLineWidth 0"/>
+                <v:f eqn="sum @0 1 0"/>
+                <v:f eqn="sum 0 0 @1"/>
+                <v:f eqn="prod @2 1 2"/>
+                <v:f eqn="prod @3 21600 pixelWidth"/>
+                <v:f eqn="prod @3 21600 pixelHeight"/>
+                <v:f eqn="sum @0 0 1"/>
+                <v:f eqn="prod @6 1 2"/>
+                <v:f eqn="prod @7 21600 pixelWidth"/>
+                <v:f eqn="sum @8 21600 0"/>
+                <v:f eqn="prod @7 21600 pixelHeight"/>
+                <v:f eqn="sum @10 21600 0"/>
+              </v:formulas>
+              <v:path o:extrusionok="f" gradientshapeok="t" o:connecttype="rect"/>
+              <o:lock v:ext="edit" aspectratio="t"/>
+            </v:shapetype>
+            <v:shape id="Picture 5" o:spid="_x0000_s1027" type="#_x0000_t75" style="position:absolute;left:1403648;top:643086;width:5810250;height:5810250;visibility:visible" o:gfxdata="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">
+              <v:imagedata r:id="rId6" o:title="Rplot"/>
+            </v:shape>
+            <v:shapetype id="_x0000_t202" coordsize="21600,21600" o:spt="202" path="m,l,21600r21600,l21600,xe">
+              <v:stroke joinstyle="miter"/>
+              <v:path gradientshapeok="t" o:connecttype="rect"/>
+            </v:shapetype>
+            <v:shape id="Text Box 6" o:spid="_x0000_s1028" type="#_x0000_t202" style="position:absolute;left:2771478;top:1227185;width:1008147;height:426876;rotation:-203807fd;visibility:visible" o:gfxdata="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" filled="f" stroked="f">
+              <v:textbox style="mso-fit-shape-to-text:t">
+                <w:txbxContent>
+                  <w:p>
+                    <w:pPr>
+                      <w:pStyle w:val="NormalWeb"/>
+                      <w:spacing w:before="0" w:beforeAutospacing="0" w:after="0" w:afterAutospacing="0"/>
+                    </w:pPr>
+                    <w:r>
+                      <w:rPr>
+                        <w:rFonts w:asciiTheme="minorHAnsi" w:hAnsi="Calibri" w:cstheme="minorBidi"/>
+                        <w:color w:val="000000" w:themeColor="text1"/>
+                        <w:kern w:val="24"/>
+                        <w:sz w:val="28"/>
+                        <w:szCs w:val="28"/>
+                        <w:lang w:val="en-CA"/>
+                      </w:rPr>
+                      <w:t>m=0.05</w:t>
+                    </w:r>
+                  </w:p>
+                </w:txbxContent>
+              </v:textbox>
+            </v:shape>
+            <v:shape id="Text Box 7" o:spid="_x0000_s1029" type="#_x0000_t202" style="position:absolute;left:3491707;top:1722572;width:1008147;height:426875;rotation:-786065fd;visibility:visible" o:gfxdata="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" filled="f" stroked="f">
+              <v:textbox style="mso-fit-shape-to-text:t">
+                <w:txbxContent>
+                  <w:p>
+                    <w:pPr>
+                      <w:pStyle w:val="NormalWeb"/>
+                      <w:spacing w:before="0" w:beforeAutospacing="0" w:after="0" w:afterAutospacing="0"/>
+                    </w:pPr>
+                    <w:r>
+                      <w:rPr>
+                        <w:rFonts w:asciiTheme="minorHAnsi" w:hAnsi="Calibri" w:cstheme="minorBidi"/>
+                        <w:color w:val="000000" w:themeColor="text1"/>
+                        <w:kern w:val="24"/>
+                        <w:sz w:val="28"/>
+                        <w:szCs w:val="28"/>
+                        <w:lang w:val="en-CA"/>
+                      </w:rPr>
+                      <w:t>m=0.20</w:t>
+                    </w:r>
+                  </w:p>
+                </w:txbxContent>
+              </v:textbox>
+            </v:shape>
+            <v:shape id="Text Box 8" o:spid="_x0000_s1030" type="#_x0000_t202" style="position:absolute;left:4005291;top:2478826;width:1008148;height:426876;rotation:-1757256fd;visibility:visible" o:gfxdata="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" filled="f" stroked="f">
+              <v:textbox style="mso-fit-shape-to-text:t">
+                <w:txbxContent>
+                  <w:p>
+                    <w:pPr>
+                      <w:pStyle w:val="NormalWeb"/>
+                      <w:spacing w:before="0" w:beforeAutospacing="0" w:after="0" w:afterAutospacing="0"/>
+                    </w:pPr>
+                    <w:r>
+                      <w:rPr>
+                        <w:rFonts w:asciiTheme="minorHAnsi" w:hAnsi="Calibri" w:cstheme="minorBidi"/>
+                        <w:color w:val="000000" w:themeColor="text1"/>
+                        <w:kern w:val="24"/>
+                        <w:sz w:val="28"/>
+                        <w:szCs w:val="28"/>
+                        <w:lang w:val="en-CA"/>
+                      </w:rPr>
+                      <w:t>m=0.4</w:t>
+                    </w:r>
+                  </w:p>
+                </w:txbxContent>
+              </v:textbox>
+            </v:shape>
+            <v:shape id="Text Box 10" o:spid="_x0000_s1031" type="#_x0000_t202" style="position:absolute;left:3853983;top:3882421;width:1008147;height:426876;rotation:-2027388fd;visibility:visible" o:gfxdata="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" filled="f" stroked="f">
+              <v:textbox style="mso-fit-shape-to-text:t">
+                <w:txbxContent>
+                  <w:p>
+                    <w:pPr>
+                      <w:pStyle w:val="NormalWeb"/>
+                      <w:spacing w:before="0" w:beforeAutospacing="0" w:after="0" w:afterAutospacing="0"/>
+                    </w:pPr>
+                    <w:r>
+                      <w:rPr>
+                        <w:rFonts w:asciiTheme="minorHAnsi" w:hAnsi="Calibri" w:cstheme="minorBidi"/>
+                        <w:color w:val="000000" w:themeColor="text1"/>
+                        <w:kern w:val="24"/>
+                        <w:sz w:val="28"/>
+                        <w:szCs w:val="28"/>
+                        <w:lang w:val="en-CA"/>
+                      </w:rPr>
+                      <w:t>m=0.6</w:t>
+                    </w:r>
+                  </w:p>
+                </w:txbxContent>
+              </v:textbox>
+            </v:shape>
+            <v:shape id="Text Box 11" o:spid="_x0000_s1032" type="#_x0000_t202" style="position:absolute;left:4625224;top:4549963;width:1008148;height:426876;rotation:-800498fd;visibility:visible" o:gfxdata="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" filled="f" stroked="f">
+              <v:textbox style="mso-fit-shape-to-text:t">
+                <w:txbxContent>
+                  <w:p>
+                    <w:pPr>
+                      <w:pStyle w:val="NormalWeb"/>
+                      <w:spacing w:before="0" w:beforeAutospacing="0" w:after="0" w:afterAutospacing="0"/>
+                    </w:pPr>
+                    <w:r>
+                      <w:rPr>
+                        <w:rFonts w:asciiTheme="minorHAnsi" w:hAnsi="Calibri" w:cstheme="minorBidi"/>
+                        <w:color w:val="000000" w:themeColor="text1"/>
+                        <w:kern w:val="24"/>
+                        <w:sz w:val="28"/>
+                        <w:szCs w:val="28"/>
+                        <w:lang w:val="en-CA"/>
+                      </w:rPr>
+                      <w:t>m=0.8</w:t>
+                    </w:r>
+                  </w:p>
+                </w:txbxContent>
+              </v:textbox>
+            </v:shape>
+            <v:shape id="Text Box 12" o:spid="_x0000_s1033" type="#_x0000_t202" style="position:absolute;left:5016897;top:5061160;width:1008148;height:426875;rotation:-363898fd;visibility:visible" o:gfxdata="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" filled="f" stroked="f">
+              <v:textbox style="mso-fit-shape-to-text:t">
+                <w:txbxContent>
+                  <w:p>
+                    <w:pPr>
+                      <w:pStyle w:val="NormalWeb"/>
+                      <w:spacing w:before="0" w:beforeAutospacing="0" w:after="0" w:afterAutospacing="0"/>
+                    </w:pPr>
+                    <w:r>
+                      <w:rPr>
+                        <w:rFonts w:asciiTheme="minorHAnsi" w:hAnsi="Calibri" w:cstheme="minorBidi"/>
+                        <w:color w:val="000000" w:themeColor="text1"/>
+                        <w:kern w:val="24"/>
+                        <w:sz w:val="28"/>
+                        <w:szCs w:val="28"/>
+                        <w:lang w:val="en-CA"/>
+                      </w:rPr>
+                      <w:t>m=0.95</w:t>
+                    </w:r>
+                  </w:p>
+                </w:txbxContent>
+              </v:textbox>
+            </v:shape>
+            <w10:wrap type="none"/>
+            <w10:anchorlock/>
+          </v:group>
+        </w:pict>
       </w:r>
     </w:p>
     <w:p>
@@ -4270,57 +3846,11 @@
     <w:p>
       <w:pPr>
         <w:spacing w:line="480" w:lineRule="auto"/>
-      </w:pPr>
-    </w:p>
-    <w:p>
-      <w:pPr>
-        <w:spacing w:line="480" w:lineRule="auto"/>
-      </w:pPr>
-      <w:r>
-        <w:lastRenderedPageBreak/>
-        <w:t xml:space="preserve">We </w:t>
-      </w:r>
-      <w:del w:id="10" w:author="Julian Garcia" w:date="2012-12-17T16:26:00Z">
-        <w:r>
-          <w:delText>a</w:delText>
-        </w:r>
-        <w:bookmarkStart w:id="11" w:name="_GoBack"/>
-        <w:bookmarkEnd w:id="11"/>
-        <w:r>
-          <w:delText>sses</w:delText>
-        </w:r>
-      </w:del>
-      <w:ins w:id="12" w:author="Julian Garcia" w:date="2012-12-17T16:26:00Z">
-        <w:r>
-          <w:t>assess</w:t>
-        </w:r>
-      </w:ins>
-      <w:r>
-        <w:t xml:space="preserve"> relatedness by keeping track of pedigree relationships up to the great grandmother generation, a task that is </w:t>
-      </w:r>
-      <w:r>
-        <w:t xml:space="preserve">facilitated </w:t>
-      </w:r>
-      <w:r>
-        <w:t>by the fact that all offspring within one clutch have the same father</w:t>
-      </w:r>
-      <w:r>
-        <w:t>.</w:t>
-      </w:r>
-    </w:p>
-    <w:p>
-      <w:pPr>
-        <w:spacing w:line="480" w:lineRule="auto"/>
-      </w:pPr>
-      <w:r>
-        <w:t>As generations of group formation proceed</w:t>
-      </w:r>
-      <w:r>
-        <w:t>s</w:t>
-      </w:r>
-      <w:r>
-        <w:t>, cooperative tendencies and degree of kin preference evolves.</w:t>
-      </w:r>
+        <w:rPr>
+          <w:b/>
+          <w:lang w:val="en-CA"/>
+        </w:rPr>
+      </w:pPr>
     </w:p>
     <w:p>
       <w:pPr>
@@ -4382,6 +3912,7 @@
           <w:rFonts w:cs="CMR10"/>
           <w:b/>
         </w:rPr>
+        <w:lastRenderedPageBreak/>
         <w:t xml:space="preserve"> </w:t>
       </w:r>
       <w:r>
@@ -4450,7 +3981,7 @@
       <w:tblPr>
         <w:tblStyle w:val="TableGrid"/>
         <w:tblW w:w="4404" w:type="dxa"/>
-        <w:tblLook w:val="04A0" w:firstRow="1" w:lastRow="0" w:firstColumn="1" w:lastColumn="0" w:noHBand="0" w:noVBand="1"/>
+        <w:tblLook w:val="04A0"/>
       </w:tblPr>
       <w:tblGrid>
         <w:gridCol w:w="782"/>
@@ -4709,22 +4240,318 @@
           <w:highlight w:val="yellow"/>
           <w:lang w:val="en-CA"/>
         </w:rPr>
+        <w:t>Summary paragraph</w:t>
+      </w:r>
+      <w:r>
+        <w:rPr>
+          <w:highlight w:val="yellow"/>
+          <w:lang w:val="en-CA"/>
+        </w:rPr>
+        <w:t xml:space="preserve"> describing how </w:t>
+      </w:r>
+      <w:r>
+        <w:rPr>
+          <w:highlight w:val="yellow"/>
+          <w:lang w:val="en-CA"/>
+        </w:rPr>
+        <w:t>the intrinsic rate of growth is the main parameter determining the evolution of kin preference, which in turn would dictate the kin composition of social groups.</w:t>
+      </w:r>
+      <w:r>
+        <w:rPr>
+          <w:lang w:val="en-CA"/>
+        </w:rPr>
+        <w:t xml:space="preserve">  </w:t>
+      </w:r>
+    </w:p>
+    <w:p>
+      <w:pPr>
+        <w:spacing w:line="480" w:lineRule="auto"/>
+        <w:rPr>
+          <w:lang w:val="en-CA"/>
+        </w:rPr>
+      </w:pPr>
+    </w:p>
+    <w:p>
+      <w:pPr>
+        <w:spacing w:line="480" w:lineRule="auto"/>
+        <w:rPr>
+          <w:lang w:val="en-CA"/>
+        </w:rPr>
+      </w:pPr>
+      <w:r>
+        <w:rPr>
+          <w:lang w:val="en-CA"/>
+        </w:rPr>
+        <w:t>The intrinsic rate of growth, r</w:t>
+      </w:r>
+      <w:r>
+        <w:rPr>
+          <w:lang w:val="en-CA"/>
+        </w:rPr>
+        <w:t>, is the main parameter that</w:t>
+      </w:r>
+      <w:r>
+        <w:rPr>
+          <w:lang w:val="en-CA"/>
+        </w:rPr>
+        <w:t xml:space="preserve"> determines the level of kin preference that evolves in the system.  As the intrinsic rate of growth increases the level of kin preference increases until a threshold of about </w:t>
+      </w:r>
+      <w:commentRangeStart w:id="10"/>
+      <w:r>
+        <w:rPr>
+          <w:lang w:val="en-CA"/>
+        </w:rPr>
+        <w:t>0.9</w:t>
+      </w:r>
+      <w:commentRangeEnd w:id="10"/>
+      <w:r>
+        <w:rPr>
+          <w:rStyle w:val="CommentReference"/>
+        </w:rPr>
+        <w:commentReference w:id="10"/>
+      </w:r>
+      <w:r>
+        <w:rPr>
+          <w:lang w:val="en-CA"/>
+        </w:rPr>
+        <w:t xml:space="preserve"> is reached (f</w:t>
+      </w:r>
+      <w:r>
+        <w:rPr>
+          <w:lang w:val="en-CA"/>
+        </w:rPr>
+        <w:t>igure graphs).  The intrinsic rate of growth</w:t>
+      </w:r>
+      <w:r>
+        <w:rPr>
+          <w:lang w:val="en-CA"/>
+        </w:rPr>
+        <w:t>, therefore, dictates</w:t>
+      </w:r>
+      <w:r>
+        <w:rPr>
+          <w:lang w:val="en-CA"/>
+        </w:rPr>
+        <w:t xml:space="preserve"> the </w:t>
+      </w:r>
+      <w:r>
+        <w:rPr>
+          <w:lang w:val="en-CA"/>
+        </w:rPr>
+        <w:t xml:space="preserve">kin </w:t>
+      </w:r>
+      <w:r>
+        <w:rPr>
+          <w:lang w:val="en-CA"/>
+        </w:rPr>
+        <w:t>composition of groups</w:t>
+      </w:r>
+      <w:r>
+        <w:rPr>
+          <w:lang w:val="en-CA"/>
+        </w:rPr>
+        <w:t xml:space="preserve"> that form</w:t>
+      </w:r>
+    </w:p>
+    <w:p>
+      <w:pPr>
+        <w:spacing w:line="480" w:lineRule="auto"/>
+        <w:rPr>
+          <w:lang w:val="en-CA"/>
+        </w:rPr>
+      </w:pPr>
+    </w:p>
+    <w:p>
+      <w:pPr>
+        <w:spacing w:line="480" w:lineRule="auto"/>
+        <w:rPr>
+          <w:lang w:val="en-CA"/>
+        </w:rPr>
+      </w:pPr>
+      <w:r>
+        <w:rPr>
+          <w:highlight w:val="cyan"/>
+          <w:lang w:val="en-CA"/>
+        </w:rPr>
         <w:lastRenderedPageBreak/>
-        <w:t>Summary paragraph</w:t>
-      </w:r>
-      <w:r>
-        <w:rPr>
-          <w:highlight w:val="yellow"/>
-          <w:lang w:val="en-CA"/>
-        </w:rPr>
-        <w:t xml:space="preserve"> describing how </w:t>
-      </w:r>
-      <w:r>
-        <w:rPr>
-          <w:highlight w:val="yellow"/>
-          <w:lang w:val="en-CA"/>
-        </w:rPr>
-        <w:t>the intrinsic rate of growth is the main parameter determining the evolution of kin preference, which in turn would dictate the kin composition of social groups.</w:t>
+        <w:t xml:space="preserve">Then talk about how the </w:t>
+      </w:r>
+      <w:r>
+        <w:rPr>
+          <w:highlight w:val="cyan"/>
+          <w:lang w:val="en-CA"/>
+        </w:rPr>
+        <w:t xml:space="preserve">size of the </w:t>
+      </w:r>
+      <w:r>
+        <w:rPr>
+          <w:highlight w:val="cyan"/>
+          <w:lang w:val="en-CA"/>
+        </w:rPr>
+        <w:t>group</w:t>
+      </w:r>
+      <w:r>
+        <w:rPr>
+          <w:highlight w:val="cyan"/>
+          <w:lang w:val="en-CA"/>
+        </w:rPr>
+        <w:t>s formed</w:t>
+      </w:r>
+      <w:r>
+        <w:rPr>
+          <w:highlight w:val="cyan"/>
+          <w:lang w:val="en-CA"/>
+        </w:rPr>
+        <w:t xml:space="preserve"> depends</w:t>
+      </w:r>
+      <w:r>
+        <w:rPr>
+          <w:highlight w:val="cyan"/>
+          <w:lang w:val="en-CA"/>
+        </w:rPr>
+        <w:t xml:space="preserve"> on the group carrying capacity and </w:t>
+      </w:r>
+      <w:r>
+        <w:rPr>
+          <w:highlight w:val="cyan"/>
+          <w:lang w:val="en-CA"/>
+        </w:rPr>
+        <w:t>on the average cooperative tendencies of group</w:t>
+      </w:r>
+      <w:r>
+        <w:rPr>
+          <w:highlight w:val="cyan"/>
+          <w:lang w:val="en-CA"/>
+        </w:rPr>
+        <w:t>s</w:t>
+      </w:r>
+      <w:r>
+        <w:rPr>
+          <w:highlight w:val="cyan"/>
+          <w:lang w:val="en-CA"/>
+        </w:rPr>
+        <w:t xml:space="preserve">, which in turn </w:t>
+      </w:r>
+      <w:r>
+        <w:rPr>
+          <w:highlight w:val="cyan"/>
+          <w:lang w:val="en-CA"/>
+        </w:rPr>
+        <w:t>are influenced by</w:t>
+      </w:r>
+      <w:r>
+        <w:rPr>
+          <w:highlight w:val="cyan"/>
+          <w:lang w:val="en-CA"/>
+        </w:rPr>
+        <w:t xml:space="preserve"> the </w:t>
+      </w:r>
+      <w:r>
+        <w:rPr>
+          <w:highlight w:val="cyan"/>
+          <w:lang w:val="en-CA"/>
+        </w:rPr>
+        <w:t>relative fitness costs</w:t>
+      </w:r>
+      <w:r>
+        <w:rPr>
+          <w:highlight w:val="cyan"/>
+          <w:lang w:val="en-CA"/>
+        </w:rPr>
+        <w:t xml:space="preserve"> of cooperation (</w:t>
+      </w:r>
+      <w:r>
+        <w:rPr>
+          <w:highlight w:val="cyan"/>
+          <w:lang w:val="en-CA"/>
+        </w:rPr>
+        <w:t>see</w:t>
+      </w:r>
+      <w:r>
+        <w:rPr>
+          <w:highlight w:val="cyan"/>
+          <w:lang w:val="en-CA"/>
+        </w:rPr>
+        <w:t xml:space="preserve"> Van Veelen et al. 2010</w:t>
+      </w:r>
+      <w:r>
+        <w:rPr>
+          <w:highlight w:val="cyan"/>
+          <w:lang w:val="en-CA"/>
+        </w:rPr>
+        <w:t xml:space="preserve"> to understand how cooperation and group size attain a mutually dependent equilibrium</w:t>
+      </w:r>
+      <w:r>
+        <w:rPr>
+          <w:highlight w:val="cyan"/>
+          <w:lang w:val="en-CA"/>
+        </w:rPr>
+        <w:t>). N</w:t>
+      </w:r>
+      <w:r>
+        <w:rPr>
+          <w:highlight w:val="cyan"/>
+          <w:lang w:val="en-CA"/>
+        </w:rPr>
+        <w:t xml:space="preserve">ote that in the simulations </w:t>
+      </w:r>
+      <w:r>
+        <w:rPr>
+          <w:highlight w:val="cyan"/>
+          <w:lang w:val="en-CA"/>
+        </w:rPr>
+        <w:t xml:space="preserve">the size of the groups formed depends on a group </w:t>
+      </w:r>
+      <w:r>
+        <w:rPr>
+          <w:highlight w:val="cyan"/>
+          <w:lang w:val="en-CA"/>
+        </w:rPr>
+        <w:t xml:space="preserve">admission </w:t>
+      </w:r>
+      <w:r>
+        <w:rPr>
+          <w:highlight w:val="cyan"/>
+          <w:lang w:val="en-CA"/>
+        </w:rPr>
+        <w:t>function, which, in addition to relatedness, depends on</w:t>
+      </w:r>
+      <w:r>
+        <w:rPr>
+          <w:highlight w:val="cyan"/>
+          <w:lang w:val="en-CA"/>
+        </w:rPr>
+        <w:t xml:space="preserve"> the optimum and stable group sizes, which can be calculated directly from </w:t>
+      </w:r>
+      <w:r>
+        <w:rPr>
+          <w:highlight w:val="cyan"/>
+          <w:lang w:val="en-CA"/>
+        </w:rPr>
+        <w:t xml:space="preserve">the group carrying capacity parameter and the average cooperative tendencies of the groups—see equations (3) in Avilés (1999) and </w:t>
+      </w:r>
+      <w:proofErr w:type="spellStart"/>
+      <w:r>
+        <w:rPr>
+          <w:highlight w:val="cyan"/>
+          <w:lang w:val="en-CA"/>
+        </w:rPr>
+        <w:t>eq</w:t>
+      </w:r>
+      <w:proofErr w:type="spellEnd"/>
+      <w:r>
+        <w:rPr>
+          <w:highlight w:val="cyan"/>
+          <w:lang w:val="en-CA"/>
+        </w:rPr>
+        <w:t xml:space="preserve"> (4) and (5) in the Appendix of Avilés et al. 2004)</w:t>
+      </w:r>
+      <w:r>
+        <w:rPr>
+          <w:highlight w:val="cyan"/>
+          <w:lang w:val="en-CA"/>
+        </w:rPr>
+        <w:t>.</w:t>
       </w:r>
       <w:r>
         <w:rPr>
@@ -4732,6 +4559,12 @@
         </w:rPr>
         <w:t xml:space="preserve">  </w:t>
       </w:r>
+      <w:r>
+        <w:rPr>
+          <w:lang w:val="en-CA"/>
+        </w:rPr>
+        <w:t xml:space="preserve"> –</w:t>
+      </w:r>
     </w:p>
     <w:p>
       <w:pPr>
@@ -4740,9 +4573,34 @@
           <w:lang w:val="en-CA"/>
         </w:rPr>
       </w:pPr>
-    </w:p>
-    <w:p>
-      <w:pPr>
+      <w:r>
+        <w:rPr>
+          <w:lang w:val="en-CA"/>
+        </w:rPr>
+        <w:t xml:space="preserve">Notes from van </w:t>
+      </w:r>
+      <w:proofErr w:type="spellStart"/>
+      <w:r>
+        <w:rPr>
+          <w:lang w:val="en-CA"/>
+        </w:rPr>
+        <w:t>veelen</w:t>
+      </w:r>
+      <w:proofErr w:type="spellEnd"/>
+      <w:r>
+        <w:rPr>
+          <w:lang w:val="en-CA"/>
+        </w:rPr>
+        <w:t xml:space="preserve"> 2010</w:t>
+      </w:r>
+    </w:p>
+    <w:p>
+      <w:pPr>
+        <w:pStyle w:val="ListParagraph"/>
+        <w:numPr>
+          <w:ilvl w:val="0"/>
+          <w:numId w:val="6"/>
+        </w:numPr>
         <w:spacing w:line="480" w:lineRule="auto"/>
         <w:rPr>
           <w:lang w:val="en-CA"/>
@@ -4750,38 +4608,70 @@
       </w:pPr>
       <w:r>
         <w:rPr>
-          <w:lang w:val="en-CA"/>
-        </w:rPr>
-        <w:t xml:space="preserve">The intrinsic rate of growth, r, is the main parameter that </w:t>
-      </w:r>
+          <w:highlight w:val="green"/>
+          <w:lang w:val="en-CA"/>
+        </w:rPr>
+        <w:t xml:space="preserve">perhaps important: asymmetry of fitness function around </w:t>
+      </w:r>
+      <w:r>
+        <w:rPr>
+          <w:highlight w:val="green"/>
+          <w:lang w:val="en-CA"/>
+        </w:rPr>
+        <w:t>group size</w:t>
+      </w:r>
+    </w:p>
+    <w:p>
+      <w:pPr>
+        <w:pStyle w:val="ListParagraph"/>
+        <w:numPr>
+          <w:ilvl w:val="0"/>
+          <w:numId w:val="6"/>
+        </w:numPr>
+        <w:spacing w:line="480" w:lineRule="auto"/>
+        <w:rPr>
+          <w:lang w:val="en-CA"/>
+        </w:rPr>
+      </w:pPr>
       <w:proofErr w:type="gramStart"/>
       <w:r>
         <w:rPr>
           <w:lang w:val="en-CA"/>
         </w:rPr>
-        <w:t>the determines</w:t>
+        <w:t>two</w:t>
       </w:r>
       <w:proofErr w:type="gramEnd"/>
       <w:r>
         <w:rPr>
           <w:lang w:val="en-CA"/>
         </w:rPr>
-        <w:t xml:space="preserve"> the level of kin preference that evolves in the system.  As the intrinsic rate of growth increases the level of kin preference increases until a threshold of about 0.9 is reached (figure graphs).  This, therefore, dictates</w:t>
-      </w:r>
-      <w:r>
-        <w:rPr>
-          <w:lang w:val="en-CA"/>
-        </w:rPr>
-        <w:t xml:space="preserve"> the composition of groups, the higher the level of kin preference that has evolved the higher the average level of relatedness within groups.</w:t>
-      </w:r>
-    </w:p>
-    <w:p>
-      <w:pPr>
+        <w:t xml:space="preserve"> trait optimisation approach: </w:t>
+      </w:r>
+      <w:r>
+        <w:rPr>
+          <w:lang w:val="en-CA"/>
+        </w:rPr>
+        <w:t>joint evolution of ?</w:t>
+      </w:r>
+    </w:p>
+    <w:p>
+      <w:pPr>
+        <w:pStyle w:val="ListParagraph"/>
+        <w:numPr>
+          <w:ilvl w:val="0"/>
+          <w:numId w:val="6"/>
+        </w:numPr>
         <w:spacing w:line="480" w:lineRule="auto"/>
         <w:rPr>
           <w:lang w:val="en-CA"/>
         </w:rPr>
       </w:pPr>
+      <w:r>
+        <w:rPr>
+          <w:lang w:val="en-CA"/>
+        </w:rPr>
+        <w:t>importance of allowing two traits to evolve together</w:t>
+      </w:r>
     </w:p>
     <w:p>
       <w:pPr>
@@ -4792,202 +4682,325 @@
       </w:pPr>
       <w:r>
         <w:rPr>
-          <w:highlight w:val="yellow"/>
-          <w:lang w:val="en-CA"/>
-        </w:rPr>
-        <w:t xml:space="preserve">Then talk about how the </w:t>
-      </w:r>
-      <w:r>
-        <w:rPr>
-          <w:highlight w:val="yellow"/>
+          <w:lang w:val="en-CA"/>
+        </w:rPr>
+        <w:t xml:space="preserve">The size of groups that form </w:t>
+      </w:r>
+      <w:r>
+        <w:rPr>
+          <w:lang w:val="en-CA"/>
+        </w:rPr>
+        <w:t>depends on the group carrying capacity</w:t>
+      </w:r>
+    </w:p>
+    <w:p>
+      <w:pPr>
+        <w:spacing w:line="480" w:lineRule="auto"/>
+        <w:rPr>
+          <w:lang w:val="en-CA"/>
+        </w:rPr>
+      </w:pPr>
+    </w:p>
+    <w:p>
+      <w:pPr>
+        <w:spacing w:line="480" w:lineRule="auto"/>
+        <w:rPr>
+          <w:i/>
+          <w:lang w:val="en-CA"/>
+        </w:rPr>
+      </w:pPr>
+      <w:r>
+        <w:rPr>
+          <w:i/>
+          <w:lang w:val="en-CA"/>
+        </w:rPr>
+        <w:t>Evolution of kin preference</w:t>
+      </w:r>
+    </w:p>
+    <w:p>
+      <w:pPr>
+        <w:spacing w:line="480" w:lineRule="auto"/>
+        <w:rPr>
+          <w:lang w:val="en-CA"/>
+        </w:rPr>
+      </w:pPr>
+      <w:r>
+        <w:rPr>
+          <w:lang w:val="en-CA"/>
+        </w:rPr>
+        <w:t>Make this and the next section one, as these things are directly related to each other</w:t>
+      </w:r>
+      <w:r>
+        <w:rPr>
+          <w:lang w:val="en-CA"/>
+        </w:rPr>
+        <w:t>.  The level of kin preference that evolves is most affected by the intrinsic rate of growth (r</w:t>
+      </w:r>
+      <w:r>
+        <w:rPr>
+          <w:vertAlign w:val="superscript"/>
+          <w:lang w:val="en-CA"/>
+        </w:rPr>
+        <w:t>2</w:t>
+      </w:r>
+      <w:r>
+        <w:rPr>
+          <w:lang w:val="en-CA"/>
+        </w:rPr>
+        <w:t>=0.88 table x) with higher levels of kin preference evolving as the R increases, with it apparently leveling off as R approaches 1.5 (figure 1).  Cost of cooperation, β, only has an effect on kin preference when both R is small (&lt; 1.0) and the group carrying capacity, 1/c, is large (C=0.02) (figure 1).</w:t>
+      </w:r>
+    </w:p>
+    <w:p>
+      <w:pPr>
+        <w:spacing w:line="480" w:lineRule="auto"/>
+        <w:rPr>
+          <w:i/>
+          <w:lang w:val="en-CA"/>
+        </w:rPr>
+      </w:pPr>
+      <w:r>
+        <w:rPr>
+          <w:i/>
+          <w:lang w:val="en-CA"/>
+        </w:rPr>
+        <w:t xml:space="preserve">Evolution of </w:t>
+      </w:r>
+      <w:r>
+        <w:rPr>
+          <w:i/>
+          <w:lang w:val="en-CA"/>
+        </w:rPr>
+        <w:t xml:space="preserve">average </w:t>
+      </w:r>
+      <w:r>
+        <w:rPr>
+          <w:i/>
+          <w:lang w:val="en-CA"/>
+        </w:rPr>
+        <w:t>relatedness</w:t>
+      </w:r>
+      <w:r>
+        <w:rPr>
+          <w:i/>
+          <w:lang w:val="en-CA"/>
+        </w:rPr>
+        <w:t xml:space="preserve"> within groups</w:t>
+      </w:r>
+    </w:p>
+    <w:p>
+      <w:pPr>
+        <w:spacing w:line="480" w:lineRule="auto"/>
+        <w:rPr>
+          <w:lang w:val="en-CA"/>
+        </w:rPr>
+      </w:pPr>
+      <w:r>
+        <w:rPr>
+          <w:lang w:val="en-CA"/>
+        </w:rPr>
+        <w:t xml:space="preserve">90.7% of the variability in average relatedness within groups is due to r, the intrinsic rate of growth (table x, figure 1). The intrinsic rate of growth, r, has a very large effect on the average relatedness </w:t>
+      </w:r>
+      <w:r>
+        <w:rPr>
+          <w:lang w:val="en-CA"/>
+        </w:rPr>
+        <w:lastRenderedPageBreak/>
+        <w:t>within groups, with the average relatedness increasing as the intrinsic rate of growth increases.  The group carrying capacity, 1/c, and the cost of cooperation, β, have little effect, with β only explaining 2.31% of the variation (table x, figure 1).</w:t>
+      </w:r>
+    </w:p>
+    <w:p>
+      <w:pPr>
+        <w:spacing w:line="480" w:lineRule="auto"/>
+        <w:rPr>
+          <w:i/>
+          <w:lang w:val="en-CA"/>
+        </w:rPr>
+      </w:pPr>
+      <w:r>
+        <w:rPr>
+          <w:i/>
+          <w:lang w:val="en-CA"/>
+        </w:rPr>
+        <w:t>Evolution of Group Size</w:t>
+      </w:r>
+    </w:p>
+    <w:p>
+      <w:pPr>
+        <w:spacing w:line="480" w:lineRule="auto"/>
+        <w:rPr>
+          <w:lang w:val="en-CA"/>
+        </w:rPr>
+      </w:pPr>
+      <w:r>
+        <w:rPr>
+          <w:lang w:val="en-CA"/>
+        </w:rPr>
+        <w:t xml:space="preserve">Discuss group size </w:t>
+      </w:r>
+      <w:r>
+        <w:rPr>
+          <w:lang w:val="en-CA"/>
+        </w:rPr>
+        <w:t xml:space="preserve">formation </w:t>
+      </w:r>
+      <w:r>
+        <w:rPr>
+          <w:lang w:val="en-CA"/>
+        </w:rPr>
+        <w:t>third</w:t>
+      </w:r>
+      <w:r>
+        <w:rPr>
+          <w:lang w:val="en-CA"/>
+        </w:rPr>
+        <w:t>, noting that grouping tendencies, per se, are not evolving</w:t>
+      </w:r>
+      <w:r>
+        <w:rPr>
+          <w:lang w:val="en-CA"/>
+        </w:rPr>
+        <w:t>, but rather that the size of the groups formed depend</w:t>
+      </w:r>
+      <w:r>
+        <w:rPr>
+          <w:lang w:val="en-CA"/>
+        </w:rPr>
+        <w:t>s</w:t>
+      </w:r>
+      <w:r>
+        <w:rPr>
+          <w:lang w:val="en-CA"/>
+        </w:rPr>
+        <w:t xml:space="preserve"> on the group carrying capacity parameter and the evolving levels of cooperative tendencies</w:t>
+      </w:r>
+      <w:r>
+        <w:rPr>
+          <w:lang w:val="en-CA"/>
+        </w:rPr>
+        <w:t xml:space="preserve">, given the equation </w:t>
+      </w:r>
+      <w:r>
+        <w:rPr>
+          <w:lang w:val="en-CA"/>
+        </w:rPr>
+        <w:t>that</w:t>
+      </w:r>
+      <w:r>
+        <w:rPr>
+          <w:lang w:val="en-CA"/>
+        </w:rPr>
+        <w:t xml:space="preserve"> determines group admission probabilities as a function of the optimum and stable group sizes</w:t>
+      </w:r>
+      <w:r>
+        <w:rPr>
+          <w:lang w:val="en-CA"/>
+        </w:rPr>
+        <w:t xml:space="preserve">.  </w:t>
+      </w:r>
+      <w:r>
+        <w:rPr>
+          <w:lang w:val="en-CA"/>
+        </w:rPr>
+        <w:t xml:space="preserve">The size of groups formed was primarily affected by the group carrying capacity, 1/c, with 63.3% of the variation attributable to C (table x.)  However </w:t>
+      </w:r>
+      <w:r>
+        <w:rPr>
+          <w:lang w:val="en-CA"/>
+        </w:rPr>
+        <w:t xml:space="preserve">the </w:t>
+      </w:r>
+      <w:r>
+        <w:rPr>
+          <w:lang w:val="en-CA"/>
+        </w:rPr>
+        <w:t xml:space="preserve">intrinsic rate of growth, R, had an effect. When the group carrying capacity was high, (c=0.02) the larger the intrinsic rate of growth, R, the larger the average </w:t>
+      </w:r>
+      <w:r>
+        <w:rPr>
           <w:lang w:val="en-CA"/>
         </w:rPr>
         <w:t xml:space="preserve">size of the </w:t>
       </w:r>
       <w:r>
         <w:rPr>
-          <w:highlight w:val="yellow"/>
           <w:lang w:val="en-CA"/>
         </w:rPr>
         <w:t>group</w:t>
       </w:r>
       <w:r>
         <w:rPr>
-          <w:highlight w:val="yellow"/>
-          <w:lang w:val="en-CA"/>
-        </w:rPr>
-        <w:t>s formed</w:t>
-      </w:r>
-      <w:r>
-        <w:rPr>
-          <w:highlight w:val="yellow"/>
-          <w:lang w:val="en-CA"/>
-        </w:rPr>
-        <w:t xml:space="preserve"> depends</w:t>
-      </w:r>
-      <w:r>
-        <w:rPr>
-          <w:highlight w:val="yellow"/>
-          <w:lang w:val="en-CA"/>
-        </w:rPr>
-        <w:t xml:space="preserve"> on the group carrying capacity and </w:t>
-      </w:r>
-      <w:r>
-        <w:rPr>
-          <w:highlight w:val="yellow"/>
-          <w:lang w:val="en-CA"/>
-        </w:rPr>
-        <w:t>on the average cooperative tendencies of group</w:t>
-      </w:r>
-      <w:r>
-        <w:rPr>
-          <w:highlight w:val="yellow"/>
           <w:lang w:val="en-CA"/>
         </w:rPr>
         <w:t>s</w:t>
       </w:r>
       <w:r>
         <w:rPr>
-          <w:highlight w:val="yellow"/>
-          <w:lang w:val="en-CA"/>
-        </w:rPr>
-        <w:t xml:space="preserve">, which in turn </w:t>
-      </w:r>
-      <w:r>
-        <w:rPr>
-          <w:highlight w:val="yellow"/>
-          <w:lang w:val="en-CA"/>
-        </w:rPr>
-        <w:t>are influenced by</w:t>
-      </w:r>
-      <w:r>
-        <w:rPr>
-          <w:highlight w:val="yellow"/>
-          <w:lang w:val="en-CA"/>
-        </w:rPr>
-        <w:t xml:space="preserve"> the </w:t>
-      </w:r>
-      <w:r>
-        <w:rPr>
-          <w:highlight w:val="yellow"/>
-          <w:lang w:val="en-CA"/>
-        </w:rPr>
-        <w:t>relative fitness costs</w:t>
-      </w:r>
-      <w:r>
-        <w:rPr>
-          <w:highlight w:val="yellow"/>
-          <w:lang w:val="en-CA"/>
-        </w:rPr>
-        <w:t xml:space="preserve"> of cooperation (</w:t>
-      </w:r>
-      <w:r>
-        <w:rPr>
-          <w:highlight w:val="yellow"/>
-          <w:lang w:val="en-CA"/>
-        </w:rPr>
-        <w:t>see</w:t>
-      </w:r>
-      <w:r>
-        <w:rPr>
-          <w:highlight w:val="yellow"/>
-          <w:lang w:val="en-CA"/>
-        </w:rPr>
-        <w:t xml:space="preserve"> Van Veelen et al. 2010</w:t>
-      </w:r>
-      <w:r>
-        <w:rPr>
-          <w:highlight w:val="yellow"/>
-          <w:lang w:val="en-CA"/>
-        </w:rPr>
-        <w:t xml:space="preserve"> to understand how cooperation and group size attain a mutually dependent equilibrium</w:t>
-      </w:r>
-      <w:r>
-        <w:rPr>
-          <w:highlight w:val="yellow"/>
-          <w:lang w:val="en-CA"/>
-        </w:rPr>
-        <w:t>). N</w:t>
-      </w:r>
-      <w:r>
-        <w:rPr>
-          <w:highlight w:val="yellow"/>
-          <w:lang w:val="en-CA"/>
-        </w:rPr>
-        <w:t xml:space="preserve">ote that in the simulations </w:t>
-      </w:r>
-      <w:r>
-        <w:rPr>
-          <w:highlight w:val="yellow"/>
-          <w:lang w:val="en-CA"/>
-        </w:rPr>
-        <w:t xml:space="preserve">the size of the groups formed depends on a group </w:t>
-      </w:r>
-      <w:r>
-        <w:rPr>
-          <w:highlight w:val="yellow"/>
-          <w:lang w:val="en-CA"/>
-        </w:rPr>
-        <w:t xml:space="preserve">admission </w:t>
-      </w:r>
-      <w:r>
-        <w:rPr>
-          <w:highlight w:val="yellow"/>
-          <w:lang w:val="en-CA"/>
-        </w:rPr>
-        <w:t>function, which, in addition to relatedness, depends on</w:t>
-      </w:r>
-      <w:r>
-        <w:rPr>
-          <w:highlight w:val="yellow"/>
-          <w:lang w:val="en-CA"/>
-        </w:rPr>
-        <w:t xml:space="preserve"> the optimum and stable group sizes, which can be calculated directly from </w:t>
-      </w:r>
-      <w:r>
-        <w:rPr>
-          <w:highlight w:val="yellow"/>
-          <w:lang w:val="en-CA"/>
-        </w:rPr>
-        <w:t xml:space="preserve">the group carrying capacity parameter and the average cooperative tendencies of the groups—see equations (3) in Avilés (1999) and </w:t>
-      </w:r>
-      <w:proofErr w:type="spellStart"/>
-      <w:r>
-        <w:rPr>
-          <w:highlight w:val="yellow"/>
-          <w:lang w:val="en-CA"/>
-        </w:rPr>
-        <w:t>eq</w:t>
-      </w:r>
-      <w:proofErr w:type="spellEnd"/>
-      <w:r>
-        <w:rPr>
-          <w:highlight w:val="yellow"/>
-          <w:lang w:val="en-CA"/>
-        </w:rPr>
-        <w:t xml:space="preserve"> (4) and (5) in the Appendix of Avilés et al. 2004)</w:t>
-      </w:r>
-      <w:r>
-        <w:rPr>
-          <w:highlight w:val="yellow"/>
-          <w:lang w:val="en-CA"/>
-        </w:rPr>
-        <w:t>.</w:t>
-      </w:r>
-      <w:r>
-        <w:rPr>
-          <w:lang w:val="en-CA"/>
-        </w:rPr>
-        <w:t xml:space="preserve">  </w:t>
+          <w:lang w:val="en-CA"/>
+        </w:rPr>
+        <w:t xml:space="preserve"> </w:t>
+      </w:r>
+      <w:r>
+        <w:rPr>
+          <w:lang w:val="en-CA"/>
+        </w:rPr>
+        <w:t xml:space="preserve">that </w:t>
+      </w:r>
+      <w:r>
+        <w:rPr>
+          <w:lang w:val="en-CA"/>
+        </w:rPr>
+        <w:t>formed</w:t>
+      </w:r>
+      <w:r>
+        <w:rPr>
+          <w:lang w:val="en-CA"/>
+        </w:rPr>
+        <w:t xml:space="preserve">. </w:t>
+      </w:r>
+      <w:commentRangeStart w:id="11"/>
+      <w:r>
+        <w:rPr>
+          <w:lang w:val="en-CA"/>
+        </w:rPr>
+        <w:t xml:space="preserve">The cost of cooperation, β, only had an effect on the group size when C and r was small (C=0.02 and R&lt;1.0), keeping groups below the stable group size (figure 1). Otherwise the average group size remained around the </w:t>
+      </w:r>
+      <w:commentRangeStart w:id="12"/>
+      <w:r>
+        <w:rPr>
+          <w:lang w:val="en-CA"/>
+        </w:rPr>
+        <w:t>stable group size</w:t>
+      </w:r>
+      <w:commentRangeEnd w:id="12"/>
+      <w:r>
+        <w:rPr>
+          <w:rStyle w:val="CommentReference"/>
+        </w:rPr>
+        <w:commentReference w:id="12"/>
+      </w:r>
+      <w:commentRangeEnd w:id="11"/>
+      <w:r>
+        <w:rPr>
+          <w:rStyle w:val="CommentReference"/>
+        </w:rPr>
+        <w:commentReference w:id="11"/>
       </w:r>
     </w:p>
     <w:p>
       <w:pPr>
         <w:spacing w:line="480" w:lineRule="auto"/>
         <w:rPr>
-          <w:lang w:val="en-CA"/>
-        </w:rPr>
-      </w:pPr>
+          <w:i/>
+          <w:lang w:val="en-CA"/>
+        </w:rPr>
+      </w:pPr>
+      <w:r>
+        <w:rPr>
+          <w:i/>
+          <w:lang w:val="en-CA"/>
+        </w:rPr>
+        <w:t>Evolution of cooperation</w:t>
+      </w:r>
     </w:p>
     <w:p>
       <w:pPr>
@@ -4996,196 +5009,17 @@
           <w:lang w:val="en-CA"/>
         </w:rPr>
       </w:pPr>
-    </w:p>
-    <w:p>
-      <w:pPr>
-        <w:spacing w:line="480" w:lineRule="auto"/>
-        <w:rPr>
-          <w:i/>
-          <w:lang w:val="en-CA"/>
-        </w:rPr>
-      </w:pPr>
-      <w:r>
-        <w:rPr>
-          <w:i/>
-          <w:lang w:val="en-CA"/>
-        </w:rPr>
-        <w:t>Evolution of kin preference</w:t>
-      </w:r>
-    </w:p>
-    <w:p>
-      <w:pPr>
-        <w:spacing w:line="480" w:lineRule="auto"/>
-        <w:rPr>
-          <w:lang w:val="en-CA"/>
-        </w:rPr>
-      </w:pPr>
-      <w:r>
-        <w:rPr>
-          <w:lang w:val="en-CA"/>
-        </w:rPr>
-        <w:t>Make this and the next section one, as these things are directly related to each other</w:t>
-      </w:r>
-      <w:r>
-        <w:rPr>
-          <w:lang w:val="en-CA"/>
-        </w:rPr>
-        <w:t>.  The level of kin preference that evolves is most affected by the intrinsic rate of growth (r</w:t>
-      </w:r>
-      <w:r>
-        <w:rPr>
-          <w:vertAlign w:val="superscript"/>
-          <w:lang w:val="en-CA"/>
-        </w:rPr>
-        <w:t>2</w:t>
-      </w:r>
-      <w:r>
-        <w:rPr>
-          <w:lang w:val="en-CA"/>
-        </w:rPr>
-        <w:t xml:space="preserve">=0.88 table x) with higher levels of kin preference evolving as the R increases, with it apparently leveling off as R </w:t>
-      </w:r>
-      <w:r>
-        <w:rPr>
-          <w:lang w:val="en-CA"/>
-        </w:rPr>
-        <w:lastRenderedPageBreak/>
-        <w:t>approaches 1.5 (figure 1).  Cost of cooperation, β, only has an effect on kin preference when both R is small (&lt; 1.0) and the group carrying capacity, 1/c, is large (C=0.02) (figure 1).</w:t>
-      </w:r>
-    </w:p>
-    <w:p>
-      <w:pPr>
-        <w:spacing w:line="480" w:lineRule="auto"/>
-        <w:rPr>
-          <w:i/>
-          <w:lang w:val="en-CA"/>
-        </w:rPr>
-      </w:pPr>
-      <w:r>
-        <w:rPr>
-          <w:i/>
-          <w:lang w:val="en-CA"/>
-        </w:rPr>
-        <w:t xml:space="preserve">Evolution of </w:t>
-      </w:r>
-      <w:r>
-        <w:rPr>
-          <w:i/>
-          <w:lang w:val="en-CA"/>
-        </w:rPr>
-        <w:t xml:space="preserve">average </w:t>
-      </w:r>
-      <w:r>
-        <w:rPr>
-          <w:i/>
-          <w:lang w:val="en-CA"/>
-        </w:rPr>
-        <w:t>relatedness</w:t>
-      </w:r>
-      <w:r>
-        <w:rPr>
-          <w:i/>
-          <w:lang w:val="en-CA"/>
-        </w:rPr>
-        <w:t xml:space="preserve"> within groups</w:t>
-      </w:r>
-    </w:p>
-    <w:p>
-      <w:pPr>
-        <w:spacing w:line="480" w:lineRule="auto"/>
-        <w:rPr>
-          <w:lang w:val="en-CA"/>
-        </w:rPr>
-      </w:pPr>
-      <w:r>
-        <w:rPr>
-          <w:lang w:val="en-CA"/>
-        </w:rPr>
-        <w:t>90.7% of the variability in average relatedness within groups is due to r, the intrinsic rate of growth (table x, figure 1). The intrinsic rate of growth, r, has a very large effect on the average relatedness within groups, with the average relatedness increasing as the intrinsic rate of growth increases.  The group carrying capacity, 1/c, and the cost of cooperation, β, have little effect, with β only explaining 2.31% of the variation (table x, figure 1).</w:t>
-      </w:r>
-    </w:p>
-    <w:p>
-      <w:pPr>
-        <w:spacing w:line="480" w:lineRule="auto"/>
-        <w:rPr>
-          <w:i/>
-          <w:lang w:val="en-CA"/>
-        </w:rPr>
-      </w:pPr>
-      <w:r>
-        <w:rPr>
-          <w:i/>
-          <w:lang w:val="en-CA"/>
-        </w:rPr>
-        <w:t>Evolution of Group Size</w:t>
-      </w:r>
-    </w:p>
-    <w:p>
-      <w:pPr>
-        <w:spacing w:line="480" w:lineRule="auto"/>
-        <w:rPr>
-          <w:lang w:val="en-CA"/>
-        </w:rPr>
-      </w:pPr>
-      <w:r>
-        <w:rPr>
-          <w:lang w:val="en-CA"/>
-        </w:rPr>
-        <w:t xml:space="preserve">Discuss group size </w:t>
-      </w:r>
-      <w:r>
-        <w:rPr>
-          <w:lang w:val="en-CA"/>
-        </w:rPr>
-        <w:t xml:space="preserve">formation </w:t>
-      </w:r>
-      <w:r>
-        <w:rPr>
-          <w:lang w:val="en-CA"/>
-        </w:rPr>
-        <w:t>third</w:t>
-      </w:r>
-      <w:r>
-        <w:rPr>
-          <w:lang w:val="en-CA"/>
-        </w:rPr>
-        <w:t>, noting that grouping tendencies, per se, are not evolving</w:t>
-      </w:r>
-      <w:r>
-        <w:rPr>
-          <w:lang w:val="en-CA"/>
-        </w:rPr>
-        <w:t>, but rather that the size of the groups formed depend</w:t>
-      </w:r>
-      <w:r>
-        <w:rPr>
-          <w:lang w:val="en-CA"/>
-        </w:rPr>
-        <w:t>s</w:t>
-      </w:r>
-      <w:r>
-        <w:rPr>
-          <w:lang w:val="en-CA"/>
-        </w:rPr>
-        <w:t xml:space="preserve"> on the group carrying capacity parameter and the evolving levels of cooperative tendencies</w:t>
-      </w:r>
-      <w:r>
-        <w:rPr>
-          <w:lang w:val="en-CA"/>
-        </w:rPr>
-        <w:t xml:space="preserve">, given the equation </w:t>
-      </w:r>
-      <w:r>
-        <w:rPr>
-          <w:lang w:val="en-CA"/>
-        </w:rPr>
-        <w:t>that</w:t>
-      </w:r>
-      <w:r>
-        <w:rPr>
-          <w:lang w:val="en-CA"/>
-        </w:rPr>
-        <w:t xml:space="preserve"> determines group admission probabilities as a function of the optimum and stable group sizes</w:t>
+      <w:r>
+        <w:rPr>
+          <w:lang w:val="en-CA"/>
+        </w:rPr>
+        <w:t xml:space="preserve">Discuss the evolution of cooperation last, </w:t>
+      </w:r>
+      <w:r>
+        <w:rPr>
+          <w:lang w:val="en-CA"/>
+        </w:rPr>
+        <w:t>since it will depend partly on values attained by degree of relatedness and group size, in addition to the costs of cooperation</w:t>
       </w:r>
       <w:r>
         <w:rPr>
@@ -5197,144 +5031,7 @@
         <w:rPr>
           <w:lang w:val="en-CA"/>
         </w:rPr>
-        <w:t xml:space="preserve">The size of groups formed was primarily affected by the group carrying capacity, 1/c, with 63.3% of the variation attributable to C (table x.)  However </w:t>
-      </w:r>
-      <w:r>
-        <w:rPr>
-          <w:lang w:val="en-CA"/>
-        </w:rPr>
-        <w:t xml:space="preserve">the </w:t>
-      </w:r>
-      <w:r>
-        <w:rPr>
-          <w:lang w:val="en-CA"/>
-        </w:rPr>
-        <w:t xml:space="preserve">intrinsic rate of growth, R, had an effect. When the group carrying capacity was high, (c=0.02) the larger the intrinsic rate of growth, R, the larger the average </w:t>
-      </w:r>
-      <w:r>
-        <w:rPr>
-          <w:lang w:val="en-CA"/>
-        </w:rPr>
-        <w:t xml:space="preserve">size of the </w:t>
-      </w:r>
-      <w:r>
-        <w:rPr>
-          <w:lang w:val="en-CA"/>
-        </w:rPr>
-        <w:t>group</w:t>
-      </w:r>
-      <w:r>
-        <w:rPr>
-          <w:lang w:val="en-CA"/>
-        </w:rPr>
-        <w:t>s</w:t>
-      </w:r>
-      <w:r>
-        <w:rPr>
-          <w:lang w:val="en-CA"/>
-        </w:rPr>
-        <w:t xml:space="preserve"> </w:t>
-      </w:r>
-      <w:r>
-        <w:rPr>
-          <w:lang w:val="en-CA"/>
-        </w:rPr>
-        <w:t xml:space="preserve">that </w:t>
-      </w:r>
-      <w:r>
-        <w:rPr>
-          <w:lang w:val="en-CA"/>
-        </w:rPr>
-        <w:t>formed</w:t>
-      </w:r>
-      <w:r>
-        <w:rPr>
-          <w:lang w:val="en-CA"/>
-        </w:rPr>
-        <w:t xml:space="preserve">. </w:t>
-      </w:r>
-      <w:commentRangeStart w:id="13"/>
-      <w:r>
-        <w:rPr>
-          <w:lang w:val="en-CA"/>
-        </w:rPr>
-        <w:t xml:space="preserve">The cost of cooperation, β, only had an effect on the group size when C and r was small (C=0.02 and R&lt;1.0), keeping groups below the stable group size (figure 1). Otherwise the average group size remained around the </w:t>
-      </w:r>
-      <w:commentRangeStart w:id="14"/>
-      <w:r>
-        <w:rPr>
-          <w:lang w:val="en-CA"/>
-        </w:rPr>
-        <w:t>stable group size</w:t>
-      </w:r>
-      <w:commentRangeEnd w:id="14"/>
-      <w:r>
-        <w:rPr>
-          <w:rStyle w:val="CommentReference"/>
-        </w:rPr>
-        <w:commentReference w:id="14"/>
-      </w:r>
-      <w:commentRangeEnd w:id="13"/>
-      <w:r>
-        <w:rPr>
-          <w:rStyle w:val="CommentReference"/>
-        </w:rPr>
-        <w:commentReference w:id="13"/>
-      </w:r>
-    </w:p>
-    <w:p>
-      <w:pPr>
-        <w:spacing w:line="480" w:lineRule="auto"/>
-        <w:rPr>
-          <w:i/>
-          <w:lang w:val="en-CA"/>
-        </w:rPr>
-      </w:pPr>
-      <w:r>
-        <w:rPr>
-          <w:i/>
-          <w:lang w:val="en-CA"/>
-        </w:rPr>
-        <w:t>Evolution of cooperation</w:t>
-      </w:r>
-    </w:p>
-    <w:p>
-      <w:pPr>
-        <w:spacing w:line="480" w:lineRule="auto"/>
-        <w:rPr>
-          <w:lang w:val="en-CA"/>
-        </w:rPr>
-      </w:pPr>
-      <w:r>
-        <w:rPr>
-          <w:lang w:val="en-CA"/>
-        </w:rPr>
-        <w:t xml:space="preserve">Discuss the evolution of cooperation last, </w:t>
-      </w:r>
-      <w:r>
-        <w:rPr>
-          <w:lang w:val="en-CA"/>
-        </w:rPr>
-        <w:t>since it will depend partly on values attained by degree of relatedness and group size, in addition to the costs of cooperation</w:t>
-      </w:r>
-      <w:r>
-        <w:rPr>
-          <w:lang w:val="en-CA"/>
-        </w:rPr>
-        <w:t xml:space="preserve">.  </w:t>
-      </w:r>
-      <w:r>
-        <w:rPr>
-          <w:lang w:val="en-CA"/>
-        </w:rPr>
-        <w:t xml:space="preserve">The level of cooperation that evolved depended on the cost of cooperation, β, with 29.9% of the variation explained by the cost of cooperation.  36.9% of the variation was explained by interaction terms in the ANOVA model (table </w:t>
-      </w:r>
-      <w:r>
-        <w:rPr>
-          <w:lang w:val="en-CA"/>
-        </w:rPr>
-        <w:lastRenderedPageBreak/>
-        <w:t xml:space="preserve">x).  From figure 1 it can been seen that when the group carrying capacity was small (C =0.1) average cooperation evolved to a high level regardless of the cost of cooperation or intrinsic rate of growth. However when both the group carrying capacity and the cost of cooperation is large (C=0.02 and β </w:t>
+        <w:t xml:space="preserve">The level of cooperation that evolved depended on the cost of cooperation, β, with 29.9% of the variation explained by the cost of cooperation.  36.9% of the variation was explained by interaction terms in the ANOVA model (table x).  From figure 1 it can been seen that when the group carrying capacity was small (C =0.1) average cooperation evolved to a high level regardless of the cost of cooperation or intrinsic rate of growth. However when both the group carrying capacity and the cost of cooperation is large (C=0.02 and β </w:t>
       </w:r>
       <w:r>
         <w:rPr>
@@ -5360,7 +5057,7 @@
       <w:tblPr>
         <w:tblStyle w:val="TableGrid"/>
         <w:tblW w:w="0" w:type="auto"/>
-        <w:tblLook w:val="04A0" w:firstRow="1" w:lastRow="0" w:firstColumn="1" w:lastColumn="0" w:noHBand="0" w:noVBand="1"/>
+        <w:tblLook w:val="04A0"/>
       </w:tblPr>
       <w:tblGrid>
         <w:gridCol w:w="1890"/>
@@ -5379,6 +5076,7 @@
           </w:tcPr>
           <w:p>
             <w:r>
+              <w:lastRenderedPageBreak/>
               <w:t>Parameter</w:t>
             </w:r>
           </w:p>
@@ -5789,9 +5487,8 @@
         <w:rPr>
           <w:b/>
           <w:noProof/>
-          <w:lang w:val="en-US"/>
-        </w:rPr>
-        <w:lastRenderedPageBreak/>
+          <w:lang w:eastAsia="en-GB"/>
+        </w:rPr>
         <w:drawing>
           <wp:inline distT="0" distB="0" distL="0" distR="0">
             <wp:extent cx="5731510" cy="5209306"/>
@@ -5810,7 +5507,7 @@
                     </pic:cNvPicPr>
                   </pic:nvPicPr>
                   <pic:blipFill>
-                    <a:blip r:embed="rId9" cstate="print"/>
+                    <a:blip r:embed="rId7" cstate="print"/>
                     <a:srcRect/>
                     <a:stretch>
                       <a:fillRect/>
@@ -5870,6 +5567,7 @@
         <w:rPr>
           <w:rFonts w:cs="CMR10"/>
         </w:rPr>
+        <w:lastRenderedPageBreak/>
         <w:t xml:space="preserve">During each run each output parameter oscillates (figure 2). </w:t>
       </w:r>
       <w:r>
@@ -5906,7 +5604,7 @@
           <w:right w:val="none" w:sz="0" w:space="0" w:color="auto"/>
           <w:insideV w:val="none" w:sz="0" w:space="0" w:color="auto"/>
         </w:tblBorders>
-        <w:tblLook w:val="04A0" w:firstRow="1" w:lastRow="0" w:firstColumn="1" w:lastColumn="0" w:noHBand="0" w:noVBand="1"/>
+        <w:tblLook w:val="04A0"/>
       </w:tblPr>
       <w:tblGrid>
         <w:gridCol w:w="3144"/>
@@ -6153,7 +5851,6 @@
         <w:rPr>
           <w:rFonts w:cs="CMR10"/>
         </w:rPr>
-        <w:lastRenderedPageBreak/>
         <w:t>During the runs the oscillating values of c</w:t>
       </w:r>
       <w:r>
@@ -6211,8 +5908,9 @@
           <w:noProof/>
           <w:sz w:val="20"/>
           <w:szCs w:val="20"/>
-          <w:lang w:val="en-US"/>
-        </w:rPr>
+          <w:lang w:eastAsia="en-GB"/>
+        </w:rPr>
+        <w:lastRenderedPageBreak/>
         <w:drawing>
           <wp:inline distT="0" distB="0" distL="0" distR="0">
             <wp:extent cx="5731510" cy="3158317"/>
@@ -6231,7 +5929,7 @@
                     </pic:cNvPicPr>
                   </pic:nvPicPr>
                   <pic:blipFill>
-                    <a:blip r:embed="rId10" cstate="print"/>
+                    <a:blip r:embed="rId8" cstate="print"/>
                     <a:srcRect/>
                     <a:stretch>
                       <a:fillRect/>
@@ -6288,7 +5986,7 @@
       <w:tblPr>
         <w:tblStyle w:val="TableGrid"/>
         <w:tblW w:w="0" w:type="auto"/>
-        <w:tblLook w:val="04A0" w:firstRow="1" w:lastRow="0" w:firstColumn="1" w:lastColumn="0" w:noHBand="0" w:noVBand="1"/>
+        <w:tblLook w:val="04A0"/>
       </w:tblPr>
       <w:tblGrid>
         <w:gridCol w:w="1732"/>
@@ -6558,133 +6256,133 @@
           <w:sz w:val="20"/>
           <w:szCs w:val="20"/>
         </w:rPr>
+        <w:t>Discussion</w:t>
+      </w:r>
+    </w:p>
+    <w:p>
+      <w:pPr>
+        <w:spacing w:line="480" w:lineRule="auto"/>
+        <w:rPr>
+          <w:rFonts w:ascii="CMR10" w:hAnsi="CMR10" w:cs="CMR10"/>
+          <w:sz w:val="20"/>
+          <w:szCs w:val="20"/>
+        </w:rPr>
+      </w:pPr>
+      <w:r>
+        <w:rPr>
+          <w:rFonts w:ascii="CMR10" w:hAnsi="CMR10" w:cs="CMR10"/>
+          <w:sz w:val="20"/>
+          <w:szCs w:val="20"/>
+        </w:rPr>
+        <w:t xml:space="preserve">Ruth: </w:t>
+      </w:r>
+      <w:r>
+        <w:rPr>
+          <w:rFonts w:ascii="CMR10" w:hAnsi="CMR10" w:cs="CMR10"/>
+          <w:sz w:val="20"/>
+          <w:szCs w:val="20"/>
+        </w:rPr>
+        <w:t>The discussion should relate the results to other papers, such as the Avilés et al. 2004 and the Van Veelen et al. 2010</w:t>
+      </w:r>
+      <w:r>
+        <w:rPr>
+          <w:rFonts w:ascii="CMR10" w:hAnsi="CMR10" w:cs="CMR10"/>
+          <w:sz w:val="20"/>
+          <w:szCs w:val="20"/>
+        </w:rPr>
+        <w:t xml:space="preserve"> and others from the literature</w:t>
+      </w:r>
+      <w:r>
+        <w:rPr>
+          <w:rFonts w:ascii="CMR10" w:hAnsi="CMR10" w:cs="CMR10"/>
+          <w:sz w:val="20"/>
+          <w:szCs w:val="20"/>
+        </w:rPr>
+        <w:t>, for you to find</w:t>
+      </w:r>
+      <w:r>
+        <w:rPr>
+          <w:rFonts w:ascii="CMR10" w:hAnsi="CMR10" w:cs="CMR10"/>
+          <w:sz w:val="20"/>
+          <w:szCs w:val="20"/>
+        </w:rPr>
+        <w:t>.  There should also be some examples of actual organisms to which these various things may apply.</w:t>
+      </w:r>
+      <w:r>
+        <w:rPr>
+          <w:rFonts w:ascii="CMR10" w:hAnsi="CMR10" w:cs="CMR10"/>
+          <w:sz w:val="20"/>
+          <w:szCs w:val="20"/>
+        </w:rPr>
+        <w:t xml:space="preserve">  Start with the examples from the Avilés et al. 2004, but look for more recent references that may be relevant.  </w:t>
+      </w:r>
+    </w:p>
+    <w:p>
+      <w:pPr>
+        <w:spacing w:line="480" w:lineRule="auto"/>
+        <w:rPr>
+          <w:rFonts w:ascii="CMR10" w:hAnsi="CMR10" w:cs="CMR10"/>
+          <w:i/>
+          <w:sz w:val="20"/>
+          <w:szCs w:val="20"/>
+        </w:rPr>
+      </w:pPr>
+      <w:r>
+        <w:rPr>
+          <w:rFonts w:ascii="CMR10" w:hAnsi="CMR10" w:cs="CMR10"/>
+          <w:i/>
+          <w:sz w:val="20"/>
+          <w:szCs w:val="20"/>
+        </w:rPr>
+        <w:t xml:space="preserve">Explanation of </w:t>
+      </w:r>
+      <w:r>
+        <w:rPr>
+          <w:rFonts w:ascii="CMR10" w:hAnsi="CMR10" w:cs="CMR10"/>
+          <w:i/>
+          <w:sz w:val="20"/>
+          <w:szCs w:val="20"/>
+        </w:rPr>
+        <w:t>effects</w:t>
+      </w:r>
+      <w:r>
+        <w:rPr>
+          <w:rFonts w:ascii="CMR10" w:hAnsi="CMR10" w:cs="CMR10"/>
+          <w:i/>
+          <w:sz w:val="20"/>
+          <w:szCs w:val="20"/>
+        </w:rPr>
+        <w:t xml:space="preserve"> of R, Beta and C</w:t>
+      </w:r>
+    </w:p>
+    <w:p>
+      <w:pPr>
+        <w:spacing w:line="480" w:lineRule="auto"/>
+        <w:rPr>
+          <w:rFonts w:ascii="CMR10" w:hAnsi="CMR10" w:cs="CMR10"/>
+          <w:i/>
+          <w:sz w:val="20"/>
+          <w:szCs w:val="20"/>
+          <w:u w:val="single"/>
+        </w:rPr>
+      </w:pPr>
+      <w:r>
+        <w:rPr>
+          <w:rFonts w:ascii="CMR10" w:hAnsi="CMR10" w:cs="CMR10"/>
+          <w:i/>
+          <w:sz w:val="20"/>
+          <w:szCs w:val="20"/>
+          <w:u w:val="single"/>
+        </w:rPr>
+        <w:t>Effects of R:</w:t>
+      </w:r>
+    </w:p>
+    <w:p>
+      <w:pPr>
+        <w:spacing w:line="480" w:lineRule="auto"/>
+      </w:pPr>
+      <w:r>
         <w:lastRenderedPageBreak/>
-        <w:t>Discussion</w:t>
-      </w:r>
-    </w:p>
-    <w:p>
-      <w:pPr>
-        <w:spacing w:line="480" w:lineRule="auto"/>
-        <w:rPr>
-          <w:rFonts w:ascii="CMR10" w:hAnsi="CMR10" w:cs="CMR10"/>
-          <w:sz w:val="20"/>
-          <w:szCs w:val="20"/>
-        </w:rPr>
-      </w:pPr>
-      <w:r>
-        <w:rPr>
-          <w:rFonts w:ascii="CMR10" w:hAnsi="CMR10" w:cs="CMR10"/>
-          <w:sz w:val="20"/>
-          <w:szCs w:val="20"/>
-        </w:rPr>
-        <w:t xml:space="preserve">Ruth: </w:t>
-      </w:r>
-      <w:r>
-        <w:rPr>
-          <w:rFonts w:ascii="CMR10" w:hAnsi="CMR10" w:cs="CMR10"/>
-          <w:sz w:val="20"/>
-          <w:szCs w:val="20"/>
-        </w:rPr>
-        <w:t>The discussion should relate the results to other papers, such as the Avilés et al. 2004 and the Van Veelen et al. 2010</w:t>
-      </w:r>
-      <w:r>
-        <w:rPr>
-          <w:rFonts w:ascii="CMR10" w:hAnsi="CMR10" w:cs="CMR10"/>
-          <w:sz w:val="20"/>
-          <w:szCs w:val="20"/>
-        </w:rPr>
-        <w:t xml:space="preserve"> and others from the literature</w:t>
-      </w:r>
-      <w:r>
-        <w:rPr>
-          <w:rFonts w:ascii="CMR10" w:hAnsi="CMR10" w:cs="CMR10"/>
-          <w:sz w:val="20"/>
-          <w:szCs w:val="20"/>
-        </w:rPr>
-        <w:t>, for you to find</w:t>
-      </w:r>
-      <w:r>
-        <w:rPr>
-          <w:rFonts w:ascii="CMR10" w:hAnsi="CMR10" w:cs="CMR10"/>
-          <w:sz w:val="20"/>
-          <w:szCs w:val="20"/>
-        </w:rPr>
-        <w:t>.  There should also be some examples of actual organisms to which these various things may apply.</w:t>
-      </w:r>
-      <w:r>
-        <w:rPr>
-          <w:rFonts w:ascii="CMR10" w:hAnsi="CMR10" w:cs="CMR10"/>
-          <w:sz w:val="20"/>
-          <w:szCs w:val="20"/>
-        </w:rPr>
-        <w:t xml:space="preserve">  Start with the examples from the Avilés et al. 2004, but look for more recent references that may be relevant.  </w:t>
-      </w:r>
-    </w:p>
-    <w:p>
-      <w:pPr>
-        <w:spacing w:line="480" w:lineRule="auto"/>
-        <w:rPr>
-          <w:rFonts w:ascii="CMR10" w:hAnsi="CMR10" w:cs="CMR10"/>
-          <w:i/>
-          <w:sz w:val="20"/>
-          <w:szCs w:val="20"/>
-        </w:rPr>
-      </w:pPr>
-      <w:r>
-        <w:rPr>
-          <w:rFonts w:ascii="CMR10" w:hAnsi="CMR10" w:cs="CMR10"/>
-          <w:i/>
-          <w:sz w:val="20"/>
-          <w:szCs w:val="20"/>
-        </w:rPr>
-        <w:t xml:space="preserve">Explanation of </w:t>
-      </w:r>
-      <w:r>
-        <w:rPr>
-          <w:rFonts w:ascii="CMR10" w:hAnsi="CMR10" w:cs="CMR10"/>
-          <w:i/>
-          <w:sz w:val="20"/>
-          <w:szCs w:val="20"/>
-        </w:rPr>
-        <w:t>effects</w:t>
-      </w:r>
-      <w:r>
-        <w:rPr>
-          <w:rFonts w:ascii="CMR10" w:hAnsi="CMR10" w:cs="CMR10"/>
-          <w:i/>
-          <w:sz w:val="20"/>
-          <w:szCs w:val="20"/>
-        </w:rPr>
-        <w:t xml:space="preserve"> of R, Beta and C</w:t>
-      </w:r>
-    </w:p>
-    <w:p>
-      <w:pPr>
-        <w:spacing w:line="480" w:lineRule="auto"/>
-        <w:rPr>
-          <w:rFonts w:ascii="CMR10" w:hAnsi="CMR10" w:cs="CMR10"/>
-          <w:i/>
-          <w:sz w:val="20"/>
-          <w:szCs w:val="20"/>
-          <w:u w:val="single"/>
-        </w:rPr>
-      </w:pPr>
-      <w:r>
-        <w:rPr>
-          <w:rFonts w:ascii="CMR10" w:hAnsi="CMR10" w:cs="CMR10"/>
-          <w:i/>
-          <w:sz w:val="20"/>
-          <w:szCs w:val="20"/>
-          <w:u w:val="single"/>
-        </w:rPr>
-        <w:t>Effects of R:</w:t>
-      </w:r>
-    </w:p>
-    <w:p>
-      <w:pPr>
-        <w:spacing w:line="480" w:lineRule="auto"/>
-      </w:pPr>
-      <w:r>
         <w:t>As R increases, more relatives are available in the population to form part of groups, so groups become more restrictive in their admission requirements, thus causing average within group relatedness to increase.  With greater within group relatedness, greater levels of cooperation can evolve.  With larger R, larger groups can form, but the effect is more marked when larger group carrying capacities (1/c) require the formation of larger groups.</w:t>
       </w:r>
     </w:p>
@@ -6791,19 +6489,18 @@
         <w:spacing w:line="480" w:lineRule="auto"/>
       </w:pPr>
       <w:r>
-        <w:lastRenderedPageBreak/>
         <w:t xml:space="preserve">When the group carrying capacity (1/c) is small higher levels of cooperation can be maintained even when cooperation is costly because the groups that form are small and therefore can be more restrictive in terms of group entry, only allowing </w:t>
       </w:r>
-      <w:commentRangeStart w:id="15"/>
+      <w:commentRangeStart w:id="13"/>
       <w:r>
         <w:t>kin to join the group</w:t>
       </w:r>
-      <w:commentRangeEnd w:id="15"/>
+      <w:commentRangeEnd w:id="13"/>
       <w:r>
         <w:rPr>
           <w:rStyle w:val="CommentReference"/>
         </w:rPr>
-        <w:commentReference w:id="15"/>
+        <w:commentReference w:id="13"/>
       </w:r>
       <w:r>
         <w:t xml:space="preserve">. However when group carrying capacity is large </w:t>
@@ -6859,7 +6556,7 @@
       <w:pPr>
         <w:spacing w:line="480" w:lineRule="auto"/>
       </w:pPr>
-      <w:commentRangeStart w:id="16"/>
+      <w:commentRangeStart w:id="14"/>
       <w:r>
         <w:t>Interestingly, the cost of cooperation parameter has little or no effect on all variables when the gro</w:t>
       </w:r>
@@ -6869,12 +6566,12 @@
       <w:r>
         <w:t xml:space="preserve">When 1/c is large, however, lower levels of cooperation and smaller groups, with somewhat lower relatedness evolve when the costs of cooperation are greater.  </w:t>
       </w:r>
-      <w:commentRangeEnd w:id="16"/>
+      <w:commentRangeEnd w:id="14"/>
       <w:r>
         <w:rPr>
           <w:rStyle w:val="CommentReference"/>
         </w:rPr>
-        <w:commentReference w:id="16"/>
+        <w:commentReference w:id="14"/>
       </w:r>
     </w:p>
     <w:p>
@@ -7235,389 +6932,389 @@
           <w:sz w:val="20"/>
           <w:szCs w:val="20"/>
         </w:rPr>
+        <w:t>The c</w:t>
+      </w:r>
+      <w:r>
+        <w:rPr>
+          <w:rFonts w:ascii="CMR10" w:hAnsi="CMR10" w:cs="CMR10"/>
+          <w:sz w:val="20"/>
+          <w:szCs w:val="20"/>
+        </w:rPr>
+        <w:t>ounter</w:t>
+      </w:r>
+      <w:r>
+        <w:rPr>
+          <w:rFonts w:ascii="CMR10" w:hAnsi="CMR10" w:cs="CMR10"/>
+          <w:sz w:val="20"/>
+          <w:szCs w:val="20"/>
+        </w:rPr>
+        <w:t>-</w:t>
+      </w:r>
+      <w:r>
+        <w:rPr>
+          <w:rFonts w:ascii="CMR10" w:hAnsi="CMR10" w:cs="CMR10"/>
+          <w:sz w:val="20"/>
+          <w:szCs w:val="20"/>
+        </w:rPr>
+        <w:t xml:space="preserve">correlation </w:t>
+      </w:r>
+      <w:r>
+        <w:rPr>
+          <w:rFonts w:ascii="CMR10" w:hAnsi="CMR10" w:cs="CMR10"/>
+          <w:sz w:val="20"/>
+          <w:szCs w:val="20"/>
+        </w:rPr>
+        <w:t>between the</w:t>
+      </w:r>
+      <w:r>
+        <w:rPr>
+          <w:rFonts w:ascii="CMR10" w:hAnsi="CMR10" w:cs="CMR10"/>
+          <w:sz w:val="20"/>
+          <w:szCs w:val="20"/>
+        </w:rPr>
+        <w:t xml:space="preserve"> </w:t>
+      </w:r>
+      <w:r>
+        <w:rPr>
+          <w:rFonts w:ascii="CMR10" w:hAnsi="CMR10" w:cs="CMR10"/>
+          <w:sz w:val="20"/>
+          <w:szCs w:val="20"/>
+        </w:rPr>
+        <w:t>cooperation/</w:t>
+      </w:r>
+      <w:r>
+        <w:rPr>
+          <w:rFonts w:ascii="CMR10" w:hAnsi="CMR10" w:cs="CMR10"/>
+          <w:sz w:val="20"/>
+          <w:szCs w:val="20"/>
+        </w:rPr>
+        <w:t xml:space="preserve">group size and </w:t>
+      </w:r>
+      <w:r>
+        <w:rPr>
+          <w:rFonts w:ascii="CMR10" w:hAnsi="CMR10" w:cs="CMR10"/>
+          <w:sz w:val="20"/>
+          <w:szCs w:val="20"/>
+        </w:rPr>
+        <w:t>kin preference/</w:t>
+      </w:r>
+      <w:r>
+        <w:rPr>
+          <w:rFonts w:ascii="CMR10" w:hAnsi="CMR10" w:cs="CMR10"/>
+          <w:sz w:val="20"/>
+          <w:szCs w:val="20"/>
+        </w:rPr>
+        <w:t xml:space="preserve">relatedness </w:t>
+      </w:r>
+      <w:r>
+        <w:rPr>
+          <w:rFonts w:ascii="CMR10" w:hAnsi="CMR10" w:cs="CMR10"/>
+          <w:sz w:val="20"/>
+          <w:szCs w:val="20"/>
+        </w:rPr>
+        <w:t>time</w:t>
+      </w:r>
+      <w:r>
+        <w:rPr>
+          <w:rFonts w:ascii="CMR10" w:hAnsi="CMR10" w:cs="CMR10"/>
+          <w:sz w:val="20"/>
+          <w:szCs w:val="20"/>
+        </w:rPr>
+        <w:t xml:space="preserve"> series </w:t>
+      </w:r>
+      <w:r>
+        <w:rPr>
+          <w:rFonts w:ascii="CMR10" w:hAnsi="CMR10" w:cs="CMR10"/>
+          <w:sz w:val="20"/>
+          <w:szCs w:val="20"/>
+        </w:rPr>
+        <w:t xml:space="preserve">may </w:t>
+      </w:r>
+      <w:r>
+        <w:rPr>
+          <w:rFonts w:ascii="CMR10" w:hAnsi="CMR10" w:cs="CMR10"/>
+          <w:sz w:val="20"/>
+          <w:szCs w:val="20"/>
+        </w:rPr>
+        <w:t xml:space="preserve">reflect the following series of events: </w:t>
+      </w:r>
+      <w:r>
+        <w:rPr>
+          <w:rFonts w:ascii="CMR10" w:hAnsi="CMR10" w:cs="CMR10"/>
+          <w:sz w:val="20"/>
+          <w:szCs w:val="20"/>
+        </w:rPr>
+        <w:t>as kin preference, and thus degree of relatedness within groups</w:t>
+      </w:r>
+      <w:r>
+        <w:rPr>
+          <w:rFonts w:ascii="CMR10" w:hAnsi="CMR10" w:cs="CMR10"/>
+          <w:sz w:val="20"/>
+          <w:szCs w:val="20"/>
+        </w:rPr>
+        <w:t>,</w:t>
+      </w:r>
+      <w:r>
+        <w:rPr>
+          <w:rFonts w:ascii="CMR10" w:hAnsi="CMR10" w:cs="CMR10"/>
+          <w:sz w:val="20"/>
+          <w:szCs w:val="20"/>
+        </w:rPr>
+        <w:t xml:space="preserve"> increases, greater levels of cooperation evolve</w:t>
+      </w:r>
+      <w:r>
+        <w:rPr>
+          <w:rFonts w:ascii="CMR10" w:hAnsi="CMR10" w:cs="CMR10"/>
+          <w:sz w:val="20"/>
+          <w:szCs w:val="20"/>
+        </w:rPr>
+        <w:t xml:space="preserve">, </w:t>
+      </w:r>
+      <w:r>
+        <w:rPr>
+          <w:rFonts w:ascii="CMR10" w:hAnsi="CMR10" w:cs="CMR10"/>
+          <w:sz w:val="20"/>
+          <w:szCs w:val="20"/>
+        </w:rPr>
+        <w:t>albeit</w:t>
+      </w:r>
+      <w:r>
+        <w:rPr>
+          <w:rFonts w:ascii="CMR10" w:hAnsi="CMR10" w:cs="CMR10"/>
+          <w:sz w:val="20"/>
+          <w:szCs w:val="20"/>
+        </w:rPr>
+        <w:t xml:space="preserve"> with a certain time lag (in the graphs, we see cooperation raising following a peak of relatedness)</w:t>
+      </w:r>
+      <w:r>
+        <w:rPr>
+          <w:rFonts w:ascii="CMR10" w:hAnsi="CMR10" w:cs="CMR10"/>
+          <w:sz w:val="20"/>
+          <w:szCs w:val="20"/>
+        </w:rPr>
+        <w:t xml:space="preserve">.  Greater levels of cooperation, however, </w:t>
+      </w:r>
+      <w:proofErr w:type="spellStart"/>
+      <w:r>
+        <w:rPr>
+          <w:rFonts w:ascii="CMR10" w:hAnsi="CMR10" w:cs="CMR10"/>
+          <w:sz w:val="20"/>
+          <w:szCs w:val="20"/>
+        </w:rPr>
+        <w:t>favor</w:t>
+      </w:r>
+      <w:proofErr w:type="spellEnd"/>
+      <w:r>
+        <w:rPr>
+          <w:rFonts w:ascii="CMR10" w:hAnsi="CMR10" w:cs="CMR10"/>
+          <w:sz w:val="20"/>
+          <w:szCs w:val="20"/>
+        </w:rPr>
+        <w:t xml:space="preserve"> the formation of larger groups</w:t>
+      </w:r>
+      <w:r>
+        <w:rPr>
+          <w:rFonts w:ascii="CMR10" w:hAnsi="CMR10" w:cs="CMR10"/>
+          <w:sz w:val="20"/>
+          <w:szCs w:val="20"/>
+        </w:rPr>
+        <w:t xml:space="preserve"> (</w:t>
+      </w:r>
+      <w:r>
+        <w:rPr>
+          <w:rFonts w:ascii="CMR10" w:hAnsi="CMR10" w:cs="CMR10"/>
+          <w:sz w:val="20"/>
+          <w:szCs w:val="20"/>
+        </w:rPr>
+        <w:t>since the optimum group size is directly dependent of average cooperative tendencies, gamma/c</w:t>
+      </w:r>
+      <w:r>
+        <w:rPr>
+          <w:rFonts w:ascii="CMR10" w:hAnsi="CMR10" w:cs="CMR10"/>
+          <w:sz w:val="20"/>
+          <w:szCs w:val="20"/>
+        </w:rPr>
+        <w:t>)</w:t>
+      </w:r>
+      <w:r>
+        <w:rPr>
+          <w:rFonts w:ascii="CMR10" w:hAnsi="CMR10" w:cs="CMR10"/>
+          <w:sz w:val="20"/>
+          <w:szCs w:val="20"/>
+        </w:rPr>
+        <w:t>.  The formation of larger groups</w:t>
+      </w:r>
+      <w:r>
+        <w:rPr>
+          <w:rFonts w:ascii="CMR10" w:hAnsi="CMR10" w:cs="CMR10"/>
+          <w:sz w:val="20"/>
+          <w:szCs w:val="20"/>
+        </w:rPr>
+        <w:t xml:space="preserve"> may </w:t>
+      </w:r>
+      <w:r>
+        <w:rPr>
+          <w:rFonts w:ascii="CMR10" w:hAnsi="CMR10" w:cs="CMR10"/>
+          <w:sz w:val="20"/>
+          <w:szCs w:val="20"/>
+        </w:rPr>
+        <w:t>require</w:t>
+      </w:r>
+      <w:r>
+        <w:rPr>
+          <w:rFonts w:ascii="CMR10" w:hAnsi="CMR10" w:cs="CMR10"/>
+          <w:sz w:val="20"/>
+          <w:szCs w:val="20"/>
+        </w:rPr>
+        <w:t xml:space="preserve"> less restrictive admission requirements</w:t>
+      </w:r>
+      <w:r>
+        <w:rPr>
+          <w:rFonts w:ascii="CMR10" w:hAnsi="CMR10" w:cs="CMR10"/>
+          <w:sz w:val="20"/>
+          <w:szCs w:val="20"/>
+        </w:rPr>
+        <w:t>, thus causing the kin preference rules to bounce back to lower levels</w:t>
+      </w:r>
+      <w:r>
+        <w:rPr>
+          <w:rFonts w:ascii="CMR10" w:hAnsi="CMR10" w:cs="CMR10"/>
+          <w:sz w:val="20"/>
+          <w:szCs w:val="20"/>
+        </w:rPr>
+        <w:t>.  This will</w:t>
+      </w:r>
+      <w:r>
+        <w:rPr>
+          <w:rFonts w:ascii="CMR10" w:hAnsi="CMR10" w:cs="CMR10"/>
+          <w:sz w:val="20"/>
+          <w:szCs w:val="20"/>
+        </w:rPr>
+        <w:t xml:space="preserve"> in turn </w:t>
+      </w:r>
+      <w:r>
+        <w:rPr>
+          <w:rFonts w:ascii="CMR10" w:hAnsi="CMR10" w:cs="CMR10"/>
+          <w:sz w:val="20"/>
+          <w:szCs w:val="20"/>
+        </w:rPr>
+        <w:t xml:space="preserve">lower the degree of relatedness </w:t>
+      </w:r>
+      <w:r>
+        <w:rPr>
+          <w:rFonts w:ascii="CMR10" w:hAnsi="CMR10" w:cs="CMR10"/>
+          <w:sz w:val="20"/>
+          <w:szCs w:val="20"/>
+        </w:rPr>
+        <w:t>within groups</w:t>
+      </w:r>
+      <w:r>
+        <w:rPr>
+          <w:rFonts w:ascii="CMR10" w:hAnsi="CMR10" w:cs="CMR10"/>
+          <w:sz w:val="20"/>
+          <w:szCs w:val="20"/>
+        </w:rPr>
+        <w:t xml:space="preserve">. </w:t>
+      </w:r>
+      <w:proofErr w:type="gramStart"/>
+      <w:r>
+        <w:rPr>
+          <w:rFonts w:ascii="CMR10" w:hAnsi="CMR10" w:cs="CMR10"/>
+          <w:sz w:val="20"/>
+          <w:szCs w:val="20"/>
+        </w:rPr>
+        <w:t>which</w:t>
+      </w:r>
+      <w:proofErr w:type="gramEnd"/>
+      <w:r>
+        <w:rPr>
+          <w:rFonts w:ascii="CMR10" w:hAnsi="CMR10" w:cs="CMR10"/>
+          <w:sz w:val="20"/>
+          <w:szCs w:val="20"/>
+        </w:rPr>
+        <w:t xml:space="preserve"> would then allow the accumulation of l</w:t>
+      </w:r>
+      <w:r>
+        <w:rPr>
+          <w:rFonts w:ascii="CMR10" w:hAnsi="CMR10" w:cs="CMR10"/>
+          <w:sz w:val="20"/>
+          <w:szCs w:val="20"/>
+        </w:rPr>
+        <w:t>ess cooperative cheaters</w:t>
+      </w:r>
+      <w:r>
+        <w:rPr>
+          <w:rFonts w:ascii="CMR10" w:hAnsi="CMR10" w:cs="CMR10"/>
+          <w:sz w:val="20"/>
+          <w:szCs w:val="20"/>
+        </w:rPr>
+        <w:t xml:space="preserve"> </w:t>
+      </w:r>
+      <w:r>
+        <w:rPr>
+          <w:rFonts w:ascii="CMR10" w:hAnsi="CMR10" w:cs="CMR10"/>
+          <w:sz w:val="20"/>
+          <w:szCs w:val="20"/>
+        </w:rPr>
+        <w:t>within groups.  This</w:t>
+      </w:r>
+      <w:r>
+        <w:rPr>
+          <w:rFonts w:ascii="CMR10" w:hAnsi="CMR10" w:cs="CMR10"/>
+          <w:sz w:val="20"/>
+          <w:szCs w:val="20"/>
+        </w:rPr>
+        <w:t xml:space="preserve"> may then lead to lower group productivity and thus favour </w:t>
+      </w:r>
+      <w:r>
+        <w:rPr>
+          <w:rFonts w:ascii="CMR10" w:hAnsi="CMR10" w:cs="CMR10"/>
+          <w:sz w:val="20"/>
+          <w:szCs w:val="20"/>
+        </w:rPr>
+        <w:t xml:space="preserve">again </w:t>
+      </w:r>
+      <w:r>
+        <w:rPr>
+          <w:rFonts w:ascii="CMR10" w:hAnsi="CMR10" w:cs="CMR10"/>
+          <w:sz w:val="20"/>
+          <w:szCs w:val="20"/>
+        </w:rPr>
+        <w:t xml:space="preserve">groups that are more restrictive in their </w:t>
+      </w:r>
+      <w:r>
+        <w:rPr>
+          <w:rFonts w:ascii="CMR10" w:hAnsi="CMR10" w:cs="CMR10"/>
+          <w:sz w:val="20"/>
+          <w:szCs w:val="20"/>
+        </w:rPr>
+        <w:t xml:space="preserve">kinship </w:t>
+      </w:r>
+      <w:r>
+        <w:rPr>
+          <w:rFonts w:ascii="CMR10" w:hAnsi="CMR10" w:cs="CMR10"/>
+          <w:sz w:val="20"/>
+          <w:szCs w:val="20"/>
+        </w:rPr>
+        <w:t xml:space="preserve">admission rules.   </w:t>
+      </w:r>
+    </w:p>
+    <w:p>
+      <w:pPr>
+        <w:spacing w:line="480" w:lineRule="auto"/>
+        <w:rPr>
+          <w:rFonts w:ascii="CMR10" w:hAnsi="CMR10" w:cs="CMR10"/>
+          <w:sz w:val="20"/>
+          <w:szCs w:val="20"/>
+        </w:rPr>
+      </w:pPr>
+      <w:r>
+        <w:rPr>
+          <w:rFonts w:ascii="CMR10" w:hAnsi="CMR10" w:cs="CMR10"/>
+          <w:sz w:val="20"/>
+          <w:szCs w:val="20"/>
+        </w:rPr>
         <w:lastRenderedPageBreak/>
-        <w:t>The c</w:t>
-      </w:r>
-      <w:r>
-        <w:rPr>
-          <w:rFonts w:ascii="CMR10" w:hAnsi="CMR10" w:cs="CMR10"/>
-          <w:sz w:val="20"/>
-          <w:szCs w:val="20"/>
-        </w:rPr>
-        <w:t>ounter</w:t>
-      </w:r>
-      <w:r>
-        <w:rPr>
-          <w:rFonts w:ascii="CMR10" w:hAnsi="CMR10" w:cs="CMR10"/>
-          <w:sz w:val="20"/>
-          <w:szCs w:val="20"/>
-        </w:rPr>
-        <w:t>-</w:t>
-      </w:r>
-      <w:r>
-        <w:rPr>
-          <w:rFonts w:ascii="CMR10" w:hAnsi="CMR10" w:cs="CMR10"/>
-          <w:sz w:val="20"/>
-          <w:szCs w:val="20"/>
-        </w:rPr>
-        <w:t xml:space="preserve">correlation </w:t>
-      </w:r>
-      <w:r>
-        <w:rPr>
-          <w:rFonts w:ascii="CMR10" w:hAnsi="CMR10" w:cs="CMR10"/>
-          <w:sz w:val="20"/>
-          <w:szCs w:val="20"/>
-        </w:rPr>
-        <w:t>between the</w:t>
-      </w:r>
-      <w:r>
-        <w:rPr>
-          <w:rFonts w:ascii="CMR10" w:hAnsi="CMR10" w:cs="CMR10"/>
-          <w:sz w:val="20"/>
-          <w:szCs w:val="20"/>
-        </w:rPr>
-        <w:t xml:space="preserve"> </w:t>
-      </w:r>
-      <w:r>
-        <w:rPr>
-          <w:rFonts w:ascii="CMR10" w:hAnsi="CMR10" w:cs="CMR10"/>
-          <w:sz w:val="20"/>
-          <w:szCs w:val="20"/>
-        </w:rPr>
-        <w:t>cooperation/</w:t>
-      </w:r>
-      <w:r>
-        <w:rPr>
-          <w:rFonts w:ascii="CMR10" w:hAnsi="CMR10" w:cs="CMR10"/>
-          <w:sz w:val="20"/>
-          <w:szCs w:val="20"/>
-        </w:rPr>
-        <w:t xml:space="preserve">group size and </w:t>
-      </w:r>
-      <w:r>
-        <w:rPr>
-          <w:rFonts w:ascii="CMR10" w:hAnsi="CMR10" w:cs="CMR10"/>
-          <w:sz w:val="20"/>
-          <w:szCs w:val="20"/>
-        </w:rPr>
-        <w:t>kin preference/</w:t>
-      </w:r>
-      <w:r>
-        <w:rPr>
-          <w:rFonts w:ascii="CMR10" w:hAnsi="CMR10" w:cs="CMR10"/>
-          <w:sz w:val="20"/>
-          <w:szCs w:val="20"/>
-        </w:rPr>
-        <w:t xml:space="preserve">relatedness </w:t>
-      </w:r>
-      <w:r>
-        <w:rPr>
-          <w:rFonts w:ascii="CMR10" w:hAnsi="CMR10" w:cs="CMR10"/>
-          <w:sz w:val="20"/>
-          <w:szCs w:val="20"/>
-        </w:rPr>
-        <w:t>time</w:t>
-      </w:r>
-      <w:r>
-        <w:rPr>
-          <w:rFonts w:ascii="CMR10" w:hAnsi="CMR10" w:cs="CMR10"/>
-          <w:sz w:val="20"/>
-          <w:szCs w:val="20"/>
-        </w:rPr>
-        <w:t xml:space="preserve"> series </w:t>
-      </w:r>
-      <w:r>
-        <w:rPr>
-          <w:rFonts w:ascii="CMR10" w:hAnsi="CMR10" w:cs="CMR10"/>
-          <w:sz w:val="20"/>
-          <w:szCs w:val="20"/>
-        </w:rPr>
-        <w:t xml:space="preserve">may </w:t>
-      </w:r>
-      <w:r>
-        <w:rPr>
-          <w:rFonts w:ascii="CMR10" w:hAnsi="CMR10" w:cs="CMR10"/>
-          <w:sz w:val="20"/>
-          <w:szCs w:val="20"/>
-        </w:rPr>
-        <w:t xml:space="preserve">reflect the following series of events: </w:t>
-      </w:r>
-      <w:r>
-        <w:rPr>
-          <w:rFonts w:ascii="CMR10" w:hAnsi="CMR10" w:cs="CMR10"/>
-          <w:sz w:val="20"/>
-          <w:szCs w:val="20"/>
-        </w:rPr>
-        <w:t>as kin preference, and thus degree of relatedness within groups</w:t>
-      </w:r>
-      <w:r>
-        <w:rPr>
-          <w:rFonts w:ascii="CMR10" w:hAnsi="CMR10" w:cs="CMR10"/>
-          <w:sz w:val="20"/>
-          <w:szCs w:val="20"/>
-        </w:rPr>
-        <w:t>,</w:t>
-      </w:r>
-      <w:r>
-        <w:rPr>
-          <w:rFonts w:ascii="CMR10" w:hAnsi="CMR10" w:cs="CMR10"/>
-          <w:sz w:val="20"/>
-          <w:szCs w:val="20"/>
-        </w:rPr>
-        <w:t xml:space="preserve"> increases, greater levels of cooperation evolve</w:t>
-      </w:r>
-      <w:r>
-        <w:rPr>
-          <w:rFonts w:ascii="CMR10" w:hAnsi="CMR10" w:cs="CMR10"/>
-          <w:sz w:val="20"/>
-          <w:szCs w:val="20"/>
-        </w:rPr>
-        <w:t xml:space="preserve">, </w:t>
-      </w:r>
-      <w:r>
-        <w:rPr>
-          <w:rFonts w:ascii="CMR10" w:hAnsi="CMR10" w:cs="CMR10"/>
-          <w:sz w:val="20"/>
-          <w:szCs w:val="20"/>
-        </w:rPr>
-        <w:t>albeit</w:t>
-      </w:r>
-      <w:r>
-        <w:rPr>
-          <w:rFonts w:ascii="CMR10" w:hAnsi="CMR10" w:cs="CMR10"/>
-          <w:sz w:val="20"/>
-          <w:szCs w:val="20"/>
-        </w:rPr>
-        <w:t xml:space="preserve"> with a certain time lag (in the graphs, we see cooperation raising following a peak of relatedness)</w:t>
-      </w:r>
-      <w:r>
-        <w:rPr>
-          <w:rFonts w:ascii="CMR10" w:hAnsi="CMR10" w:cs="CMR10"/>
-          <w:sz w:val="20"/>
-          <w:szCs w:val="20"/>
-        </w:rPr>
-        <w:t xml:space="preserve">.  Greater levels of cooperation, however, </w:t>
-      </w:r>
-      <w:proofErr w:type="spellStart"/>
-      <w:r>
-        <w:rPr>
-          <w:rFonts w:ascii="CMR10" w:hAnsi="CMR10" w:cs="CMR10"/>
-          <w:sz w:val="20"/>
-          <w:szCs w:val="20"/>
-        </w:rPr>
-        <w:t>favor</w:t>
-      </w:r>
-      <w:proofErr w:type="spellEnd"/>
-      <w:r>
-        <w:rPr>
-          <w:rFonts w:ascii="CMR10" w:hAnsi="CMR10" w:cs="CMR10"/>
-          <w:sz w:val="20"/>
-          <w:szCs w:val="20"/>
-        </w:rPr>
-        <w:t xml:space="preserve"> the formation of larger groups</w:t>
-      </w:r>
-      <w:r>
-        <w:rPr>
-          <w:rFonts w:ascii="CMR10" w:hAnsi="CMR10" w:cs="CMR10"/>
-          <w:sz w:val="20"/>
-          <w:szCs w:val="20"/>
-        </w:rPr>
-        <w:t xml:space="preserve"> (</w:t>
-      </w:r>
-      <w:r>
-        <w:rPr>
-          <w:rFonts w:ascii="CMR10" w:hAnsi="CMR10" w:cs="CMR10"/>
-          <w:sz w:val="20"/>
-          <w:szCs w:val="20"/>
-        </w:rPr>
-        <w:t>since the optimum group size is directly dependent of average cooperative tendencies, gamma/c</w:t>
-      </w:r>
-      <w:r>
-        <w:rPr>
-          <w:rFonts w:ascii="CMR10" w:hAnsi="CMR10" w:cs="CMR10"/>
-          <w:sz w:val="20"/>
-          <w:szCs w:val="20"/>
-        </w:rPr>
-        <w:t>)</w:t>
-      </w:r>
-      <w:r>
-        <w:rPr>
-          <w:rFonts w:ascii="CMR10" w:hAnsi="CMR10" w:cs="CMR10"/>
-          <w:sz w:val="20"/>
-          <w:szCs w:val="20"/>
-        </w:rPr>
-        <w:t>.  The formation of larger groups</w:t>
-      </w:r>
-      <w:r>
-        <w:rPr>
-          <w:rFonts w:ascii="CMR10" w:hAnsi="CMR10" w:cs="CMR10"/>
-          <w:sz w:val="20"/>
-          <w:szCs w:val="20"/>
-        </w:rPr>
-        <w:t xml:space="preserve"> may </w:t>
-      </w:r>
-      <w:r>
-        <w:rPr>
-          <w:rFonts w:ascii="CMR10" w:hAnsi="CMR10" w:cs="CMR10"/>
-          <w:sz w:val="20"/>
-          <w:szCs w:val="20"/>
-        </w:rPr>
-        <w:t>require</w:t>
-      </w:r>
-      <w:r>
-        <w:rPr>
-          <w:rFonts w:ascii="CMR10" w:hAnsi="CMR10" w:cs="CMR10"/>
-          <w:sz w:val="20"/>
-          <w:szCs w:val="20"/>
-        </w:rPr>
-        <w:t xml:space="preserve"> less restrictive admission requirements</w:t>
-      </w:r>
-      <w:r>
-        <w:rPr>
-          <w:rFonts w:ascii="CMR10" w:hAnsi="CMR10" w:cs="CMR10"/>
-          <w:sz w:val="20"/>
-          <w:szCs w:val="20"/>
-        </w:rPr>
-        <w:t>, thus causing the kin preference rules to bounce back to lower levels</w:t>
-      </w:r>
-      <w:r>
-        <w:rPr>
-          <w:rFonts w:ascii="CMR10" w:hAnsi="CMR10" w:cs="CMR10"/>
-          <w:sz w:val="20"/>
-          <w:szCs w:val="20"/>
-        </w:rPr>
-        <w:t>.  This will</w:t>
-      </w:r>
-      <w:r>
-        <w:rPr>
-          <w:rFonts w:ascii="CMR10" w:hAnsi="CMR10" w:cs="CMR10"/>
-          <w:sz w:val="20"/>
-          <w:szCs w:val="20"/>
-        </w:rPr>
-        <w:t xml:space="preserve"> in turn </w:t>
-      </w:r>
-      <w:r>
-        <w:rPr>
-          <w:rFonts w:ascii="CMR10" w:hAnsi="CMR10" w:cs="CMR10"/>
-          <w:sz w:val="20"/>
-          <w:szCs w:val="20"/>
-        </w:rPr>
-        <w:t xml:space="preserve">lower the degree of relatedness </w:t>
-      </w:r>
-      <w:r>
-        <w:rPr>
-          <w:rFonts w:ascii="CMR10" w:hAnsi="CMR10" w:cs="CMR10"/>
-          <w:sz w:val="20"/>
-          <w:szCs w:val="20"/>
-        </w:rPr>
-        <w:t>within groups</w:t>
-      </w:r>
-      <w:r>
-        <w:rPr>
-          <w:rFonts w:ascii="CMR10" w:hAnsi="CMR10" w:cs="CMR10"/>
-          <w:sz w:val="20"/>
-          <w:szCs w:val="20"/>
-        </w:rPr>
-        <w:t xml:space="preserve">. </w:t>
-      </w:r>
-      <w:proofErr w:type="gramStart"/>
-      <w:r>
-        <w:rPr>
-          <w:rFonts w:ascii="CMR10" w:hAnsi="CMR10" w:cs="CMR10"/>
-          <w:sz w:val="20"/>
-          <w:szCs w:val="20"/>
-        </w:rPr>
-        <w:t>which</w:t>
-      </w:r>
-      <w:proofErr w:type="gramEnd"/>
-      <w:r>
-        <w:rPr>
-          <w:rFonts w:ascii="CMR10" w:hAnsi="CMR10" w:cs="CMR10"/>
-          <w:sz w:val="20"/>
-          <w:szCs w:val="20"/>
-        </w:rPr>
-        <w:t xml:space="preserve"> would then allow the accumulation of l</w:t>
-      </w:r>
-      <w:r>
-        <w:rPr>
-          <w:rFonts w:ascii="CMR10" w:hAnsi="CMR10" w:cs="CMR10"/>
-          <w:sz w:val="20"/>
-          <w:szCs w:val="20"/>
-        </w:rPr>
-        <w:t>ess cooperative cheaters</w:t>
-      </w:r>
-      <w:r>
-        <w:rPr>
-          <w:rFonts w:ascii="CMR10" w:hAnsi="CMR10" w:cs="CMR10"/>
-          <w:sz w:val="20"/>
-          <w:szCs w:val="20"/>
-        </w:rPr>
-        <w:t xml:space="preserve"> </w:t>
-      </w:r>
-      <w:r>
-        <w:rPr>
-          <w:rFonts w:ascii="CMR10" w:hAnsi="CMR10" w:cs="CMR10"/>
-          <w:sz w:val="20"/>
-          <w:szCs w:val="20"/>
-        </w:rPr>
-        <w:t>within groups.  This</w:t>
-      </w:r>
-      <w:r>
-        <w:rPr>
-          <w:rFonts w:ascii="CMR10" w:hAnsi="CMR10" w:cs="CMR10"/>
-          <w:sz w:val="20"/>
-          <w:szCs w:val="20"/>
-        </w:rPr>
-        <w:t xml:space="preserve"> may then lead to lower group productivity and thus favour </w:t>
-      </w:r>
-      <w:r>
-        <w:rPr>
-          <w:rFonts w:ascii="CMR10" w:hAnsi="CMR10" w:cs="CMR10"/>
-          <w:sz w:val="20"/>
-          <w:szCs w:val="20"/>
-        </w:rPr>
-        <w:t xml:space="preserve">again </w:t>
-      </w:r>
-      <w:r>
-        <w:rPr>
-          <w:rFonts w:ascii="CMR10" w:hAnsi="CMR10" w:cs="CMR10"/>
-          <w:sz w:val="20"/>
-          <w:szCs w:val="20"/>
-        </w:rPr>
-        <w:t xml:space="preserve">groups that are more restrictive in their </w:t>
-      </w:r>
-      <w:r>
-        <w:rPr>
-          <w:rFonts w:ascii="CMR10" w:hAnsi="CMR10" w:cs="CMR10"/>
-          <w:sz w:val="20"/>
-          <w:szCs w:val="20"/>
-        </w:rPr>
-        <w:t xml:space="preserve">kinship </w:t>
-      </w:r>
-      <w:r>
-        <w:rPr>
-          <w:rFonts w:ascii="CMR10" w:hAnsi="CMR10" w:cs="CMR10"/>
-          <w:sz w:val="20"/>
-          <w:szCs w:val="20"/>
-        </w:rPr>
-        <w:t xml:space="preserve">admission rules.   </w:t>
-      </w:r>
-    </w:p>
-    <w:p>
-      <w:pPr>
-        <w:spacing w:line="480" w:lineRule="auto"/>
-        <w:rPr>
-          <w:rFonts w:ascii="CMR10" w:hAnsi="CMR10" w:cs="CMR10"/>
-          <w:sz w:val="20"/>
-          <w:szCs w:val="20"/>
-        </w:rPr>
-      </w:pPr>
-      <w:r>
-        <w:rPr>
-          <w:rFonts w:ascii="CMR10" w:hAnsi="CMR10" w:cs="CMR10"/>
-          <w:sz w:val="20"/>
-          <w:szCs w:val="20"/>
-        </w:rPr>
         <w:t>The above is merely speculative.  It would be nice</w:t>
       </w:r>
       <w:r>
@@ -7657,8 +7354,8 @@
 </file>
 
 <file path=word/comments.xml><?xml version="1.0" encoding="utf-8"?>
-<w:comments xmlns:wpc="http://schemas.microsoft.com/office/word/2010/wordprocessingCanvas" xmlns:mo="http://schemas.microsoft.com/office/mac/office/2008/main" xmlns:mc="http://schemas.openxmlformats.org/markup-compatibility/2006" xmlns:mv="urn:schemas-microsoft-com:mac:vml" xmlns:o="urn:schemas-microsoft-com:office:office" xmlns:r="http://schemas.openxmlformats.org/officeDocument/2006/relationships" xmlns:m="http://schemas.openxmlformats.org/officeDocument/2006/math" xmlns:v="urn:schemas-microsoft-com:vml" xmlns:wp14="http://schemas.microsoft.com/office/word/2010/wordprocessingDrawing" xmlns:wp="http://schemas.openxmlformats.org/drawingml/2006/wordprocessingDrawing" xmlns:w10="urn:schemas-microsoft-com:office:word" xmlns:w="http://schemas.openxmlformats.org/wordprocessingml/2006/main" xmlns:w14="http://schemas.microsoft.com/office/word/2010/wordml" xmlns:wpg="http://schemas.microsoft.com/office/word/2010/wordprocessingGroup" xmlns:wpi="http://schemas.microsoft.com/office/word/2010/wordprocessingInk" xmlns:wne="http://schemas.microsoft.com/office/word/2006/wordml" xmlns:wps="http://schemas.microsoft.com/office/word/2010/wordprocessingShape" mc:Ignorable="w14 wp14">
-  <w:comment w:id="0" w:author="Leticia Aviles" w:date="2012-12-04T18:09:00Z" w:initials="LA">
+<w:comments xmlns:ve="http://schemas.openxmlformats.org/markup-compatibility/2006" xmlns:o="urn:schemas-microsoft-com:office:office" xmlns:r="http://schemas.openxmlformats.org/officeDocument/2006/relationships" xmlns:m="http://schemas.openxmlformats.org/officeDocument/2006/math" xmlns:v="urn:schemas-microsoft-com:vml" xmlns:wp="http://schemas.openxmlformats.org/drawingml/2006/wordprocessingDrawing" xmlns:w10="urn:schemas-microsoft-com:office:word" xmlns:w="http://schemas.openxmlformats.org/wordprocessingml/2006/main" xmlns:wne="http://schemas.microsoft.com/office/word/2006/wordml">
+  <w:comment w:id="0" w:author="Ruth" w:date="2013-01-15T17:16:00Z" w:initials="R">
     <w:p>
       <w:pPr>
         <w:pStyle w:val="CommentText"/>
@@ -7670,11 +7367,27 @@
         <w:annotationRef/>
       </w:r>
       <w:r>
+        <w:t>Added by RS</w:t>
+      </w:r>
+    </w:p>
+  </w:comment>
+  <w:comment w:id="1" w:author="Leticia Aviles" w:date="2012-12-04T18:09:00Z" w:initials="LA">
+    <w:p>
+      <w:pPr>
+        <w:pStyle w:val="CommentText"/>
+      </w:pPr>
+      <w:r>
+        <w:rPr>
+          <w:rStyle w:val="CommentReference"/>
+        </w:rPr>
+        <w:annotationRef/>
+      </w:r>
+      <w:r>
         <w:t xml:space="preserve">This paragraph, or some variant, can be part of the abstract or the first paragraph of the Discussion.  </w:t>
       </w:r>
     </w:p>
   </w:comment>
-  <w:comment w:id="1" w:author="Ruth" w:date="2012-12-05T11:08:00Z" w:initials="R">
+  <w:comment w:id="2" w:author="Ruth" w:date="2012-12-05T11:08:00Z" w:initials="R">
     <w:p>
       <w:pPr>
         <w:spacing w:line="480" w:lineRule="auto"/>
@@ -7714,22 +7427,6 @@
       <w:pPr>
         <w:pStyle w:val="CommentText"/>
       </w:pPr>
-    </w:p>
-  </w:comment>
-  <w:comment w:id="2" w:author="Ruth" w:date="2012-12-05T15:55:00Z" w:initials="R">
-    <w:p>
-      <w:pPr>
-        <w:pStyle w:val="CommentText"/>
-      </w:pPr>
-      <w:r>
-        <w:rPr>
-          <w:rStyle w:val="CommentReference"/>
-        </w:rPr>
-        <w:annotationRef/>
-      </w:r>
-      <w:r>
-        <w:t>Is this still the case? Copied from Aviles 2005</w:t>
-      </w:r>
     </w:p>
   </w:comment>
   <w:comment w:id="7" w:author="Julian Garcia" w:date="2012-12-17T15:27:00Z" w:initials="JG">
@@ -7748,7 +7445,7 @@
       </w:r>
     </w:p>
   </w:comment>
-  <w:comment w:id="14" w:author="Ruth" w:date="2012-12-04T18:09:00Z" w:initials="R">
+  <w:comment w:id="10" w:author="Ruth" w:date="2013-01-15T17:52:00Z" w:initials="R">
     <w:p>
       <w:pPr>
         <w:pStyle w:val="CommentText"/>
@@ -7760,7 +7457,55 @@
         <w:annotationRef/>
       </w:r>
       <w:r>
+        <w:t>What exactly does this 0.9 mean?</w:t>
+      </w:r>
+    </w:p>
+  </w:comment>
+  <w:comment w:id="12" w:author="Ruth" w:date="2012-12-04T18:09:00Z" w:initials="R">
+    <w:p>
+      <w:pPr>
+        <w:pStyle w:val="CommentText"/>
+      </w:pPr>
+      <w:r>
+        <w:rPr>
+          <w:rStyle w:val="CommentReference"/>
+        </w:rPr>
+        <w:annotationRef/>
+      </w:r>
+      <w:r>
         <w:t>I need to double check what is the stable group size for each C, but looking at the graphs this appears to be the case</w:t>
+      </w:r>
+    </w:p>
+  </w:comment>
+  <w:comment w:id="11" w:author="Leticia Aviles" w:date="2012-12-04T18:09:00Z" w:initials="LA">
+    <w:p>
+      <w:pPr>
+        <w:pStyle w:val="CommentText"/>
+      </w:pPr>
+      <w:r>
+        <w:rPr>
+          <w:rStyle w:val="CommentReference"/>
+        </w:rPr>
+        <w:annotationRef/>
+      </w:r>
+      <w:r>
+        <w:t>Double check this.  I doubt it remained above the stable group size as in the simulations group admission goes to 0 above the stable group size (the first equation given above, which should be numbered).  I would expect group sizes to stay at or below the stable group size.  The stable group size depends on c and gamma, according to eq</w:t>
+      </w:r>
+      <w:proofErr w:type="gramStart"/>
+      <w:r>
+        <w:t>.(</w:t>
+      </w:r>
+      <w:proofErr w:type="gramEnd"/>
+      <w:r>
+        <w:t xml:space="preserve">3) in Avilés 1999 (or </w:t>
+      </w:r>
+      <w:proofErr w:type="spellStart"/>
+      <w:r>
+        <w:t>eq</w:t>
+      </w:r>
+      <w:proofErr w:type="spellEnd"/>
+      <w:r>
+        <w:t>(5) in the Appendix of Avilés et al. 2004). The optimum group size, below which the group-size dependent component of admission is less than 1, equals gamma/c.  Perhaps show lines for the optimum and stable group sizes in the figure? Here gamma corresponds to the average cooperative tendencies of a group or the global average cooperative tendencies, if we are looking at overall equilibrium states (see also Van Veelen et al 2010).</w:t>
       </w:r>
     </w:p>
   </w:comment>
@@ -7776,43 +7521,11 @@
         <w:annotationRef/>
       </w:r>
       <w:r>
-        <w:t>Double check this.  I doubt it remained above the stable group size as in the simulations group admission goes to 0 above the stable group size (the first equation given above, which should be numbered).  I would expect group sizes to stay at or below the stable group size.  The stable group size depends on c and gamma, according to eq</w:t>
-      </w:r>
-      <w:proofErr w:type="gramStart"/>
-      <w:r>
-        <w:t>.(</w:t>
-      </w:r>
-      <w:proofErr w:type="gramEnd"/>
-      <w:r>
-        <w:t xml:space="preserve">3) in Avilés 1999 (or </w:t>
-      </w:r>
-      <w:proofErr w:type="spellStart"/>
-      <w:r>
-        <w:t>eq</w:t>
-      </w:r>
-      <w:proofErr w:type="spellEnd"/>
-      <w:r>
-        <w:t>(5) in the Appendix of Avilés et al. 2004). The optimum group size, below which the group-size dependent component of admission is less than 1, equals gamma/c.  Perhaps show lines for the optimum and stable group sizes in the figure? Here gamma corresponds to the average cooperative tendencies of a group or the global average cooperative tendencies, if we are looking at overall equilibrium states (see also Van Veelen et al 2010).</w:t>
+        <w:t xml:space="preserve">This is not seen, however, in the level of relatedness that evolves at small intrinsic rates of growth and small 1/c, where relatedness is not very high and yet cooperation is high.  So this statement is not exactly correct.  We need to suggest an explanation to how even when relatedness is not very high, cooperation is still nears its maximum for small 1/c.  </w:t>
       </w:r>
     </w:p>
   </w:comment>
-  <w:comment w:id="15" w:author="Leticia Aviles" w:date="2012-12-04T18:09:00Z" w:initials="LA">
-    <w:p>
-      <w:pPr>
-        <w:pStyle w:val="CommentText"/>
-      </w:pPr>
-      <w:r>
-        <w:rPr>
-          <w:rStyle w:val="CommentReference"/>
-        </w:rPr>
-        <w:annotationRef/>
-      </w:r>
-      <w:r>
-        <w:t xml:space="preserve">This is not seen, however, in the level of relatedness that evolves at small intrinsic rates of growth and small 1/c, where relatedness is not very high and yet cooperation is high.  So this statement is not exactly correct.  We need to suggest an explanation to how even when relatedness is not very high, cooperation is still nears its maximum for small 1/c.  </w:t>
-      </w:r>
-    </w:p>
-  </w:comment>
-  <w:comment w:id="16" w:author="Leticia Aviles" w:date="2012-12-04T18:09:00Z" w:initials="LA">
+  <w:comment w:id="14" w:author="Leticia Aviles" w:date="2012-12-04T18:09:00Z" w:initials="LA">
     <w:p>
       <w:pPr>
         <w:pStyle w:val="CommentText"/>
@@ -7832,7 +7545,7 @@
 </file>
 
 <file path=word/numbering.xml><?xml version="1.0" encoding="utf-8"?>
-<w:numbering xmlns:wpc="http://schemas.microsoft.com/office/word/2010/wordprocessingCanvas" xmlns:mo="http://schemas.microsoft.com/office/mac/office/2008/main" xmlns:mc="http://schemas.openxmlformats.org/markup-compatibility/2006" xmlns:mv="urn:schemas-microsoft-com:mac:vml" xmlns:o="urn:schemas-microsoft-com:office:office" xmlns:r="http://schemas.openxmlformats.org/officeDocument/2006/relationships" xmlns:m="http://schemas.openxmlformats.org/officeDocument/2006/math" xmlns:v="urn:schemas-microsoft-com:vml" xmlns:wp14="http://schemas.microsoft.com/office/word/2010/wordprocessingDrawing" xmlns:wp="http://schemas.openxmlformats.org/drawingml/2006/wordprocessingDrawing" xmlns:w10="urn:schemas-microsoft-com:office:word" xmlns:w="http://schemas.openxmlformats.org/wordprocessingml/2006/main" xmlns:w14="http://schemas.microsoft.com/office/word/2010/wordml" xmlns:wpg="http://schemas.microsoft.com/office/word/2010/wordprocessingGroup" xmlns:wpi="http://schemas.microsoft.com/office/word/2010/wordprocessingInk" xmlns:wne="http://schemas.microsoft.com/office/word/2006/wordml" xmlns:wps="http://schemas.microsoft.com/office/word/2010/wordprocessingShape" mc:Ignorable="w14 wp14">
+<w:numbering xmlns:ve="http://schemas.openxmlformats.org/markup-compatibility/2006" xmlns:o="urn:schemas-microsoft-com:office:office" xmlns:r="http://schemas.openxmlformats.org/officeDocument/2006/relationships" xmlns:m="http://schemas.openxmlformats.org/officeDocument/2006/math" xmlns:v="urn:schemas-microsoft-com:vml" xmlns:wp="http://schemas.openxmlformats.org/drawingml/2006/wordprocessingDrawing" xmlns:w10="urn:schemas-microsoft-com:office:word" xmlns:w="http://schemas.openxmlformats.org/wordprocessingml/2006/main" xmlns:wne="http://schemas.microsoft.com/office/word/2006/wordml">
   <w:abstractNum w:abstractNumId="0">
     <w:nsid w:val="04E855EE"/>
     <w:multiLevelType w:val="hybridMultilevel"/>
@@ -8060,9 +7773,9 @@
     </w:lvl>
   </w:abstractNum>
   <w:abstractNum w:abstractNumId="2">
-    <w:nsid w:val="4AC36EF9"/>
+    <w:nsid w:val="22567C4E"/>
     <w:multiLevelType w:val="hybridMultilevel"/>
-    <w:tmpl w:val="092401FE"/>
+    <w:tmpl w:val="0ADE4072"/>
     <w:lvl w:ilvl="0" w:tplc="08090001">
       <w:start w:val="1"/>
       <w:numFmt w:val="bullet"/>
@@ -8173,6 +7886,119 @@
     </w:lvl>
   </w:abstractNum>
   <w:abstractNum w:abstractNumId="3">
+    <w:nsid w:val="4AC36EF9"/>
+    <w:multiLevelType w:val="hybridMultilevel"/>
+    <w:tmpl w:val="092401FE"/>
+    <w:lvl w:ilvl="0" w:tplc="08090001">
+      <w:start w:val="1"/>
+      <w:numFmt w:val="bullet"/>
+      <w:lvlText w:val=""/>
+      <w:lvlJc w:val="left"/>
+      <w:pPr>
+        <w:ind w:left="720" w:hanging="360"/>
+      </w:pPr>
+      <w:rPr>
+        <w:rFonts w:ascii="Symbol" w:hAnsi="Symbol" w:hint="default"/>
+      </w:rPr>
+    </w:lvl>
+    <w:lvl w:ilvl="1" w:tplc="08090003" w:tentative="1">
+      <w:start w:val="1"/>
+      <w:numFmt w:val="bullet"/>
+      <w:lvlText w:val="o"/>
+      <w:lvlJc w:val="left"/>
+      <w:pPr>
+        <w:ind w:left="1440" w:hanging="360"/>
+      </w:pPr>
+      <w:rPr>
+        <w:rFonts w:ascii="Courier New" w:hAnsi="Courier New" w:cs="Courier New" w:hint="default"/>
+      </w:rPr>
+    </w:lvl>
+    <w:lvl w:ilvl="2" w:tplc="08090005" w:tentative="1">
+      <w:start w:val="1"/>
+      <w:numFmt w:val="bullet"/>
+      <w:lvlText w:val=""/>
+      <w:lvlJc w:val="left"/>
+      <w:pPr>
+        <w:ind w:left="2160" w:hanging="360"/>
+      </w:pPr>
+      <w:rPr>
+        <w:rFonts w:ascii="Wingdings" w:hAnsi="Wingdings" w:hint="default"/>
+      </w:rPr>
+    </w:lvl>
+    <w:lvl w:ilvl="3" w:tplc="08090001" w:tentative="1">
+      <w:start w:val="1"/>
+      <w:numFmt w:val="bullet"/>
+      <w:lvlText w:val=""/>
+      <w:lvlJc w:val="left"/>
+      <w:pPr>
+        <w:ind w:left="2880" w:hanging="360"/>
+      </w:pPr>
+      <w:rPr>
+        <w:rFonts w:ascii="Symbol" w:hAnsi="Symbol" w:hint="default"/>
+      </w:rPr>
+    </w:lvl>
+    <w:lvl w:ilvl="4" w:tplc="08090003" w:tentative="1">
+      <w:start w:val="1"/>
+      <w:numFmt w:val="bullet"/>
+      <w:lvlText w:val="o"/>
+      <w:lvlJc w:val="left"/>
+      <w:pPr>
+        <w:ind w:left="3600" w:hanging="360"/>
+      </w:pPr>
+      <w:rPr>
+        <w:rFonts w:ascii="Courier New" w:hAnsi="Courier New" w:cs="Courier New" w:hint="default"/>
+      </w:rPr>
+    </w:lvl>
+    <w:lvl w:ilvl="5" w:tplc="08090005" w:tentative="1">
+      <w:start w:val="1"/>
+      <w:numFmt w:val="bullet"/>
+      <w:lvlText w:val=""/>
+      <w:lvlJc w:val="left"/>
+      <w:pPr>
+        <w:ind w:left="4320" w:hanging="360"/>
+      </w:pPr>
+      <w:rPr>
+        <w:rFonts w:ascii="Wingdings" w:hAnsi="Wingdings" w:hint="default"/>
+      </w:rPr>
+    </w:lvl>
+    <w:lvl w:ilvl="6" w:tplc="08090001" w:tentative="1">
+      <w:start w:val="1"/>
+      <w:numFmt w:val="bullet"/>
+      <w:lvlText w:val=""/>
+      <w:lvlJc w:val="left"/>
+      <w:pPr>
+        <w:ind w:left="5040" w:hanging="360"/>
+      </w:pPr>
+      <w:rPr>
+        <w:rFonts w:ascii="Symbol" w:hAnsi="Symbol" w:hint="default"/>
+      </w:rPr>
+    </w:lvl>
+    <w:lvl w:ilvl="7" w:tplc="08090003" w:tentative="1">
+      <w:start w:val="1"/>
+      <w:numFmt w:val="bullet"/>
+      <w:lvlText w:val="o"/>
+      <w:lvlJc w:val="left"/>
+      <w:pPr>
+        <w:ind w:left="5760" w:hanging="360"/>
+      </w:pPr>
+      <w:rPr>
+        <w:rFonts w:ascii="Courier New" w:hAnsi="Courier New" w:cs="Courier New" w:hint="default"/>
+      </w:rPr>
+    </w:lvl>
+    <w:lvl w:ilvl="8" w:tplc="08090005" w:tentative="1">
+      <w:start w:val="1"/>
+      <w:numFmt w:val="bullet"/>
+      <w:lvlText w:val=""/>
+      <w:lvlJc w:val="left"/>
+      <w:pPr>
+        <w:ind w:left="6480" w:hanging="360"/>
+      </w:pPr>
+      <w:rPr>
+        <w:rFonts w:ascii="Wingdings" w:hAnsi="Wingdings" w:hint="default"/>
+      </w:rPr>
+    </w:lvl>
+  </w:abstractNum>
+  <w:abstractNum w:abstractNumId="4">
     <w:nsid w:val="6B777084"/>
     <w:multiLevelType w:val="hybridMultilevel"/>
     <w:tmpl w:val="24A2D3BC"/>
@@ -8285,7 +8111,7 @@
       </w:rPr>
     </w:lvl>
   </w:abstractNum>
-  <w:abstractNum w:abstractNumId="4">
+  <w:abstractNum w:abstractNumId="5">
     <w:nsid w:val="7BFF4695"/>
     <w:multiLevelType w:val="hybridMultilevel"/>
     <w:tmpl w:val="A0960846"/>
@@ -8402,22 +8228,25 @@
     <w:abstractNumId w:val="1"/>
   </w:num>
   <w:num w:numId="2">
-    <w:abstractNumId w:val="3"/>
+    <w:abstractNumId w:val="4"/>
   </w:num>
   <w:num w:numId="3">
-    <w:abstractNumId w:val="4"/>
+    <w:abstractNumId w:val="5"/>
   </w:num>
   <w:num w:numId="4">
     <w:abstractNumId w:val="0"/>
   </w:num>
   <w:num w:numId="5">
+    <w:abstractNumId w:val="3"/>
+  </w:num>
+  <w:num w:numId="6">
     <w:abstractNumId w:val="2"/>
   </w:num>
 </w:numbering>
 </file>
 
 <file path=word/styles.xml><?xml version="1.0" encoding="utf-8"?>
-<w:styles xmlns:mc="http://schemas.openxmlformats.org/markup-compatibility/2006" xmlns:r="http://schemas.openxmlformats.org/officeDocument/2006/relationships" xmlns:w="http://schemas.openxmlformats.org/wordprocessingml/2006/main" xmlns:w14="http://schemas.microsoft.com/office/word/2010/wordml" mc:Ignorable="w14">
+<w:styles xmlns:r="http://schemas.openxmlformats.org/officeDocument/2006/relationships" xmlns:w="http://schemas.openxmlformats.org/wordprocessingml/2006/main">
   <w:docDefaults>
     <w:rPrDefault>
       <w:rPr>
@@ -8433,7 +8262,7 @@
       </w:pPr>
     </w:pPrDefault>
   </w:docDefaults>
-  <w:latentStyles w:defLockedState="0" w:defUIPriority="99" w:defSemiHidden="1" w:defUnhideWhenUsed="1" w:defQFormat="0" w:count="276">
+  <w:latentStyles w:defLockedState="0" w:defUIPriority="99" w:defSemiHidden="1" w:defUnhideWhenUsed="1" w:defQFormat="0" w:count="267">
     <w:lsdException w:name="Normal" w:semiHidden="0" w:uiPriority="0" w:unhideWhenUsed="0" w:qFormat="1"/>
     <w:lsdException w:name="heading 1" w:semiHidden="0" w:uiPriority="9" w:unhideWhenUsed="0" w:qFormat="1"/>
     <w:lsdException w:name="heading 2" w:uiPriority="9" w:qFormat="1"/>
@@ -8588,6 +8417,7 @@
     <w:uiPriority w:val="99"/>
     <w:semiHidden/>
     <w:unhideWhenUsed/>
+    <w:qFormat/>
     <w:tblPr>
       <w:tblInd w:w="0" w:type="dxa"/>
       <w:tblCellMar>

</xml_diff>

<commit_message>
Writing discussion 21st Jan
</commit_message>
<xml_diff>
--- a/SimPaperDocs/Aviles et al KinPreEvol.docx
+++ b/SimPaperDocs/Aviles et al KinPreEvol.docx
@@ -6374,58 +6374,158 @@
       <w:pPr>
         <w:spacing w:line="480" w:lineRule="auto"/>
         <w:rPr>
-          <w:rFonts w:ascii="CMR10" w:hAnsi="CMR10" w:cs="CMR10"/>
-          <w:sz w:val="20"/>
-          <w:szCs w:val="20"/>
-        </w:rPr>
-      </w:pPr>
+          <w:rFonts w:ascii="Calibri" w:hAnsi="Calibri" w:cs="CMR10"/>
+        </w:rPr>
+      </w:pPr>
+      <w:r>
+        <w:rPr>
+          <w:rFonts w:ascii="Calibri" w:hAnsi="Calibri" w:cs="CMR10"/>
+        </w:rPr>
+        <w:t xml:space="preserve">It has been </w:t>
+      </w:r>
+      <w:r>
+        <w:rPr>
+          <w:rFonts w:ascii="Calibri" w:hAnsi="Calibri" w:cs="CMR10"/>
+        </w:rPr>
+        <w:t xml:space="preserve">demonstrated many times that </w:t>
+      </w:r>
+      <w:r>
+        <w:rPr>
+          <w:rFonts w:ascii="Calibri" w:hAnsi="Calibri" w:cs="CMR10"/>
+        </w:rPr>
+        <w:t>the evolution of costly altruistic behaviours can be facilitated by groups with high level of relatedness (ref</w:t>
+      </w:r>
+      <w:r>
+        <w:rPr>
+          <w:rFonts w:ascii="Calibri" w:hAnsi="Calibri" w:cs="CMR10"/>
+        </w:rPr>
+        <w:t>s</w:t>
+      </w:r>
+      <w:r>
+        <w:rPr>
+          <w:rFonts w:ascii="Calibri" w:hAnsi="Calibri" w:cs="CMR10"/>
+        </w:rPr>
+        <w:t xml:space="preserve"> •••</w:t>
+      </w:r>
+      <w:r>
+        <w:rPr>
+          <w:rFonts w:ascii="Calibri" w:hAnsi="Calibri" w:cs="CMR10"/>
+        </w:rPr>
+        <w:t xml:space="preserve">) However it is likely that there are ecological and demographic factors that prevent groups from being formed of close relatives.  An important, but seldom asked </w:t>
+      </w:r>
+      <w:proofErr w:type="gramStart"/>
+      <w:r>
+        <w:rPr>
+          <w:rFonts w:ascii="Calibri" w:hAnsi="Calibri" w:cs="CMR10"/>
+        </w:rPr>
+        <w:t>question,</w:t>
+      </w:r>
+      <w:proofErr w:type="gramEnd"/>
+      <w:r>
+        <w:rPr>
+          <w:rFonts w:ascii="Calibri" w:hAnsi="Calibri" w:cs="CMR10"/>
+        </w:rPr>
+        <w:t xml:space="preserve"> is therefore under what conditions kin preference traits should evolve.</w:t>
+      </w:r>
     </w:p>
     <w:p>
       <w:pPr>
         <w:spacing w:line="480" w:lineRule="auto"/>
         <w:rPr>
-          <w:rFonts w:ascii="CMR10" w:hAnsi="CMR10" w:cs="CMR10"/>
-          <w:sz w:val="20"/>
-          <w:szCs w:val="20"/>
-        </w:rPr>
-      </w:pPr>
+          <w:rFonts w:ascii="Calibri" w:hAnsi="Calibri" w:cs="CMR10"/>
+          <w:i/>
+        </w:rPr>
+      </w:pPr>
+      <w:r>
+        <w:rPr>
+          <w:rFonts w:ascii="Calibri" w:hAnsi="Calibri" w:cs="CMR10"/>
+          <w:i/>
+        </w:rPr>
+        <w:t xml:space="preserve">Explanation of </w:t>
+      </w:r>
+      <w:r>
+        <w:rPr>
+          <w:rFonts w:ascii="Calibri" w:hAnsi="Calibri" w:cs="CMR10"/>
+          <w:i/>
+        </w:rPr>
+        <w:t>effects</w:t>
+      </w:r>
+      <w:r>
+        <w:rPr>
+          <w:rFonts w:ascii="Calibri" w:hAnsi="Calibri" w:cs="CMR10"/>
+          <w:i/>
+        </w:rPr>
+        <w:t xml:space="preserve"> of R, Beta and C</w:t>
+      </w:r>
     </w:p>
     <w:p>
       <w:pPr>
         <w:spacing w:line="480" w:lineRule="auto"/>
-        <w:rPr>
-          <w:rFonts w:ascii="CMR10" w:hAnsi="CMR10" w:cs="CMR10"/>
-          <w:i/>
-          <w:sz w:val="20"/>
-          <w:szCs w:val="20"/>
-        </w:rPr>
-      </w:pPr>
-      <w:r>
-        <w:rPr>
-          <w:rFonts w:ascii="CMR10" w:hAnsi="CMR10" w:cs="CMR10"/>
-          <w:i/>
-          <w:sz w:val="20"/>
-          <w:szCs w:val="20"/>
-        </w:rPr>
-        <w:t xml:space="preserve">Explanation of </w:t>
-      </w:r>
-      <w:r>
-        <w:rPr>
-          <w:rFonts w:ascii="CMR10" w:hAnsi="CMR10" w:cs="CMR10"/>
-          <w:i/>
-          <w:sz w:val="20"/>
-          <w:szCs w:val="20"/>
-        </w:rPr>
-        <w:t>effects</w:t>
-      </w:r>
-      <w:r>
-        <w:rPr>
-          <w:rFonts w:ascii="CMR10" w:hAnsi="CMR10" w:cs="CMR10"/>
-          <w:i/>
-          <w:sz w:val="20"/>
-          <w:szCs w:val="20"/>
-        </w:rPr>
-        <w:t xml:space="preserve"> of R, Beta and C</w:t>
+      </w:pPr>
+      <w:r>
+        <w:t>We have shown that a</w:t>
+      </w:r>
+      <w:r>
+        <w:t>s</w:t>
+      </w:r>
+      <w:r>
+        <w:t xml:space="preserve"> the intrinsic rate of growth of a population increase</w:t>
+      </w:r>
+      <w:r>
+        <w:t xml:space="preserve"> R increases</w:t>
+      </w:r>
+      <w:r>
+        <w:t xml:space="preserve"> so does the level of kin preference that evolves as</w:t>
+      </w:r>
+      <w:r>
+        <w:t xml:space="preserve"> more relatives are available in the population to form part of groups</w:t>
+      </w:r>
+      <w:r>
+        <w:t xml:space="preserve">. Groups </w:t>
+      </w:r>
+      <w:r>
+        <w:t xml:space="preserve">are therefore able to be more </w:t>
+      </w:r>
+      <w:r>
+        <w:t>restrictive in the</w:t>
+      </w:r>
+      <w:r>
+        <w:t xml:space="preserve">ir admission requirements, </w:t>
+      </w:r>
+      <w:r>
+        <w:t>causing average within group relatedness to increase.  With greater within group relatedness, greater levels of coop</w:t>
+      </w:r>
+      <w:r>
+        <w:t>eration can evolve.  With a larger intrinsic rate of growth</w:t>
+      </w:r>
+      <w:r>
+        <w:t>, larger groups can form</w:t>
+      </w:r>
+      <w:r>
+        <w:t xml:space="preserve"> as higher levels of cooperation have evolved. T</w:t>
+      </w:r>
+      <w:r>
+        <w:t>he effect is more marked when larger group carrying capacities (1/c) require the formation of larger groups.</w:t>
+      </w:r>
+      <w:r>
+        <w:t xml:space="preserve">  This reflects the result in </w:t>
+      </w:r>
+      <w:commentRangeStart w:id="13"/>
+      <w:r>
+        <w:t>Aviles (2004)</w:t>
+      </w:r>
+      <w:commentRangeEnd w:id="13"/>
+      <w:r>
+        <w:rPr>
+          <w:rStyle w:val="CommentReference"/>
+        </w:rPr>
+        <w:commentReference w:id="13"/>
+      </w:r>
+      <w:r>
+        <w:t>. Within the nature this effect can be seen in animals with a high fecundity</w:t>
+      </w:r>
+      <w:r>
+        <w:t xml:space="preserve"> and highly kin selective large groups such as •••</w:t>
       </w:r>
     </w:p>
     <w:p>
@@ -6433,52 +6533,68 @@
         <w:spacing w:line="480" w:lineRule="auto"/>
       </w:pPr>
       <w:r>
-        <w:t>We have shown that a</w:t>
-      </w:r>
-      <w:r>
-        <w:t>s</w:t>
-      </w:r>
-      <w:r>
-        <w:t xml:space="preserve"> the intrinsic rate of growth of a population increase</w:t>
-      </w:r>
-      <w:r>
-        <w:t xml:space="preserve"> R increases</w:t>
-      </w:r>
-      <w:r>
-        <w:t xml:space="preserve"> so does the level of kin preference that evolves as</w:t>
-      </w:r>
-      <w:r>
-        <w:t xml:space="preserve"> more relatives are available in the population to form part of groups</w:t>
-      </w:r>
-      <w:r>
-        <w:t xml:space="preserve">. Groups can therefore </w:t>
-      </w:r>
-      <w:r>
-        <w:t>become more restrictive in their admission requirements, thus causing average within group relatedness to increase.  With greater within group relatedness, greater levels of cooperation can evolve.  With larger R, larger groups can form, but the effect is more marked when larger group carrying capacities (1/c) require the formation of larger groups.</w:t>
-      </w:r>
-      <w:r>
-        <w:t xml:space="preserve">  This reflects the result in </w:t>
+        <w:t>Interestingly</w:t>
+      </w:r>
+      <w:r>
+        <w:t xml:space="preserve"> we show that</w:t>
+      </w:r>
+      <w:r>
+        <w:t xml:space="preserve"> kin preference does not go to zero, even for very small </w:t>
+      </w:r>
+      <w:r>
+        <w:t>rates of growth</w:t>
+      </w:r>
+      <w:r>
+        <w:t xml:space="preserve">. This may </w:t>
+      </w:r>
+      <w:r>
+        <w:t xml:space="preserve">be </w:t>
+      </w:r>
+      <w:r>
+        <w:t xml:space="preserve">because leaving relatives out </w:t>
+      </w:r>
+      <w:r>
+        <w:t xml:space="preserve">of a group </w:t>
+      </w:r>
+      <w:r>
+        <w:t>has an indirect fitness cost as these individuals will be eliminated from the population</w:t>
+      </w:r>
+      <w:r>
+        <w:t xml:space="preserve"> </w:t>
       </w:r>
       <w:r>
         <w:rPr>
           <w:highlight w:val="magenta"/>
         </w:rPr>
-        <w:t>x</w:t>
-      </w:r>
-      <w:r>
-        <w:t xml:space="preserve"> paper This effect can be seen in </w:t>
+        <w:t>(can a find a paper that mentions this)</w:t>
+      </w:r>
+      <w:r>
+        <w:t xml:space="preserve">. So groups that form in natural populations will relatives present even if the fecundity of the species is very low, even if it is just offspring not leaving the natal patch </w:t>
+      </w:r>
+      <w:commentRangeStart w:id="14"/>
+      <w:proofErr w:type="spellStart"/>
+      <w:r>
+        <w:t>eg</w:t>
+      </w:r>
+      <w:commentRangeEnd w:id="14"/>
+      <w:proofErr w:type="spellEnd"/>
+      <w:r>
+        <w:rPr>
+          <w:rStyle w:val="CommentReference"/>
+        </w:rPr>
+        <w:commentReference w:id="14"/>
+      </w:r>
+      <w:r>
+        <w:t xml:space="preserve"> </w:t>
       </w:r>
       <w:r>
         <w:rPr>
           <w:highlight w:val="magenta"/>
         </w:rPr>
-        <w:t>x</w:t>
-      </w:r>
-      <w:r>
-        <w:t xml:space="preserve"> animal</w:t>
-      </w:r>
-      <w:r>
-        <w:t xml:space="preserve">, such as the bark beetle,  where ecological constraints s require large group sizes to carry out the task of something with a tree (reference •••) </w:t>
+        <w:t>•••</w:t>
+      </w:r>
+      <w:r>
+        <w:t xml:space="preserve"> </w:t>
       </w:r>
     </w:p>
     <w:p>
@@ -6486,34 +6602,10 @@
         <w:spacing w:line="480" w:lineRule="auto"/>
       </w:pPr>
       <w:r>
-        <w:t>Interestingly</w:t>
-      </w:r>
-      <w:r>
-        <w:t xml:space="preserve"> we show that</w:t>
-      </w:r>
-      <w:r>
-        <w:t xml:space="preserve"> kin preference does not go to zero, even for very small R. This may </w:t>
-      </w:r>
-      <w:r>
-        <w:t xml:space="preserve">be </w:t>
-      </w:r>
-      <w:r>
-        <w:t xml:space="preserve">because leaving relatives out </w:t>
-      </w:r>
-      <w:r>
-        <w:t xml:space="preserve">of a group </w:t>
-      </w:r>
-      <w:r>
-        <w:t>has an indirect fitness cost as these individuals will be eliminated from the population</w:t>
-      </w:r>
-      <w:r>
-        <w:t xml:space="preserve"> </w:t>
-      </w:r>
-      <w:r>
-        <w:rPr>
-          <w:highlight w:val="magenta"/>
-        </w:rPr>
-        <w:t>(can a find a paper that mentions this)</w:t>
+        <w:rPr>
+          <w:rStyle w:val="CommentReference"/>
+        </w:rPr>
+        <w:commentReference w:id="15"/>
       </w:r>
     </w:p>
     <w:p>
@@ -6524,25 +6616,92 @@
         <w:spacing w:line="480" w:lineRule="auto"/>
       </w:pPr>
       <w:r>
-        <w:t xml:space="preserve">The group carrying capacity parameter affects primarily the size of the groups formed.  With larger 1/c, larger groups form (this is obvious). </w:t>
-      </w:r>
+        <w:lastRenderedPageBreak/>
+        <w:t>I</w:t>
+      </w:r>
+      <w:r>
+        <w:t>n general w</w:t>
+      </w:r>
+      <w:r>
+        <w:t xml:space="preserve">hen the group carrying capacity (1/c) is small higher levels of cooperation can be maintained even when cooperation is costly because the groups that form are small and therefore can be more restrictive in terms of group entry, only allowing </w:t>
+      </w:r>
+      <w:commentRangeStart w:id="16"/>
+      <w:r>
+        <w:t>kin to join the group</w:t>
+      </w:r>
+      <w:commentRangeEnd w:id="16"/>
+      <w:r>
+        <w:rPr>
+          <w:rStyle w:val="CommentReference"/>
+        </w:rPr>
+        <w:commentReference w:id="16"/>
+      </w:r>
+      <w:r>
+        <w:t xml:space="preserve">. </w:t>
+      </w:r>
+      <w:r>
+        <w:t xml:space="preserve"> However at small intrinsic rates of growth low levels of relatedness evolve even at small group carrying capacities because not enough relatives are produced. I</w:t>
+      </w:r>
+      <w:r>
+        <w:t xml:space="preserve">f there is a large group carrying capacity (large 1/c) </w:t>
+      </w:r>
+      <w:r>
+        <w:t xml:space="preserve">the </w:t>
+      </w:r>
+      <w:r>
+        <w:t xml:space="preserve">cost of cooperation </w:t>
+      </w:r>
+      <w:r>
+        <w:t xml:space="preserve">parameter becomes </w:t>
+      </w:r>
+      <w:r>
+        <w:t>important</w:t>
+      </w:r>
+      <w:r>
+        <w:t xml:space="preserve"> in determining group size and cooperation</w:t>
+      </w:r>
+      <w:r>
+        <w:t xml:space="preserve">.  When </w:t>
+      </w:r>
+      <w:r>
+        <w:t>group carrying capacity is large</w:t>
+      </w:r>
+      <w:r>
+        <w:t xml:space="preserve"> and intrinsic rate of growth is smaller</w:t>
+      </w:r>
+      <w:r>
+        <w:t xml:space="preserve"> it </w:t>
+      </w:r>
+      <w:r>
+        <w:t xml:space="preserve">is much harder to admit only kin to meet the ecological determined ideal group size. Therefore if the cost of cooperation is high, cooperation does not emerge.  </w:t>
+      </w:r>
+      <w:proofErr w:type="gramStart"/>
+      <w:r>
+        <w:t>van</w:t>
+      </w:r>
+      <w:proofErr w:type="gramEnd"/>
       <w:r>
         <w:t xml:space="preserve"> </w:t>
       </w:r>
+      <w:proofErr w:type="spellStart"/>
+      <w:r>
+        <w:t>Veelen</w:t>
+      </w:r>
+      <w:proofErr w:type="spellEnd"/>
+      <w:r>
+        <w:t xml:space="preserve"> et al . (2010) demonstrated analytically that the stable cooperation level for equation </w:t>
+      </w:r>
       <w:r>
         <w:rPr>
           <w:highlight w:val="magenta"/>
         </w:rPr>
-        <w:t xml:space="preserve">However I am not sure this is so </w:t>
-      </w:r>
-      <w:r>
-        <w:rPr>
-          <w:highlight w:val="magenta"/>
-        </w:rPr>
-        <w:t>obvious as it doesn’t seem to matter too much?  Check this out •••</w:t>
-      </w:r>
-      <w:r>
-        <w:t xml:space="preserve"> </w:t>
+        <w:t>x</w:t>
+      </w:r>
+      <w:r>
+        <w:t xml:space="preserve"> is related only to the cost of cooperation and the group size</w:t>
+      </w:r>
+      <w:r>
+        <w:t xml:space="preserve"> ... An example of this in nature is the bark beetle that need large groups to .....</w:t>
       </w:r>
     </w:p>
     <w:p>
@@ -6552,41 +6711,6 @@
         </w:tabs>
         <w:spacing w:line="480" w:lineRule="auto"/>
       </w:pPr>
-      <w:r>
-        <w:t>The group carrying capacity parameter, however, also</w:t>
-      </w:r>
-      <w:r>
-        <w:t xml:space="preserve"> appears to interact</w:t>
-      </w:r>
-      <w:r>
-        <w:t xml:space="preserve"> with </w:t>
-      </w:r>
-      <w:r>
-        <w:t xml:space="preserve">the cost of cooperation. </w:t>
-      </w:r>
-      <w:commentRangeStart w:id="13"/>
-      <w:r>
-        <w:t>(</w:t>
-      </w:r>
-      <w:r>
-        <w:t>When the group carrying capacity is large the cost of cooperation has an effe</w:t>
-      </w:r>
-      <w:r>
-        <w:t>c</w:t>
-      </w:r>
-      <w:r>
-        <w:t xml:space="preserve">t in all </w:t>
-      </w:r>
-      <w:r>
-        <w:t>four variables, decreasing them if the cost of cooperation is high)</w:t>
-      </w:r>
-      <w:commentRangeEnd w:id="13"/>
-      <w:r>
-        <w:rPr>
-          <w:rStyle w:val="CommentReference"/>
-        </w:rPr>
-        <w:commentReference w:id="13"/>
-      </w:r>
     </w:p>
     <w:p>
       <w:pPr>
@@ -6596,23 +6720,18 @@
         <w:spacing w:line="480" w:lineRule="auto"/>
       </w:pPr>
       <w:r>
-        <w:lastRenderedPageBreak/>
-        <w:t xml:space="preserve">If there is a large group carrying capacity (large 1/c) </w:t>
-      </w:r>
-      <w:r>
-        <w:t xml:space="preserve">the </w:t>
-      </w:r>
-      <w:r>
-        <w:t xml:space="preserve">cost of cooperation </w:t>
-      </w:r>
-      <w:r>
-        <w:t xml:space="preserve">parameter becomes </w:t>
-      </w:r>
-      <w:r>
-        <w:t xml:space="preserve">important.  When </w:t>
-      </w:r>
-      <w:r>
-        <w:t xml:space="preserve">group carrying capacity is large it is much harder to admit only kin, therefore the effects of high cooperation cost cannot be mitigated as much by the admission of kin only. </w:t>
+        <w:t>However when the intrinsic rate of growth is small, high levels of cooperation</w:t>
+      </w:r>
+      <w:r>
+        <w:t xml:space="preserve"> evolved even though kin preference and relatedness stay low, all except when t he cost of cooperation is very high.  WHY? Because when in small groups you are more likely to find yourself in groups also with high co-operators, everyone benefits and cooperation spread. And the cost to the group as a whole when it is small to have lower </w:t>
+      </w:r>
+      <w:proofErr w:type="spellStart"/>
+      <w:r>
+        <w:t>cooperators</w:t>
+      </w:r>
+      <w:proofErr w:type="spellEnd"/>
+      <w:r>
+        <w:t xml:space="preserve"> is larger.</w:t>
       </w:r>
     </w:p>
     <w:p>
@@ -6623,45 +6742,26 @@
         <w:spacing w:line="480" w:lineRule="auto"/>
       </w:pPr>
       <w:r>
-        <w:t>In general w</w:t>
-      </w:r>
-      <w:r>
-        <w:t xml:space="preserve">hen the group carrying capacity (1/c) is small higher levels of cooperation can be maintained even when cooperation is costly because the groups that form are small and therefore can be more restrictive in terms of group entry, only allowing </w:t>
-      </w:r>
-      <w:commentRangeStart w:id="14"/>
-      <w:r>
-        <w:t>kin to join the group</w:t>
-      </w:r>
-      <w:commentRangeEnd w:id="14"/>
-      <w:r>
-        <w:rPr>
-          <w:rStyle w:val="CommentReference"/>
-        </w:rPr>
-        <w:commentReference w:id="14"/>
-      </w:r>
-      <w:r>
-        <w:t xml:space="preserve">. </w:t>
-      </w:r>
-      <w:r>
-        <w:t xml:space="preserve"> However </w:t>
-      </w:r>
-      <w:r>
-        <w:t>at small intrinsic rates of growth lo</w:t>
-      </w:r>
-      <w:r>
-        <w:t xml:space="preserve">w levels of relatedness evolve even at small group carrying capacities </w:t>
-      </w:r>
-      <w:r>
-        <w:t>because</w:t>
-      </w:r>
-      <w:r>
-        <w:t xml:space="preserve"> not enough relatives are produced</w:t>
-      </w:r>
-      <w:r>
-        <w:t>....</w:t>
-      </w:r>
-      <w:r>
-        <w:t xml:space="preserve">  and the group carrying capacity and cost of cooperation don’t affect relatedness because...</w:t>
+        <w:t xml:space="preserve"> But when larger groups form there is a higher chance that </w:t>
+      </w:r>
+      <w:proofErr w:type="gramStart"/>
+      <w:r>
+        <w:t>more lower</w:t>
+      </w:r>
+      <w:proofErr w:type="gramEnd"/>
+      <w:r>
+        <w:t xml:space="preserve"> co-operators will be in the group. The cost to the group as a whole will be </w:t>
+      </w:r>
+      <w:proofErr w:type="gramStart"/>
+      <w:r>
+        <w:t>small ,</w:t>
+      </w:r>
+      <w:proofErr w:type="gramEnd"/>
+      <w:r>
+        <w:t xml:space="preserve"> but these individuals will have </w:t>
+      </w:r>
+      <w:r>
+        <w:t>greater fitness then the higher co-operators in the group.</w:t>
       </w:r>
     </w:p>
     <w:p>
@@ -6671,6 +6771,15 @@
         </w:tabs>
         <w:spacing w:line="480" w:lineRule="auto"/>
       </w:pPr>
+      <w:r>
+        <w:t xml:space="preserve">However when the cost of cooperation is very high this offsets this is as the decrease in </w:t>
+      </w:r>
+      <w:r>
+        <w:t xml:space="preserve">the overall </w:t>
+      </w:r>
+      <w:r>
+        <w:t>fitness to the group by having a low cooperator is offset by the much higher fitness to that low co-operator.</w:t>
+      </w:r>
     </w:p>
     <w:p>
       <w:pPr>
@@ -6679,20 +6788,6 @@
         </w:tabs>
         <w:spacing w:line="480" w:lineRule="auto"/>
       </w:pPr>
-      <w:r>
-        <w:t>However when the intrinsic rate of growth is small, high levels of cooperation</w:t>
-      </w:r>
-      <w:r>
-        <w:t xml:space="preserve"> evolved even though kin preference and relatedness stay low, all except when t he cost of cooperation is very high.  WHY? Because when in small groups you are more likely to find yourself in groups also with high co-operators, everyone benefits and cooperation spread. And the cost to the group as a whole when it is small to have lower </w:t>
-      </w:r>
-      <w:proofErr w:type="spellStart"/>
-      <w:r>
-        <w:t>cooperators</w:t>
-      </w:r>
-      <w:proofErr w:type="spellEnd"/>
-      <w:r>
-        <w:t xml:space="preserve"> is larger.</w:t>
-      </w:r>
     </w:p>
     <w:p>
       <w:pPr>
@@ -6701,28 +6796,6 @@
         </w:tabs>
         <w:spacing w:line="480" w:lineRule="auto"/>
       </w:pPr>
-      <w:r>
-        <w:t xml:space="preserve"> But when larger groups form there is a higher chance that </w:t>
-      </w:r>
-      <w:proofErr w:type="gramStart"/>
-      <w:r>
-        <w:t>more lower</w:t>
-      </w:r>
-      <w:proofErr w:type="gramEnd"/>
-      <w:r>
-        <w:t xml:space="preserve"> co-operators will be in the group. The cost to the group as a whole will be </w:t>
-      </w:r>
-      <w:proofErr w:type="gramStart"/>
-      <w:r>
-        <w:t>small ,</w:t>
-      </w:r>
-      <w:proofErr w:type="gramEnd"/>
-      <w:r>
-        <w:t xml:space="preserve"> but these individuals will have </w:t>
-      </w:r>
-      <w:r>
-        <w:t>greater fitness then the higher co-operators in the group.</w:t>
-      </w:r>
     </w:p>
     <w:p>
       <w:pPr>
@@ -6731,9 +6804,6 @@
         </w:tabs>
         <w:spacing w:line="480" w:lineRule="auto"/>
       </w:pPr>
-      <w:r>
-        <w:t>However when the cost of cooperation is very high this offsets this is as the decrease in fitness to the group by having a low cooperator is offset by the much higher fitness to that low co-operator.</w:t>
-      </w:r>
     </w:p>
     <w:p>
       <w:pPr>
@@ -6750,6 +6820,9 @@
         </w:tabs>
         <w:spacing w:line="480" w:lineRule="auto"/>
       </w:pPr>
+      <w:r>
+        <w:t>This effect of having large groups is mitigated if groups only admit kin.</w:t>
+      </w:r>
     </w:p>
     <w:p>
       <w:pPr>
@@ -6758,100 +6831,86 @@
         </w:tabs>
         <w:spacing w:line="480" w:lineRule="auto"/>
       </w:pPr>
-    </w:p>
-    <w:p>
-      <w:pPr>
-        <w:tabs>
-          <w:tab w:val="left" w:pos="0"/>
-        </w:tabs>
+      <w:r>
+        <w:t xml:space="preserve">However when group carrying capacity is large </w:t>
+      </w:r>
+      <w:r>
+        <w:t>groups</w:t>
+      </w:r>
+      <w:r>
+        <w:t xml:space="preserve"> </w:t>
+      </w:r>
+      <w:r>
+        <w:t>can no longer be so restrictive</w:t>
+      </w:r>
+      <w:r>
+        <w:t>, thus causing</w:t>
+      </w:r>
+      <w:r>
+        <w:t xml:space="preserve"> levels of cooperation </w:t>
+      </w:r>
+      <w:r>
+        <w:t>to drop</w:t>
+      </w:r>
+      <w:r>
+        <w:t>.</w:t>
+      </w:r>
+    </w:p>
+    <w:p>
+      <w:pPr>
         <w:spacing w:line="480" w:lineRule="auto"/>
       </w:pPr>
-    </w:p>
-    <w:p>
-      <w:pPr>
-        <w:tabs>
-          <w:tab w:val="left" w:pos="0"/>
-        </w:tabs>
+      <w:r>
+        <w:t xml:space="preserve">It is worth noting that </w:t>
+      </w:r>
+      <w:r>
+        <w:t>the cost of cooperation parameter has little or no effect on all variables when the gro</w:t>
+      </w:r>
+      <w:r>
+        <w:t xml:space="preserve">up carrying capacity is small due to the ability of small groups to restrict entry. </w:t>
+      </w:r>
+    </w:p>
+    <w:p>
+      <w:pPr>
         <w:spacing w:line="480" w:lineRule="auto"/>
-      </w:pPr>
-      <w:r>
-        <w:t>This effect of having large groups is mitigated if groups only admit kin.</w:t>
-      </w:r>
-    </w:p>
-    <w:p>
-      <w:pPr>
-        <w:tabs>
-          <w:tab w:val="left" w:pos="0"/>
-        </w:tabs>
+        <w:rPr>
+          <w:i/>
+        </w:rPr>
+      </w:pPr>
+    </w:p>
+    <w:p>
+      <w:pPr>
         <w:spacing w:line="480" w:lineRule="auto"/>
-      </w:pPr>
-      <w:r>
-        <w:t xml:space="preserve">However when group carrying capacity is large </w:t>
-      </w:r>
-      <w:r>
-        <w:t>groups</w:t>
-      </w:r>
-      <w:r>
-        <w:t xml:space="preserve"> </w:t>
-      </w:r>
-      <w:r>
-        <w:t>can no longer be so restrictive</w:t>
-      </w:r>
-      <w:r>
-        <w:t>, thus causing</w:t>
-      </w:r>
-      <w:r>
-        <w:t xml:space="preserve"> levels of cooperation </w:t>
-      </w:r>
-      <w:r>
-        <w:t>to drop</w:t>
-      </w:r>
-      <w:r>
-        <w:t>.</w:t>
+        <w:rPr>
+          <w:i/>
+        </w:rPr>
+      </w:pPr>
+      <w:r>
+        <w:rPr>
+          <w:i/>
+        </w:rPr>
+        <w:t>Explanations of correlations within runs</w:t>
       </w:r>
     </w:p>
     <w:p>
       <w:pPr>
         <w:spacing w:line="480" w:lineRule="auto"/>
-      </w:pPr>
-      <w:r>
-        <w:t>Therefore if the group carrying capacity is large and the intrinsic rate of growth is small, groups are no longer able to maintain cooperation if the cost of cooperation (β) is high as they are unable to restrict group entry only to kin as they need to meet ecologically-determined group sizes.</w:t>
-      </w:r>
+        <w:rPr>
+          <w:i/>
+        </w:rPr>
+      </w:pPr>
     </w:p>
     <w:p>
       <w:pPr>
         <w:spacing w:line="480" w:lineRule="auto"/>
-      </w:pPr>
-      <w:r>
-        <w:t>Interestingly, the cost of cooperation parameter has little or no effect on all variables when the gro</w:t>
-      </w:r>
-      <w:r>
-        <w:t xml:space="preserve">up carrying capacity is small due to the ability of small groups to restrict entry. </w:t>
-      </w:r>
-    </w:p>
-    <w:p>
-      <w:pPr>
-        <w:spacing w:line="480" w:lineRule="auto"/>
-      </w:pPr>
-    </w:p>
-    <w:p>
-      <w:pPr>
-        <w:spacing w:line="480" w:lineRule="auto"/>
         <w:rPr>
           <w:rFonts w:ascii="CMR10" w:hAnsi="CMR10" w:cs="CMR10"/>
-          <w:i/>
           <w:sz w:val="20"/>
           <w:szCs w:val="20"/>
         </w:rPr>
       </w:pPr>
       <w:r>
-        <w:rPr>
-          <w:rFonts w:ascii="CMR10" w:hAnsi="CMR10" w:cs="CMR10"/>
-          <w:i/>
-          <w:sz w:val="20"/>
-          <w:szCs w:val="20"/>
-        </w:rPr>
-        <w:t>Explanations of correlations</w:t>
+        <w:t xml:space="preserve">Another interesting result is the periodic cycles that emerge within the runs and the counter -correlation </w:t>
       </w:r>
     </w:p>
     <w:p>
@@ -6870,7 +6929,18 @@
         </w:rPr>
       </w:pPr>
       <w:r>
-        <w:t xml:space="preserve">Relatedness is correlated with kin preference because, as the amount of kin preference exhibited increases so does the levels of relatedness within groups. </w:t>
+        <w:t xml:space="preserve">Relatedness is correlated with kin preference because, as the amount of kin preference </w:t>
+      </w:r>
+      <w:proofErr w:type="gramStart"/>
+      <w:r>
+        <w:t>exhibited</w:t>
+      </w:r>
+      <w:proofErr w:type="gramEnd"/>
+      <w:r>
+        <w:t xml:space="preserve"> increases so does the levels of relatedness within groups. </w:t>
+      </w:r>
+      <w:r>
+        <w:t xml:space="preserve"> This is obvious</w:t>
       </w:r>
     </w:p>
     <w:p>
@@ -6897,277 +6967,209 @@
         <w:spacing w:line="480" w:lineRule="auto"/>
         <w:ind w:left="426"/>
         <w:rPr>
-          <w:rFonts w:ascii="CMR10" w:hAnsi="CMR10" w:cs="CMR10"/>
-          <w:sz w:val="20"/>
-          <w:szCs w:val="20"/>
-        </w:rPr>
-      </w:pPr>
-      <w:r>
-        <w:rPr>
-          <w:rFonts w:ascii="CMR10" w:hAnsi="CMR10" w:cs="CMR10"/>
-          <w:sz w:val="20"/>
-          <w:szCs w:val="20"/>
+          <w:rFonts w:ascii="Calibri" w:hAnsi="Calibri" w:cs="CMR10"/>
+        </w:rPr>
+      </w:pPr>
+      <w:r>
+        <w:rPr>
+          <w:rFonts w:ascii="Calibri" w:hAnsi="Calibri" w:cs="CMR10"/>
         </w:rPr>
         <w:t xml:space="preserve">The </w:t>
       </w:r>
       <w:r>
         <w:rPr>
-          <w:rFonts w:ascii="CMR10" w:hAnsi="CMR10" w:cs="CMR10"/>
-          <w:sz w:val="20"/>
-          <w:szCs w:val="20"/>
+          <w:rFonts w:ascii="Calibri" w:hAnsi="Calibri" w:cs="CMR10"/>
         </w:rPr>
         <w:t>close</w:t>
       </w:r>
       <w:r>
         <w:rPr>
-          <w:rFonts w:ascii="CMR10" w:hAnsi="CMR10" w:cs="CMR10"/>
-          <w:sz w:val="20"/>
-          <w:szCs w:val="20"/>
+          <w:rFonts w:ascii="Calibri" w:hAnsi="Calibri" w:cs="CMR10"/>
         </w:rPr>
         <w:t xml:space="preserve"> </w:t>
       </w:r>
       <w:r>
         <w:rPr>
-          <w:rFonts w:ascii="CMR10" w:hAnsi="CMR10" w:cs="CMR10"/>
-          <w:sz w:val="20"/>
-          <w:szCs w:val="20"/>
+          <w:rFonts w:ascii="Calibri" w:hAnsi="Calibri" w:cs="CMR10"/>
         </w:rPr>
         <w:t xml:space="preserve">correlation between group size and level of cooperation </w:t>
       </w:r>
       <w:r>
         <w:rPr>
-          <w:rFonts w:ascii="CMR10" w:hAnsi="CMR10" w:cs="CMR10"/>
-          <w:sz w:val="20"/>
-          <w:szCs w:val="20"/>
+          <w:rFonts w:ascii="Calibri" w:hAnsi="Calibri" w:cs="CMR10"/>
         </w:rPr>
         <w:t xml:space="preserve">reflects the fact that </w:t>
       </w:r>
       <w:r>
         <w:rPr>
-          <w:rFonts w:ascii="CMR10" w:hAnsi="CMR10" w:cs="CMR10"/>
-          <w:sz w:val="20"/>
-          <w:szCs w:val="20"/>
+          <w:rFonts w:ascii="Calibri" w:hAnsi="Calibri" w:cs="CMR10"/>
         </w:rPr>
         <w:t xml:space="preserve">optimum and </w:t>
       </w:r>
       <w:r>
         <w:rPr>
-          <w:rFonts w:ascii="CMR10" w:hAnsi="CMR10" w:cs="CMR10"/>
-          <w:sz w:val="20"/>
-          <w:szCs w:val="20"/>
+          <w:rFonts w:ascii="Calibri" w:hAnsi="Calibri" w:cs="CMR10"/>
         </w:rPr>
         <w:t>stable group size</w:t>
       </w:r>
       <w:r>
         <w:rPr>
-          <w:rFonts w:ascii="CMR10" w:hAnsi="CMR10" w:cs="CMR10"/>
-          <w:sz w:val="20"/>
-          <w:szCs w:val="20"/>
+          <w:rFonts w:ascii="Calibri" w:hAnsi="Calibri" w:cs="CMR10"/>
         </w:rPr>
         <w:t>s</w:t>
       </w:r>
       <w:r>
         <w:rPr>
-          <w:rFonts w:ascii="CMR10" w:hAnsi="CMR10" w:cs="CMR10"/>
-          <w:sz w:val="20"/>
-          <w:szCs w:val="20"/>
+          <w:rFonts w:ascii="Calibri" w:hAnsi="Calibri" w:cs="CMR10"/>
         </w:rPr>
         <w:t xml:space="preserve"> </w:t>
       </w:r>
       <w:r>
         <w:rPr>
-          <w:rFonts w:ascii="CMR10" w:hAnsi="CMR10" w:cs="CMR10"/>
-          <w:sz w:val="20"/>
-          <w:szCs w:val="20"/>
+          <w:rFonts w:ascii="Calibri" w:hAnsi="Calibri" w:cs="CMR10"/>
         </w:rPr>
         <w:t>are</w:t>
       </w:r>
       <w:r>
         <w:rPr>
-          <w:rFonts w:ascii="CMR10" w:hAnsi="CMR10" w:cs="CMR10"/>
-          <w:sz w:val="20"/>
-          <w:szCs w:val="20"/>
+          <w:rFonts w:ascii="Calibri" w:hAnsi="Calibri" w:cs="CMR10"/>
         </w:rPr>
         <w:t xml:space="preserve"> </w:t>
       </w:r>
       <w:r>
         <w:rPr>
-          <w:rFonts w:ascii="CMR10" w:hAnsi="CMR10" w:cs="CMR10"/>
-          <w:sz w:val="20"/>
-          <w:szCs w:val="20"/>
+          <w:rFonts w:ascii="Calibri" w:hAnsi="Calibri" w:cs="CMR10"/>
         </w:rPr>
         <w:t xml:space="preserve">directly proportional to the </w:t>
       </w:r>
       <w:r>
         <w:rPr>
-          <w:rFonts w:ascii="CMR10" w:hAnsi="CMR10" w:cs="CMR10"/>
-          <w:sz w:val="20"/>
-          <w:szCs w:val="20"/>
+          <w:rFonts w:ascii="Calibri" w:hAnsi="Calibri" w:cs="CMR10"/>
         </w:rPr>
         <w:t>average</w:t>
       </w:r>
       <w:r>
         <w:rPr>
-          <w:rFonts w:ascii="CMR10" w:hAnsi="CMR10" w:cs="CMR10"/>
+          <w:rFonts w:ascii="Calibri" w:hAnsi="Calibri" w:cs="CMR10"/>
           <w:i/>
-          <w:sz w:val="20"/>
-          <w:szCs w:val="20"/>
         </w:rPr>
         <w:t xml:space="preserve"> </w:t>
       </w:r>
       <w:r>
         <w:rPr>
-          <w:rFonts w:ascii="CMR10" w:hAnsi="CMR10" w:cs="CMR10"/>
-          <w:sz w:val="20"/>
-          <w:szCs w:val="20"/>
+          <w:rFonts w:ascii="Calibri" w:hAnsi="Calibri" w:cs="CMR10"/>
         </w:rPr>
         <w:t>cooperative tendencies</w:t>
       </w:r>
       <w:r>
         <w:rPr>
-          <w:rFonts w:ascii="CMR10" w:hAnsi="CMR10" w:cs="CMR10"/>
-          <w:sz w:val="20"/>
-          <w:szCs w:val="20"/>
+          <w:rFonts w:ascii="Calibri" w:hAnsi="Calibri" w:cs="CMR10"/>
         </w:rPr>
         <w:t xml:space="preserve"> in the groups</w:t>
       </w:r>
       <w:r>
         <w:rPr>
-          <w:rFonts w:ascii="CMR10" w:hAnsi="CMR10" w:cs="CMR10"/>
-          <w:sz w:val="20"/>
-          <w:szCs w:val="20"/>
+          <w:rFonts w:ascii="Calibri" w:hAnsi="Calibri" w:cs="CMR10"/>
         </w:rPr>
         <w:t>, as seen in</w:t>
       </w:r>
       <w:r>
         <w:rPr>
-          <w:rFonts w:ascii="CMR10" w:hAnsi="CMR10" w:cs="CMR10"/>
-          <w:sz w:val="20"/>
-          <w:szCs w:val="20"/>
+          <w:rFonts w:ascii="Calibri" w:hAnsi="Calibri" w:cs="CMR10"/>
         </w:rPr>
         <w:t xml:space="preserve"> </w:t>
       </w:r>
       <w:proofErr w:type="spellStart"/>
       <w:r>
         <w:rPr>
-          <w:rFonts w:ascii="CMR10" w:hAnsi="CMR10" w:cs="CMR10"/>
-          <w:sz w:val="20"/>
-          <w:szCs w:val="20"/>
+          <w:rFonts w:ascii="Calibri" w:hAnsi="Calibri" w:cs="CMR10"/>
         </w:rPr>
         <w:t>eq</w:t>
       </w:r>
       <w:proofErr w:type="spellEnd"/>
       <w:r>
         <w:rPr>
-          <w:rFonts w:ascii="CMR10" w:hAnsi="CMR10" w:cs="CMR10"/>
-          <w:sz w:val="20"/>
-          <w:szCs w:val="20"/>
+          <w:rFonts w:ascii="Calibri" w:hAnsi="Calibri" w:cs="CMR10"/>
         </w:rPr>
         <w:t xml:space="preserve"> (3) in Avilés </w:t>
       </w:r>
       <w:r>
         <w:rPr>
-          <w:rFonts w:ascii="CMR10" w:hAnsi="CMR10" w:cs="CMR10"/>
-          <w:sz w:val="20"/>
-          <w:szCs w:val="20"/>
+          <w:rFonts w:ascii="Calibri" w:hAnsi="Calibri" w:cs="CMR10"/>
         </w:rPr>
         <w:t>(</w:t>
       </w:r>
       <w:r>
         <w:rPr>
-          <w:rFonts w:ascii="CMR10" w:hAnsi="CMR10" w:cs="CMR10"/>
-          <w:sz w:val="20"/>
-          <w:szCs w:val="20"/>
+          <w:rFonts w:ascii="Calibri" w:hAnsi="Calibri" w:cs="CMR10"/>
         </w:rPr>
         <w:t>1999</w:t>
       </w:r>
       <w:r>
         <w:rPr>
-          <w:rFonts w:ascii="CMR10" w:hAnsi="CMR10" w:cs="CMR10"/>
-          <w:sz w:val="20"/>
-          <w:szCs w:val="20"/>
+          <w:rFonts w:ascii="Calibri" w:hAnsi="Calibri" w:cs="CMR10"/>
         </w:rPr>
         <w:t>)</w:t>
       </w:r>
       <w:r>
         <w:rPr>
-          <w:rFonts w:ascii="CMR10" w:hAnsi="CMR10" w:cs="CMR10"/>
-          <w:sz w:val="20"/>
-          <w:szCs w:val="20"/>
+          <w:rFonts w:ascii="Calibri" w:hAnsi="Calibri" w:cs="CMR10"/>
         </w:rPr>
         <w:t xml:space="preserve">; </w:t>
       </w:r>
       <w:proofErr w:type="spellStart"/>
       <w:r>
         <w:rPr>
-          <w:rFonts w:ascii="CMR10" w:hAnsi="CMR10" w:cs="CMR10"/>
-          <w:sz w:val="20"/>
-          <w:szCs w:val="20"/>
+          <w:rFonts w:ascii="Calibri" w:hAnsi="Calibri" w:cs="CMR10"/>
         </w:rPr>
         <w:t>eqs</w:t>
       </w:r>
       <w:proofErr w:type="spellEnd"/>
       <w:r>
         <w:rPr>
-          <w:rFonts w:ascii="CMR10" w:hAnsi="CMR10" w:cs="CMR10"/>
-          <w:sz w:val="20"/>
-          <w:szCs w:val="20"/>
+          <w:rFonts w:ascii="Calibri" w:hAnsi="Calibri" w:cs="CMR10"/>
         </w:rPr>
         <w:t xml:space="preserve"> (4 &amp; 5) in Appendix of Avilés et al. </w:t>
       </w:r>
       <w:r>
         <w:rPr>
-          <w:rFonts w:ascii="CMR10" w:hAnsi="CMR10" w:cs="CMR10"/>
-          <w:sz w:val="20"/>
-          <w:szCs w:val="20"/>
+          <w:rFonts w:ascii="Calibri" w:hAnsi="Calibri" w:cs="CMR10"/>
         </w:rPr>
         <w:t>(</w:t>
       </w:r>
       <w:r>
         <w:rPr>
-          <w:rFonts w:ascii="CMR10" w:hAnsi="CMR10" w:cs="CMR10"/>
-          <w:sz w:val="20"/>
-          <w:szCs w:val="20"/>
+          <w:rFonts w:ascii="Calibri" w:hAnsi="Calibri" w:cs="CMR10"/>
         </w:rPr>
         <w:t>2004</w:t>
       </w:r>
       <w:r>
         <w:rPr>
-          <w:rFonts w:ascii="CMR10" w:hAnsi="CMR10" w:cs="CMR10"/>
-          <w:sz w:val="20"/>
-          <w:szCs w:val="20"/>
+          <w:rFonts w:ascii="Calibri" w:hAnsi="Calibri" w:cs="CMR10"/>
         </w:rPr>
         <w:t>),</w:t>
       </w:r>
       <w:r>
         <w:rPr>
-          <w:rFonts w:ascii="CMR10" w:hAnsi="CMR10" w:cs="CMR10"/>
-          <w:sz w:val="20"/>
-          <w:szCs w:val="20"/>
+          <w:rFonts w:ascii="Calibri" w:hAnsi="Calibri" w:cs="CMR10"/>
         </w:rPr>
         <w:t xml:space="preserve"> and Table 1 of Van Veelen et al. </w:t>
       </w:r>
       <w:r>
         <w:rPr>
-          <w:rFonts w:ascii="CMR10" w:hAnsi="CMR10" w:cs="CMR10"/>
-          <w:sz w:val="20"/>
-          <w:szCs w:val="20"/>
+          <w:rFonts w:ascii="Calibri" w:hAnsi="Calibri" w:cs="CMR10"/>
         </w:rPr>
         <w:t>(</w:t>
       </w:r>
       <w:r>
         <w:rPr>
-          <w:rFonts w:ascii="CMR10" w:hAnsi="CMR10" w:cs="CMR10"/>
-          <w:sz w:val="20"/>
-          <w:szCs w:val="20"/>
+          <w:rFonts w:ascii="Calibri" w:hAnsi="Calibri" w:cs="CMR10"/>
         </w:rPr>
         <w:t>2010)</w:t>
       </w:r>
       <w:r>
         <w:rPr>
-          <w:rFonts w:ascii="CMR10" w:hAnsi="CMR10" w:cs="CMR10"/>
-          <w:sz w:val="20"/>
-          <w:szCs w:val="20"/>
+          <w:rFonts w:ascii="Calibri" w:hAnsi="Calibri" w:cs="CMR10"/>
         </w:rPr>
         <w:t xml:space="preserve">.  </w:t>
       </w:r>
@@ -7176,423 +7178,331 @@
       <w:pPr>
         <w:spacing w:line="480" w:lineRule="auto"/>
         <w:rPr>
-          <w:rFonts w:ascii="CMR10" w:hAnsi="CMR10" w:cs="CMR10"/>
-          <w:sz w:val="20"/>
-          <w:szCs w:val="20"/>
-        </w:rPr>
-      </w:pPr>
-      <w:r>
-        <w:rPr>
-          <w:rFonts w:ascii="CMR10" w:hAnsi="CMR10" w:cs="CMR10"/>
-          <w:sz w:val="20"/>
-          <w:szCs w:val="20"/>
-        </w:rPr>
+          <w:rFonts w:ascii="Calibri" w:hAnsi="Calibri" w:cs="CMR10"/>
+        </w:rPr>
+      </w:pPr>
+      <w:r>
+        <w:rPr>
+          <w:rFonts w:ascii="Calibri" w:hAnsi="Calibri" w:cs="CMR10"/>
+        </w:rPr>
+        <w:lastRenderedPageBreak/>
         <w:t>The c</w:t>
       </w:r>
       <w:r>
         <w:rPr>
-          <w:rFonts w:ascii="CMR10" w:hAnsi="CMR10" w:cs="CMR10"/>
-          <w:sz w:val="20"/>
-          <w:szCs w:val="20"/>
+          <w:rFonts w:ascii="Calibri" w:hAnsi="Calibri" w:cs="CMR10"/>
         </w:rPr>
         <w:t>ounter</w:t>
       </w:r>
       <w:r>
         <w:rPr>
-          <w:rFonts w:ascii="CMR10" w:hAnsi="CMR10" w:cs="CMR10"/>
-          <w:sz w:val="20"/>
-          <w:szCs w:val="20"/>
+          <w:rFonts w:ascii="Calibri" w:hAnsi="Calibri" w:cs="CMR10"/>
         </w:rPr>
         <w:t>-</w:t>
       </w:r>
       <w:r>
         <w:rPr>
-          <w:rFonts w:ascii="CMR10" w:hAnsi="CMR10" w:cs="CMR10"/>
-          <w:sz w:val="20"/>
-          <w:szCs w:val="20"/>
+          <w:rFonts w:ascii="Calibri" w:hAnsi="Calibri" w:cs="CMR10"/>
         </w:rPr>
         <w:t xml:space="preserve">correlation </w:t>
       </w:r>
       <w:r>
         <w:rPr>
-          <w:rFonts w:ascii="CMR10" w:hAnsi="CMR10" w:cs="CMR10"/>
-          <w:sz w:val="20"/>
-          <w:szCs w:val="20"/>
+          <w:rFonts w:ascii="Calibri" w:hAnsi="Calibri" w:cs="CMR10"/>
         </w:rPr>
         <w:t>between the</w:t>
       </w:r>
       <w:r>
         <w:rPr>
-          <w:rFonts w:ascii="CMR10" w:hAnsi="CMR10" w:cs="CMR10"/>
-          <w:sz w:val="20"/>
-          <w:szCs w:val="20"/>
+          <w:rFonts w:ascii="Calibri" w:hAnsi="Calibri" w:cs="CMR10"/>
         </w:rPr>
         <w:t xml:space="preserve"> </w:t>
       </w:r>
       <w:r>
         <w:rPr>
-          <w:rFonts w:ascii="CMR10" w:hAnsi="CMR10" w:cs="CMR10"/>
-          <w:sz w:val="20"/>
-          <w:szCs w:val="20"/>
+          <w:rFonts w:ascii="Calibri" w:hAnsi="Calibri" w:cs="CMR10"/>
         </w:rPr>
         <w:t>cooperation/</w:t>
       </w:r>
       <w:r>
         <w:rPr>
-          <w:rFonts w:ascii="CMR10" w:hAnsi="CMR10" w:cs="CMR10"/>
-          <w:sz w:val="20"/>
-          <w:szCs w:val="20"/>
-        </w:rPr>
-        <w:t xml:space="preserve">group size and </w:t>
-      </w:r>
-      <w:r>
-        <w:rPr>
-          <w:rFonts w:ascii="CMR10" w:hAnsi="CMR10" w:cs="CMR10"/>
-          <w:sz w:val="20"/>
-          <w:szCs w:val="20"/>
+          <w:rFonts w:ascii="Calibri" w:hAnsi="Calibri" w:cs="CMR10"/>
+        </w:rPr>
+        <w:t xml:space="preserve">group </w:t>
+      </w:r>
+      <w:r>
+        <w:rPr>
+          <w:rFonts w:ascii="Calibri" w:hAnsi="Calibri" w:cs="CMR10"/>
+        </w:rPr>
+        <w:t xml:space="preserve">size and </w:t>
+      </w:r>
+      <w:r>
+        <w:rPr>
+          <w:rFonts w:ascii="Calibri" w:hAnsi="Calibri" w:cs="CMR10"/>
         </w:rPr>
         <w:t>kin preference/</w:t>
       </w:r>
       <w:r>
         <w:rPr>
-          <w:rFonts w:ascii="CMR10" w:hAnsi="CMR10" w:cs="CMR10"/>
-          <w:sz w:val="20"/>
-          <w:szCs w:val="20"/>
+          <w:rFonts w:ascii="Calibri" w:hAnsi="Calibri" w:cs="CMR10"/>
         </w:rPr>
         <w:t xml:space="preserve">relatedness </w:t>
       </w:r>
       <w:r>
         <w:rPr>
-          <w:rFonts w:ascii="CMR10" w:hAnsi="CMR10" w:cs="CMR10"/>
-          <w:sz w:val="20"/>
-          <w:szCs w:val="20"/>
+          <w:rFonts w:ascii="Calibri" w:hAnsi="Calibri" w:cs="CMR10"/>
         </w:rPr>
         <w:t>time</w:t>
       </w:r>
       <w:r>
         <w:rPr>
-          <w:rFonts w:ascii="CMR10" w:hAnsi="CMR10" w:cs="CMR10"/>
-          <w:sz w:val="20"/>
-          <w:szCs w:val="20"/>
+          <w:rFonts w:ascii="Calibri" w:hAnsi="Calibri" w:cs="CMR10"/>
         </w:rPr>
         <w:t xml:space="preserve"> series </w:t>
       </w:r>
       <w:r>
         <w:rPr>
-          <w:rFonts w:ascii="CMR10" w:hAnsi="CMR10" w:cs="CMR10"/>
-          <w:sz w:val="20"/>
-          <w:szCs w:val="20"/>
+          <w:rFonts w:ascii="Calibri" w:hAnsi="Calibri" w:cs="CMR10"/>
         </w:rPr>
         <w:t xml:space="preserve">may </w:t>
       </w:r>
       <w:r>
         <w:rPr>
-          <w:rFonts w:ascii="CMR10" w:hAnsi="CMR10" w:cs="CMR10"/>
-          <w:sz w:val="20"/>
-          <w:szCs w:val="20"/>
+          <w:rFonts w:ascii="Calibri" w:hAnsi="Calibri" w:cs="CMR10"/>
         </w:rPr>
         <w:t xml:space="preserve">reflect the following series of events: </w:t>
       </w:r>
       <w:r>
         <w:rPr>
-          <w:rFonts w:ascii="CMR10" w:hAnsi="CMR10" w:cs="CMR10"/>
-          <w:sz w:val="20"/>
-          <w:szCs w:val="20"/>
+          <w:rFonts w:ascii="Calibri" w:hAnsi="Calibri" w:cs="CMR10"/>
         </w:rPr>
         <w:t>as kin preference, and thus degree of relatedness within groups</w:t>
       </w:r>
       <w:r>
         <w:rPr>
-          <w:rFonts w:ascii="CMR10" w:hAnsi="CMR10" w:cs="CMR10"/>
-          <w:sz w:val="20"/>
-          <w:szCs w:val="20"/>
+          <w:rFonts w:ascii="Calibri" w:hAnsi="Calibri" w:cs="CMR10"/>
         </w:rPr>
         <w:t>,</w:t>
       </w:r>
       <w:r>
         <w:rPr>
-          <w:rFonts w:ascii="CMR10" w:hAnsi="CMR10" w:cs="CMR10"/>
-          <w:sz w:val="20"/>
-          <w:szCs w:val="20"/>
+          <w:rFonts w:ascii="Calibri" w:hAnsi="Calibri" w:cs="CMR10"/>
         </w:rPr>
         <w:t xml:space="preserve"> increases, greater levels of cooperation evolve</w:t>
       </w:r>
       <w:r>
         <w:rPr>
-          <w:rFonts w:ascii="CMR10" w:hAnsi="CMR10" w:cs="CMR10"/>
-          <w:sz w:val="20"/>
-          <w:szCs w:val="20"/>
+          <w:rFonts w:ascii="Calibri" w:hAnsi="Calibri" w:cs="CMR10"/>
         </w:rPr>
         <w:t xml:space="preserve">, </w:t>
       </w:r>
       <w:r>
         <w:rPr>
-          <w:rFonts w:ascii="CMR10" w:hAnsi="CMR10" w:cs="CMR10"/>
-          <w:sz w:val="20"/>
-          <w:szCs w:val="20"/>
+          <w:rFonts w:ascii="Calibri" w:hAnsi="Calibri" w:cs="CMR10"/>
         </w:rPr>
         <w:t>albeit</w:t>
       </w:r>
       <w:r>
         <w:rPr>
-          <w:rFonts w:ascii="CMR10" w:hAnsi="CMR10" w:cs="CMR10"/>
-          <w:sz w:val="20"/>
-          <w:szCs w:val="20"/>
+          <w:rFonts w:ascii="Calibri" w:hAnsi="Calibri" w:cs="CMR10"/>
         </w:rPr>
         <w:t xml:space="preserve"> with a certain time lag (in the graphs, we see cooperation raising following a peak of relatedness)</w:t>
       </w:r>
       <w:r>
         <w:rPr>
-          <w:rFonts w:ascii="CMR10" w:hAnsi="CMR10" w:cs="CMR10"/>
-          <w:sz w:val="20"/>
-          <w:szCs w:val="20"/>
+          <w:rFonts w:ascii="Calibri" w:hAnsi="Calibri" w:cs="CMR10"/>
         </w:rPr>
         <w:t xml:space="preserve">.  Greater levels of cooperation, however, </w:t>
       </w:r>
       <w:proofErr w:type="spellStart"/>
       <w:r>
         <w:rPr>
-          <w:rFonts w:ascii="CMR10" w:hAnsi="CMR10" w:cs="CMR10"/>
-          <w:sz w:val="20"/>
-          <w:szCs w:val="20"/>
+          <w:rFonts w:ascii="Calibri" w:hAnsi="Calibri" w:cs="CMR10"/>
         </w:rPr>
         <w:t>favor</w:t>
       </w:r>
       <w:proofErr w:type="spellEnd"/>
       <w:r>
         <w:rPr>
-          <w:rFonts w:ascii="CMR10" w:hAnsi="CMR10" w:cs="CMR10"/>
-          <w:sz w:val="20"/>
-          <w:szCs w:val="20"/>
+          <w:rFonts w:ascii="Calibri" w:hAnsi="Calibri" w:cs="CMR10"/>
         </w:rPr>
         <w:t xml:space="preserve"> the formation of larger groups</w:t>
       </w:r>
       <w:r>
         <w:rPr>
-          <w:rFonts w:ascii="CMR10" w:hAnsi="CMR10" w:cs="CMR10"/>
-          <w:sz w:val="20"/>
-          <w:szCs w:val="20"/>
+          <w:rFonts w:ascii="Calibri" w:hAnsi="Calibri" w:cs="CMR10"/>
         </w:rPr>
         <w:t xml:space="preserve"> (</w:t>
       </w:r>
       <w:r>
         <w:rPr>
-          <w:rFonts w:ascii="CMR10" w:hAnsi="CMR10" w:cs="CMR10"/>
-          <w:sz w:val="20"/>
-          <w:szCs w:val="20"/>
-        </w:rPr>
-        <w:t xml:space="preserve">since the optimum group size is directly dependent of average </w:t>
-      </w:r>
-      <w:r>
-        <w:rPr>
-          <w:rFonts w:ascii="CMR10" w:hAnsi="CMR10" w:cs="CMR10"/>
-          <w:sz w:val="20"/>
-          <w:szCs w:val="20"/>
-        </w:rPr>
-        <w:lastRenderedPageBreak/>
-        <w:t>cooperative tendencies, gamma/c</w:t>
-      </w:r>
-      <w:r>
-        <w:rPr>
-          <w:rFonts w:ascii="CMR10" w:hAnsi="CMR10" w:cs="CMR10"/>
-          <w:sz w:val="20"/>
-          <w:szCs w:val="20"/>
+          <w:rFonts w:ascii="Calibri" w:hAnsi="Calibri" w:cs="CMR10"/>
+        </w:rPr>
+        <w:t>since the optimum group size is directly dependent of average cooperative tendencies, gamma/c</w:t>
+      </w:r>
+      <w:r>
+        <w:rPr>
+          <w:rFonts w:ascii="Calibri" w:hAnsi="Calibri" w:cs="CMR10"/>
         </w:rPr>
         <w:t>)</w:t>
       </w:r>
       <w:r>
         <w:rPr>
-          <w:rFonts w:ascii="CMR10" w:hAnsi="CMR10" w:cs="CMR10"/>
-          <w:sz w:val="20"/>
-          <w:szCs w:val="20"/>
+          <w:rFonts w:ascii="Calibri" w:hAnsi="Calibri" w:cs="CMR10"/>
         </w:rPr>
         <w:t>.  The formation of larger groups</w:t>
       </w:r>
       <w:r>
         <w:rPr>
-          <w:rFonts w:ascii="CMR10" w:hAnsi="CMR10" w:cs="CMR10"/>
-          <w:sz w:val="20"/>
-          <w:szCs w:val="20"/>
+          <w:rFonts w:ascii="Calibri" w:hAnsi="Calibri" w:cs="CMR10"/>
         </w:rPr>
         <w:t xml:space="preserve"> may </w:t>
       </w:r>
       <w:r>
         <w:rPr>
-          <w:rFonts w:ascii="CMR10" w:hAnsi="CMR10" w:cs="CMR10"/>
-          <w:sz w:val="20"/>
-          <w:szCs w:val="20"/>
+          <w:rFonts w:ascii="Calibri" w:hAnsi="Calibri" w:cs="CMR10"/>
         </w:rPr>
         <w:t>require</w:t>
       </w:r>
       <w:r>
         <w:rPr>
-          <w:rFonts w:ascii="CMR10" w:hAnsi="CMR10" w:cs="CMR10"/>
-          <w:sz w:val="20"/>
-          <w:szCs w:val="20"/>
+          <w:rFonts w:ascii="Calibri" w:hAnsi="Calibri" w:cs="CMR10"/>
         </w:rPr>
         <w:t xml:space="preserve"> less restrictive admission requirements</w:t>
       </w:r>
       <w:r>
         <w:rPr>
-          <w:rFonts w:ascii="CMR10" w:hAnsi="CMR10" w:cs="CMR10"/>
-          <w:sz w:val="20"/>
-          <w:szCs w:val="20"/>
+          <w:rFonts w:ascii="Calibri" w:hAnsi="Calibri" w:cs="CMR10"/>
         </w:rPr>
         <w:t>, thus causing the kin preference rules to bounce back to lower levels</w:t>
       </w:r>
       <w:r>
         <w:rPr>
-          <w:rFonts w:ascii="CMR10" w:hAnsi="CMR10" w:cs="CMR10"/>
-          <w:sz w:val="20"/>
-          <w:szCs w:val="20"/>
+          <w:rFonts w:ascii="Calibri" w:hAnsi="Calibri" w:cs="CMR10"/>
         </w:rPr>
         <w:t>.  This will</w:t>
       </w:r>
       <w:r>
         <w:rPr>
-          <w:rFonts w:ascii="CMR10" w:hAnsi="CMR10" w:cs="CMR10"/>
-          <w:sz w:val="20"/>
-          <w:szCs w:val="20"/>
+          <w:rFonts w:ascii="Calibri" w:hAnsi="Calibri" w:cs="CMR10"/>
         </w:rPr>
         <w:t xml:space="preserve"> in turn </w:t>
       </w:r>
       <w:r>
         <w:rPr>
-          <w:rFonts w:ascii="CMR10" w:hAnsi="CMR10" w:cs="CMR10"/>
-          <w:sz w:val="20"/>
-          <w:szCs w:val="20"/>
+          <w:rFonts w:ascii="Calibri" w:hAnsi="Calibri" w:cs="CMR10"/>
         </w:rPr>
         <w:t xml:space="preserve">lower the degree of relatedness </w:t>
       </w:r>
       <w:r>
         <w:rPr>
-          <w:rFonts w:ascii="CMR10" w:hAnsi="CMR10" w:cs="CMR10"/>
-          <w:sz w:val="20"/>
-          <w:szCs w:val="20"/>
+          <w:rFonts w:ascii="Calibri" w:hAnsi="Calibri" w:cs="CMR10"/>
         </w:rPr>
         <w:t>within groups</w:t>
       </w:r>
       <w:r>
         <w:rPr>
-          <w:rFonts w:ascii="CMR10" w:hAnsi="CMR10" w:cs="CMR10"/>
-          <w:sz w:val="20"/>
-          <w:szCs w:val="20"/>
+          <w:rFonts w:ascii="Calibri" w:hAnsi="Calibri" w:cs="CMR10"/>
         </w:rPr>
         <w:t xml:space="preserve">. </w:t>
       </w:r>
       <w:proofErr w:type="gramStart"/>
       <w:r>
         <w:rPr>
-          <w:rFonts w:ascii="CMR10" w:hAnsi="CMR10" w:cs="CMR10"/>
-          <w:sz w:val="20"/>
-          <w:szCs w:val="20"/>
+          <w:rFonts w:ascii="Calibri" w:hAnsi="Calibri" w:cs="CMR10"/>
         </w:rPr>
         <w:t>which</w:t>
       </w:r>
       <w:proofErr w:type="gramEnd"/>
       <w:r>
         <w:rPr>
-          <w:rFonts w:ascii="CMR10" w:hAnsi="CMR10" w:cs="CMR10"/>
-          <w:sz w:val="20"/>
-          <w:szCs w:val="20"/>
+          <w:rFonts w:ascii="Calibri" w:hAnsi="Calibri" w:cs="CMR10"/>
         </w:rPr>
         <w:t xml:space="preserve"> would then allow the accumulation of l</w:t>
       </w:r>
       <w:r>
         <w:rPr>
-          <w:rFonts w:ascii="CMR10" w:hAnsi="CMR10" w:cs="CMR10"/>
-          <w:sz w:val="20"/>
-          <w:szCs w:val="20"/>
+          <w:rFonts w:ascii="Calibri" w:hAnsi="Calibri" w:cs="CMR10"/>
         </w:rPr>
         <w:t>ess cooperative cheaters</w:t>
       </w:r>
       <w:r>
         <w:rPr>
-          <w:rFonts w:ascii="CMR10" w:hAnsi="CMR10" w:cs="CMR10"/>
-          <w:sz w:val="20"/>
-          <w:szCs w:val="20"/>
+          <w:rFonts w:ascii="Calibri" w:hAnsi="Calibri" w:cs="CMR10"/>
         </w:rPr>
         <w:t xml:space="preserve"> </w:t>
       </w:r>
       <w:r>
         <w:rPr>
-          <w:rFonts w:ascii="CMR10" w:hAnsi="CMR10" w:cs="CMR10"/>
-          <w:sz w:val="20"/>
-          <w:szCs w:val="20"/>
+          <w:rFonts w:ascii="Calibri" w:hAnsi="Calibri" w:cs="CMR10"/>
         </w:rPr>
         <w:t>within groups.  This</w:t>
       </w:r>
       <w:r>
         <w:rPr>
-          <w:rFonts w:ascii="CMR10" w:hAnsi="CMR10" w:cs="CMR10"/>
-          <w:sz w:val="20"/>
-          <w:szCs w:val="20"/>
+          <w:rFonts w:ascii="Calibri" w:hAnsi="Calibri" w:cs="CMR10"/>
         </w:rPr>
         <w:t xml:space="preserve"> may then lead to lower group productivity and thus favour </w:t>
       </w:r>
       <w:r>
         <w:rPr>
-          <w:rFonts w:ascii="CMR10" w:hAnsi="CMR10" w:cs="CMR10"/>
-          <w:sz w:val="20"/>
-          <w:szCs w:val="20"/>
+          <w:rFonts w:ascii="Calibri" w:hAnsi="Calibri" w:cs="CMR10"/>
         </w:rPr>
         <w:t xml:space="preserve">again </w:t>
       </w:r>
       <w:r>
         <w:rPr>
-          <w:rFonts w:ascii="CMR10" w:hAnsi="CMR10" w:cs="CMR10"/>
-          <w:sz w:val="20"/>
-          <w:szCs w:val="20"/>
+          <w:rFonts w:ascii="Calibri" w:hAnsi="Calibri" w:cs="CMR10"/>
         </w:rPr>
         <w:t xml:space="preserve">groups that are more restrictive in their </w:t>
       </w:r>
       <w:r>
         <w:rPr>
-          <w:rFonts w:ascii="CMR10" w:hAnsi="CMR10" w:cs="CMR10"/>
-          <w:sz w:val="20"/>
-          <w:szCs w:val="20"/>
+          <w:rFonts w:ascii="Calibri" w:hAnsi="Calibri" w:cs="CMR10"/>
         </w:rPr>
         <w:t xml:space="preserve">kinship </w:t>
       </w:r>
       <w:r>
         <w:rPr>
-          <w:rFonts w:ascii="CMR10" w:hAnsi="CMR10" w:cs="CMR10"/>
-          <w:sz w:val="20"/>
-          <w:szCs w:val="20"/>
-        </w:rPr>
-        <w:t xml:space="preserve">admission rules.   </w:t>
+          <w:rFonts w:ascii="Calibri" w:hAnsi="Calibri" w:cs="CMR10"/>
+        </w:rPr>
+        <w:t>admission rules.</w:t>
+      </w:r>
+      <w:r>
+        <w:rPr>
+          <w:rFonts w:ascii="Calibri" w:hAnsi="Calibri" w:cs="CMR10"/>
+        </w:rPr>
+        <w:t xml:space="preserve"> This would also explain the cycling that is observed</w:t>
+      </w:r>
+      <w:r>
+        <w:rPr>
+          <w:rFonts w:ascii="Calibri" w:hAnsi="Calibri" w:cs="CMR10"/>
+        </w:rPr>
+        <w:t xml:space="preserve">   </w:t>
       </w:r>
     </w:p>
     <w:p>
       <w:pPr>
         <w:spacing w:line="480" w:lineRule="auto"/>
         <w:rPr>
-          <w:rFonts w:ascii="CMR10" w:hAnsi="CMR10" w:cs="CMR10"/>
-          <w:sz w:val="20"/>
-          <w:szCs w:val="20"/>
-        </w:rPr>
-      </w:pPr>
-      <w:r>
-        <w:rPr>
-          <w:rFonts w:ascii="CMR10" w:hAnsi="CMR10" w:cs="CMR10"/>
-          <w:sz w:val="20"/>
-          <w:szCs w:val="20"/>
+          <w:rFonts w:ascii="Calibri" w:hAnsi="Calibri" w:cs="CMR10"/>
+        </w:rPr>
+      </w:pPr>
+      <w:r>
+        <w:rPr>
+          <w:rFonts w:ascii="Calibri" w:hAnsi="Calibri" w:cs="CMR10"/>
         </w:rPr>
         <w:t>The above is merely speculative.  It would be nice</w:t>
       </w:r>
       <w:r>
         <w:rPr>
-          <w:rFonts w:ascii="CMR10" w:hAnsi="CMR10" w:cs="CMR10"/>
-          <w:sz w:val="20"/>
-          <w:szCs w:val="20"/>
+          <w:rFonts w:ascii="Calibri" w:hAnsi="Calibri" w:cs="CMR10"/>
         </w:rPr>
         <w:t xml:space="preserve"> to figure out ways to test these suggestions</w:t>
       </w:r>
       <w:r>
         <w:rPr>
-          <w:rFonts w:ascii="CMR10" w:hAnsi="CMR10" w:cs="CMR10"/>
-          <w:sz w:val="20"/>
-          <w:szCs w:val="20"/>
+          <w:rFonts w:ascii="Calibri" w:hAnsi="Calibri" w:cs="CMR10"/>
         </w:rPr>
         <w:t xml:space="preserve"> in the simulations themselves.</w:t>
       </w:r>
@@ -7601,6 +7511,7 @@
       <w:pPr>
         <w:spacing w:line="480" w:lineRule="auto"/>
         <w:rPr>
+          <w:rFonts w:ascii="Calibri" w:hAnsi="Calibri"/>
           <w:b/>
           <w:lang w:val="en-CA"/>
         </w:rPr>
@@ -7772,7 +7683,7 @@
       </w:r>
     </w:p>
   </w:comment>
-  <w:comment w:id="13" w:author="Ruth" w:date="2013-01-16T15:08:00Z" w:initials="R">
+  <w:comment w:id="13" w:author="Ruth" w:date="2013-01-21T17:06:00Z" w:initials="R">
     <w:p>
       <w:pPr>
         <w:pStyle w:val="CommentText"/>
@@ -7784,11 +7695,106 @@
         <w:annotationRef/>
       </w:r>
       <w:r>
-        <w:t>Review and make better</w:t>
+        <w:t>Check this – find paper</w:t>
       </w:r>
     </w:p>
   </w:comment>
-  <w:comment w:id="14" w:author="Leticia Aviles" w:date="2013-01-16T14:08:00Z" w:initials="LA">
+  <w:comment w:id="14" w:author="Ruth" w:date="2013-01-21T17:16:00Z" w:initials="R">
+    <w:p>
+      <w:pPr>
+        <w:tabs>
+          <w:tab w:val="left" w:pos="0"/>
+        </w:tabs>
+        <w:spacing w:line="480" w:lineRule="auto"/>
+      </w:pPr>
+      <w:r>
+        <w:rPr>
+          <w:rStyle w:val="CommentReference"/>
+        </w:rPr>
+        <w:annotationRef/>
+      </w:r>
+      <w:r>
+        <w:t xml:space="preserve">Removed:  </w:t>
+      </w:r>
+      <w:r>
+        <w:t xml:space="preserve">The group carrying capacity parameter affects primarily the size of the groups formed.  With larger 1/c, larger groups form (this is obvious). </w:t>
+      </w:r>
+      <w:r>
+        <w:t xml:space="preserve"> </w:t>
+      </w:r>
+      <w:r>
+        <w:rPr>
+          <w:highlight w:val="magenta"/>
+        </w:rPr>
+        <w:t>However I am not sure this is so obvious as it doesn’t seem to matter too much?  Check this out ••</w:t>
+      </w:r>
+      <w:proofErr w:type="gramStart"/>
+      <w:r>
+        <w:rPr>
+          <w:highlight w:val="magenta"/>
+        </w:rPr>
+        <w:t>•</w:t>
+      </w:r>
+      <w:r>
+        <w:t xml:space="preserve"> </w:t>
+      </w:r>
+      <w:r>
+        <w:t>..although</w:t>
+      </w:r>
+      <w:proofErr w:type="gramEnd"/>
+      <w:r>
+        <w:t xml:space="preserve"> something interesting could be going on..</w:t>
+      </w:r>
+    </w:p>
+    <w:p>
+      <w:pPr>
+        <w:pStyle w:val="CommentText"/>
+      </w:pPr>
+    </w:p>
+  </w:comment>
+  <w:comment w:id="15" w:author="Ruth" w:date="2013-01-21T17:18:00Z" w:initials="R">
+    <w:p>
+      <w:pPr>
+        <w:tabs>
+          <w:tab w:val="left" w:pos="0"/>
+        </w:tabs>
+        <w:spacing w:line="480" w:lineRule="auto"/>
+      </w:pPr>
+      <w:r>
+        <w:rPr>
+          <w:rStyle w:val="CommentReference"/>
+        </w:rPr>
+        <w:annotationRef/>
+      </w:r>
+      <w:r>
+        <w:t xml:space="preserve">Also removed </w:t>
+      </w:r>
+      <w:r>
+        <w:t>The group carrying capacity parameter, however, also</w:t>
+      </w:r>
+      <w:r>
+        <w:t xml:space="preserve"> appears to interact</w:t>
+      </w:r>
+      <w:r>
+        <w:t xml:space="preserve"> with </w:t>
+      </w:r>
+      <w:r>
+        <w:t>the cost of cooperation. (When the group carrying capacity is large the cost of cooperation has an effect in all four variables, decreasing them if the cost of cooperation is high)</w:t>
+      </w:r>
+      <w:r>
+        <w:rPr>
+          <w:rStyle w:val="CommentReference"/>
+        </w:rPr>
+        <w:annotationRef/>
+      </w:r>
+    </w:p>
+    <w:p>
+      <w:pPr>
+        <w:pStyle w:val="CommentText"/>
+      </w:pPr>
+    </w:p>
+  </w:comment>
+  <w:comment w:id="16" w:author="Leticia Aviles" w:date="2013-01-21T17:52:00Z" w:initials="LA">
     <w:p>
       <w:pPr>
         <w:pStyle w:val="CommentText"/>

</xml_diff>

<commit_message>
just checking it is working from home computer
</commit_message>
<xml_diff>
--- a/SimPaperDocs/Aviles et al KinPreEvol.docx
+++ b/SimPaperDocs/Aviles et al KinPreEvol.docx
@@ -1,6 +1,6 @@
 
 <file path=word/document.xml><?xml version="1.0" encoding="utf-8"?>
-<w:document xmlns:ve="http://schemas.openxmlformats.org/markup-compatibility/2006" xmlns:o="urn:schemas-microsoft-com:office:office" xmlns:r="http://schemas.openxmlformats.org/officeDocument/2006/relationships" xmlns:m="http://schemas.openxmlformats.org/officeDocument/2006/math" xmlns:v="urn:schemas-microsoft-com:vml" xmlns:wp="http://schemas.openxmlformats.org/drawingml/2006/wordprocessingDrawing" xmlns:w10="urn:schemas-microsoft-com:office:word" xmlns:w="http://schemas.openxmlformats.org/wordprocessingml/2006/main" xmlns:wne="http://schemas.microsoft.com/office/word/2006/wordml">
+<w:document xmlns:wpc="http://schemas.microsoft.com/office/word/2010/wordprocessingCanvas" xmlns:mc="http://schemas.openxmlformats.org/markup-compatibility/2006" xmlns:o="urn:schemas-microsoft-com:office:office" xmlns:r="http://schemas.openxmlformats.org/officeDocument/2006/relationships" xmlns:m="http://schemas.openxmlformats.org/officeDocument/2006/math" xmlns:v="urn:schemas-microsoft-com:vml" xmlns:wp14="http://schemas.microsoft.com/office/word/2010/wordprocessingDrawing" xmlns:wp="http://schemas.openxmlformats.org/drawingml/2006/wordprocessingDrawing" xmlns:w10="urn:schemas-microsoft-com:office:word" xmlns:w="http://schemas.openxmlformats.org/wordprocessingml/2006/main" xmlns:w14="http://schemas.microsoft.com/office/word/2010/wordml" xmlns:wpg="http://schemas.microsoft.com/office/word/2010/wordprocessingGroup" xmlns:wpi="http://schemas.microsoft.com/office/word/2010/wordprocessingInk" xmlns:wne="http://schemas.microsoft.com/office/word/2006/wordml" xmlns:wps="http://schemas.microsoft.com/office/word/2010/wordprocessingShape" mc:Ignorable="w14 wp14">
   <w:body>
     <w:p>
       <w:pPr>
@@ -1033,7 +1033,7 @@
           <w:insideH w:val="none" w:sz="0" w:space="0" w:color="auto"/>
           <w:insideV w:val="none" w:sz="0" w:space="0" w:color="auto"/>
         </w:tblBorders>
-        <w:tblLook w:val="04A0"/>
+        <w:tblLook w:val="04A0" w:firstRow="1" w:lastRow="0" w:firstColumn="1" w:lastColumn="0" w:noHBand="0" w:noVBand="1"/>
       </w:tblPr>
       <w:tblGrid>
         <w:gridCol w:w="8472"/>
@@ -2303,7 +2303,7 @@
           <w:insideH w:val="none" w:sz="0" w:space="0" w:color="auto"/>
           <w:insideV w:val="none" w:sz="0" w:space="0" w:color="auto"/>
         </w:tblBorders>
-        <w:tblLook w:val="04A0"/>
+        <w:tblLook w:val="04A0" w:firstRow="1" w:lastRow="0" w:firstColumn="1" w:lastColumn="0" w:noHBand="0" w:noVBand="1"/>
       </w:tblPr>
       <w:tblGrid>
         <w:gridCol w:w="8755"/>
@@ -2878,7 +2878,7 @@
           <w:insideH w:val="none" w:sz="0" w:space="0" w:color="auto"/>
           <w:insideV w:val="none" w:sz="0" w:space="0" w:color="auto"/>
         </w:tblBorders>
-        <w:tblLook w:val="04A0"/>
+        <w:tblLook w:val="04A0" w:firstRow="1" w:lastRow="0" w:firstColumn="1" w:lastColumn="0" w:noHBand="0" w:noVBand="1"/>
       </w:tblPr>
       <w:tblGrid>
         <w:gridCol w:w="8755"/>
@@ -3655,7 +3655,7 @@
           <w:lang w:val="en-US"/>
         </w:rPr>
         <w:pict>
-          <v:group id="Group 13" o:spid="_x0000_s1026" style="width:336pt;height:330.75pt;mso-position-horizontal-relative:char;mso-position-vertical-relative:line" coordorigin="1403648,643086" coordsize="5810250,5810250" o:gfxdata="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">
+          <v:group id="Group 13" o:spid="_x0000_s1026" style="width:336pt;height:330.75pt;mso-position-horizontal-relative:char;mso-position-vertical-relative:line" coordorigin="14036,6430" coordsize="58102,58102" o:gfxdata="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">
             <v:shapetype id="_x0000_t75" coordsize="21600,21600" o:spt="75" o:preferrelative="t" path="m@4@5l@4@11@9@11@9@5xe" filled="f" stroked="f">
               <v:stroke joinstyle="miter"/>
               <v:formulas>
@@ -3675,14 +3675,14 @@
               <v:path o:extrusionok="f" gradientshapeok="t" o:connecttype="rect"/>
               <o:lock v:ext="edit" aspectratio="t"/>
             </v:shapetype>
-            <v:shape id="Picture 5" o:spid="_x0000_s1027" type="#_x0000_t75" style="position:absolute;left:1403648;top:643086;width:5810250;height:5810250;visibility:visible" o:gfxdata="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">
-              <v:imagedata r:id="rId6" o:title="Rplot"/>
+            <v:shape id="Picture 5" o:spid="_x0000_s1027" type="#_x0000_t75" style="position:absolute;left:14036;top:6430;width:58102;height:58103;visibility:visible" o:gfxdata="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">
+              <v:imagedata r:id="rId7" o:title="Rplot"/>
             </v:shape>
             <v:shapetype id="_x0000_t202" coordsize="21600,21600" o:spt="202" path="m,l,21600r21600,l21600,xe">
               <v:stroke joinstyle="miter"/>
               <v:path gradientshapeok="t" o:connecttype="rect"/>
             </v:shapetype>
-            <v:shape id="Text Box 6" o:spid="_x0000_s1028" type="#_x0000_t202" style="position:absolute;left:2771478;top:1227185;width:1008147;height:426876;rotation:-203807fd;visibility:visible" o:gfxdata="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" filled="f" stroked="f">
+            <v:shape id="Text Box 6" o:spid="_x0000_s1028" type="#_x0000_t202" style="position:absolute;left:27714;top:12271;width:10082;height:4269;rotation:-203807fd;visibility:visible" o:gfxdata="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" filled="f" stroked="f">
               <v:textbox style="mso-fit-shape-to-text:t">
                 <w:txbxContent>
                   <w:p>
@@ -3705,7 +3705,7 @@
                 </w:txbxContent>
               </v:textbox>
             </v:shape>
-            <v:shape id="Text Box 7" o:spid="_x0000_s1029" type="#_x0000_t202" style="position:absolute;left:3491707;top:1722572;width:1008147;height:426875;rotation:-786065fd;visibility:visible" o:gfxdata="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" filled="f" stroked="f">
+            <v:shape id="Text Box 7" o:spid="_x0000_s1029" type="#_x0000_t202" style="position:absolute;left:34917;top:17225;width:10081;height:4269;rotation:-786065fd;visibility:visible" o:gfxdata="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" filled="f" stroked="f">
               <v:textbox style="mso-fit-shape-to-text:t">
                 <w:txbxContent>
                   <w:p>
@@ -3728,7 +3728,7 @@
                 </w:txbxContent>
               </v:textbox>
             </v:shape>
-            <v:shape id="Text Box 8" o:spid="_x0000_s1030" type="#_x0000_t202" style="position:absolute;left:4005291;top:2478826;width:1008148;height:426876;rotation:-1757256fd;visibility:visible" o:gfxdata="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" filled="f" stroked="f">
+            <v:shape id="Text Box 8" o:spid="_x0000_s1030" type="#_x0000_t202" style="position:absolute;left:40052;top:24788;width:10082;height:4269;rotation:-1757256fd;visibility:visible" o:gfxdata="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" filled="f" stroked="f">
               <v:textbox style="mso-fit-shape-to-text:t">
                 <w:txbxContent>
                   <w:p>
@@ -3751,7 +3751,7 @@
                 </w:txbxContent>
               </v:textbox>
             </v:shape>
-            <v:shape id="Text Box 10" o:spid="_x0000_s1031" type="#_x0000_t202" style="position:absolute;left:3853983;top:3882421;width:1008147;height:426876;rotation:-2027388fd;visibility:visible" o:gfxdata="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" filled="f" stroked="f">
+            <v:shape id="Text Box 10" o:spid="_x0000_s1031" type="#_x0000_t202" style="position:absolute;left:38539;top:38824;width:10082;height:4268;rotation:-2027388fd;visibility:visible" o:gfxdata="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" filled="f" stroked="f">
               <v:textbox style="mso-fit-shape-to-text:t">
                 <w:txbxContent>
                   <w:p>
@@ -3774,7 +3774,7 @@
                 </w:txbxContent>
               </v:textbox>
             </v:shape>
-            <v:shape id="Text Box 11" o:spid="_x0000_s1032" type="#_x0000_t202" style="position:absolute;left:4625224;top:4549963;width:1008148;height:426876;rotation:-800498fd;visibility:visible" o:gfxdata="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" filled="f" stroked="f">
+            <v:shape id="Text Box 11" o:spid="_x0000_s1032" type="#_x0000_t202" style="position:absolute;left:46252;top:45499;width:10081;height:4269;rotation:-800498fd;visibility:visible" o:gfxdata="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" filled="f" stroked="f">
               <v:textbox style="mso-fit-shape-to-text:t">
                 <w:txbxContent>
                   <w:p>
@@ -3797,7 +3797,7 @@
                 </w:txbxContent>
               </v:textbox>
             </v:shape>
-            <v:shape id="Text Box 12" o:spid="_x0000_s1033" type="#_x0000_t202" style="position:absolute;left:5016897;top:5061160;width:1008148;height:426875;rotation:-363898fd;visibility:visible" o:gfxdata="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" filled="f" stroked="f">
+            <v:shape id="Text Box 12" o:spid="_x0000_s1033" type="#_x0000_t202" style="position:absolute;left:50168;top:50611;width:10082;height:4269;rotation:-363898fd;visibility:visible" o:gfxdata="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" filled="f" stroked="f">
               <v:textbox style="mso-fit-shape-to-text:t">
                 <w:txbxContent>
                   <w:p>
@@ -3981,7 +3981,7 @@
       <w:tblPr>
         <w:tblStyle w:val="TableGrid"/>
         <w:tblW w:w="4404" w:type="dxa"/>
-        <w:tblLook w:val="04A0"/>
+        <w:tblLook w:val="04A0" w:firstRow="1" w:lastRow="0" w:firstColumn="1" w:lastColumn="0" w:noHBand="0" w:noVBand="1"/>
       </w:tblPr>
       <w:tblGrid>
         <w:gridCol w:w="782"/>
@@ -4528,7 +4528,23 @@
           <w:highlight w:val="cyan"/>
           <w:lang w:val="en-CA"/>
         </w:rPr>
-        <w:t xml:space="preserve">the group carrying capacity parameter and the average cooperative tendencies of the groups—see equations (3) in Avilés (1999) and </w:t>
+        <w:t xml:space="preserve">the group carrying capacity parameter and the average cooperative tendencies of the groups—see equations (3) in </w:t>
+      </w:r>
+      <w:proofErr w:type="spellStart"/>
+      <w:r>
+        <w:rPr>
+          <w:highlight w:val="cyan"/>
+          <w:lang w:val="en-CA"/>
+        </w:rPr>
+        <w:t>Avilés</w:t>
+      </w:r>
+      <w:proofErr w:type="spellEnd"/>
+      <w:r>
+        <w:rPr>
+          <w:highlight w:val="cyan"/>
+          <w:lang w:val="en-CA"/>
+        </w:rPr>
+        <w:t xml:space="preserve"> (1999) and </w:t>
       </w:r>
       <w:proofErr w:type="spellStart"/>
       <w:r>
@@ -5027,7 +5043,7 @@
       <w:tblPr>
         <w:tblStyle w:val="TableGrid"/>
         <w:tblW w:w="0" w:type="auto"/>
-        <w:tblLook w:val="04A0"/>
+        <w:tblLook w:val="04A0" w:firstRow="1" w:lastRow="0" w:firstColumn="1" w:lastColumn="0" w:noHBand="0" w:noVBand="1"/>
       </w:tblPr>
       <w:tblGrid>
         <w:gridCol w:w="1890"/>
@@ -5457,7 +5473,7 @@
         <w:rPr>
           <w:b/>
           <w:noProof/>
-          <w:lang w:eastAsia="en-GB"/>
+          <w:lang w:val="en-CA" w:eastAsia="en-CA"/>
         </w:rPr>
         <w:drawing>
           <wp:inline distT="0" distB="0" distL="0" distR="0">
@@ -5477,7 +5493,7 @@
                     </pic:cNvPicPr>
                   </pic:nvPicPr>
                   <pic:blipFill>
-                    <a:blip r:embed="rId7" cstate="print"/>
+                    <a:blip r:embed="rId8" cstate="print"/>
                     <a:srcRect/>
                     <a:stretch>
                       <a:fillRect/>
@@ -5574,7 +5590,7 @@
           <w:right w:val="none" w:sz="0" w:space="0" w:color="auto"/>
           <w:insideV w:val="none" w:sz="0" w:space="0" w:color="auto"/>
         </w:tblBorders>
-        <w:tblLook w:val="04A0"/>
+        <w:tblLook w:val="04A0" w:firstRow="1" w:lastRow="0" w:firstColumn="1" w:lastColumn="0" w:noHBand="0" w:noVBand="1"/>
       </w:tblPr>
       <w:tblGrid>
         <w:gridCol w:w="3144"/>
@@ -5878,7 +5894,7 @@
           <w:noProof/>
           <w:sz w:val="20"/>
           <w:szCs w:val="20"/>
-          <w:lang w:eastAsia="en-GB"/>
+          <w:lang w:val="en-CA" w:eastAsia="en-CA"/>
         </w:rPr>
         <w:lastRenderedPageBreak/>
         <w:drawing>
@@ -5899,7 +5915,7 @@
                     </pic:cNvPicPr>
                   </pic:nvPicPr>
                   <pic:blipFill>
-                    <a:blip r:embed="rId8" cstate="print"/>
+                    <a:blip r:embed="rId9" cstate="print"/>
                     <a:srcRect/>
                     <a:stretch>
                       <a:fillRect/>
@@ -5956,7 +5972,7 @@
       <w:tblPr>
         <w:tblStyle w:val="TableGrid"/>
         <w:tblW w:w="0" w:type="auto"/>
-        <w:tblLook w:val="04A0"/>
+        <w:tblLook w:val="04A0" w:firstRow="1" w:lastRow="0" w:firstColumn="1" w:lastColumn="0" w:noHBand="0" w:noVBand="1"/>
       </w:tblPr>
       <w:tblGrid>
         <w:gridCol w:w="1732"/>
@@ -6463,7 +6479,13 @@
         <w:spacing w:line="480" w:lineRule="auto"/>
       </w:pPr>
       <w:r>
-        <w:t>We have shown that a</w:t>
+        <w:t xml:space="preserve">We have </w:t>
+      </w:r>
+      <w:r>
+        <w:t xml:space="preserve">confirmed results for other studies (refs ••) </w:t>
+      </w:r>
+      <w:r>
+        <w:t xml:space="preserve"> that a</w:t>
       </w:r>
       <w:r>
         <w:t>s</w:t>
@@ -6481,16 +6503,22 @@
         <w:t xml:space="preserve"> more relatives are available in the population to form part of groups</w:t>
       </w:r>
       <w:r>
-        <w:t xml:space="preserve">. Groups </w:t>
-      </w:r>
-      <w:r>
-        <w:t xml:space="preserve">are therefore able to be more </w:t>
+        <w:t>. This allows g</w:t>
+      </w:r>
+      <w:r>
+        <w:t xml:space="preserve">roups </w:t>
+      </w:r>
+      <w:r>
+        <w:t xml:space="preserve">the ability </w:t>
+      </w:r>
+      <w:r>
+        <w:t xml:space="preserve">to be more </w:t>
       </w:r>
       <w:r>
         <w:t>restrictive in the</w:t>
       </w:r>
       <w:r>
-        <w:t xml:space="preserve">ir admission requirements, </w:t>
+        <w:t xml:space="preserve">ir admission requirements, thus </w:t>
       </w:r>
       <w:r>
         <w:t>causing average within group relatedness to increase.  With greater within group relatedness, greater levels of coop</w:t>
@@ -6873,10 +6901,28 @@
     <w:p>
       <w:pPr>
         <w:spacing w:line="480" w:lineRule="auto"/>
-        <w:rPr>
-          <w:i/>
-        </w:rPr>
-      </w:pPr>
+      </w:pPr>
+      <w:r>
+        <w:t xml:space="preserve">From van </w:t>
+      </w:r>
+      <w:proofErr w:type="spellStart"/>
+      <w:r>
+        <w:t>Veelen</w:t>
+      </w:r>
+      <w:proofErr w:type="spellEnd"/>
+      <w:r>
+        <w:t xml:space="preserve"> (2010): for small groups it pays off for an individual to cooperate. They took the derivative for function x to individual cooperation (symbol</w:t>
+      </w:r>
+      <w:proofErr w:type="gramStart"/>
+      <w:r>
+        <w:t>)  is</w:t>
+      </w:r>
+      <w:proofErr w:type="gramEnd"/>
+      <w:r>
+        <w:t xml:space="preserve"> greater than zero</w:t>
+      </w:r>
+      <w:bookmarkStart w:id="17" w:name="_GoBack"/>
+      <w:bookmarkEnd w:id="17"/>
     </w:p>
     <w:p>
       <w:pPr>
@@ -6929,15 +6975,7 @@
         </w:rPr>
       </w:pPr>
       <w:r>
-        <w:t xml:space="preserve">Relatedness is correlated with kin preference because, as the amount of kin preference </w:t>
-      </w:r>
-      <w:proofErr w:type="gramStart"/>
-      <w:r>
-        <w:t>exhibited</w:t>
-      </w:r>
-      <w:proofErr w:type="gramEnd"/>
-      <w:r>
-        <w:t xml:space="preserve"> increases so does the levels of relatedness within groups. </w:t>
+        <w:t xml:space="preserve">Relatedness is correlated with kin preference because, as the amount of kin preference exhibited increases so does the levels of relatedness within groups. </w:t>
       </w:r>
       <w:r>
         <w:t xml:space="preserve"> This is obvious</w:t>
@@ -7091,7 +7129,21 @@
         <w:rPr>
           <w:rFonts w:ascii="Calibri" w:hAnsi="Calibri" w:cs="CMR10"/>
         </w:rPr>
-        <w:t xml:space="preserve"> (3) in Avilés </w:t>
+        <w:t xml:space="preserve"> (3) in </w:t>
+      </w:r>
+      <w:proofErr w:type="spellStart"/>
+      <w:r>
+        <w:rPr>
+          <w:rFonts w:ascii="Calibri" w:hAnsi="Calibri" w:cs="CMR10"/>
+        </w:rPr>
+        <w:t>Avilés</w:t>
+      </w:r>
+      <w:proofErr w:type="spellEnd"/>
+      <w:r>
+        <w:rPr>
+          <w:rFonts w:ascii="Calibri" w:hAnsi="Calibri" w:cs="CMR10"/>
+        </w:rPr>
+        <w:t xml:space="preserve"> </w:t>
       </w:r>
       <w:r>
         <w:rPr>
@@ -7528,7 +7580,7 @@
 </file>
 
 <file path=word/comments.xml><?xml version="1.0" encoding="utf-8"?>
-<w:comments xmlns:ve="http://schemas.openxmlformats.org/markup-compatibility/2006" xmlns:o="urn:schemas-microsoft-com:office:office" xmlns:r="http://schemas.openxmlformats.org/officeDocument/2006/relationships" xmlns:m="http://schemas.openxmlformats.org/officeDocument/2006/math" xmlns:v="urn:schemas-microsoft-com:vml" xmlns:wp="http://schemas.openxmlformats.org/drawingml/2006/wordprocessingDrawing" xmlns:w10="urn:schemas-microsoft-com:office:word" xmlns:w="http://schemas.openxmlformats.org/wordprocessingml/2006/main" xmlns:wne="http://schemas.microsoft.com/office/word/2006/wordml">
+<w:comments xmlns:wpc="http://schemas.microsoft.com/office/word/2010/wordprocessingCanvas" xmlns:mc="http://schemas.openxmlformats.org/markup-compatibility/2006" xmlns:o="urn:schemas-microsoft-com:office:office" xmlns:r="http://schemas.openxmlformats.org/officeDocument/2006/relationships" xmlns:m="http://schemas.openxmlformats.org/officeDocument/2006/math" xmlns:v="urn:schemas-microsoft-com:vml" xmlns:wp14="http://schemas.microsoft.com/office/word/2010/wordprocessingDrawing" xmlns:wp="http://schemas.openxmlformats.org/drawingml/2006/wordprocessingDrawing" xmlns:w10="urn:schemas-microsoft-com:office:word" xmlns:w="http://schemas.openxmlformats.org/wordprocessingml/2006/main" xmlns:w14="http://schemas.microsoft.com/office/word/2010/wordml" xmlns:wpg="http://schemas.microsoft.com/office/word/2010/wordprocessingGroup" xmlns:wpi="http://schemas.microsoft.com/office/word/2010/wordprocessingInk" xmlns:wne="http://schemas.microsoft.com/office/word/2006/wordml" xmlns:wps="http://schemas.microsoft.com/office/word/2010/wordprocessingShape" mc:Ignorable="w14 wp14">
   <w:comment w:id="0" w:author="Ruth" w:date="2013-01-15T17:16:00Z" w:initials="R">
     <w:p>
       <w:pPr>
@@ -7671,7 +7723,15 @@
       </w:r>
       <w:proofErr w:type="gramEnd"/>
       <w:r>
-        <w:t xml:space="preserve">3) in Avilés 1999 (or </w:t>
+        <w:t xml:space="preserve">3) in </w:t>
+      </w:r>
+      <w:proofErr w:type="spellStart"/>
+      <w:r>
+        <w:t>Avilés</w:t>
+      </w:r>
+      <w:proofErr w:type="spellEnd"/>
+      <w:r>
+        <w:t xml:space="preserve"> 1999 (or </w:t>
       </w:r>
       <w:proofErr w:type="spellStart"/>
       <w:r>
@@ -7822,7 +7882,7 @@
 </file>
 
 <file path=word/numbering.xml><?xml version="1.0" encoding="utf-8"?>
-<w:numbering xmlns:ve="http://schemas.openxmlformats.org/markup-compatibility/2006" xmlns:o="urn:schemas-microsoft-com:office:office" xmlns:r="http://schemas.openxmlformats.org/officeDocument/2006/relationships" xmlns:m="http://schemas.openxmlformats.org/officeDocument/2006/math" xmlns:v="urn:schemas-microsoft-com:vml" xmlns:wp="http://schemas.openxmlformats.org/drawingml/2006/wordprocessingDrawing" xmlns:w10="urn:schemas-microsoft-com:office:word" xmlns:w="http://schemas.openxmlformats.org/wordprocessingml/2006/main" xmlns:wne="http://schemas.microsoft.com/office/word/2006/wordml">
+<w:numbering xmlns:wpc="http://schemas.microsoft.com/office/word/2010/wordprocessingCanvas" xmlns:mc="http://schemas.openxmlformats.org/markup-compatibility/2006" xmlns:o="urn:schemas-microsoft-com:office:office" xmlns:r="http://schemas.openxmlformats.org/officeDocument/2006/relationships" xmlns:m="http://schemas.openxmlformats.org/officeDocument/2006/math" xmlns:v="urn:schemas-microsoft-com:vml" xmlns:wp14="http://schemas.microsoft.com/office/word/2010/wordprocessingDrawing" xmlns:wp="http://schemas.openxmlformats.org/drawingml/2006/wordprocessingDrawing" xmlns:w10="urn:schemas-microsoft-com:office:word" xmlns:w="http://schemas.openxmlformats.org/wordprocessingml/2006/main" xmlns:w14="http://schemas.microsoft.com/office/word/2010/wordml" xmlns:wpg="http://schemas.microsoft.com/office/word/2010/wordprocessingGroup" xmlns:wpi="http://schemas.microsoft.com/office/word/2010/wordprocessingInk" xmlns:wne="http://schemas.microsoft.com/office/word/2006/wordml" xmlns:wps="http://schemas.microsoft.com/office/word/2010/wordprocessingShape" mc:Ignorable="w14 wp14">
   <w:abstractNum w:abstractNumId="0">
     <w:nsid w:val="04E855EE"/>
     <w:multiLevelType w:val="hybridMultilevel"/>
@@ -8523,7 +8583,7 @@
 </file>
 
 <file path=word/styles.xml><?xml version="1.0" encoding="utf-8"?>
-<w:styles xmlns:r="http://schemas.openxmlformats.org/officeDocument/2006/relationships" xmlns:w="http://schemas.openxmlformats.org/wordprocessingml/2006/main">
+<w:styles xmlns:mc="http://schemas.openxmlformats.org/markup-compatibility/2006" xmlns:r="http://schemas.openxmlformats.org/officeDocument/2006/relationships" xmlns:w="http://schemas.openxmlformats.org/wordprocessingml/2006/main" xmlns:w14="http://schemas.microsoft.com/office/word/2010/wordml" mc:Ignorable="w14">
   <w:docDefaults>
     <w:rPrDefault>
       <w:rPr>
@@ -8694,7 +8754,6 @@
     <w:uiPriority w:val="99"/>
     <w:semiHidden/>
     <w:unhideWhenUsed/>
-    <w:qFormat/>
     <w:tblPr>
       <w:tblInd w:w="0" w:type="dxa"/>
       <w:tblCellMar>
@@ -8886,7 +8945,7 @@
 </file>
 
 <file path=word/stylesWithEffects.xml><?xml version="1.0" encoding="utf-8"?>
-<w:styles xmlns:wpc="http://schemas.microsoft.com/office/word/2010/wordprocessingCanvas" xmlns:mo="http://schemas.microsoft.com/office/mac/office/2008/main" xmlns:mc="http://schemas.openxmlformats.org/markup-compatibility/2006" xmlns:mv="urn:schemas-microsoft-com:mac:vml" xmlns:o="urn:schemas-microsoft-com:office:office" xmlns:r="http://schemas.openxmlformats.org/officeDocument/2006/relationships" xmlns:m="http://schemas.openxmlformats.org/officeDocument/2006/math" xmlns:v="urn:schemas-microsoft-com:vml" xmlns:wp14="http://schemas.microsoft.com/office/word/2010/wordprocessingDrawing" xmlns:wp="http://schemas.openxmlformats.org/drawingml/2006/wordprocessingDrawing" xmlns:w10="urn:schemas-microsoft-com:office:word" xmlns:w="http://schemas.openxmlformats.org/wordprocessingml/2006/main" xmlns:w14="http://schemas.microsoft.com/office/word/2010/wordml" xmlns:wpg="http://schemas.microsoft.com/office/word/2010/wordprocessingGroup" xmlns:wpi="http://schemas.microsoft.com/office/word/2010/wordprocessingInk" xmlns:wne="http://schemas.microsoft.com/office/word/2006/wordml" xmlns:wps="http://schemas.microsoft.com/office/word/2010/wordprocessingShape" mc:Ignorable="w14 wp14">
+<w:styles xmlns:wpc="http://schemas.microsoft.com/office/word/2010/wordprocessingCanvas" xmlns:mc="http://schemas.openxmlformats.org/markup-compatibility/2006" xmlns:o="urn:schemas-microsoft-com:office:office" xmlns:r="http://schemas.openxmlformats.org/officeDocument/2006/relationships" xmlns:m="http://schemas.openxmlformats.org/officeDocument/2006/math" xmlns:v="urn:schemas-microsoft-com:vml" xmlns:wp14="http://schemas.microsoft.com/office/word/2010/wordprocessingDrawing" xmlns:wp="http://schemas.openxmlformats.org/drawingml/2006/wordprocessingDrawing" xmlns:w10="urn:schemas-microsoft-com:office:word" xmlns:w="http://schemas.openxmlformats.org/wordprocessingml/2006/main" xmlns:w14="http://schemas.microsoft.com/office/word/2010/wordml" xmlns:wpg="http://schemas.microsoft.com/office/word/2010/wordprocessingGroup" xmlns:wpi="http://schemas.microsoft.com/office/word/2010/wordprocessingInk" xmlns:wne="http://schemas.microsoft.com/office/word/2006/wordml" xmlns:wps="http://schemas.microsoft.com/office/word/2010/wordprocessingShape" mc:Ignorable="w14 wp14">
   <w:docDefaults>
     <w:rPrDefault>
       <w:rPr>
@@ -8902,7 +8961,7 @@
       </w:pPr>
     </w:pPrDefault>
   </w:docDefaults>
-  <w:latentStyles w:defLockedState="0" w:defUIPriority="99" w:defSemiHidden="1" w:defUnhideWhenUsed="1" w:defQFormat="0" w:count="276">
+  <w:latentStyles w:defLockedState="0" w:defUIPriority="99" w:defSemiHidden="1" w:defUnhideWhenUsed="1" w:defQFormat="0" w:count="267">
     <w:lsdException w:name="Normal" w:semiHidden="0" w:uiPriority="0" w:unhideWhenUsed="0" w:qFormat="1"/>
     <w:lsdException w:name="heading 1" w:semiHidden="0" w:uiPriority="9" w:unhideWhenUsed="0" w:qFormat="1"/>
     <w:lsdException w:name="heading 2" w:uiPriority="9" w:qFormat="1"/>

</xml_diff>

<commit_message>
End of day 22nd
</commit_message>
<xml_diff>
--- a/SimPaperDocs/Aviles et al KinPreEvol.docx
+++ b/SimPaperDocs/Aviles et al KinPreEvol.docx
@@ -70,7 +70,31 @@
         <w:rPr>
           <w:lang w:val="en-CA"/>
         </w:rPr>
-        <w:t>Using an individual-based and genetically explicit model we explore the evolution of kin</w:t>
+        <w:t>Using an individual-based and genetically explicit model we explore the</w:t>
+      </w:r>
+      <w:r>
+        <w:rPr>
+          <w:lang w:val="en-CA"/>
+        </w:rPr>
+        <w:t xml:space="preserve"> co-evolution</w:t>
+      </w:r>
+      <w:r>
+        <w:rPr>
+          <w:lang w:val="en-CA"/>
+        </w:rPr>
+        <w:t xml:space="preserve"> of </w:t>
+      </w:r>
+      <w:r>
+        <w:rPr>
+          <w:lang w:val="en-CA"/>
+        </w:rPr>
+        <w:t xml:space="preserve">cooperation and </w:t>
+      </w:r>
+      <w:r>
+        <w:rPr>
+          <w:lang w:val="en-CA"/>
+        </w:rPr>
+        <w:t>kin</w:t>
       </w:r>
       <w:r>
         <w:rPr>
@@ -82,39 +106,39 @@
         <w:rPr>
           <w:lang w:val="en-CA"/>
         </w:rPr>
-        <w:t>.....</w:t>
-      </w:r>
-    </w:p>
-    <w:p>
-      <w:pPr>
-        <w:spacing w:line="480" w:lineRule="auto"/>
-        <w:rPr>
-          <w:lang w:val="en-CA"/>
-        </w:rPr>
-      </w:pPr>
-      <w:r>
-        <w:rPr>
-          <w:lang w:val="en-CA"/>
-        </w:rPr>
-        <w:t>What causes the evolut</w:t>
-      </w:r>
-      <w:r>
-        <w:rPr>
-          <w:lang w:val="en-CA"/>
-        </w:rPr>
-        <w:t>ion of kin</w:t>
-      </w:r>
-      <w:r>
-        <w:rPr>
-          <w:lang w:val="en-CA"/>
-        </w:rPr>
-        <w:t xml:space="preserve"> preference </w:t>
-      </w:r>
-      <w:r>
-        <w:rPr>
-          <w:lang w:val="en-CA"/>
-        </w:rPr>
-        <w:t>in social groups........?</w:t>
+        <w:t>, and hence kin composition of social groups.  We find that the parameter that has the larges</w:t>
+      </w:r>
+      <w:r>
+        <w:rPr>
+          <w:lang w:val="en-CA"/>
+        </w:rPr>
+        <w:t>t effect on the kin composition of social groups is the fecundity of the species. Intrinsic growth rate explains close to 90% of the variance observed.  The group carrying capacity only had a minor influence on the level of kin preference that evolves</w:t>
+      </w:r>
+      <w:r>
+        <w:rPr>
+          <w:lang w:val="en-CA"/>
+        </w:rPr>
+        <w:t xml:space="preserve"> </w:t>
+      </w:r>
+      <w:r>
+        <w:rPr>
+          <w:lang w:val="en-CA"/>
+        </w:rPr>
+        <w:t>except if the fecundity is low</w:t>
+      </w:r>
+      <w:proofErr w:type="gramStart"/>
+      <w:r>
+        <w:rPr>
+          <w:lang w:val="en-CA"/>
+        </w:rPr>
+        <w:t>,  the</w:t>
+      </w:r>
+      <w:proofErr w:type="gramEnd"/>
+      <w:r>
+        <w:rPr>
+          <w:lang w:val="en-CA"/>
+        </w:rPr>
+        <w:t xml:space="preserve"> carrying capacity very high and the cost of cooperation high, in which case high levels of cooperation did not evolve and kin preference was very low. </w:t>
       </w:r>
     </w:p>
     <w:p>
@@ -370,7 +394,14 @@
         <w:rPr>
           <w:lang w:val="en-CA"/>
         </w:rPr>
-        <w:t>to have greater fitness than individuals living solitarily or in v</w:t>
+        <w:t xml:space="preserve">to have greater fitness than individuals living solitarily or </w:t>
+      </w:r>
+      <w:r>
+        <w:rPr>
+          <w:lang w:val="en-CA"/>
+        </w:rPr>
+        <w:lastRenderedPageBreak/>
+        <w:t>in v</w:t>
       </w:r>
       <w:r>
         <w:rPr>
@@ -388,14 +419,7 @@
         <w:rPr>
           <w:lang w:val="en-CA"/>
         </w:rPr>
-        <w:t xml:space="preserve">an externally dictated group carrying capacity.  Assuming that cooperative interactions range from mutualistic to </w:t>
-      </w:r>
-      <w:r>
-        <w:rPr>
-          <w:lang w:val="en-CA"/>
-        </w:rPr>
-        <w:lastRenderedPageBreak/>
-        <w:t xml:space="preserve">highly altruistic, we consider how kinship rules of admission </w:t>
+        <w:t xml:space="preserve">an externally dictated group carrying capacity.  Assuming that cooperative interactions range from mutualistic to highly altruistic, we consider how kinship rules of admission </w:t>
       </w:r>
       <w:r>
         <w:rPr>
@@ -654,6 +678,7 @@
         <w:rPr>
           <w:lang w:val="en-CA"/>
         </w:rPr>
+        <w:lastRenderedPageBreak/>
         <w:t>In this model we a</w:t>
       </w:r>
       <w:r>
@@ -758,14 +783,7 @@
         <w:rPr>
           <w:lang w:val="en-CA"/>
         </w:rPr>
-        <w:t xml:space="preserve">Within groups, the extent to which individuals help one another is </w:t>
-      </w:r>
-      <w:r>
-        <w:rPr>
-          <w:lang w:val="en-CA"/>
-        </w:rPr>
-        <w:lastRenderedPageBreak/>
-        <w:t xml:space="preserve">determined by individually coded “cooperative” tendencies. </w:t>
+        <w:t xml:space="preserve">Within groups, the extent to which individuals help one another is determined by individually coded “cooperative” tendencies. </w:t>
       </w:r>
       <w:r>
         <w:rPr>
@@ -1452,6 +1470,7 @@
         <w:rPr>
           <w:rFonts w:cs="CMMI10"/>
         </w:rPr>
+        <w:lastRenderedPageBreak/>
         <w:sym w:font="Mathematica1" w:char="F067"/>
       </w:r>
       <w:proofErr w:type="spellStart"/>
@@ -1633,14 +1652,7 @@
         <w:rPr>
           <w:lang w:val="en-CA"/>
         </w:rPr>
-        <w:t xml:space="preserve"> on an individual’s </w:t>
-      </w:r>
-      <w:r>
-        <w:rPr>
-          <w:lang w:val="en-CA"/>
-        </w:rPr>
-        <w:lastRenderedPageBreak/>
-        <w:t xml:space="preserve">reproductive </w:t>
+        <w:t xml:space="preserve"> on an individual’s reproductive </w:t>
       </w:r>
       <w:r>
         <w:rPr>
@@ -2118,7 +2130,6 @@
         <w:rPr>
           <w:rFonts w:cs="CMR10"/>
         </w:rPr>
-        <w:lastRenderedPageBreak/>
         <w:t>Groups are formed by accretion.</w:t>
       </w:r>
       <w:r>
@@ -3312,6 +3323,7 @@
         <w:rPr>
           <w:rFonts w:cs="CMR10"/>
         </w:rPr>
+        <w:lastRenderedPageBreak/>
         <w:t>where</w:t>
       </w:r>
       <w:proofErr w:type="gramEnd"/>
@@ -3469,14 +3481,7 @@
         <w:rPr>
           <w:rFonts w:eastAsiaTheme="minorEastAsia" w:cs="CMR10"/>
         </w:rPr>
-        <w:t xml:space="preserve">Relatedness is </w:t>
-      </w:r>
-      <w:r>
-        <w:rPr>
-          <w:rFonts w:eastAsiaTheme="minorEastAsia" w:cs="CMR10"/>
-        </w:rPr>
-        <w:lastRenderedPageBreak/>
-        <w:t xml:space="preserve">computed by keeping track of pedigree relationships up to the great grandmother generation, </w:t>
+        <w:t xml:space="preserve">Relatedness is computed by keeping track of pedigree relationships up to the great grandmother generation, </w:t>
       </w:r>
       <w:r>
         <w:t>a task that is facilitated by the fact that all offspring within one clutch have the same father.</w:t>
@@ -3912,7 +3917,6 @@
           <w:rFonts w:cs="CMR10"/>
           <w:b/>
         </w:rPr>
-        <w:lastRenderedPageBreak/>
         <w:t xml:space="preserve"> </w:t>
       </w:r>
       <w:r>
@@ -4352,6 +4356,12 @@
         </w:rPr>
         <w:t xml:space="preserve"> that form</w:t>
       </w:r>
+      <w:r>
+        <w:rPr>
+          <w:lang w:val="en-CA"/>
+        </w:rPr>
+        <w:t>, the level of kin preference that evolves and the group size.</w:t>
+      </w:r>
     </w:p>
     <w:p>
       <w:pPr>
@@ -4373,7 +4383,6 @@
           <w:highlight w:val="cyan"/>
           <w:lang w:val="en-CA"/>
         </w:rPr>
-        <w:lastRenderedPageBreak/>
         <w:t xml:space="preserve">Then talk about how the </w:t>
       </w:r>
       <w:r>
@@ -4813,66 +4822,231 @@
       </w:pPr>
       <w:r>
         <w:rPr>
+          <w:highlight w:val="green"/>
           <w:lang w:val="en-CA"/>
         </w:rPr>
         <w:t xml:space="preserve">Discuss group size </w:t>
       </w:r>
       <w:r>
         <w:rPr>
+          <w:highlight w:val="green"/>
           <w:lang w:val="en-CA"/>
         </w:rPr>
         <w:t xml:space="preserve">formation </w:t>
       </w:r>
       <w:r>
         <w:rPr>
+          <w:highlight w:val="green"/>
           <w:lang w:val="en-CA"/>
         </w:rPr>
         <w:t>third</w:t>
       </w:r>
       <w:r>
         <w:rPr>
+          <w:highlight w:val="green"/>
           <w:lang w:val="en-CA"/>
         </w:rPr>
         <w:t>, noting that grouping tendencies, per se, are not evolving</w:t>
       </w:r>
       <w:r>
         <w:rPr>
+          <w:highlight w:val="green"/>
           <w:lang w:val="en-CA"/>
         </w:rPr>
         <w:t>, but rather that the size of the groups formed depend</w:t>
       </w:r>
       <w:r>
         <w:rPr>
+          <w:highlight w:val="green"/>
           <w:lang w:val="en-CA"/>
         </w:rPr>
         <w:t>s</w:t>
       </w:r>
       <w:r>
         <w:rPr>
+          <w:highlight w:val="green"/>
           <w:lang w:val="en-CA"/>
         </w:rPr>
         <w:t xml:space="preserve"> on the group carrying capacity parameter and the evolving levels of cooperative tendencies</w:t>
       </w:r>
       <w:r>
         <w:rPr>
+          <w:highlight w:val="green"/>
           <w:lang w:val="en-CA"/>
         </w:rPr>
         <w:t xml:space="preserve">, given the equation </w:t>
       </w:r>
       <w:r>
         <w:rPr>
+          <w:highlight w:val="green"/>
           <w:lang w:val="en-CA"/>
         </w:rPr>
         <w:t>that</w:t>
       </w:r>
       <w:r>
         <w:rPr>
+          <w:highlight w:val="green"/>
           <w:lang w:val="en-CA"/>
         </w:rPr>
         <w:t xml:space="preserve"> determines group admission probabilities as a function of the optimum and stable group sizes</w:t>
       </w:r>
       <w:r>
         <w:rPr>
+          <w:highlight w:val="green"/>
+          <w:lang w:val="en-CA"/>
+        </w:rPr>
+        <w:t>.</w:t>
+      </w:r>
+      <w:r>
+        <w:rPr>
+          <w:lang w:val="en-CA"/>
+        </w:rPr>
+        <w:t xml:space="preserve">  </w:t>
+      </w:r>
+      <w:r>
+        <w:rPr>
+          <w:lang w:val="en-CA"/>
+        </w:rPr>
+        <w:t xml:space="preserve">The size of groups formed was primarily affected by the group carrying capacity, 1/c, with 63.3% of the variation attributable to C (table x.)  </w:t>
+      </w:r>
+      <w:r>
+        <w:rPr>
+          <w:lang w:val="en-CA"/>
+        </w:rPr>
+        <w:t xml:space="preserve">It must be noted that the size of groups that form is not due to direct evolution/selection on the size of groups, but due to the evolution of kin preference which in turn affects </w:t>
+      </w:r>
+      <w:r>
+        <w:rPr>
+          <w:lang w:val="en-CA"/>
+        </w:rPr>
+        <w:t xml:space="preserve">However </w:t>
+      </w:r>
+      <w:r>
+        <w:rPr>
+          <w:lang w:val="en-CA"/>
+        </w:rPr>
+        <w:t xml:space="preserve">the </w:t>
+      </w:r>
+      <w:r>
+        <w:rPr>
+          <w:lang w:val="en-CA"/>
+        </w:rPr>
+        <w:t xml:space="preserve">intrinsic rate of growth, R, had an effect. When the group carrying capacity was high, (c=0.02) the larger the intrinsic rate of growth, R, the larger the average </w:t>
+      </w:r>
+      <w:r>
+        <w:rPr>
+          <w:lang w:val="en-CA"/>
+        </w:rPr>
+        <w:t xml:space="preserve">size of the </w:t>
+      </w:r>
+      <w:r>
+        <w:rPr>
+          <w:lang w:val="en-CA"/>
+        </w:rPr>
+        <w:t>group</w:t>
+      </w:r>
+      <w:r>
+        <w:rPr>
+          <w:lang w:val="en-CA"/>
+        </w:rPr>
+        <w:t>s</w:t>
+      </w:r>
+      <w:r>
+        <w:rPr>
+          <w:lang w:val="en-CA"/>
+        </w:rPr>
+        <w:t xml:space="preserve"> </w:t>
+      </w:r>
+      <w:r>
+        <w:rPr>
+          <w:lang w:val="en-CA"/>
+        </w:rPr>
+        <w:t xml:space="preserve">that </w:t>
+      </w:r>
+      <w:r>
+        <w:rPr>
+          <w:lang w:val="en-CA"/>
+        </w:rPr>
+        <w:t>formed</w:t>
+      </w:r>
+      <w:r>
+        <w:rPr>
+          <w:lang w:val="en-CA"/>
+        </w:rPr>
+        <w:t xml:space="preserve">. </w:t>
+      </w:r>
+      <w:commentRangeStart w:id="11"/>
+      <w:r>
+        <w:rPr>
+          <w:lang w:val="en-CA"/>
+        </w:rPr>
+        <w:t xml:space="preserve">The cost of cooperation, β, only had an effect on the group size when C and r was small (C=0.02 and R&lt;1.0), keeping groups below the stable group size (figure 1). Otherwise the average group size remained around the </w:t>
+      </w:r>
+      <w:r>
+        <w:rPr>
+          <w:lang w:val="en-CA"/>
+        </w:rPr>
+        <w:t xml:space="preserve">optimum </w:t>
+      </w:r>
+      <w:commentRangeStart w:id="12"/>
+      <w:r>
+        <w:rPr>
+          <w:lang w:val="en-CA"/>
+        </w:rPr>
+        <w:t>group size</w:t>
+      </w:r>
+      <w:commentRangeEnd w:id="12"/>
+      <w:r>
+        <w:rPr>
+          <w:rStyle w:val="CommentReference"/>
+        </w:rPr>
+        <w:commentReference w:id="12"/>
+      </w:r>
+      <w:commentRangeEnd w:id="11"/>
+      <w:r>
+        <w:rPr>
+          <w:rStyle w:val="CommentReference"/>
+        </w:rPr>
+        <w:commentReference w:id="11"/>
+      </w:r>
+    </w:p>
+    <w:p>
+      <w:pPr>
+        <w:spacing w:line="480" w:lineRule="auto"/>
+        <w:rPr>
+          <w:i/>
+          <w:lang w:val="en-CA"/>
+        </w:rPr>
+      </w:pPr>
+      <w:r>
+        <w:rPr>
+          <w:i/>
+          <w:lang w:val="en-CA"/>
+        </w:rPr>
+        <w:t>Evolution of cooperation</w:t>
+      </w:r>
+    </w:p>
+    <w:p>
+      <w:pPr>
+        <w:spacing w:line="480" w:lineRule="auto"/>
+        <w:rPr>
+          <w:lang w:val="en-CA"/>
+        </w:rPr>
+      </w:pPr>
+      <w:r>
+        <w:rPr>
+          <w:lang w:val="en-CA"/>
+        </w:rPr>
+        <w:t xml:space="preserve">Discuss the evolution of cooperation last, </w:t>
+      </w:r>
+      <w:r>
+        <w:rPr>
+          <w:lang w:val="en-CA"/>
+        </w:rPr>
+        <w:t>since it will depend partly on values attained by degree of relatedness and group size, in addition to the costs of cooperation</w:t>
+      </w:r>
+      <w:r>
+        <w:rPr>
           <w:lang w:val="en-CA"/>
         </w:rPr>
         <w:t xml:space="preserve">.  </w:t>
@@ -4881,149 +5055,13 @@
         <w:rPr>
           <w:lang w:val="en-CA"/>
         </w:rPr>
-        <w:t xml:space="preserve">The size of groups formed was primarily affected by the group carrying capacity, 1/c, with 63.3% of the variation attributable to C (table x.)  However </w:t>
-      </w:r>
-      <w:r>
-        <w:rPr>
-          <w:lang w:val="en-CA"/>
-        </w:rPr>
-        <w:t xml:space="preserve">the </w:t>
-      </w:r>
-      <w:r>
-        <w:rPr>
-          <w:lang w:val="en-CA"/>
-        </w:rPr>
-        <w:t xml:space="preserve">intrinsic rate of growth, R, had an effect. When the group carrying capacity was high, (c=0.02) the larger the intrinsic rate of growth, R, the larger the average </w:t>
-      </w:r>
-      <w:r>
-        <w:rPr>
-          <w:lang w:val="en-CA"/>
-        </w:rPr>
-        <w:t xml:space="preserve">size of the </w:t>
-      </w:r>
-      <w:r>
-        <w:rPr>
-          <w:lang w:val="en-CA"/>
-        </w:rPr>
-        <w:t>group</w:t>
-      </w:r>
-      <w:r>
-        <w:rPr>
-          <w:lang w:val="en-CA"/>
-        </w:rPr>
-        <w:t>s</w:t>
-      </w:r>
-      <w:r>
-        <w:rPr>
-          <w:lang w:val="en-CA"/>
-        </w:rPr>
-        <w:t xml:space="preserve"> </w:t>
-      </w:r>
-      <w:r>
-        <w:rPr>
-          <w:lang w:val="en-CA"/>
-        </w:rPr>
-        <w:t xml:space="preserve">that </w:t>
-      </w:r>
-      <w:r>
-        <w:rPr>
-          <w:lang w:val="en-CA"/>
-        </w:rPr>
-        <w:t>formed</w:t>
-      </w:r>
-      <w:r>
-        <w:rPr>
-          <w:lang w:val="en-CA"/>
-        </w:rPr>
-        <w:t xml:space="preserve">. </w:t>
-      </w:r>
-      <w:commentRangeStart w:id="11"/>
-      <w:r>
-        <w:rPr>
-          <w:lang w:val="en-CA"/>
-        </w:rPr>
-        <w:t xml:space="preserve">The cost of cooperation, β, only had an effect on the group size when C and r was small (C=0.02 and R&lt;1.0), keeping groups below the stable group size (figure 1). Otherwise the average group size remained around the </w:t>
-      </w:r>
-      <w:r>
-        <w:rPr>
-          <w:lang w:val="en-CA"/>
-        </w:rPr>
-        <w:t xml:space="preserve">optimum </w:t>
-      </w:r>
-      <w:commentRangeStart w:id="12"/>
-      <w:r>
-        <w:rPr>
-          <w:lang w:val="en-CA"/>
-        </w:rPr>
-        <w:t>group size</w:t>
-      </w:r>
-      <w:commentRangeEnd w:id="12"/>
-      <w:r>
-        <w:rPr>
-          <w:rStyle w:val="CommentReference"/>
-        </w:rPr>
-        <w:commentReference w:id="12"/>
-      </w:r>
-      <w:commentRangeEnd w:id="11"/>
-      <w:r>
-        <w:rPr>
-          <w:rStyle w:val="CommentReference"/>
-        </w:rPr>
-        <w:commentReference w:id="11"/>
-      </w:r>
-    </w:p>
-    <w:p>
-      <w:pPr>
-        <w:spacing w:line="480" w:lineRule="auto"/>
-        <w:rPr>
-          <w:i/>
-          <w:lang w:val="en-CA"/>
-        </w:rPr>
-      </w:pPr>
-      <w:r>
-        <w:rPr>
-          <w:i/>
-          <w:lang w:val="en-CA"/>
-        </w:rPr>
-        <w:t>Evolution of cooperation</w:t>
-      </w:r>
-    </w:p>
-    <w:p>
-      <w:pPr>
-        <w:spacing w:line="480" w:lineRule="auto"/>
-        <w:rPr>
-          <w:lang w:val="en-CA"/>
-        </w:rPr>
-      </w:pPr>
-      <w:r>
-        <w:rPr>
-          <w:lang w:val="en-CA"/>
-        </w:rPr>
-        <w:t xml:space="preserve">Discuss the evolution of cooperation last, </w:t>
-      </w:r>
-      <w:r>
-        <w:rPr>
-          <w:lang w:val="en-CA"/>
-        </w:rPr>
-        <w:t>since it will depend partly on values attained by degree of relatedness and group size, in addition to the costs of cooperation</w:t>
-      </w:r>
-      <w:r>
-        <w:rPr>
-          <w:lang w:val="en-CA"/>
-        </w:rPr>
-        <w:t xml:space="preserve">.  </w:t>
-      </w:r>
-      <w:r>
-        <w:rPr>
-          <w:lang w:val="en-CA"/>
-        </w:rPr>
         <w:t xml:space="preserve">The level of cooperation that evolved depended on the cost of cooperation, β, with 29.9% of the variation explained by the cost of cooperation.  36.9% of the variation was explained by interaction terms in the ANOVA model (table x).  From figure 1 it can been seen that when the group carrying capacity was small (C =0.1) average cooperation evolved to a high level regardless of the cost of cooperation or intrinsic rate of growth. However when both the group carrying capacity and the cost of cooperation is large (C=0.02 and β </w:t>
       </w:r>
       <w:r>
         <w:rPr>
           <w:lang w:val="en-CA"/>
         </w:rPr>
-        <w:sym w:font="Mathematica1" w:char="F0A3"/>
+        <w:t>≥</w:t>
       </w:r>
       <w:r>
         <w:rPr>
@@ -5062,7 +5100,6 @@
           </w:tcPr>
           <w:p>
             <w:r>
-              <w:lastRenderedPageBreak/>
               <w:t>Parameter</w:t>
             </w:r>
           </w:p>
@@ -5111,7 +5148,12 @@
             </w:r>
             <w:proofErr w:type="spellEnd"/>
             <w:r>
-              <w:t xml:space="preserve"> transformed)</w:t>
+              <w:t xml:space="preserve"> </w:t>
+            </w:r>
+            <w:bookmarkStart w:id="13" w:name="_GoBack"/>
+            <w:bookmarkEnd w:id="13"/>
+            <w:r>
+              <w:t>transformed)</w:t>
             </w:r>
           </w:p>
         </w:tc>
@@ -5542,6 +5584,7 @@
           <w:i/>
           <w:lang w:val="en-CA"/>
         </w:rPr>
+        <w:lastRenderedPageBreak/>
         <w:t>White noise test and within run correlations</w:t>
       </w:r>
     </w:p>
@@ -5553,7 +5596,6 @@
         <w:rPr>
           <w:rFonts w:cs="CMR10"/>
         </w:rPr>
-        <w:lastRenderedPageBreak/>
         <w:t xml:space="preserve">During each run each output parameter oscillates (figure 2). </w:t>
       </w:r>
       <w:r>
@@ -6249,391 +6291,286 @@
       <w:pPr>
         <w:spacing w:line="480" w:lineRule="auto"/>
         <w:rPr>
-          <w:rFonts w:ascii="CMR10" w:hAnsi="CMR10" w:cs="CMR10"/>
-          <w:sz w:val="20"/>
-          <w:szCs w:val="20"/>
-        </w:rPr>
-      </w:pPr>
-      <w:r>
-        <w:rPr>
-          <w:rFonts w:ascii="CMR10" w:hAnsi="CMR10" w:cs="CMR10"/>
-          <w:sz w:val="20"/>
-          <w:szCs w:val="20"/>
-        </w:rPr>
-        <w:t xml:space="preserve">Ruth: </w:t>
-      </w:r>
-      <w:r>
-        <w:rPr>
-          <w:rFonts w:ascii="CMR10" w:hAnsi="CMR10" w:cs="CMR10"/>
-          <w:sz w:val="20"/>
-          <w:szCs w:val="20"/>
-        </w:rPr>
-        <w:t>The discussion should relate the results to other papers, such as the Avilés et al. 2004 and the Van Veelen et al. 2010</w:t>
-      </w:r>
-      <w:r>
-        <w:rPr>
-          <w:rFonts w:ascii="CMR10" w:hAnsi="CMR10" w:cs="CMR10"/>
-          <w:sz w:val="20"/>
-          <w:szCs w:val="20"/>
-        </w:rPr>
-        <w:t xml:space="preserve"> and others from the literature</w:t>
-      </w:r>
-      <w:r>
-        <w:rPr>
-          <w:rFonts w:ascii="CMR10" w:hAnsi="CMR10" w:cs="CMR10"/>
-          <w:sz w:val="20"/>
-          <w:szCs w:val="20"/>
-        </w:rPr>
-        <w:t>, for you to find</w:t>
-      </w:r>
-      <w:r>
-        <w:rPr>
-          <w:rFonts w:ascii="CMR10" w:hAnsi="CMR10" w:cs="CMR10"/>
-          <w:sz w:val="20"/>
-          <w:szCs w:val="20"/>
-        </w:rPr>
-        <w:t>.  There should also be some examples of actual organisms to which these various things may apply.</w:t>
-      </w:r>
-      <w:r>
-        <w:rPr>
-          <w:rFonts w:ascii="CMR10" w:hAnsi="CMR10" w:cs="CMR10"/>
-          <w:sz w:val="20"/>
-          <w:szCs w:val="20"/>
-        </w:rPr>
-        <w:t xml:space="preserve">  Start with the examples from the Avilés et al. 2004, but look for more recent references that may be relevant.  </w:t>
+          <w:rFonts w:ascii="Calibri" w:hAnsi="Calibri" w:cs="CMR10"/>
+        </w:rPr>
+      </w:pPr>
+      <w:r>
+        <w:rPr>
+          <w:rFonts w:ascii="Calibri" w:hAnsi="Calibri" w:cs="CMR10"/>
+        </w:rPr>
+        <w:t xml:space="preserve">It has been </w:t>
+      </w:r>
+      <w:r>
+        <w:rPr>
+          <w:rFonts w:ascii="Calibri" w:hAnsi="Calibri" w:cs="CMR10"/>
+        </w:rPr>
+        <w:t xml:space="preserve">demonstrated many times that </w:t>
+      </w:r>
+      <w:r>
+        <w:rPr>
+          <w:rFonts w:ascii="Calibri" w:hAnsi="Calibri" w:cs="CMR10"/>
+        </w:rPr>
+        <w:t>the evolution of costly altruistic behaviours can be facilitated by groups with high level of relatedness (ref</w:t>
+      </w:r>
+      <w:r>
+        <w:rPr>
+          <w:rFonts w:ascii="Calibri" w:hAnsi="Calibri" w:cs="CMR10"/>
+        </w:rPr>
+        <w:t>s</w:t>
+      </w:r>
+      <w:r>
+        <w:rPr>
+          <w:rFonts w:ascii="Calibri" w:hAnsi="Calibri" w:cs="CMR10"/>
+        </w:rPr>
+        <w:t xml:space="preserve"> •••</w:t>
+      </w:r>
+      <w:r>
+        <w:rPr>
+          <w:rFonts w:ascii="Calibri" w:hAnsi="Calibri" w:cs="CMR10"/>
+        </w:rPr>
+        <w:t xml:space="preserve">) However it is likely that there are ecological and demographic factors that prevent groups from being formed of close relatives.  An important, but seldom asked </w:t>
+      </w:r>
+      <w:r>
+        <w:rPr>
+          <w:rFonts w:ascii="Calibri" w:hAnsi="Calibri" w:cs="CMR10"/>
+        </w:rPr>
+        <w:t>question</w:t>
+      </w:r>
+      <w:r>
+        <w:rPr>
+          <w:rFonts w:ascii="Calibri" w:hAnsi="Calibri" w:cs="CMR10"/>
+        </w:rPr>
+        <w:t xml:space="preserve"> is therefore under what conditions kin preference traits should evolve.</w:t>
+      </w:r>
+      <w:r>
+        <w:rPr>
+          <w:rFonts w:ascii="Calibri" w:hAnsi="Calibri" w:cs="CMR10"/>
+        </w:rPr>
+        <w:t xml:space="preserve"> </w:t>
+      </w:r>
+      <w:commentRangeStart w:id="14"/>
+      <w:r>
+        <w:rPr>
+          <w:lang w:val="en-CA"/>
+        </w:rPr>
+        <w:t xml:space="preserve">We find that the factor that has by far the largest effect on the kin composition of social groups is the intrinsic fecundity of a species, which explains close to 90% of the variance.  Interestingly, the group carrying capacity was only a minor influence, except for a combination of </w:t>
+      </w:r>
+      <w:r>
+        <w:rPr>
+          <w:lang w:val="en-CA"/>
+        </w:rPr>
+        <w:lastRenderedPageBreak/>
+        <w:t xml:space="preserve">very high group carrying capacity and very low fecundity, in which case groups of low relatedness formed when the relative fitness costs of cooperation were high.  </w:t>
+      </w:r>
+      <w:commentRangeEnd w:id="14"/>
+      <w:r>
+        <w:rPr>
+          <w:rStyle w:val="CommentReference"/>
+        </w:rPr>
+        <w:commentReference w:id="14"/>
       </w:r>
     </w:p>
     <w:p>
       <w:pPr>
         <w:spacing w:line="480" w:lineRule="auto"/>
         <w:rPr>
-          <w:rFonts w:ascii="CMR10" w:hAnsi="CMR10" w:cs="CMR10"/>
-          <w:sz w:val="20"/>
-          <w:szCs w:val="20"/>
-        </w:rPr>
-      </w:pPr>
+          <w:rFonts w:ascii="Calibri" w:hAnsi="Calibri" w:cs="CMR10"/>
+          <w:i/>
+        </w:rPr>
+      </w:pPr>
+      <w:r>
+        <w:rPr>
+          <w:rFonts w:ascii="Calibri" w:hAnsi="Calibri" w:cs="CMR10"/>
+          <w:i/>
+        </w:rPr>
+        <w:t xml:space="preserve">Explanation of </w:t>
+      </w:r>
+      <w:r>
+        <w:rPr>
+          <w:rFonts w:ascii="Calibri" w:hAnsi="Calibri" w:cs="CMR10"/>
+          <w:i/>
+        </w:rPr>
+        <w:t>effects</w:t>
+      </w:r>
+      <w:r>
+        <w:rPr>
+          <w:rFonts w:ascii="Calibri" w:hAnsi="Calibri" w:cs="CMR10"/>
+          <w:i/>
+        </w:rPr>
+        <w:t xml:space="preserve"> of R, Beta and C</w:t>
+      </w:r>
     </w:p>
     <w:p>
       <w:pPr>
         <w:spacing w:line="480" w:lineRule="auto"/>
-        <w:rPr>
-          <w:rFonts w:ascii="CMR10" w:hAnsi="CMR10" w:cs="CMR10"/>
-          <w:sz w:val="20"/>
-          <w:szCs w:val="20"/>
-        </w:rPr>
-      </w:pPr>
-      <w:r>
-        <w:rPr>
-          <w:rFonts w:ascii="CMR10" w:hAnsi="CMR10" w:cs="CMR10"/>
-          <w:sz w:val="20"/>
-          <w:szCs w:val="20"/>
-        </w:rPr>
-        <w:lastRenderedPageBreak/>
-        <w:t xml:space="preserve">INTRO/BACKGROUND TO DISCUSSION NEEDED including references </w:t>
-      </w:r>
-      <w:proofErr w:type="gramStart"/>
-      <w:r>
-        <w:rPr>
-          <w:rFonts w:ascii="CMR10" w:hAnsi="CMR10" w:cs="CMR10"/>
-          <w:sz w:val="20"/>
-          <w:szCs w:val="20"/>
-        </w:rPr>
-        <w:t>One</w:t>
-      </w:r>
-      <w:proofErr w:type="gramEnd"/>
-      <w:r>
-        <w:rPr>
-          <w:rFonts w:ascii="CMR10" w:hAnsi="CMR10" w:cs="CMR10"/>
-          <w:sz w:val="20"/>
-          <w:szCs w:val="20"/>
-        </w:rPr>
-        <w:t xml:space="preserve"> important factor in the evolution of social groups is also the evolution of kin preference. When and under what circumstances is it beneficially for kin preference to </w:t>
-      </w:r>
-      <w:proofErr w:type="gramStart"/>
-      <w:r>
-        <w:rPr>
-          <w:rFonts w:ascii="CMR10" w:hAnsi="CMR10" w:cs="CMR10"/>
-          <w:sz w:val="20"/>
-          <w:szCs w:val="20"/>
-        </w:rPr>
-        <w:t>evolve.</w:t>
-      </w:r>
-      <w:proofErr w:type="gramEnd"/>
-      <w:r>
-        <w:rPr>
-          <w:rFonts w:ascii="CMR10" w:hAnsi="CMR10" w:cs="CMR10"/>
-          <w:sz w:val="20"/>
-          <w:szCs w:val="20"/>
-        </w:rPr>
-        <w:t xml:space="preserve">    </w:t>
-      </w:r>
-      <w:proofErr w:type="gramStart"/>
-      <w:r>
-        <w:rPr>
-          <w:rFonts w:ascii="CMR10" w:hAnsi="CMR10" w:cs="CMR10"/>
-          <w:sz w:val="20"/>
-          <w:szCs w:val="20"/>
-        </w:rPr>
-        <w:t>then</w:t>
-      </w:r>
-      <w:proofErr w:type="gramEnd"/>
-      <w:r>
-        <w:rPr>
-          <w:rFonts w:ascii="CMR10" w:hAnsi="CMR10" w:cs="CMR10"/>
-          <w:sz w:val="20"/>
-          <w:szCs w:val="20"/>
-        </w:rPr>
-        <w:t xml:space="preserve"> ... Our results suggest that ...</w:t>
+      </w:pPr>
+      <w:commentRangeStart w:id="15"/>
+      <w:r>
+        <w:t xml:space="preserve">We have </w:t>
+      </w:r>
+      <w:r>
+        <w:t xml:space="preserve">confirmed results for other studies </w:t>
+      </w:r>
+      <w:commentRangeEnd w:id="15"/>
+      <w:r>
+        <w:rPr>
+          <w:rStyle w:val="CommentReference"/>
+        </w:rPr>
+        <w:commentReference w:id="15"/>
+      </w:r>
+      <w:r>
+        <w:t xml:space="preserve">(refs ••) </w:t>
+      </w:r>
+      <w:r>
+        <w:t xml:space="preserve"> that a</w:t>
+      </w:r>
+      <w:r>
+        <w:t>s</w:t>
+      </w:r>
+      <w:r>
+        <w:t xml:space="preserve"> the intrinsic rate of growth of a population increase</w:t>
+      </w:r>
+      <w:r>
+        <w:t xml:space="preserve"> R increases</w:t>
+      </w:r>
+      <w:r>
+        <w:t xml:space="preserve"> so does the level of kin preference that evolves as</w:t>
+      </w:r>
+      <w:r>
+        <w:t xml:space="preserve"> more relatives are available in the population to form part of groups</w:t>
+      </w:r>
+      <w:r>
+        <w:t>. This allows g</w:t>
+      </w:r>
+      <w:r>
+        <w:t xml:space="preserve">roups </w:t>
+      </w:r>
+      <w:r>
+        <w:t xml:space="preserve">the ability </w:t>
+      </w:r>
+      <w:r>
+        <w:t xml:space="preserve">to be more </w:t>
+      </w:r>
+      <w:r>
+        <w:t>restrictive in the</w:t>
+      </w:r>
+      <w:r>
+        <w:t xml:space="preserve">ir admission requirements, thus </w:t>
+      </w:r>
+      <w:r>
+        <w:t>causing average within group relatedness to increase.  With greater within group relatedness, greater levels of coop</w:t>
+      </w:r>
+      <w:r>
+        <w:t>eration can evolve.  With a larger intrinsic rate of growth</w:t>
+      </w:r>
+      <w:r>
+        <w:t>, larger groups can form</w:t>
+      </w:r>
+      <w:r>
+        <w:t xml:space="preserve"> as higher levels of cooperation have evolved. T</w:t>
+      </w:r>
+      <w:r>
+        <w:t>he effect is more marked when larger group carrying capacities (1/c) require the formation of larger groups.</w:t>
+      </w:r>
+      <w:r>
+        <w:t xml:space="preserve">  This reflects the result in </w:t>
+      </w:r>
+      <w:commentRangeStart w:id="16"/>
+      <w:r>
+        <w:t>Aviles (2004)</w:t>
+      </w:r>
+      <w:commentRangeEnd w:id="16"/>
+      <w:r>
+        <w:rPr>
+          <w:rStyle w:val="CommentReference"/>
+        </w:rPr>
+        <w:commentReference w:id="16"/>
+      </w:r>
+      <w:r>
+        <w:t>. Within the nature this effect can be seen in animals with a high fecundity</w:t>
+      </w:r>
+      <w:r>
+        <w:t xml:space="preserve"> and highly kin selective large groups such as •••</w:t>
       </w:r>
     </w:p>
     <w:p>
       <w:pPr>
         <w:spacing w:line="480" w:lineRule="auto"/>
-        <w:rPr>
-          <w:rFonts w:ascii="Calibri" w:hAnsi="Calibri" w:cs="CMR10"/>
-        </w:rPr>
-      </w:pPr>
-      <w:r>
-        <w:rPr>
-          <w:rFonts w:ascii="Calibri" w:hAnsi="Calibri" w:cs="CMR10"/>
-        </w:rPr>
-        <w:t xml:space="preserve">It has been </w:t>
-      </w:r>
-      <w:r>
-        <w:rPr>
-          <w:rFonts w:ascii="Calibri" w:hAnsi="Calibri" w:cs="CMR10"/>
-        </w:rPr>
-        <w:t xml:space="preserve">demonstrated many times that </w:t>
-      </w:r>
-      <w:r>
-        <w:rPr>
-          <w:rFonts w:ascii="Calibri" w:hAnsi="Calibri" w:cs="CMR10"/>
-        </w:rPr>
-        <w:t>the evolution of costly altruistic behaviours can be facilitated by groups with high level of relatedness (ref</w:t>
-      </w:r>
-      <w:r>
-        <w:rPr>
-          <w:rFonts w:ascii="Calibri" w:hAnsi="Calibri" w:cs="CMR10"/>
-        </w:rPr>
-        <w:t>s</w:t>
-      </w:r>
-      <w:r>
-        <w:rPr>
-          <w:rFonts w:ascii="Calibri" w:hAnsi="Calibri" w:cs="CMR10"/>
-        </w:rPr>
-        <w:t xml:space="preserve"> •••</w:t>
-      </w:r>
-      <w:r>
-        <w:rPr>
-          <w:rFonts w:ascii="Calibri" w:hAnsi="Calibri" w:cs="CMR10"/>
-        </w:rPr>
-        <w:t xml:space="preserve">) However it is likely that there are ecological and demographic factors that prevent groups from being formed of close relatives.  An important, but seldom asked </w:t>
-      </w:r>
-      <w:proofErr w:type="gramStart"/>
-      <w:r>
-        <w:rPr>
-          <w:rFonts w:ascii="Calibri" w:hAnsi="Calibri" w:cs="CMR10"/>
-        </w:rPr>
-        <w:t>question,</w:t>
-      </w:r>
-      <w:proofErr w:type="gramEnd"/>
-      <w:r>
-        <w:rPr>
-          <w:rFonts w:ascii="Calibri" w:hAnsi="Calibri" w:cs="CMR10"/>
-        </w:rPr>
-        <w:t xml:space="preserve"> is therefore under what conditions kin preference traits should evolve.</w:t>
+      </w:pPr>
+      <w:r>
+        <w:t>Interestingly</w:t>
+      </w:r>
+      <w:r>
+        <w:t xml:space="preserve"> we show that</w:t>
+      </w:r>
+      <w:r>
+        <w:t xml:space="preserve"> kin preference does not go to zero, even for very small </w:t>
+      </w:r>
+      <w:r>
+        <w:t>rates of growth</w:t>
+      </w:r>
+      <w:r>
+        <w:t xml:space="preserve">. This may </w:t>
+      </w:r>
+      <w:r>
+        <w:t xml:space="preserve">be </w:t>
+      </w:r>
+      <w:r>
+        <w:t xml:space="preserve">because leaving relatives out </w:t>
+      </w:r>
+      <w:r>
+        <w:t xml:space="preserve">of a group </w:t>
+      </w:r>
+      <w:r>
+        <w:t>has an indirect fitness cost as these individuals will be eliminated from the population</w:t>
+      </w:r>
+      <w:r>
+        <w:t xml:space="preserve"> </w:t>
+      </w:r>
+      <w:r>
+        <w:rPr>
+          <w:highlight w:val="magenta"/>
+        </w:rPr>
+        <w:t>(can a find a paper that mentions this)</w:t>
+      </w:r>
+      <w:r>
+        <w:t xml:space="preserve">. So groups that form in natural populations will relatives present even if the fecundity of the species is very low, even if it is just offspring not leaving the natal patch </w:t>
+      </w:r>
+      <w:commentRangeStart w:id="17"/>
+      <w:proofErr w:type="spellStart"/>
+      <w:r>
+        <w:t>eg</w:t>
+      </w:r>
+      <w:commentRangeEnd w:id="17"/>
+      <w:proofErr w:type="spellEnd"/>
+      <w:r>
+        <w:rPr>
+          <w:rStyle w:val="CommentReference"/>
+        </w:rPr>
+        <w:commentReference w:id="17"/>
+      </w:r>
+      <w:r>
+        <w:t xml:space="preserve"> </w:t>
+      </w:r>
+      <w:r>
+        <w:rPr>
+          <w:highlight w:val="magenta"/>
+        </w:rPr>
+        <w:t>•••</w:t>
+      </w:r>
+      <w:r>
+        <w:t xml:space="preserve"> </w:t>
       </w:r>
     </w:p>
     <w:p>
       <w:pPr>
         <w:spacing w:line="480" w:lineRule="auto"/>
-        <w:rPr>
-          <w:rFonts w:ascii="Calibri" w:hAnsi="Calibri" w:cs="CMR10"/>
-          <w:i/>
-        </w:rPr>
-      </w:pPr>
-      <w:r>
-        <w:rPr>
-          <w:rFonts w:ascii="Calibri" w:hAnsi="Calibri" w:cs="CMR10"/>
-          <w:i/>
-        </w:rPr>
-        <w:t xml:space="preserve">Explanation of </w:t>
-      </w:r>
-      <w:r>
-        <w:rPr>
-          <w:rFonts w:ascii="Calibri" w:hAnsi="Calibri" w:cs="CMR10"/>
-          <w:i/>
-        </w:rPr>
-        <w:t>effects</w:t>
-      </w:r>
-      <w:r>
-        <w:rPr>
-          <w:rFonts w:ascii="Calibri" w:hAnsi="Calibri" w:cs="CMR10"/>
-          <w:i/>
-        </w:rPr>
-        <w:t xml:space="preserve"> of R, Beta and C</w:t>
-      </w:r>
-    </w:p>
-    <w:p>
-      <w:pPr>
-        <w:spacing w:line="480" w:lineRule="auto"/>
-      </w:pPr>
-      <w:r>
-        <w:t xml:space="preserve">We have </w:t>
-      </w:r>
-      <w:r>
-        <w:t xml:space="preserve">confirmed results for other studies (refs ••) </w:t>
-      </w:r>
-      <w:r>
-        <w:t xml:space="preserve"> that a</w:t>
-      </w:r>
-      <w:r>
-        <w:t>s</w:t>
-      </w:r>
-      <w:r>
-        <w:t xml:space="preserve"> the intrinsic rate of growth of a population increase</w:t>
-      </w:r>
-      <w:r>
-        <w:t xml:space="preserve"> R increases</w:t>
-      </w:r>
-      <w:r>
-        <w:t xml:space="preserve"> so does the level of kin preference that evolves as</w:t>
-      </w:r>
-      <w:r>
-        <w:t xml:space="preserve"> more relatives are available in the population to form part of groups</w:t>
-      </w:r>
-      <w:r>
-        <w:t>. This allows g</w:t>
-      </w:r>
-      <w:r>
-        <w:t xml:space="preserve">roups </w:t>
-      </w:r>
-      <w:r>
-        <w:t xml:space="preserve">the ability </w:t>
-      </w:r>
-      <w:r>
-        <w:t xml:space="preserve">to be more </w:t>
-      </w:r>
-      <w:r>
-        <w:t>restrictive in the</w:t>
-      </w:r>
-      <w:r>
-        <w:t xml:space="preserve">ir admission requirements, thus </w:t>
-      </w:r>
-      <w:r>
-        <w:t>causing average within group relatedness to increase.  With greater within group relatedness, greater levels of coop</w:t>
-      </w:r>
-      <w:r>
-        <w:t>eration can evolve.  With a larger intrinsic rate of growth</w:t>
-      </w:r>
-      <w:r>
-        <w:t>, larger groups can form</w:t>
-      </w:r>
-      <w:r>
-        <w:t xml:space="preserve"> as higher levels of cooperation have evolved. T</w:t>
-      </w:r>
-      <w:r>
-        <w:t>he effect is more marked when larger group carrying capacities (1/c) require the formation of larger groups.</w:t>
-      </w:r>
-      <w:r>
-        <w:t xml:space="preserve">  This reflects the result in </w:t>
-      </w:r>
-      <w:commentRangeStart w:id="13"/>
-      <w:r>
-        <w:t>Aviles (2004)</w:t>
-      </w:r>
-      <w:commentRangeEnd w:id="13"/>
+      </w:pPr>
       <w:r>
         <w:rPr>
           <w:rStyle w:val="CommentReference"/>
         </w:rPr>
-        <w:commentReference w:id="13"/>
-      </w:r>
-      <w:r>
-        <w:t>. Within the nature this effect can be seen in animals with a high fecundity</w:t>
-      </w:r>
-      <w:r>
-        <w:t xml:space="preserve"> and highly kin selective large groups such as •••</w:t>
-      </w:r>
-    </w:p>
-    <w:p>
-      <w:pPr>
-        <w:spacing w:line="480" w:lineRule="auto"/>
-      </w:pPr>
-      <w:r>
-        <w:t>Interestingly</w:t>
-      </w:r>
-      <w:r>
-        <w:t xml:space="preserve"> we show that</w:t>
-      </w:r>
-      <w:r>
-        <w:t xml:space="preserve"> kin preference does not go to zero, even for very small </w:t>
-      </w:r>
-      <w:r>
-        <w:t>rates of growth</w:t>
-      </w:r>
-      <w:r>
-        <w:t xml:space="preserve">. This may </w:t>
-      </w:r>
-      <w:r>
-        <w:t xml:space="preserve">be </w:t>
-      </w:r>
-      <w:r>
-        <w:t xml:space="preserve">because leaving relatives out </w:t>
-      </w:r>
-      <w:r>
-        <w:t xml:space="preserve">of a group </w:t>
-      </w:r>
-      <w:r>
-        <w:t>has an indirect fitness cost as these individuals will be eliminated from the population</w:t>
-      </w:r>
-      <w:r>
-        <w:t xml:space="preserve"> </w:t>
-      </w:r>
-      <w:r>
-        <w:rPr>
-          <w:highlight w:val="magenta"/>
-        </w:rPr>
-        <w:t>(can a find a paper that mentions this)</w:t>
-      </w:r>
-      <w:r>
-        <w:t xml:space="preserve">. So groups that form in natural populations will relatives present even if the fecundity of the species is very low, even if it is just offspring not leaving the natal patch </w:t>
-      </w:r>
-      <w:commentRangeStart w:id="14"/>
-      <w:proofErr w:type="spellStart"/>
-      <w:r>
-        <w:t>eg</w:t>
-      </w:r>
-      <w:commentRangeEnd w:id="14"/>
-      <w:proofErr w:type="spellEnd"/>
-      <w:r>
-        <w:rPr>
-          <w:rStyle w:val="CommentReference"/>
-        </w:rPr>
-        <w:commentReference w:id="14"/>
-      </w:r>
-      <w:r>
-        <w:t xml:space="preserve"> </w:t>
-      </w:r>
-      <w:r>
-        <w:rPr>
-          <w:highlight w:val="magenta"/>
-        </w:rPr>
-        <w:t>•••</w:t>
-      </w:r>
-      <w:r>
-        <w:t xml:space="preserve"> </w:t>
-      </w:r>
-    </w:p>
-    <w:p>
-      <w:pPr>
-        <w:spacing w:line="480" w:lineRule="auto"/>
-      </w:pPr>
-      <w:r>
-        <w:rPr>
-          <w:rStyle w:val="CommentReference"/>
-        </w:rPr>
-        <w:commentReference w:id="15"/>
+        <w:commentReference w:id="18"/>
       </w:r>
     </w:p>
     <w:p>
@@ -6644,49 +6581,52 @@
         <w:spacing w:line="480" w:lineRule="auto"/>
       </w:pPr>
       <w:r>
+        <w:t>I</w:t>
+      </w:r>
+      <w:r>
+        <w:t>n general w</w:t>
+      </w:r>
+      <w:r>
+        <w:t xml:space="preserve">hen the group carrying capacity (1/c) is small higher levels of cooperation can be maintained even when cooperation is costly because the groups that form are small and therefore can be more restrictive in terms of group entry, only allowing </w:t>
+      </w:r>
+      <w:commentRangeStart w:id="19"/>
+      <w:r>
+        <w:t>kin to join the group</w:t>
+      </w:r>
+      <w:commentRangeEnd w:id="19"/>
+      <w:r>
+        <w:rPr>
+          <w:rStyle w:val="CommentReference"/>
+        </w:rPr>
+        <w:commentReference w:id="19"/>
+      </w:r>
+      <w:r>
+        <w:t xml:space="preserve">. </w:t>
+      </w:r>
+      <w:r>
+        <w:t xml:space="preserve"> However at small intrinsic rates of growth low levels of relatedness evolve even at small group carrying capacities because not enough relatives are produced. I</w:t>
+      </w:r>
+      <w:r>
+        <w:t xml:space="preserve">f there is a large group carrying capacity (large 1/c) </w:t>
+      </w:r>
+      <w:r>
+        <w:t xml:space="preserve">the </w:t>
+      </w:r>
+      <w:r>
+        <w:t xml:space="preserve">cost of cooperation </w:t>
+      </w:r>
+      <w:r>
+        <w:t xml:space="preserve">parameter becomes </w:t>
+      </w:r>
+      <w:r>
+        <w:t>important</w:t>
+      </w:r>
+      <w:r>
+        <w:t xml:space="preserve"> in determining group size and </w:t>
+      </w:r>
+      <w:r>
         <w:lastRenderedPageBreak/>
-        <w:t>I</w:t>
-      </w:r>
-      <w:r>
-        <w:t>n general w</w:t>
-      </w:r>
-      <w:r>
-        <w:t xml:space="preserve">hen the group carrying capacity (1/c) is small higher levels of cooperation can be maintained even when cooperation is costly because the groups that form are small and therefore can be more restrictive in terms of group entry, only allowing </w:t>
-      </w:r>
-      <w:commentRangeStart w:id="16"/>
-      <w:r>
-        <w:t>kin to join the group</w:t>
-      </w:r>
-      <w:commentRangeEnd w:id="16"/>
-      <w:r>
-        <w:rPr>
-          <w:rStyle w:val="CommentReference"/>
-        </w:rPr>
-        <w:commentReference w:id="16"/>
-      </w:r>
-      <w:r>
-        <w:t xml:space="preserve">. </w:t>
-      </w:r>
-      <w:r>
-        <w:t xml:space="preserve"> However at small intrinsic rates of growth low levels of relatedness evolve even at small group carrying capacities because not enough relatives are produced. I</w:t>
-      </w:r>
-      <w:r>
-        <w:t xml:space="preserve">f there is a large group carrying capacity (large 1/c) </w:t>
-      </w:r>
-      <w:r>
-        <w:t xml:space="preserve">the </w:t>
-      </w:r>
-      <w:r>
-        <w:t xml:space="preserve">cost of cooperation </w:t>
-      </w:r>
-      <w:r>
-        <w:t xml:space="preserve">parameter becomes </w:t>
-      </w:r>
-      <w:r>
-        <w:t>important</w:t>
-      </w:r>
-      <w:r>
-        <w:t xml:space="preserve"> in determining group size and cooperation</w:t>
+        <w:t>cooperation</w:t>
       </w:r>
       <w:r>
         <w:t xml:space="preserve">.  When </w:t>
@@ -6860,6 +6800,7 @@
         <w:spacing w:line="480" w:lineRule="auto"/>
       </w:pPr>
       <w:r>
+        <w:lastRenderedPageBreak/>
         <w:t xml:space="preserve">However when group carrying capacity is large </w:t>
       </w:r>
       <w:r>
@@ -6921,8 +6862,37 @@
       <w:r>
         <w:t xml:space="preserve"> greater than zero</w:t>
       </w:r>
-      <w:bookmarkStart w:id="17" w:name="_GoBack"/>
-      <w:bookmarkEnd w:id="17"/>
+      <w:r>
+        <w:t xml:space="preserve"> for small groups, but becomes unfavourable if an individual finds itself in a large group.  What is ‘large’ depends on the parameter values such as the cost of cooperation and the average cooperation level within the group.</w:t>
+      </w:r>
+      <w:r>
+        <w:t xml:space="preserve"> As the cost of cooperation </w:t>
+      </w:r>
+      <w:proofErr w:type="gramStart"/>
+      <w:r>
+        <w:t xml:space="preserve">increases </w:t>
+      </w:r>
+      <w:r>
+        <w:t xml:space="preserve"> and</w:t>
+      </w:r>
+      <w:proofErr w:type="gramEnd"/>
+      <w:r>
+        <w:t xml:space="preserve"> the group carrying capacity </w:t>
+      </w:r>
+      <w:proofErr w:type="spellStart"/>
+      <w:r>
+        <w:t>increses</w:t>
+      </w:r>
+      <w:proofErr w:type="spellEnd"/>
+      <w:r>
+        <w:t xml:space="preserve"> </w:t>
+      </w:r>
+      <w:r>
+        <w:t>so what is considered ‘large’ increases</w:t>
+      </w:r>
+      <w:r>
+        <w:t>.</w:t>
+      </w:r>
     </w:p>
     <w:p>
       <w:pPr>
@@ -7743,7 +7713,7 @@
       </w:r>
     </w:p>
   </w:comment>
-  <w:comment w:id="13" w:author="Ruth" w:date="2013-01-21T17:06:00Z" w:initials="R">
+  <w:comment w:id="14" w:author="Leticia Aviles" w:date="2013-01-22T17:53:00Z" w:initials="LA">
     <w:p>
       <w:pPr>
         <w:pStyle w:val="CommentText"/>
@@ -7755,11 +7725,51 @@
         <w:annotationRef/>
       </w:r>
       <w:r>
+        <w:t xml:space="preserve">This paragraph, or some variant, can be part of the abstract or the first paragraph of the Discussion.  </w:t>
+      </w:r>
+    </w:p>
+  </w:comment>
+  <w:comment w:id="15" w:author="Ruth Sharpe" w:date="2013-01-22T17:54:00Z" w:initials="RS">
+    <w:p>
+      <w:pPr>
+        <w:pStyle w:val="CommentText"/>
+      </w:pPr>
+      <w:r>
+        <w:rPr>
+          <w:rStyle w:val="CommentReference"/>
+        </w:rPr>
+        <w:annotationRef/>
+      </w:r>
+      <w:r>
+        <w:t xml:space="preserve">Really, check that! And check what van </w:t>
+      </w:r>
+      <w:proofErr w:type="spellStart"/>
+      <w:r>
+        <w:t>Veelen</w:t>
+      </w:r>
+      <w:proofErr w:type="spellEnd"/>
+      <w:r>
+        <w:t xml:space="preserve"> really says</w:t>
+      </w:r>
+    </w:p>
+  </w:comment>
+  <w:comment w:id="16" w:author="Ruth" w:date="2013-01-21T17:06:00Z" w:initials="R">
+    <w:p>
+      <w:pPr>
+        <w:pStyle w:val="CommentText"/>
+      </w:pPr>
+      <w:r>
+        <w:rPr>
+          <w:rStyle w:val="CommentReference"/>
+        </w:rPr>
+        <w:annotationRef/>
+      </w:r>
+      <w:r>
         <w:t>Check this – find paper</w:t>
       </w:r>
     </w:p>
   </w:comment>
-  <w:comment w:id="14" w:author="Ruth" w:date="2013-01-21T17:16:00Z" w:initials="R">
+  <w:comment w:id="17" w:author="Ruth" w:date="2013-01-21T17:16:00Z" w:initials="R">
     <w:p>
       <w:pPr>
         <w:tabs>
@@ -7812,7 +7822,7 @@
       </w:pPr>
     </w:p>
   </w:comment>
-  <w:comment w:id="15" w:author="Ruth" w:date="2013-01-21T17:18:00Z" w:initials="R">
+  <w:comment w:id="18" w:author="Ruth" w:date="2013-01-21T17:18:00Z" w:initials="R">
     <w:p>
       <w:pPr>
         <w:tabs>
@@ -7854,7 +7864,7 @@
       </w:pPr>
     </w:p>
   </w:comment>
-  <w:comment w:id="16" w:author="Leticia Aviles" w:date="2013-01-21T17:52:00Z" w:initials="LA">
+  <w:comment w:id="19" w:author="Leticia Aviles" w:date="2013-01-21T17:52:00Z" w:initials="LA">
     <w:p>
       <w:pPr>
         <w:pStyle w:val="CommentText"/>

</xml_diff>

<commit_message>
end of day 25th Jan
</commit_message>
<xml_diff>
--- a/SimPaperDocs/Aviles et al KinPreEvol.docx
+++ b/SimPaperDocs/Aviles et al KinPreEvol.docx
@@ -1,6 +1,6 @@
 
 <file path=word/document.xml><?xml version="1.0" encoding="utf-8"?>
-<w:document xmlns:wpc="http://schemas.microsoft.com/office/word/2010/wordprocessingCanvas" xmlns:mc="http://schemas.openxmlformats.org/markup-compatibility/2006" xmlns:o="urn:schemas-microsoft-com:office:office" xmlns:r="http://schemas.openxmlformats.org/officeDocument/2006/relationships" xmlns:m="http://schemas.openxmlformats.org/officeDocument/2006/math" xmlns:v="urn:schemas-microsoft-com:vml" xmlns:wp14="http://schemas.microsoft.com/office/word/2010/wordprocessingDrawing" xmlns:wp="http://schemas.openxmlformats.org/drawingml/2006/wordprocessingDrawing" xmlns:w10="urn:schemas-microsoft-com:office:word" xmlns:w="http://schemas.openxmlformats.org/wordprocessingml/2006/main" xmlns:w14="http://schemas.microsoft.com/office/word/2010/wordml" xmlns:wpg="http://schemas.microsoft.com/office/word/2010/wordprocessingGroup" xmlns:wpi="http://schemas.microsoft.com/office/word/2010/wordprocessingInk" xmlns:wne="http://schemas.microsoft.com/office/word/2006/wordml" xmlns:wps="http://schemas.microsoft.com/office/word/2010/wordprocessingShape" mc:Ignorable="w14 wp14">
+<w:document xmlns:ve="http://schemas.openxmlformats.org/markup-compatibility/2006" xmlns:o="urn:schemas-microsoft-com:office:office" xmlns:r="http://schemas.openxmlformats.org/officeDocument/2006/relationships" xmlns:m="http://schemas.openxmlformats.org/officeDocument/2006/math" xmlns:v="urn:schemas-microsoft-com:vml" xmlns:wp="http://schemas.openxmlformats.org/drawingml/2006/wordprocessingDrawing" xmlns:w10="urn:schemas-microsoft-com:office:word" xmlns:w="http://schemas.openxmlformats.org/wordprocessingml/2006/main" xmlns:wne="http://schemas.microsoft.com/office/word/2006/wordml">
   <w:body>
     <w:p>
       <w:pPr>
@@ -88,7 +88,19 @@
         <w:rPr>
           <w:lang w:val="en-CA"/>
         </w:rPr>
-        <w:t xml:space="preserve">cooperation and </w:t>
+        <w:t xml:space="preserve">cooperation </w:t>
+      </w:r>
+      <w:r>
+        <w:rPr>
+          <w:lang w:val="en-CA"/>
+        </w:rPr>
+        <w:t>coupled with</w:t>
+      </w:r>
+      <w:r>
+        <w:rPr>
+          <w:lang w:val="en-CA"/>
+        </w:rPr>
+        <w:t xml:space="preserve"> </w:t>
       </w:r>
       <w:r>
         <w:rPr>
@@ -124,21 +136,43 @@
         <w:rPr>
           <w:lang w:val="en-CA"/>
         </w:rPr>
-        <w:t>except if the fecundity is low</w:t>
-      </w:r>
-      <w:proofErr w:type="gramStart"/>
-      <w:r>
-        <w:rPr>
-          <w:lang w:val="en-CA"/>
-        </w:rPr>
-        <w:t>,  the</w:t>
-      </w:r>
-      <w:proofErr w:type="gramEnd"/>
-      <w:r>
-        <w:rPr>
-          <w:lang w:val="en-CA"/>
-        </w:rPr>
-        <w:t xml:space="preserve"> carrying capacity very high and the cost of cooperation high, in which case high levels of cooperation did not evolve and kin preference was very low. </w:t>
+        <w:t>e</w:t>
+      </w:r>
+      <w:r>
+        <w:rPr>
+          <w:lang w:val="en-CA"/>
+        </w:rPr>
+        <w:t xml:space="preserve">xcept if the fecundity is low, </w:t>
+      </w:r>
+      <w:r>
+        <w:rPr>
+          <w:lang w:val="en-CA"/>
+        </w:rPr>
+        <w:t>the carrying capacity very high and the cost of cooperation high</w:t>
+      </w:r>
+      <w:r>
+        <w:rPr>
+          <w:lang w:val="en-CA"/>
+        </w:rPr>
+        <w:t>. In this</w:t>
+      </w:r>
+      <w:r>
+        <w:rPr>
+          <w:lang w:val="en-CA"/>
+        </w:rPr>
+        <w:t xml:space="preserve"> case high levels of cooperation did not evolve and kin preference </w:t>
+      </w:r>
+      <w:r>
+        <w:rPr>
+          <w:lang w:val="en-CA"/>
+        </w:rPr>
+        <w:t>remained</w:t>
+      </w:r>
+      <w:r>
+        <w:rPr>
+          <w:lang w:val="en-CA"/>
+        </w:rPr>
+        <w:t xml:space="preserve"> low. </w:t>
       </w:r>
     </w:p>
     <w:p>
@@ -1051,7 +1085,7 @@
           <w:insideH w:val="none" w:sz="0" w:space="0" w:color="auto"/>
           <w:insideV w:val="none" w:sz="0" w:space="0" w:color="auto"/>
         </w:tblBorders>
-        <w:tblLook w:val="04A0" w:firstRow="1" w:lastRow="0" w:firstColumn="1" w:lastColumn="0" w:noHBand="0" w:noVBand="1"/>
+        <w:tblLook w:val="04A0"/>
       </w:tblPr>
       <w:tblGrid>
         <w:gridCol w:w="8472"/>
@@ -1470,29 +1504,29 @@
         <w:rPr>
           <w:rFonts w:cs="CMMI10"/>
         </w:rPr>
+        <w:sym w:font="Mathematica1" w:char="F067"/>
+      </w:r>
+      <w:proofErr w:type="spellStart"/>
+      <w:r>
+        <w:rPr>
+          <w:vertAlign w:val="subscript"/>
+          <w:lang w:val="en-CA"/>
+        </w:rPr>
+        <w:t>i</w:t>
+      </w:r>
+      <w:proofErr w:type="spellEnd"/>
+      <w:r>
+        <w:rPr>
+          <w:lang w:val="en-CA"/>
+        </w:rPr>
+        <w:t xml:space="preserve"> </w:t>
+      </w:r>
+      <w:proofErr w:type="gramStart"/>
+      <w:r>
+        <w:rPr>
+          <w:lang w:val="en-CA"/>
+        </w:rPr>
         <w:lastRenderedPageBreak/>
-        <w:sym w:font="Mathematica1" w:char="F067"/>
-      </w:r>
-      <w:proofErr w:type="spellStart"/>
-      <w:r>
-        <w:rPr>
-          <w:vertAlign w:val="subscript"/>
-          <w:lang w:val="en-CA"/>
-        </w:rPr>
-        <w:t>i</w:t>
-      </w:r>
-      <w:proofErr w:type="spellEnd"/>
-      <w:r>
-        <w:rPr>
-          <w:lang w:val="en-CA"/>
-        </w:rPr>
-        <w:t xml:space="preserve"> </w:t>
-      </w:r>
-      <w:proofErr w:type="gramStart"/>
-      <w:r>
-        <w:rPr>
-          <w:lang w:val="en-CA"/>
-        </w:rPr>
         <w:t>is</w:t>
       </w:r>
       <w:proofErr w:type="gramEnd"/>
@@ -2148,21 +2182,31 @@
         <w:rPr>
           <w:rFonts w:cs="CMR10"/>
         </w:rPr>
-        <w:t>one at a time</w:t>
-      </w:r>
-      <w:ins w:id="3" w:author="Julian Garcia" w:date="2012-12-17T15:25:00Z">
-        <w:r>
-          <w:rPr>
-            <w:rFonts w:cs="CMR10"/>
-          </w:rPr>
-          <w:t xml:space="preserve"> at random</w:t>
-        </w:r>
-      </w:ins>
-      <w:r>
-        <w:rPr>
-          <w:rFonts w:cs="CMR10"/>
-        </w:rPr>
-        <w:t>. Each individual</w:t>
+        <w:t>one</w:t>
+      </w:r>
+      <w:r>
+        <w:rPr>
+          <w:rFonts w:cs="CMR10"/>
+        </w:rPr>
+        <w:t xml:space="preserve"> at a time</w:t>
+      </w:r>
+      <w:r>
+        <w:rPr>
+          <w:rFonts w:cs="CMR10"/>
+        </w:rPr>
+        <w:t xml:space="preserve"> at random</w:t>
+      </w:r>
+      <w:r>
+        <w:rPr>
+          <w:rFonts w:cs="CMR10"/>
+        </w:rPr>
+        <w:t>. Each i</w:t>
+      </w:r>
+      <w:r>
+        <w:rPr>
+          <w:rFonts w:cs="CMR10"/>
+        </w:rPr>
+        <w:t>ndividual</w:t>
       </w:r>
       <w:r>
         <w:rPr>
@@ -2228,7 +2272,19 @@
         <w:rPr>
           <w:rFonts w:cs="CMR10"/>
         </w:rPr>
-        <w:t>n any groups</w:t>
+        <w:t xml:space="preserve">n any </w:t>
+      </w:r>
+      <w:r>
+        <w:rPr>
+          <w:rFonts w:cs="CMR10"/>
+        </w:rPr>
+        <w:t xml:space="preserve">of the </w:t>
+      </w:r>
+      <w:r>
+        <w:rPr>
+          <w:rFonts w:cs="CMR10"/>
+        </w:rPr>
+        <w:t>groups</w:t>
       </w:r>
       <w:r>
         <w:rPr>
@@ -2246,32 +2302,32 @@
         <w:rPr>
           <w:rFonts w:cs="CMR10"/>
         </w:rPr>
-        <w:t xml:space="preserve"> We assume that there are ecological limits on the size of the global population by having only a limited number of available nesting sites. Individuals that do not get admitted to any of the nesting sites are discarded.</w:t>
-      </w:r>
-      <w:ins w:id="4" w:author="Julian Garcia" w:date="2012-12-17T15:25:00Z">
-        <w:r>
-          <w:rPr>
-            <w:rFonts w:cs="CMR10"/>
-          </w:rPr>
-          <w:t xml:space="preserve"> Note that since individuals are chosen at ra</w:t>
-        </w:r>
-      </w:ins>
-      <w:ins w:id="5" w:author="Julian Garcia" w:date="2012-12-17T15:31:00Z">
-        <w:r>
-          <w:rPr>
-            <w:rFonts w:cs="CMR10"/>
-          </w:rPr>
-          <w:t>n</w:t>
-        </w:r>
-      </w:ins>
-      <w:ins w:id="6" w:author="Julian Garcia" w:date="2012-12-17T15:25:00Z">
-        <w:r>
-          <w:rPr>
-            <w:rFonts w:cs="CMR10"/>
-          </w:rPr>
-          <w:t>dom to join groups, this procedure does not bias selection.</w:t>
-        </w:r>
-      </w:ins>
+        <w:t xml:space="preserve"> We assume that there are ecological limits on the size of the global population by having only a limited number of available nesting sites. Individuals that do not get admitted to any of the nesting sites are discarde</w:t>
+      </w:r>
+      <w:r>
+        <w:rPr>
+          <w:rFonts w:cs="CMR10"/>
+        </w:rPr>
+        <w:t>d.</w:t>
+      </w:r>
+      <w:r>
+        <w:rPr>
+          <w:rFonts w:cs="CMR10"/>
+        </w:rPr>
+        <w:t xml:space="preserve"> Note that since individuals are chosen at ra</w:t>
+      </w:r>
+      <w:r>
+        <w:rPr>
+          <w:rFonts w:cs="CMR10"/>
+        </w:rPr>
+        <w:t>n</w:t>
+      </w:r>
+      <w:r>
+        <w:rPr>
+          <w:rFonts w:cs="CMR10"/>
+        </w:rPr>
+        <w:t>dom to join groups, this procedure does not bias selection.</w:t>
+      </w:r>
     </w:p>
     <w:p>
       <w:pPr>
@@ -2314,7 +2370,7 @@
           <w:insideH w:val="none" w:sz="0" w:space="0" w:color="auto"/>
           <w:insideV w:val="none" w:sz="0" w:space="0" w:color="auto"/>
         </w:tblBorders>
-        <w:tblLook w:val="04A0" w:firstRow="1" w:lastRow="0" w:firstColumn="1" w:lastColumn="0" w:noHBand="0" w:noVBand="1"/>
+        <w:tblLook w:val="04A0"/>
       </w:tblPr>
       <w:tblGrid>
         <w:gridCol w:w="8755"/>
@@ -2889,7 +2945,7 @@
           <w:insideH w:val="none" w:sz="0" w:space="0" w:color="auto"/>
           <w:insideV w:val="none" w:sz="0" w:space="0" w:color="auto"/>
         </w:tblBorders>
-        <w:tblLook w:val="04A0" w:firstRow="1" w:lastRow="0" w:firstColumn="1" w:lastColumn="0" w:noHBand="0" w:noVBand="1"/>
+        <w:tblLook w:val="04A0"/>
       </w:tblPr>
       <w:tblGrid>
         <w:gridCol w:w="8755"/>
@@ -3455,7 +3511,7 @@
         </w:rPr>
         <w:t xml:space="preserve"> being the kinship preference of individual </w:t>
       </w:r>
-      <w:commentRangeStart w:id="7"/>
+      <w:commentRangeStart w:id="3"/>
       <w:proofErr w:type="spellStart"/>
       <w:r>
         <w:rPr>
@@ -3463,13 +3519,13 @@
         </w:rPr>
         <w:t>i</w:t>
       </w:r>
-      <w:commentRangeEnd w:id="7"/>
+      <w:commentRangeEnd w:id="3"/>
       <w:proofErr w:type="spellEnd"/>
       <w:r>
         <w:rPr>
           <w:rStyle w:val="CommentReference"/>
         </w:rPr>
-        <w:commentReference w:id="7"/>
+        <w:commentReference w:id="3"/>
       </w:r>
       <w:r>
         <w:rPr>
@@ -3567,7 +3623,7 @@
         </w:rPr>
         <w:t xml:space="preserve">. For </w:t>
       </w:r>
-      <w:del w:id="8" w:author="Julian Garcia" w:date="2012-12-17T15:31:00Z">
+      <w:del w:id="4" w:author="Julian Garcia" w:date="2012-12-17T15:31:00Z">
         <w:r>
           <w:rPr>
             <w:rFonts w:cs="CMMI10"/>
@@ -3576,7 +3632,7 @@
           <w:delText xml:space="preserve">t </w:delText>
         </w:r>
       </w:del>
-      <w:ins w:id="9" w:author="Julian Garcia" w:date="2012-12-17T15:31:00Z">
+      <w:ins w:id="5" w:author="Julian Garcia" w:date="2012-12-17T15:31:00Z">
         <w:r>
           <w:rPr>
             <w:rFonts w:cs="CMMI10"/>
@@ -3681,7 +3737,7 @@
               <o:lock v:ext="edit" aspectratio="t"/>
             </v:shapetype>
             <v:shape id="Picture 5" o:spid="_x0000_s1027" type="#_x0000_t75" style="position:absolute;left:14036;top:6430;width:58102;height:58103;visibility:visible" o:gfxdata="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">
-              <v:imagedata r:id="rId7" o:title="Rplot"/>
+              <v:imagedata r:id="rId6" o:title="Rplot"/>
             </v:shape>
             <v:shapetype id="_x0000_t202" coordsize="21600,21600" o:spt="202" path="m,l,21600r21600,l21600,xe">
               <v:stroke joinstyle="miter"/>
@@ -3978,14 +4034,20 @@
         <w:t>y</w:t>
       </w:r>
       <w:r>
-        <w:t>) once for 50000 generations. The first 2000 generations were discarded before any analysis was carried out.</w:t>
+        <w:t>) once for 50000 generations. The first 2000 generations were discarded before any analysis was carried out</w:t>
+      </w:r>
+      <w:r>
+        <w:t xml:space="preserve"> to ensure that the simulations had reached equilibrium</w:t>
+      </w:r>
+      <w:r>
+        <w:t>.</w:t>
       </w:r>
     </w:p>
     <w:tbl>
       <w:tblPr>
         <w:tblStyle w:val="TableGrid"/>
         <w:tblW w:w="4404" w:type="dxa"/>
-        <w:tblLook w:val="04A0" w:firstRow="1" w:lastRow="0" w:firstColumn="1" w:lastColumn="0" w:noHBand="0" w:noVBand="1"/>
+        <w:tblLook w:val="04A0"/>
       </w:tblPr>
       <w:tblGrid>
         <w:gridCol w:w="782"/>
@@ -4300,19 +4362,19 @@
         </w:rPr>
         <w:t xml:space="preserve"> determines the level of kin preference that evolves in the system.  As the intrinsic rate of growth increases the level of kin preference increases until a threshold of about </w:t>
       </w:r>
-      <w:commentRangeStart w:id="10"/>
+      <w:commentRangeStart w:id="6"/>
       <w:r>
         <w:rPr>
           <w:lang w:val="en-CA"/>
         </w:rPr>
         <w:t>0.9</w:t>
       </w:r>
-      <w:commentRangeEnd w:id="10"/>
+      <w:commentRangeEnd w:id="6"/>
       <w:r>
         <w:rPr>
           <w:rStyle w:val="CommentReference"/>
         </w:rPr>
-        <w:commentReference w:id="10"/>
+        <w:commentReference w:id="6"/>
       </w:r>
       <w:r>
         <w:rPr>
@@ -4330,7 +4392,14 @@
         <w:rPr>
           <w:lang w:val="en-CA"/>
         </w:rPr>
-        <w:t>, therefore, dictates</w:t>
+        <w:t xml:space="preserve">, therefore, </w:t>
+      </w:r>
+      <w:r>
+        <w:rPr>
+          <w:lang w:val="en-CA"/>
+        </w:rPr>
+        <w:lastRenderedPageBreak/>
+        <w:t>dictates</w:t>
       </w:r>
       <w:r>
         <w:rPr>
@@ -4370,6 +4439,36 @@
           <w:lang w:val="en-CA"/>
         </w:rPr>
       </w:pPr>
+      <w:r>
+        <w:rPr>
+          <w:lang w:val="en-CA"/>
+        </w:rPr>
+        <w:t>The sizes of groups that form</w:t>
+      </w:r>
+      <w:r>
+        <w:rPr>
+          <w:lang w:val="en-CA"/>
+        </w:rPr>
+        <w:t xml:space="preserve"> depends</w:t>
+      </w:r>
+      <w:r>
+        <w:rPr>
+          <w:lang w:val="en-CA"/>
+        </w:rPr>
+        <w:t xml:space="preserve"> mainly</w:t>
+      </w:r>
+      <w:r>
+        <w:rPr>
+          <w:lang w:val="en-CA"/>
+        </w:rPr>
+        <w:t xml:space="preserve"> on the carrying capacity</w:t>
+      </w:r>
+      <w:r>
+        <w:rPr>
+          <w:lang w:val="en-CA"/>
+        </w:rPr>
+        <w:t>, unless the cost of cooperation is high and r low in which case low levels of cooperation do not evolve and therefore groups remains small</w:t>
+      </w:r>
     </w:p>
     <w:p>
       <w:pPr>
@@ -4537,23 +4636,7 @@
           <w:highlight w:val="cyan"/>
           <w:lang w:val="en-CA"/>
         </w:rPr>
-        <w:t xml:space="preserve">the group carrying capacity parameter and the average cooperative tendencies of the groups—see equations (3) in </w:t>
-      </w:r>
-      <w:proofErr w:type="spellStart"/>
-      <w:r>
-        <w:rPr>
-          <w:highlight w:val="cyan"/>
-          <w:lang w:val="en-CA"/>
-        </w:rPr>
-        <w:t>Avilés</w:t>
-      </w:r>
-      <w:proofErr w:type="spellEnd"/>
-      <w:r>
-        <w:rPr>
-          <w:highlight w:val="cyan"/>
-          <w:lang w:val="en-CA"/>
-        </w:rPr>
-        <w:t xml:space="preserve"> (1999) and </w:t>
+        <w:t xml:space="preserve">the group carrying capacity parameter and the average cooperative tendencies of the groups—see equations (3) in Avilés (1999) and </w:t>
       </w:r>
       <w:proofErr w:type="spellStart"/>
       <w:r>
@@ -4773,7 +4856,14 @@
         <w:rPr>
           <w:lang w:val="en-CA"/>
         </w:rPr>
-        <w:t>=0.88 table x) with higher levels of kin preference evolving as the R increases, with it apparently leveling off as R approaches 1.5 (figure 1).  Cost of cooperation, β, only has an effect on kin preference when both R is small (&lt; 1.0) and the group carrying capacity, 1/c, is large (C=0.02) (figure 1).</w:t>
+        <w:t xml:space="preserve">=0.88 table x) with higher levels of kin preference evolving as the R increases, with it apparently leveling </w:t>
+      </w:r>
+      <w:r>
+        <w:rPr>
+          <w:lang w:val="en-CA"/>
+        </w:rPr>
+        <w:lastRenderedPageBreak/>
+        <w:t>off as R approaches 1.5 (figure 1).  Cost of cooperation, β, only has an effect on kin preference when both R is small (&lt; 1.0) and the group carrying capacity, 1/c, is large (C=0.02) (figure 1).</w:t>
       </w:r>
     </w:p>
     <w:p>
@@ -4787,275 +4877,275 @@
         <w:rPr>
           <w:lang w:val="en-CA"/>
         </w:rPr>
-        <w:t xml:space="preserve">90.7% of the variability in average relatedness within groups is due to r, the intrinsic rate of growth (table x, figure 1). The intrinsic rate of growth, r, has a very large effect on the average relatedness within groups, with the average relatedness increasing as the intrinsic rate of growth increases.  The </w:t>
+        <w:t>90.7% of the variability in average relatedness within groups is due to r, the intrinsic rate of growth (table x, figure 1). The intrinsic rate of growth, r, has a very large effect on the average relatedness within groups, with the average relatedness increasing as the intrinsic rate of growth increases.  The group carrying capacity, 1/c, and the cost of cooperation, β, have little effect, with β only explaining 2.31% of the variation (table x, figure 1).</w:t>
+      </w:r>
+    </w:p>
+    <w:p>
+      <w:pPr>
+        <w:spacing w:line="480" w:lineRule="auto"/>
+        <w:rPr>
+          <w:i/>
+          <w:lang w:val="en-CA"/>
+        </w:rPr>
+      </w:pPr>
+      <w:r>
+        <w:rPr>
+          <w:i/>
+          <w:lang w:val="en-CA"/>
+        </w:rPr>
+        <w:t>Evolution of Group Size</w:t>
+      </w:r>
+    </w:p>
+    <w:p>
+      <w:pPr>
+        <w:spacing w:line="480" w:lineRule="auto"/>
+        <w:rPr>
+          <w:lang w:val="en-CA"/>
+        </w:rPr>
+      </w:pPr>
+      <w:r>
+        <w:rPr>
+          <w:highlight w:val="green"/>
+          <w:lang w:val="en-CA"/>
+        </w:rPr>
+        <w:t xml:space="preserve">Discuss group size </w:t>
+      </w:r>
+      <w:r>
+        <w:rPr>
+          <w:highlight w:val="green"/>
+          <w:lang w:val="en-CA"/>
+        </w:rPr>
+        <w:t xml:space="preserve">formation </w:t>
+      </w:r>
+      <w:r>
+        <w:rPr>
+          <w:highlight w:val="green"/>
+          <w:lang w:val="en-CA"/>
+        </w:rPr>
+        <w:t>third</w:t>
+      </w:r>
+      <w:r>
+        <w:rPr>
+          <w:highlight w:val="green"/>
+          <w:lang w:val="en-CA"/>
+        </w:rPr>
+        <w:t>, noting that grouping tendencies, per se, are not evolving</w:t>
+      </w:r>
+      <w:r>
+        <w:rPr>
+          <w:highlight w:val="green"/>
+          <w:lang w:val="en-CA"/>
+        </w:rPr>
+        <w:t>, but rather that the size of the groups formed depend</w:t>
+      </w:r>
+      <w:r>
+        <w:rPr>
+          <w:highlight w:val="green"/>
+          <w:lang w:val="en-CA"/>
+        </w:rPr>
+        <w:t>s</w:t>
+      </w:r>
+      <w:r>
+        <w:rPr>
+          <w:highlight w:val="green"/>
+          <w:lang w:val="en-CA"/>
+        </w:rPr>
+        <w:t xml:space="preserve"> on the group carrying capacity parameter and the evolving levels of cooperative tendencies</w:t>
+      </w:r>
+      <w:r>
+        <w:rPr>
+          <w:highlight w:val="green"/>
+          <w:lang w:val="en-CA"/>
+        </w:rPr>
+        <w:t xml:space="preserve">, given the equation </w:t>
+      </w:r>
+      <w:r>
+        <w:rPr>
+          <w:highlight w:val="green"/>
+          <w:lang w:val="en-CA"/>
+        </w:rPr>
+        <w:t>that</w:t>
+      </w:r>
+      <w:r>
+        <w:rPr>
+          <w:highlight w:val="green"/>
+          <w:lang w:val="en-CA"/>
+        </w:rPr>
+        <w:t xml:space="preserve"> determines group admission probabilities as a function of the optimum and stable group sizes</w:t>
+      </w:r>
+      <w:r>
+        <w:rPr>
+          <w:highlight w:val="green"/>
+          <w:lang w:val="en-CA"/>
+        </w:rPr>
+        <w:t>.</w:t>
+      </w:r>
+      <w:r>
+        <w:rPr>
+          <w:lang w:val="en-CA"/>
+        </w:rPr>
+        <w:t xml:space="preserve">  </w:t>
+      </w:r>
+      <w:r>
+        <w:rPr>
+          <w:lang w:val="en-CA"/>
+        </w:rPr>
+        <w:t xml:space="preserve">The size of groups formed was primarily affected by the group carrying capacity, 1/c, with 63.3% of the variation attributable to C (table x.)  </w:t>
+      </w:r>
+      <w:r>
+        <w:rPr>
+          <w:lang w:val="en-CA"/>
+        </w:rPr>
+        <w:t xml:space="preserve">It must be noted that the size of groups that form is not due to direct evolution/selection on the size of groups, but due to the evolution of kin preference which in turn affects </w:t>
+      </w:r>
+      <w:r>
+        <w:rPr>
+          <w:lang w:val="en-CA"/>
+        </w:rPr>
+        <w:t xml:space="preserve">However </w:t>
+      </w:r>
+      <w:r>
+        <w:rPr>
+          <w:lang w:val="en-CA"/>
+        </w:rPr>
+        <w:t xml:space="preserve">the </w:t>
+      </w:r>
+      <w:r>
+        <w:rPr>
+          <w:lang w:val="en-CA"/>
+        </w:rPr>
+        <w:t xml:space="preserve">intrinsic rate of growth, R, had an effect. When the group carrying capacity was high, (c=0.02) the larger the intrinsic rate of growth, R, the larger the average </w:t>
+      </w:r>
+      <w:r>
+        <w:rPr>
+          <w:lang w:val="en-CA"/>
+        </w:rPr>
+        <w:t xml:space="preserve">size of the </w:t>
+      </w:r>
+      <w:r>
+        <w:rPr>
+          <w:lang w:val="en-CA"/>
+        </w:rPr>
+        <w:t>group</w:t>
+      </w:r>
+      <w:r>
+        <w:rPr>
+          <w:lang w:val="en-CA"/>
+        </w:rPr>
+        <w:t>s</w:t>
+      </w:r>
+      <w:r>
+        <w:rPr>
+          <w:lang w:val="en-CA"/>
+        </w:rPr>
+        <w:t xml:space="preserve"> </w:t>
+      </w:r>
+      <w:r>
+        <w:rPr>
+          <w:lang w:val="en-CA"/>
+        </w:rPr>
+        <w:t xml:space="preserve">that </w:t>
+      </w:r>
+      <w:r>
+        <w:rPr>
+          <w:lang w:val="en-CA"/>
+        </w:rPr>
+        <w:t>formed</w:t>
+      </w:r>
+      <w:r>
+        <w:rPr>
+          <w:lang w:val="en-CA"/>
+        </w:rPr>
+        <w:t xml:space="preserve">. </w:t>
+      </w:r>
+      <w:commentRangeStart w:id="7"/>
+      <w:r>
+        <w:rPr>
+          <w:lang w:val="en-CA"/>
+        </w:rPr>
+        <w:t xml:space="preserve">The cost of cooperation, β, only had an effect on the group size when C and r was small (C=0.02 and R&lt;1.0), keeping groups below the stable group size (figure 1). Otherwise the average group size remained around the </w:t>
+      </w:r>
+      <w:r>
+        <w:rPr>
+          <w:lang w:val="en-CA"/>
+        </w:rPr>
+        <w:t xml:space="preserve">optimum </w:t>
+      </w:r>
+      <w:commentRangeStart w:id="8"/>
+      <w:r>
+        <w:rPr>
+          <w:lang w:val="en-CA"/>
+        </w:rPr>
+        <w:t>group size</w:t>
+      </w:r>
+      <w:commentRangeEnd w:id="8"/>
+      <w:r>
+        <w:rPr>
+          <w:rStyle w:val="CommentReference"/>
+        </w:rPr>
+        <w:commentReference w:id="8"/>
+      </w:r>
+      <w:commentRangeEnd w:id="7"/>
+      <w:r>
+        <w:rPr>
+          <w:rStyle w:val="CommentReference"/>
+        </w:rPr>
+        <w:commentReference w:id="7"/>
+      </w:r>
+    </w:p>
+    <w:p>
+      <w:pPr>
+        <w:spacing w:line="480" w:lineRule="auto"/>
+        <w:rPr>
+          <w:i/>
+          <w:lang w:val="en-CA"/>
+        </w:rPr>
+      </w:pPr>
+      <w:r>
+        <w:rPr>
+          <w:i/>
+          <w:lang w:val="en-CA"/>
+        </w:rPr>
+        <w:t>Evolution of cooperation</w:t>
+      </w:r>
+    </w:p>
+    <w:p>
+      <w:pPr>
+        <w:spacing w:line="480" w:lineRule="auto"/>
+        <w:rPr>
+          <w:lang w:val="en-CA"/>
+        </w:rPr>
+      </w:pPr>
+      <w:r>
+        <w:rPr>
+          <w:lang w:val="en-CA"/>
+        </w:rPr>
+        <w:t xml:space="preserve">Discuss the evolution of cooperation last, </w:t>
+      </w:r>
+      <w:r>
+        <w:rPr>
+          <w:lang w:val="en-CA"/>
+        </w:rPr>
+        <w:t>since it will depend partly on values attained by degree of relatedness and group size, in addition to the costs of cooperation</w:t>
+      </w:r>
+      <w:r>
+        <w:rPr>
+          <w:lang w:val="en-CA"/>
+        </w:rPr>
+        <w:t xml:space="preserve">.  </w:t>
+      </w:r>
+      <w:r>
+        <w:rPr>
+          <w:lang w:val="en-CA"/>
+        </w:rPr>
+        <w:t xml:space="preserve">The level of cooperation that evolved depended on the cost of cooperation, β, with 29.9% of the variation explained by the cost of </w:t>
       </w:r>
       <w:r>
         <w:rPr>
           <w:lang w:val="en-CA"/>
         </w:rPr>
         <w:lastRenderedPageBreak/>
-        <w:t>group carrying capacity, 1/c, and the cost of cooperation, β, have little effect, with β only explaining 2.31% of the variation (table x, figure 1).</w:t>
-      </w:r>
-    </w:p>
-    <w:p>
-      <w:pPr>
-        <w:spacing w:line="480" w:lineRule="auto"/>
-        <w:rPr>
-          <w:i/>
-          <w:lang w:val="en-CA"/>
-        </w:rPr>
-      </w:pPr>
-      <w:r>
-        <w:rPr>
-          <w:i/>
-          <w:lang w:val="en-CA"/>
-        </w:rPr>
-        <w:t>Evolution of Group Size</w:t>
-      </w:r>
-    </w:p>
-    <w:p>
-      <w:pPr>
-        <w:spacing w:line="480" w:lineRule="auto"/>
-        <w:rPr>
-          <w:lang w:val="en-CA"/>
-        </w:rPr>
-      </w:pPr>
-      <w:r>
-        <w:rPr>
-          <w:highlight w:val="green"/>
-          <w:lang w:val="en-CA"/>
-        </w:rPr>
-        <w:t xml:space="preserve">Discuss group size </w:t>
-      </w:r>
-      <w:r>
-        <w:rPr>
-          <w:highlight w:val="green"/>
-          <w:lang w:val="en-CA"/>
-        </w:rPr>
-        <w:t xml:space="preserve">formation </w:t>
-      </w:r>
-      <w:r>
-        <w:rPr>
-          <w:highlight w:val="green"/>
-          <w:lang w:val="en-CA"/>
-        </w:rPr>
-        <w:t>third</w:t>
-      </w:r>
-      <w:r>
-        <w:rPr>
-          <w:highlight w:val="green"/>
-          <w:lang w:val="en-CA"/>
-        </w:rPr>
-        <w:t>, noting that grouping tendencies, per se, are not evolving</w:t>
-      </w:r>
-      <w:r>
-        <w:rPr>
-          <w:highlight w:val="green"/>
-          <w:lang w:val="en-CA"/>
-        </w:rPr>
-        <w:t>, but rather that the size of the groups formed depend</w:t>
-      </w:r>
-      <w:r>
-        <w:rPr>
-          <w:highlight w:val="green"/>
-          <w:lang w:val="en-CA"/>
-        </w:rPr>
-        <w:t>s</w:t>
-      </w:r>
-      <w:r>
-        <w:rPr>
-          <w:highlight w:val="green"/>
-          <w:lang w:val="en-CA"/>
-        </w:rPr>
-        <w:t xml:space="preserve"> on the group carrying capacity parameter and the evolving levels of cooperative tendencies</w:t>
-      </w:r>
-      <w:r>
-        <w:rPr>
-          <w:highlight w:val="green"/>
-          <w:lang w:val="en-CA"/>
-        </w:rPr>
-        <w:t xml:space="preserve">, given the equation </w:t>
-      </w:r>
-      <w:r>
-        <w:rPr>
-          <w:highlight w:val="green"/>
-          <w:lang w:val="en-CA"/>
-        </w:rPr>
-        <w:t>that</w:t>
-      </w:r>
-      <w:r>
-        <w:rPr>
-          <w:highlight w:val="green"/>
-          <w:lang w:val="en-CA"/>
-        </w:rPr>
-        <w:t xml:space="preserve"> determines group admission probabilities as a function of the optimum and stable group sizes</w:t>
-      </w:r>
-      <w:r>
-        <w:rPr>
-          <w:highlight w:val="green"/>
-          <w:lang w:val="en-CA"/>
-        </w:rPr>
-        <w:t>.</w:t>
-      </w:r>
-      <w:r>
-        <w:rPr>
-          <w:lang w:val="en-CA"/>
-        </w:rPr>
-        <w:t xml:space="preserve">  </w:t>
-      </w:r>
-      <w:r>
-        <w:rPr>
-          <w:lang w:val="en-CA"/>
-        </w:rPr>
-        <w:t xml:space="preserve">The size of groups formed was primarily affected by the group carrying capacity, 1/c, with 63.3% of the variation attributable to C (table x.)  </w:t>
-      </w:r>
-      <w:r>
-        <w:rPr>
-          <w:lang w:val="en-CA"/>
-        </w:rPr>
-        <w:t xml:space="preserve">It must be noted that the size of groups that form is not due to direct evolution/selection on the size of groups, but due to the evolution of kin preference which in turn affects </w:t>
-      </w:r>
-      <w:r>
-        <w:rPr>
-          <w:lang w:val="en-CA"/>
-        </w:rPr>
-        <w:t xml:space="preserve">However </w:t>
-      </w:r>
-      <w:r>
-        <w:rPr>
-          <w:lang w:val="en-CA"/>
-        </w:rPr>
-        <w:t xml:space="preserve">the </w:t>
-      </w:r>
-      <w:r>
-        <w:rPr>
-          <w:lang w:val="en-CA"/>
-        </w:rPr>
-        <w:t xml:space="preserve">intrinsic rate of growth, R, had an effect. When the group carrying capacity was high, (c=0.02) the larger the intrinsic rate of growth, R, the larger the average </w:t>
-      </w:r>
-      <w:r>
-        <w:rPr>
-          <w:lang w:val="en-CA"/>
-        </w:rPr>
-        <w:t xml:space="preserve">size of the </w:t>
-      </w:r>
-      <w:r>
-        <w:rPr>
-          <w:lang w:val="en-CA"/>
-        </w:rPr>
-        <w:t>group</w:t>
-      </w:r>
-      <w:r>
-        <w:rPr>
-          <w:lang w:val="en-CA"/>
-        </w:rPr>
-        <w:t>s</w:t>
-      </w:r>
-      <w:r>
-        <w:rPr>
-          <w:lang w:val="en-CA"/>
-        </w:rPr>
-        <w:t xml:space="preserve"> </w:t>
-      </w:r>
-      <w:r>
-        <w:rPr>
-          <w:lang w:val="en-CA"/>
-        </w:rPr>
-        <w:t xml:space="preserve">that </w:t>
-      </w:r>
-      <w:r>
-        <w:rPr>
-          <w:lang w:val="en-CA"/>
-        </w:rPr>
-        <w:t>formed</w:t>
-      </w:r>
-      <w:r>
-        <w:rPr>
-          <w:lang w:val="en-CA"/>
-        </w:rPr>
-        <w:t xml:space="preserve">. </w:t>
-      </w:r>
-      <w:commentRangeStart w:id="11"/>
-      <w:r>
-        <w:rPr>
-          <w:lang w:val="en-CA"/>
-        </w:rPr>
-        <w:t xml:space="preserve">The cost of cooperation, β, only had an effect on the group size when C and r was small (C=0.02 and R&lt;1.0), keeping groups below the stable group size (figure 1). Otherwise the average group size remained around the </w:t>
-      </w:r>
-      <w:r>
-        <w:rPr>
-          <w:lang w:val="en-CA"/>
-        </w:rPr>
-        <w:t xml:space="preserve">optimum </w:t>
-      </w:r>
-      <w:commentRangeStart w:id="12"/>
-      <w:r>
-        <w:rPr>
-          <w:lang w:val="en-CA"/>
-        </w:rPr>
-        <w:t>group size</w:t>
-      </w:r>
-      <w:commentRangeEnd w:id="12"/>
-      <w:r>
-        <w:rPr>
-          <w:rStyle w:val="CommentReference"/>
-        </w:rPr>
-        <w:commentReference w:id="12"/>
-      </w:r>
-      <w:commentRangeEnd w:id="11"/>
-      <w:r>
-        <w:rPr>
-          <w:rStyle w:val="CommentReference"/>
-        </w:rPr>
-        <w:commentReference w:id="11"/>
-      </w:r>
-    </w:p>
-    <w:p>
-      <w:pPr>
-        <w:spacing w:line="480" w:lineRule="auto"/>
-        <w:rPr>
-          <w:i/>
-          <w:lang w:val="en-CA"/>
-        </w:rPr>
-      </w:pPr>
-      <w:r>
-        <w:rPr>
-          <w:i/>
-          <w:lang w:val="en-CA"/>
-        </w:rPr>
-        <w:t>Evolution of cooperation</w:t>
-      </w:r>
-    </w:p>
-    <w:p>
-      <w:pPr>
-        <w:spacing w:line="480" w:lineRule="auto"/>
-        <w:rPr>
-          <w:lang w:val="en-CA"/>
-        </w:rPr>
-      </w:pPr>
-      <w:r>
-        <w:rPr>
-          <w:lang w:val="en-CA"/>
-        </w:rPr>
-        <w:t xml:space="preserve">Discuss the evolution of cooperation last, </w:t>
-      </w:r>
-      <w:r>
-        <w:rPr>
-          <w:lang w:val="en-CA"/>
-        </w:rPr>
-        <w:t>since it will depend partly on values attained by degree of relatedness and group size, in addition to the costs of cooperation</w:t>
-      </w:r>
-      <w:r>
-        <w:rPr>
-          <w:lang w:val="en-CA"/>
-        </w:rPr>
-        <w:t xml:space="preserve">.  </w:t>
-      </w:r>
-      <w:r>
-        <w:rPr>
-          <w:lang w:val="en-CA"/>
-        </w:rPr>
-        <w:t xml:space="preserve">The level of cooperation that evolved depended on the cost of cooperation, β, with 29.9% of the variation explained by the cost of cooperation.  36.9% of the variation was explained by interaction terms in the ANOVA model (table x).  From figure 1 it can been seen that when the group carrying capacity was small (C =0.1) average cooperation evolved to a high level regardless of the cost of cooperation or intrinsic rate of growth. However when both the group carrying capacity and the cost of cooperation is large (C=0.02 and β </w:t>
+        <w:t xml:space="preserve">cooperation.  36.9% of the variation was explained by interaction terms in the ANOVA model (table x).  From figure 1 it can been seen that when the group carrying capacity was small (C =0.1) average cooperation evolved to a high level regardless of the cost of cooperation or intrinsic rate of growth. However when both the group carrying capacity and the cost of cooperation is large (C=0.02 and β </w:t>
       </w:r>
       <w:r>
         <w:rPr>
@@ -5081,7 +5171,7 @@
       <w:tblPr>
         <w:tblStyle w:val="TableGrid"/>
         <w:tblW w:w="0" w:type="auto"/>
-        <w:tblLook w:val="04A0" w:firstRow="1" w:lastRow="0" w:firstColumn="1" w:lastColumn="0" w:noHBand="0" w:noVBand="1"/>
+        <w:tblLook w:val="04A0"/>
       </w:tblPr>
       <w:tblGrid>
         <w:gridCol w:w="1890"/>
@@ -5150,8 +5240,8 @@
             <w:r>
               <w:t xml:space="preserve"> </w:t>
             </w:r>
-            <w:bookmarkStart w:id="13" w:name="_GoBack"/>
-            <w:bookmarkEnd w:id="13"/>
+            <w:bookmarkStart w:id="9" w:name="_GoBack"/>
+            <w:bookmarkEnd w:id="9"/>
             <w:r>
               <w:t>transformed)</w:t>
             </w:r>
@@ -5515,8 +5605,9 @@
         <w:rPr>
           <w:b/>
           <w:noProof/>
-          <w:lang w:val="en-CA" w:eastAsia="en-CA"/>
-        </w:rPr>
+          <w:lang w:eastAsia="en-GB"/>
+        </w:rPr>
+        <w:lastRenderedPageBreak/>
         <w:drawing>
           <wp:inline distT="0" distB="0" distL="0" distR="0">
             <wp:extent cx="5731510" cy="5209306"/>
@@ -5535,7 +5626,7 @@
                     </pic:cNvPicPr>
                   </pic:nvPicPr>
                   <pic:blipFill>
-                    <a:blip r:embed="rId8" cstate="print"/>
+                    <a:blip r:embed="rId7" cstate="print"/>
                     <a:srcRect/>
                     <a:stretch>
                       <a:fillRect/>
@@ -5584,7 +5675,6 @@
           <w:i/>
           <w:lang w:val="en-CA"/>
         </w:rPr>
-        <w:lastRenderedPageBreak/>
         <w:t>White noise test and within run correlations</w:t>
       </w:r>
     </w:p>
@@ -5632,7 +5722,7 @@
           <w:right w:val="none" w:sz="0" w:space="0" w:color="auto"/>
           <w:insideV w:val="none" w:sz="0" w:space="0" w:color="auto"/>
         </w:tblBorders>
-        <w:tblLook w:val="04A0" w:firstRow="1" w:lastRow="0" w:firstColumn="1" w:lastColumn="0" w:noHBand="0" w:noVBand="1"/>
+        <w:tblLook w:val="04A0"/>
       </w:tblPr>
       <w:tblGrid>
         <w:gridCol w:w="3144"/>
@@ -5879,6 +5969,7 @@
         <w:rPr>
           <w:rFonts w:cs="CMR10"/>
         </w:rPr>
+        <w:lastRenderedPageBreak/>
         <w:t>During the runs the oscillating values of c</w:t>
       </w:r>
       <w:r>
@@ -5936,9 +6027,8 @@
           <w:noProof/>
           <w:sz w:val="20"/>
           <w:szCs w:val="20"/>
-          <w:lang w:val="en-CA" w:eastAsia="en-CA"/>
-        </w:rPr>
-        <w:lastRenderedPageBreak/>
+          <w:lang w:eastAsia="en-GB"/>
+        </w:rPr>
         <w:drawing>
           <wp:inline distT="0" distB="0" distL="0" distR="0">
             <wp:extent cx="5731510" cy="3158317"/>
@@ -5957,7 +6047,7 @@
                     </pic:cNvPicPr>
                   </pic:nvPicPr>
                   <pic:blipFill>
-                    <a:blip r:embed="rId9" cstate="print"/>
+                    <a:blip r:embed="rId8" cstate="print"/>
                     <a:srcRect/>
                     <a:stretch>
                       <a:fillRect/>
@@ -6014,7 +6104,7 @@
       <w:tblPr>
         <w:tblStyle w:val="TableGrid"/>
         <w:tblW w:w="0" w:type="auto"/>
-        <w:tblLook w:val="04A0" w:firstRow="1" w:lastRow="0" w:firstColumn="1" w:lastColumn="0" w:noHBand="0" w:noVBand="1"/>
+        <w:tblLook w:val="04A0"/>
       </w:tblPr>
       <w:tblGrid>
         <w:gridCol w:w="1732"/>
@@ -6284,6 +6374,7 @@
           <w:sz w:val="20"/>
           <w:szCs w:val="20"/>
         </w:rPr>
+        <w:lastRenderedPageBreak/>
         <w:t>Discussion</w:t>
       </w:r>
     </w:p>
@@ -6292,6 +6383,7 @@
         <w:spacing w:line="480" w:lineRule="auto"/>
         <w:rPr>
           <w:rFonts w:ascii="Calibri" w:hAnsi="Calibri" w:cs="CMR10"/>
+          <w:i/>
         </w:rPr>
       </w:pPr>
       <w:r>
@@ -6310,7 +6402,19 @@
         <w:rPr>
           <w:rFonts w:ascii="Calibri" w:hAnsi="Calibri" w:cs="CMR10"/>
         </w:rPr>
-        <w:t>the evolution of costly altruistic behaviours can be facilitated by groups with high level of relatedness (ref</w:t>
+        <w:t xml:space="preserve">the evolution of costly altruistic </w:t>
+      </w:r>
+      <w:r>
+        <w:rPr>
+          <w:rFonts w:ascii="Calibri" w:hAnsi="Calibri" w:cs="CMR10"/>
+        </w:rPr>
+        <w:t xml:space="preserve">behaviours can be facilitated if social groups restricted themselves to relatives </w:t>
+      </w:r>
+      <w:r>
+        <w:rPr>
+          <w:rFonts w:ascii="Calibri" w:hAnsi="Calibri" w:cs="CMR10"/>
+        </w:rPr>
+        <w:t>(ref</w:t>
       </w:r>
       <w:r>
         <w:rPr>
@@ -6328,7 +6432,31 @@
         <w:rPr>
           <w:rFonts w:ascii="Calibri" w:hAnsi="Calibri" w:cs="CMR10"/>
         </w:rPr>
-        <w:t xml:space="preserve">) However it is likely that there are ecological and demographic factors that prevent groups from being formed of close relatives.  An important, but seldom asked </w:t>
+        <w:t xml:space="preserve">) </w:t>
+      </w:r>
+      <w:r>
+        <w:rPr>
+          <w:rFonts w:ascii="Calibri" w:hAnsi="Calibri" w:cs="CMR10"/>
+        </w:rPr>
+        <w:t>However there must be</w:t>
+      </w:r>
+      <w:r>
+        <w:rPr>
+          <w:rFonts w:ascii="Calibri" w:hAnsi="Calibri" w:cs="CMR10"/>
+        </w:rPr>
+        <w:t xml:space="preserve"> ecological and demographic factors that</w:t>
+      </w:r>
+      <w:r>
+        <w:rPr>
+          <w:rFonts w:ascii="Calibri" w:hAnsi="Calibri" w:cs="CMR10"/>
+        </w:rPr>
+        <w:t xml:space="preserve"> can</w:t>
+      </w:r>
+      <w:r>
+        <w:rPr>
+          <w:rFonts w:ascii="Calibri" w:hAnsi="Calibri" w:cs="CMR10"/>
+        </w:rPr>
+        <w:t xml:space="preserve"> prevent groups from being formed of close relatives.  An important, but seldom asked </w:t>
       </w:r>
       <w:r>
         <w:rPr>
@@ -6340,237 +6468,446 @@
         <w:rPr>
           <w:rFonts w:ascii="Calibri" w:hAnsi="Calibri" w:cs="CMR10"/>
         </w:rPr>
-        <w:t xml:space="preserve"> is therefore under what conditions kin preference traits should evolve.</w:t>
-      </w:r>
+        <w:t xml:space="preserve"> is therefore under what conditions kin preference traits should evolve</w:t>
+      </w:r>
+      <w:r>
+        <w:rPr>
+          <w:rFonts w:ascii="Calibri" w:hAnsi="Calibri" w:cs="CMR10"/>
+        </w:rPr>
+        <w:t xml:space="preserve"> and can therefore give us an insight into why the composition of social groups varies across social </w:t>
+      </w:r>
+      <w:proofErr w:type="spellStart"/>
+      <w:r>
+        <w:rPr>
+          <w:rFonts w:ascii="Calibri" w:hAnsi="Calibri" w:cs="CMR10"/>
+        </w:rPr>
+        <w:t>taxa</w:t>
+      </w:r>
+      <w:proofErr w:type="spellEnd"/>
       <w:r>
         <w:rPr>
           <w:rFonts w:ascii="Calibri" w:hAnsi="Calibri" w:cs="CMR10"/>
         </w:rPr>
         <w:t xml:space="preserve"> </w:t>
       </w:r>
-      <w:commentRangeStart w:id="14"/>
-      <w:r>
-        <w:rPr>
-          <w:lang w:val="en-CA"/>
-        </w:rPr>
-        <w:t xml:space="preserve">We find that the factor that has by far the largest effect on the kin composition of social groups is the intrinsic fecundity of a species, which explains close to 90% of the variance.  Interestingly, the group carrying capacity was only a minor influence, except for a combination of </w:t>
-      </w:r>
-      <w:r>
-        <w:rPr>
-          <w:lang w:val="en-CA"/>
-        </w:rPr>
+      <w:r>
+        <w:rPr>
+          <w:rFonts w:ascii="Calibri" w:hAnsi="Calibri" w:cs="CMR10"/>
+        </w:rPr>
+        <w:fldChar w:fldCharType="begin"/>
+      </w:r>
+      <w:r>
+        <w:rPr>
+          <w:rFonts w:ascii="Calibri" w:hAnsi="Calibri" w:cs="CMR10"/>
+        </w:rPr>
+        <w:instrText xml:space="preserve"> ADDIN ZOTERO_ITEM CSL_CITATION {"citationID":"PlJ9AdnX","properties":{"formattedCitation":"(Pamilo et al. 1997; Ross 2001; Clutton-Brock 2002; Beckerman et al. 2011)","plainCitation":"(Pamilo et al. 1997; Ross 2001; Clutton-Brock 2002; Beckerman et al. 2011)"},"citationItems":[{"id":610,"uris":["http://zotero.org/users/701671/items/RKDPTZQW"],"uri":["http://zotero.org/users/701671/items/RKDPTZQW"],"itemData":{"id":610,"type":"article-journal","title":"Molecular Population Genetics of Social Insects","container-title":"Annual Review of Ecology and Systematics","page":"1-25","volume":"28","abstract":"The life of social insects centers around sedentary colonies that can include individuals belonging to different patrilines or matrilines, with a turnover of reproductives. The colony is a scene for both cooperation and conflicts, and the conceptual framework for the evolution of social life and colony organization is provided by the kin selection theory. Variable molecular markers make it possible to dissect kinship within colonies, identifying patrilines and matrilines and estimating genetic relatednesses. Such markers have been used to test hypotheses on social conflicts between queens and workers (split sex ratio hypothesis), among workers (worker policing hypothesis), and among reproductive females (skew hypothesis). The data from several species of ants, bees, and wasps indicate that workers can obtain information on the genetic heterogeneity of their colonies and use that information to manipulate reproductive decisions. The social structure of colonies and the mode of colony founding affect the population-wide dispersal of sexuals. Populations with multi-queen colonial networks have limited dispersal; females stay in their natal colonies, and mating flights can be restricted. As a result, coexisting queens tend to be related to each other, maintaining the genetic integrity of colonies, and populations become spatially differentiated to an extent that can lead even to socially driven speciation.","DOI":"10.2307/2952484","note":"ArticleType: research-article / Full publication date: 1997 / Copyright © 1997 Annual Reviews","journalAbbreviation":"Annual Review of Ecology and Systematics","author":[{"family":"Pamilo","given":"Pekka"},{"family":"Gertsch","given":"Pia"},{"family":"Thoren","given":"Peter"},{"family":"Seppa","given":"Perttu"}],"issued":{"year":1997,"month":1,"day":1},"accessed":{"year":2013,"month":1,"day":28,"season":"23:15:10"},"page-first":"1"}},{"id":612,"uris":["http://zotero.org/users/701671/items/7CTJVM7U"],"uri":["http://zotero.org/users/701671/items/7CTJVM7U"],"itemData":{"id":612,"type":"article-journal","title":"Molecular ecology of social behaviour: analyses of breeding systems and genetic structure","container-title":"Molecular ecology","page":"265-284","volume":"10","issue":"2","abstract":"Molecular genetic studies of group kin composition and local genetic structure in social organisms are becoming increasingly common. A conceptual and mathematical framework that links attributes of the breeding system to group composition and genetic structure is presented here, and recent empirical studies are reviewed in the context of this framework. Breeding system properties, including the number of breeders in a social group, their genetic relatedness, and skew in their parentage, determine group composition and the distribution of genetic variation within and between social units. This group genetic structure in turn influences the opportunities for conflict and cooperation to evolve within groups and for selection to occur among groups or clusters of groups. Thus, molecular studies of social groups provide the starting point for analyses of the selective forces involved in social evolution, as well as for analyses of other fundamental evolutionary problems related to sex allocation, reproductive skew, life history evolution, and the nature of selection in hierarchically structured populations. The framework presented here provides a standard system for interpreting and integrating genetic and natural history data from social organisms for application to a broad range of evolutionary questions.","note":"PMID: 11298944","shortTitle":"Molecular ecology of social behaviour","journalAbbreviation":"Mol. Ecol.","author":[{"family":"Ross","given":"K G"}],"issued":{"year":2001,"month":2},"page-first":"265"}},{"id":614,"uris":["http://zotero.org/users/701671/items/QRW768JE"],"uri":["http://zotero.org/users/701671/items/QRW768JE"],"itemData":{"id":614,"type":"article-journal","title":"Behavioral ecology - Breeding together: Kin selection and mutualism in   cooperative vertebrates","container-title":"Science","page":"69-72","volume":"296","issue":"5565","abstract":"`In cooperatively breeding vertebrates, nonbreeding helpers raise young produced by dominant breeders. Although the evolution of cooperative breeding has often been,attributed primarily to kin selection (whereby individuals gain \"indirect\" benefits to their fitness by assisting collateral relatives), there is increasing evidence that helpers can be unrelated to the young they are raising. Recent studies also suggest that the indirect benefits of cooperative behavior may often have been overestimated while the direct benefits of helping to the helper's own fitness have probably been underestimated. It now seems likely that the evolutionary mechanisms maintaining cooperative breeding are diverse and that, in some species, the direct benefits of helping may be sufficient to maintain cooperative societies. The benefits of cooperation in vertebrate societies may consequently show parallels with those in human societies, where cooperation between unrelated individuals is frequent and social institutions are often maintained by generalized reciprocity.","DOI":"10.1126/science.296.5565.69","shortTitle":"Behavioral ecology - Breeding together","journalAbbreviation":"Science","language":"English","author":[{"family":"Clutton-Brock","given":"T."}],"issued":{"year":2002,"month":4,"day":5},"page-first":"69"}},{"id":616,"uris":["http://zotero.org/users/701671/items/T3NTRDEX"],"uri":["http://zotero.org/users/701671/items/T3NTRDEX"],"itemData":{"id":616,"type":"article-journal","title":"Predation and kin-structured populations: an empirical perspective on the evolution of cooperation","container-title":"Behavioral Ecology","page":"1294-1303","volume":"22","issue":"6","DOI":"10.1093/beheco/arr131","shortTitle":"Predation and kin-structured populations","journalAbbreviation":"Behavioral Ecology","language":"en","author":[{"family":"Beckerman","given":"Andrew P."},{"family":"Sharp","given":"Stuart P."},{"family":"Hatchwell","given":"Ben J."}],"issued":{"year":2011,"month":11,"day":1},"accessed":{"year":2013,"month":1,"day":28,"season":"23:27:43"},"page-first":"1294"}}],"schema":"https://github.com/citation-style-language/schema/raw/master/csl-citation.json"} </w:instrText>
+      </w:r>
+      <w:r>
+        <w:rPr>
+          <w:rFonts w:ascii="Calibri" w:hAnsi="Calibri" w:cs="CMR10"/>
+        </w:rPr>
+        <w:fldChar w:fldCharType="separate"/>
+      </w:r>
+      <w:r>
+        <w:rPr>
+          <w:rFonts w:ascii="Calibri" w:hAnsi="Calibri"/>
+        </w:rPr>
+        <w:t>(</w:t>
+      </w:r>
+      <w:proofErr w:type="spellStart"/>
+      <w:r>
+        <w:rPr>
+          <w:rFonts w:ascii="Calibri" w:hAnsi="Calibri"/>
+        </w:rPr>
+        <w:t>Pamilo</w:t>
+      </w:r>
+      <w:proofErr w:type="spellEnd"/>
+      <w:r>
+        <w:rPr>
+          <w:rFonts w:ascii="Calibri" w:hAnsi="Calibri"/>
+        </w:rPr>
+        <w:t xml:space="preserve"> et al. 1997; Ross 2001; </w:t>
+      </w:r>
+      <w:proofErr w:type="spellStart"/>
+      <w:r>
+        <w:rPr>
+          <w:rFonts w:ascii="Calibri" w:hAnsi="Calibri"/>
+        </w:rPr>
+        <w:t>Clutton</w:t>
+      </w:r>
+      <w:proofErr w:type="spellEnd"/>
+      <w:r>
+        <w:rPr>
+          <w:rFonts w:ascii="Calibri" w:hAnsi="Calibri"/>
+        </w:rPr>
+        <w:t>-Brock 2002; Beckerman et al. 2011)</w:t>
+      </w:r>
+      <w:r>
+        <w:rPr>
+          <w:rFonts w:ascii="Calibri" w:hAnsi="Calibri" w:cs="CMR10"/>
+        </w:rPr>
+        <w:fldChar w:fldCharType="end"/>
+      </w:r>
+      <w:r>
+        <w:rPr>
+          <w:rFonts w:ascii="Calibri" w:hAnsi="Calibri" w:cs="CMR10"/>
+        </w:rPr>
+        <w:t xml:space="preserve">. This study does show that the ecology of a species can indeed influence the degree of cooperation that evolves. </w:t>
+      </w:r>
+      <w:r>
+        <w:rPr>
+          <w:rFonts w:ascii="Calibri" w:hAnsi="Calibri" w:cs="CMR10"/>
+        </w:rPr>
+        <w:t xml:space="preserve">The main finding from this simulation is that </w:t>
+      </w:r>
+      <w:r>
+        <w:rPr>
+          <w:rFonts w:ascii="Calibri" w:hAnsi="Calibri" w:cs="CMR10"/>
+        </w:rPr>
+        <w:t>the factor that had the largest effect on the kin cooperation of social groups was intrinsic fecundity of the species. Intriguingly group carrying capacity only had a small influence, except cases where the intrinsic rate of growth was very low and cost of cooperation high.</w:t>
+      </w:r>
+    </w:p>
+    <w:p>
+      <w:pPr>
+        <w:spacing w:line="480" w:lineRule="auto"/>
+        <w:rPr>
+          <w:rFonts w:ascii="Calibri" w:hAnsi="Calibri" w:cs="CMR10"/>
+          <w:i/>
+        </w:rPr>
+      </w:pPr>
+      <w:r>
+        <w:rPr>
+          <w:rFonts w:ascii="Calibri" w:hAnsi="Calibri" w:cs="CMR10"/>
+          <w:i/>
+        </w:rPr>
+        <w:t xml:space="preserve">Explanation of </w:t>
+      </w:r>
+      <w:r>
+        <w:rPr>
+          <w:rFonts w:ascii="Calibri" w:hAnsi="Calibri" w:cs="CMR10"/>
+          <w:i/>
+        </w:rPr>
+        <w:t>effects</w:t>
+      </w:r>
+      <w:r>
+        <w:rPr>
+          <w:rFonts w:ascii="Calibri" w:hAnsi="Calibri" w:cs="CMR10"/>
+          <w:i/>
+        </w:rPr>
+        <w:t xml:space="preserve"> of R, Beta and C</w:t>
+      </w:r>
+    </w:p>
+    <w:p>
+      <w:pPr>
+        <w:spacing w:line="480" w:lineRule="auto"/>
+      </w:pPr>
+      <w:commentRangeStart w:id="10"/>
+      <w:r>
+        <w:t xml:space="preserve">We have </w:t>
+      </w:r>
+      <w:r>
+        <w:t xml:space="preserve">corroborated </w:t>
+      </w:r>
+      <w:r>
+        <w:t>results for other studies</w:t>
+      </w:r>
+      <w:r>
+        <w:t xml:space="preserve"> that suggesting that there is a trade-off when forming social groups between group size and kin </w:t>
+      </w:r>
+      <w:r>
+        <w:t>restrictiveness</w:t>
+      </w:r>
+      <w:r>
+        <w:t xml:space="preserve"> </w:t>
+      </w:r>
+      <w:commentRangeEnd w:id="10"/>
+      <w:r>
+        <w:rPr>
+          <w:rStyle w:val="CommentReference"/>
+        </w:rPr>
+        <w:commentReference w:id="10"/>
+      </w:r>
+      <w:r>
+        <w:t xml:space="preserve"> </w:t>
+      </w:r>
+      <w:commentRangeStart w:id="11"/>
+      <w:r>
+        <w:fldChar w:fldCharType="begin"/>
+      </w:r>
+      <w:r>
+        <w:instrText xml:space="preserve"> ADDIN ZOTERO_ITEM CSL_CITATION {"citationID":"1mbdsRsO","properties":{"formattedCitation":"{\\rtf (Avil\\uc0\\u233{}s et al. 2004; Altmann 1979; Chesser 1998; Lukas et al. 2005)}","plainCitation":"(Avilés et al. 2004; Altmann 1979; Chesser 1998; Lukas et al. 2005)"},"citationItems":[{"id":622,"uris":["http://zotero.org/users/701671/items/B2XGFZ85"],"uri":["http://zotero.org/users/701671/items/B2XGFZ85"],"itemData":{"id":622,"type":"article-journal","title":"The kin composition of social groups: trading group size for degree of altruism","container-title":"The American naturalist","page":"132-144","volume":"164","issue":"2","abstract":"Why some social systems form groups composed of kin, while others do not, has gone largely untreated in the literature. Using an individual-based simulation model, we explore the demographic consequences of making kinship a criterion in group formation. We find that systems where social groups consist of one-generation breeding associations may face a serious trade-off between degree of altruism and group size that is largely mediated by their kin composition. On the one hand, restricting groups to close kin allows the evolution of highly altruistic behaviors but may limit group size to suboptimal levels, the more severely so the smaller the intrinsic fecundity of the species and the stricter the kin admission rule. Group size requirements, on the other hand, can be met by admitting nonkin into groups, but not without limiting the degree of altruism that can evolve. As a solution to this conundrum, we show that if helping roles within groups are assigned through a lottery rather than being genetically determined, maximum degrees of altruism can evolve in groups of nonrelatives of any size. Such a \"lottery\" mechanism may explain reproductive and helping patterns in organisms as varied as the cellular slime molds, pleometrotic ants, and Galapagos hawks.","DOI":"10.1086/422263","note":"PMID: 15278839","shortTitle":"The kin composition of social groups","journalAbbreviation":"Am. Nat.","author":[{"family":"Avilés","given":"Leticia"},{"family":"Fletcher","given":"Jeffrey A"},{"family":"Cutter","given":"Asher D"}],"issued":{"year":2004,"month":8},"page-first":"132"}},{"id":627,"uris":["http://zotero.org/users/701671/items/TE4TPRWQ"],"uri":["http://zotero.org/users/701671/items/TE4TPRWQ"],"itemData":{"id":627,"type":"article-journal","title":"Age Cohorts as Paternal Sibships","container-title":"Behavioral Ecology and Sociobiology","page":"161-164","volume":"6","issue":"2","DOI":"10.1007/BF00292563","journalAbbreviation":"Behav. Ecol. Sociobiol.","language":"English","author":[{"family":"Altmann","given":"J."}],"issued":{"year":1979},"page-first":"161"}},{"id":629,"uris":["http://zotero.org/users/701671/items/K2T7VWK7"],"uri":["http://zotero.org/users/701671/items/K2T7VWK7"],"itemData":{"id":629,"type":"article-journal","title":"Relativity of behavioral interactions in socially structured populations","container-title":"Journal of Mammalogy","page":"713-724","volume":"79","issue":"3","abstract":"Mammals form a variety of inter-individual associations within populations. Because associations between individuals usually are typified by different degrees of genetic correlations within and among groups, evolution of behaviors appropriate ro each type will differ also. I reviewed alternative types of behavior and examined conditions favorable for the evolution of social groups. F-statistics are fundamental to evolution of social behaviors and estimation of spatial and temporal dynamics of gene frequencies. Therefore, mating and dispersal tactics within populations establish the genetic background which, in turn, influences selection of other behavioral characteristics. Because evolution of social behaviors is relative to proportions of gene diversity among groups, conditions favoring evolutionary change may remain relatively constant despite continuous losses in genetic variance over time. Evolution of spite and behaviors favoring family groups may be limited by low reproductive rates in many mammals. Low reproductive potential also may be a primary reason that many mammalian social groupings are formed among offspring of related families. Mating behaviors most conducive to the formation of inter-family social groups are discussed.","DOI":"10.2307/1383082","journalAbbreviation":"J. Mammal.","language":"English","author":[{"family":"Chesser","given":"R. K."}],"issued":{"year":1998,"month":8},"page-first":"713"}},{"id":624,"uris":["http://zotero.org/users/701671/items/TTTESXT5"],"uri":["http://zotero.org/users/701671/items/TTTESXT5"],"itemData":{"id":624,"type":"article-journal","title":"To what extent does living in a group mean living with kin?","container-title":"Molecular Ecology","page":"2181-2196","volume":"14","issue":"7","abstract":"Chimpanzees live in large groups featuring remarkable levels of gregariousness and cooperation among the males. Because males stay in their natal communities their entire lives and are hence expected to be living with male relatives, cooperation is therefore assumed to occur within one large 'family' group. However, we found that the average relatedness among males within several chimpanzee groups as determined by microsatellite analysis is in fact rather low, and only rarely significantly higher than average relatedness of females in the groups or of males compared across groups. To explain these findings, mathematical predictions for average relatedness according to group size, reproductive skew and sex bias in dispersal were derived. The results show that high average relatedness among the philopatric sex is only expected in very small groups, which is confirmed by a comparison with published data. Our study therefore suggests that interactions among larger number of individuals may not be primarily driven by kin relationships.;","call-number":"15910336","journalAbbreviation":"Molecular Ecology","author":[{"family":"Lukas","given":"D"},{"family":"Reynolds","given":"V"},{"family":"Boesch","given":"C"},{"family":"Vigilant","given":"L"}],"issued":{"year":2005,"month":6},"page-first":"2181"}}],"schema":"https://github.com/citation-style-language/schema/raw/master/csl-citation.json"} </w:instrText>
+      </w:r>
+      <w:r>
+        <w:fldChar w:fldCharType="separate"/>
+      </w:r>
+      <w:r>
+        <w:rPr>
+          <w:rFonts w:ascii="Calibri" w:hAnsi="Calibri" w:cs="Times New Roman"/>
+          <w:szCs w:val="24"/>
+        </w:rPr>
+        <w:t xml:space="preserve">(Avilés et al. 2004; </w:t>
+      </w:r>
+      <w:proofErr w:type="spellStart"/>
+      <w:r>
+        <w:rPr>
+          <w:rFonts w:ascii="Calibri" w:hAnsi="Calibri" w:cs="Times New Roman"/>
+          <w:szCs w:val="24"/>
+        </w:rPr>
+        <w:t>Altmann</w:t>
+      </w:r>
+      <w:proofErr w:type="spellEnd"/>
+      <w:r>
+        <w:rPr>
+          <w:rFonts w:ascii="Calibri" w:hAnsi="Calibri" w:cs="Times New Roman"/>
+          <w:szCs w:val="24"/>
+        </w:rPr>
+        <w:t xml:space="preserve"> 1979; </w:t>
+      </w:r>
+      <w:proofErr w:type="spellStart"/>
+      <w:r>
+        <w:rPr>
+          <w:rFonts w:ascii="Calibri" w:hAnsi="Calibri" w:cs="Times New Roman"/>
+          <w:szCs w:val="24"/>
+        </w:rPr>
+        <w:t>Chesser</w:t>
+      </w:r>
+      <w:proofErr w:type="spellEnd"/>
+      <w:r>
+        <w:rPr>
+          <w:rFonts w:ascii="Calibri" w:hAnsi="Calibri" w:cs="Times New Roman"/>
+          <w:szCs w:val="24"/>
+        </w:rPr>
+        <w:t xml:space="preserve"> 1998; Lukas et al. 2005)</w:t>
+      </w:r>
+      <w:r>
+        <w:fldChar w:fldCharType="end"/>
+      </w:r>
+      <w:commentRangeEnd w:id="11"/>
+      <w:r>
+        <w:rPr>
+          <w:rStyle w:val="CommentReference"/>
+        </w:rPr>
+        <w:commentReference w:id="11"/>
+      </w:r>
+      <w:r>
+        <w:t xml:space="preserve"> </w:t>
+      </w:r>
+      <w:r>
+        <w:t xml:space="preserve"> that a</w:t>
+      </w:r>
+      <w:r>
+        <w:t>s</w:t>
+      </w:r>
+      <w:r>
+        <w:t xml:space="preserve"> the intrinsic rate of growth of a </w:t>
+      </w:r>
+      <w:r>
+        <w:t xml:space="preserve">species or population </w:t>
+      </w:r>
+      <w:r>
+        <w:t>increases</w:t>
+      </w:r>
+      <w:r>
+        <w:t xml:space="preserve"> so does the level of kin preference that </w:t>
+      </w:r>
+      <w:r>
+        <w:t>can evolve</w:t>
+      </w:r>
+      <w:r>
+        <w:t xml:space="preserve"> as</w:t>
+      </w:r>
+      <w:r>
+        <w:t xml:space="preserve"> more relatives are available</w:t>
+      </w:r>
+      <w:r>
+        <w:t xml:space="preserve"> which allows groups </w:t>
+      </w:r>
+      <w:r>
+        <w:t xml:space="preserve">the ability </w:t>
+      </w:r>
+      <w:r>
+        <w:t xml:space="preserve">to be more </w:t>
+      </w:r>
+      <w:r>
+        <w:t>restrictive in the</w:t>
+      </w:r>
+      <w:r>
+        <w:t xml:space="preserve">ir admission requirements, </w:t>
+      </w:r>
+      <w:r>
+        <w:t xml:space="preserve"> </w:t>
+      </w:r>
+      <w:r>
+        <w:t>causing average within group relatedness to increase.  With greater within group relatedness, greater levels of coop</w:t>
+      </w:r>
+      <w:r>
+        <w:t>eration can evolve</w:t>
+      </w:r>
+      <w:r>
+        <w:t xml:space="preserve"> and larger groups can form</w:t>
+      </w:r>
+      <w:r>
+        <w:t xml:space="preserve">.  </w:t>
+      </w:r>
+    </w:p>
+    <w:p>
+      <w:pPr>
+        <w:spacing w:line="480" w:lineRule="auto"/>
+      </w:pPr>
+      <w:r>
+        <w:t>T</w:t>
+      </w:r>
+      <w:r>
+        <w:t>he effect is more marked when larger group carrying capacities (1/c) require the formation of larger groups.</w:t>
+      </w:r>
+      <w:r>
+        <w:t xml:space="preserve">  </w:t>
+      </w:r>
+      <w:r>
+        <w:t xml:space="preserve">This could result in ecological situations where forming groups with close kin is not an option either because of low fecundity of a species compared to the amount of individuals would be needed to make cooperation worthwhile (group carrying capacity) </w:t>
+      </w:r>
+      <w:r>
+        <w:rPr>
+          <w:highlight w:val="yellow"/>
+        </w:rPr>
+        <w:t>EXAMPLES NEEDED</w:t>
+      </w:r>
+      <w:r>
+        <w:t xml:space="preserve"> Within </w:t>
+      </w:r>
+      <w:r>
         <w:lastRenderedPageBreak/>
-        <w:t xml:space="preserve">very high group carrying capacity and very low fecundity, in which case groups of low relatedness formed when the relative fitness costs of cooperation were high.  </w:t>
-      </w:r>
-      <w:commentRangeEnd w:id="14"/>
+        <w:t>chimpanzees Lukas et al. (2005) showed that the level of relatedness within individual groups was related to the group size.</w:t>
+      </w:r>
+      <w:r>
+        <w:t xml:space="preserve"> </w:t>
+      </w:r>
+    </w:p>
+    <w:p>
+      <w:pPr>
+        <w:spacing w:line="480" w:lineRule="auto"/>
+      </w:pPr>
+      <w:r>
+        <w:t xml:space="preserve">It must be noted that in this simulation we had represented </w:t>
+      </w:r>
+      <w:proofErr w:type="spellStart"/>
+      <w:r>
+        <w:t>semelparous</w:t>
+      </w:r>
+      <w:proofErr w:type="spellEnd"/>
+      <w:r>
+        <w:t xml:space="preserve"> species with groups reforming every generation, with species that breed multiple times close kin groups could be formed by internal recruitment </w:t>
+      </w:r>
+      <w:r>
+        <w:fldChar w:fldCharType="begin"/>
+      </w:r>
+      <w:r>
+        <w:instrText xml:space="preserve"> ADDIN ZOTERO_ITEM CSL_CITATION {"citationID":"9rOCBAQs","properties":{"formattedCitation":"{\\rtf (Avil\\uc0\\u233{}s et al. 2004)}","plainCitation":"(Avilés et al. 2004)"},"citationItems":[{"id":622,"uris":["http://zotero.org/users/701671/items/B2XGFZ85"],"uri":["http://zotero.org/users/701671/items/B2XGFZ85"],"itemData":{"id":622,"type":"article-journal","title":"The kin composition of social groups: trading group size for degree of altruism","container-title":"The American naturalist","page":"132-144","volume":"164","issue":"2","abstract":"Why some social systems form groups composed of kin, while others do not, has gone largely untreated in the literature. Using an individual-based simulation model, we explore the demographic consequences of making kinship a criterion in group formation. We find that systems where social groups consist of one-generation breeding associations may face a serious trade-off between degree of altruism and group size that is largely mediated by their kin composition. On the one hand, restricting groups to close kin allows the evolution of highly altruistic behaviors but may limit group size to suboptimal levels, the more severely so the smaller the intrinsic fecundity of the species and the stricter the kin admission rule. Group size requirements, on the other hand, can be met by admitting nonkin into groups, but not without limiting the degree of altruism that can evolve. As a solution to this conundrum, we show that if helping roles within groups are assigned through a lottery rather than being genetically determined, maximum degrees of altruism can evolve in groups of nonrelatives of any size. Such a \"lottery\" mechanism may explain reproductive and helping patterns in organisms as varied as the cellular slime molds, pleometrotic ants, and Galapagos hawks.","DOI":"10.1086/422263","note":"PMID: 15278839","shortTitle":"The kin composition of social groups","journalAbbreviation":"Am. Nat.","author":[{"family":"Avilés","given":"Leticia"},{"family":"Fletcher","given":"Jeffrey A"},{"family":"Cutter","given":"Asher D"}],"issued":{"year":2004,"month":8},"page-first":"132"}}],"schema":"https://github.com/citation-style-language/schema/raw/master/csl-citation.json"} </w:instrText>
+      </w:r>
+      <w:r>
+        <w:fldChar w:fldCharType="separate"/>
+      </w:r>
+      <w:r>
+        <w:rPr>
+          <w:rFonts w:ascii="Calibri" w:hAnsi="Calibri" w:cs="Times New Roman"/>
+          <w:szCs w:val="24"/>
+        </w:rPr>
+        <w:t>(Avilés et al. 2004)</w:t>
+      </w:r>
+      <w:r>
+        <w:fldChar w:fldCharType="end"/>
+      </w:r>
+      <w:r>
+        <w:t xml:space="preserve"> </w:t>
+      </w:r>
+    </w:p>
+    <w:p>
+      <w:pPr>
+        <w:spacing w:line="480" w:lineRule="auto"/>
+      </w:pPr>
+      <w:r>
+        <w:t>Interestingly</w:t>
+      </w:r>
+      <w:r>
+        <w:t xml:space="preserve"> we show that</w:t>
+      </w:r>
+      <w:r>
+        <w:t xml:space="preserve"> kin preference does not go to zero, even for very small </w:t>
+      </w:r>
+      <w:r>
+        <w:t>rates of growth</w:t>
+      </w:r>
+      <w:r>
+        <w:t xml:space="preserve">. This may </w:t>
+      </w:r>
+      <w:r>
+        <w:t xml:space="preserve">be </w:t>
+      </w:r>
+      <w:r>
+        <w:t xml:space="preserve">because leaving relatives out </w:t>
+      </w:r>
+      <w:r>
+        <w:t xml:space="preserve">of a group </w:t>
+      </w:r>
+      <w:r>
+        <w:t>has an indirect fitness cost as these individuals will be eliminated from the population</w:t>
+      </w:r>
+      <w:r>
+        <w:t xml:space="preserve">. So groups that </w:t>
+      </w:r>
+      <w:r>
+        <w:t>form in natural populations</w:t>
+      </w:r>
+      <w:r>
+        <w:t xml:space="preserve"> </w:t>
+      </w:r>
+      <w:r>
+        <w:t xml:space="preserve">all </w:t>
+      </w:r>
+      <w:r>
+        <w:t xml:space="preserve">relatives </w:t>
+      </w:r>
+      <w:r>
+        <w:t>will not be excluded from social groups</w:t>
+      </w:r>
+      <w:r>
+        <w:t xml:space="preserve"> </w:t>
+      </w:r>
+      <w:commentRangeStart w:id="12"/>
+      <w:proofErr w:type="spellStart"/>
+      <w:r>
+        <w:t>eg</w:t>
+      </w:r>
+      <w:commentRangeEnd w:id="12"/>
+      <w:proofErr w:type="spellEnd"/>
       <w:r>
         <w:rPr>
           <w:rStyle w:val="CommentReference"/>
         </w:rPr>
-        <w:commentReference w:id="14"/>
+        <w:commentReference w:id="12"/>
+      </w:r>
+      <w:r>
+        <w:t xml:space="preserve"> </w:t>
+      </w:r>
+      <w:r>
+        <w:rPr>
+          <w:highlight w:val="magenta"/>
+        </w:rPr>
+        <w:t>•••</w:t>
+      </w:r>
+      <w:r>
+        <w:t xml:space="preserve"> </w:t>
       </w:r>
     </w:p>
     <w:p>
       <w:pPr>
         <w:spacing w:line="480" w:lineRule="auto"/>
-        <w:rPr>
-          <w:rFonts w:ascii="Calibri" w:hAnsi="Calibri" w:cs="CMR10"/>
-          <w:i/>
-        </w:rPr>
-      </w:pPr>
-      <w:r>
-        <w:rPr>
-          <w:rFonts w:ascii="Calibri" w:hAnsi="Calibri" w:cs="CMR10"/>
-          <w:i/>
-        </w:rPr>
-        <w:t xml:space="preserve">Explanation of </w:t>
-      </w:r>
-      <w:r>
-        <w:rPr>
-          <w:rFonts w:ascii="Calibri" w:hAnsi="Calibri" w:cs="CMR10"/>
-          <w:i/>
-        </w:rPr>
-        <w:t>effects</w:t>
-      </w:r>
-      <w:r>
-        <w:rPr>
-          <w:rFonts w:ascii="Calibri" w:hAnsi="Calibri" w:cs="CMR10"/>
-          <w:i/>
-        </w:rPr>
-        <w:t xml:space="preserve"> of R, Beta and C</w:t>
-      </w:r>
-    </w:p>
-    <w:p>
-      <w:pPr>
-        <w:spacing w:line="480" w:lineRule="auto"/>
-      </w:pPr>
-      <w:commentRangeStart w:id="15"/>
-      <w:r>
-        <w:t xml:space="preserve">We have </w:t>
-      </w:r>
-      <w:r>
-        <w:t xml:space="preserve">confirmed results for other studies </w:t>
-      </w:r>
-      <w:commentRangeEnd w:id="15"/>
+      </w:pPr>
       <w:r>
         <w:rPr>
           <w:rStyle w:val="CommentReference"/>
         </w:rPr>
-        <w:commentReference w:id="15"/>
-      </w:r>
-      <w:r>
-        <w:t xml:space="preserve">(refs ••) </w:t>
-      </w:r>
-      <w:r>
-        <w:t xml:space="preserve"> that a</w:t>
-      </w:r>
-      <w:r>
-        <w:t>s</w:t>
-      </w:r>
-      <w:r>
-        <w:t xml:space="preserve"> the intrinsic rate of growth of a population increase</w:t>
-      </w:r>
-      <w:r>
-        <w:t xml:space="preserve"> R increases</w:t>
-      </w:r>
-      <w:r>
-        <w:t xml:space="preserve"> so does the level of kin preference that evolves as</w:t>
-      </w:r>
-      <w:r>
-        <w:t xml:space="preserve"> more relatives are available in the population to form part of groups</w:t>
-      </w:r>
-      <w:r>
-        <w:t>. This allows g</w:t>
-      </w:r>
-      <w:r>
-        <w:t xml:space="preserve">roups </w:t>
-      </w:r>
-      <w:r>
-        <w:t xml:space="preserve">the ability </w:t>
-      </w:r>
-      <w:r>
-        <w:t xml:space="preserve">to be more </w:t>
-      </w:r>
-      <w:r>
-        <w:t>restrictive in the</w:t>
-      </w:r>
-      <w:r>
-        <w:t xml:space="preserve">ir admission requirements, thus </w:t>
-      </w:r>
-      <w:r>
-        <w:t>causing average within group relatedness to increase.  With greater within group relatedness, greater levels of coop</w:t>
-      </w:r>
-      <w:r>
-        <w:t>eration can evolve.  With a larger intrinsic rate of growth</w:t>
-      </w:r>
-      <w:r>
-        <w:t>, larger groups can form</w:t>
-      </w:r>
-      <w:r>
-        <w:t xml:space="preserve"> as higher levels of cooperation have evolved. T</w:t>
-      </w:r>
-      <w:r>
-        <w:t>he effect is more marked when larger group carrying capacities (1/c) require the formation of larger groups.</w:t>
-      </w:r>
-      <w:r>
-        <w:t xml:space="preserve">  This reflects the result in </w:t>
-      </w:r>
-      <w:commentRangeStart w:id="16"/>
-      <w:r>
-        <w:t>Aviles (2004)</w:t>
-      </w:r>
-      <w:commentRangeEnd w:id="16"/>
-      <w:r>
-        <w:rPr>
-          <w:rStyle w:val="CommentReference"/>
-        </w:rPr>
-        <w:commentReference w:id="16"/>
-      </w:r>
-      <w:r>
-        <w:t>. Within the nature this effect can be seen in animals with a high fecundity</w:t>
-      </w:r>
-      <w:r>
-        <w:t xml:space="preserve"> and highly kin selective large groups such as •••</w:t>
-      </w:r>
-    </w:p>
-    <w:p>
-      <w:pPr>
-        <w:spacing w:line="480" w:lineRule="auto"/>
-      </w:pPr>
-      <w:r>
-        <w:t>Interestingly</w:t>
-      </w:r>
-      <w:r>
-        <w:t xml:space="preserve"> we show that</w:t>
-      </w:r>
-      <w:r>
-        <w:t xml:space="preserve"> kin preference does not go to zero, even for very small </w:t>
-      </w:r>
-      <w:r>
-        <w:t>rates of growth</w:t>
-      </w:r>
-      <w:r>
-        <w:t xml:space="preserve">. This may </w:t>
-      </w:r>
-      <w:r>
-        <w:t xml:space="preserve">be </w:t>
-      </w:r>
-      <w:r>
-        <w:t xml:space="preserve">because leaving relatives out </w:t>
-      </w:r>
-      <w:r>
-        <w:t xml:space="preserve">of a group </w:t>
-      </w:r>
-      <w:r>
-        <w:t>has an indirect fitness cost as these individuals will be eliminated from the population</w:t>
-      </w:r>
-      <w:r>
-        <w:t xml:space="preserve"> </w:t>
-      </w:r>
-      <w:r>
-        <w:rPr>
-          <w:highlight w:val="magenta"/>
-        </w:rPr>
-        <w:t>(can a find a paper that mentions this)</w:t>
-      </w:r>
-      <w:r>
-        <w:t xml:space="preserve">. So groups that form in natural populations will relatives present even if the fecundity of the species is very low, even if it is just offspring not leaving the natal patch </w:t>
-      </w:r>
-      <w:commentRangeStart w:id="17"/>
-      <w:proofErr w:type="spellStart"/>
-      <w:r>
-        <w:t>eg</w:t>
-      </w:r>
-      <w:commentRangeEnd w:id="17"/>
-      <w:proofErr w:type="spellEnd"/>
-      <w:r>
-        <w:rPr>
-          <w:rStyle w:val="CommentReference"/>
-        </w:rPr>
-        <w:commentReference w:id="17"/>
-      </w:r>
-      <w:r>
-        <w:t xml:space="preserve"> </w:t>
-      </w:r>
-      <w:r>
-        <w:rPr>
-          <w:highlight w:val="magenta"/>
-        </w:rPr>
-        <w:t>•••</w:t>
-      </w:r>
-      <w:r>
-        <w:t xml:space="preserve"> </w:t>
-      </w:r>
-    </w:p>
-    <w:p>
-      <w:pPr>
-        <w:spacing w:line="480" w:lineRule="auto"/>
-      </w:pPr>
-      <w:r>
-        <w:rPr>
-          <w:rStyle w:val="CommentReference"/>
-        </w:rPr>
-        <w:commentReference w:id="18"/>
+        <w:commentReference w:id="13"/>
       </w:r>
     </w:p>
     <w:p>
@@ -6581,94 +6918,149 @@
         <w:spacing w:line="480" w:lineRule="auto"/>
       </w:pPr>
       <w:r>
+        <w:rPr>
+          <w:strike/>
+        </w:rPr>
         <w:t>I</w:t>
       </w:r>
       <w:r>
-        <w:t>n general w</w:t>
-      </w:r>
-      <w:r>
-        <w:t xml:space="preserve">hen the group carrying capacity (1/c) is small higher levels of cooperation can be maintained even when cooperation is costly because the groups that form are small and therefore can be more restrictive in terms of group entry, only allowing </w:t>
-      </w:r>
-      <w:commentRangeStart w:id="19"/>
-      <w:r>
+        <w:rPr>
+          <w:strike/>
+        </w:rPr>
+        <w:t xml:space="preserve">n general when the group carrying capacity (1/c) is small higher levels of cooperation can be maintained even when cooperation is costly because the groups that form are small and therefore can be more restrictive in terms of group entry, only allowing </w:t>
+      </w:r>
+      <w:commentRangeStart w:id="14"/>
+      <w:r>
+        <w:rPr>
+          <w:strike/>
+        </w:rPr>
         <w:t>kin to join the group</w:t>
       </w:r>
-      <w:commentRangeEnd w:id="19"/>
+      <w:commentRangeEnd w:id="14"/>
       <w:r>
         <w:rPr>
           <w:rStyle w:val="CommentReference"/>
-        </w:rPr>
-        <w:commentReference w:id="19"/>
-      </w:r>
-      <w:r>
-        <w:t xml:space="preserve">. </w:t>
-      </w:r>
-      <w:r>
-        <w:t xml:space="preserve"> However at small intrinsic rates of growth low levels of relatedness evolve even at small group carrying capacities because not enough relatives are produced. I</w:t>
-      </w:r>
-      <w:r>
+          <w:strike/>
+        </w:rPr>
+        <w:commentReference w:id="14"/>
+      </w:r>
+      <w:r>
+        <w:rPr>
+          <w:strike/>
+        </w:rPr>
+        <w:t>.  However at small intrinsic rates of growth low levels of relatedness evolve even at small group carrying capacities because not enough relatives are produced. I</w:t>
+      </w:r>
+      <w:r>
+        <w:rPr>
+          <w:strike/>
+        </w:rPr>
         <w:t xml:space="preserve">f there is a large group carrying capacity (large 1/c) </w:t>
       </w:r>
       <w:r>
+        <w:rPr>
+          <w:strike/>
+        </w:rPr>
         <w:t xml:space="preserve">the </w:t>
       </w:r>
       <w:r>
+        <w:rPr>
+          <w:strike/>
+        </w:rPr>
         <w:t xml:space="preserve">cost of cooperation </w:t>
       </w:r>
       <w:r>
+        <w:rPr>
+          <w:strike/>
+        </w:rPr>
         <w:t xml:space="preserve">parameter becomes </w:t>
       </w:r>
       <w:r>
+        <w:rPr>
+          <w:strike/>
+        </w:rPr>
         <w:t>important</w:t>
       </w:r>
       <w:r>
-        <w:t xml:space="preserve"> in determining group size and </w:t>
-      </w:r>
-      <w:r>
-        <w:lastRenderedPageBreak/>
-        <w:t>cooperation</w:t>
-      </w:r>
-      <w:r>
+        <w:rPr>
+          <w:strike/>
+        </w:rPr>
+        <w:t xml:space="preserve"> in determining group size and cooperation</w:t>
+      </w:r>
+      <w:r>
+        <w:rPr>
+          <w:strike/>
+        </w:rPr>
         <w:t xml:space="preserve">.  When </w:t>
       </w:r>
       <w:r>
+        <w:rPr>
+          <w:strike/>
+        </w:rPr>
         <w:t>group carrying capacity is large</w:t>
       </w:r>
       <w:r>
+        <w:rPr>
+          <w:strike/>
+        </w:rPr>
         <w:t xml:space="preserve"> and intrinsic rate of growth is smaller</w:t>
       </w:r>
       <w:r>
+        <w:rPr>
+          <w:strike/>
+        </w:rPr>
         <w:t xml:space="preserve"> it </w:t>
       </w:r>
       <w:r>
+        <w:rPr>
+          <w:strike/>
+        </w:rPr>
         <w:t xml:space="preserve">is much harder to admit only kin to meet the ecological determined ideal group size. Therefore if the cost of cooperation is high, cooperation does not emerge.  </w:t>
       </w:r>
       <w:proofErr w:type="gramStart"/>
       <w:r>
+        <w:rPr>
+          <w:strike/>
+        </w:rPr>
         <w:t>van</w:t>
       </w:r>
       <w:proofErr w:type="gramEnd"/>
       <w:r>
+        <w:rPr>
+          <w:strike/>
+        </w:rPr>
         <w:t xml:space="preserve"> </w:t>
       </w:r>
       <w:proofErr w:type="spellStart"/>
       <w:r>
+        <w:rPr>
+          <w:strike/>
+        </w:rPr>
         <w:t>Veelen</w:t>
       </w:r>
       <w:proofErr w:type="spellEnd"/>
       <w:r>
+        <w:rPr>
+          <w:strike/>
+        </w:rPr>
         <w:t xml:space="preserve"> et al . (2010) demonstrated analytically that the stable cooperation level for equation </w:t>
       </w:r>
       <w:r>
         <w:rPr>
+          <w:strike/>
           <w:highlight w:val="magenta"/>
         </w:rPr>
         <w:t>x</w:t>
       </w:r>
       <w:r>
+        <w:rPr>
+          <w:strike/>
+        </w:rPr>
         <w:t xml:space="preserve"> is related only to the cost of cooperation and the group size</w:t>
       </w:r>
       <w:r>
+        <w:rPr>
+          <w:strike/>
+        </w:rPr>
         <w:t xml:space="preserve"> ... An example of this in nature is the bark beetle that need large groups to .....</w:t>
       </w:r>
     </w:p>
@@ -6688,10 +7080,32 @@
         <w:spacing w:line="480" w:lineRule="auto"/>
       </w:pPr>
       <w:r>
-        <w:t>However when the intrinsic rate of growth is small, high levels of cooperation</w:t>
-      </w:r>
-      <w:r>
-        <w:t xml:space="preserve"> evolved even though kin preference and relatedness stay low, all except when t he cost of cooperation is very high.  WHY? Because when in small groups you are more likely to find yourself in groups also with high co-operators, everyone benefits and cooperation spread. And the cost to the group as a whole when it is small to have lower </w:t>
+        <w:t>Remarkably,</w:t>
+      </w:r>
+      <w:r>
+        <w:t xml:space="preserve"> when the intrinsic rate of growth is small</w:t>
+      </w:r>
+      <w:r>
+        <w:t xml:space="preserve"> and the cost of cooperation </w:t>
+      </w:r>
+      <w:r>
+        <w:t>not high</w:t>
+      </w:r>
+      <w:r>
+        <w:t>, high levels of cooperation</w:t>
+      </w:r>
+      <w:r>
+        <w:t xml:space="preserve"> evolved even though kin pref</w:t>
+      </w:r>
+      <w:r>
+        <w:t>erence and relatedness stay low.  WHY?</w:t>
+      </w:r>
+      <w:r>
+        <w:t xml:space="preserve"> Because </w:t>
+      </w:r>
+      <w:r>
+        <w:lastRenderedPageBreak/>
+        <w:t xml:space="preserve">when in small groups you are more likely to find yourself in groups also with high co-operators, everyone benefits and cooperation spread. And the cost to the group as a whole when it is small to have lower </w:t>
       </w:r>
       <w:proofErr w:type="spellStart"/>
       <w:r>
@@ -6720,16 +7134,86 @@
       <w:r>
         <w:t xml:space="preserve"> co-operators will be in the group. The cost to the group as a whole will be </w:t>
       </w:r>
+      <w:r>
+        <w:t>small,</w:t>
+      </w:r>
+      <w:r>
+        <w:t xml:space="preserve"> but these individuals will have </w:t>
+      </w:r>
+      <w:r>
+        <w:t>greater fitness then the higher co-operators in the group</w:t>
+      </w:r>
+      <w:r>
+        <w:t xml:space="preserve"> and thus will spread within the population</w:t>
+      </w:r>
+      <w:r>
+        <w:t>.</w:t>
+      </w:r>
+    </w:p>
+    <w:p>
+      <w:pPr>
+        <w:spacing w:line="480" w:lineRule="auto"/>
+      </w:pPr>
+      <w:r>
+        <w:t xml:space="preserve">However when the cost of cooperation is very high this offsets this is as the decrease in </w:t>
+      </w:r>
+      <w:r>
+        <w:t xml:space="preserve">the overall </w:t>
+      </w:r>
+      <w:r>
+        <w:t>fitness to the group by having a low cooperator is offset by the much higher fitness to that low co-operator.</w:t>
+      </w:r>
+      <w:r>
+        <w:t xml:space="preserve"> </w:t>
+      </w:r>
+      <w:r>
+        <w:t xml:space="preserve"> </w:t>
+      </w:r>
       <w:proofErr w:type="gramStart"/>
       <w:r>
-        <w:t>small ,</w:t>
+        <w:t>van</w:t>
       </w:r>
       <w:proofErr w:type="gramEnd"/>
       <w:r>
-        <w:t xml:space="preserve"> but these individuals will have </w:t>
-      </w:r>
-      <w:r>
-        <w:t>greater fitness then the higher co-operators in the group.</w:t>
+        <w:t xml:space="preserve"> </w:t>
+      </w:r>
+      <w:proofErr w:type="spellStart"/>
+      <w:r>
+        <w:t>Veelen</w:t>
+      </w:r>
+      <w:proofErr w:type="spellEnd"/>
+      <w:r>
+        <w:t xml:space="preserve"> et al. (2010) demonstrated analytically it pays for an individual to cooperate within small groups. However it becomes unfavourable to cooperate if an individual finds itself in a large group.  What ‘large’ is depends on the ecological </w:t>
+      </w:r>
+      <w:r>
+        <w:t xml:space="preserve">constraints with a species and population, such as </w:t>
+      </w:r>
+      <w:r>
+        <w:t>the cost of cooperation</w:t>
+      </w:r>
+      <w:r>
+        <w:t>, group carrying capacity</w:t>
+      </w:r>
+      <w:r>
+        <w:t xml:space="preserve"> and the average cooperation level within the group. As the cost of cooperation </w:t>
+      </w:r>
+      <w:r>
+        <w:t>increases and</w:t>
+      </w:r>
+      <w:r>
+        <w:t xml:space="preserve"> the group carrying capacity </w:t>
+      </w:r>
+      <w:r>
+        <w:t>increases</w:t>
+      </w:r>
+      <w:r>
+        <w:t xml:space="preserve"> so what is considered ‘large’ </w:t>
+      </w:r>
+      <w:r>
+        <w:t xml:space="preserve">also </w:t>
+      </w:r>
+      <w:r>
+        <w:t>increases.</w:t>
       </w:r>
     </w:p>
     <w:p>
@@ -6740,158 +7224,38 @@
         <w:spacing w:line="480" w:lineRule="auto"/>
       </w:pPr>
       <w:r>
-        <w:t xml:space="preserve">However when the cost of cooperation is very high this offsets this is as the decrease in </w:t>
-      </w:r>
-      <w:r>
-        <w:t xml:space="preserve">the overall </w:t>
-      </w:r>
-      <w:r>
-        <w:t>fitness to the group by having a low cooperator is offset by the much higher fitness to that low co-operator.</w:t>
-      </w:r>
-    </w:p>
-    <w:p>
-      <w:pPr>
-        <w:tabs>
-          <w:tab w:val="left" w:pos="0"/>
-        </w:tabs>
+        <w:t>This effect of having large groups is mitigated if groups only admit kin.</w:t>
+      </w:r>
+      <w:r>
+        <w:t xml:space="preserve"> </w:t>
+      </w:r>
+      <w:r>
+        <w:t xml:space="preserve">There are many examples of costly altruistic behaviours that are believed to have evolved due to kin selection </w:t>
+      </w:r>
+      <w:proofErr w:type="spellStart"/>
+      <w:r>
+        <w:t>eg</w:t>
+      </w:r>
+      <w:proofErr w:type="spellEnd"/>
+      <w:r>
+        <w:t xml:space="preserve"> (•••)</w:t>
+      </w:r>
+    </w:p>
+    <w:p>
+      <w:pPr>
         <w:spacing w:line="480" w:lineRule="auto"/>
       </w:pPr>
-    </w:p>
-    <w:p>
-      <w:pPr>
-        <w:tabs>
-          <w:tab w:val="left" w:pos="0"/>
-        </w:tabs>
-        <w:spacing w:line="480" w:lineRule="auto"/>
-      </w:pPr>
-    </w:p>
-    <w:p>
-      <w:pPr>
-        <w:tabs>
-          <w:tab w:val="left" w:pos="0"/>
-        </w:tabs>
-        <w:spacing w:line="480" w:lineRule="auto"/>
-      </w:pPr>
-    </w:p>
-    <w:p>
-      <w:pPr>
-        <w:tabs>
-          <w:tab w:val="left" w:pos="0"/>
-        </w:tabs>
-        <w:spacing w:line="480" w:lineRule="auto"/>
-      </w:pPr>
-    </w:p>
-    <w:p>
-      <w:pPr>
-        <w:tabs>
-          <w:tab w:val="left" w:pos="0"/>
-        </w:tabs>
-        <w:spacing w:line="480" w:lineRule="auto"/>
-      </w:pPr>
-      <w:r>
-        <w:t>This effect of having large groups is mitigated if groups only admit kin.</w:t>
-      </w:r>
-    </w:p>
-    <w:p>
-      <w:pPr>
-        <w:tabs>
-          <w:tab w:val="left" w:pos="0"/>
-        </w:tabs>
-        <w:spacing w:line="480" w:lineRule="auto"/>
-      </w:pPr>
-      <w:r>
-        <w:lastRenderedPageBreak/>
-        <w:t xml:space="preserve">However when group carrying capacity is large </w:t>
-      </w:r>
-      <w:r>
-        <w:t>groups</w:t>
-      </w:r>
-      <w:r>
-        <w:t xml:space="preserve"> </w:t>
-      </w:r>
-      <w:r>
-        <w:t>can no longer be so restrictive</w:t>
-      </w:r>
-      <w:r>
-        <w:t>, thus causing</w:t>
-      </w:r>
-      <w:r>
-        <w:t xml:space="preserve"> levels of cooperation </w:t>
-      </w:r>
-      <w:r>
-        <w:t>to drop</w:t>
-      </w:r>
-      <w:r>
-        <w:t>.</w:t>
-      </w:r>
-    </w:p>
-    <w:p>
-      <w:pPr>
-        <w:spacing w:line="480" w:lineRule="auto"/>
-      </w:pPr>
-      <w:r>
-        <w:t xml:space="preserve">It is worth noting that </w:t>
+      <w:r>
+        <w:t>I</w:t>
+      </w:r>
+      <w:r>
+        <w:t xml:space="preserve">t is worth noting that </w:t>
       </w:r>
       <w:r>
         <w:t>the cost of cooperation parameter has little or no effect on all variables when the gro</w:t>
       </w:r>
       <w:r>
         <w:t xml:space="preserve">up carrying capacity is small due to the ability of small groups to restrict entry. </w:t>
-      </w:r>
-    </w:p>
-    <w:p>
-      <w:pPr>
-        <w:spacing w:line="480" w:lineRule="auto"/>
-      </w:pPr>
-      <w:r>
-        <w:t xml:space="preserve">From van </w:t>
-      </w:r>
-      <w:proofErr w:type="spellStart"/>
-      <w:r>
-        <w:t>Veelen</w:t>
-      </w:r>
-      <w:proofErr w:type="spellEnd"/>
-      <w:r>
-        <w:t xml:space="preserve"> (2010): for small groups it pays off for an individual to cooperate. They took the derivative for function x to individual cooperation (symbol</w:t>
-      </w:r>
-      <w:proofErr w:type="gramStart"/>
-      <w:r>
-        <w:t>)  is</w:t>
-      </w:r>
-      <w:proofErr w:type="gramEnd"/>
-      <w:r>
-        <w:t xml:space="preserve"> greater than zero</w:t>
-      </w:r>
-      <w:r>
-        <w:t xml:space="preserve"> for small groups, but becomes unfavourable if an individual finds itself in a large group.  What is ‘large’ depends on the parameter values such as the cost of cooperation and the average cooperation level within the group.</w:t>
-      </w:r>
-      <w:r>
-        <w:t xml:space="preserve"> As the cost of cooperation </w:t>
-      </w:r>
-      <w:proofErr w:type="gramStart"/>
-      <w:r>
-        <w:t xml:space="preserve">increases </w:t>
-      </w:r>
-      <w:r>
-        <w:t xml:space="preserve"> and</w:t>
-      </w:r>
-      <w:proofErr w:type="gramEnd"/>
-      <w:r>
-        <w:t xml:space="preserve"> the group carrying capacity </w:t>
-      </w:r>
-      <w:proofErr w:type="spellStart"/>
-      <w:r>
-        <w:t>increses</w:t>
-      </w:r>
-      <w:proofErr w:type="spellEnd"/>
-      <w:r>
-        <w:t xml:space="preserve"> </w:t>
-      </w:r>
-      <w:r>
-        <w:t>so what is considered ‘large’ increases</w:t>
-      </w:r>
-      <w:r>
-        <w:t>.</w:t>
       </w:r>
     </w:p>
     <w:p>
@@ -6945,6 +7309,7 @@
         </w:rPr>
       </w:pPr>
       <w:r>
+        <w:lastRenderedPageBreak/>
         <w:t xml:space="preserve">Relatedness is correlated with kin preference because, as the amount of kin preference exhibited increases so does the levels of relatedness within groups. </w:t>
       </w:r>
       <w:r>
@@ -7099,21 +7464,45 @@
         <w:rPr>
           <w:rFonts w:ascii="Calibri" w:hAnsi="Calibri" w:cs="CMR10"/>
         </w:rPr>
-        <w:t xml:space="preserve"> (3) in </w:t>
+        <w:t xml:space="preserve"> (3) in Avilés </w:t>
+      </w:r>
+      <w:r>
+        <w:rPr>
+          <w:rFonts w:ascii="Calibri" w:hAnsi="Calibri" w:cs="CMR10"/>
+        </w:rPr>
+        <w:t>(</w:t>
+      </w:r>
+      <w:r>
+        <w:rPr>
+          <w:rFonts w:ascii="Calibri" w:hAnsi="Calibri" w:cs="CMR10"/>
+        </w:rPr>
+        <w:t>1999</w:t>
+      </w:r>
+      <w:r>
+        <w:rPr>
+          <w:rFonts w:ascii="Calibri" w:hAnsi="Calibri" w:cs="CMR10"/>
+        </w:rPr>
+        <w:t>)</w:t>
+      </w:r>
+      <w:r>
+        <w:rPr>
+          <w:rFonts w:ascii="Calibri" w:hAnsi="Calibri" w:cs="CMR10"/>
+        </w:rPr>
+        <w:t xml:space="preserve">; </w:t>
       </w:r>
       <w:proofErr w:type="spellStart"/>
       <w:r>
         <w:rPr>
           <w:rFonts w:ascii="Calibri" w:hAnsi="Calibri" w:cs="CMR10"/>
         </w:rPr>
-        <w:t>Avilés</w:t>
+        <w:t>eqs</w:t>
       </w:r>
       <w:proofErr w:type="spellEnd"/>
       <w:r>
         <w:rPr>
           <w:rFonts w:ascii="Calibri" w:hAnsi="Calibri" w:cs="CMR10"/>
         </w:rPr>
-        <w:t xml:space="preserve"> </w:t>
+        <w:t xml:space="preserve"> (4 &amp; 5) in Appendix of Avilés et al. </w:t>
       </w:r>
       <w:r>
         <w:rPr>
@@ -7125,33 +7514,19 @@
         <w:rPr>
           <w:rFonts w:ascii="Calibri" w:hAnsi="Calibri" w:cs="CMR10"/>
         </w:rPr>
-        <w:t>1999</w:t>
-      </w:r>
-      <w:r>
-        <w:rPr>
-          <w:rFonts w:ascii="Calibri" w:hAnsi="Calibri" w:cs="CMR10"/>
-        </w:rPr>
-        <w:t>)</w:t>
-      </w:r>
-      <w:r>
-        <w:rPr>
-          <w:rFonts w:ascii="Calibri" w:hAnsi="Calibri" w:cs="CMR10"/>
-        </w:rPr>
-        <w:t xml:space="preserve">; </w:t>
-      </w:r>
-      <w:proofErr w:type="spellStart"/>
-      <w:r>
-        <w:rPr>
-          <w:rFonts w:ascii="Calibri" w:hAnsi="Calibri" w:cs="CMR10"/>
-        </w:rPr>
-        <w:t>eqs</w:t>
-      </w:r>
-      <w:proofErr w:type="spellEnd"/>
-      <w:r>
-        <w:rPr>
-          <w:rFonts w:ascii="Calibri" w:hAnsi="Calibri" w:cs="CMR10"/>
-        </w:rPr>
-        <w:t xml:space="preserve"> (4 &amp; 5) in Appendix of Avilés et al. </w:t>
+        <w:t>2004</w:t>
+      </w:r>
+      <w:r>
+        <w:rPr>
+          <w:rFonts w:ascii="Calibri" w:hAnsi="Calibri" w:cs="CMR10"/>
+        </w:rPr>
+        <w:t>),</w:t>
+      </w:r>
+      <w:r>
+        <w:rPr>
+          <w:rFonts w:ascii="Calibri" w:hAnsi="Calibri" w:cs="CMR10"/>
+        </w:rPr>
+        <w:t xml:space="preserve"> and Table 1 of Van Veelen et al. </w:t>
       </w:r>
       <w:r>
         <w:rPr>
@@ -7163,30 +7538,6 @@
         <w:rPr>
           <w:rFonts w:ascii="Calibri" w:hAnsi="Calibri" w:cs="CMR10"/>
         </w:rPr>
-        <w:t>2004</w:t>
-      </w:r>
-      <w:r>
-        <w:rPr>
-          <w:rFonts w:ascii="Calibri" w:hAnsi="Calibri" w:cs="CMR10"/>
-        </w:rPr>
-        <w:t>),</w:t>
-      </w:r>
-      <w:r>
-        <w:rPr>
-          <w:rFonts w:ascii="Calibri" w:hAnsi="Calibri" w:cs="CMR10"/>
-        </w:rPr>
-        <w:t xml:space="preserve"> and Table 1 of Van Veelen et al. </w:t>
-      </w:r>
-      <w:r>
-        <w:rPr>
-          <w:rFonts w:ascii="Calibri" w:hAnsi="Calibri" w:cs="CMR10"/>
-        </w:rPr>
-        <w:t>(</w:t>
-      </w:r>
-      <w:r>
-        <w:rPr>
-          <w:rFonts w:ascii="Calibri" w:hAnsi="Calibri" w:cs="CMR10"/>
-        </w:rPr>
         <w:t>2010)</w:t>
       </w:r>
       <w:r>
@@ -7207,7 +7558,6 @@
         <w:rPr>
           <w:rFonts w:ascii="Calibri" w:hAnsi="Calibri" w:cs="CMR10"/>
         </w:rPr>
-        <w:lastRenderedPageBreak/>
         <w:t>The c</w:t>
       </w:r>
       <w:r>
@@ -7550,7 +7900,7 @@
 </file>
 
 <file path=word/comments.xml><?xml version="1.0" encoding="utf-8"?>
-<w:comments xmlns:wpc="http://schemas.microsoft.com/office/word/2010/wordprocessingCanvas" xmlns:mc="http://schemas.openxmlformats.org/markup-compatibility/2006" xmlns:o="urn:schemas-microsoft-com:office:office" xmlns:r="http://schemas.openxmlformats.org/officeDocument/2006/relationships" xmlns:m="http://schemas.openxmlformats.org/officeDocument/2006/math" xmlns:v="urn:schemas-microsoft-com:vml" xmlns:wp14="http://schemas.microsoft.com/office/word/2010/wordprocessingDrawing" xmlns:wp="http://schemas.openxmlformats.org/drawingml/2006/wordprocessingDrawing" xmlns:w10="urn:schemas-microsoft-com:office:word" xmlns:w="http://schemas.openxmlformats.org/wordprocessingml/2006/main" xmlns:w14="http://schemas.microsoft.com/office/word/2010/wordml" xmlns:wpg="http://schemas.microsoft.com/office/word/2010/wordprocessingGroup" xmlns:wpi="http://schemas.microsoft.com/office/word/2010/wordprocessingInk" xmlns:wne="http://schemas.microsoft.com/office/word/2006/wordml" xmlns:wps="http://schemas.microsoft.com/office/word/2010/wordprocessingShape" mc:Ignorable="w14 wp14">
+<w:comments xmlns:ve="http://schemas.openxmlformats.org/markup-compatibility/2006" xmlns:o="urn:schemas-microsoft-com:office:office" xmlns:r="http://schemas.openxmlformats.org/officeDocument/2006/relationships" xmlns:m="http://schemas.openxmlformats.org/officeDocument/2006/math" xmlns:v="urn:schemas-microsoft-com:vml" xmlns:wp="http://schemas.openxmlformats.org/drawingml/2006/wordprocessingDrawing" xmlns:w10="urn:schemas-microsoft-com:office:word" xmlns:w="http://schemas.openxmlformats.org/wordprocessingml/2006/main" xmlns:wne="http://schemas.microsoft.com/office/word/2006/wordml">
   <w:comment w:id="0" w:author="Ruth" w:date="2013-01-15T17:16:00Z" w:initials="R">
     <w:p>
       <w:pPr>
@@ -7625,7 +7975,7 @@
       </w:pPr>
     </w:p>
   </w:comment>
-  <w:comment w:id="7" w:author="Julian Garcia" w:date="2012-12-17T15:27:00Z" w:initials="JG">
+  <w:comment w:id="3" w:author="Julian Garcia" w:date="2012-12-17T15:27:00Z" w:initials="JG">
     <w:p>
       <w:pPr>
         <w:pStyle w:val="CommentText"/>
@@ -7641,7 +7991,7 @@
       </w:r>
     </w:p>
   </w:comment>
-  <w:comment w:id="10" w:author="Ruth" w:date="2013-01-15T17:52:00Z" w:initials="R">
+  <w:comment w:id="6" w:author="Ruth" w:date="2013-01-15T17:52:00Z" w:initials="R">
     <w:p>
       <w:pPr>
         <w:pStyle w:val="CommentText"/>
@@ -7657,7 +8007,7 @@
       </w:r>
     </w:p>
   </w:comment>
-  <w:comment w:id="12" w:author="Ruth" w:date="2012-12-04T18:09:00Z" w:initials="R">
+  <w:comment w:id="8" w:author="Ruth" w:date="2012-12-04T18:09:00Z" w:initials="R">
     <w:p>
       <w:pPr>
         <w:pStyle w:val="CommentText"/>
@@ -7673,7 +8023,7 @@
       </w:r>
     </w:p>
   </w:comment>
-  <w:comment w:id="11" w:author="Leticia Aviles" w:date="2012-12-04T18:09:00Z" w:initials="LA">
+  <w:comment w:id="7" w:author="Leticia Aviles" w:date="2012-12-04T18:09:00Z" w:initials="LA">
     <w:p>
       <w:pPr>
         <w:pStyle w:val="CommentText"/>
@@ -7693,27 +8043,43 @@
       </w:r>
       <w:proofErr w:type="gramEnd"/>
       <w:r>
-        <w:t xml:space="preserve">3) in </w:t>
+        <w:t xml:space="preserve">3) in Avilés 1999 (or </w:t>
       </w:r>
       <w:proofErr w:type="spellStart"/>
       <w:r>
-        <w:t>Avilés</w:t>
+        <w:t>eq</w:t>
       </w:r>
       <w:proofErr w:type="spellEnd"/>
       <w:r>
-        <w:t xml:space="preserve"> 1999 (or </w:t>
+        <w:t>(5) in the Appendix of Avilés et al. 2004). The optimum group size, below which the group-size dependent component of admission is less than 1, equals gamma/c.  Perhaps show lines for the optimum and stable group sizes in the figure? Here gamma corresponds to the average cooperative tendencies of a group or the global average cooperative tendencies, if we are looking at overall equilibrium states (see also Van Veelen et al 2010).</w:t>
+      </w:r>
+    </w:p>
+  </w:comment>
+  <w:comment w:id="10" w:author="Ruth Sharpe" w:date="2013-01-22T17:54:00Z" w:initials="RS">
+    <w:p>
+      <w:pPr>
+        <w:pStyle w:val="CommentText"/>
+      </w:pPr>
+      <w:r>
+        <w:rPr>
+          <w:rStyle w:val="CommentReference"/>
+        </w:rPr>
+        <w:annotationRef/>
+      </w:r>
+      <w:r>
+        <w:t xml:space="preserve">Really, check that! And check what van </w:t>
       </w:r>
       <w:proofErr w:type="spellStart"/>
       <w:r>
-        <w:t>eq</w:t>
+        <w:t>Veelen</w:t>
       </w:r>
       <w:proofErr w:type="spellEnd"/>
       <w:r>
-        <w:t>(5) in the Appendix of Avilés et al. 2004). The optimum group size, below which the group-size dependent component of admission is less than 1, equals gamma/c.  Perhaps show lines for the optimum and stable group sizes in the figure? Here gamma corresponds to the average cooperative tendencies of a group or the global average cooperative tendencies, if we are looking at overall equilibrium states (see also Van Veelen et al 2010).</w:t>
+        <w:t xml:space="preserve"> really says</w:t>
       </w:r>
     </w:p>
   </w:comment>
-  <w:comment w:id="14" w:author="Leticia Aviles" w:date="2013-01-22T17:53:00Z" w:initials="LA">
+  <w:comment w:id="11" w:author="Ruth" w:date="2013-01-28T16:29:00Z" w:initials="R">
     <w:p>
       <w:pPr>
         <w:pStyle w:val="CommentText"/>
@@ -7725,51 +8091,11 @@
         <w:annotationRef/>
       </w:r>
       <w:r>
-        <w:t xml:space="preserve">This paragraph, or some variant, can be part of the abstract or the first paragraph of the Discussion.  </w:t>
+        <w:t>Check these other ones</w:t>
       </w:r>
     </w:p>
   </w:comment>
-  <w:comment w:id="15" w:author="Ruth Sharpe" w:date="2013-01-22T17:54:00Z" w:initials="RS">
-    <w:p>
-      <w:pPr>
-        <w:pStyle w:val="CommentText"/>
-      </w:pPr>
-      <w:r>
-        <w:rPr>
-          <w:rStyle w:val="CommentReference"/>
-        </w:rPr>
-        <w:annotationRef/>
-      </w:r>
-      <w:r>
-        <w:t xml:space="preserve">Really, check that! And check what van </w:t>
-      </w:r>
-      <w:proofErr w:type="spellStart"/>
-      <w:r>
-        <w:t>Veelen</w:t>
-      </w:r>
-      <w:proofErr w:type="spellEnd"/>
-      <w:r>
-        <w:t xml:space="preserve"> really says</w:t>
-      </w:r>
-    </w:p>
-  </w:comment>
-  <w:comment w:id="16" w:author="Ruth" w:date="2013-01-21T17:06:00Z" w:initials="R">
-    <w:p>
-      <w:pPr>
-        <w:pStyle w:val="CommentText"/>
-      </w:pPr>
-      <w:r>
-        <w:rPr>
-          <w:rStyle w:val="CommentReference"/>
-        </w:rPr>
-        <w:annotationRef/>
-      </w:r>
-      <w:r>
-        <w:t>Check this – find paper</w:t>
-      </w:r>
-    </w:p>
-  </w:comment>
-  <w:comment w:id="17" w:author="Ruth" w:date="2013-01-21T17:16:00Z" w:initials="R">
+  <w:comment w:id="12" w:author="Ruth" w:date="2013-01-21T17:16:00Z" w:initials="R">
     <w:p>
       <w:pPr>
         <w:tabs>
@@ -7822,7 +8148,7 @@
       </w:pPr>
     </w:p>
   </w:comment>
-  <w:comment w:id="18" w:author="Ruth" w:date="2013-01-21T17:18:00Z" w:initials="R">
+  <w:comment w:id="13" w:author="Ruth" w:date="2013-01-21T17:18:00Z" w:initials="R">
     <w:p>
       <w:pPr>
         <w:tabs>
@@ -7864,7 +8190,7 @@
       </w:pPr>
     </w:p>
   </w:comment>
-  <w:comment w:id="19" w:author="Leticia Aviles" w:date="2013-01-21T17:52:00Z" w:initials="LA">
+  <w:comment w:id="14" w:author="Leticia Aviles" w:date="2013-01-21T17:52:00Z" w:initials="LA">
     <w:p>
       <w:pPr>
         <w:pStyle w:val="CommentText"/>
@@ -7892,7 +8218,7 @@
 </file>
 
 <file path=word/numbering.xml><?xml version="1.0" encoding="utf-8"?>
-<w:numbering xmlns:wpc="http://schemas.microsoft.com/office/word/2010/wordprocessingCanvas" xmlns:mc="http://schemas.openxmlformats.org/markup-compatibility/2006" xmlns:o="urn:schemas-microsoft-com:office:office" xmlns:r="http://schemas.openxmlformats.org/officeDocument/2006/relationships" xmlns:m="http://schemas.openxmlformats.org/officeDocument/2006/math" xmlns:v="urn:schemas-microsoft-com:vml" xmlns:wp14="http://schemas.microsoft.com/office/word/2010/wordprocessingDrawing" xmlns:wp="http://schemas.openxmlformats.org/drawingml/2006/wordprocessingDrawing" xmlns:w10="urn:schemas-microsoft-com:office:word" xmlns:w="http://schemas.openxmlformats.org/wordprocessingml/2006/main" xmlns:w14="http://schemas.microsoft.com/office/word/2010/wordml" xmlns:wpg="http://schemas.microsoft.com/office/word/2010/wordprocessingGroup" xmlns:wpi="http://schemas.microsoft.com/office/word/2010/wordprocessingInk" xmlns:wne="http://schemas.microsoft.com/office/word/2006/wordml" xmlns:wps="http://schemas.microsoft.com/office/word/2010/wordprocessingShape" mc:Ignorable="w14 wp14">
+<w:numbering xmlns:ve="http://schemas.openxmlformats.org/markup-compatibility/2006" xmlns:o="urn:schemas-microsoft-com:office:office" xmlns:r="http://schemas.openxmlformats.org/officeDocument/2006/relationships" xmlns:m="http://schemas.openxmlformats.org/officeDocument/2006/math" xmlns:v="urn:schemas-microsoft-com:vml" xmlns:wp="http://schemas.openxmlformats.org/drawingml/2006/wordprocessingDrawing" xmlns:w10="urn:schemas-microsoft-com:office:word" xmlns:w="http://schemas.openxmlformats.org/wordprocessingml/2006/main" xmlns:wne="http://schemas.microsoft.com/office/word/2006/wordml">
   <w:abstractNum w:abstractNumId="0">
     <w:nsid w:val="04E855EE"/>
     <w:multiLevelType w:val="hybridMultilevel"/>
@@ -8593,7 +8919,7 @@
 </file>
 
 <file path=word/styles.xml><?xml version="1.0" encoding="utf-8"?>
-<w:styles xmlns:mc="http://schemas.openxmlformats.org/markup-compatibility/2006" xmlns:r="http://schemas.openxmlformats.org/officeDocument/2006/relationships" xmlns:w="http://schemas.openxmlformats.org/wordprocessingml/2006/main" xmlns:w14="http://schemas.microsoft.com/office/word/2010/wordml" mc:Ignorable="w14">
+<w:styles xmlns:r="http://schemas.openxmlformats.org/officeDocument/2006/relationships" xmlns:w="http://schemas.openxmlformats.org/wordprocessingml/2006/main">
   <w:docDefaults>
     <w:rPrDefault>
       <w:rPr>
@@ -8756,7 +9082,6 @@
   <w:style w:type="character" w:default="1" w:styleId="DefaultParagraphFont">
     <w:name w:val="Default Paragraph Font"/>
     <w:uiPriority w:val="1"/>
-    <w:semiHidden/>
     <w:unhideWhenUsed/>
   </w:style>
   <w:style w:type="table" w:default="1" w:styleId="TableNormal">
@@ -8764,6 +9089,7 @@
     <w:uiPriority w:val="99"/>
     <w:semiHidden/>
     <w:unhideWhenUsed/>
+    <w:qFormat/>
     <w:tblPr>
       <w:tblInd w:w="0" w:type="dxa"/>
       <w:tblCellMar>

</xml_diff>

<commit_message>
end of day 29th
</commit_message>
<xml_diff>
--- a/SimPaperDocs/Aviles et al KinPreEvol.docx
+++ b/SimPaperDocs/Aviles et al KinPreEvol.docx
@@ -1,7 +1,39 @@
 
 <file path=word/document.xml><?xml version="1.0" encoding="utf-8"?>
-<w:document xmlns:ve="http://schemas.openxmlformats.org/markup-compatibility/2006" xmlns:o="urn:schemas-microsoft-com:office:office" xmlns:r="http://schemas.openxmlformats.org/officeDocument/2006/relationships" xmlns:m="http://schemas.openxmlformats.org/officeDocument/2006/math" xmlns:v="urn:schemas-microsoft-com:vml" xmlns:wp="http://schemas.openxmlformats.org/drawingml/2006/wordprocessingDrawing" xmlns:w10="urn:schemas-microsoft-com:office:word" xmlns:w="http://schemas.openxmlformats.org/wordprocessingml/2006/main" xmlns:wne="http://schemas.microsoft.com/office/word/2006/wordml">
+<w:document xmlns:wpc="http://schemas.microsoft.com/office/word/2010/wordprocessingCanvas" xmlns:mc="http://schemas.openxmlformats.org/markup-compatibility/2006" xmlns:o="urn:schemas-microsoft-com:office:office" xmlns:r="http://schemas.openxmlformats.org/officeDocument/2006/relationships" xmlns:m="http://schemas.openxmlformats.org/officeDocument/2006/math" xmlns:v="urn:schemas-microsoft-com:vml" xmlns:wp14="http://schemas.microsoft.com/office/word/2010/wordprocessingDrawing" xmlns:wp="http://schemas.openxmlformats.org/drawingml/2006/wordprocessingDrawing" xmlns:w10="urn:schemas-microsoft-com:office:word" xmlns:w="http://schemas.openxmlformats.org/wordprocessingml/2006/main" xmlns:w14="http://schemas.microsoft.com/office/word/2010/wordml" xmlns:wpg="http://schemas.microsoft.com/office/word/2010/wordprocessingGroup" xmlns:wpi="http://schemas.microsoft.com/office/word/2010/wordprocessingInk" xmlns:wne="http://schemas.microsoft.com/office/word/2006/wordml" xmlns:wps="http://schemas.microsoft.com/office/word/2010/wordprocessingShape" mc:Ignorable="w14 wp14">
   <w:body>
+    <w:p>
+      <w:pPr>
+        <w:spacing w:line="480" w:lineRule="auto"/>
+        <w:rPr>
+          <w:b/>
+          <w:lang w:val="en-CA"/>
+        </w:rPr>
+      </w:pPr>
+      <w:r>
+        <w:rPr>
+          <w:b/>
+          <w:lang w:val="en-CA"/>
+        </w:rPr>
+        <w:t xml:space="preserve">Simulation Paper Outline: The Evolution </w:t>
+      </w:r>
+      <w:proofErr w:type="gramStart"/>
+      <w:r>
+        <w:rPr>
+          <w:b/>
+          <w:lang w:val="en-CA"/>
+        </w:rPr>
+        <w:t>Of</w:t>
+      </w:r>
+      <w:proofErr w:type="gramEnd"/>
+      <w:r>
+        <w:rPr>
+          <w:b/>
+          <w:lang w:val="en-CA"/>
+        </w:rPr>
+        <w:t xml:space="preserve"> Kin Preference</w:t>
+      </w:r>
+    </w:p>
     <w:p>
       <w:pPr>
         <w:spacing w:line="480" w:lineRule="auto"/>
@@ -16,23 +48,6 @@
           <w:b/>
           <w:lang w:val="en-CA"/>
         </w:rPr>
-        <w:t>Simulation Paper Outline: The Evolution Of Kin Preference</w:t>
-      </w:r>
-    </w:p>
-    <w:p>
-      <w:pPr>
-        <w:spacing w:line="480" w:lineRule="auto"/>
-        <w:jc w:val="center"/>
-        <w:rPr>
-          <w:b/>
-          <w:lang w:val="en-CA"/>
-        </w:rPr>
-      </w:pPr>
-      <w:r>
-        <w:rPr>
-          <w:b/>
-          <w:lang w:val="en-CA"/>
-        </w:rPr>
         <w:t>Sept 2012</w:t>
       </w:r>
       <w:r>
@@ -704,7 +719,6 @@
       <w:pPr>
         <w:spacing w:line="480" w:lineRule="auto"/>
         <w:rPr>
-          <w:i/>
           <w:lang w:val="en-CA"/>
         </w:rPr>
       </w:pPr>
@@ -921,7 +935,7 @@
         <w:rPr>
           <w:lang w:val="en-CA"/>
         </w:rPr>
-        <w:t xml:space="preserve">We assume that the number of offspring produce per capita is maximized in groups of intermediate size as this reflects that the benefits </w:t>
+        <w:t xml:space="preserve">We assume that the number of offspring produce per capita is maximized in groups of intermediate size as this reflects the benefits </w:t>
       </w:r>
       <w:r>
         <w:rPr>
@@ -1085,7 +1099,7 @@
           <w:insideH w:val="none" w:sz="0" w:space="0" w:color="auto"/>
           <w:insideV w:val="none" w:sz="0" w:space="0" w:color="auto"/>
         </w:tblBorders>
-        <w:tblLook w:val="04A0"/>
+        <w:tblLook w:val="04A0" w:firstRow="1" w:lastRow="0" w:firstColumn="1" w:lastColumn="0" w:noHBand="0" w:noVBand="1"/>
       </w:tblPr>
       <w:tblGrid>
         <w:gridCol w:w="8472"/>
@@ -1504,6 +1518,7 @@
         <w:rPr>
           <w:rFonts w:cs="CMMI10"/>
         </w:rPr>
+        <w:lastRenderedPageBreak/>
         <w:sym w:font="Mathematica1" w:char="F067"/>
       </w:r>
       <w:proofErr w:type="spellStart"/>
@@ -1526,7 +1541,6 @@
         <w:rPr>
           <w:lang w:val="en-CA"/>
         </w:rPr>
-        <w:lastRenderedPageBreak/>
         <w:t>is</w:t>
       </w:r>
       <w:proofErr w:type="gramEnd"/>
@@ -2036,13 +2050,7 @@
         <w:rPr>
           <w:rFonts w:cs="CMR10"/>
         </w:rPr>
-        <w:t xml:space="preserve">fore the group formation phase </w:t>
-      </w:r>
-      <w:r>
-        <w:rPr>
-          <w:rFonts w:cs="CMR10"/>
-        </w:rPr>
-        <w:t>(reference)</w:t>
+        <w:t>fore the group formation phase</w:t>
       </w:r>
       <w:r>
         <w:rPr>
@@ -2182,13 +2190,7 @@
         <w:rPr>
           <w:rFonts w:cs="CMR10"/>
         </w:rPr>
-        <w:t>one</w:t>
-      </w:r>
-      <w:r>
-        <w:rPr>
-          <w:rFonts w:cs="CMR10"/>
-        </w:rPr>
-        <w:t xml:space="preserve"> at a time</w:t>
+        <w:t>one at a time</w:t>
       </w:r>
       <w:r>
         <w:rPr>
@@ -2200,13 +2202,7 @@
         <w:rPr>
           <w:rFonts w:cs="CMR10"/>
         </w:rPr>
-        <w:t>. Each i</w:t>
-      </w:r>
-      <w:r>
-        <w:rPr>
-          <w:rFonts w:cs="CMR10"/>
-        </w:rPr>
-        <w:t>ndividual</w:t>
+        <w:t>. Each individual</w:t>
       </w:r>
       <w:r>
         <w:rPr>
@@ -2302,13 +2298,7 @@
         <w:rPr>
           <w:rFonts w:cs="CMR10"/>
         </w:rPr>
-        <w:t xml:space="preserve"> We assume that there are ecological limits on the size of the global population by having only a limited number of available nesting sites. Individuals that do not get admitted to any of the nesting sites are discarde</w:t>
-      </w:r>
-      <w:r>
-        <w:rPr>
-          <w:rFonts w:cs="CMR10"/>
-        </w:rPr>
-        <w:t>d.</w:t>
+        <w:t xml:space="preserve"> We assume that there are ecological limits on the size of the global population by having only a limited number of available nesting sites. Individuals that do not get admitted to any of the nesting sites are discarded.</w:t>
       </w:r>
       <w:r>
         <w:rPr>
@@ -2370,7 +2360,7 @@
           <w:insideH w:val="none" w:sz="0" w:space="0" w:color="auto"/>
           <w:insideV w:val="none" w:sz="0" w:space="0" w:color="auto"/>
         </w:tblBorders>
-        <w:tblLook w:val="04A0"/>
+        <w:tblLook w:val="04A0" w:firstRow="1" w:lastRow="0" w:firstColumn="1" w:lastColumn="0" w:noHBand="0" w:noVBand="1"/>
       </w:tblPr>
       <w:tblGrid>
         <w:gridCol w:w="8755"/>
@@ -2740,20 +2730,10 @@
         <w:spacing w:after="0" w:line="480" w:lineRule="auto"/>
         <w:rPr>
           <w:rFonts w:cs="CMR10"/>
-          <w:i/>
-        </w:rPr>
-      </w:pPr>
-    </w:p>
-    <w:p>
-      <w:pPr>
-        <w:autoSpaceDE w:val="0"/>
-        <w:autoSpaceDN w:val="0"/>
-        <w:adjustRightInd w:val="0"/>
-        <w:spacing w:after="0" w:line="480" w:lineRule="auto"/>
-        <w:rPr>
-          <w:rFonts w:cs="CMR10"/>
-        </w:rPr>
-      </w:pPr>
+        </w:rPr>
+      </w:pPr>
+      <w:bookmarkStart w:id="3" w:name="_GoBack"/>
+      <w:bookmarkEnd w:id="3"/>
       <w:r>
         <w:rPr>
           <w:rFonts w:cs="CMR10"/>
@@ -2945,7 +2925,7 @@
           <w:insideH w:val="none" w:sz="0" w:space="0" w:color="auto"/>
           <w:insideV w:val="none" w:sz="0" w:space="0" w:color="auto"/>
         </w:tblBorders>
-        <w:tblLook w:val="04A0"/>
+        <w:tblLook w:val="04A0" w:firstRow="1" w:lastRow="0" w:firstColumn="1" w:lastColumn="0" w:noHBand="0" w:noVBand="1"/>
       </w:tblPr>
       <w:tblGrid>
         <w:gridCol w:w="8755"/>
@@ -3379,7 +3359,6 @@
         <w:rPr>
           <w:rFonts w:cs="CMR10"/>
         </w:rPr>
-        <w:lastRenderedPageBreak/>
         <w:t>where</w:t>
       </w:r>
       <w:proofErr w:type="gramEnd"/>
@@ -3511,7 +3490,7 @@
         </w:rPr>
         <w:t xml:space="preserve"> being the kinship preference of individual </w:t>
       </w:r>
-      <w:commentRangeStart w:id="3"/>
+      <w:commentRangeStart w:id="4"/>
       <w:proofErr w:type="spellStart"/>
       <w:r>
         <w:rPr>
@@ -3519,13 +3498,13 @@
         </w:rPr>
         <w:t>i</w:t>
       </w:r>
-      <w:commentRangeEnd w:id="3"/>
+      <w:commentRangeEnd w:id="4"/>
       <w:proofErr w:type="spellEnd"/>
       <w:r>
         <w:rPr>
           <w:rStyle w:val="CommentReference"/>
         </w:rPr>
-        <w:commentReference w:id="3"/>
+        <w:commentReference w:id="4"/>
       </w:r>
       <w:r>
         <w:rPr>
@@ -3537,7 +3516,14 @@
         <w:rPr>
           <w:rFonts w:eastAsiaTheme="minorEastAsia" w:cs="CMR10"/>
         </w:rPr>
-        <w:t xml:space="preserve">Relatedness is computed by keeping track of pedigree relationships up to the great grandmother generation, </w:t>
+        <w:t xml:space="preserve">Relatedness is </w:t>
+      </w:r>
+      <w:r>
+        <w:rPr>
+          <w:rFonts w:eastAsiaTheme="minorEastAsia" w:cs="CMR10"/>
+        </w:rPr>
+        <w:lastRenderedPageBreak/>
+        <w:t xml:space="preserve">computed by keeping track of pedigree relationships up to the great grandmother generation, </w:t>
       </w:r>
       <w:r>
         <w:t>a task that is facilitated by the fact that all offspring within one clutch have the same father.</w:t>
@@ -3623,7 +3609,7 @@
         </w:rPr>
         <w:t xml:space="preserve">. For </w:t>
       </w:r>
-      <w:del w:id="4" w:author="Julian Garcia" w:date="2012-12-17T15:31:00Z">
+      <w:del w:id="5" w:author="Julian Garcia" w:date="2012-12-17T15:31:00Z">
         <w:r>
           <w:rPr>
             <w:rFonts w:cs="CMMI10"/>
@@ -3632,7 +3618,7 @@
           <w:delText xml:space="preserve">t </w:delText>
         </w:r>
       </w:del>
-      <w:ins w:id="5" w:author="Julian Garcia" w:date="2012-12-17T15:31:00Z">
+      <w:ins w:id="6" w:author="Julian Garcia" w:date="2012-12-17T15:31:00Z">
         <w:r>
           <w:rPr>
             <w:rFonts w:cs="CMMI10"/>
@@ -3737,7 +3723,7 @@
               <o:lock v:ext="edit" aspectratio="t"/>
             </v:shapetype>
             <v:shape id="Picture 5" o:spid="_x0000_s1027" type="#_x0000_t75" style="position:absolute;left:14036;top:6430;width:58102;height:58103;visibility:visible" o:gfxdata="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">
-              <v:imagedata r:id="rId6" o:title="Rplot"/>
+              <v:imagedata r:id="rId7" o:title="Rplot"/>
             </v:shape>
             <v:shapetype id="_x0000_t202" coordsize="21600,21600" o:spt="202" path="m,l,21600r21600,l21600,xe">
               <v:stroke joinstyle="miter"/>
@@ -3973,6 +3959,7 @@
           <w:rFonts w:cs="CMR10"/>
           <w:b/>
         </w:rPr>
+        <w:lastRenderedPageBreak/>
         <w:t xml:space="preserve"> </w:t>
       </w:r>
       <w:r>
@@ -4047,7 +4034,7 @@
       <w:tblPr>
         <w:tblStyle w:val="TableGrid"/>
         <w:tblW w:w="4404" w:type="dxa"/>
-        <w:tblLook w:val="04A0"/>
+        <w:tblLook w:val="04A0" w:firstRow="1" w:lastRow="0" w:firstColumn="1" w:lastColumn="0" w:noHBand="0" w:noVBand="1"/>
       </w:tblPr>
       <w:tblGrid>
         <w:gridCol w:w="782"/>
@@ -4362,19 +4349,19 @@
         </w:rPr>
         <w:t xml:space="preserve"> determines the level of kin preference that evolves in the system.  As the intrinsic rate of growth increases the level of kin preference increases until a threshold of about </w:t>
       </w:r>
-      <w:commentRangeStart w:id="6"/>
+      <w:commentRangeStart w:id="7"/>
       <w:r>
         <w:rPr>
           <w:lang w:val="en-CA"/>
         </w:rPr>
         <w:t>0.9</w:t>
       </w:r>
-      <w:commentRangeEnd w:id="6"/>
+      <w:commentRangeEnd w:id="7"/>
       <w:r>
         <w:rPr>
           <w:rStyle w:val="CommentReference"/>
         </w:rPr>
-        <w:commentReference w:id="6"/>
+        <w:commentReference w:id="7"/>
       </w:r>
       <w:r>
         <w:rPr>
@@ -4392,251 +4379,261 @@
         <w:rPr>
           <w:lang w:val="en-CA"/>
         </w:rPr>
-        <w:t xml:space="preserve">, therefore, </w:t>
-      </w:r>
+        <w:t>, therefore, dictates</w:t>
+      </w:r>
+      <w:r>
+        <w:rPr>
+          <w:lang w:val="en-CA"/>
+        </w:rPr>
+        <w:t xml:space="preserve"> the </w:t>
+      </w:r>
+      <w:r>
+        <w:rPr>
+          <w:lang w:val="en-CA"/>
+        </w:rPr>
+        <w:t xml:space="preserve">kin </w:t>
+      </w:r>
+      <w:r>
+        <w:rPr>
+          <w:lang w:val="en-CA"/>
+        </w:rPr>
+        <w:t>composition of groups</w:t>
+      </w:r>
+      <w:r>
+        <w:rPr>
+          <w:lang w:val="en-CA"/>
+        </w:rPr>
+        <w:t xml:space="preserve"> that form</w:t>
+      </w:r>
+      <w:r>
+        <w:rPr>
+          <w:lang w:val="en-CA"/>
+        </w:rPr>
+        <w:t>, the level of kin preference that evolves and the group size.</w:t>
+      </w:r>
+    </w:p>
+    <w:p>
+      <w:pPr>
+        <w:spacing w:line="480" w:lineRule="auto"/>
+        <w:rPr>
+          <w:lang w:val="en-CA"/>
+        </w:rPr>
+      </w:pPr>
       <w:r>
         <w:rPr>
           <w:lang w:val="en-CA"/>
         </w:rPr>
         <w:lastRenderedPageBreak/>
-        <w:t>dictates</w:t>
-      </w:r>
-      <w:r>
-        <w:rPr>
+        <w:t>The sizes of groups that form</w:t>
+      </w:r>
+      <w:r>
+        <w:rPr>
+          <w:lang w:val="en-CA"/>
+        </w:rPr>
+        <w:t xml:space="preserve"> depends</w:t>
+      </w:r>
+      <w:r>
+        <w:rPr>
+          <w:lang w:val="en-CA"/>
+        </w:rPr>
+        <w:t xml:space="preserve"> mainly</w:t>
+      </w:r>
+      <w:r>
+        <w:rPr>
+          <w:lang w:val="en-CA"/>
+        </w:rPr>
+        <w:t xml:space="preserve"> on the carrying capacity</w:t>
+      </w:r>
+      <w:r>
+        <w:rPr>
+          <w:lang w:val="en-CA"/>
+        </w:rPr>
+        <w:t>, unless the cost of cooperation is high and r low in which case low levels of cooperation do not evolve and therefore groups remains small</w:t>
+      </w:r>
+    </w:p>
+    <w:p>
+      <w:pPr>
+        <w:spacing w:line="480" w:lineRule="auto"/>
+        <w:rPr>
+          <w:lang w:val="en-CA"/>
+        </w:rPr>
+      </w:pPr>
+      <w:r>
+        <w:rPr>
+          <w:highlight w:val="cyan"/>
+          <w:lang w:val="en-CA"/>
+        </w:rPr>
+        <w:t xml:space="preserve">Then talk about how the </w:t>
+      </w:r>
+      <w:r>
+        <w:rPr>
+          <w:highlight w:val="cyan"/>
+          <w:lang w:val="en-CA"/>
+        </w:rPr>
+        <w:t xml:space="preserve">size of the </w:t>
+      </w:r>
+      <w:r>
+        <w:rPr>
+          <w:highlight w:val="cyan"/>
+          <w:lang w:val="en-CA"/>
+        </w:rPr>
+        <w:t>group</w:t>
+      </w:r>
+      <w:r>
+        <w:rPr>
+          <w:highlight w:val="cyan"/>
+          <w:lang w:val="en-CA"/>
+        </w:rPr>
+        <w:t>s formed</w:t>
+      </w:r>
+      <w:r>
+        <w:rPr>
+          <w:highlight w:val="cyan"/>
+          <w:lang w:val="en-CA"/>
+        </w:rPr>
+        <w:t xml:space="preserve"> depends</w:t>
+      </w:r>
+      <w:r>
+        <w:rPr>
+          <w:highlight w:val="cyan"/>
+          <w:lang w:val="en-CA"/>
+        </w:rPr>
+        <w:t xml:space="preserve"> on the group carrying capacity and </w:t>
+      </w:r>
+      <w:r>
+        <w:rPr>
+          <w:highlight w:val="cyan"/>
+          <w:lang w:val="en-CA"/>
+        </w:rPr>
+        <w:t>on the average cooperative tendencies of group</w:t>
+      </w:r>
+      <w:r>
+        <w:rPr>
+          <w:highlight w:val="cyan"/>
+          <w:lang w:val="en-CA"/>
+        </w:rPr>
+        <w:t>s</w:t>
+      </w:r>
+      <w:r>
+        <w:rPr>
+          <w:highlight w:val="cyan"/>
+          <w:lang w:val="en-CA"/>
+        </w:rPr>
+        <w:t xml:space="preserve">, which in turn </w:t>
+      </w:r>
+      <w:r>
+        <w:rPr>
+          <w:highlight w:val="cyan"/>
+          <w:lang w:val="en-CA"/>
+        </w:rPr>
+        <w:t>are influenced by</w:t>
+      </w:r>
+      <w:r>
+        <w:rPr>
+          <w:highlight w:val="cyan"/>
           <w:lang w:val="en-CA"/>
         </w:rPr>
         <w:t xml:space="preserve"> the </w:t>
       </w:r>
       <w:r>
         <w:rPr>
-          <w:lang w:val="en-CA"/>
-        </w:rPr>
-        <w:t xml:space="preserve">kin </w:t>
-      </w:r>
-      <w:r>
-        <w:rPr>
-          <w:lang w:val="en-CA"/>
-        </w:rPr>
-        <w:t>composition of groups</w:t>
-      </w:r>
-      <w:r>
-        <w:rPr>
-          <w:lang w:val="en-CA"/>
-        </w:rPr>
-        <w:t xml:space="preserve"> that form</w:t>
-      </w:r>
-      <w:r>
-        <w:rPr>
-          <w:lang w:val="en-CA"/>
-        </w:rPr>
-        <w:t>, the level of kin preference that evolves and the group size.</w:t>
-      </w:r>
-    </w:p>
-    <w:p>
-      <w:pPr>
-        <w:spacing w:line="480" w:lineRule="auto"/>
-        <w:rPr>
-          <w:lang w:val="en-CA"/>
-        </w:rPr>
-      </w:pPr>
-      <w:r>
-        <w:rPr>
-          <w:lang w:val="en-CA"/>
-        </w:rPr>
-        <w:t>The sizes of groups that form</w:t>
-      </w:r>
-      <w:r>
-        <w:rPr>
-          <w:lang w:val="en-CA"/>
-        </w:rPr>
-        <w:t xml:space="preserve"> depends</w:t>
-      </w:r>
-      <w:r>
-        <w:rPr>
-          <w:lang w:val="en-CA"/>
-        </w:rPr>
-        <w:t xml:space="preserve"> mainly</w:t>
-      </w:r>
-      <w:r>
-        <w:rPr>
-          <w:lang w:val="en-CA"/>
-        </w:rPr>
-        <w:t xml:space="preserve"> on the carrying capacity</w:t>
-      </w:r>
-      <w:r>
-        <w:rPr>
-          <w:lang w:val="en-CA"/>
-        </w:rPr>
-        <w:t>, unless the cost of cooperation is high and r low in which case low levels of cooperation do not evolve and therefore groups remains small</w:t>
-      </w:r>
-    </w:p>
-    <w:p>
-      <w:pPr>
-        <w:spacing w:line="480" w:lineRule="auto"/>
-        <w:rPr>
-          <w:lang w:val="en-CA"/>
-        </w:rPr>
-      </w:pPr>
-      <w:r>
-        <w:rPr>
           <w:highlight w:val="cyan"/>
           <w:lang w:val="en-CA"/>
         </w:rPr>
-        <w:t xml:space="preserve">Then talk about how the </w:t>
+        <w:t>relative fitness costs</w:t>
       </w:r>
       <w:r>
         <w:rPr>
           <w:highlight w:val="cyan"/>
           <w:lang w:val="en-CA"/>
         </w:rPr>
-        <w:t xml:space="preserve">size of the </w:t>
+        <w:t xml:space="preserve"> of cooperation (</w:t>
       </w:r>
       <w:r>
         <w:rPr>
           <w:highlight w:val="cyan"/>
           <w:lang w:val="en-CA"/>
         </w:rPr>
-        <w:t>group</w:t>
+        <w:t>see</w:t>
       </w:r>
       <w:r>
         <w:rPr>
           <w:highlight w:val="cyan"/>
           <w:lang w:val="en-CA"/>
         </w:rPr>
-        <w:t>s formed</w:t>
+        <w:t xml:space="preserve"> Van Veelen et al. 2010</w:t>
       </w:r>
       <w:r>
         <w:rPr>
           <w:highlight w:val="cyan"/>
           <w:lang w:val="en-CA"/>
         </w:rPr>
-        <w:t xml:space="preserve"> depends</w:t>
+        <w:t xml:space="preserve"> to understand how cooperation and group size attain a mutually dependent equilibrium</w:t>
       </w:r>
       <w:r>
         <w:rPr>
           <w:highlight w:val="cyan"/>
           <w:lang w:val="en-CA"/>
         </w:rPr>
-        <w:t xml:space="preserve"> on the group carrying capacity and </w:t>
+        <w:t>). N</w:t>
       </w:r>
       <w:r>
         <w:rPr>
           <w:highlight w:val="cyan"/>
           <w:lang w:val="en-CA"/>
         </w:rPr>
-        <w:t>on the average cooperative tendencies of group</w:t>
+        <w:t xml:space="preserve">ote that in the simulations </w:t>
       </w:r>
       <w:r>
         <w:rPr>
           <w:highlight w:val="cyan"/>
           <w:lang w:val="en-CA"/>
         </w:rPr>
-        <w:t>s</w:t>
+        <w:t xml:space="preserve">the size of the groups formed depends on a group </w:t>
       </w:r>
       <w:r>
         <w:rPr>
           <w:highlight w:val="cyan"/>
           <w:lang w:val="en-CA"/>
         </w:rPr>
-        <w:t xml:space="preserve">, which in turn </w:t>
+        <w:t xml:space="preserve">admission </w:t>
       </w:r>
       <w:r>
         <w:rPr>
           <w:highlight w:val="cyan"/>
           <w:lang w:val="en-CA"/>
         </w:rPr>
-        <w:t>are influenced by</w:t>
+        <w:t>function, which, in addition to relatedness, depends on</w:t>
       </w:r>
       <w:r>
         <w:rPr>
           <w:highlight w:val="cyan"/>
           <w:lang w:val="en-CA"/>
         </w:rPr>
-        <w:t xml:space="preserve"> the </w:t>
+        <w:t xml:space="preserve"> the optimum and stable group sizes, which can be calculated directly from </w:t>
       </w:r>
       <w:r>
         <w:rPr>
           <w:highlight w:val="cyan"/>
           <w:lang w:val="en-CA"/>
         </w:rPr>
-        <w:t>relative fitness costs</w:t>
-      </w:r>
+        <w:t xml:space="preserve">the group carrying capacity parameter and the average cooperative tendencies of the groups—see equations (3) in </w:t>
+      </w:r>
+      <w:proofErr w:type="spellStart"/>
       <w:r>
         <w:rPr>
           <w:highlight w:val="cyan"/>
           <w:lang w:val="en-CA"/>
         </w:rPr>
-        <w:t xml:space="preserve"> of cooperation (</w:t>
-      </w:r>
+        <w:t>Avilés</w:t>
+      </w:r>
+      <w:proofErr w:type="spellEnd"/>
       <w:r>
         <w:rPr>
           <w:highlight w:val="cyan"/>
           <w:lang w:val="en-CA"/>
         </w:rPr>
-        <w:t>see</w:t>
-      </w:r>
-      <w:r>
-        <w:rPr>
-          <w:highlight w:val="cyan"/>
-          <w:lang w:val="en-CA"/>
-        </w:rPr>
-        <w:t xml:space="preserve"> Van Veelen et al. 2010</w:t>
-      </w:r>
-      <w:r>
-        <w:rPr>
-          <w:highlight w:val="cyan"/>
-          <w:lang w:val="en-CA"/>
-        </w:rPr>
-        <w:t xml:space="preserve"> to understand how cooperation and group size attain a mutually dependent equilibrium</w:t>
-      </w:r>
-      <w:r>
-        <w:rPr>
-          <w:highlight w:val="cyan"/>
-          <w:lang w:val="en-CA"/>
-        </w:rPr>
-        <w:t>). N</w:t>
-      </w:r>
-      <w:r>
-        <w:rPr>
-          <w:highlight w:val="cyan"/>
-          <w:lang w:val="en-CA"/>
-        </w:rPr>
-        <w:t xml:space="preserve">ote that in the simulations </w:t>
-      </w:r>
-      <w:r>
-        <w:rPr>
-          <w:highlight w:val="cyan"/>
-          <w:lang w:val="en-CA"/>
-        </w:rPr>
-        <w:t xml:space="preserve">the size of the groups formed depends on a group </w:t>
-      </w:r>
-      <w:r>
-        <w:rPr>
-          <w:highlight w:val="cyan"/>
-          <w:lang w:val="en-CA"/>
-        </w:rPr>
-        <w:t xml:space="preserve">admission </w:t>
-      </w:r>
-      <w:r>
-        <w:rPr>
-          <w:highlight w:val="cyan"/>
-          <w:lang w:val="en-CA"/>
-        </w:rPr>
-        <w:t>function, which, in addition to relatedness, depends on</w:t>
-      </w:r>
-      <w:r>
-        <w:rPr>
-          <w:highlight w:val="cyan"/>
-          <w:lang w:val="en-CA"/>
-        </w:rPr>
-        <w:t xml:space="preserve"> the optimum and stable group sizes, which can be calculated directly from </w:t>
-      </w:r>
-      <w:r>
-        <w:rPr>
-          <w:highlight w:val="cyan"/>
-          <w:lang w:val="en-CA"/>
-        </w:rPr>
-        <w:t xml:space="preserve">the group carrying capacity parameter and the average cooperative tendencies of the groups—see equations (3) in Avilés (1999) and </w:t>
+        <w:t xml:space="preserve"> (1999) and </w:t>
       </w:r>
       <w:proofErr w:type="spellStart"/>
       <w:r>
@@ -4856,34 +4853,241 @@
         <w:rPr>
           <w:lang w:val="en-CA"/>
         </w:rPr>
-        <w:t xml:space="preserve">=0.88 table x) with higher levels of kin preference evolving as the R increases, with it apparently leveling </w:t>
-      </w:r>
+        <w:t>=0.88 table x) with higher levels of kin preference evolving as the R increases, with it apparently leveling off as R approaches 1.5 (figure 1).  Cost of cooperation, β, only has an effect on kin preference when both R is small (&lt; 1.0) and the group carrying capacity, 1/c, is large (C=0.02) (figure 1).</w:t>
+      </w:r>
+    </w:p>
+    <w:p>
+      <w:pPr>
+        <w:spacing w:line="480" w:lineRule="auto"/>
+        <w:rPr>
+          <w:lang w:val="en-CA"/>
+        </w:rPr>
+      </w:pPr>
       <w:r>
         <w:rPr>
           <w:lang w:val="en-CA"/>
         </w:rPr>
         <w:lastRenderedPageBreak/>
-        <w:t>off as R approaches 1.5 (figure 1).  Cost of cooperation, β, only has an effect on kin preference when both R is small (&lt; 1.0) and the group carrying capacity, 1/c, is large (C=0.02) (figure 1).</w:t>
+        <w:t>90.7% of the variability in average relatedness within groups is due to r, the intrinsic rate of growth (table x, figure 1). The intrinsic rate of growth, r, has a very large effect on the average relatedness within groups, with the average relatedness increasing as the intrinsic rate of growth increases.  The group carrying capacity, 1/c, and the cost of cooperation, β, have little effect, with β only explaining 2.31% of the variation (table x, figure 1).</w:t>
       </w:r>
     </w:p>
     <w:p>
       <w:pPr>
         <w:spacing w:line="480" w:lineRule="auto"/>
         <w:rPr>
-          <w:lang w:val="en-CA"/>
-        </w:rPr>
-      </w:pPr>
-      <w:r>
-        <w:rPr>
-          <w:lang w:val="en-CA"/>
-        </w:rPr>
-        <w:t>90.7% of the variability in average relatedness within groups is due to r, the intrinsic rate of growth (table x, figure 1). The intrinsic rate of growth, r, has a very large effect on the average relatedness within groups, with the average relatedness increasing as the intrinsic rate of growth increases.  The group carrying capacity, 1/c, and the cost of cooperation, β, have little effect, with β only explaining 2.31% of the variation (table x, figure 1).</w:t>
+          <w:i/>
+          <w:lang w:val="en-CA"/>
+        </w:rPr>
+      </w:pPr>
+      <w:r>
+        <w:rPr>
+          <w:i/>
+          <w:lang w:val="en-CA"/>
+        </w:rPr>
+        <w:t>Evolution of Group Size</w:t>
       </w:r>
     </w:p>
     <w:p>
       <w:pPr>
         <w:spacing w:line="480" w:lineRule="auto"/>
         <w:rPr>
+          <w:lang w:val="en-CA"/>
+        </w:rPr>
+      </w:pPr>
+      <w:r>
+        <w:rPr>
+          <w:highlight w:val="green"/>
+          <w:lang w:val="en-CA"/>
+        </w:rPr>
+        <w:t xml:space="preserve">Discuss group size </w:t>
+      </w:r>
+      <w:r>
+        <w:rPr>
+          <w:highlight w:val="green"/>
+          <w:lang w:val="en-CA"/>
+        </w:rPr>
+        <w:t xml:space="preserve">formation </w:t>
+      </w:r>
+      <w:r>
+        <w:rPr>
+          <w:highlight w:val="green"/>
+          <w:lang w:val="en-CA"/>
+        </w:rPr>
+        <w:t>third</w:t>
+      </w:r>
+      <w:r>
+        <w:rPr>
+          <w:highlight w:val="green"/>
+          <w:lang w:val="en-CA"/>
+        </w:rPr>
+        <w:t>, noting that grouping tendencies, per se, are not evolving</w:t>
+      </w:r>
+      <w:r>
+        <w:rPr>
+          <w:highlight w:val="green"/>
+          <w:lang w:val="en-CA"/>
+        </w:rPr>
+        <w:t>, but rather that the size of the groups formed depend</w:t>
+      </w:r>
+      <w:r>
+        <w:rPr>
+          <w:highlight w:val="green"/>
+          <w:lang w:val="en-CA"/>
+        </w:rPr>
+        <w:t>s</w:t>
+      </w:r>
+      <w:r>
+        <w:rPr>
+          <w:highlight w:val="green"/>
+          <w:lang w:val="en-CA"/>
+        </w:rPr>
+        <w:t xml:space="preserve"> on the group carrying capacity parameter and the evolving levels of cooperative tendencies</w:t>
+      </w:r>
+      <w:r>
+        <w:rPr>
+          <w:highlight w:val="green"/>
+          <w:lang w:val="en-CA"/>
+        </w:rPr>
+        <w:t xml:space="preserve">, given the equation </w:t>
+      </w:r>
+      <w:r>
+        <w:rPr>
+          <w:highlight w:val="green"/>
+          <w:lang w:val="en-CA"/>
+        </w:rPr>
+        <w:t>that</w:t>
+      </w:r>
+      <w:r>
+        <w:rPr>
+          <w:highlight w:val="green"/>
+          <w:lang w:val="en-CA"/>
+        </w:rPr>
+        <w:t xml:space="preserve"> determines group admission probabilities as a function of the optimum and stable group sizes</w:t>
+      </w:r>
+      <w:r>
+        <w:rPr>
+          <w:highlight w:val="green"/>
+          <w:lang w:val="en-CA"/>
+        </w:rPr>
+        <w:t>.</w:t>
+      </w:r>
+      <w:r>
+        <w:rPr>
+          <w:lang w:val="en-CA"/>
+        </w:rPr>
+        <w:t xml:space="preserve">  </w:t>
+      </w:r>
+      <w:r>
+        <w:rPr>
+          <w:lang w:val="en-CA"/>
+        </w:rPr>
+        <w:t xml:space="preserve">The size of groups formed was primarily affected by the group carrying capacity, 1/c, with 63.3% of the variation attributable to C (table x.)  </w:t>
+      </w:r>
+      <w:r>
+        <w:rPr>
+          <w:lang w:val="en-CA"/>
+        </w:rPr>
+        <w:t xml:space="preserve">It must be noted that the size of groups that form is not due to direct evolution/selection on the size of groups, but due to the evolution of kin preference which in turn affects </w:t>
+      </w:r>
+      <w:r>
+        <w:rPr>
+          <w:lang w:val="en-CA"/>
+        </w:rPr>
+        <w:t xml:space="preserve">However </w:t>
+      </w:r>
+      <w:r>
+        <w:rPr>
+          <w:lang w:val="en-CA"/>
+        </w:rPr>
+        <w:t xml:space="preserve">the </w:t>
+      </w:r>
+      <w:r>
+        <w:rPr>
+          <w:lang w:val="en-CA"/>
+        </w:rPr>
+        <w:t xml:space="preserve">intrinsic rate of growth, R, had an effect. When the group carrying capacity was high, (c=0.02) the larger the intrinsic rate of growth, R, the larger the average </w:t>
+      </w:r>
+      <w:r>
+        <w:rPr>
+          <w:lang w:val="en-CA"/>
+        </w:rPr>
+        <w:t xml:space="preserve">size of the </w:t>
+      </w:r>
+      <w:r>
+        <w:rPr>
+          <w:lang w:val="en-CA"/>
+        </w:rPr>
+        <w:t>group</w:t>
+      </w:r>
+      <w:r>
+        <w:rPr>
+          <w:lang w:val="en-CA"/>
+        </w:rPr>
+        <w:t>s</w:t>
+      </w:r>
+      <w:r>
+        <w:rPr>
+          <w:lang w:val="en-CA"/>
+        </w:rPr>
+        <w:t xml:space="preserve"> </w:t>
+      </w:r>
+      <w:r>
+        <w:rPr>
+          <w:lang w:val="en-CA"/>
+        </w:rPr>
+        <w:t xml:space="preserve">that </w:t>
+      </w:r>
+      <w:r>
+        <w:rPr>
+          <w:lang w:val="en-CA"/>
+        </w:rPr>
+        <w:t>formed</w:t>
+      </w:r>
+      <w:r>
+        <w:rPr>
+          <w:lang w:val="en-CA"/>
+        </w:rPr>
+        <w:t xml:space="preserve">. </w:t>
+      </w:r>
+      <w:commentRangeStart w:id="8"/>
+      <w:r>
+        <w:rPr>
+          <w:lang w:val="en-CA"/>
+        </w:rPr>
+        <w:t xml:space="preserve">The cost of cooperation, β, only had an effect on the group size when C and r was small (C=0.02 and R&lt;1.0), keeping groups below the stable group size (figure 1). Otherwise the average group size remained around the </w:t>
+      </w:r>
+      <w:r>
+        <w:rPr>
+          <w:lang w:val="en-CA"/>
+        </w:rPr>
+        <w:t xml:space="preserve">optimum </w:t>
+      </w:r>
+      <w:commentRangeStart w:id="9"/>
+      <w:r>
+        <w:rPr>
+          <w:lang w:val="en-CA"/>
+        </w:rPr>
+        <w:t>group size</w:t>
+      </w:r>
+      <w:commentRangeEnd w:id="9"/>
+      <w:r>
+        <w:rPr>
+          <w:rStyle w:val="CommentReference"/>
+        </w:rPr>
+        <w:commentReference w:id="9"/>
+      </w:r>
+      <w:commentRangeEnd w:id="8"/>
+      <w:r>
+        <w:rPr>
+          <w:rStyle w:val="CommentReference"/>
+        </w:rPr>
+        <w:commentReference w:id="8"/>
+      </w:r>
+    </w:p>
+    <w:p>
+      <w:pPr>
+        <w:spacing w:line="480" w:lineRule="auto"/>
+        <w:rPr>
           <w:i/>
           <w:lang w:val="en-CA"/>
         </w:rPr>
@@ -4893,7 +5097,7 @@
           <w:i/>
           <w:lang w:val="en-CA"/>
         </w:rPr>
-        <w:t>Evolution of Group Size</w:t>
+        <w:t>Evolution of cooperation</w:t>
       </w:r>
     </w:p>
     <w:p>
@@ -4905,219 +5109,6 @@
       </w:pPr>
       <w:r>
         <w:rPr>
-          <w:highlight w:val="green"/>
-          <w:lang w:val="en-CA"/>
-        </w:rPr>
-        <w:t xml:space="preserve">Discuss group size </w:t>
-      </w:r>
-      <w:r>
-        <w:rPr>
-          <w:highlight w:val="green"/>
-          <w:lang w:val="en-CA"/>
-        </w:rPr>
-        <w:t xml:space="preserve">formation </w:t>
-      </w:r>
-      <w:r>
-        <w:rPr>
-          <w:highlight w:val="green"/>
-          <w:lang w:val="en-CA"/>
-        </w:rPr>
-        <w:t>third</w:t>
-      </w:r>
-      <w:r>
-        <w:rPr>
-          <w:highlight w:val="green"/>
-          <w:lang w:val="en-CA"/>
-        </w:rPr>
-        <w:t>, noting that grouping tendencies, per se, are not evolving</w:t>
-      </w:r>
-      <w:r>
-        <w:rPr>
-          <w:highlight w:val="green"/>
-          <w:lang w:val="en-CA"/>
-        </w:rPr>
-        <w:t>, but rather that the size of the groups formed depend</w:t>
-      </w:r>
-      <w:r>
-        <w:rPr>
-          <w:highlight w:val="green"/>
-          <w:lang w:val="en-CA"/>
-        </w:rPr>
-        <w:t>s</w:t>
-      </w:r>
-      <w:r>
-        <w:rPr>
-          <w:highlight w:val="green"/>
-          <w:lang w:val="en-CA"/>
-        </w:rPr>
-        <w:t xml:space="preserve"> on the group carrying capacity parameter and the evolving levels of cooperative tendencies</w:t>
-      </w:r>
-      <w:r>
-        <w:rPr>
-          <w:highlight w:val="green"/>
-          <w:lang w:val="en-CA"/>
-        </w:rPr>
-        <w:t xml:space="preserve">, given the equation </w:t>
-      </w:r>
-      <w:r>
-        <w:rPr>
-          <w:highlight w:val="green"/>
-          <w:lang w:val="en-CA"/>
-        </w:rPr>
-        <w:t>that</w:t>
-      </w:r>
-      <w:r>
-        <w:rPr>
-          <w:highlight w:val="green"/>
-          <w:lang w:val="en-CA"/>
-        </w:rPr>
-        <w:t xml:space="preserve"> determines group admission probabilities as a function of the optimum and stable group sizes</w:t>
-      </w:r>
-      <w:r>
-        <w:rPr>
-          <w:highlight w:val="green"/>
-          <w:lang w:val="en-CA"/>
-        </w:rPr>
-        <w:t>.</w:t>
-      </w:r>
-      <w:r>
-        <w:rPr>
-          <w:lang w:val="en-CA"/>
-        </w:rPr>
-        <w:t xml:space="preserve">  </w:t>
-      </w:r>
-      <w:r>
-        <w:rPr>
-          <w:lang w:val="en-CA"/>
-        </w:rPr>
-        <w:t xml:space="preserve">The size of groups formed was primarily affected by the group carrying capacity, 1/c, with 63.3% of the variation attributable to C (table x.)  </w:t>
-      </w:r>
-      <w:r>
-        <w:rPr>
-          <w:lang w:val="en-CA"/>
-        </w:rPr>
-        <w:t xml:space="preserve">It must be noted that the size of groups that form is not due to direct evolution/selection on the size of groups, but due to the evolution of kin preference which in turn affects </w:t>
-      </w:r>
-      <w:r>
-        <w:rPr>
-          <w:lang w:val="en-CA"/>
-        </w:rPr>
-        <w:t xml:space="preserve">However </w:t>
-      </w:r>
-      <w:r>
-        <w:rPr>
-          <w:lang w:val="en-CA"/>
-        </w:rPr>
-        <w:t xml:space="preserve">the </w:t>
-      </w:r>
-      <w:r>
-        <w:rPr>
-          <w:lang w:val="en-CA"/>
-        </w:rPr>
-        <w:t xml:space="preserve">intrinsic rate of growth, R, had an effect. When the group carrying capacity was high, (c=0.02) the larger the intrinsic rate of growth, R, the larger the average </w:t>
-      </w:r>
-      <w:r>
-        <w:rPr>
-          <w:lang w:val="en-CA"/>
-        </w:rPr>
-        <w:t xml:space="preserve">size of the </w:t>
-      </w:r>
-      <w:r>
-        <w:rPr>
-          <w:lang w:val="en-CA"/>
-        </w:rPr>
-        <w:t>group</w:t>
-      </w:r>
-      <w:r>
-        <w:rPr>
-          <w:lang w:val="en-CA"/>
-        </w:rPr>
-        <w:t>s</w:t>
-      </w:r>
-      <w:r>
-        <w:rPr>
-          <w:lang w:val="en-CA"/>
-        </w:rPr>
-        <w:t xml:space="preserve"> </w:t>
-      </w:r>
-      <w:r>
-        <w:rPr>
-          <w:lang w:val="en-CA"/>
-        </w:rPr>
-        <w:t xml:space="preserve">that </w:t>
-      </w:r>
-      <w:r>
-        <w:rPr>
-          <w:lang w:val="en-CA"/>
-        </w:rPr>
-        <w:t>formed</w:t>
-      </w:r>
-      <w:r>
-        <w:rPr>
-          <w:lang w:val="en-CA"/>
-        </w:rPr>
-        <w:t xml:space="preserve">. </w:t>
-      </w:r>
-      <w:commentRangeStart w:id="7"/>
-      <w:r>
-        <w:rPr>
-          <w:lang w:val="en-CA"/>
-        </w:rPr>
-        <w:t xml:space="preserve">The cost of cooperation, β, only had an effect on the group size when C and r was small (C=0.02 and R&lt;1.0), keeping groups below the stable group size (figure 1). Otherwise the average group size remained around the </w:t>
-      </w:r>
-      <w:r>
-        <w:rPr>
-          <w:lang w:val="en-CA"/>
-        </w:rPr>
-        <w:t xml:space="preserve">optimum </w:t>
-      </w:r>
-      <w:commentRangeStart w:id="8"/>
-      <w:r>
-        <w:rPr>
-          <w:lang w:val="en-CA"/>
-        </w:rPr>
-        <w:t>group size</w:t>
-      </w:r>
-      <w:commentRangeEnd w:id="8"/>
-      <w:r>
-        <w:rPr>
-          <w:rStyle w:val="CommentReference"/>
-        </w:rPr>
-        <w:commentReference w:id="8"/>
-      </w:r>
-      <w:commentRangeEnd w:id="7"/>
-      <w:r>
-        <w:rPr>
-          <w:rStyle w:val="CommentReference"/>
-        </w:rPr>
-        <w:commentReference w:id="7"/>
-      </w:r>
-    </w:p>
-    <w:p>
-      <w:pPr>
-        <w:spacing w:line="480" w:lineRule="auto"/>
-        <w:rPr>
-          <w:i/>
-          <w:lang w:val="en-CA"/>
-        </w:rPr>
-      </w:pPr>
-      <w:r>
-        <w:rPr>
-          <w:i/>
-          <w:lang w:val="en-CA"/>
-        </w:rPr>
-        <w:t>Evolution of cooperation</w:t>
-      </w:r>
-    </w:p>
-    <w:p>
-      <w:pPr>
-        <w:spacing w:line="480" w:lineRule="auto"/>
-        <w:rPr>
-          <w:lang w:val="en-CA"/>
-        </w:rPr>
-      </w:pPr>
-      <w:r>
-        <w:rPr>
           <w:lang w:val="en-CA"/>
         </w:rPr>
         <w:t xml:space="preserve">Discuss the evolution of cooperation last, </w:t>
@@ -5138,14 +5129,14 @@
         <w:rPr>
           <w:lang w:val="en-CA"/>
         </w:rPr>
-        <w:t xml:space="preserve">The level of cooperation that evolved depended on the cost of cooperation, β, with 29.9% of the variation explained by the cost of </w:t>
+        <w:t xml:space="preserve">The level of cooperation that evolved depended on the cost of cooperation, β, with 29.9% of the variation explained by the cost of cooperation.  36.9% of the variation was explained by interaction terms in the ANOVA model (table x).  From figure 1 it can been seen that when the group carrying capacity was small (C =0.1) average </w:t>
       </w:r>
       <w:r>
         <w:rPr>
           <w:lang w:val="en-CA"/>
         </w:rPr>
         <w:lastRenderedPageBreak/>
-        <w:t xml:space="preserve">cooperation.  36.9% of the variation was explained by interaction terms in the ANOVA model (table x).  From figure 1 it can been seen that when the group carrying capacity was small (C =0.1) average cooperation evolved to a high level regardless of the cost of cooperation or intrinsic rate of growth. However when both the group carrying capacity and the cost of cooperation is large (C=0.02 and β </w:t>
+        <w:t xml:space="preserve">cooperation evolved to a high level regardless of the cost of cooperation or intrinsic rate of growth. However when both the group carrying capacity and the cost of cooperation is large (C=0.02 and β </w:t>
       </w:r>
       <w:r>
         <w:rPr>
@@ -5171,7 +5162,7 @@
       <w:tblPr>
         <w:tblStyle w:val="TableGrid"/>
         <w:tblW w:w="0" w:type="auto"/>
-        <w:tblLook w:val="04A0"/>
+        <w:tblLook w:val="04A0" w:firstRow="1" w:lastRow="0" w:firstColumn="1" w:lastColumn="0" w:noHBand="0" w:noVBand="1"/>
       </w:tblPr>
       <w:tblGrid>
         <w:gridCol w:w="1890"/>
@@ -5238,12 +5229,7 @@
             </w:r>
             <w:proofErr w:type="spellEnd"/>
             <w:r>
-              <w:t xml:space="preserve"> </w:t>
-            </w:r>
-            <w:bookmarkStart w:id="9" w:name="_GoBack"/>
-            <w:bookmarkEnd w:id="9"/>
-            <w:r>
-              <w:t>transformed)</w:t>
+              <w:t xml:space="preserve"> transformed)</w:t>
             </w:r>
           </w:p>
         </w:tc>
@@ -5605,7 +5591,7 @@
         <w:rPr>
           <w:b/>
           <w:noProof/>
-          <w:lang w:eastAsia="en-GB"/>
+          <w:lang w:val="en-CA" w:eastAsia="en-CA"/>
         </w:rPr>
         <w:lastRenderedPageBreak/>
         <w:drawing>
@@ -5626,7 +5612,7 @@
                     </pic:cNvPicPr>
                   </pic:nvPicPr>
                   <pic:blipFill>
-                    <a:blip r:embed="rId7" cstate="print"/>
+                    <a:blip r:embed="rId8" cstate="print"/>
                     <a:srcRect/>
                     <a:stretch>
                       <a:fillRect/>
@@ -5722,7 +5708,7 @@
           <w:right w:val="none" w:sz="0" w:space="0" w:color="auto"/>
           <w:insideV w:val="none" w:sz="0" w:space="0" w:color="auto"/>
         </w:tblBorders>
-        <w:tblLook w:val="04A0"/>
+        <w:tblLook w:val="04A0" w:firstRow="1" w:lastRow="0" w:firstColumn="1" w:lastColumn="0" w:noHBand="0" w:noVBand="1"/>
       </w:tblPr>
       <w:tblGrid>
         <w:gridCol w:w="3144"/>
@@ -6027,7 +6013,7 @@
           <w:noProof/>
           <w:sz w:val="20"/>
           <w:szCs w:val="20"/>
-          <w:lang w:eastAsia="en-GB"/>
+          <w:lang w:val="en-CA" w:eastAsia="en-CA"/>
         </w:rPr>
         <w:drawing>
           <wp:inline distT="0" distB="0" distL="0" distR="0">
@@ -6047,7 +6033,7 @@
                     </pic:cNvPicPr>
                   </pic:nvPicPr>
                   <pic:blipFill>
-                    <a:blip r:embed="rId8" cstate="print"/>
+                    <a:blip r:embed="rId9" cstate="print"/>
                     <a:srcRect/>
                     <a:stretch>
                       <a:fillRect/>
@@ -6104,7 +6090,7 @@
       <w:tblPr>
         <w:tblStyle w:val="TableGrid"/>
         <w:tblW w:w="0" w:type="auto"/>
-        <w:tblLook w:val="04A0"/>
+        <w:tblLook w:val="04A0" w:firstRow="1" w:lastRow="0" w:firstColumn="1" w:lastColumn="0" w:noHBand="0" w:noVBand="1"/>
       </w:tblPr>
       <w:tblGrid>
         <w:gridCol w:w="1732"/>
@@ -6474,145 +6460,121 @@
         <w:rPr>
           <w:rFonts w:ascii="Calibri" w:hAnsi="Calibri" w:cs="CMR10"/>
         </w:rPr>
-        <w:t xml:space="preserve"> and can therefore give us an insight into why the composition of social groups varies across social </w:t>
-      </w:r>
-      <w:proofErr w:type="spellStart"/>
-      <w:r>
-        <w:rPr>
-          <w:rFonts w:ascii="Calibri" w:hAnsi="Calibri" w:cs="CMR10"/>
-        </w:rPr>
-        <w:t>taxa</w:t>
-      </w:r>
-      <w:proofErr w:type="spellEnd"/>
-      <w:r>
-        <w:rPr>
-          <w:rFonts w:ascii="Calibri" w:hAnsi="Calibri" w:cs="CMR10"/>
-        </w:rPr>
+        <w:t xml:space="preserve"> and can therefore give us an insight into why the composition of social groups varies across social taxa </w:t>
+      </w:r>
+      <w:r>
+        <w:rPr>
+          <w:rFonts w:ascii="Calibri" w:hAnsi="Calibri" w:cs="CMR10"/>
+        </w:rPr>
+        <w:fldChar w:fldCharType="begin"/>
+      </w:r>
+      <w:r>
+        <w:rPr>
+          <w:rFonts w:ascii="Calibri" w:hAnsi="Calibri" w:cs="CMR10"/>
+        </w:rPr>
+        <w:instrText xml:space="preserve"> ADDIN ZOTERO_ITEM CSL_CITATION {"citationID":"PlJ9AdnX","properties":{"formattedCitation":"(Pamilo et al. 1997; Ross 2001; Clutton-Brock 2002; Beckerman et al. 2011)","plainCitation":"(Pamilo et al. 1997; Ross 2001; Clutton-Brock 2002; Beckerman et al. 2011)"},"citationItems":[{"id":610,"uris":["http://zotero.org/users/701671/items/RKDPTZQW"],"uri":["http://zotero.org/users/701671/items/RKDPTZQW"],"itemData":{"id":610,"type":"article-journal","title":"Molecular Population Genetics of Social Insects","container-title":"Annual Review of Ecology and Systematics","page":"1-25","volume":"28","abstract":"The life of social insects centers around sedentary colonies that can include individuals belonging to different patrilines or matrilines, with a turnover of reproductives. The colony is a scene for both cooperation and conflicts, and the conceptual framework for the evolution of social life and colony organization is provided by the kin selection theory. Variable molecular markers make it possible to dissect kinship within colonies, identifying patrilines and matrilines and estimating genetic relatednesses. Such markers have been used to test hypotheses on social conflicts between queens and workers (split sex ratio hypothesis), among workers (worker policing hypothesis), and among reproductive females (skew hypothesis). The data from several species of ants, bees, and wasps indicate that workers can obtain information on the genetic heterogeneity of their colonies and use that information to manipulate reproductive decisions. The social structure of colonies and the mode of colony founding affect the population-wide dispersal of sexuals. Populations with multi-queen colonial networks have limited dispersal; females stay in their natal colonies, and mating flights can be restricted. As a result, coexisting queens tend to be related to each other, maintaining the genetic integrity of colonies, and populations become spatially differentiated to an extent that can lead even to socially driven speciation.","DOI":"10.2307/2952484","note":"ArticleType: research-article / Full publication date: 1997 / Copyright © 1997 Annual Reviews","journalAbbreviation":"Annual Review of Ecology and Systematics","author":[{"family":"Pamilo","given":"Pekka"},{"family":"Gertsch","given":"Pia"},{"family":"Thoren","given":"Peter"},{"family":"Seppa","given":"Perttu"}],"issued":{"year":1997,"month":1,"day":1},"accessed":{"year":2013,"month":1,"day":28,"season":"23:15:10"},"page-first":"1"}},{"id":612,"uris":["http://zotero.org/users/701671/items/7CTJVM7U"],"uri":["http://zotero.org/users/701671/items/7CTJVM7U"],"itemData":{"id":612,"type":"article-journal","title":"Molecular ecology of social behaviour: analyses of breeding systems and genetic structure","container-title":"Molecular ecology","page":"265-284","volume":"10","issue":"2","abstract":"Molecular genetic studies of group kin composition and local genetic structure in social organisms are becoming increasingly common. A conceptual and mathematical framework that links attributes of the breeding system to group composition and genetic structure is presented here, and recent empirical studies are reviewed in the context of this framework. Breeding system properties, including the number of breeders in a social group, their genetic relatedness, and skew in their parentage, determine group composition and the distribution of genetic variation within and between social units. This group genetic structure in turn influences the opportunities for conflict and cooperation to evolve within groups and for selection to occur among groups or clusters of groups. Thus, molecular studies of social groups provide the starting point for analyses of the selective forces involved in social evolution, as well as for analyses of other fundamental evolutionary problems related to sex allocation, reproductive skew, life history evolution, and the nature of selection in hierarchically structured populations. The framework presented here provides a standard system for interpreting and integrating genetic and natural history data from social organisms for application to a broad range of evolutionary questions.","note":"PMID: 11298944","shortTitle":"Molecular ecology of social behaviour","journalAbbreviation":"Mol. Ecol.","author":[{"family":"Ross","given":"K G"}],"issued":{"year":2001,"month":2},"page-first":"265"}},{"id":614,"uris":["http://zotero.org/users/701671/items/QRW768JE"],"uri":["http://zotero.org/users/701671/items/QRW768JE"],"itemData":{"id":614,"type":"article-journal","title":"Behavioral ecology - Breeding together: Kin selection and mutualism in   cooperative vertebrates","container-title":"Science","page":"69-72","volume":"296","issue":"5565","abstract":"`In cooperatively breeding vertebrates, nonbreeding helpers raise young produced by dominant breeders. Although the evolution of cooperative breeding has often been,attributed primarily to kin selection (whereby individuals gain \"indirect\" benefits to their fitness by assisting collateral relatives), there is increasing evidence that helpers can be unrelated to the young they are raising. Recent studies also suggest that the indirect benefits of cooperative behavior may often have been overestimated while the direct benefits of helping to the helper's own fitness have probably been underestimated. It now seems likely that the evolutionary mechanisms maintaining cooperative breeding are diverse and that, in some species, the direct benefits of helping may be sufficient to maintain cooperative societies. The benefits of cooperation in vertebrate societies may consequently show parallels with those in human societies, where cooperation between unrelated individuals is frequent and social institutions are often maintained by generalized reciprocity.","DOI":"10.1126/science.296.5565.69","shortTitle":"Behavioral ecology - Breeding together","journalAbbreviation":"Science","language":"English","author":[{"family":"Clutton-Brock","given":"T."}],"issued":{"year":2002,"month":4,"day":5},"page-first":"69"}},{"id":616,"uris":["http://zotero.org/users/701671/items/T3NTRDEX"],"uri":["http://zotero.org/users/701671/items/T3NTRDEX"],"itemData":{"id":616,"type":"article-journal","title":"Predation and kin-structured populations: an empirical perspective on the evolution of cooperation","container-title":"Behavioral Ecology","page":"1294-1303","volume":"22","issue":"6","DOI":"10.1093/beheco/arr131","shortTitle":"Predation and kin-structured populations","journalAbbreviation":"Behavioral Ecology","language":"en","author":[{"family":"Beckerman","given":"Andrew P."},{"family":"Sharp","given":"Stuart P."},{"family":"Hatchwell","given":"Ben J."}],"issued":{"year":2011,"month":11,"day":1},"accessed":{"year":2013,"month":1,"day":28,"season":"23:27:43"},"page-first":"1294"}}],"schema":"https://github.com/citation-style-language/schema/raw/master/csl-citation.json"} </w:instrText>
+      </w:r>
+      <w:r>
+        <w:rPr>
+          <w:rFonts w:ascii="Calibri" w:hAnsi="Calibri" w:cs="CMR10"/>
+        </w:rPr>
+        <w:fldChar w:fldCharType="separate"/>
+      </w:r>
+      <w:r>
+        <w:rPr>
+          <w:rFonts w:ascii="Calibri" w:hAnsi="Calibri"/>
+        </w:rPr>
+        <w:t>(Pamilo et al. 1997; Ross 2001; Clutton-Brock 2002; Beckerman et al. 2011)</w:t>
+      </w:r>
+      <w:r>
+        <w:rPr>
+          <w:rFonts w:ascii="Calibri" w:hAnsi="Calibri" w:cs="CMR10"/>
+        </w:rPr>
+        <w:fldChar w:fldCharType="end"/>
+      </w:r>
+      <w:r>
+        <w:rPr>
+          <w:rFonts w:ascii="Calibri" w:hAnsi="Calibri" w:cs="CMR10"/>
+        </w:rPr>
+        <w:t xml:space="preserve">. This study </w:t>
+      </w:r>
+      <w:r>
+        <w:rPr>
+          <w:rFonts w:ascii="Calibri" w:hAnsi="Calibri" w:cs="CMR10"/>
+        </w:rPr>
+        <w:t>shows</w:t>
+      </w:r>
+      <w:r>
+        <w:rPr>
+          <w:rFonts w:ascii="Calibri" w:hAnsi="Calibri" w:cs="CMR10"/>
+        </w:rPr>
+        <w:t xml:space="preserve"> that the ecology of a species can indeed influence the degree of cooperation that evolves. </w:t>
+      </w:r>
+      <w:r>
+        <w:rPr>
+          <w:rFonts w:ascii="Calibri" w:hAnsi="Calibri" w:cs="CMR10"/>
+        </w:rPr>
+        <w:t xml:space="preserve">The main finding from this simulation is that </w:t>
+      </w:r>
+      <w:r>
+        <w:rPr>
+          <w:rFonts w:ascii="Calibri" w:hAnsi="Calibri" w:cs="CMR10"/>
+        </w:rPr>
+        <w:t>the factor that had the largest effect on the kin cooperation of social groups was intrinsic fecundity of the species. Intriguingly group carrying capacity only had a small influence, except cases where the intrinsic rate of growth was very low and cost of cooperation high.</w:t>
+      </w:r>
+    </w:p>
+    <w:p>
+      <w:pPr>
+        <w:spacing w:line="480" w:lineRule="auto"/>
+        <w:rPr>
+          <w:rFonts w:ascii="Calibri" w:hAnsi="Calibri" w:cs="CMR10"/>
+          <w:i/>
+        </w:rPr>
+      </w:pPr>
+      <w:r>
+        <w:rPr>
+          <w:rFonts w:ascii="Calibri" w:hAnsi="Calibri" w:cs="CMR10"/>
+          <w:i/>
+        </w:rPr>
+        <w:t xml:space="preserve">Explanation of </w:t>
+      </w:r>
+      <w:r>
+        <w:rPr>
+          <w:rFonts w:ascii="Calibri" w:hAnsi="Calibri" w:cs="CMR10"/>
+          <w:i/>
+        </w:rPr>
+        <w:t>effects</w:t>
+      </w:r>
+      <w:r>
+        <w:rPr>
+          <w:rFonts w:ascii="Calibri" w:hAnsi="Calibri" w:cs="CMR10"/>
+          <w:i/>
+        </w:rPr>
+        <w:t xml:space="preserve"> of R, Beta and C</w:t>
+      </w:r>
+    </w:p>
+    <w:p>
+      <w:pPr>
+        <w:spacing w:line="480" w:lineRule="auto"/>
+      </w:pPr>
+      <w:commentRangeStart w:id="10"/>
+      <w:r>
+        <w:t xml:space="preserve">We have </w:t>
+      </w:r>
+      <w:r>
+        <w:t xml:space="preserve">corroborated </w:t>
+      </w:r>
+      <w:r>
+        <w:t>results for other studies</w:t>
+      </w:r>
+      <w:r>
         <w:t xml:space="preserve"> </w:t>
       </w:r>
       <w:r>
-        <w:rPr>
-          <w:rFonts w:ascii="Calibri" w:hAnsi="Calibri" w:cs="CMR10"/>
-        </w:rPr>
-        <w:fldChar w:fldCharType="begin"/>
-      </w:r>
-      <w:r>
-        <w:rPr>
-          <w:rFonts w:ascii="Calibri" w:hAnsi="Calibri" w:cs="CMR10"/>
-        </w:rPr>
-        <w:instrText xml:space="preserve"> ADDIN ZOTERO_ITEM CSL_CITATION {"citationID":"PlJ9AdnX","properties":{"formattedCitation":"(Pamilo et al. 1997; Ross 2001; Clutton-Brock 2002; Beckerman et al. 2011)","plainCitation":"(Pamilo et al. 1997; Ross 2001; Clutton-Brock 2002; Beckerman et al. 2011)"},"citationItems":[{"id":610,"uris":["http://zotero.org/users/701671/items/RKDPTZQW"],"uri":["http://zotero.org/users/701671/items/RKDPTZQW"],"itemData":{"id":610,"type":"article-journal","title":"Molecular Population Genetics of Social Insects","container-title":"Annual Review of Ecology and Systematics","page":"1-25","volume":"28","abstract":"The life of social insects centers around sedentary colonies that can include individuals belonging to different patrilines or matrilines, with a turnover of reproductives. The colony is a scene for both cooperation and conflicts, and the conceptual framework for the evolution of social life and colony organization is provided by the kin selection theory. Variable molecular markers make it possible to dissect kinship within colonies, identifying patrilines and matrilines and estimating genetic relatednesses. Such markers have been used to test hypotheses on social conflicts between queens and workers (split sex ratio hypothesis), among workers (worker policing hypothesis), and among reproductive females (skew hypothesis). The data from several species of ants, bees, and wasps indicate that workers can obtain information on the genetic heterogeneity of their colonies and use that information to manipulate reproductive decisions. The social structure of colonies and the mode of colony founding affect the population-wide dispersal of sexuals. Populations with multi-queen colonial networks have limited dispersal; females stay in their natal colonies, and mating flights can be restricted. As a result, coexisting queens tend to be related to each other, maintaining the genetic integrity of colonies, and populations become spatially differentiated to an extent that can lead even to socially driven speciation.","DOI":"10.2307/2952484","note":"ArticleType: research-article / Full publication date: 1997 / Copyright © 1997 Annual Reviews","journalAbbreviation":"Annual Review of Ecology and Systematics","author":[{"family":"Pamilo","given":"Pekka"},{"family":"Gertsch","given":"Pia"},{"family":"Thoren","given":"Peter"},{"family":"Seppa","given":"Perttu"}],"issued":{"year":1997,"month":1,"day":1},"accessed":{"year":2013,"month":1,"day":28,"season":"23:15:10"},"page-first":"1"}},{"id":612,"uris":["http://zotero.org/users/701671/items/7CTJVM7U"],"uri":["http://zotero.org/users/701671/items/7CTJVM7U"],"itemData":{"id":612,"type":"article-journal","title":"Molecular ecology of social behaviour: analyses of breeding systems and genetic structure","container-title":"Molecular ecology","page":"265-284","volume":"10","issue":"2","abstract":"Molecular genetic studies of group kin composition and local genetic structure in social organisms are becoming increasingly common. A conceptual and mathematical framework that links attributes of the breeding system to group composition and genetic structure is presented here, and recent empirical studies are reviewed in the context of this framework. Breeding system properties, including the number of breeders in a social group, their genetic relatedness, and skew in their parentage, determine group composition and the distribution of genetic variation within and between social units. This group genetic structure in turn influences the opportunities for conflict and cooperation to evolve within groups and for selection to occur among groups or clusters of groups. Thus, molecular studies of social groups provide the starting point for analyses of the selective forces involved in social evolution, as well as for analyses of other fundamental evolutionary problems related to sex allocation, reproductive skew, life history evolution, and the nature of selection in hierarchically structured populations. The framework presented here provides a standard system for interpreting and integrating genetic and natural history data from social organisms for application to a broad range of evolutionary questions.","note":"PMID: 11298944","shortTitle":"Molecular ecology of social behaviour","journalAbbreviation":"Mol. Ecol.","author":[{"family":"Ross","given":"K G"}],"issued":{"year":2001,"month":2},"page-first":"265"}},{"id":614,"uris":["http://zotero.org/users/701671/items/QRW768JE"],"uri":["http://zotero.org/users/701671/items/QRW768JE"],"itemData":{"id":614,"type":"article-journal","title":"Behavioral ecology - Breeding together: Kin selection and mutualism in   cooperative vertebrates","container-title":"Science","page":"69-72","volume":"296","issue":"5565","abstract":"`In cooperatively breeding vertebrates, nonbreeding helpers raise young produced by dominant breeders. Although the evolution of cooperative breeding has often been,attributed primarily to kin selection (whereby individuals gain \"indirect\" benefits to their fitness by assisting collateral relatives), there is increasing evidence that helpers can be unrelated to the young they are raising. Recent studies also suggest that the indirect benefits of cooperative behavior may often have been overestimated while the direct benefits of helping to the helper's own fitness have probably been underestimated. It now seems likely that the evolutionary mechanisms maintaining cooperative breeding are diverse and that, in some species, the direct benefits of helping may be sufficient to maintain cooperative societies. The benefits of cooperation in vertebrate societies may consequently show parallels with those in human societies, where cooperation between unrelated individuals is frequent and social institutions are often maintained by generalized reciprocity.","DOI":"10.1126/science.296.5565.69","shortTitle":"Behavioral ecology - Breeding together","journalAbbreviation":"Science","language":"English","author":[{"family":"Clutton-Brock","given":"T."}],"issued":{"year":2002,"month":4,"day":5},"page-first":"69"}},{"id":616,"uris":["http://zotero.org/users/701671/items/T3NTRDEX"],"uri":["http://zotero.org/users/701671/items/T3NTRDEX"],"itemData":{"id":616,"type":"article-journal","title":"Predation and kin-structured populations: an empirical perspective on the evolution of cooperation","container-title":"Behavioral Ecology","page":"1294-1303","volume":"22","issue":"6","DOI":"10.1093/beheco/arr131","shortTitle":"Predation and kin-structured populations","journalAbbreviation":"Behavioral Ecology","language":"en","author":[{"family":"Beckerman","given":"Andrew P."},{"family":"Sharp","given":"Stuart P."},{"family":"Hatchwell","given":"Ben J."}],"issued":{"year":2011,"month":11,"day":1},"accessed":{"year":2013,"month":1,"day":28,"season":"23:27:43"},"page-first":"1294"}}],"schema":"https://github.com/citation-style-language/schema/raw/master/csl-citation.json"} </w:instrText>
-      </w:r>
-      <w:r>
-        <w:rPr>
-          <w:rFonts w:ascii="Calibri" w:hAnsi="Calibri" w:cs="CMR10"/>
-        </w:rPr>
-        <w:fldChar w:fldCharType="separate"/>
-      </w:r>
-      <w:r>
-        <w:rPr>
-          <w:rFonts w:ascii="Calibri" w:hAnsi="Calibri"/>
-        </w:rPr>
-        <w:t>(</w:t>
-      </w:r>
-      <w:proofErr w:type="spellStart"/>
-      <w:r>
-        <w:rPr>
-          <w:rFonts w:ascii="Calibri" w:hAnsi="Calibri"/>
-        </w:rPr>
-        <w:t>Pamilo</w:t>
-      </w:r>
-      <w:proofErr w:type="spellEnd"/>
-      <w:r>
-        <w:rPr>
-          <w:rFonts w:ascii="Calibri" w:hAnsi="Calibri"/>
-        </w:rPr>
-        <w:t xml:space="preserve"> et al. 1997; Ross 2001; </w:t>
-      </w:r>
-      <w:proofErr w:type="spellStart"/>
-      <w:r>
-        <w:rPr>
-          <w:rFonts w:ascii="Calibri" w:hAnsi="Calibri"/>
-        </w:rPr>
-        <w:t>Clutton</w:t>
-      </w:r>
-      <w:proofErr w:type="spellEnd"/>
-      <w:r>
-        <w:rPr>
-          <w:rFonts w:ascii="Calibri" w:hAnsi="Calibri"/>
-        </w:rPr>
-        <w:t>-Brock 2002; Beckerman et al. 2011)</w:t>
-      </w:r>
-      <w:r>
-        <w:rPr>
-          <w:rFonts w:ascii="Calibri" w:hAnsi="Calibri" w:cs="CMR10"/>
-        </w:rPr>
-        <w:fldChar w:fldCharType="end"/>
-      </w:r>
-      <w:r>
-        <w:rPr>
-          <w:rFonts w:ascii="Calibri" w:hAnsi="Calibri" w:cs="CMR10"/>
-        </w:rPr>
-        <w:t xml:space="preserve">. This study does show that the ecology of a species can indeed influence the degree of cooperation that evolves. </w:t>
-      </w:r>
-      <w:r>
-        <w:rPr>
-          <w:rFonts w:ascii="Calibri" w:hAnsi="Calibri" w:cs="CMR10"/>
-        </w:rPr>
-        <w:t xml:space="preserve">The main finding from this simulation is that </w:t>
-      </w:r>
-      <w:r>
-        <w:rPr>
-          <w:rFonts w:ascii="Calibri" w:hAnsi="Calibri" w:cs="CMR10"/>
-        </w:rPr>
-        <w:t>the factor that had the largest effect on the kin cooperation of social groups was intrinsic fecundity of the species. Intriguingly group carrying capacity only had a small influence, except cases where the intrinsic rate of growth was very low and cost of cooperation high.</w:t>
-      </w:r>
-    </w:p>
-    <w:p>
-      <w:pPr>
-        <w:spacing w:line="480" w:lineRule="auto"/>
-        <w:rPr>
-          <w:rFonts w:ascii="Calibri" w:hAnsi="Calibri" w:cs="CMR10"/>
-          <w:i/>
-        </w:rPr>
-      </w:pPr>
-      <w:r>
-        <w:rPr>
-          <w:rFonts w:ascii="Calibri" w:hAnsi="Calibri" w:cs="CMR10"/>
-          <w:i/>
-        </w:rPr>
-        <w:t xml:space="preserve">Explanation of </w:t>
-      </w:r>
-      <w:r>
-        <w:rPr>
-          <w:rFonts w:ascii="Calibri" w:hAnsi="Calibri" w:cs="CMR10"/>
-          <w:i/>
-        </w:rPr>
-        <w:t>effects</w:t>
-      </w:r>
-      <w:r>
-        <w:rPr>
-          <w:rFonts w:ascii="Calibri" w:hAnsi="Calibri" w:cs="CMR10"/>
-          <w:i/>
-        </w:rPr>
-        <w:t xml:space="preserve"> of R, Beta and C</w:t>
-      </w:r>
-    </w:p>
-    <w:p>
-      <w:pPr>
-        <w:spacing w:line="480" w:lineRule="auto"/>
-      </w:pPr>
-      <w:commentRangeStart w:id="10"/>
-      <w:r>
-        <w:t xml:space="preserve">We have </w:t>
-      </w:r>
-      <w:r>
-        <w:t xml:space="preserve">corroborated </w:t>
-      </w:r>
-      <w:r>
-        <w:t>results for other studies</w:t>
-      </w:r>
-      <w:r>
-        <w:t xml:space="preserve"> that suggesting that there is a trade-off when forming social groups between group size and kin </w:t>
+        <w:t>which suggest</w:t>
+      </w:r>
+      <w:r>
+        <w:t xml:space="preserve"> that there is a trade-off when forming social groups between group size and kin </w:t>
       </w:r>
       <w:r>
         <w:t>restrictiveness</w:t>
@@ -6645,269 +6607,135 @@
           <w:rFonts w:ascii="Calibri" w:hAnsi="Calibri" w:cs="Times New Roman"/>
           <w:szCs w:val="24"/>
         </w:rPr>
-        <w:t xml:space="preserve">(Avilés et al. 2004; </w:t>
+        <w:t>(Avilés et al. 2004; Altmann 1979; Chesser 1998; Lukas et al. 2005)</w:t>
+      </w:r>
+      <w:r>
+        <w:fldChar w:fldCharType="end"/>
+      </w:r>
+      <w:commentRangeEnd w:id="11"/>
+      <w:r>
+        <w:rPr>
+          <w:rStyle w:val="CommentReference"/>
+        </w:rPr>
+        <w:commentReference w:id="11"/>
+      </w:r>
+      <w:r>
+        <w:t xml:space="preserve"> </w:t>
+      </w:r>
+      <w:r>
+        <w:t xml:space="preserve"> that a</w:t>
+      </w:r>
+      <w:r>
+        <w:t>s</w:t>
+      </w:r>
+      <w:r>
+        <w:t xml:space="preserve"> the intrinsic rate of growth of a </w:t>
+      </w:r>
+      <w:r>
+        <w:t xml:space="preserve">species or population </w:t>
+      </w:r>
+      <w:r>
+        <w:t>increases</w:t>
+      </w:r>
+      <w:r>
+        <w:t xml:space="preserve"> so does the level of kin preference that </w:t>
+      </w:r>
+      <w:r>
+        <w:t>can evolve</w:t>
+      </w:r>
+      <w:r>
+        <w:t xml:space="preserve"> as</w:t>
+      </w:r>
+      <w:r>
+        <w:t xml:space="preserve"> more relatives are available</w:t>
+      </w:r>
+      <w:r>
+        <w:t>. This</w:t>
+      </w:r>
+      <w:r>
+        <w:t xml:space="preserve"> allows groups </w:t>
+      </w:r>
+      <w:r>
+        <w:t xml:space="preserve">the ability </w:t>
+      </w:r>
+      <w:r>
+        <w:t xml:space="preserve">to be more </w:t>
+      </w:r>
+      <w:r>
+        <w:t>restrictive in the</w:t>
+      </w:r>
+      <w:r>
+        <w:t>ir admission requirements</w:t>
+      </w:r>
+      <w:r>
+        <w:t xml:space="preserve"> by admitting only kin. </w:t>
+      </w:r>
+      <w:r>
+        <w:t>For example</w:t>
+      </w:r>
+      <w:r>
+        <w:t xml:space="preserve"> </w:t>
+      </w:r>
+      <w:r>
+        <w:rPr>
+          <w:highlight w:val="yellow"/>
+        </w:rPr>
+        <w:t>EXAMPLES NEEDED</w:t>
+      </w:r>
+      <w:r>
+        <w:t xml:space="preserve"> Within chimpanzees Lukas et al. (2005) showed that the level of relatedness within individual groups was related to the group size. </w:t>
+      </w:r>
+      <w:r>
+        <w:t xml:space="preserve">  </w:t>
+      </w:r>
+      <w:r>
+        <w:t xml:space="preserve">It must be noted that in this simulation we had represented </w:t>
       </w:r>
       <w:proofErr w:type="spellStart"/>
+      <w:r>
+        <w:t>semelparous</w:t>
+      </w:r>
+      <w:proofErr w:type="spellEnd"/>
+      <w:r>
+        <w:t xml:space="preserve"> species with groups reforming every generation, with species that breed multiple times close kin groups could be formed by internal recruitment </w:t>
+      </w:r>
+      <w:r>
+        <w:fldChar w:fldCharType="begin"/>
+      </w:r>
+      <w:r>
+        <w:instrText xml:space="preserve"> ADDIN ZOTERO_ITEM CSL_CITATION {"citationID":"9rOCBAQs","properties":{"formattedCitation":"{\\rtf (Avil\\uc0\\u233{}s et al. 2004)}","plainCitation":"(Avilés et al. 2004)"},"citationItems":[{"id":622,"uris":["http://zotero.org/users/701671/items/B2XGFZ85"],"uri":["http://zotero.org/users/701671/items/B2XGFZ85"],"itemData":{"id":622,"type":"article-journal","title":"The kin composition of social groups: trading group size for degree of altruism","container-title":"The American naturalist","page":"132-144","volume":"164","issue":"2","abstract":"Why some social systems form groups composed of kin, while others do not, has gone largely untreated in the literature. Using an individual-based simulation model, we explore the demographic consequences of making kinship a criterion in group formation. We find that systems where social groups consist of one-generation breeding associations may face a serious trade-off between degree of altruism and group size that is largely mediated by their kin composition. On the one hand, restricting groups to close kin allows the evolution of highly altruistic behaviors but may limit group size to suboptimal levels, the more severely so the smaller the intrinsic fecundity of the species and the stricter the kin admission rule. Group size requirements, on the other hand, can be met by admitting nonkin into groups, but not without limiting the degree of altruism that can evolve. As a solution to this conundrum, we show that if helping roles within groups are assigned through a lottery rather than being genetically determined, maximum degrees of altruism can evolve in groups of nonrelatives of any size. Such a \"lottery\" mechanism may explain reproductive and helping patterns in organisms as varied as the cellular slime molds, pleometrotic ants, and Galapagos hawks.","DOI":"10.1086/422263","note":"PMID: 15278839","shortTitle":"The kin composition of social groups","journalAbbreviation":"Am. Nat.","author":[{"family":"Avilés","given":"Leticia"},{"family":"Fletcher","given":"Jeffrey A"},{"family":"Cutter","given":"Asher D"}],"issued":{"year":2004,"month":8},"page-first":"132"}}],"schema":"https://github.com/citation-style-language/schema/raw/master/csl-citation.json"} </w:instrText>
+      </w:r>
+      <w:r>
+        <w:fldChar w:fldCharType="separate"/>
+      </w:r>
       <w:r>
         <w:rPr>
           <w:rFonts w:ascii="Calibri" w:hAnsi="Calibri" w:cs="Times New Roman"/>
           <w:szCs w:val="24"/>
         </w:rPr>
-        <w:t>Altmann</w:t>
-      </w:r>
-      <w:proofErr w:type="spellEnd"/>
+        <w:t>(</w:t>
+      </w:r>
+      <w:proofErr w:type="spellStart"/>
       <w:r>
         <w:rPr>
           <w:rFonts w:ascii="Calibri" w:hAnsi="Calibri" w:cs="Times New Roman"/>
           <w:szCs w:val="24"/>
         </w:rPr>
-        <w:t xml:space="preserve"> 1979; </w:t>
-      </w:r>
-      <w:proofErr w:type="spellStart"/>
+        <w:t>Avilés</w:t>
+      </w:r>
+      <w:proofErr w:type="spellEnd"/>
       <w:r>
         <w:rPr>
           <w:rFonts w:ascii="Calibri" w:hAnsi="Calibri" w:cs="Times New Roman"/>
           <w:szCs w:val="24"/>
         </w:rPr>
-        <w:t>Chesser</w:t>
-      </w:r>
-      <w:proofErr w:type="spellEnd"/>
-      <w:r>
-        <w:rPr>
-          <w:rFonts w:ascii="Calibri" w:hAnsi="Calibri" w:cs="Times New Roman"/>
-          <w:szCs w:val="24"/>
-        </w:rPr>
-        <w:t xml:space="preserve"> 1998; Lukas et al. 2005)</w:t>
+        <w:t xml:space="preserve"> et al. 2004)</w:t>
       </w:r>
       <w:r>
         <w:fldChar w:fldCharType="end"/>
       </w:r>
-      <w:commentRangeEnd w:id="11"/>
-      <w:r>
-        <w:rPr>
-          <w:rStyle w:val="CommentReference"/>
-        </w:rPr>
-        <w:commentReference w:id="11"/>
-      </w:r>
       <w:r>
         <w:t xml:space="preserve"> </w:t>
-      </w:r>
-      <w:r>
-        <w:t xml:space="preserve"> that a</w:t>
-      </w:r>
-      <w:r>
-        <w:t>s</w:t>
-      </w:r>
-      <w:r>
-        <w:t xml:space="preserve"> the intrinsic rate of growth of a </w:t>
-      </w:r>
-      <w:r>
-        <w:t xml:space="preserve">species or population </w:t>
-      </w:r>
-      <w:r>
-        <w:t>increases</w:t>
-      </w:r>
-      <w:r>
-        <w:t xml:space="preserve"> so does the level of kin preference that </w:t>
-      </w:r>
-      <w:r>
-        <w:t>can evolve</w:t>
-      </w:r>
-      <w:r>
-        <w:t xml:space="preserve"> as</w:t>
-      </w:r>
-      <w:r>
-        <w:t xml:space="preserve"> more relatives are available</w:t>
-      </w:r>
-      <w:r>
-        <w:t xml:space="preserve"> which allows groups </w:t>
-      </w:r>
-      <w:r>
-        <w:t xml:space="preserve">the ability </w:t>
-      </w:r>
-      <w:r>
-        <w:t xml:space="preserve">to be more </w:t>
-      </w:r>
-      <w:r>
-        <w:t>restrictive in the</w:t>
-      </w:r>
-      <w:r>
-        <w:t xml:space="preserve">ir admission requirements, </w:t>
-      </w:r>
-      <w:r>
-        <w:t xml:space="preserve"> </w:t>
-      </w:r>
-      <w:r>
-        <w:t>causing average within group relatedness to increase.  With greater within group relatedness, greater levels of coop</w:t>
-      </w:r>
-      <w:r>
-        <w:t>eration can evolve</w:t>
-      </w:r>
-      <w:r>
-        <w:t xml:space="preserve"> and larger groups can form</w:t>
-      </w:r>
-      <w:r>
-        <w:t xml:space="preserve">.  </w:t>
-      </w:r>
-    </w:p>
-    <w:p>
-      <w:pPr>
-        <w:spacing w:line="480" w:lineRule="auto"/>
-      </w:pPr>
-      <w:r>
-        <w:t>T</w:t>
-      </w:r>
-      <w:r>
-        <w:t>he effect is more marked when larger group carrying capacities (1/c) require the formation of larger groups.</w:t>
-      </w:r>
-      <w:r>
-        <w:t xml:space="preserve">  </w:t>
-      </w:r>
-      <w:r>
-        <w:t xml:space="preserve">This could result in ecological situations where forming groups with close kin is not an option either because of low fecundity of a species compared to the amount of individuals would be needed to make cooperation worthwhile (group carrying capacity) </w:t>
-      </w:r>
-      <w:r>
-        <w:rPr>
-          <w:highlight w:val="yellow"/>
-        </w:rPr>
-        <w:t>EXAMPLES NEEDED</w:t>
-      </w:r>
-      <w:r>
-        <w:t xml:space="preserve"> Within </w:t>
-      </w:r>
-      <w:r>
-        <w:lastRenderedPageBreak/>
-        <w:t>chimpanzees Lukas et al. (2005) showed that the level of relatedness within individual groups was related to the group size.</w:t>
-      </w:r>
-      <w:r>
-        <w:t xml:space="preserve"> </w:t>
-      </w:r>
-    </w:p>
-    <w:p>
-      <w:pPr>
-        <w:spacing w:line="480" w:lineRule="auto"/>
-      </w:pPr>
-      <w:r>
-        <w:t xml:space="preserve">It must be noted that in this simulation we had represented </w:t>
-      </w:r>
-      <w:proofErr w:type="spellStart"/>
-      <w:r>
-        <w:t>semelparous</w:t>
-      </w:r>
-      <w:proofErr w:type="spellEnd"/>
-      <w:r>
-        <w:t xml:space="preserve"> species with groups reforming every generation, with species that breed multiple times close kin groups could be formed by internal recruitment </w:t>
-      </w:r>
-      <w:r>
-        <w:fldChar w:fldCharType="begin"/>
-      </w:r>
-      <w:r>
-        <w:instrText xml:space="preserve"> ADDIN ZOTERO_ITEM CSL_CITATION {"citationID":"9rOCBAQs","properties":{"formattedCitation":"{\\rtf (Avil\\uc0\\u233{}s et al. 2004)}","plainCitation":"(Avilés et al. 2004)"},"citationItems":[{"id":622,"uris":["http://zotero.org/users/701671/items/B2XGFZ85"],"uri":["http://zotero.org/users/701671/items/B2XGFZ85"],"itemData":{"id":622,"type":"article-journal","title":"The kin composition of social groups: trading group size for degree of altruism","container-title":"The American naturalist","page":"132-144","volume":"164","issue":"2","abstract":"Why some social systems form groups composed of kin, while others do not, has gone largely untreated in the literature. Using an individual-based simulation model, we explore the demographic consequences of making kinship a criterion in group formation. We find that systems where social groups consist of one-generation breeding associations may face a serious trade-off between degree of altruism and group size that is largely mediated by their kin composition. On the one hand, restricting groups to close kin allows the evolution of highly altruistic behaviors but may limit group size to suboptimal levels, the more severely so the smaller the intrinsic fecundity of the species and the stricter the kin admission rule. Group size requirements, on the other hand, can be met by admitting nonkin into groups, but not without limiting the degree of altruism that can evolve. As a solution to this conundrum, we show that if helping roles within groups are assigned through a lottery rather than being genetically determined, maximum degrees of altruism can evolve in groups of nonrelatives of any size. Such a \"lottery\" mechanism may explain reproductive and helping patterns in organisms as varied as the cellular slime molds, pleometrotic ants, and Galapagos hawks.","DOI":"10.1086/422263","note":"PMID: 15278839","shortTitle":"The kin composition of social groups","journalAbbreviation":"Am. Nat.","author":[{"family":"Avilés","given":"Leticia"},{"family":"Fletcher","given":"Jeffrey A"},{"family":"Cutter","given":"Asher D"}],"issued":{"year":2004,"month":8},"page-first":"132"}}],"schema":"https://github.com/citation-style-language/schema/raw/master/csl-citation.json"} </w:instrText>
-      </w:r>
-      <w:r>
-        <w:fldChar w:fldCharType="separate"/>
-      </w:r>
-      <w:r>
-        <w:rPr>
-          <w:rFonts w:ascii="Calibri" w:hAnsi="Calibri" w:cs="Times New Roman"/>
-          <w:szCs w:val="24"/>
-        </w:rPr>
-        <w:t>(Avilés et al. 2004)</w:t>
-      </w:r>
-      <w:r>
-        <w:fldChar w:fldCharType="end"/>
-      </w:r>
-      <w:r>
-        <w:t xml:space="preserve"> </w:t>
-      </w:r>
-    </w:p>
-    <w:p>
-      <w:pPr>
-        <w:spacing w:line="480" w:lineRule="auto"/>
-      </w:pPr>
-      <w:r>
-        <w:t>Interestingly</w:t>
-      </w:r>
-      <w:r>
-        <w:t xml:space="preserve"> we show that</w:t>
-      </w:r>
-      <w:r>
-        <w:t xml:space="preserve"> kin preference does not go to zero, even for very small </w:t>
-      </w:r>
-      <w:r>
-        <w:t>rates of growth</w:t>
-      </w:r>
-      <w:r>
-        <w:t xml:space="preserve">. This may </w:t>
-      </w:r>
-      <w:r>
-        <w:t xml:space="preserve">be </w:t>
-      </w:r>
-      <w:r>
-        <w:t xml:space="preserve">because leaving relatives out </w:t>
-      </w:r>
-      <w:r>
-        <w:t xml:space="preserve">of a group </w:t>
-      </w:r>
-      <w:r>
-        <w:t>has an indirect fitness cost as these individuals will be eliminated from the population</w:t>
-      </w:r>
-      <w:r>
-        <w:t xml:space="preserve">. So groups that </w:t>
-      </w:r>
-      <w:r>
-        <w:t>form in natural populations</w:t>
-      </w:r>
-      <w:r>
-        <w:t xml:space="preserve"> </w:t>
-      </w:r>
-      <w:r>
-        <w:t xml:space="preserve">all </w:t>
-      </w:r>
-      <w:r>
-        <w:t xml:space="preserve">relatives </w:t>
-      </w:r>
-      <w:r>
-        <w:t>will not be excluded from social groups</w:t>
-      </w:r>
-      <w:r>
-        <w:t xml:space="preserve"> </w:t>
-      </w:r>
-      <w:commentRangeStart w:id="12"/>
-      <w:proofErr w:type="spellStart"/>
-      <w:r>
-        <w:t>eg</w:t>
-      </w:r>
-      <w:commentRangeEnd w:id="12"/>
-      <w:proofErr w:type="spellEnd"/>
-      <w:r>
-        <w:rPr>
-          <w:rStyle w:val="CommentReference"/>
-        </w:rPr>
-        <w:commentReference w:id="12"/>
-      </w:r>
-      <w:r>
-        <w:t xml:space="preserve"> </w:t>
-      </w:r>
-      <w:r>
-        <w:rPr>
-          <w:highlight w:val="magenta"/>
-        </w:rPr>
-        <w:t>•••</w:t>
-      </w:r>
-      <w:r>
-        <w:t xml:space="preserve"> </w:t>
-      </w:r>
-    </w:p>
-    <w:p>
-      <w:pPr>
-        <w:spacing w:line="480" w:lineRule="auto"/>
-      </w:pPr>
-      <w:r>
-        <w:rPr>
-          <w:rStyle w:val="CommentReference"/>
-        </w:rPr>
-        <w:commentReference w:id="13"/>
       </w:r>
     </w:p>
     <w:p>
@@ -6917,151 +6745,129 @@
         </w:tabs>
         <w:spacing w:line="480" w:lineRule="auto"/>
       </w:pPr>
-      <w:r>
-        <w:rPr>
-          <w:strike/>
-        </w:rPr>
-        <w:t>I</w:t>
-      </w:r>
-      <w:r>
-        <w:rPr>
-          <w:strike/>
-        </w:rPr>
-        <w:t xml:space="preserve">n general when the group carrying capacity (1/c) is small higher levels of cooperation can be maintained even when cooperation is costly because the groups that form are small and therefore can be more restrictive in terms of group entry, only allowing </w:t>
-      </w:r>
-      <w:commentRangeStart w:id="14"/>
-      <w:r>
-        <w:rPr>
-          <w:strike/>
-        </w:rPr>
-        <w:t>kin to join the group</w:t>
-      </w:r>
-      <w:commentRangeEnd w:id="14"/>
+    </w:p>
+    <w:p>
+      <w:pPr>
+        <w:spacing w:line="480" w:lineRule="auto"/>
+      </w:pPr>
+      <w:r>
+        <w:lastRenderedPageBreak/>
+        <w:t xml:space="preserve">However this only </w:t>
+      </w:r>
+      <w:r>
+        <w:t>has an</w:t>
+      </w:r>
+      <w:r>
+        <w:t xml:space="preserve"> effect on the level of cooperation that evolves</w:t>
+      </w:r>
+      <w:r>
+        <w:t xml:space="preserve"> when the group carrying capacity is large and the cost of cooperation is high, which </w:t>
+      </w:r>
+      <w:r>
+        <w:t xml:space="preserve">is reflected in the sizeable contribution interaction effects have in the level of cooperation that </w:t>
+      </w:r>
+      <w:proofErr w:type="gramStart"/>
+      <w:r>
+        <w:t xml:space="preserve">evolves </w:t>
+      </w:r>
+      <w:r>
+        <w:t>.</w:t>
+      </w:r>
+      <w:proofErr w:type="gramEnd"/>
+      <w:r>
+        <w:t xml:space="preserve">  </w:t>
+      </w:r>
+      <w:proofErr w:type="gramStart"/>
+      <w:r>
+        <w:t>van</w:t>
+      </w:r>
+      <w:proofErr w:type="gramEnd"/>
+      <w:r>
+        <w:t xml:space="preserve"> </w:t>
+      </w:r>
+      <w:proofErr w:type="spellStart"/>
+      <w:r>
+        <w:t>Veelen</w:t>
+      </w:r>
+      <w:proofErr w:type="spellEnd"/>
+      <w:r>
+        <w:t xml:space="preserve"> et al. (2010) demonstrated </w:t>
+      </w:r>
+      <w:commentRangeStart w:id="12"/>
+      <w:r>
+        <w:t>analytically</w:t>
+      </w:r>
+      <w:r>
+        <w:t xml:space="preserve"> using equation </w:t>
+      </w:r>
+      <w:r>
+        <w:t xml:space="preserve">(x) </w:t>
+      </w:r>
+      <w:commentRangeEnd w:id="12"/>
       <w:r>
         <w:rPr>
           <w:rStyle w:val="CommentReference"/>
-          <w:strike/>
-        </w:rPr>
-        <w:commentReference w:id="14"/>
-      </w:r>
-      <w:r>
-        <w:rPr>
-          <w:strike/>
-        </w:rPr>
-        <w:t>.  However at small intrinsic rates of growth low levels of relatedness evolve even at small group carrying capacities because not enough relatives are produced. I</w:t>
-      </w:r>
-      <w:r>
-        <w:rPr>
-          <w:strike/>
-        </w:rPr>
-        <w:t xml:space="preserve">f there is a large group carrying capacity (large 1/c) </w:t>
-      </w:r>
-      <w:r>
-        <w:rPr>
-          <w:strike/>
-        </w:rPr>
-        <w:t xml:space="preserve">the </w:t>
-      </w:r>
-      <w:r>
-        <w:rPr>
-          <w:strike/>
-        </w:rPr>
-        <w:t xml:space="preserve">cost of cooperation </w:t>
-      </w:r>
-      <w:r>
-        <w:rPr>
-          <w:strike/>
-        </w:rPr>
-        <w:t xml:space="preserve">parameter becomes </w:t>
-      </w:r>
-      <w:r>
-        <w:rPr>
-          <w:strike/>
-        </w:rPr>
-        <w:t>important</w:t>
-      </w:r>
-      <w:r>
-        <w:rPr>
-          <w:strike/>
-        </w:rPr>
-        <w:t xml:space="preserve"> in determining group size and cooperation</w:t>
-      </w:r>
-      <w:r>
-        <w:rPr>
-          <w:strike/>
-        </w:rPr>
-        <w:t xml:space="preserve">.  When </w:t>
-      </w:r>
-      <w:r>
-        <w:rPr>
-          <w:strike/>
-        </w:rPr>
-        <w:t>group carrying capacity is large</w:t>
-      </w:r>
-      <w:r>
-        <w:rPr>
-          <w:strike/>
-        </w:rPr>
-        <w:t xml:space="preserve"> and intrinsic rate of growth is smaller</w:t>
-      </w:r>
-      <w:r>
-        <w:rPr>
-          <w:strike/>
-        </w:rPr>
-        <w:t xml:space="preserve"> it </w:t>
-      </w:r>
-      <w:r>
-        <w:rPr>
-          <w:strike/>
-        </w:rPr>
-        <w:t xml:space="preserve">is much harder to admit only kin to meet the ecological determined ideal group size. Therefore if the cost of cooperation is high, cooperation does not emerge.  </w:t>
-      </w:r>
-      <w:proofErr w:type="gramStart"/>
-      <w:r>
-        <w:rPr>
-          <w:strike/>
-        </w:rPr>
-        <w:t>van</w:t>
-      </w:r>
-      <w:proofErr w:type="gramEnd"/>
-      <w:r>
-        <w:rPr>
-          <w:strike/>
-        </w:rPr>
-        <w:t xml:space="preserve"> </w:t>
-      </w:r>
-      <w:proofErr w:type="spellStart"/>
-      <w:r>
-        <w:rPr>
-          <w:strike/>
-        </w:rPr>
-        <w:t>Veelen</w:t>
-      </w:r>
-      <w:proofErr w:type="spellEnd"/>
-      <w:r>
-        <w:rPr>
-          <w:strike/>
-        </w:rPr>
-        <w:t xml:space="preserve"> et al . (2010) demonstrated analytically that the stable cooperation level for equation </w:t>
-      </w:r>
-      <w:r>
-        <w:rPr>
-          <w:strike/>
-          <w:highlight w:val="magenta"/>
-        </w:rPr>
-        <w:t>x</w:t>
-      </w:r>
-      <w:r>
-        <w:rPr>
-          <w:strike/>
-        </w:rPr>
-        <w:t xml:space="preserve"> is related only to the cost of cooperation and the group size</w:t>
-      </w:r>
-      <w:r>
-        <w:rPr>
-          <w:strike/>
-        </w:rPr>
-        <w:t xml:space="preserve"> ... An example of this in nature is the bark beetle that need large groups to .....</w:t>
+        </w:rPr>
+        <w:commentReference w:id="12"/>
+      </w:r>
+      <w:r>
+        <w:t>that</w:t>
+      </w:r>
+      <w:r>
+        <w:t xml:space="preserve"> it pays for an individual to cooperate within small groups. However it becomes unfavourable to cooperate if an individual finds itself in a large group.  What ‘large’ is depends on the ecological constraints with a species and population, such as the cost of cooperation, group carrying capacity and the average cooperation level within the group</w:t>
+      </w:r>
+      <w:r>
+        <w:t xml:space="preserve"> an individual finds itself in</w:t>
+      </w:r>
+      <w:r>
+        <w:t xml:space="preserve">. As the cost of cooperation and the group carrying capacity increases so what is considered ‘large’ also increases.  </w:t>
+      </w:r>
+      <w:r>
+        <w:t xml:space="preserve">We could define ‘large’ as </w:t>
+      </w:r>
+      <w:r>
+        <w:t xml:space="preserve">the point where an increase an individual’s cooperative tendency decreases its overall fitness.  </w:t>
+      </w:r>
+      <w:r>
+        <w:t xml:space="preserve">This could be thought of as the law of </w:t>
+      </w:r>
+      <w:r>
+        <w:t>diminishing</w:t>
+      </w:r>
+      <w:r>
+        <w:t xml:space="preserve"> returns and a humped shaped function of fitness against group size has been demonstrated many times (e.g. •••) </w:t>
+      </w:r>
+      <w:r>
+        <w:t xml:space="preserve">. If the cost of cooperation is high </w:t>
+      </w:r>
+      <w:r>
+        <w:t>enough and the group carrying capacity so high that having only a few individuals cooperating does not increase an individual’s fitness</w:t>
+      </w:r>
+      <w:r>
+        <w:t>. For example if there are tasks that cannot be completed without a large number of individuals such as the bark beetle…..T</w:t>
+      </w:r>
+      <w:r>
+        <w:t>his reduces th</w:t>
+      </w:r>
+      <w:r>
+        <w:t xml:space="preserve">e equilibrium </w:t>
+      </w:r>
+      <w:r>
+        <w:t xml:space="preserve">point so low levels of cooperation and low groups sizes </w:t>
+      </w:r>
+      <w:commentRangeStart w:id="13"/>
+      <w:r>
+        <w:t>evolved</w:t>
+      </w:r>
+      <w:commentRangeEnd w:id="13"/>
+      <w:r>
+        <w:rPr>
+          <w:rStyle w:val="CommentReference"/>
+        </w:rPr>
+        <w:commentReference w:id="13"/>
+      </w:r>
+      <w:r>
+        <w:t>.</w:t>
       </w:r>
     </w:p>
     <w:p>
@@ -7071,6 +6877,20 @@
         </w:tabs>
         <w:spacing w:line="480" w:lineRule="auto"/>
       </w:pPr>
+      <w:r>
+        <w:t xml:space="preserve">However when the cost of cooperation is very high this offsets this is as the decrease in the overall fitness to the group by having a low </w:t>
+      </w:r>
+      <w:proofErr w:type="spellStart"/>
+      <w:r>
+        <w:t>cooperator</w:t>
+      </w:r>
+      <w:proofErr w:type="spellEnd"/>
+      <w:r>
+        <w:t xml:space="preserve"> is offset by the much higher</w:t>
+      </w:r>
+      <w:r>
+        <w:t xml:space="preserve"> fitness to that low co-operator.</w:t>
+      </w:r>
     </w:p>
     <w:p>
       <w:pPr>
@@ -7080,40 +6900,28 @@
         <w:spacing w:line="480" w:lineRule="auto"/>
       </w:pPr>
       <w:r>
-        <w:t>Remarkably,</w:t>
-      </w:r>
-      <w:r>
-        <w:t xml:space="preserve"> when the intrinsic rate of growth is small</w:t>
-      </w:r>
-      <w:r>
-        <w:t xml:space="preserve"> and the cost of cooperation </w:t>
-      </w:r>
-      <w:r>
-        <w:t>not high</w:t>
-      </w:r>
-      <w:r>
-        <w:t>, high levels of cooperation</w:t>
-      </w:r>
-      <w:r>
-        <w:t xml:space="preserve"> evolved even though kin pref</w:t>
-      </w:r>
-      <w:r>
-        <w:t>erence and relatedness stay low.  WHY?</w:t>
-      </w:r>
-      <w:r>
-        <w:t xml:space="preserve"> Because </w:t>
-      </w:r>
-      <w:r>
-        <w:lastRenderedPageBreak/>
-        <w:t xml:space="preserve">when in small groups you are more likely to find yourself in groups also with high co-operators, everyone benefits and cooperation spread. And the cost to the group as a whole when it is small to have lower </w:t>
-      </w:r>
-      <w:proofErr w:type="spellStart"/>
-      <w:r>
-        <w:t>cooperators</w:t>
-      </w:r>
-      <w:proofErr w:type="spellEnd"/>
-      <w:r>
-        <w:t xml:space="preserve"> is larger.</w:t>
+        <w:t xml:space="preserve">Within our simulation this </w:t>
+      </w:r>
+      <w:r>
+        <w:t>disad</w:t>
+      </w:r>
+      <w:r>
+        <w:t xml:space="preserve">vantage of being in large groups if there is a large cost of cooperation </w:t>
+      </w:r>
+      <w:r>
+        <w:t xml:space="preserve">is mitigated if groups </w:t>
+      </w:r>
+      <w:r>
+        <w:t>admit only kin</w:t>
+      </w:r>
+      <w:r>
+        <w:t xml:space="preserve">. </w:t>
+      </w:r>
+      <w:r>
+        <w:t xml:space="preserve">Even with high costs of cooperation, if there are enough kin around high levels of cooperation and altruism can evolve.  </w:t>
+      </w:r>
+      <w:r>
+        <w:t xml:space="preserve"> </w:t>
       </w:r>
     </w:p>
     <w:p>
@@ -7124,143 +6932,232 @@
         <w:spacing w:line="480" w:lineRule="auto"/>
       </w:pPr>
       <w:r>
-        <w:t xml:space="preserve"> But when larger groups form there is a higher chance that </w:t>
-      </w:r>
-      <w:proofErr w:type="gramStart"/>
-      <w:r>
-        <w:t>more lower</w:t>
-      </w:r>
-      <w:proofErr w:type="gramEnd"/>
-      <w:r>
-        <w:t xml:space="preserve"> co-operators will be in the group. The cost to the group as a whole will be </w:t>
-      </w:r>
-      <w:r>
-        <w:t>small,</w:t>
-      </w:r>
-      <w:r>
-        <w:t xml:space="preserve"> but these individuals will have </w:t>
-      </w:r>
-      <w:r>
-        <w:t>greater fitness then the higher co-operators in the group</w:t>
-      </w:r>
-      <w:r>
-        <w:t xml:space="preserve"> and thus will spread within the population</w:t>
-      </w:r>
-      <w:r>
-        <w:t>.</w:t>
-      </w:r>
-    </w:p>
+        <w:t>Examples of organisms where large intrinsic rates of growth allow restrictive kin selection</w:t>
+      </w:r>
+      <w:r>
+        <w:t xml:space="preserve"> and very large social groups</w:t>
+      </w:r>
+      <w:r>
+        <w:t xml:space="preserve"> are </w:t>
+      </w:r>
+      <w:proofErr w:type="spellStart"/>
+      <w:r>
+        <w:t>eusocial</w:t>
+      </w:r>
+      <w:proofErr w:type="spellEnd"/>
+      <w:r>
+        <w:t xml:space="preserve"> insects</w:t>
+      </w:r>
+      <w:bookmarkStart w:id="14" w:name="OLE_LINK1"/>
+      <w:bookmarkStart w:id="15" w:name="OLE_LINK2"/>
+      <w:r>
+        <w:t xml:space="preserve"> </w:t>
+      </w:r>
+      <w:proofErr w:type="spellStart"/>
+      <w:r>
+        <w:t>eg</w:t>
+      </w:r>
+      <w:proofErr w:type="spellEnd"/>
+      <w:r>
+        <w:t xml:space="preserve"> (••••)</w:t>
+      </w:r>
+    </w:p>
+    <w:bookmarkEnd w:id="14"/>
+    <w:bookmarkEnd w:id="15"/>
     <w:p>
       <w:pPr>
         <w:spacing w:line="480" w:lineRule="auto"/>
       </w:pPr>
       <w:r>
-        <w:t xml:space="preserve">However when the cost of cooperation is very high this offsets this is as the decrease in </w:t>
-      </w:r>
-      <w:r>
-        <w:t xml:space="preserve">the overall </w:t>
-      </w:r>
-      <w:r>
-        <w:t>fitness to the group by having a low cooperator is offset by the much higher fitness to that low co-operator.</w:t>
+        <w:lastRenderedPageBreak/>
+        <w:t>Interestingly</w:t>
+      </w:r>
+      <w:r>
+        <w:t xml:space="preserve"> we show that</w:t>
+      </w:r>
+      <w:r>
+        <w:t xml:space="preserve"> kin preference does not go to zero, even for very small </w:t>
+      </w:r>
+      <w:r>
+        <w:t>rates of growth</w:t>
+      </w:r>
+      <w:r>
+        <w:t xml:space="preserve">. This may </w:t>
+      </w:r>
+      <w:r>
+        <w:t xml:space="preserve">be </w:t>
+      </w:r>
+      <w:r>
+        <w:t xml:space="preserve">because leaving relatives out </w:t>
+      </w:r>
+      <w:r>
+        <w:t xml:space="preserve">of a group </w:t>
+      </w:r>
+      <w:r>
+        <w:t>has an indirect fitness cost as these individuals will be eliminated from the population</w:t>
+      </w:r>
+      <w:r>
+        <w:t xml:space="preserve">. So </w:t>
+      </w:r>
+      <w:r>
+        <w:t xml:space="preserve">this implies that </w:t>
+      </w:r>
+      <w:r>
+        <w:t xml:space="preserve">groups </w:t>
+      </w:r>
+      <w:r>
+        <w:t xml:space="preserve">forming in nature will not purposefully exclude </w:t>
+      </w:r>
+      <w:r>
+        <w:t>from social groups</w:t>
+      </w:r>
+      <w:r>
+        <w:t xml:space="preserve"> (unless there is direct competition)</w:t>
       </w:r>
       <w:r>
         <w:t xml:space="preserve"> </w:t>
       </w:r>
+      <w:commentRangeStart w:id="16"/>
+      <w:proofErr w:type="spellStart"/>
+      <w:r>
+        <w:t>eg</w:t>
+      </w:r>
+      <w:commentRangeEnd w:id="16"/>
+      <w:proofErr w:type="spellEnd"/>
+      <w:r>
+        <w:rPr>
+          <w:rStyle w:val="CommentReference"/>
+        </w:rPr>
+        <w:commentReference w:id="16"/>
+      </w:r>
       <w:r>
         <w:t xml:space="preserve"> </w:t>
       </w:r>
-      <w:proofErr w:type="gramStart"/>
-      <w:r>
-        <w:t>van</w:t>
-      </w:r>
-      <w:proofErr w:type="gramEnd"/>
+      <w:r>
+        <w:rPr>
+          <w:highlight w:val="magenta"/>
+        </w:rPr>
+        <w:t>•••</w:t>
+      </w:r>
       <w:r>
         <w:t xml:space="preserve"> </w:t>
       </w:r>
+    </w:p>
+    <w:p>
+      <w:pPr>
+        <w:spacing w:line="480" w:lineRule="auto"/>
+      </w:pPr>
+      <w:r>
+        <w:rPr>
+          <w:rStyle w:val="CommentReference"/>
+        </w:rPr>
+        <w:commentReference w:id="17"/>
+      </w:r>
+    </w:p>
+    <w:p>
+      <w:pPr>
+        <w:spacing w:line="480" w:lineRule="auto"/>
+      </w:pPr>
+      <w:r>
+        <w:t>I</w:t>
+      </w:r>
+      <w:r>
+        <w:t xml:space="preserve">t is worth noting that </w:t>
+      </w:r>
+      <w:r>
+        <w:t xml:space="preserve">the </w:t>
+      </w:r>
+      <w:r>
+        <w:t xml:space="preserve">within our parameter range, the </w:t>
+      </w:r>
+      <w:r>
+        <w:t xml:space="preserve">cost of cooperation parameter has little or no effect on </w:t>
+      </w:r>
+      <w:r>
+        <w:t xml:space="preserve">any of the </w:t>
+      </w:r>
+      <w:r>
+        <w:t>variables when the gro</w:t>
+      </w:r>
+      <w:r>
+        <w:t xml:space="preserve">up carrying </w:t>
+      </w:r>
+      <w:r>
+        <w:t>capacity</w:t>
+      </w:r>
+      <w:r>
+        <w:t xml:space="preserve"> is small or the intrinsic rate of growth is not very low</w:t>
+      </w:r>
+      <w:r>
+        <w:t>. This is due to the fact that when there is low group carrying capacity groups are able to admit only kin, keeping the level of cooperation that evolves high</w:t>
+      </w:r>
+      <w:r>
+        <w:t xml:space="preserve"> despite the cost</w:t>
+      </w:r>
+      <w:r>
+        <w:t>.  There are many example of this in nature such as cooperative breeding birds</w:t>
+      </w:r>
+      <w:r>
+        <w:t xml:space="preserve"> where individuals forgo breeding opportunities to help relatives breed (e.g. </w:t>
+      </w:r>
+      <w:commentRangeStart w:id="18"/>
+      <w:r>
+        <w:fldChar w:fldCharType="begin"/>
+      </w:r>
+      <w:r>
+        <w:instrText xml:space="preserve"> ADDIN ZOTERO_ITEM CSL_CITATION {"citationID":"iXbnpVVy","properties":{"formattedCitation":"(Hatchwell 2009)","plainCitation":"(Hatchwell 2009)"},"citationItems":[{"id":258,"uris":["http://zotero.org/users/701671/items/BEC4AT3M"],"uri":["http://zotero.org/users/701671/items/BEC4AT3M"],"itemData":{"id":258,"type":"article-journal","title":"The evolution of cooperative breeding in birds: kinship, dispersal and life history","container-title":"Philosophical Transactions of the Royal Society B: Biological Sciences","page":"3217-3227","volume":"364","issue":"1533","source":"rstb.royalsocietypublishing.org","DOI":"10.1098/rstb.2009.0109","ISSN":"0962-8436, 1471-2970","shortTitle":"The evolution of cooperative breeding in birds","journalAbbreviation":"Phil. Trans. R. Soc. B","language":"en","author":[{"family":"Hatchwell","given":"Ben J."}],"issued":{"date-parts":[[2009,11,12]]},"accessed":{"date-parts":[[2013,1,30]],"season":"00:30:19"}}}],"schema":"https://github.com/citation-style-language/schema/raw/master/csl-citation.json"} </w:instrText>
+      </w:r>
+      <w:r>
+        <w:fldChar w:fldCharType="separate"/>
+      </w:r>
+      <w:r>
+        <w:rPr>
+          <w:rFonts w:ascii="Calibri" w:hAnsi="Calibri"/>
+        </w:rPr>
+        <w:t>(</w:t>
+      </w:r>
       <w:proofErr w:type="spellStart"/>
       <w:r>
-        <w:t>Veelen</w:t>
+        <w:rPr>
+          <w:rFonts w:ascii="Calibri" w:hAnsi="Calibri"/>
+        </w:rPr>
+        <w:t>Hatchwell</w:t>
       </w:r>
       <w:proofErr w:type="spellEnd"/>
       <w:r>
-        <w:t xml:space="preserve"> et al. (2010) demonstrated analytically it pays for an individual to cooperate within small groups. However it becomes unfavourable to cooperate if an individual finds itself in a large group.  What ‘large’ is depends on the ecological </w:t>
-      </w:r>
-      <w:r>
-        <w:t xml:space="preserve">constraints with a species and population, such as </w:t>
-      </w:r>
-      <w:r>
-        <w:t>the cost of cooperation</w:t>
-      </w:r>
-      <w:r>
-        <w:t>, group carrying capacity</w:t>
-      </w:r>
-      <w:r>
-        <w:t xml:space="preserve"> and the average cooperation level within the group. As the cost of cooperation </w:t>
-      </w:r>
-      <w:r>
-        <w:t>increases and</w:t>
-      </w:r>
-      <w:r>
-        <w:t xml:space="preserve"> the group carrying capacity </w:t>
-      </w:r>
-      <w:r>
-        <w:t>increases</w:t>
-      </w:r>
-      <w:r>
-        <w:t xml:space="preserve"> so what is considered ‘large’ </w:t>
-      </w:r>
-      <w:r>
-        <w:t xml:space="preserve">also </w:t>
-      </w:r>
-      <w:r>
-        <w:t>increases.</w:t>
-      </w:r>
-    </w:p>
-    <w:p>
-      <w:pPr>
-        <w:tabs>
-          <w:tab w:val="left" w:pos="0"/>
-        </w:tabs>
+        <w:rPr>
+          <w:rFonts w:ascii="Calibri" w:hAnsi="Calibri"/>
+        </w:rPr>
+        <w:t xml:space="preserve"> 2009)</w:t>
+      </w:r>
+      <w:r>
+        <w:fldChar w:fldCharType="end"/>
+      </w:r>
+      <w:r>
+        <w:t xml:space="preserve"> </w:t>
+      </w:r>
+      <w:commentRangeEnd w:id="18"/>
+      <w:r>
+        <w:rPr>
+          <w:rStyle w:val="CommentReference"/>
+        </w:rPr>
+        <w:commentReference w:id="18"/>
+      </w:r>
+      <w:r>
+        <w:t xml:space="preserve">and more needed </w:t>
+      </w:r>
+    </w:p>
+    <w:p>
+      <w:pPr>
         <w:spacing w:line="480" w:lineRule="auto"/>
-      </w:pPr>
-      <w:r>
-        <w:t>This effect of having large groups is mitigated if groups only admit kin.</w:t>
-      </w:r>
-      <w:r>
-        <w:t xml:space="preserve"> </w:t>
-      </w:r>
-      <w:r>
-        <w:t xml:space="preserve">There are many examples of costly altruistic behaviours that are believed to have evolved due to kin selection </w:t>
-      </w:r>
-      <w:proofErr w:type="spellStart"/>
-      <w:r>
-        <w:t>eg</w:t>
-      </w:r>
-      <w:proofErr w:type="spellEnd"/>
-      <w:r>
-        <w:t xml:space="preserve"> (•••)</w:t>
-      </w:r>
+        <w:rPr>
+          <w:i/>
+        </w:rPr>
+      </w:pPr>
     </w:p>
     <w:p>
       <w:pPr>
         <w:spacing w:line="480" w:lineRule="auto"/>
-      </w:pPr>
-      <w:r>
-        <w:t>I</w:t>
-      </w:r>
-      <w:r>
-        <w:t xml:space="preserve">t is worth noting that </w:t>
-      </w:r>
-      <w:r>
-        <w:t>the cost of cooperation parameter has little or no effect on all variables when the gro</w:t>
-      </w:r>
-      <w:r>
-        <w:t xml:space="preserve">up carrying capacity is small due to the ability of small groups to restrict entry. </w:t>
-      </w:r>
-    </w:p>
-    <w:p>
-      <w:pPr>
-        <w:spacing w:line="480" w:lineRule="auto"/>
         <w:rPr>
           <w:i/>
         </w:rPr>
@@ -7271,14 +7168,6 @@
         </w:rPr>
         <w:t>Explanations of correlations within runs</w:t>
       </w:r>
-    </w:p>
-    <w:p>
-      <w:pPr>
-        <w:spacing w:line="480" w:lineRule="auto"/>
-        <w:rPr>
-          <w:i/>
-        </w:rPr>
-      </w:pPr>
     </w:p>
     <w:p>
       <w:pPr>
@@ -7290,70 +7179,323 @@
         </w:rPr>
       </w:pPr>
       <w:r>
-        <w:t xml:space="preserve">Another interesting result is the periodic cycles that emerge within the runs and the counter -correlation </w:t>
-      </w:r>
-    </w:p>
-    <w:p>
-      <w:pPr>
-        <w:pStyle w:val="ListParagraph"/>
-        <w:numPr>
-          <w:ilvl w:val="0"/>
-          <w:numId w:val="1"/>
-        </w:numPr>
+        <w:t>Another interesting result is the periodic cycles that emerge within the ru</w:t>
+      </w:r>
+      <w:r>
+        <w:t>ns and the counter –</w:t>
+      </w:r>
+      <w:r>
+        <w:t>correlations. Obviously r</w:t>
+      </w:r>
+      <w:r>
+        <w:t xml:space="preserve">elatedness is correlated with kin preference because, as the amount of kin preference exhibited increases so does the levels of relatedness within groups. </w:t>
+      </w:r>
+    </w:p>
+    <w:p>
+      <w:pPr>
         <w:spacing w:line="480" w:lineRule="auto"/>
-        <w:ind w:left="426"/>
-        <w:rPr>
-          <w:rFonts w:ascii="CMR10" w:hAnsi="CMR10" w:cs="CMR10"/>
-          <w:sz w:val="20"/>
-          <w:szCs w:val="20"/>
-        </w:rPr>
-      </w:pPr>
-      <w:r>
+      </w:pPr>
+      <w:r>
+        <w:t>Group size is counter-correlated with kin preference and relatedness because as kin preference increases</w:t>
+      </w:r>
+      <w:r>
+        <w:t xml:space="preserve"> within the runs</w:t>
+      </w:r>
+      <w:r>
+        <w:t xml:space="preserve">, entry to groups becomes more restrictive and therefore group sizes decreases.  </w:t>
+      </w:r>
+      <w:r>
+        <w:t xml:space="preserve">This is contrary to the averages of the runs (figure x) </w:t>
+      </w:r>
+      <w:r>
+        <w:t xml:space="preserve">when kin preference increases the </w:t>
+      </w:r>
+      <w:r>
+        <w:t xml:space="preserve">group size </w:t>
+      </w:r>
+      <w:r>
+        <w:t>also increases.</w:t>
+      </w:r>
+      <w:r>
+        <w:t xml:space="preserve"> </w:t>
+      </w:r>
+    </w:p>
+    <w:p>
+      <w:pPr>
+        <w:spacing w:line="480" w:lineRule="auto"/>
+        <w:rPr>
+          <w:rFonts w:ascii="Calibri" w:hAnsi="Calibri" w:cs="CMR10"/>
+        </w:rPr>
+      </w:pPr>
+      <w:r>
+        <w:rPr>
+          <w:rFonts w:ascii="Calibri" w:hAnsi="Calibri" w:cs="CMR10"/>
+        </w:rPr>
+        <w:t xml:space="preserve">The </w:t>
+      </w:r>
+      <w:r>
+        <w:rPr>
+          <w:rFonts w:ascii="Calibri" w:hAnsi="Calibri" w:cs="CMR10"/>
+        </w:rPr>
+        <w:t>close</w:t>
+      </w:r>
+      <w:r>
+        <w:rPr>
+          <w:rFonts w:ascii="Calibri" w:hAnsi="Calibri" w:cs="CMR10"/>
+        </w:rPr>
+        <w:t xml:space="preserve"> </w:t>
+      </w:r>
+      <w:r>
+        <w:rPr>
+          <w:rFonts w:ascii="Calibri" w:hAnsi="Calibri" w:cs="CMR10"/>
+        </w:rPr>
+        <w:t xml:space="preserve">correlation between group size and level of cooperation </w:t>
+      </w:r>
+      <w:r>
+        <w:rPr>
+          <w:rFonts w:ascii="Calibri" w:hAnsi="Calibri" w:cs="CMR10"/>
+        </w:rPr>
+        <w:t xml:space="preserve">reflects the fact that </w:t>
+      </w:r>
+      <w:r>
+        <w:rPr>
+          <w:rFonts w:ascii="Calibri" w:hAnsi="Calibri" w:cs="CMR10"/>
+        </w:rPr>
+        <w:t xml:space="preserve">optimum and </w:t>
+      </w:r>
+      <w:r>
+        <w:rPr>
+          <w:rFonts w:ascii="Calibri" w:hAnsi="Calibri" w:cs="CMR10"/>
+        </w:rPr>
+        <w:t>stable group size</w:t>
+      </w:r>
+      <w:r>
+        <w:rPr>
+          <w:rFonts w:ascii="Calibri" w:hAnsi="Calibri" w:cs="CMR10"/>
+        </w:rPr>
+        <w:t>s</w:t>
+      </w:r>
+      <w:r>
+        <w:rPr>
+          <w:rFonts w:ascii="Calibri" w:hAnsi="Calibri" w:cs="CMR10"/>
+        </w:rPr>
+        <w:t xml:space="preserve"> </w:t>
+      </w:r>
+      <w:r>
+        <w:rPr>
+          <w:rFonts w:ascii="Calibri" w:hAnsi="Calibri" w:cs="CMR10"/>
+        </w:rPr>
+        <w:t>are</w:t>
+      </w:r>
+      <w:r>
+        <w:rPr>
+          <w:rFonts w:ascii="Calibri" w:hAnsi="Calibri" w:cs="CMR10"/>
+        </w:rPr>
+        <w:t xml:space="preserve"> </w:t>
+      </w:r>
+      <w:r>
+        <w:rPr>
+          <w:rFonts w:ascii="Calibri" w:hAnsi="Calibri" w:cs="CMR10"/>
+        </w:rPr>
+        <w:t xml:space="preserve">directly proportional to the </w:t>
+      </w:r>
+      <w:r>
+        <w:rPr>
+          <w:rFonts w:ascii="Calibri" w:hAnsi="Calibri" w:cs="CMR10"/>
+        </w:rPr>
+        <w:t>average</w:t>
+      </w:r>
+      <w:r>
+        <w:rPr>
+          <w:rFonts w:ascii="Calibri" w:hAnsi="Calibri" w:cs="CMR10"/>
+          <w:i/>
+        </w:rPr>
+        <w:t xml:space="preserve"> </w:t>
+      </w:r>
+      <w:r>
+        <w:rPr>
+          <w:rFonts w:ascii="Calibri" w:hAnsi="Calibri" w:cs="CMR10"/>
+        </w:rPr>
+        <w:t>cooperative tendencies</w:t>
+      </w:r>
+      <w:r>
+        <w:rPr>
+          <w:rFonts w:ascii="Calibri" w:hAnsi="Calibri" w:cs="CMR10"/>
+        </w:rPr>
+        <w:t xml:space="preserve"> in the groups</w:t>
+      </w:r>
+      <w:r>
+        <w:rPr>
+          <w:rFonts w:ascii="Calibri" w:hAnsi="Calibri" w:cs="CMR10"/>
+        </w:rPr>
+        <w:t xml:space="preserve">, </w:t>
+      </w:r>
+      <w:commentRangeStart w:id="19"/>
+      <w:r>
+        <w:rPr>
+          <w:rFonts w:ascii="Calibri" w:hAnsi="Calibri" w:cs="CMR10"/>
+        </w:rPr>
         <w:lastRenderedPageBreak/>
-        <w:t xml:space="preserve">Relatedness is correlated with kin preference because, as the amount of kin preference exhibited increases so does the levels of relatedness within groups. </w:t>
-      </w:r>
-      <w:r>
-        <w:t xml:space="preserve"> This is obvious</w:t>
-      </w:r>
-    </w:p>
-    <w:p>
-      <w:pPr>
-        <w:pStyle w:val="ListParagraph"/>
-        <w:numPr>
-          <w:ilvl w:val="0"/>
-          <w:numId w:val="1"/>
-        </w:numPr>
+        <w:t>as seen in</w:t>
+      </w:r>
+      <w:r>
+        <w:rPr>
+          <w:rFonts w:ascii="Calibri" w:hAnsi="Calibri" w:cs="CMR10"/>
+        </w:rPr>
+        <w:t xml:space="preserve"> </w:t>
+      </w:r>
+      <w:proofErr w:type="spellStart"/>
+      <w:r>
+        <w:rPr>
+          <w:rFonts w:ascii="Calibri" w:hAnsi="Calibri" w:cs="CMR10"/>
+        </w:rPr>
+        <w:t>eq</w:t>
+      </w:r>
+      <w:proofErr w:type="spellEnd"/>
+      <w:r>
+        <w:rPr>
+          <w:rFonts w:ascii="Calibri" w:hAnsi="Calibri" w:cs="CMR10"/>
+        </w:rPr>
+        <w:t xml:space="preserve"> (3) in </w:t>
+      </w:r>
+      <w:proofErr w:type="spellStart"/>
+      <w:r>
+        <w:rPr>
+          <w:rFonts w:ascii="Calibri" w:hAnsi="Calibri" w:cs="CMR10"/>
+        </w:rPr>
+        <w:t>Avilés</w:t>
+      </w:r>
+      <w:proofErr w:type="spellEnd"/>
+      <w:r>
+        <w:rPr>
+          <w:rFonts w:ascii="Calibri" w:hAnsi="Calibri" w:cs="CMR10"/>
+        </w:rPr>
+        <w:t xml:space="preserve"> </w:t>
+      </w:r>
+      <w:r>
+        <w:rPr>
+          <w:rFonts w:ascii="Calibri" w:hAnsi="Calibri" w:cs="CMR10"/>
+        </w:rPr>
+        <w:t>(</w:t>
+      </w:r>
+      <w:r>
+        <w:rPr>
+          <w:rFonts w:ascii="Calibri" w:hAnsi="Calibri" w:cs="CMR10"/>
+        </w:rPr>
+        <w:t>1999</w:t>
+      </w:r>
+      <w:r>
+        <w:rPr>
+          <w:rFonts w:ascii="Calibri" w:hAnsi="Calibri" w:cs="CMR10"/>
+        </w:rPr>
+        <w:t>)</w:t>
+      </w:r>
+      <w:r>
+        <w:rPr>
+          <w:rFonts w:ascii="Calibri" w:hAnsi="Calibri" w:cs="CMR10"/>
+        </w:rPr>
+        <w:t xml:space="preserve">; </w:t>
+      </w:r>
+      <w:proofErr w:type="spellStart"/>
+      <w:r>
+        <w:rPr>
+          <w:rFonts w:ascii="Calibri" w:hAnsi="Calibri" w:cs="CMR10"/>
+        </w:rPr>
+        <w:t>eqs</w:t>
+      </w:r>
+      <w:proofErr w:type="spellEnd"/>
+      <w:r>
+        <w:rPr>
+          <w:rFonts w:ascii="Calibri" w:hAnsi="Calibri" w:cs="CMR10"/>
+        </w:rPr>
+        <w:t xml:space="preserve"> (4 &amp; 5) in Appendix of Avilés et al. </w:t>
+      </w:r>
+      <w:r>
+        <w:rPr>
+          <w:rFonts w:ascii="Calibri" w:hAnsi="Calibri" w:cs="CMR10"/>
+        </w:rPr>
+        <w:t>(</w:t>
+      </w:r>
+      <w:r>
+        <w:rPr>
+          <w:rFonts w:ascii="Calibri" w:hAnsi="Calibri" w:cs="CMR10"/>
+        </w:rPr>
+        <w:t>2004</w:t>
+      </w:r>
+      <w:r>
+        <w:rPr>
+          <w:rFonts w:ascii="Calibri" w:hAnsi="Calibri" w:cs="CMR10"/>
+        </w:rPr>
+        <w:t>),</w:t>
+      </w:r>
+      <w:r>
+        <w:rPr>
+          <w:rFonts w:ascii="Calibri" w:hAnsi="Calibri" w:cs="CMR10"/>
+        </w:rPr>
+        <w:t xml:space="preserve"> and Table 1 of Van Veelen et al. </w:t>
+      </w:r>
+      <w:r>
+        <w:rPr>
+          <w:rFonts w:ascii="Calibri" w:hAnsi="Calibri" w:cs="CMR10"/>
+        </w:rPr>
+        <w:t>(</w:t>
+      </w:r>
+      <w:r>
+        <w:rPr>
+          <w:rFonts w:ascii="Calibri" w:hAnsi="Calibri" w:cs="CMR10"/>
+        </w:rPr>
+        <w:t>2010)</w:t>
+      </w:r>
+      <w:r>
+        <w:rPr>
+          <w:rFonts w:ascii="Calibri" w:hAnsi="Calibri" w:cs="CMR10"/>
+        </w:rPr>
+        <w:t xml:space="preserve">.  </w:t>
+      </w:r>
+      <w:commentRangeEnd w:id="19"/>
+      <w:r>
+        <w:rPr>
+          <w:rStyle w:val="CommentReference"/>
+        </w:rPr>
+        <w:commentReference w:id="19"/>
+      </w:r>
+    </w:p>
+    <w:p>
+      <w:pPr>
         <w:spacing w:line="480" w:lineRule="auto"/>
-        <w:ind w:left="426"/>
-      </w:pPr>
-      <w:r>
-        <w:t xml:space="preserve">Group size is counter-correlated with kin preference and relatedness because as kin preference increases, entry to groups becomes more restrictive and therefore group sizes decreases.  </w:t>
-      </w:r>
-    </w:p>
-    <w:p>
-      <w:pPr>
-        <w:pStyle w:val="ListParagraph"/>
-        <w:numPr>
-          <w:ilvl w:val="0"/>
-          <w:numId w:val="1"/>
-        </w:numPr>
-        <w:spacing w:line="480" w:lineRule="auto"/>
-        <w:ind w:left="426"/>
-        <w:rPr>
-          <w:rFonts w:ascii="Calibri" w:hAnsi="Calibri" w:cs="CMR10"/>
-        </w:rPr>
-      </w:pPr>
-      <w:r>
-        <w:rPr>
-          <w:rFonts w:ascii="Calibri" w:hAnsi="Calibri" w:cs="CMR10"/>
-        </w:rPr>
-        <w:t xml:space="preserve">The </w:t>
-      </w:r>
-      <w:r>
-        <w:rPr>
-          <w:rFonts w:ascii="Calibri" w:hAnsi="Calibri" w:cs="CMR10"/>
-        </w:rPr>
-        <w:t>close</w:t>
+        <w:rPr>
+          <w:rFonts w:ascii="Calibri" w:hAnsi="Calibri" w:cs="CMR10"/>
+        </w:rPr>
+      </w:pPr>
+      <w:r>
+        <w:rPr>
+          <w:rFonts w:ascii="Calibri" w:hAnsi="Calibri" w:cs="CMR10"/>
+        </w:rPr>
+        <w:t>The c</w:t>
+      </w:r>
+      <w:r>
+        <w:rPr>
+          <w:rFonts w:ascii="Calibri" w:hAnsi="Calibri" w:cs="CMR10"/>
+        </w:rPr>
+        <w:t>ounter</w:t>
+      </w:r>
+      <w:r>
+        <w:rPr>
+          <w:rFonts w:ascii="Calibri" w:hAnsi="Calibri" w:cs="CMR10"/>
+        </w:rPr>
+        <w:t>-</w:t>
+      </w:r>
+      <w:r>
+        <w:rPr>
+          <w:rFonts w:ascii="Calibri" w:hAnsi="Calibri" w:cs="CMR10"/>
+        </w:rPr>
+        <w:t xml:space="preserve">correlation </w:t>
+      </w:r>
+      <w:r>
+        <w:rPr>
+          <w:rFonts w:ascii="Calibri" w:hAnsi="Calibri" w:cs="CMR10"/>
+        </w:rPr>
+        <w:t>between the</w:t>
       </w:r>
       <w:r>
         <w:rPr>
@@ -7365,118 +7507,123 @@
         <w:rPr>
           <w:rFonts w:ascii="Calibri" w:hAnsi="Calibri" w:cs="CMR10"/>
         </w:rPr>
-        <w:t xml:space="preserve">correlation between group size and level of cooperation </w:t>
-      </w:r>
-      <w:r>
-        <w:rPr>
-          <w:rFonts w:ascii="Calibri" w:hAnsi="Calibri" w:cs="CMR10"/>
-        </w:rPr>
-        <w:t xml:space="preserve">reflects the fact that </w:t>
-      </w:r>
-      <w:r>
-        <w:rPr>
-          <w:rFonts w:ascii="Calibri" w:hAnsi="Calibri" w:cs="CMR10"/>
-        </w:rPr>
-        <w:t xml:space="preserve">optimum and </w:t>
-      </w:r>
-      <w:r>
-        <w:rPr>
-          <w:rFonts w:ascii="Calibri" w:hAnsi="Calibri" w:cs="CMR10"/>
-        </w:rPr>
-        <w:t>stable group size</w:t>
-      </w:r>
-      <w:r>
-        <w:rPr>
-          <w:rFonts w:ascii="Calibri" w:hAnsi="Calibri" w:cs="CMR10"/>
-        </w:rPr>
-        <w:t>s</w:t>
-      </w:r>
-      <w:r>
-        <w:rPr>
-          <w:rFonts w:ascii="Calibri" w:hAnsi="Calibri" w:cs="CMR10"/>
-        </w:rPr>
-        <w:t xml:space="preserve"> </w:t>
-      </w:r>
-      <w:r>
-        <w:rPr>
-          <w:rFonts w:ascii="Calibri" w:hAnsi="Calibri" w:cs="CMR10"/>
-        </w:rPr>
-        <w:t>are</w:t>
-      </w:r>
-      <w:r>
-        <w:rPr>
-          <w:rFonts w:ascii="Calibri" w:hAnsi="Calibri" w:cs="CMR10"/>
-        </w:rPr>
-        <w:t xml:space="preserve"> </w:t>
-      </w:r>
-      <w:r>
-        <w:rPr>
-          <w:rFonts w:ascii="Calibri" w:hAnsi="Calibri" w:cs="CMR10"/>
-        </w:rPr>
-        <w:t xml:space="preserve">directly proportional to the </w:t>
-      </w:r>
-      <w:r>
-        <w:rPr>
-          <w:rFonts w:ascii="Calibri" w:hAnsi="Calibri" w:cs="CMR10"/>
-        </w:rPr>
-        <w:t>average</w:t>
-      </w:r>
-      <w:r>
-        <w:rPr>
-          <w:rFonts w:ascii="Calibri" w:hAnsi="Calibri" w:cs="CMR10"/>
-          <w:i/>
-        </w:rPr>
-        <w:t xml:space="preserve"> </w:t>
-      </w:r>
-      <w:r>
-        <w:rPr>
-          <w:rFonts w:ascii="Calibri" w:hAnsi="Calibri" w:cs="CMR10"/>
-        </w:rPr>
-        <w:t>cooperative tendencies</w:t>
-      </w:r>
-      <w:r>
-        <w:rPr>
-          <w:rFonts w:ascii="Calibri" w:hAnsi="Calibri" w:cs="CMR10"/>
-        </w:rPr>
-        <w:t xml:space="preserve"> in the groups</w:t>
-      </w:r>
-      <w:r>
-        <w:rPr>
-          <w:rFonts w:ascii="Calibri" w:hAnsi="Calibri" w:cs="CMR10"/>
-        </w:rPr>
-        <w:t>, as seen in</w:t>
-      </w:r>
-      <w:r>
-        <w:rPr>
-          <w:rFonts w:ascii="Calibri" w:hAnsi="Calibri" w:cs="CMR10"/>
-        </w:rPr>
-        <w:t xml:space="preserve"> </w:t>
+        <w:t>cooperation/</w:t>
+      </w:r>
+      <w:r>
+        <w:rPr>
+          <w:rFonts w:ascii="Calibri" w:hAnsi="Calibri" w:cs="CMR10"/>
+        </w:rPr>
+        <w:t xml:space="preserve">group </w:t>
+      </w:r>
+      <w:r>
+        <w:rPr>
+          <w:rFonts w:ascii="Calibri" w:hAnsi="Calibri" w:cs="CMR10"/>
+        </w:rPr>
+        <w:t xml:space="preserve">size and </w:t>
+      </w:r>
+      <w:r>
+        <w:rPr>
+          <w:rFonts w:ascii="Calibri" w:hAnsi="Calibri" w:cs="CMR10"/>
+        </w:rPr>
+        <w:t>kin preference/</w:t>
+      </w:r>
+      <w:r>
+        <w:rPr>
+          <w:rFonts w:ascii="Calibri" w:hAnsi="Calibri" w:cs="CMR10"/>
+        </w:rPr>
+        <w:t xml:space="preserve">relatedness </w:t>
+      </w:r>
+      <w:r>
+        <w:rPr>
+          <w:rFonts w:ascii="Calibri" w:hAnsi="Calibri" w:cs="CMR10"/>
+        </w:rPr>
+        <w:t>time</w:t>
+      </w:r>
+      <w:r>
+        <w:rPr>
+          <w:rFonts w:ascii="Calibri" w:hAnsi="Calibri" w:cs="CMR10"/>
+        </w:rPr>
+        <w:t xml:space="preserve"> series </w:t>
+      </w:r>
+      <w:r>
+        <w:rPr>
+          <w:rFonts w:ascii="Calibri" w:hAnsi="Calibri" w:cs="CMR10"/>
+        </w:rPr>
+        <w:t xml:space="preserve">may </w:t>
+      </w:r>
+      <w:r>
+        <w:rPr>
+          <w:rFonts w:ascii="Calibri" w:hAnsi="Calibri" w:cs="CMR10"/>
+        </w:rPr>
+        <w:t xml:space="preserve">reflect the following series of events: </w:t>
+      </w:r>
+      <w:r>
+        <w:rPr>
+          <w:rFonts w:ascii="Calibri" w:hAnsi="Calibri" w:cs="CMR10"/>
+        </w:rPr>
+        <w:t>as kin preference, and thus degree of relatedness within groups</w:t>
+      </w:r>
+      <w:r>
+        <w:rPr>
+          <w:rFonts w:ascii="Calibri" w:hAnsi="Calibri" w:cs="CMR10"/>
+        </w:rPr>
+        <w:t>,</w:t>
+      </w:r>
+      <w:r>
+        <w:rPr>
+          <w:rFonts w:ascii="Calibri" w:hAnsi="Calibri" w:cs="CMR10"/>
+        </w:rPr>
+        <w:t xml:space="preserve"> increases, greater levels of cooperation evolve</w:t>
+      </w:r>
+      <w:r>
+        <w:rPr>
+          <w:rFonts w:ascii="Calibri" w:hAnsi="Calibri" w:cs="CMR10"/>
+        </w:rPr>
+        <w:t xml:space="preserve">, </w:t>
+      </w:r>
+      <w:r>
+        <w:rPr>
+          <w:rFonts w:ascii="Calibri" w:hAnsi="Calibri" w:cs="CMR10"/>
+        </w:rPr>
+        <w:t>albeit</w:t>
+      </w:r>
+      <w:r>
+        <w:rPr>
+          <w:rFonts w:ascii="Calibri" w:hAnsi="Calibri" w:cs="CMR10"/>
+        </w:rPr>
+        <w:t xml:space="preserve"> with a certain time lag (in the graphs, we see cooperation raising following a peak of relatedness)</w:t>
+      </w:r>
+      <w:r>
+        <w:rPr>
+          <w:rFonts w:ascii="Calibri" w:hAnsi="Calibri" w:cs="CMR10"/>
+        </w:rPr>
+        <w:t xml:space="preserve">.  Greater levels of cooperation, however, </w:t>
       </w:r>
       <w:proofErr w:type="spellStart"/>
       <w:r>
         <w:rPr>
           <w:rFonts w:ascii="Calibri" w:hAnsi="Calibri" w:cs="CMR10"/>
         </w:rPr>
-        <w:t>eq</w:t>
+        <w:t>favor</w:t>
       </w:r>
       <w:proofErr w:type="spellEnd"/>
       <w:r>
         <w:rPr>
           <w:rFonts w:ascii="Calibri" w:hAnsi="Calibri" w:cs="CMR10"/>
         </w:rPr>
-        <w:t xml:space="preserve"> (3) in Avilés </w:t>
-      </w:r>
-      <w:r>
-        <w:rPr>
-          <w:rFonts w:ascii="Calibri" w:hAnsi="Calibri" w:cs="CMR10"/>
-        </w:rPr>
-        <w:t>(</w:t>
-      </w:r>
-      <w:r>
-        <w:rPr>
-          <w:rFonts w:ascii="Calibri" w:hAnsi="Calibri" w:cs="CMR10"/>
-        </w:rPr>
-        <w:t>1999</w:t>
+        <w:t xml:space="preserve"> the formation of larger groups</w:t>
+      </w:r>
+      <w:r>
+        <w:rPr>
+          <w:rFonts w:ascii="Calibri" w:hAnsi="Calibri" w:cs="CMR10"/>
+        </w:rPr>
+        <w:t xml:space="preserve"> (</w:t>
+      </w:r>
+      <w:r>
+        <w:rPr>
+          <w:rFonts w:ascii="Calibri" w:hAnsi="Calibri" w:cs="CMR10"/>
+        </w:rPr>
+        <w:t>since the optimum group size is directly dependent of average cooperative tendencies, gamma/c</w:t>
       </w:r>
       <w:r>
         <w:rPr>
@@ -7488,179 +7635,55 @@
         <w:rPr>
           <w:rFonts w:ascii="Calibri" w:hAnsi="Calibri" w:cs="CMR10"/>
         </w:rPr>
-        <w:t xml:space="preserve">; </w:t>
-      </w:r>
-      <w:proofErr w:type="spellStart"/>
-      <w:r>
-        <w:rPr>
-          <w:rFonts w:ascii="Calibri" w:hAnsi="Calibri" w:cs="CMR10"/>
-        </w:rPr>
-        <w:t>eqs</w:t>
-      </w:r>
-      <w:proofErr w:type="spellEnd"/>
-      <w:r>
-        <w:rPr>
-          <w:rFonts w:ascii="Calibri" w:hAnsi="Calibri" w:cs="CMR10"/>
-        </w:rPr>
-        <w:t xml:space="preserve"> (4 &amp; 5) in Appendix of Avilés et al. </w:t>
-      </w:r>
-      <w:r>
-        <w:rPr>
-          <w:rFonts w:ascii="Calibri" w:hAnsi="Calibri" w:cs="CMR10"/>
-        </w:rPr>
-        <w:t>(</w:t>
-      </w:r>
-      <w:r>
-        <w:rPr>
-          <w:rFonts w:ascii="Calibri" w:hAnsi="Calibri" w:cs="CMR10"/>
-        </w:rPr>
-        <w:t>2004</w:t>
-      </w:r>
-      <w:r>
-        <w:rPr>
-          <w:rFonts w:ascii="Calibri" w:hAnsi="Calibri" w:cs="CMR10"/>
-        </w:rPr>
-        <w:t>),</w:t>
-      </w:r>
-      <w:r>
-        <w:rPr>
-          <w:rFonts w:ascii="Calibri" w:hAnsi="Calibri" w:cs="CMR10"/>
-        </w:rPr>
-        <w:t xml:space="preserve"> and Table 1 of Van Veelen et al. </w:t>
-      </w:r>
-      <w:r>
-        <w:rPr>
-          <w:rFonts w:ascii="Calibri" w:hAnsi="Calibri" w:cs="CMR10"/>
-        </w:rPr>
-        <w:t>(</w:t>
-      </w:r>
-      <w:r>
-        <w:rPr>
-          <w:rFonts w:ascii="Calibri" w:hAnsi="Calibri" w:cs="CMR10"/>
-        </w:rPr>
-        <w:t>2010)</w:t>
-      </w:r>
-      <w:r>
-        <w:rPr>
-          <w:rFonts w:ascii="Calibri" w:hAnsi="Calibri" w:cs="CMR10"/>
-        </w:rPr>
-        <w:t xml:space="preserve">.  </w:t>
-      </w:r>
-    </w:p>
-    <w:p>
-      <w:pPr>
-        <w:spacing w:line="480" w:lineRule="auto"/>
-        <w:rPr>
-          <w:rFonts w:ascii="Calibri" w:hAnsi="Calibri" w:cs="CMR10"/>
-        </w:rPr>
-      </w:pPr>
-      <w:r>
-        <w:rPr>
-          <w:rFonts w:ascii="Calibri" w:hAnsi="Calibri" w:cs="CMR10"/>
-        </w:rPr>
-        <w:t>The c</w:t>
-      </w:r>
-      <w:r>
-        <w:rPr>
-          <w:rFonts w:ascii="Calibri" w:hAnsi="Calibri" w:cs="CMR10"/>
-        </w:rPr>
-        <w:t>ounter</w:t>
-      </w:r>
-      <w:r>
-        <w:rPr>
-          <w:rFonts w:ascii="Calibri" w:hAnsi="Calibri" w:cs="CMR10"/>
-        </w:rPr>
-        <w:t>-</w:t>
-      </w:r>
-      <w:r>
-        <w:rPr>
-          <w:rFonts w:ascii="Calibri" w:hAnsi="Calibri" w:cs="CMR10"/>
-        </w:rPr>
-        <w:t xml:space="preserve">correlation </w:t>
-      </w:r>
-      <w:r>
-        <w:rPr>
-          <w:rFonts w:ascii="Calibri" w:hAnsi="Calibri" w:cs="CMR10"/>
-        </w:rPr>
-        <w:t>between the</w:t>
-      </w:r>
-      <w:r>
-        <w:rPr>
-          <w:rFonts w:ascii="Calibri" w:hAnsi="Calibri" w:cs="CMR10"/>
-        </w:rPr>
-        <w:t xml:space="preserve"> </w:t>
-      </w:r>
-      <w:r>
-        <w:rPr>
-          <w:rFonts w:ascii="Calibri" w:hAnsi="Calibri" w:cs="CMR10"/>
-        </w:rPr>
-        <w:t>cooperation/</w:t>
-      </w:r>
-      <w:r>
-        <w:rPr>
-          <w:rFonts w:ascii="Calibri" w:hAnsi="Calibri" w:cs="CMR10"/>
-        </w:rPr>
-        <w:t xml:space="preserve">group </w:t>
-      </w:r>
-      <w:r>
-        <w:rPr>
-          <w:rFonts w:ascii="Calibri" w:hAnsi="Calibri" w:cs="CMR10"/>
-        </w:rPr>
-        <w:t xml:space="preserve">size and </w:t>
-      </w:r>
-      <w:r>
-        <w:rPr>
-          <w:rFonts w:ascii="Calibri" w:hAnsi="Calibri" w:cs="CMR10"/>
-        </w:rPr>
-        <w:t>kin preference/</w:t>
-      </w:r>
-      <w:r>
-        <w:rPr>
-          <w:rFonts w:ascii="Calibri" w:hAnsi="Calibri" w:cs="CMR10"/>
-        </w:rPr>
-        <w:t xml:space="preserve">relatedness </w:t>
-      </w:r>
-      <w:r>
-        <w:rPr>
-          <w:rFonts w:ascii="Calibri" w:hAnsi="Calibri" w:cs="CMR10"/>
-        </w:rPr>
-        <w:t>time</w:t>
-      </w:r>
-      <w:r>
-        <w:rPr>
-          <w:rFonts w:ascii="Calibri" w:hAnsi="Calibri" w:cs="CMR10"/>
-        </w:rPr>
-        <w:t xml:space="preserve"> series </w:t>
-      </w:r>
-      <w:r>
-        <w:rPr>
-          <w:rFonts w:ascii="Calibri" w:hAnsi="Calibri" w:cs="CMR10"/>
-        </w:rPr>
-        <w:t xml:space="preserve">may </w:t>
-      </w:r>
-      <w:r>
-        <w:rPr>
-          <w:rFonts w:ascii="Calibri" w:hAnsi="Calibri" w:cs="CMR10"/>
-        </w:rPr>
-        <w:t xml:space="preserve">reflect the following series of events: </w:t>
-      </w:r>
-      <w:r>
-        <w:rPr>
-          <w:rFonts w:ascii="Calibri" w:hAnsi="Calibri" w:cs="CMR10"/>
-        </w:rPr>
-        <w:t>as kin preference, and thus degree of relatedness within groups</w:t>
-      </w:r>
-      <w:r>
-        <w:rPr>
-          <w:rFonts w:ascii="Calibri" w:hAnsi="Calibri" w:cs="CMR10"/>
-        </w:rPr>
-        <w:t>,</w:t>
-      </w:r>
-      <w:r>
-        <w:rPr>
-          <w:rFonts w:ascii="Calibri" w:hAnsi="Calibri" w:cs="CMR10"/>
-        </w:rPr>
-        <w:t xml:space="preserve"> increases, greater levels of cooperation evolve</w:t>
+        <w:t>.  The formation of larger groups</w:t>
+      </w:r>
+      <w:r>
+        <w:rPr>
+          <w:rFonts w:ascii="Calibri" w:hAnsi="Calibri" w:cs="CMR10"/>
+        </w:rPr>
+        <w:t xml:space="preserve"> may </w:t>
+      </w:r>
+      <w:r>
+        <w:rPr>
+          <w:rFonts w:ascii="Calibri" w:hAnsi="Calibri" w:cs="CMR10"/>
+        </w:rPr>
+        <w:t>require</w:t>
+      </w:r>
+      <w:r>
+        <w:rPr>
+          <w:rFonts w:ascii="Calibri" w:hAnsi="Calibri" w:cs="CMR10"/>
+        </w:rPr>
+        <w:t xml:space="preserve"> less restrictive admission requirements</w:t>
+      </w:r>
+      <w:r>
+        <w:rPr>
+          <w:rFonts w:ascii="Calibri" w:hAnsi="Calibri" w:cs="CMR10"/>
+        </w:rPr>
+        <w:t>, thus causing the kin preference rules to bounce back to lower levels</w:t>
+      </w:r>
+      <w:r>
+        <w:rPr>
+          <w:rFonts w:ascii="Calibri" w:hAnsi="Calibri" w:cs="CMR10"/>
+        </w:rPr>
+        <w:t>.  This will</w:t>
+      </w:r>
+      <w:r>
+        <w:rPr>
+          <w:rFonts w:ascii="Calibri" w:hAnsi="Calibri" w:cs="CMR10"/>
+        </w:rPr>
+        <w:t xml:space="preserve"> in turn </w:t>
+      </w:r>
+      <w:r>
+        <w:rPr>
+          <w:rFonts w:ascii="Calibri" w:hAnsi="Calibri" w:cs="CMR10"/>
+        </w:rPr>
+        <w:t xml:space="preserve">lower the degree of relatedness </w:t>
+      </w:r>
+      <w:r>
+        <w:rPr>
+          <w:rFonts w:ascii="Calibri" w:hAnsi="Calibri" w:cs="CMR10"/>
+        </w:rPr>
+        <w:t>within groups</w:t>
       </w:r>
       <w:r>
         <w:rPr>
@@ -7672,125 +7695,7 @@
         <w:rPr>
           <w:rFonts w:ascii="Calibri" w:hAnsi="Calibri" w:cs="CMR10"/>
         </w:rPr>
-        <w:t>albeit</w:t>
-      </w:r>
-      <w:r>
-        <w:rPr>
-          <w:rFonts w:ascii="Calibri" w:hAnsi="Calibri" w:cs="CMR10"/>
-        </w:rPr>
-        <w:t xml:space="preserve"> with a certain time lag (in the graphs, we see cooperation raising following a peak of relatedness)</w:t>
-      </w:r>
-      <w:r>
-        <w:rPr>
-          <w:rFonts w:ascii="Calibri" w:hAnsi="Calibri" w:cs="CMR10"/>
-        </w:rPr>
-        <w:t xml:space="preserve">.  Greater levels of cooperation, however, </w:t>
-      </w:r>
-      <w:proofErr w:type="spellStart"/>
-      <w:r>
-        <w:rPr>
-          <w:rFonts w:ascii="Calibri" w:hAnsi="Calibri" w:cs="CMR10"/>
-        </w:rPr>
-        <w:t>favor</w:t>
-      </w:r>
-      <w:proofErr w:type="spellEnd"/>
-      <w:r>
-        <w:rPr>
-          <w:rFonts w:ascii="Calibri" w:hAnsi="Calibri" w:cs="CMR10"/>
-        </w:rPr>
-        <w:t xml:space="preserve"> the formation of larger groups</w:t>
-      </w:r>
-      <w:r>
-        <w:rPr>
-          <w:rFonts w:ascii="Calibri" w:hAnsi="Calibri" w:cs="CMR10"/>
-        </w:rPr>
-        <w:t xml:space="preserve"> (</w:t>
-      </w:r>
-      <w:r>
-        <w:rPr>
-          <w:rFonts w:ascii="Calibri" w:hAnsi="Calibri" w:cs="CMR10"/>
-        </w:rPr>
-        <w:t>since the optimum group size is directly dependent of average cooperative tendencies, gamma/c</w:t>
-      </w:r>
-      <w:r>
-        <w:rPr>
-          <w:rFonts w:ascii="Calibri" w:hAnsi="Calibri" w:cs="CMR10"/>
-        </w:rPr>
-        <w:t>)</w:t>
-      </w:r>
-      <w:r>
-        <w:rPr>
-          <w:rFonts w:ascii="Calibri" w:hAnsi="Calibri" w:cs="CMR10"/>
-        </w:rPr>
-        <w:t>.  The formation of larger groups</w:t>
-      </w:r>
-      <w:r>
-        <w:rPr>
-          <w:rFonts w:ascii="Calibri" w:hAnsi="Calibri" w:cs="CMR10"/>
-        </w:rPr>
-        <w:t xml:space="preserve"> may </w:t>
-      </w:r>
-      <w:r>
-        <w:rPr>
-          <w:rFonts w:ascii="Calibri" w:hAnsi="Calibri" w:cs="CMR10"/>
-        </w:rPr>
-        <w:t>require</w:t>
-      </w:r>
-      <w:r>
-        <w:rPr>
-          <w:rFonts w:ascii="Calibri" w:hAnsi="Calibri" w:cs="CMR10"/>
-        </w:rPr>
-        <w:t xml:space="preserve"> less restrictive admission requirements</w:t>
-      </w:r>
-      <w:r>
-        <w:rPr>
-          <w:rFonts w:ascii="Calibri" w:hAnsi="Calibri" w:cs="CMR10"/>
-        </w:rPr>
-        <w:t>, thus causing the kin preference rules to bounce back to lower levels</w:t>
-      </w:r>
-      <w:r>
-        <w:rPr>
-          <w:rFonts w:ascii="Calibri" w:hAnsi="Calibri" w:cs="CMR10"/>
-        </w:rPr>
-        <w:t>.  This will</w:t>
-      </w:r>
-      <w:r>
-        <w:rPr>
-          <w:rFonts w:ascii="Calibri" w:hAnsi="Calibri" w:cs="CMR10"/>
-        </w:rPr>
-        <w:t xml:space="preserve"> in turn </w:t>
-      </w:r>
-      <w:r>
-        <w:rPr>
-          <w:rFonts w:ascii="Calibri" w:hAnsi="Calibri" w:cs="CMR10"/>
-        </w:rPr>
-        <w:t xml:space="preserve">lower the degree of relatedness </w:t>
-      </w:r>
-      <w:r>
-        <w:rPr>
-          <w:rFonts w:ascii="Calibri" w:hAnsi="Calibri" w:cs="CMR10"/>
-        </w:rPr>
-        <w:t>within groups</w:t>
-      </w:r>
-      <w:r>
-        <w:rPr>
-          <w:rFonts w:ascii="Calibri" w:hAnsi="Calibri" w:cs="CMR10"/>
-        </w:rPr>
-        <w:t xml:space="preserve">. </w:t>
-      </w:r>
-      <w:proofErr w:type="gramStart"/>
-      <w:r>
-        <w:rPr>
-          <w:rFonts w:ascii="Calibri" w:hAnsi="Calibri" w:cs="CMR10"/>
-        </w:rPr>
-        <w:t>which</w:t>
-      </w:r>
-      <w:proofErr w:type="gramEnd"/>
-      <w:r>
-        <w:rPr>
-          <w:rFonts w:ascii="Calibri" w:hAnsi="Calibri" w:cs="CMR10"/>
-        </w:rPr>
-        <w:t xml:space="preserve"> would then allow the accumulation of l</w:t>
+        <w:t>which would then allow the accumulation of l</w:t>
       </w:r>
       <w:r>
         <w:rPr>
@@ -7900,7 +7805,7 @@
 </file>
 
 <file path=word/comments.xml><?xml version="1.0" encoding="utf-8"?>
-<w:comments xmlns:ve="http://schemas.openxmlformats.org/markup-compatibility/2006" xmlns:o="urn:schemas-microsoft-com:office:office" xmlns:r="http://schemas.openxmlformats.org/officeDocument/2006/relationships" xmlns:m="http://schemas.openxmlformats.org/officeDocument/2006/math" xmlns:v="urn:schemas-microsoft-com:vml" xmlns:wp="http://schemas.openxmlformats.org/drawingml/2006/wordprocessingDrawing" xmlns:w10="urn:schemas-microsoft-com:office:word" xmlns:w="http://schemas.openxmlformats.org/wordprocessingml/2006/main" xmlns:wne="http://schemas.microsoft.com/office/word/2006/wordml">
+<w:comments xmlns:wpc="http://schemas.microsoft.com/office/word/2010/wordprocessingCanvas" xmlns:mc="http://schemas.openxmlformats.org/markup-compatibility/2006" xmlns:o="urn:schemas-microsoft-com:office:office" xmlns:r="http://schemas.openxmlformats.org/officeDocument/2006/relationships" xmlns:m="http://schemas.openxmlformats.org/officeDocument/2006/math" xmlns:v="urn:schemas-microsoft-com:vml" xmlns:wp14="http://schemas.microsoft.com/office/word/2010/wordprocessingDrawing" xmlns:wp="http://schemas.openxmlformats.org/drawingml/2006/wordprocessingDrawing" xmlns:w10="urn:schemas-microsoft-com:office:word" xmlns:w="http://schemas.openxmlformats.org/wordprocessingml/2006/main" xmlns:w14="http://schemas.microsoft.com/office/word/2010/wordml" xmlns:wpg="http://schemas.microsoft.com/office/word/2010/wordprocessingGroup" xmlns:wpi="http://schemas.microsoft.com/office/word/2010/wordprocessingInk" xmlns:wne="http://schemas.microsoft.com/office/word/2006/wordml" xmlns:wps="http://schemas.microsoft.com/office/word/2010/wordprocessingShape" mc:Ignorable="w14 wp14">
   <w:comment w:id="0" w:author="Ruth" w:date="2013-01-15T17:16:00Z" w:initials="R">
     <w:p>
       <w:pPr>
@@ -7975,7 +7880,7 @@
       </w:pPr>
     </w:p>
   </w:comment>
-  <w:comment w:id="3" w:author="Julian Garcia" w:date="2012-12-17T15:27:00Z" w:initials="JG">
+  <w:comment w:id="4" w:author="Julian Garcia" w:date="2012-12-17T15:27:00Z" w:initials="JG">
     <w:p>
       <w:pPr>
         <w:pStyle w:val="CommentText"/>
@@ -7991,7 +7896,7 @@
       </w:r>
     </w:p>
   </w:comment>
-  <w:comment w:id="6" w:author="Ruth" w:date="2013-01-15T17:52:00Z" w:initials="R">
+  <w:comment w:id="7" w:author="Ruth" w:date="2013-01-15T17:52:00Z" w:initials="R">
     <w:p>
       <w:pPr>
         <w:pStyle w:val="CommentText"/>
@@ -8007,7 +7912,7 @@
       </w:r>
     </w:p>
   </w:comment>
-  <w:comment w:id="8" w:author="Ruth" w:date="2012-12-04T18:09:00Z" w:initials="R">
+  <w:comment w:id="9" w:author="Ruth" w:date="2012-12-04T18:09:00Z" w:initials="R">
     <w:p>
       <w:pPr>
         <w:pStyle w:val="CommentText"/>
@@ -8023,7 +7928,7 @@
       </w:r>
     </w:p>
   </w:comment>
-  <w:comment w:id="7" w:author="Leticia Aviles" w:date="2012-12-04T18:09:00Z" w:initials="LA">
+  <w:comment w:id="8" w:author="Leticia Aviles" w:date="2012-12-04T18:09:00Z" w:initials="LA">
     <w:p>
       <w:pPr>
         <w:pStyle w:val="CommentText"/>
@@ -8043,7 +7948,15 @@
       </w:r>
       <w:proofErr w:type="gramEnd"/>
       <w:r>
-        <w:t xml:space="preserve">3) in Avilés 1999 (or </w:t>
+        <w:t xml:space="preserve">3) in </w:t>
+      </w:r>
+      <w:proofErr w:type="spellStart"/>
+      <w:r>
+        <w:t>Avilés</w:t>
+      </w:r>
+      <w:proofErr w:type="spellEnd"/>
+      <w:r>
+        <w:t xml:space="preserve"> 1999 (or </w:t>
       </w:r>
       <w:proofErr w:type="spellStart"/>
       <w:r>
@@ -8095,7 +8008,44 @@
       </w:r>
     </w:p>
   </w:comment>
-  <w:comment w:id="12" w:author="Ruth" w:date="2013-01-21T17:16:00Z" w:initials="R">
+  <w:comment w:id="12" w:author="Ruth Sharpe" w:date="2013-01-29T18:59:00Z" w:initials="RS">
+    <w:p>
+      <w:pPr>
+        <w:pStyle w:val="CommentText"/>
+      </w:pPr>
+      <w:r>
+        <w:rPr>
+          <w:rStyle w:val="CommentReference"/>
+        </w:rPr>
+        <w:annotationRef/>
+      </w:r>
+      <w:r>
+        <w:t>Might be worth putting in the equations for optimum sizes</w:t>
+      </w:r>
+    </w:p>
+  </w:comment>
+  <w:comment w:id="13" w:author="Ruth Sharpe" w:date="2013-01-29T17:10:00Z" w:initials="RS">
+    <w:p>
+      <w:pPr>
+        <w:pStyle w:val="CommentText"/>
+      </w:pPr>
+      <w:r>
+        <w:rPr>
+          <w:rStyle w:val="CommentReference"/>
+        </w:rPr>
+        <w:annotationRef/>
+      </w:r>
+      <w:proofErr w:type="spellStart"/>
+      <w:r>
+        <w:t>Nb</w:t>
+      </w:r>
+      <w:proofErr w:type="spellEnd"/>
+      <w:r>
+        <w:t>; analytical results differ from simulation results due to mutation bias with most common types</w:t>
+      </w:r>
+    </w:p>
+  </w:comment>
+  <w:comment w:id="16" w:author="Ruth" w:date="2013-01-21T17:16:00Z" w:initials="R">
     <w:p>
       <w:pPr>
         <w:tabs>
@@ -8148,7 +8098,7 @@
       </w:pPr>
     </w:p>
   </w:comment>
-  <w:comment w:id="13" w:author="Ruth" w:date="2013-01-21T17:18:00Z" w:initials="R">
+  <w:comment w:id="17" w:author="Ruth" w:date="2013-01-21T17:18:00Z" w:initials="R">
     <w:p>
       <w:pPr>
         <w:tabs>
@@ -8190,14 +8140,10 @@
       </w:pPr>
     </w:p>
   </w:comment>
-  <w:comment w:id="14" w:author="Leticia Aviles" w:date="2013-01-21T17:52:00Z" w:initials="LA">
+  <w:comment w:id="18" w:author="Ruth Sharpe" w:date="2013-01-29T16:35:00Z" w:initials="RS">
     <w:p>
       <w:pPr>
         <w:pStyle w:val="CommentText"/>
-        <w:rPr>
-          <w:sz w:val="40"/>
-          <w:szCs w:val="40"/>
-        </w:rPr>
       </w:pPr>
       <w:r>
         <w:rPr>
@@ -8206,11 +8152,23 @@
         <w:annotationRef/>
       </w:r>
       <w:r>
-        <w:rPr>
-          <w:sz w:val="40"/>
-          <w:szCs w:val="40"/>
-        </w:rPr>
-        <w:t xml:space="preserve">This is not seen, however, in the level of relatedness that evolves at small intrinsic rates of growth and small 1/c, where relatedness is not very high and yet cooperation is high.  So this statement is not exactly correct.  We need to suggest an explanation to how even when relatedness is not very high, cooperation is still nears its maximum for small 1/c.  </w:t>
+        <w:t>Check that this really says this!</w:t>
+      </w:r>
+    </w:p>
+  </w:comment>
+  <w:comment w:id="19" w:author="Ruth Sharpe" w:date="2013-01-29T18:59:00Z" w:initials="RS">
+    <w:p>
+      <w:pPr>
+        <w:pStyle w:val="CommentText"/>
+      </w:pPr>
+      <w:r>
+        <w:rPr>
+          <w:rStyle w:val="CommentReference"/>
+        </w:rPr>
+        <w:annotationRef/>
+      </w:r>
+      <w:r>
+        <w:t>Do I want to include the equations references or perhaps the equations directly.</w:t>
       </w:r>
     </w:p>
   </w:comment>
@@ -8218,7 +8176,7 @@
 </file>
 
 <file path=word/numbering.xml><?xml version="1.0" encoding="utf-8"?>
-<w:numbering xmlns:ve="http://schemas.openxmlformats.org/markup-compatibility/2006" xmlns:o="urn:schemas-microsoft-com:office:office" xmlns:r="http://schemas.openxmlformats.org/officeDocument/2006/relationships" xmlns:m="http://schemas.openxmlformats.org/officeDocument/2006/math" xmlns:v="urn:schemas-microsoft-com:vml" xmlns:wp="http://schemas.openxmlformats.org/drawingml/2006/wordprocessingDrawing" xmlns:w10="urn:schemas-microsoft-com:office:word" xmlns:w="http://schemas.openxmlformats.org/wordprocessingml/2006/main" xmlns:wne="http://schemas.microsoft.com/office/word/2006/wordml">
+<w:numbering xmlns:wpc="http://schemas.microsoft.com/office/word/2010/wordprocessingCanvas" xmlns:mc="http://schemas.openxmlformats.org/markup-compatibility/2006" xmlns:o="urn:schemas-microsoft-com:office:office" xmlns:r="http://schemas.openxmlformats.org/officeDocument/2006/relationships" xmlns:m="http://schemas.openxmlformats.org/officeDocument/2006/math" xmlns:v="urn:schemas-microsoft-com:vml" xmlns:wp14="http://schemas.microsoft.com/office/word/2010/wordprocessingDrawing" xmlns:wp="http://schemas.openxmlformats.org/drawingml/2006/wordprocessingDrawing" xmlns:w10="urn:schemas-microsoft-com:office:word" xmlns:w="http://schemas.openxmlformats.org/wordprocessingml/2006/main" xmlns:w14="http://schemas.microsoft.com/office/word/2010/wordml" xmlns:wpg="http://schemas.microsoft.com/office/word/2010/wordprocessingGroup" xmlns:wpi="http://schemas.microsoft.com/office/word/2010/wordprocessingInk" xmlns:wne="http://schemas.microsoft.com/office/word/2006/wordml" xmlns:wps="http://schemas.microsoft.com/office/word/2010/wordprocessingShape" mc:Ignorable="w14 wp14">
   <w:abstractNum w:abstractNumId="0">
     <w:nsid w:val="04E855EE"/>
     <w:multiLevelType w:val="hybridMultilevel"/>
@@ -8333,6 +8291,119 @@
     </w:lvl>
   </w:abstractNum>
   <w:abstractNum w:abstractNumId="1">
+    <w:nsid w:val="154C45A5"/>
+    <w:multiLevelType w:val="hybridMultilevel"/>
+    <w:tmpl w:val="FBC2F124"/>
+    <w:lvl w:ilvl="0" w:tplc="10090001">
+      <w:start w:val="1"/>
+      <w:numFmt w:val="bullet"/>
+      <w:lvlText w:val=""/>
+      <w:lvlJc w:val="left"/>
+      <w:pPr>
+        <w:ind w:left="825" w:hanging="360"/>
+      </w:pPr>
+      <w:rPr>
+        <w:rFonts w:ascii="Symbol" w:hAnsi="Symbol" w:hint="default"/>
+      </w:rPr>
+    </w:lvl>
+    <w:lvl w:ilvl="1" w:tplc="10090003" w:tentative="1">
+      <w:start w:val="1"/>
+      <w:numFmt w:val="bullet"/>
+      <w:lvlText w:val="o"/>
+      <w:lvlJc w:val="left"/>
+      <w:pPr>
+        <w:ind w:left="1545" w:hanging="360"/>
+      </w:pPr>
+      <w:rPr>
+        <w:rFonts w:ascii="Courier New" w:hAnsi="Courier New" w:cs="Courier New" w:hint="default"/>
+      </w:rPr>
+    </w:lvl>
+    <w:lvl w:ilvl="2" w:tplc="10090005" w:tentative="1">
+      <w:start w:val="1"/>
+      <w:numFmt w:val="bullet"/>
+      <w:lvlText w:val=""/>
+      <w:lvlJc w:val="left"/>
+      <w:pPr>
+        <w:ind w:left="2265" w:hanging="360"/>
+      </w:pPr>
+      <w:rPr>
+        <w:rFonts w:ascii="Wingdings" w:hAnsi="Wingdings" w:hint="default"/>
+      </w:rPr>
+    </w:lvl>
+    <w:lvl w:ilvl="3" w:tplc="10090001" w:tentative="1">
+      <w:start w:val="1"/>
+      <w:numFmt w:val="bullet"/>
+      <w:lvlText w:val=""/>
+      <w:lvlJc w:val="left"/>
+      <w:pPr>
+        <w:ind w:left="2985" w:hanging="360"/>
+      </w:pPr>
+      <w:rPr>
+        <w:rFonts w:ascii="Symbol" w:hAnsi="Symbol" w:hint="default"/>
+      </w:rPr>
+    </w:lvl>
+    <w:lvl w:ilvl="4" w:tplc="10090003" w:tentative="1">
+      <w:start w:val="1"/>
+      <w:numFmt w:val="bullet"/>
+      <w:lvlText w:val="o"/>
+      <w:lvlJc w:val="left"/>
+      <w:pPr>
+        <w:ind w:left="3705" w:hanging="360"/>
+      </w:pPr>
+      <w:rPr>
+        <w:rFonts w:ascii="Courier New" w:hAnsi="Courier New" w:cs="Courier New" w:hint="default"/>
+      </w:rPr>
+    </w:lvl>
+    <w:lvl w:ilvl="5" w:tplc="10090005" w:tentative="1">
+      <w:start w:val="1"/>
+      <w:numFmt w:val="bullet"/>
+      <w:lvlText w:val=""/>
+      <w:lvlJc w:val="left"/>
+      <w:pPr>
+        <w:ind w:left="4425" w:hanging="360"/>
+      </w:pPr>
+      <w:rPr>
+        <w:rFonts w:ascii="Wingdings" w:hAnsi="Wingdings" w:hint="default"/>
+      </w:rPr>
+    </w:lvl>
+    <w:lvl w:ilvl="6" w:tplc="10090001" w:tentative="1">
+      <w:start w:val="1"/>
+      <w:numFmt w:val="bullet"/>
+      <w:lvlText w:val=""/>
+      <w:lvlJc w:val="left"/>
+      <w:pPr>
+        <w:ind w:left="5145" w:hanging="360"/>
+      </w:pPr>
+      <w:rPr>
+        <w:rFonts w:ascii="Symbol" w:hAnsi="Symbol" w:hint="default"/>
+      </w:rPr>
+    </w:lvl>
+    <w:lvl w:ilvl="7" w:tplc="10090003" w:tentative="1">
+      <w:start w:val="1"/>
+      <w:numFmt w:val="bullet"/>
+      <w:lvlText w:val="o"/>
+      <w:lvlJc w:val="left"/>
+      <w:pPr>
+        <w:ind w:left="5865" w:hanging="360"/>
+      </w:pPr>
+      <w:rPr>
+        <w:rFonts w:ascii="Courier New" w:hAnsi="Courier New" w:cs="Courier New" w:hint="default"/>
+      </w:rPr>
+    </w:lvl>
+    <w:lvl w:ilvl="8" w:tplc="10090005" w:tentative="1">
+      <w:start w:val="1"/>
+      <w:numFmt w:val="bullet"/>
+      <w:lvlText w:val=""/>
+      <w:lvlJc w:val="left"/>
+      <w:pPr>
+        <w:ind w:left="6585" w:hanging="360"/>
+      </w:pPr>
+      <w:rPr>
+        <w:rFonts w:ascii="Wingdings" w:hAnsi="Wingdings" w:hint="default"/>
+      </w:rPr>
+    </w:lvl>
+  </w:abstractNum>
+  <w:abstractNum w:abstractNumId="2">
     <w:nsid w:val="1B6931D4"/>
     <w:multiLevelType w:val="hybridMultilevel"/>
     <w:tmpl w:val="7D7EBE80"/>
@@ -8445,7 +8516,7 @@
       </w:rPr>
     </w:lvl>
   </w:abstractNum>
-  <w:abstractNum w:abstractNumId="2">
+  <w:abstractNum w:abstractNumId="3">
     <w:nsid w:val="22567C4E"/>
     <w:multiLevelType w:val="hybridMultilevel"/>
     <w:tmpl w:val="0ADE4072"/>
@@ -8558,7 +8629,7 @@
       </w:rPr>
     </w:lvl>
   </w:abstractNum>
-  <w:abstractNum w:abstractNumId="3">
+  <w:abstractNum w:abstractNumId="4">
     <w:nsid w:val="4AC36EF9"/>
     <w:multiLevelType w:val="hybridMultilevel"/>
     <w:tmpl w:val="092401FE"/>
@@ -8671,7 +8742,7 @@
       </w:rPr>
     </w:lvl>
   </w:abstractNum>
-  <w:abstractNum w:abstractNumId="4">
+  <w:abstractNum w:abstractNumId="5">
     <w:nsid w:val="6B777084"/>
     <w:multiLevelType w:val="hybridMultilevel"/>
     <w:tmpl w:val="24A2D3BC"/>
@@ -8784,7 +8855,7 @@
       </w:rPr>
     </w:lvl>
   </w:abstractNum>
-  <w:abstractNum w:abstractNumId="5">
+  <w:abstractNum w:abstractNumId="6">
     <w:nsid w:val="7BFF4695"/>
     <w:multiLevelType w:val="hybridMultilevel"/>
     <w:tmpl w:val="A0960846"/>
@@ -8898,28 +8969,31 @@
     </w:lvl>
   </w:abstractNum>
   <w:num w:numId="1">
-    <w:abstractNumId w:val="1"/>
+    <w:abstractNumId w:val="2"/>
   </w:num>
   <w:num w:numId="2">
-    <w:abstractNumId w:val="4"/>
+    <w:abstractNumId w:val="5"/>
   </w:num>
   <w:num w:numId="3">
-    <w:abstractNumId w:val="5"/>
+    <w:abstractNumId w:val="6"/>
   </w:num>
   <w:num w:numId="4">
     <w:abstractNumId w:val="0"/>
   </w:num>
   <w:num w:numId="5">
+    <w:abstractNumId w:val="4"/>
+  </w:num>
+  <w:num w:numId="6">
     <w:abstractNumId w:val="3"/>
   </w:num>
-  <w:num w:numId="6">
-    <w:abstractNumId w:val="2"/>
+  <w:num w:numId="7">
+    <w:abstractNumId w:val="1"/>
   </w:num>
 </w:numbering>
 </file>
 
 <file path=word/styles.xml><?xml version="1.0" encoding="utf-8"?>
-<w:styles xmlns:r="http://schemas.openxmlformats.org/officeDocument/2006/relationships" xmlns:w="http://schemas.openxmlformats.org/wordprocessingml/2006/main">
+<w:styles xmlns:mc="http://schemas.openxmlformats.org/markup-compatibility/2006" xmlns:r="http://schemas.openxmlformats.org/officeDocument/2006/relationships" xmlns:w="http://schemas.openxmlformats.org/wordprocessingml/2006/main" xmlns:w14="http://schemas.microsoft.com/office/word/2010/wordml" mc:Ignorable="w14">
   <w:docDefaults>
     <w:rPrDefault>
       <w:rPr>
@@ -9089,7 +9163,6 @@
     <w:uiPriority w:val="99"/>
     <w:semiHidden/>
     <w:unhideWhenUsed/>
-    <w:qFormat/>
     <w:tblPr>
       <w:tblInd w:w="0" w:type="dxa"/>
       <w:tblCellMar>

</xml_diff>

<commit_message>
End of day 30th Jan
</commit_message>
<xml_diff>
--- a/SimPaperDocs/Aviles et al KinPreEvol.docx
+++ b/SimPaperDocs/Aviles et al KinPreEvol.docx
@@ -1,6 +1,6 @@
 
 <file path=word/document.xml><?xml version="1.0" encoding="utf-8"?>
-<w:document xmlns:wpc="http://schemas.microsoft.com/office/word/2010/wordprocessingCanvas" xmlns:mc="http://schemas.openxmlformats.org/markup-compatibility/2006" xmlns:o="urn:schemas-microsoft-com:office:office" xmlns:r="http://schemas.openxmlformats.org/officeDocument/2006/relationships" xmlns:m="http://schemas.openxmlformats.org/officeDocument/2006/math" xmlns:v="urn:schemas-microsoft-com:vml" xmlns:wp14="http://schemas.microsoft.com/office/word/2010/wordprocessingDrawing" xmlns:wp="http://schemas.openxmlformats.org/drawingml/2006/wordprocessingDrawing" xmlns:w10="urn:schemas-microsoft-com:office:word" xmlns:w="http://schemas.openxmlformats.org/wordprocessingml/2006/main" xmlns:w14="http://schemas.microsoft.com/office/word/2010/wordml" xmlns:wpg="http://schemas.microsoft.com/office/word/2010/wordprocessingGroup" xmlns:wpi="http://schemas.microsoft.com/office/word/2010/wordprocessingInk" xmlns:wne="http://schemas.microsoft.com/office/word/2006/wordml" xmlns:wps="http://schemas.microsoft.com/office/word/2010/wordprocessingShape" mc:Ignorable="w14 wp14">
+<w:document xmlns:ve="http://schemas.openxmlformats.org/markup-compatibility/2006" xmlns:o="urn:schemas-microsoft-com:office:office" xmlns:r="http://schemas.openxmlformats.org/officeDocument/2006/relationships" xmlns:m="http://schemas.openxmlformats.org/officeDocument/2006/math" xmlns:v="urn:schemas-microsoft-com:vml" xmlns:wp="http://schemas.openxmlformats.org/drawingml/2006/wordprocessingDrawing" xmlns:w10="urn:schemas-microsoft-com:office:word" xmlns:w="http://schemas.openxmlformats.org/wordprocessingml/2006/main" xmlns:wne="http://schemas.microsoft.com/office/word/2006/wordml">
   <w:body>
     <w:p>
       <w:pPr>
@@ -1099,7 +1099,7 @@
           <w:insideH w:val="none" w:sz="0" w:space="0" w:color="auto"/>
           <w:insideV w:val="none" w:sz="0" w:space="0" w:color="auto"/>
         </w:tblBorders>
-        <w:tblLook w:val="04A0" w:firstRow="1" w:lastRow="0" w:firstColumn="1" w:lastColumn="0" w:noHBand="0" w:noVBand="1"/>
+        <w:tblLook w:val="04A0"/>
       </w:tblPr>
       <w:tblGrid>
         <w:gridCol w:w="8472"/>
@@ -1518,29 +1518,29 @@
         <w:rPr>
           <w:rFonts w:cs="CMMI10"/>
         </w:rPr>
+        <w:sym w:font="Mathematica1" w:char="F067"/>
+      </w:r>
+      <w:proofErr w:type="spellStart"/>
+      <w:r>
+        <w:rPr>
+          <w:vertAlign w:val="subscript"/>
+          <w:lang w:val="en-CA"/>
+        </w:rPr>
+        <w:t>i</w:t>
+      </w:r>
+      <w:proofErr w:type="spellEnd"/>
+      <w:r>
+        <w:rPr>
+          <w:lang w:val="en-CA"/>
+        </w:rPr>
+        <w:t xml:space="preserve"> </w:t>
+      </w:r>
+      <w:proofErr w:type="gramStart"/>
+      <w:r>
+        <w:rPr>
+          <w:lang w:val="en-CA"/>
+        </w:rPr>
         <w:lastRenderedPageBreak/>
-        <w:sym w:font="Mathematica1" w:char="F067"/>
-      </w:r>
-      <w:proofErr w:type="spellStart"/>
-      <w:r>
-        <w:rPr>
-          <w:vertAlign w:val="subscript"/>
-          <w:lang w:val="en-CA"/>
-        </w:rPr>
-        <w:t>i</w:t>
-      </w:r>
-      <w:proofErr w:type="spellEnd"/>
-      <w:r>
-        <w:rPr>
-          <w:lang w:val="en-CA"/>
-        </w:rPr>
-        <w:t xml:space="preserve"> </w:t>
-      </w:r>
-      <w:proofErr w:type="gramStart"/>
-      <w:r>
-        <w:rPr>
-          <w:lang w:val="en-CA"/>
-        </w:rPr>
         <w:t>is</w:t>
       </w:r>
       <w:proofErr w:type="gramEnd"/>
@@ -2360,7 +2360,7 @@
           <w:insideH w:val="none" w:sz="0" w:space="0" w:color="auto"/>
           <w:insideV w:val="none" w:sz="0" w:space="0" w:color="auto"/>
         </w:tblBorders>
-        <w:tblLook w:val="04A0" w:firstRow="1" w:lastRow="0" w:firstColumn="1" w:lastColumn="0" w:noHBand="0" w:noVBand="1"/>
+        <w:tblLook w:val="04A0"/>
       </w:tblPr>
       <w:tblGrid>
         <w:gridCol w:w="8755"/>
@@ -2925,7 +2925,7 @@
           <w:insideH w:val="none" w:sz="0" w:space="0" w:color="auto"/>
           <w:insideV w:val="none" w:sz="0" w:space="0" w:color="auto"/>
         </w:tblBorders>
-        <w:tblLook w:val="04A0" w:firstRow="1" w:lastRow="0" w:firstColumn="1" w:lastColumn="0" w:noHBand="0" w:noVBand="1"/>
+        <w:tblLook w:val="04A0"/>
       </w:tblPr>
       <w:tblGrid>
         <w:gridCol w:w="8755"/>
@@ -3723,7 +3723,7 @@
               <o:lock v:ext="edit" aspectratio="t"/>
             </v:shapetype>
             <v:shape id="Picture 5" o:spid="_x0000_s1027" type="#_x0000_t75" style="position:absolute;left:14036;top:6430;width:58102;height:58103;visibility:visible" o:gfxdata="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">
-              <v:imagedata r:id="rId7" o:title="Rplot"/>
+              <v:imagedata r:id="rId6" o:title="Rplot"/>
             </v:shape>
             <v:shapetype id="_x0000_t202" coordsize="21600,21600" o:spt="202" path="m,l,21600r21600,l21600,xe">
               <v:stroke joinstyle="miter"/>
@@ -4034,7 +4034,7 @@
       <w:tblPr>
         <w:tblStyle w:val="TableGrid"/>
         <w:tblW w:w="4404" w:type="dxa"/>
-        <w:tblLook w:val="04A0" w:firstRow="1" w:lastRow="0" w:firstColumn="1" w:lastColumn="0" w:noHBand="0" w:noVBand="1"/>
+        <w:tblLook w:val="04A0"/>
       </w:tblPr>
       <w:tblGrid>
         <w:gridCol w:w="782"/>
@@ -4448,7 +4448,7 @@
         <w:rPr>
           <w:lang w:val="en-CA"/>
         </w:rPr>
-        <w:t>, unless the cost of cooperation is high and r low in which case low levels of cooperation do not evolve and therefore groups remains small</w:t>
+        <w:t>, unless the cost of cooperation is high and r low in which case low levels of cooperation do not evolve and groups remains small</w:t>
       </w:r>
     </w:p>
     <w:p>
@@ -4617,7 +4617,7 @@
           <w:highlight w:val="cyan"/>
           <w:lang w:val="en-CA"/>
         </w:rPr>
-        <w:t xml:space="preserve">the group carrying capacity parameter and the average cooperative tendencies of the groups—see equations (3) in </w:t>
+        <w:t xml:space="preserve">the group carrying capacity parameter and the average cooperative tendencies of the groups—see equations (3) in Avilés (1999) and </w:t>
       </w:r>
       <w:proofErr w:type="spellStart"/>
       <w:r>
@@ -4625,7 +4625,7 @@
           <w:highlight w:val="cyan"/>
           <w:lang w:val="en-CA"/>
         </w:rPr>
-        <w:t>Avilés</w:t>
+        <w:t>eq</w:t>
       </w:r>
       <w:proofErr w:type="spellEnd"/>
       <w:r>
@@ -4633,29 +4633,13 @@
           <w:highlight w:val="cyan"/>
           <w:lang w:val="en-CA"/>
         </w:rPr>
-        <w:t xml:space="preserve"> (1999) and </w:t>
-      </w:r>
-      <w:proofErr w:type="spellStart"/>
+        <w:t xml:space="preserve"> (4) and (5) in the Appendix of Avilés et al. 2004)</w:t>
+      </w:r>
       <w:r>
         <w:rPr>
           <w:highlight w:val="cyan"/>
           <w:lang w:val="en-CA"/>
         </w:rPr>
-        <w:t>eq</w:t>
-      </w:r>
-      <w:proofErr w:type="spellEnd"/>
-      <w:r>
-        <w:rPr>
-          <w:highlight w:val="cyan"/>
-          <w:lang w:val="en-CA"/>
-        </w:rPr>
-        <w:t xml:space="preserve"> (4) and (5) in the Appendix of Avilés et al. 2004)</w:t>
-      </w:r>
-      <w:r>
-        <w:rPr>
-          <w:highlight w:val="cyan"/>
-          <w:lang w:val="en-CA"/>
-        </w:rPr>
         <w:t>.</w:t>
       </w:r>
       <w:r>
@@ -4675,37 +4659,27 @@
       <w:pPr>
         <w:spacing w:line="480" w:lineRule="auto"/>
         <w:rPr>
-          <w:lang w:val="en-CA"/>
-        </w:rPr>
-      </w:pPr>
-      <w:r>
-        <w:rPr>
-          <w:lang w:val="en-CA"/>
-        </w:rPr>
-        <w:t xml:space="preserve">Notes from van </w:t>
-      </w:r>
-      <w:proofErr w:type="spellStart"/>
-      <w:r>
-        <w:rPr>
-          <w:lang w:val="en-CA"/>
-        </w:rPr>
-        <w:t>veelen</w:t>
-      </w:r>
-      <w:proofErr w:type="spellEnd"/>
-      <w:r>
-        <w:rPr>
-          <w:lang w:val="en-CA"/>
-        </w:rPr>
-        <w:t xml:space="preserve"> 2010</w:t>
-      </w:r>
-    </w:p>
-    <w:p>
-      <w:pPr>
-        <w:pStyle w:val="ListParagraph"/>
-        <w:numPr>
-          <w:ilvl w:val="0"/>
-          <w:numId w:val="6"/>
-        </w:numPr>
+          <w:i/>
+          <w:lang w:val="en-CA"/>
+        </w:rPr>
+      </w:pPr>
+      <w:r>
+        <w:rPr>
+          <w:i/>
+          <w:lang w:val="en-CA"/>
+        </w:rPr>
+        <w:t>Evolution of kin preference</w:t>
+      </w:r>
+      <w:r>
+        <w:rPr>
+          <w:i/>
+          <w:lang w:val="en-CA"/>
+        </w:rPr>
+        <w:t xml:space="preserve"> and relatedness within groups</w:t>
+      </w:r>
+    </w:p>
+    <w:p>
+      <w:pPr>
         <w:spacing w:line="480" w:lineRule="auto"/>
         <w:rPr>
           <w:lang w:val="en-CA"/>
@@ -4713,59 +4687,277 @@
       </w:pPr>
       <w:r>
         <w:rPr>
+          <w:lang w:val="en-CA"/>
+        </w:rPr>
+        <w:t xml:space="preserve">  The level of kin preference that evolves is most affected by the intrinsic rate of growth (r</w:t>
+      </w:r>
+      <w:r>
+        <w:rPr>
+          <w:vertAlign w:val="superscript"/>
+          <w:lang w:val="en-CA"/>
+        </w:rPr>
+        <w:t>2</w:t>
+      </w:r>
+      <w:r>
+        <w:rPr>
+          <w:lang w:val="en-CA"/>
+        </w:rPr>
+        <w:t>=0.88 table x) with higher levels of kin preference evolving as the R increases, with it apparently leveling off as R approaches 1.5 (figure 1).  Cost of cooperation, β, only has an effect on kin preference when both R is small (&lt; 1.0) and the group carrying capacity, 1/c, is large (C=0.02) (figure 1).</w:t>
+      </w:r>
+    </w:p>
+    <w:p>
+      <w:pPr>
+        <w:spacing w:line="480" w:lineRule="auto"/>
+        <w:rPr>
+          <w:lang w:val="en-CA"/>
+        </w:rPr>
+      </w:pPr>
+      <w:r>
+        <w:rPr>
+          <w:lang w:val="en-CA"/>
+        </w:rPr>
+        <w:t>90.7% of the variability in average relatedness within groups is due to r, the intrinsic rate of growth (table x, figure 1). The intrinsic rate of growth, r, has a very large effect on the average relatedness within groups, with the average relatedness increasing as the intrinsic rate of growth increases.  The group carrying capacity, 1/c, and the cost of cooperation, β, have little effect, with β only explaining 2.31% of the variation (table x, figure 1).</w:t>
+      </w:r>
+    </w:p>
+    <w:p>
+      <w:pPr>
+        <w:spacing w:line="480" w:lineRule="auto"/>
+        <w:rPr>
+          <w:i/>
+          <w:lang w:val="en-CA"/>
+        </w:rPr>
+      </w:pPr>
+      <w:r>
+        <w:rPr>
+          <w:i/>
+          <w:lang w:val="en-CA"/>
+        </w:rPr>
+        <w:t>Evolution of Group Size</w:t>
+      </w:r>
+    </w:p>
+    <w:p>
+      <w:pPr>
+        <w:spacing w:line="480" w:lineRule="auto"/>
+        <w:rPr>
+          <w:lang w:val="en-CA"/>
+        </w:rPr>
+      </w:pPr>
+      <w:r>
+        <w:rPr>
           <w:highlight w:val="green"/>
           <w:lang w:val="en-CA"/>
         </w:rPr>
-        <w:t xml:space="preserve">perhaps important: asymmetry of fitness function around </w:t>
+        <w:t xml:space="preserve">Discuss group size </w:t>
       </w:r>
       <w:r>
         <w:rPr>
           <w:highlight w:val="green"/>
           <w:lang w:val="en-CA"/>
         </w:rPr>
+        <w:t xml:space="preserve">formation </w:t>
+      </w:r>
+      <w:r>
+        <w:rPr>
+          <w:highlight w:val="green"/>
+          <w:lang w:val="en-CA"/>
+        </w:rPr>
+        <w:t>third</w:t>
+      </w:r>
+      <w:r>
+        <w:rPr>
+          <w:highlight w:val="green"/>
+          <w:lang w:val="en-CA"/>
+        </w:rPr>
+        <w:t>, noting that grouping tendencies, per se, are not evolving</w:t>
+      </w:r>
+      <w:r>
+        <w:rPr>
+          <w:highlight w:val="green"/>
+          <w:lang w:val="en-CA"/>
+        </w:rPr>
+        <w:t>, but rather that the size of the groups formed depend</w:t>
+      </w:r>
+      <w:r>
+        <w:rPr>
+          <w:highlight w:val="green"/>
+          <w:lang w:val="en-CA"/>
+        </w:rPr>
+        <w:t>s</w:t>
+      </w:r>
+      <w:r>
+        <w:rPr>
+          <w:highlight w:val="green"/>
+          <w:lang w:val="en-CA"/>
+        </w:rPr>
+        <w:t xml:space="preserve"> on the group carrying capacity parameter and the </w:t>
+      </w:r>
+      <w:r>
+        <w:rPr>
+          <w:highlight w:val="green"/>
+          <w:lang w:val="en-CA"/>
+        </w:rPr>
+        <w:lastRenderedPageBreak/>
+        <w:t>evolving levels of cooperative tendencies</w:t>
+      </w:r>
+      <w:r>
+        <w:rPr>
+          <w:highlight w:val="green"/>
+          <w:lang w:val="en-CA"/>
+        </w:rPr>
+        <w:t xml:space="preserve">, given the equation </w:t>
+      </w:r>
+      <w:r>
+        <w:rPr>
+          <w:highlight w:val="green"/>
+          <w:lang w:val="en-CA"/>
+        </w:rPr>
+        <w:t>that</w:t>
+      </w:r>
+      <w:r>
+        <w:rPr>
+          <w:highlight w:val="green"/>
+          <w:lang w:val="en-CA"/>
+        </w:rPr>
+        <w:t xml:space="preserve"> determines group admission probabilities as a function of the optimum and stable group sizes</w:t>
+      </w:r>
+      <w:r>
+        <w:rPr>
+          <w:highlight w:val="green"/>
+          <w:lang w:val="en-CA"/>
+        </w:rPr>
+        <w:t>.</w:t>
+      </w:r>
+      <w:r>
+        <w:rPr>
+          <w:lang w:val="en-CA"/>
+        </w:rPr>
+        <w:t xml:space="preserve">  </w:t>
+      </w:r>
+      <w:r>
+        <w:rPr>
+          <w:lang w:val="en-CA"/>
+        </w:rPr>
+        <w:t xml:space="preserve">The size of groups formed was primarily affected by the group carrying capacity, 1/c, with 63.3% of the variation attributable to C (table x.)  </w:t>
+      </w:r>
+      <w:r>
+        <w:rPr>
+          <w:lang w:val="en-CA"/>
+        </w:rPr>
+        <w:t xml:space="preserve">It must be noted that the size of groups that form is not due to direct evolution/selection on the size of groups, but due to the evolution of kin preference which in turn affects </w:t>
+      </w:r>
+      <w:r>
+        <w:rPr>
+          <w:lang w:val="en-CA"/>
+        </w:rPr>
+        <w:t xml:space="preserve">However </w:t>
+      </w:r>
+      <w:r>
+        <w:rPr>
+          <w:lang w:val="en-CA"/>
+        </w:rPr>
+        <w:t xml:space="preserve">the </w:t>
+      </w:r>
+      <w:r>
+        <w:rPr>
+          <w:lang w:val="en-CA"/>
+        </w:rPr>
+        <w:t xml:space="preserve">intrinsic rate of growth, R, had an effect. When the group carrying capacity was high, (c=0.02) the larger the intrinsic rate of growth, R, the larger the average </w:t>
+      </w:r>
+      <w:r>
+        <w:rPr>
+          <w:lang w:val="en-CA"/>
+        </w:rPr>
+        <w:t xml:space="preserve">size of the </w:t>
+      </w:r>
+      <w:r>
+        <w:rPr>
+          <w:lang w:val="en-CA"/>
+        </w:rPr>
+        <w:t>group</w:t>
+      </w:r>
+      <w:r>
+        <w:rPr>
+          <w:lang w:val="en-CA"/>
+        </w:rPr>
+        <w:t>s</w:t>
+      </w:r>
+      <w:r>
+        <w:rPr>
+          <w:lang w:val="en-CA"/>
+        </w:rPr>
+        <w:t xml:space="preserve"> </w:t>
+      </w:r>
+      <w:r>
+        <w:rPr>
+          <w:lang w:val="en-CA"/>
+        </w:rPr>
+        <w:t xml:space="preserve">that </w:t>
+      </w:r>
+      <w:r>
+        <w:rPr>
+          <w:lang w:val="en-CA"/>
+        </w:rPr>
+        <w:t>formed</w:t>
+      </w:r>
+      <w:r>
+        <w:rPr>
+          <w:lang w:val="en-CA"/>
+        </w:rPr>
+        <w:t xml:space="preserve">. </w:t>
+      </w:r>
+      <w:commentRangeStart w:id="8"/>
+      <w:r>
+        <w:rPr>
+          <w:lang w:val="en-CA"/>
+        </w:rPr>
+        <w:t xml:space="preserve">The cost of cooperation, β, only had an effect on the group size when C and r was small (C=0.02 and R&lt;1.0), keeping groups below the stable group size (figure 1). Otherwise the average group size remained around the </w:t>
+      </w:r>
+      <w:r>
+        <w:rPr>
+          <w:lang w:val="en-CA"/>
+        </w:rPr>
+        <w:t xml:space="preserve">optimum </w:t>
+      </w:r>
+      <w:commentRangeStart w:id="9"/>
+      <w:r>
+        <w:rPr>
+          <w:lang w:val="en-CA"/>
+        </w:rPr>
         <w:t>group size</w:t>
       </w:r>
-    </w:p>
-    <w:p>
-      <w:pPr>
-        <w:pStyle w:val="ListParagraph"/>
-        <w:numPr>
-          <w:ilvl w:val="0"/>
-          <w:numId w:val="6"/>
-        </w:numPr>
+      <w:commentRangeEnd w:id="9"/>
+      <w:r>
+        <w:rPr>
+          <w:rStyle w:val="CommentReference"/>
+        </w:rPr>
+        <w:commentReference w:id="9"/>
+      </w:r>
+      <w:commentRangeEnd w:id="8"/>
+      <w:r>
+        <w:rPr>
+          <w:rStyle w:val="CommentReference"/>
+        </w:rPr>
+        <w:commentReference w:id="8"/>
+      </w:r>
+    </w:p>
+    <w:p>
+      <w:pPr>
         <w:spacing w:line="480" w:lineRule="auto"/>
         <w:rPr>
-          <w:lang w:val="en-CA"/>
-        </w:rPr>
-      </w:pPr>
-      <w:proofErr w:type="gramStart"/>
-      <w:r>
-        <w:rPr>
-          <w:lang w:val="en-CA"/>
-        </w:rPr>
-        <w:t>two</w:t>
-      </w:r>
-      <w:proofErr w:type="gramEnd"/>
-      <w:r>
-        <w:rPr>
-          <w:lang w:val="en-CA"/>
-        </w:rPr>
-        <w:t xml:space="preserve"> trait optimisation approach: </w:t>
-      </w:r>
-      <w:r>
-        <w:rPr>
-          <w:lang w:val="en-CA"/>
-        </w:rPr>
-        <w:t>joint evolution of ?</w:t>
-      </w:r>
-    </w:p>
-    <w:p>
-      <w:pPr>
-        <w:pStyle w:val="ListParagraph"/>
-        <w:numPr>
-          <w:ilvl w:val="0"/>
-          <w:numId w:val="6"/>
-        </w:numPr>
+          <w:i/>
+          <w:lang w:val="en-CA"/>
+        </w:rPr>
+      </w:pPr>
+      <w:r>
+        <w:rPr>
+          <w:i/>
+          <w:lang w:val="en-CA"/>
+        </w:rPr>
+        <w:t>Evolution of cooperation</w:t>
+      </w:r>
+    </w:p>
+    <w:p>
+      <w:pPr>
         <w:spacing w:line="480" w:lineRule="auto"/>
         <w:rPr>
           <w:lang w:val="en-CA"/>
@@ -4775,342 +4967,6 @@
         <w:rPr>
           <w:lang w:val="en-CA"/>
         </w:rPr>
-        <w:t>importance of allowing two traits to evolve together</w:t>
-      </w:r>
-    </w:p>
-    <w:p>
-      <w:pPr>
-        <w:spacing w:line="480" w:lineRule="auto"/>
-        <w:rPr>
-          <w:lang w:val="en-CA"/>
-        </w:rPr>
-      </w:pPr>
-      <w:r>
-        <w:rPr>
-          <w:lang w:val="en-CA"/>
-        </w:rPr>
-        <w:t xml:space="preserve">The size of groups that form </w:t>
-      </w:r>
-      <w:r>
-        <w:rPr>
-          <w:lang w:val="en-CA"/>
-        </w:rPr>
-        <w:t>depends on the group carrying capacity</w:t>
-      </w:r>
-    </w:p>
-    <w:p>
-      <w:pPr>
-        <w:spacing w:line="480" w:lineRule="auto"/>
-        <w:rPr>
-          <w:lang w:val="en-CA"/>
-        </w:rPr>
-      </w:pPr>
-    </w:p>
-    <w:p>
-      <w:pPr>
-        <w:spacing w:line="480" w:lineRule="auto"/>
-        <w:rPr>
-          <w:i/>
-          <w:lang w:val="en-CA"/>
-        </w:rPr>
-      </w:pPr>
-      <w:r>
-        <w:rPr>
-          <w:i/>
-          <w:lang w:val="en-CA"/>
-        </w:rPr>
-        <w:t>Evolution of kin preference</w:t>
-      </w:r>
-      <w:r>
-        <w:rPr>
-          <w:i/>
-          <w:lang w:val="en-CA"/>
-        </w:rPr>
-        <w:t xml:space="preserve"> and relatedness within groups</w:t>
-      </w:r>
-    </w:p>
-    <w:p>
-      <w:pPr>
-        <w:spacing w:line="480" w:lineRule="auto"/>
-        <w:rPr>
-          <w:lang w:val="en-CA"/>
-        </w:rPr>
-      </w:pPr>
-      <w:r>
-        <w:rPr>
-          <w:lang w:val="en-CA"/>
-        </w:rPr>
-        <w:t xml:space="preserve">  The level of kin preference that evolves is most affected by the intrinsic rate of growth (r</w:t>
-      </w:r>
-      <w:r>
-        <w:rPr>
-          <w:vertAlign w:val="superscript"/>
-          <w:lang w:val="en-CA"/>
-        </w:rPr>
-        <w:t>2</w:t>
-      </w:r>
-      <w:r>
-        <w:rPr>
-          <w:lang w:val="en-CA"/>
-        </w:rPr>
-        <w:t>=0.88 table x) with higher levels of kin preference evolving as the R increases, with it apparently leveling off as R approaches 1.5 (figure 1).  Cost of cooperation, β, only has an effect on kin preference when both R is small (&lt; 1.0) and the group carrying capacity, 1/c, is large (C=0.02) (figure 1).</w:t>
-      </w:r>
-    </w:p>
-    <w:p>
-      <w:pPr>
-        <w:spacing w:line="480" w:lineRule="auto"/>
-        <w:rPr>
-          <w:lang w:val="en-CA"/>
-        </w:rPr>
-      </w:pPr>
-      <w:r>
-        <w:rPr>
-          <w:lang w:val="en-CA"/>
-        </w:rPr>
-        <w:lastRenderedPageBreak/>
-        <w:t>90.7% of the variability in average relatedness within groups is due to r, the intrinsic rate of growth (table x, figure 1). The intrinsic rate of growth, r, has a very large effect on the average relatedness within groups, with the average relatedness increasing as the intrinsic rate of growth increases.  The group carrying capacity, 1/c, and the cost of cooperation, β, have little effect, with β only explaining 2.31% of the variation (table x, figure 1).</w:t>
-      </w:r>
-    </w:p>
-    <w:p>
-      <w:pPr>
-        <w:spacing w:line="480" w:lineRule="auto"/>
-        <w:rPr>
-          <w:i/>
-          <w:lang w:val="en-CA"/>
-        </w:rPr>
-      </w:pPr>
-      <w:r>
-        <w:rPr>
-          <w:i/>
-          <w:lang w:val="en-CA"/>
-        </w:rPr>
-        <w:t>Evolution of Group Size</w:t>
-      </w:r>
-    </w:p>
-    <w:p>
-      <w:pPr>
-        <w:spacing w:line="480" w:lineRule="auto"/>
-        <w:rPr>
-          <w:lang w:val="en-CA"/>
-        </w:rPr>
-      </w:pPr>
-      <w:r>
-        <w:rPr>
-          <w:highlight w:val="green"/>
-          <w:lang w:val="en-CA"/>
-        </w:rPr>
-        <w:t xml:space="preserve">Discuss group size </w:t>
-      </w:r>
-      <w:r>
-        <w:rPr>
-          <w:highlight w:val="green"/>
-          <w:lang w:val="en-CA"/>
-        </w:rPr>
-        <w:t xml:space="preserve">formation </w:t>
-      </w:r>
-      <w:r>
-        <w:rPr>
-          <w:highlight w:val="green"/>
-          <w:lang w:val="en-CA"/>
-        </w:rPr>
-        <w:t>third</w:t>
-      </w:r>
-      <w:r>
-        <w:rPr>
-          <w:highlight w:val="green"/>
-          <w:lang w:val="en-CA"/>
-        </w:rPr>
-        <w:t>, noting that grouping tendencies, per se, are not evolving</w:t>
-      </w:r>
-      <w:r>
-        <w:rPr>
-          <w:highlight w:val="green"/>
-          <w:lang w:val="en-CA"/>
-        </w:rPr>
-        <w:t>, but rather that the size of the groups formed depend</w:t>
-      </w:r>
-      <w:r>
-        <w:rPr>
-          <w:highlight w:val="green"/>
-          <w:lang w:val="en-CA"/>
-        </w:rPr>
-        <w:t>s</w:t>
-      </w:r>
-      <w:r>
-        <w:rPr>
-          <w:highlight w:val="green"/>
-          <w:lang w:val="en-CA"/>
-        </w:rPr>
-        <w:t xml:space="preserve"> on the group carrying capacity parameter and the evolving levels of cooperative tendencies</w:t>
-      </w:r>
-      <w:r>
-        <w:rPr>
-          <w:highlight w:val="green"/>
-          <w:lang w:val="en-CA"/>
-        </w:rPr>
-        <w:t xml:space="preserve">, given the equation </w:t>
-      </w:r>
-      <w:r>
-        <w:rPr>
-          <w:highlight w:val="green"/>
-          <w:lang w:val="en-CA"/>
-        </w:rPr>
-        <w:t>that</w:t>
-      </w:r>
-      <w:r>
-        <w:rPr>
-          <w:highlight w:val="green"/>
-          <w:lang w:val="en-CA"/>
-        </w:rPr>
-        <w:t xml:space="preserve"> determines group admission probabilities as a function of the optimum and stable group sizes</w:t>
-      </w:r>
-      <w:r>
-        <w:rPr>
-          <w:highlight w:val="green"/>
-          <w:lang w:val="en-CA"/>
-        </w:rPr>
-        <w:t>.</w:t>
-      </w:r>
-      <w:r>
-        <w:rPr>
-          <w:lang w:val="en-CA"/>
-        </w:rPr>
-        <w:t xml:space="preserve">  </w:t>
-      </w:r>
-      <w:r>
-        <w:rPr>
-          <w:lang w:val="en-CA"/>
-        </w:rPr>
-        <w:t xml:space="preserve">The size of groups formed was primarily affected by the group carrying capacity, 1/c, with 63.3% of the variation attributable to C (table x.)  </w:t>
-      </w:r>
-      <w:r>
-        <w:rPr>
-          <w:lang w:val="en-CA"/>
-        </w:rPr>
-        <w:t xml:space="preserve">It must be noted that the size of groups that form is not due to direct evolution/selection on the size of groups, but due to the evolution of kin preference which in turn affects </w:t>
-      </w:r>
-      <w:r>
-        <w:rPr>
-          <w:lang w:val="en-CA"/>
-        </w:rPr>
-        <w:t xml:space="preserve">However </w:t>
-      </w:r>
-      <w:r>
-        <w:rPr>
-          <w:lang w:val="en-CA"/>
-        </w:rPr>
-        <w:t xml:space="preserve">the </w:t>
-      </w:r>
-      <w:r>
-        <w:rPr>
-          <w:lang w:val="en-CA"/>
-        </w:rPr>
-        <w:t xml:space="preserve">intrinsic rate of growth, R, had an effect. When the group carrying capacity was high, (c=0.02) the larger the intrinsic rate of growth, R, the larger the average </w:t>
-      </w:r>
-      <w:r>
-        <w:rPr>
-          <w:lang w:val="en-CA"/>
-        </w:rPr>
-        <w:t xml:space="preserve">size of the </w:t>
-      </w:r>
-      <w:r>
-        <w:rPr>
-          <w:lang w:val="en-CA"/>
-        </w:rPr>
-        <w:t>group</w:t>
-      </w:r>
-      <w:r>
-        <w:rPr>
-          <w:lang w:val="en-CA"/>
-        </w:rPr>
-        <w:t>s</w:t>
-      </w:r>
-      <w:r>
-        <w:rPr>
-          <w:lang w:val="en-CA"/>
-        </w:rPr>
-        <w:t xml:space="preserve"> </w:t>
-      </w:r>
-      <w:r>
-        <w:rPr>
-          <w:lang w:val="en-CA"/>
-        </w:rPr>
-        <w:t xml:space="preserve">that </w:t>
-      </w:r>
-      <w:r>
-        <w:rPr>
-          <w:lang w:val="en-CA"/>
-        </w:rPr>
-        <w:t>formed</w:t>
-      </w:r>
-      <w:r>
-        <w:rPr>
-          <w:lang w:val="en-CA"/>
-        </w:rPr>
-        <w:t xml:space="preserve">. </w:t>
-      </w:r>
-      <w:commentRangeStart w:id="8"/>
-      <w:r>
-        <w:rPr>
-          <w:lang w:val="en-CA"/>
-        </w:rPr>
-        <w:t xml:space="preserve">The cost of cooperation, β, only had an effect on the group size when C and r was small (C=0.02 and R&lt;1.0), keeping groups below the stable group size (figure 1). Otherwise the average group size remained around the </w:t>
-      </w:r>
-      <w:r>
-        <w:rPr>
-          <w:lang w:val="en-CA"/>
-        </w:rPr>
-        <w:t xml:space="preserve">optimum </w:t>
-      </w:r>
-      <w:commentRangeStart w:id="9"/>
-      <w:r>
-        <w:rPr>
-          <w:lang w:val="en-CA"/>
-        </w:rPr>
-        <w:t>group size</w:t>
-      </w:r>
-      <w:commentRangeEnd w:id="9"/>
-      <w:r>
-        <w:rPr>
-          <w:rStyle w:val="CommentReference"/>
-        </w:rPr>
-        <w:commentReference w:id="9"/>
-      </w:r>
-      <w:commentRangeEnd w:id="8"/>
-      <w:r>
-        <w:rPr>
-          <w:rStyle w:val="CommentReference"/>
-        </w:rPr>
-        <w:commentReference w:id="8"/>
-      </w:r>
-    </w:p>
-    <w:p>
-      <w:pPr>
-        <w:spacing w:line="480" w:lineRule="auto"/>
-        <w:rPr>
-          <w:i/>
-          <w:lang w:val="en-CA"/>
-        </w:rPr>
-      </w:pPr>
-      <w:r>
-        <w:rPr>
-          <w:i/>
-          <w:lang w:val="en-CA"/>
-        </w:rPr>
-        <w:t>Evolution of cooperation</w:t>
-      </w:r>
-    </w:p>
-    <w:p>
-      <w:pPr>
-        <w:spacing w:line="480" w:lineRule="auto"/>
-        <w:rPr>
-          <w:lang w:val="en-CA"/>
-        </w:rPr>
-      </w:pPr>
-      <w:r>
-        <w:rPr>
-          <w:lang w:val="en-CA"/>
-        </w:rPr>
         <w:t xml:space="preserve">Discuss the evolution of cooperation last, </w:t>
       </w:r>
       <w:r>
@@ -5129,14 +4985,7 @@
         <w:rPr>
           <w:lang w:val="en-CA"/>
         </w:rPr>
-        <w:t xml:space="preserve">The level of cooperation that evolved depended on the cost of cooperation, β, with 29.9% of the variation explained by the cost of cooperation.  36.9% of the variation was explained by interaction terms in the ANOVA model (table x).  From figure 1 it can been seen that when the group carrying capacity was small (C =0.1) average </w:t>
-      </w:r>
-      <w:r>
-        <w:rPr>
-          <w:lang w:val="en-CA"/>
-        </w:rPr>
-        <w:lastRenderedPageBreak/>
-        <w:t xml:space="preserve">cooperation evolved to a high level regardless of the cost of cooperation or intrinsic rate of growth. However when both the group carrying capacity and the cost of cooperation is large (C=0.02 and β </w:t>
+        <w:t xml:space="preserve">The level of cooperation that evolved depended on the cost of cooperation, β, with 29.9% of the variation explained by the cost of cooperation.  36.9% of the variation was explained by interaction terms in the ANOVA model (table x).  From figure 1 it can been seen that when the group carrying capacity was small (C =0.1) average cooperation evolved to a high level regardless of the cost of cooperation or intrinsic rate of growth. However when both the group carrying capacity and the cost of cooperation is large (C=0.02 and β </w:t>
       </w:r>
       <w:r>
         <w:rPr>
@@ -5162,7 +5011,7 @@
       <w:tblPr>
         <w:tblStyle w:val="TableGrid"/>
         <w:tblW w:w="0" w:type="auto"/>
-        <w:tblLook w:val="04A0" w:firstRow="1" w:lastRow="0" w:firstColumn="1" w:lastColumn="0" w:noHBand="0" w:noVBand="1"/>
+        <w:tblLook w:val="04A0"/>
       </w:tblPr>
       <w:tblGrid>
         <w:gridCol w:w="1890"/>
@@ -5385,6 +5234,7 @@
               <w:rPr>
                 <w:lang w:val="en-CA"/>
               </w:rPr>
+              <w:lastRenderedPageBreak/>
               <w:t>β</w:t>
             </w:r>
             <w:r>
@@ -5591,9 +5441,8 @@
         <w:rPr>
           <w:b/>
           <w:noProof/>
-          <w:lang w:val="en-CA" w:eastAsia="en-CA"/>
-        </w:rPr>
-        <w:lastRenderedPageBreak/>
+          <w:lang w:eastAsia="en-GB"/>
+        </w:rPr>
         <w:drawing>
           <wp:inline distT="0" distB="0" distL="0" distR="0">
             <wp:extent cx="5731510" cy="5209306"/>
@@ -5612,7 +5461,7 @@
                     </pic:cNvPicPr>
                   </pic:nvPicPr>
                   <pic:blipFill>
-                    <a:blip r:embed="rId8" cstate="print"/>
+                    <a:blip r:embed="rId7" cstate="print"/>
                     <a:srcRect/>
                     <a:stretch>
                       <a:fillRect/>
@@ -5708,7 +5557,7 @@
           <w:right w:val="none" w:sz="0" w:space="0" w:color="auto"/>
           <w:insideV w:val="none" w:sz="0" w:space="0" w:color="auto"/>
         </w:tblBorders>
-        <w:tblLook w:val="04A0" w:firstRow="1" w:lastRow="0" w:firstColumn="1" w:lastColumn="0" w:noHBand="0" w:noVBand="1"/>
+        <w:tblLook w:val="04A0"/>
       </w:tblPr>
       <w:tblGrid>
         <w:gridCol w:w="3144"/>
@@ -5734,6 +5583,7 @@
               <w:rPr>
                 <w:b/>
               </w:rPr>
+              <w:lastRenderedPageBreak/>
               <w:t>Parameter</w:t>
             </w:r>
           </w:p>
@@ -5955,7 +5805,6 @@
         <w:rPr>
           <w:rFonts w:cs="CMR10"/>
         </w:rPr>
-        <w:lastRenderedPageBreak/>
         <w:t>During the runs the oscillating values of c</w:t>
       </w:r>
       <w:r>
@@ -6013,7 +5862,7 @@
           <w:noProof/>
           <w:sz w:val="20"/>
           <w:szCs w:val="20"/>
-          <w:lang w:val="en-CA" w:eastAsia="en-CA"/>
+          <w:lang w:eastAsia="en-GB"/>
         </w:rPr>
         <w:drawing>
           <wp:inline distT="0" distB="0" distL="0" distR="0">
@@ -6033,7 +5882,7 @@
                     </pic:cNvPicPr>
                   </pic:nvPicPr>
                   <pic:blipFill>
-                    <a:blip r:embed="rId9" cstate="print"/>
+                    <a:blip r:embed="rId8" cstate="print"/>
                     <a:srcRect/>
                     <a:stretch>
                       <a:fillRect/>
@@ -6090,7 +5939,7 @@
       <w:tblPr>
         <w:tblStyle w:val="TableGrid"/>
         <w:tblW w:w="0" w:type="auto"/>
-        <w:tblLook w:val="04A0" w:firstRow="1" w:lastRow="0" w:firstColumn="1" w:lastColumn="0" w:noHBand="0" w:noVBand="1"/>
+        <w:tblLook w:val="04A0"/>
       </w:tblPr>
       <w:tblGrid>
         <w:gridCol w:w="1732"/>
@@ -6360,8 +6209,27 @@
           <w:sz w:val="20"/>
           <w:szCs w:val="20"/>
         </w:rPr>
-        <w:lastRenderedPageBreak/>
         <w:t>Discussion</w:t>
+      </w:r>
+    </w:p>
+    <w:p>
+      <w:pPr>
+        <w:spacing w:line="480" w:lineRule="auto"/>
+        <w:rPr>
+          <w:rFonts w:ascii="CMR10" w:hAnsi="CMR10" w:cs="CMR10"/>
+          <w:b/>
+          <w:sz w:val="20"/>
+          <w:szCs w:val="20"/>
+        </w:rPr>
+      </w:pPr>
+      <w:r>
+        <w:rPr>
+          <w:rFonts w:ascii="CMR10" w:hAnsi="CMR10" w:cs="CMR10"/>
+          <w:b/>
+          <w:sz w:val="20"/>
+          <w:szCs w:val="20"/>
+        </w:rPr>
+        <w:t>INCLUDE: importance of allowing two traits to evolve together</w:t>
       </w:r>
     </w:p>
     <w:p>
@@ -6671,10 +6539,7 @@
         <w:t xml:space="preserve"> by admitting only kin. </w:t>
       </w:r>
       <w:r>
-        <w:t>For example</w:t>
-      </w:r>
-      <w:r>
-        <w:t xml:space="preserve"> </w:t>
+        <w:t xml:space="preserve">For example </w:t>
       </w:r>
       <w:r>
         <w:rPr>
@@ -6683,13 +6548,14 @@
         <w:t>EXAMPLES NEEDED</w:t>
       </w:r>
       <w:r>
-        <w:t xml:space="preserve"> Within chimpanzees Lukas et al. (2005) showed that the level of relatedness within individual groups was related to the group size. </w:t>
-      </w:r>
-      <w:r>
-        <w:t xml:space="preserve">  </w:t>
-      </w:r>
-      <w:r>
-        <w:t xml:space="preserve">It must be noted that in this simulation we had represented </w:t>
+        <w:t xml:space="preserve"> Within chimpanzees Lukas et al. (2005) showed that the level of relatedness </w:t>
+      </w:r>
+      <w:r>
+        <w:lastRenderedPageBreak/>
+        <w:t xml:space="preserve">within individual groups was related to the group size. </w:t>
+      </w:r>
+      <w:r>
+        <w:t xml:space="preserve">  It must be noted that in this simulation we had represented </w:t>
       </w:r>
       <w:proofErr w:type="spellStart"/>
       <w:r>
@@ -6713,23 +6579,7 @@
           <w:rFonts w:ascii="Calibri" w:hAnsi="Calibri" w:cs="Times New Roman"/>
           <w:szCs w:val="24"/>
         </w:rPr>
-        <w:t>(</w:t>
-      </w:r>
-      <w:proofErr w:type="spellStart"/>
-      <w:r>
-        <w:rPr>
-          <w:rFonts w:ascii="Calibri" w:hAnsi="Calibri" w:cs="Times New Roman"/>
-          <w:szCs w:val="24"/>
-        </w:rPr>
-        <w:t>Avilés</w:t>
-      </w:r>
-      <w:proofErr w:type="spellEnd"/>
-      <w:r>
-        <w:rPr>
-          <w:rFonts w:ascii="Calibri" w:hAnsi="Calibri" w:cs="Times New Roman"/>
-          <w:szCs w:val="24"/>
-        </w:rPr>
-        <w:t xml:space="preserve"> et al. 2004)</w:t>
+        <w:t>(Avilés et al. 2004)</w:t>
       </w:r>
       <w:r>
         <w:fldChar w:fldCharType="end"/>
@@ -6751,7 +6601,6 @@
         <w:spacing w:line="480" w:lineRule="auto"/>
       </w:pPr>
       <w:r>
-        <w:lastRenderedPageBreak/>
         <w:t xml:space="preserve">However this only </w:t>
       </w:r>
       <w:r>
@@ -6761,17 +6610,11 @@
         <w:t xml:space="preserve"> effect on the level of cooperation that evolves</w:t>
       </w:r>
       <w:r>
-        <w:t xml:space="preserve"> when the group carrying capacity is large and the cost of cooperation is high, which </w:t>
-      </w:r>
-      <w:r>
-        <w:t xml:space="preserve">is reflected in the sizeable contribution interaction effects have in the level of cooperation that </w:t>
+        <w:t xml:space="preserve"> when the group carrying capacity is large and the cost of cooperation is high, which is reflected in the sizeable contribution interaction effects have in the level of cooperation that </w:t>
       </w:r>
       <w:proofErr w:type="gramStart"/>
       <w:r>
-        <w:t xml:space="preserve">evolves </w:t>
-      </w:r>
-      <w:r>
-        <w:t>.</w:t>
+        <w:t>evolves .</w:t>
       </w:r>
       <w:proofErr w:type="gramEnd"/>
       <w:r>
@@ -6795,10 +6638,7 @@
       </w:r>
       <w:commentRangeStart w:id="12"/>
       <w:r>
-        <w:t>analytically</w:t>
-      </w:r>
-      <w:r>
-        <w:t xml:space="preserve"> using equation </w:t>
+        <w:t xml:space="preserve">analytically using equation </w:t>
       </w:r>
       <w:r>
         <w:t xml:space="preserve">(x) </w:t>
@@ -6878,18 +6718,7 @@
         <w:spacing w:line="480" w:lineRule="auto"/>
       </w:pPr>
       <w:r>
-        <w:t xml:space="preserve">However when the cost of cooperation is very high this offsets this is as the decrease in the overall fitness to the group by having a low </w:t>
-      </w:r>
-      <w:proofErr w:type="spellStart"/>
-      <w:r>
-        <w:t>cooperator</w:t>
-      </w:r>
-      <w:proofErr w:type="spellEnd"/>
-      <w:r>
-        <w:t xml:space="preserve"> is offset by the much higher</w:t>
-      </w:r>
-      <w:r>
-        <w:t xml:space="preserve"> fitness to that low co-operator.</w:t>
+        <w:t>However when the cost of cooperation is very high this offsets this is as the decrease in the overall fitness to the group by having a low cooperator is offset by the much higher fitness to that low co-operator.</w:t>
       </w:r>
     </w:p>
     <w:p>
@@ -6900,6 +6729,7 @@
         <w:spacing w:line="480" w:lineRule="auto"/>
       </w:pPr>
       <w:r>
+        <w:lastRenderedPageBreak/>
         <w:t xml:space="preserve">Within our simulation this </w:t>
       </w:r>
       <w:r>
@@ -6969,7 +6799,6 @@
         <w:spacing w:line="480" w:lineRule="auto"/>
       </w:pPr>
       <w:r>
-        <w:lastRenderedPageBreak/>
         <w:t>Interestingly</w:t>
       </w:r>
       <w:r>
@@ -7114,21 +6943,7 @@
         <w:rPr>
           <w:rFonts w:ascii="Calibri" w:hAnsi="Calibri"/>
         </w:rPr>
-        <w:t>(</w:t>
-      </w:r>
-      <w:proofErr w:type="spellStart"/>
-      <w:r>
-        <w:rPr>
-          <w:rFonts w:ascii="Calibri" w:hAnsi="Calibri"/>
-        </w:rPr>
-        <w:t>Hatchwell</w:t>
-      </w:r>
-      <w:proofErr w:type="spellEnd"/>
-      <w:r>
-        <w:rPr>
-          <w:rFonts w:ascii="Calibri" w:hAnsi="Calibri"/>
-        </w:rPr>
-        <w:t xml:space="preserve"> 2009)</w:t>
+        <w:t>(Hatchwell 2009)</w:t>
       </w:r>
       <w:r>
         <w:fldChar w:fldCharType="end"/>
@@ -7202,7 +7017,11 @@
         <w:t xml:space="preserve"> within the runs</w:t>
       </w:r>
       <w:r>
-        <w:t xml:space="preserve">, entry to groups becomes more restrictive and therefore group sizes decreases.  </w:t>
+        <w:t xml:space="preserve">, entry to groups becomes more restrictive and therefore group sizes </w:t>
+      </w:r>
+      <w:r>
+        <w:lastRenderedPageBreak/>
+        <w:t xml:space="preserve">decreases.  </w:t>
       </w:r>
       <w:r>
         <w:t xml:space="preserve">This is contrary to the averages of the runs (figure x) </w:t>
@@ -7335,7 +7154,6 @@
         <w:rPr>
           <w:rFonts w:ascii="Calibri" w:hAnsi="Calibri" w:cs="CMR10"/>
         </w:rPr>
-        <w:lastRenderedPageBreak/>
         <w:t>as seen in</w:t>
       </w:r>
       <w:r>
@@ -7356,21 +7174,7 @@
         <w:rPr>
           <w:rFonts w:ascii="Calibri" w:hAnsi="Calibri" w:cs="CMR10"/>
         </w:rPr>
-        <w:t xml:space="preserve"> (3) in </w:t>
-      </w:r>
-      <w:proofErr w:type="spellStart"/>
-      <w:r>
-        <w:rPr>
-          <w:rFonts w:ascii="Calibri" w:hAnsi="Calibri" w:cs="CMR10"/>
-        </w:rPr>
-        <w:t>Avilés</w:t>
-      </w:r>
-      <w:proofErr w:type="spellEnd"/>
-      <w:r>
-        <w:rPr>
-          <w:rFonts w:ascii="Calibri" w:hAnsi="Calibri" w:cs="CMR10"/>
-        </w:rPr>
-        <w:t xml:space="preserve"> </w:t>
+        <w:t xml:space="preserve"> (3) in Avilés </w:t>
       </w:r>
       <w:r>
         <w:rPr>
@@ -7805,7 +7609,7 @@
 </file>
 
 <file path=word/comments.xml><?xml version="1.0" encoding="utf-8"?>
-<w:comments xmlns:wpc="http://schemas.microsoft.com/office/word/2010/wordprocessingCanvas" xmlns:mc="http://schemas.openxmlformats.org/markup-compatibility/2006" xmlns:o="urn:schemas-microsoft-com:office:office" xmlns:r="http://schemas.openxmlformats.org/officeDocument/2006/relationships" xmlns:m="http://schemas.openxmlformats.org/officeDocument/2006/math" xmlns:v="urn:schemas-microsoft-com:vml" xmlns:wp14="http://schemas.microsoft.com/office/word/2010/wordprocessingDrawing" xmlns:wp="http://schemas.openxmlformats.org/drawingml/2006/wordprocessingDrawing" xmlns:w10="urn:schemas-microsoft-com:office:word" xmlns:w="http://schemas.openxmlformats.org/wordprocessingml/2006/main" xmlns:w14="http://schemas.microsoft.com/office/word/2010/wordml" xmlns:wpg="http://schemas.microsoft.com/office/word/2010/wordprocessingGroup" xmlns:wpi="http://schemas.microsoft.com/office/word/2010/wordprocessingInk" xmlns:wne="http://schemas.microsoft.com/office/word/2006/wordml" xmlns:wps="http://schemas.microsoft.com/office/word/2010/wordprocessingShape" mc:Ignorable="w14 wp14">
+<w:comments xmlns:ve="http://schemas.openxmlformats.org/markup-compatibility/2006" xmlns:o="urn:schemas-microsoft-com:office:office" xmlns:r="http://schemas.openxmlformats.org/officeDocument/2006/relationships" xmlns:m="http://schemas.openxmlformats.org/officeDocument/2006/math" xmlns:v="urn:schemas-microsoft-com:vml" xmlns:wp="http://schemas.openxmlformats.org/drawingml/2006/wordprocessingDrawing" xmlns:w10="urn:schemas-microsoft-com:office:word" xmlns:w="http://schemas.openxmlformats.org/wordprocessingml/2006/main" xmlns:wne="http://schemas.microsoft.com/office/word/2006/wordml">
   <w:comment w:id="0" w:author="Ruth" w:date="2013-01-15T17:16:00Z" w:initials="R">
     <w:p>
       <w:pPr>
@@ -7948,15 +7752,7 @@
       </w:r>
       <w:proofErr w:type="gramEnd"/>
       <w:r>
-        <w:t xml:space="preserve">3) in </w:t>
-      </w:r>
-      <w:proofErr w:type="spellStart"/>
-      <w:r>
-        <w:t>Avilés</w:t>
-      </w:r>
-      <w:proofErr w:type="spellEnd"/>
-      <w:r>
-        <w:t xml:space="preserve"> 1999 (or </w:t>
+        <w:t xml:space="preserve">3) in Avilés 1999 (or </w:t>
       </w:r>
       <w:proofErr w:type="spellStart"/>
       <w:r>
@@ -8176,7 +7972,7 @@
 </file>
 
 <file path=word/numbering.xml><?xml version="1.0" encoding="utf-8"?>
-<w:numbering xmlns:wpc="http://schemas.microsoft.com/office/word/2010/wordprocessingCanvas" xmlns:mc="http://schemas.openxmlformats.org/markup-compatibility/2006" xmlns:o="urn:schemas-microsoft-com:office:office" xmlns:r="http://schemas.openxmlformats.org/officeDocument/2006/relationships" xmlns:m="http://schemas.openxmlformats.org/officeDocument/2006/math" xmlns:v="urn:schemas-microsoft-com:vml" xmlns:wp14="http://schemas.microsoft.com/office/word/2010/wordprocessingDrawing" xmlns:wp="http://schemas.openxmlformats.org/drawingml/2006/wordprocessingDrawing" xmlns:w10="urn:schemas-microsoft-com:office:word" xmlns:w="http://schemas.openxmlformats.org/wordprocessingml/2006/main" xmlns:w14="http://schemas.microsoft.com/office/word/2010/wordml" xmlns:wpg="http://schemas.microsoft.com/office/word/2010/wordprocessingGroup" xmlns:wpi="http://schemas.microsoft.com/office/word/2010/wordprocessingInk" xmlns:wne="http://schemas.microsoft.com/office/word/2006/wordml" xmlns:wps="http://schemas.microsoft.com/office/word/2010/wordprocessingShape" mc:Ignorable="w14 wp14">
+<w:numbering xmlns:ve="http://schemas.openxmlformats.org/markup-compatibility/2006" xmlns:o="urn:schemas-microsoft-com:office:office" xmlns:r="http://schemas.openxmlformats.org/officeDocument/2006/relationships" xmlns:m="http://schemas.openxmlformats.org/officeDocument/2006/math" xmlns:v="urn:schemas-microsoft-com:vml" xmlns:wp="http://schemas.openxmlformats.org/drawingml/2006/wordprocessingDrawing" xmlns:w10="urn:schemas-microsoft-com:office:word" xmlns:w="http://schemas.openxmlformats.org/wordprocessingml/2006/main" xmlns:wne="http://schemas.microsoft.com/office/word/2006/wordml">
   <w:abstractNum w:abstractNumId="0">
     <w:nsid w:val="04E855EE"/>
     <w:multiLevelType w:val="hybridMultilevel"/>
@@ -8993,7 +8789,7 @@
 </file>
 
 <file path=word/styles.xml><?xml version="1.0" encoding="utf-8"?>
-<w:styles xmlns:mc="http://schemas.openxmlformats.org/markup-compatibility/2006" xmlns:r="http://schemas.openxmlformats.org/officeDocument/2006/relationships" xmlns:w="http://schemas.openxmlformats.org/wordprocessingml/2006/main" xmlns:w14="http://schemas.microsoft.com/office/word/2010/wordml" mc:Ignorable="w14">
+<w:styles xmlns:r="http://schemas.openxmlformats.org/officeDocument/2006/relationships" xmlns:w="http://schemas.openxmlformats.org/wordprocessingml/2006/main">
   <w:docDefaults>
     <w:rPrDefault>
       <w:rPr>
@@ -9156,6 +8952,7 @@
   <w:style w:type="character" w:default="1" w:styleId="DefaultParagraphFont">
     <w:name w:val="Default Paragraph Font"/>
     <w:uiPriority w:val="1"/>
+    <w:semiHidden/>
     <w:unhideWhenUsed/>
   </w:style>
   <w:style w:type="table" w:default="1" w:styleId="TableNormal">
@@ -9163,6 +8960,7 @@
     <w:uiPriority w:val="99"/>
     <w:semiHidden/>
     <w:unhideWhenUsed/>
+    <w:qFormat/>
     <w:tblPr>
       <w:tblInd w:w="0" w:type="dxa"/>
       <w:tblCellMar>

</xml_diff>

<commit_message>
1st Feb end of day
</commit_message>
<xml_diff>
--- a/SimPaperDocs/Aviles et al KinPreEvol.docx
+++ b/SimPaperDocs/Aviles et al KinPreEvol.docx
@@ -2855,7 +2855,33 @@
         <w:rPr>
           <w:rFonts w:cs="CMR10"/>
         </w:rPr>
-        <w:t>ensures that the group size does not explode, and is slightly above the optimal group size</w:t>
+        <w:t xml:space="preserve">ensures that the group size does not explode, and is </w:t>
+      </w:r>
+      <w:r>
+        <w:rPr>
+          <w:rFonts w:cs="CMR10"/>
+        </w:rPr>
+        <w:t xml:space="preserve">able to </w:t>
+      </w:r>
+      <w:proofErr w:type="gramStart"/>
+      <w:r>
+        <w:rPr>
+          <w:rFonts w:cs="CMR10"/>
+        </w:rPr>
+        <w:t>raise</w:t>
+      </w:r>
+      <w:proofErr w:type="gramEnd"/>
+      <w:r>
+        <w:rPr>
+          <w:rFonts w:cs="CMR10"/>
+        </w:rPr>
+        <w:t xml:space="preserve"> slightly</w:t>
+      </w:r>
+      <w:r>
+        <w:rPr>
+          <w:rFonts w:cs="CMR10"/>
+        </w:rPr>
+        <w:t xml:space="preserve"> above the optimal group size</w:t>
       </w:r>
       <w:r>
         <w:rPr>
@@ -3354,19 +3380,11 @@
       <w:pPr>
         <w:spacing w:line="480" w:lineRule="auto"/>
       </w:pPr>
-      <w:proofErr w:type="gramStart"/>
-      <w:r>
-        <w:rPr>
-          <w:rFonts w:cs="CMR10"/>
-        </w:rPr>
-        <w:t>where</w:t>
-      </w:r>
-      <w:proofErr w:type="gramEnd"/>
-      <w:r>
-        <w:rPr>
-          <w:rFonts w:cs="CMR10"/>
-        </w:rPr>
-        <w:t xml:space="preserve"> </w:t>
+      <w:r>
+        <w:rPr>
+          <w:rFonts w:cs="CMR10"/>
+        </w:rPr>
+        <w:t xml:space="preserve">where </w:t>
       </w:r>
       <w:proofErr w:type="spellStart"/>
       <w:r>
@@ -3490,7 +3508,6 @@
         </w:rPr>
         <w:t xml:space="preserve"> being the kinship preference of individual </w:t>
       </w:r>
-      <w:commentRangeStart w:id="4"/>
       <w:proofErr w:type="spellStart"/>
       <w:r>
         <w:rPr>
@@ -3498,16 +3515,9 @@
         </w:rPr>
         <w:t>i</w:t>
       </w:r>
-      <w:commentRangeEnd w:id="4"/>
       <w:proofErr w:type="spellEnd"/>
       <w:r>
         <w:rPr>
-          <w:rStyle w:val="CommentReference"/>
-        </w:rPr>
-        <w:commentReference w:id="4"/>
-      </w:r>
-      <w:r>
-        <w:rPr>
           <w:rFonts w:eastAsiaTheme="minorEastAsia" w:cs="CMR10"/>
         </w:rPr>
         <w:t xml:space="preserve">. </w:t>
@@ -3523,7 +3533,19 @@
           <w:rFonts w:eastAsiaTheme="minorEastAsia" w:cs="CMR10"/>
         </w:rPr>
         <w:lastRenderedPageBreak/>
-        <w:t xml:space="preserve">computed by keeping track of pedigree relationships up to the great grandmother generation, </w:t>
+        <w:t xml:space="preserve">computed by keeping track of pedigree relationships </w:t>
+      </w:r>
+      <w:r>
+        <w:rPr>
+          <w:rFonts w:eastAsiaTheme="minorEastAsia" w:cs="CMR10"/>
+        </w:rPr>
+        <w:t xml:space="preserve">for every individual </w:t>
+      </w:r>
+      <w:r>
+        <w:rPr>
+          <w:rFonts w:eastAsiaTheme="minorEastAsia" w:cs="CMR10"/>
+        </w:rPr>
+        <w:t xml:space="preserve">up to the great grandmother generation, </w:t>
       </w:r>
       <w:r>
         <w:t>a task that is facilitated by the fact that all offspring within one clutch have the same father.</w:t>
@@ -3603,13 +3625,7 @@
         <w:rPr>
           <w:rFonts w:cs="CMR10"/>
         </w:rPr>
-        <w:t xml:space="preserve"> are admi</w:t>
-      </w:r>
-      <w:r>
-        <w:rPr>
-          <w:rFonts w:cs="CMR10"/>
-        </w:rPr>
-        <w:t>tted</w:t>
+        <w:t xml:space="preserve"> are admitted</w:t>
       </w:r>
       <w:r>
         <w:rPr>
@@ -3635,13 +3651,7 @@
         <w:rPr>
           <w:rFonts w:cs="CMR10"/>
         </w:rPr>
-        <w:t xml:space="preserve">= </w:t>
-      </w:r>
-      <w:r>
-        <w:rPr>
-          <w:rFonts w:cs="CMR10"/>
-        </w:rPr>
-        <w:t>0</w:t>
+        <w:t>= 0</w:t>
       </w:r>
       <w:r>
         <w:rPr>
@@ -4234,665 +4244,1056 @@
         <w:rPr>
           <w:lang w:val="en-CA"/>
         </w:rPr>
-        <w:t xml:space="preserve"> and therefore relatedness</w:t>
+        <w:t>. As r increases so does the individually genetic coded level of</w:t>
+      </w:r>
+      <w:commentRangeStart w:id="4"/>
+      <w:r>
+        <w:rPr>
+          <w:lang w:val="en-CA"/>
+        </w:rPr>
+        <w:t xml:space="preserve"> kin preference</w:t>
+      </w:r>
+      <w:r>
+        <w:rPr>
+          <w:lang w:val="en-CA"/>
+        </w:rPr>
+        <w:t xml:space="preserve"> </w:t>
+      </w:r>
+      <w:r>
+        <w:rPr>
+          <w:lang w:val="en-CA"/>
+        </w:rPr>
+        <w:t>until a threshold of about 0.9</w:t>
+      </w:r>
+      <w:commentRangeEnd w:id="4"/>
+      <w:r>
+        <w:rPr>
+          <w:rStyle w:val="CommentReference"/>
+        </w:rPr>
+        <w:commentReference w:id="4"/>
+      </w:r>
+      <w:r>
+        <w:rPr>
+          <w:lang w:val="en-CA"/>
+        </w:rPr>
+        <w:t xml:space="preserve"> is reached (figure graphs)</w:t>
+      </w:r>
+      <w:r>
+        <w:rPr>
+          <w:lang w:val="en-CA"/>
+        </w:rPr>
+        <w:t>. Obviously, as the individual levels of kin preference increases so does</w:t>
+      </w:r>
+      <w:r>
+        <w:rPr>
+          <w:lang w:val="en-CA"/>
+        </w:rPr>
+        <w:t xml:space="preserve"> the degree of</w:t>
+      </w:r>
+      <w:r>
+        <w:rPr>
+          <w:lang w:val="en-CA"/>
+        </w:rPr>
+        <w:t xml:space="preserve"> relatedness</w:t>
+      </w:r>
+      <w:r>
+        <w:rPr>
+          <w:lang w:val="en-CA"/>
+        </w:rPr>
+        <w:t xml:space="preserve"> within groups</w:t>
+      </w:r>
+      <w:r>
+        <w:rPr>
+          <w:lang w:val="en-CA"/>
+        </w:rPr>
+        <w:t xml:space="preserve">.  From table y it can be seen </w:t>
+      </w:r>
+      <w:r>
+        <w:rPr>
+          <w:lang w:val="en-CA"/>
+        </w:rPr>
+        <w:t xml:space="preserve">r largely dictates both the kin </w:t>
+      </w:r>
+      <w:r>
+        <w:rPr>
+          <w:lang w:val="en-CA"/>
+        </w:rPr>
+        <w:lastRenderedPageBreak/>
+        <w:t xml:space="preserve">preference and the kin composition of groups, explaining </w:t>
+      </w:r>
+      <w:r>
+        <w:rPr>
+          <w:lang w:val="en-CA"/>
+        </w:rPr>
+        <w:t>88.4% of the variation of kin preference and 90.7% of the relatedness within the simulations</w:t>
+      </w:r>
+      <w:r>
+        <w:rPr>
+          <w:lang w:val="en-CA"/>
+        </w:rPr>
+        <w:t>.</w:t>
+      </w:r>
+    </w:p>
+    <w:p>
+      <w:pPr>
+        <w:spacing w:line="480" w:lineRule="auto"/>
+        <w:rPr>
+          <w:lang w:val="en-CA"/>
+        </w:rPr>
+      </w:pPr>
+      <w:r>
+        <w:rPr>
+          <w:highlight w:val="cyan"/>
+          <w:lang w:val="en-CA"/>
+        </w:rPr>
+        <w:t xml:space="preserve">Then talk about how the </w:t>
+      </w:r>
+      <w:r>
+        <w:rPr>
+          <w:highlight w:val="cyan"/>
+          <w:lang w:val="en-CA"/>
+        </w:rPr>
+        <w:t xml:space="preserve">size of the </w:t>
+      </w:r>
+      <w:r>
+        <w:rPr>
+          <w:highlight w:val="cyan"/>
+          <w:lang w:val="en-CA"/>
+        </w:rPr>
+        <w:t>group</w:t>
+      </w:r>
+      <w:r>
+        <w:rPr>
+          <w:highlight w:val="cyan"/>
+          <w:lang w:val="en-CA"/>
+        </w:rPr>
+        <w:t>s formed</w:t>
+      </w:r>
+      <w:r>
+        <w:rPr>
+          <w:highlight w:val="cyan"/>
+          <w:lang w:val="en-CA"/>
+        </w:rPr>
+        <w:t xml:space="preserve"> depends</w:t>
+      </w:r>
+      <w:r>
+        <w:rPr>
+          <w:highlight w:val="cyan"/>
+          <w:lang w:val="en-CA"/>
+        </w:rPr>
+        <w:t xml:space="preserve"> on the group carrying capacity and </w:t>
+      </w:r>
+      <w:r>
+        <w:rPr>
+          <w:highlight w:val="cyan"/>
+          <w:lang w:val="en-CA"/>
+        </w:rPr>
+        <w:t>on the average cooperative tendencies of group</w:t>
+      </w:r>
+      <w:r>
+        <w:rPr>
+          <w:highlight w:val="cyan"/>
+          <w:lang w:val="en-CA"/>
+        </w:rPr>
+        <w:t>s</w:t>
+      </w:r>
+      <w:r>
+        <w:rPr>
+          <w:highlight w:val="cyan"/>
+          <w:lang w:val="en-CA"/>
+        </w:rPr>
+        <w:t xml:space="preserve">, which in turn </w:t>
+      </w:r>
+      <w:r>
+        <w:rPr>
+          <w:highlight w:val="cyan"/>
+          <w:lang w:val="en-CA"/>
+        </w:rPr>
+        <w:t>are influenced by</w:t>
+      </w:r>
+      <w:r>
+        <w:rPr>
+          <w:highlight w:val="cyan"/>
+          <w:lang w:val="en-CA"/>
+        </w:rPr>
+        <w:t xml:space="preserve"> the </w:t>
+      </w:r>
+      <w:r>
+        <w:rPr>
+          <w:highlight w:val="cyan"/>
+          <w:lang w:val="en-CA"/>
+        </w:rPr>
+        <w:t>relative fitness costs</w:t>
+      </w:r>
+      <w:r>
+        <w:rPr>
+          <w:highlight w:val="cyan"/>
+          <w:lang w:val="en-CA"/>
+        </w:rPr>
+        <w:t xml:space="preserve"> of cooperation (</w:t>
+      </w:r>
+      <w:r>
+        <w:rPr>
+          <w:highlight w:val="cyan"/>
+          <w:lang w:val="en-CA"/>
+        </w:rPr>
+        <w:t>see</w:t>
+      </w:r>
+      <w:r>
+        <w:rPr>
+          <w:highlight w:val="cyan"/>
+          <w:lang w:val="en-CA"/>
+        </w:rPr>
+        <w:t xml:space="preserve"> Van Veelen et al. 2010</w:t>
+      </w:r>
+      <w:r>
+        <w:rPr>
+          <w:highlight w:val="cyan"/>
+          <w:lang w:val="en-CA"/>
+        </w:rPr>
+        <w:t xml:space="preserve"> to understand how cooperation and group size attain a mutually dependent equilibrium</w:t>
+      </w:r>
+      <w:r>
+        <w:rPr>
+          <w:highlight w:val="cyan"/>
+          <w:lang w:val="en-CA"/>
+        </w:rPr>
+        <w:t>). N</w:t>
+      </w:r>
+      <w:r>
+        <w:rPr>
+          <w:highlight w:val="cyan"/>
+          <w:lang w:val="en-CA"/>
+        </w:rPr>
+        <w:t xml:space="preserve">ote that in the simulations </w:t>
+      </w:r>
+      <w:r>
+        <w:rPr>
+          <w:highlight w:val="cyan"/>
+          <w:lang w:val="en-CA"/>
+        </w:rPr>
+        <w:t xml:space="preserve">the size of the groups formed depends on a group </w:t>
+      </w:r>
+      <w:r>
+        <w:rPr>
+          <w:highlight w:val="cyan"/>
+          <w:lang w:val="en-CA"/>
+        </w:rPr>
+        <w:t xml:space="preserve">admission </w:t>
+      </w:r>
+      <w:r>
+        <w:rPr>
+          <w:highlight w:val="cyan"/>
+          <w:lang w:val="en-CA"/>
+        </w:rPr>
+        <w:t>function, which, in addition to relatedness, depends on</w:t>
+      </w:r>
+      <w:r>
+        <w:rPr>
+          <w:highlight w:val="cyan"/>
+          <w:lang w:val="en-CA"/>
+        </w:rPr>
+        <w:t xml:space="preserve"> the optimum and stable group sizes, which can be calculated directly from </w:t>
+      </w:r>
+      <w:r>
+        <w:rPr>
+          <w:highlight w:val="cyan"/>
+          <w:lang w:val="en-CA"/>
+        </w:rPr>
+        <w:t xml:space="preserve">the group carrying capacity parameter and the average cooperative tendencies of the groups—see equations (3) in Avilés (1999) and </w:t>
+      </w:r>
+      <w:proofErr w:type="spellStart"/>
+      <w:r>
+        <w:rPr>
+          <w:highlight w:val="cyan"/>
+          <w:lang w:val="en-CA"/>
+        </w:rPr>
+        <w:t>eq</w:t>
+      </w:r>
+      <w:proofErr w:type="spellEnd"/>
+      <w:r>
+        <w:rPr>
+          <w:highlight w:val="cyan"/>
+          <w:lang w:val="en-CA"/>
+        </w:rPr>
+        <w:t xml:space="preserve"> (4) and (5) in the Appendix of Avilés et al. 2004)</w:t>
+      </w:r>
+      <w:r>
+        <w:rPr>
+          <w:highlight w:val="cyan"/>
+          <w:lang w:val="en-CA"/>
+        </w:rPr>
+        <w:t>.</w:t>
+      </w:r>
+      <w:r>
+        <w:rPr>
+          <w:lang w:val="en-CA"/>
+        </w:rPr>
+        <w:t xml:space="preserve">  </w:t>
+      </w:r>
+      <w:r>
+        <w:rPr>
+          <w:lang w:val="en-CA"/>
+        </w:rPr>
+        <w:t xml:space="preserve"> –</w:t>
+      </w:r>
+    </w:p>
+    <w:p>
+      <w:pPr>
+        <w:spacing w:line="480" w:lineRule="auto"/>
+        <w:rPr>
+          <w:rFonts w:eastAsiaTheme="minorEastAsia"/>
+          <w:lang w:val="en-CA"/>
+        </w:rPr>
+      </w:pPr>
+      <w:r>
+        <w:rPr>
+          <w:lang w:val="en-CA"/>
+        </w:rPr>
+        <w:t xml:space="preserve">The size of the </w:t>
+      </w:r>
+      <w:r>
+        <w:rPr>
+          <w:lang w:val="en-CA"/>
+        </w:rPr>
+        <w:t>groups that from depend mainly on the group carrying capacity (r</w:t>
+      </w:r>
+      <w:r>
+        <w:rPr>
+          <w:vertAlign w:val="superscript"/>
+          <w:lang w:val="en-CA"/>
+        </w:rPr>
+        <w:t>2</w:t>
+      </w:r>
+      <w:r>
+        <w:rPr>
+          <w:lang w:val="en-CA"/>
+        </w:rPr>
+        <w:t>=63.3)</w:t>
+      </w:r>
+      <w:r>
+        <w:rPr>
+          <w:lang w:val="en-CA"/>
+        </w:rPr>
+        <w:t xml:space="preserve">, unless the cost of cooperation is high and r low in which case low levels of cooperation do not evolve and groups remains small. Using equation (1) van </w:t>
+      </w:r>
+      <w:proofErr w:type="spellStart"/>
+      <w:r>
+        <w:rPr>
+          <w:lang w:val="en-CA"/>
+        </w:rPr>
+        <w:t>Veelen</w:t>
+      </w:r>
+      <w:proofErr w:type="spellEnd"/>
+      <w:r>
+        <w:rPr>
+          <w:lang w:val="en-CA"/>
+        </w:rPr>
+        <w:t xml:space="preserve"> et al (2010) calculated the </w:t>
+      </w:r>
+      <w:r>
+        <w:rPr>
+          <w:lang w:val="en-CA"/>
+        </w:rPr>
+        <w:t>equilibrium values for</w:t>
+      </w:r>
+      <w:commentRangeStart w:id="5"/>
+      <w:r>
+        <w:rPr>
+          <w:lang w:val="en-CA"/>
+        </w:rPr>
+        <w:t xml:space="preserve"> group size</w:t>
+      </w:r>
+      <w:commentRangeEnd w:id="5"/>
+      <w:r>
+        <w:rPr>
+          <w:rStyle w:val="CommentReference"/>
+        </w:rPr>
+        <w:commentReference w:id="5"/>
+      </w:r>
+      <w:r>
+        <w:rPr>
+          <w:lang w:val="en-CA"/>
+        </w:rPr>
+        <w:t xml:space="preserve"> as </w:t>
+      </w:r>
+      <m:oMath>
+        <m:sSub>
+          <m:sSubPr>
+            <m:ctrlPr>
+              <w:rPr>
+                <w:rFonts w:ascii="Cambria Math" w:hAnsi="Cambria Math"/>
+                <w:i/>
+                <w:lang w:val="en-CA"/>
+              </w:rPr>
+            </m:ctrlPr>
+          </m:sSubPr>
+          <m:e>
+            <m:r>
+              <w:rPr>
+                <w:rFonts w:ascii="Cambria Math" w:hAnsi="Cambria Math"/>
+                <w:lang w:val="en-CA"/>
+              </w:rPr>
+              <m:t>n</m:t>
+            </m:r>
+          </m:e>
+          <m:sub>
+            <m:r>
+              <w:rPr>
+                <w:rFonts w:ascii="Cambria Math" w:hAnsi="Cambria Math"/>
+                <w:lang w:val="en-CA"/>
+              </w:rPr>
+              <m:t>opt</m:t>
+            </m:r>
+          </m:sub>
+        </m:sSub>
+        <m:r>
+          <w:rPr>
+            <w:rFonts w:ascii="Cambria Math" w:hAnsi="Cambria Math"/>
+            <w:lang w:val="en-CA"/>
+          </w:rPr>
+          <m:t>=</m:t>
+        </m:r>
+        <m:f>
+          <m:fPr>
+            <m:ctrlPr>
+              <w:rPr>
+                <w:rFonts w:ascii="Cambria Math" w:hAnsi="Cambria Math"/>
+                <w:i/>
+                <w:lang w:val="en-CA"/>
+              </w:rPr>
+            </m:ctrlPr>
+          </m:fPr>
+          <m:num>
+            <m:acc>
+              <m:accPr>
+                <m:chr m:val="̅"/>
+                <m:ctrlPr>
+                  <w:rPr>
+                    <w:rFonts w:ascii="Cambria Math" w:hAnsi="Cambria Math"/>
+                    <w:i/>
+                    <w:lang w:val="en-CA"/>
+                  </w:rPr>
+                </m:ctrlPr>
+              </m:accPr>
+              <m:e>
+                <m:r>
+                  <w:rPr>
+                    <w:rFonts w:ascii="Cambria Math" w:hAnsi="Cambria Math"/>
+                    <w:lang w:val="en-CA"/>
+                  </w:rPr>
+                  <m:t>γ</m:t>
+                </m:r>
+              </m:e>
+            </m:acc>
+          </m:num>
+          <m:den>
+            <m:r>
+              <w:rPr>
+                <w:rFonts w:ascii="Cambria Math" w:hAnsi="Cambria Math"/>
+                <w:lang w:val="en-CA"/>
+              </w:rPr>
+              <m:t>c</m:t>
+            </m:r>
+          </m:den>
+        </m:f>
+      </m:oMath>
+      <w:r>
+        <w:rPr>
+          <w:rFonts w:eastAsiaTheme="minorEastAsia"/>
+          <w:lang w:val="en-CA"/>
+        </w:rPr>
+        <w:t xml:space="preserve"> and the equilibrium level of cooperation </w:t>
       </w:r>
       <w:proofErr w:type="gramStart"/>
       <w:r>
         <w:rPr>
-          <w:lang w:val="en-CA"/>
-        </w:rPr>
-        <w:t xml:space="preserve">, </w:t>
-      </w:r>
-      <w:r>
-        <w:rPr>
-          <w:lang w:val="en-CA"/>
-        </w:rPr>
-        <w:t xml:space="preserve"> that</w:t>
+          <w:rFonts w:eastAsiaTheme="minorEastAsia"/>
+          <w:lang w:val="en-CA"/>
+        </w:rPr>
+        <w:t xml:space="preserve">as </w:t>
+      </w:r>
+      <m:oMath>
+        <w:proofErr w:type="gramEnd"/>
+        <m:r>
+          <w:rPr>
+            <w:rFonts w:ascii="Cambria Math" w:eastAsiaTheme="minorEastAsia" w:hAnsi="Cambria Math"/>
+            <w:lang w:val="en-CA"/>
+          </w:rPr>
+          <m:t>β=</m:t>
+        </m:r>
+        <m:f>
+          <m:fPr>
+            <m:ctrlPr>
+              <w:rPr>
+                <w:rFonts w:ascii="Cambria Math" w:eastAsiaTheme="minorEastAsia" w:hAnsi="Cambria Math"/>
+                <w:i/>
+                <w:lang w:val="en-CA"/>
+              </w:rPr>
+            </m:ctrlPr>
+          </m:fPr>
+          <m:num>
+            <m:func>
+              <m:funcPr>
+                <m:ctrlPr>
+                  <w:rPr>
+                    <w:rFonts w:ascii="Cambria Math" w:eastAsiaTheme="minorEastAsia" w:hAnsi="Cambria Math"/>
+                    <w:i/>
+                    <w:lang w:val="en-CA"/>
+                  </w:rPr>
+                </m:ctrlPr>
+              </m:funcPr>
+              <m:fName>
+                <m:r>
+                  <m:rPr>
+                    <m:sty m:val="p"/>
+                  </m:rPr>
+                  <w:rPr>
+                    <w:rFonts w:ascii="Cambria Math" w:eastAsiaTheme="minorEastAsia" w:hAnsi="Cambria Math"/>
+                    <w:lang w:val="en-CA"/>
+                  </w:rPr>
+                  <m:t>ln</m:t>
+                </m:r>
+              </m:fName>
+              <m:e>
+                <m:r>
+                  <w:rPr>
+                    <w:rFonts w:ascii="Cambria Math" w:eastAsiaTheme="minorEastAsia" w:hAnsi="Cambria Math"/>
+                    <w:lang w:val="en-CA"/>
+                  </w:rPr>
+                  <m:t>n</m:t>
+                </m:r>
+              </m:e>
+            </m:func>
+          </m:num>
+          <m:den>
+            <m:r>
+              <w:rPr>
+                <w:rFonts w:ascii="Cambria Math" w:eastAsiaTheme="minorEastAsia" w:hAnsi="Cambria Math"/>
+                <w:lang w:val="en-CA"/>
+              </w:rPr>
+              <m:t>n-1</m:t>
+            </m:r>
+          </m:den>
+        </m:f>
+      </m:oMath>
+      <w:r>
+        <w:rPr>
+          <w:rFonts w:eastAsiaTheme="minorEastAsia"/>
+          <w:lang w:val="en-CA"/>
+        </w:rPr>
+        <w:t xml:space="preserve">. The stable group size the point at which individuals within the group exactly replace themselves and is calculates by setting </w:t>
+      </w:r>
+      <w:proofErr w:type="gramStart"/>
+      <w:r>
+        <w:rPr>
+          <w:rFonts w:eastAsiaTheme="minorEastAsia"/>
+          <w:lang w:val="en-CA"/>
+        </w:rPr>
+        <w:t>f(</w:t>
       </w:r>
       <w:proofErr w:type="gramEnd"/>
       <w:r>
         <w:rPr>
-          <w:lang w:val="en-CA"/>
-        </w:rPr>
-        <w:t xml:space="preserve"> evolves in the system.  As the intrinsic rate of growth increases the level of kin preference increases until a threshold of about </w:t>
-      </w:r>
-      <w:commentRangeStart w:id="5"/>
-      <w:r>
-        <w:rPr>
-          <w:lang w:val="en-CA"/>
-        </w:rPr>
-        <w:t>0.9</w:t>
-      </w:r>
-      <w:commentRangeEnd w:id="5"/>
+          <w:rFonts w:eastAsiaTheme="minorEastAsia"/>
+          <w:lang w:val="en-CA"/>
+        </w:rPr>
+        <w:t xml:space="preserve">n) = 1 which gives </w:t>
+      </w:r>
+      <m:oMath>
+        <m:r>
+          <w:rPr>
+            <w:rFonts w:ascii="Cambria Math" w:eastAsiaTheme="minorEastAsia" w:hAnsi="Cambria Math"/>
+            <w:lang w:val="en-CA"/>
+          </w:rPr>
+          <m:t>r=c</m:t>
+        </m:r>
+        <m:sSup>
+          <m:sSupPr>
+            <m:ctrlPr>
+              <w:rPr>
+                <w:rFonts w:ascii="Cambria Math" w:eastAsiaTheme="minorEastAsia" w:hAnsi="Cambria Math"/>
+                <w:i/>
+                <w:lang w:val="en-CA"/>
+              </w:rPr>
+            </m:ctrlPr>
+          </m:sSupPr>
+          <m:e>
+            <m:r>
+              <w:rPr>
+                <w:rFonts w:ascii="Cambria Math" w:eastAsiaTheme="minorEastAsia" w:hAnsi="Cambria Math"/>
+                <w:lang w:val="en-CA"/>
+              </w:rPr>
+              <m:t>n</m:t>
+            </m:r>
+          </m:e>
+          <m:sup>
+            <m:r>
+              <w:rPr>
+                <w:rFonts w:ascii="Cambria Math" w:eastAsiaTheme="minorEastAsia" w:hAnsi="Cambria Math"/>
+                <w:lang w:val="en-CA"/>
+              </w:rPr>
+              <m:t>*</m:t>
+            </m:r>
+          </m:sup>
+        </m:sSup>
+        <m:r>
+          <w:rPr>
+            <w:rFonts w:ascii="Cambria Math" w:eastAsiaTheme="minorEastAsia" w:hAnsi="Cambria Math"/>
+            <w:lang w:val="en-CA"/>
+          </w:rPr>
+          <m:t>+γ</m:t>
+        </m:r>
+        <m:func>
+          <m:funcPr>
+            <m:ctrlPr>
+              <w:rPr>
+                <w:rFonts w:ascii="Cambria Math" w:eastAsiaTheme="minorEastAsia" w:hAnsi="Cambria Math"/>
+                <w:i/>
+                <w:lang w:val="en-CA"/>
+              </w:rPr>
+            </m:ctrlPr>
+          </m:funcPr>
+          <m:fName>
+            <m:r>
+              <m:rPr>
+                <m:sty m:val="p"/>
+              </m:rPr>
+              <w:rPr>
+                <w:rFonts w:ascii="Cambria Math" w:eastAsiaTheme="minorEastAsia" w:hAnsi="Cambria Math"/>
+                <w:lang w:val="en-CA"/>
+              </w:rPr>
+              <m:t>ln</m:t>
+            </m:r>
+          </m:fName>
+          <m:e>
+            <m:d>
+              <m:dPr>
+                <m:ctrlPr>
+                  <w:rPr>
+                    <w:rFonts w:ascii="Cambria Math" w:eastAsiaTheme="minorEastAsia" w:hAnsi="Cambria Math"/>
+                    <w:i/>
+                    <w:lang w:val="en-CA"/>
+                  </w:rPr>
+                </m:ctrlPr>
+              </m:dPr>
+              <m:e>
+                <m:sSup>
+                  <m:sSupPr>
+                    <m:ctrlPr>
+                      <w:rPr>
+                        <w:rFonts w:ascii="Cambria Math" w:eastAsiaTheme="minorEastAsia" w:hAnsi="Cambria Math"/>
+                        <w:i/>
+                        <w:lang w:val="en-CA"/>
+                      </w:rPr>
+                    </m:ctrlPr>
+                  </m:sSupPr>
+                  <m:e>
+                    <m:r>
+                      <w:rPr>
+                        <w:rFonts w:ascii="Cambria Math" w:eastAsiaTheme="minorEastAsia" w:hAnsi="Cambria Math"/>
+                        <w:lang w:val="en-CA"/>
+                      </w:rPr>
+                      <m:t>n</m:t>
+                    </m:r>
+                  </m:e>
+                  <m:sup>
+                    <m:r>
+                      <w:rPr>
+                        <w:rFonts w:ascii="Cambria Math" w:eastAsiaTheme="minorEastAsia" w:hAnsi="Cambria Math"/>
+                        <w:lang w:val="en-CA"/>
+                      </w:rPr>
+                      <m:t>*</m:t>
+                    </m:r>
+                  </m:sup>
+                </m:sSup>
+              </m:e>
+            </m:d>
+            <m:ctrlPr>
+              <w:rPr>
+                <w:rFonts w:ascii="Cambria Math" w:hAnsi="Cambria Math"/>
+                <w:i/>
+                <w:lang w:val="en-CA"/>
+              </w:rPr>
+            </m:ctrlPr>
+          </m:e>
+        </m:func>
+      </m:oMath>
+      <w:r>
+        <w:rPr>
+          <w:rFonts w:eastAsiaTheme="minorEastAsia"/>
+          <w:lang w:val="en-CA"/>
+        </w:rPr>
+        <w:t>.</w:t>
+      </w:r>
+    </w:p>
+    <w:p>
+      <w:pPr>
+        <w:spacing w:line="480" w:lineRule="auto"/>
+        <w:rPr>
+          <w:rFonts w:eastAsiaTheme="minorEastAsia"/>
+          <w:lang w:val="en-CA"/>
+        </w:rPr>
+      </w:pPr>
+    </w:p>
+    <w:p>
+      <w:pPr>
+        <w:spacing w:line="480" w:lineRule="auto"/>
+        <w:rPr>
+          <w:lang w:val="en-CA"/>
+        </w:rPr>
+      </w:pPr>
+      <w:r>
+        <w:rPr>
+          <w:rFonts w:eastAsiaTheme="minorEastAsia"/>
+          <w:lang w:val="en-CA"/>
+        </w:rPr>
+        <w:t xml:space="preserve">From figure u it can be seen that the group sizes oscillate around the </w:t>
+      </w:r>
+      <w:proofErr w:type="spellStart"/>
+      <w:r>
+        <w:rPr>
+          <w:rFonts w:eastAsiaTheme="minorEastAsia"/>
+          <w:lang w:val="en-CA"/>
+        </w:rPr>
+        <w:t>optimium</w:t>
+      </w:r>
+      <w:proofErr w:type="spellEnd"/>
+      <w:r>
+        <w:rPr>
+          <w:rFonts w:eastAsiaTheme="minorEastAsia"/>
+          <w:lang w:val="en-CA"/>
+        </w:rPr>
+        <w:t xml:space="preserve"> group size and never gets near the stable group size.</w:t>
+      </w:r>
+    </w:p>
+    <w:p>
+      <w:pPr>
+        <w:spacing w:line="480" w:lineRule="auto"/>
+        <w:rPr>
+          <w:i/>
+          <w:lang w:val="en-CA"/>
+        </w:rPr>
+      </w:pPr>
+    </w:p>
+    <w:p>
+      <w:pPr>
+        <w:spacing w:line="480" w:lineRule="auto"/>
+        <w:rPr>
+          <w:i/>
+          <w:lang w:val="en-CA"/>
+        </w:rPr>
+      </w:pPr>
+      <w:r>
+        <w:rPr>
+          <w:i/>
+          <w:lang w:val="en-CA"/>
+        </w:rPr>
+        <w:t>Evolution of kin preference</w:t>
+      </w:r>
+      <w:r>
+        <w:rPr>
+          <w:i/>
+          <w:lang w:val="en-CA"/>
+        </w:rPr>
+        <w:t xml:space="preserve"> and relatedness within groups</w:t>
+      </w:r>
+    </w:p>
+    <w:p>
+      <w:pPr>
+        <w:spacing w:line="480" w:lineRule="auto"/>
+        <w:rPr>
+          <w:lang w:val="en-CA"/>
+        </w:rPr>
+      </w:pPr>
+      <w:r>
+        <w:rPr>
+          <w:lang w:val="en-CA"/>
+        </w:rPr>
+        <w:t>Cost of cooperation, β, only has an effect on kin preference when both R is small (&lt; 1.0) and the group carrying capacity, 1/c, is large (C=0.02) (figure 1).</w:t>
+      </w:r>
+    </w:p>
+    <w:p>
+      <w:pPr>
+        <w:spacing w:line="480" w:lineRule="auto"/>
+        <w:rPr>
+          <w:lang w:val="en-CA"/>
+        </w:rPr>
+      </w:pPr>
+      <w:r>
+        <w:rPr>
+          <w:lang w:val="en-CA"/>
+        </w:rPr>
+        <w:lastRenderedPageBreak/>
+        <w:t>90.7% of the variability in average relatedness within groups is due to r, the intrinsic rate of growth (table x, figure 1). The intrinsic rate of growth, r, has a very large effect on the average relatedness within groups, with the average relatedness increasing as the intrinsic rate of growth increases.  The group carrying capacity, 1/c, and the cost of cooperation, β, have little effect, with β only explaining 2.31% of the variation (table x, figure 1).</w:t>
+      </w:r>
+    </w:p>
+    <w:p>
+      <w:pPr>
+        <w:spacing w:line="480" w:lineRule="auto"/>
+        <w:rPr>
+          <w:i/>
+          <w:lang w:val="en-CA"/>
+        </w:rPr>
+      </w:pPr>
+      <w:r>
+        <w:rPr>
+          <w:i/>
+          <w:lang w:val="en-CA"/>
+        </w:rPr>
+        <w:t>Evolution of Group Size</w:t>
+      </w:r>
+    </w:p>
+    <w:p>
+      <w:pPr>
+        <w:spacing w:line="480" w:lineRule="auto"/>
+        <w:rPr>
+          <w:lang w:val="en-CA"/>
+        </w:rPr>
+      </w:pPr>
+      <w:r>
+        <w:rPr>
+          <w:highlight w:val="green"/>
+          <w:lang w:val="en-CA"/>
+        </w:rPr>
+        <w:t xml:space="preserve">Discuss group size </w:t>
+      </w:r>
+      <w:r>
+        <w:rPr>
+          <w:highlight w:val="green"/>
+          <w:lang w:val="en-CA"/>
+        </w:rPr>
+        <w:t xml:space="preserve">formation </w:t>
+      </w:r>
+      <w:r>
+        <w:rPr>
+          <w:highlight w:val="green"/>
+          <w:lang w:val="en-CA"/>
+        </w:rPr>
+        <w:t>third</w:t>
+      </w:r>
+      <w:r>
+        <w:rPr>
+          <w:highlight w:val="green"/>
+          <w:lang w:val="en-CA"/>
+        </w:rPr>
+        <w:t>, noting that grouping tendencies, per se, are not evolving</w:t>
+      </w:r>
+      <w:r>
+        <w:rPr>
+          <w:highlight w:val="green"/>
+          <w:lang w:val="en-CA"/>
+        </w:rPr>
+        <w:t>, but rather that the size of the groups formed depend</w:t>
+      </w:r>
+      <w:r>
+        <w:rPr>
+          <w:highlight w:val="green"/>
+          <w:lang w:val="en-CA"/>
+        </w:rPr>
+        <w:t>s</w:t>
+      </w:r>
+      <w:r>
+        <w:rPr>
+          <w:highlight w:val="green"/>
+          <w:lang w:val="en-CA"/>
+        </w:rPr>
+        <w:t xml:space="preserve"> on the group carrying capacity parameter and the evolving levels of cooperative tendencies</w:t>
+      </w:r>
+      <w:r>
+        <w:rPr>
+          <w:highlight w:val="green"/>
+          <w:lang w:val="en-CA"/>
+        </w:rPr>
+        <w:t xml:space="preserve">, given the equation </w:t>
+      </w:r>
+      <w:r>
+        <w:rPr>
+          <w:highlight w:val="green"/>
+          <w:lang w:val="en-CA"/>
+        </w:rPr>
+        <w:t>that</w:t>
+      </w:r>
+      <w:r>
+        <w:rPr>
+          <w:highlight w:val="green"/>
+          <w:lang w:val="en-CA"/>
+        </w:rPr>
+        <w:t xml:space="preserve"> determines group admission probabilities as a function of the optimum and stable group sizes</w:t>
+      </w:r>
+      <w:r>
+        <w:rPr>
+          <w:highlight w:val="green"/>
+          <w:lang w:val="en-CA"/>
+        </w:rPr>
+        <w:t>.</w:t>
+      </w:r>
+      <w:r>
+        <w:rPr>
+          <w:lang w:val="en-CA"/>
+        </w:rPr>
+        <w:t xml:space="preserve">  </w:t>
+      </w:r>
+      <w:r>
+        <w:rPr>
+          <w:lang w:val="en-CA"/>
+        </w:rPr>
+        <w:t xml:space="preserve">The size of groups formed was primarily affected by the group carrying capacity, 1/c, with 63.3% of the variation attributable to C (table x.)  </w:t>
+      </w:r>
+      <w:r>
+        <w:rPr>
+          <w:lang w:val="en-CA"/>
+        </w:rPr>
+        <w:t xml:space="preserve">It must be noted that the size of groups that form is not due to direct evolution/selection on the size of groups, but due to the evolution of kin preference which in turn affects </w:t>
+      </w:r>
+      <w:r>
+        <w:rPr>
+          <w:lang w:val="en-CA"/>
+        </w:rPr>
+        <w:t xml:space="preserve">However </w:t>
+      </w:r>
+      <w:r>
+        <w:rPr>
+          <w:lang w:val="en-CA"/>
+        </w:rPr>
+        <w:t xml:space="preserve">the </w:t>
+      </w:r>
+      <w:r>
+        <w:rPr>
+          <w:lang w:val="en-CA"/>
+        </w:rPr>
+        <w:t xml:space="preserve">intrinsic rate of growth, R, had an effect. When the group carrying capacity was high, (c=0.02) the larger the intrinsic rate of growth, R, the larger the average </w:t>
+      </w:r>
+      <w:r>
+        <w:rPr>
+          <w:lang w:val="en-CA"/>
+        </w:rPr>
+        <w:t xml:space="preserve">size of the </w:t>
+      </w:r>
+      <w:r>
+        <w:rPr>
+          <w:lang w:val="en-CA"/>
+        </w:rPr>
+        <w:t>group</w:t>
+      </w:r>
+      <w:r>
+        <w:rPr>
+          <w:lang w:val="en-CA"/>
+        </w:rPr>
+        <w:t>s</w:t>
+      </w:r>
+      <w:r>
+        <w:rPr>
+          <w:lang w:val="en-CA"/>
+        </w:rPr>
+        <w:t xml:space="preserve"> </w:t>
+      </w:r>
+      <w:r>
+        <w:rPr>
+          <w:lang w:val="en-CA"/>
+        </w:rPr>
+        <w:t xml:space="preserve">that </w:t>
+      </w:r>
+      <w:r>
+        <w:rPr>
+          <w:lang w:val="en-CA"/>
+        </w:rPr>
+        <w:t>formed</w:t>
+      </w:r>
+      <w:r>
+        <w:rPr>
+          <w:lang w:val="en-CA"/>
+        </w:rPr>
+        <w:t xml:space="preserve">. </w:t>
+      </w:r>
+      <w:commentRangeStart w:id="6"/>
+      <w:r>
+        <w:rPr>
+          <w:lang w:val="en-CA"/>
+        </w:rPr>
+        <w:t xml:space="preserve">The cost of cooperation, β, only had an effect on the group size when C and r was small (C=0.02 and R&lt;1.0), keeping groups below the stable group size (figure 1). Otherwise the average group size remained around the </w:t>
+      </w:r>
+      <w:r>
+        <w:rPr>
+          <w:lang w:val="en-CA"/>
+        </w:rPr>
+        <w:t xml:space="preserve">optimum </w:t>
+      </w:r>
+      <w:commentRangeStart w:id="7"/>
+      <w:r>
+        <w:rPr>
+          <w:lang w:val="en-CA"/>
+        </w:rPr>
+        <w:t>group size</w:t>
+      </w:r>
+      <w:commentRangeEnd w:id="7"/>
       <w:r>
         <w:rPr>
           <w:rStyle w:val="CommentReference"/>
         </w:rPr>
-        <w:commentReference w:id="5"/>
-      </w:r>
-      <w:r>
-        <w:rPr>
-          <w:lang w:val="en-CA"/>
-        </w:rPr>
-        <w:t xml:space="preserve"> is reached (f</w:t>
-      </w:r>
-      <w:r>
-        <w:rPr>
-          <w:lang w:val="en-CA"/>
-        </w:rPr>
-        <w:t>igure graphs).  The intrinsic rate of growth</w:t>
-      </w:r>
-      <w:r>
-        <w:rPr>
-          <w:lang w:val="en-CA"/>
-        </w:rPr>
-        <w:t>, therefore, dictates</w:t>
-      </w:r>
-      <w:r>
-        <w:rPr>
-          <w:lang w:val="en-CA"/>
-        </w:rPr>
-        <w:t xml:space="preserve"> the </w:t>
-      </w:r>
-      <w:r>
-        <w:rPr>
-          <w:lang w:val="en-CA"/>
-        </w:rPr>
-        <w:t xml:space="preserve">kin </w:t>
-      </w:r>
-      <w:r>
-        <w:rPr>
-          <w:lang w:val="en-CA"/>
-        </w:rPr>
-        <w:t>composition of groups</w:t>
-      </w:r>
-      <w:r>
-        <w:rPr>
-          <w:lang w:val="en-CA"/>
-        </w:rPr>
-        <w:t xml:space="preserve"> that form</w:t>
-      </w:r>
-      <w:r>
-        <w:rPr>
-          <w:lang w:val="en-CA"/>
-        </w:rPr>
-        <w:t>, the level of kin preference that evolves and the group size.</w:t>
+        <w:commentReference w:id="7"/>
+      </w:r>
+      <w:commentRangeEnd w:id="6"/>
+      <w:r>
+        <w:rPr>
+          <w:rStyle w:val="CommentReference"/>
+        </w:rPr>
+        <w:commentReference w:id="6"/>
       </w:r>
     </w:p>
     <w:p>
       <w:pPr>
         <w:spacing w:line="480" w:lineRule="auto"/>
         <w:rPr>
-          <w:lang w:val="en-CA"/>
-        </w:rPr>
-      </w:pPr>
+          <w:i/>
+          <w:lang w:val="en-CA"/>
+        </w:rPr>
+      </w:pPr>
+      <w:r>
+        <w:rPr>
+          <w:i/>
+          <w:lang w:val="en-CA"/>
+        </w:rPr>
+        <w:t>Evolution of cooperation</w:t>
+      </w:r>
+    </w:p>
+    <w:p>
+      <w:pPr>
+        <w:spacing w:line="480" w:lineRule="auto"/>
+        <w:rPr>
+          <w:lang w:val="en-CA"/>
+        </w:rPr>
+      </w:pPr>
+      <w:r>
+        <w:rPr>
+          <w:lang w:val="en-CA"/>
+        </w:rPr>
+        <w:t xml:space="preserve">Discuss the evolution of cooperation last, </w:t>
+      </w:r>
+      <w:r>
+        <w:rPr>
+          <w:lang w:val="en-CA"/>
+        </w:rPr>
+        <w:t>since it will depend partly on values attained by degree of relatedness and group size, in addition to the costs of cooperation</w:t>
+      </w:r>
+      <w:r>
+        <w:rPr>
+          <w:lang w:val="en-CA"/>
+        </w:rPr>
+        <w:t xml:space="preserve">.  </w:t>
+      </w:r>
+      <w:r>
+        <w:rPr>
+          <w:lang w:val="en-CA"/>
+        </w:rPr>
+        <w:t xml:space="preserve">The level of cooperation that evolved depended on the cost of cooperation, β, with 29.9% of the variation explained by the cost of cooperation.  36.9% of the variation was explained by interaction terms in the ANOVA model (table x).  From figure 1 it can been seen that when the group carrying capacity was small (C =0.1) average </w:t>
+      </w:r>
       <w:r>
         <w:rPr>
           <w:lang w:val="en-CA"/>
         </w:rPr>
         <w:lastRenderedPageBreak/>
-        <w:t>The sizes of groups that form</w:t>
-      </w:r>
-      <w:r>
-        <w:rPr>
-          <w:lang w:val="en-CA"/>
-        </w:rPr>
-        <w:t xml:space="preserve"> depends</w:t>
-      </w:r>
-      <w:r>
-        <w:rPr>
-          <w:lang w:val="en-CA"/>
-        </w:rPr>
-        <w:t xml:space="preserve"> mainly</w:t>
-      </w:r>
-      <w:r>
-        <w:rPr>
-          <w:lang w:val="en-CA"/>
-        </w:rPr>
-        <w:t xml:space="preserve"> on the carrying capacity</w:t>
-      </w:r>
-      <w:r>
-        <w:rPr>
-          <w:lang w:val="en-CA"/>
-        </w:rPr>
-        <w:t>, unless the cost of cooperation is high and r low in which case low levels of cooperation do not evolve and groups remains small</w:t>
-      </w:r>
-    </w:p>
-    <w:p>
-      <w:pPr>
-        <w:spacing w:line="480" w:lineRule="auto"/>
-        <w:rPr>
-          <w:lang w:val="en-CA"/>
-        </w:rPr>
-      </w:pPr>
-      <w:r>
-        <w:rPr>
-          <w:highlight w:val="cyan"/>
-          <w:lang w:val="en-CA"/>
-        </w:rPr>
-        <w:t xml:space="preserve">Then talk about how the </w:t>
-      </w:r>
-      <w:r>
-        <w:rPr>
-          <w:highlight w:val="cyan"/>
-          <w:lang w:val="en-CA"/>
-        </w:rPr>
-        <w:t xml:space="preserve">size of the </w:t>
-      </w:r>
-      <w:r>
-        <w:rPr>
-          <w:highlight w:val="cyan"/>
-          <w:lang w:val="en-CA"/>
-        </w:rPr>
-        <w:t>group</w:t>
-      </w:r>
-      <w:r>
-        <w:rPr>
-          <w:highlight w:val="cyan"/>
-          <w:lang w:val="en-CA"/>
-        </w:rPr>
-        <w:t>s formed</w:t>
-      </w:r>
-      <w:r>
-        <w:rPr>
-          <w:highlight w:val="cyan"/>
-          <w:lang w:val="en-CA"/>
-        </w:rPr>
-        <w:t xml:space="preserve"> depends</w:t>
-      </w:r>
-      <w:r>
-        <w:rPr>
-          <w:highlight w:val="cyan"/>
-          <w:lang w:val="en-CA"/>
-        </w:rPr>
-        <w:t xml:space="preserve"> on the group carrying capacity and </w:t>
-      </w:r>
-      <w:r>
-        <w:rPr>
-          <w:highlight w:val="cyan"/>
-          <w:lang w:val="en-CA"/>
-        </w:rPr>
-        <w:t>on the average cooperative tendencies of group</w:t>
-      </w:r>
-      <w:r>
-        <w:rPr>
-          <w:highlight w:val="cyan"/>
-          <w:lang w:val="en-CA"/>
-        </w:rPr>
-        <w:t>s</w:t>
-      </w:r>
-      <w:r>
-        <w:rPr>
-          <w:highlight w:val="cyan"/>
-          <w:lang w:val="en-CA"/>
-        </w:rPr>
-        <w:t xml:space="preserve">, which in turn </w:t>
-      </w:r>
-      <w:r>
-        <w:rPr>
-          <w:highlight w:val="cyan"/>
-          <w:lang w:val="en-CA"/>
-        </w:rPr>
-        <w:t>are influenced by</w:t>
-      </w:r>
-      <w:r>
-        <w:rPr>
-          <w:highlight w:val="cyan"/>
-          <w:lang w:val="en-CA"/>
-        </w:rPr>
-        <w:t xml:space="preserve"> the </w:t>
-      </w:r>
-      <w:r>
-        <w:rPr>
-          <w:highlight w:val="cyan"/>
-          <w:lang w:val="en-CA"/>
-        </w:rPr>
-        <w:t>relative fitness costs</w:t>
-      </w:r>
-      <w:r>
-        <w:rPr>
-          <w:highlight w:val="cyan"/>
-          <w:lang w:val="en-CA"/>
-        </w:rPr>
-        <w:t xml:space="preserve"> of cooperation (</w:t>
-      </w:r>
-      <w:r>
-        <w:rPr>
-          <w:highlight w:val="cyan"/>
-          <w:lang w:val="en-CA"/>
-        </w:rPr>
-        <w:t>see</w:t>
-      </w:r>
-      <w:r>
-        <w:rPr>
-          <w:highlight w:val="cyan"/>
-          <w:lang w:val="en-CA"/>
-        </w:rPr>
-        <w:t xml:space="preserve"> Van Veelen et al. 2010</w:t>
-      </w:r>
-      <w:r>
-        <w:rPr>
-          <w:highlight w:val="cyan"/>
-          <w:lang w:val="en-CA"/>
-        </w:rPr>
-        <w:t xml:space="preserve"> to understand how cooperation and group size attain a mutually dependent equilibrium</w:t>
-      </w:r>
-      <w:r>
-        <w:rPr>
-          <w:highlight w:val="cyan"/>
-          <w:lang w:val="en-CA"/>
-        </w:rPr>
-        <w:t>). N</w:t>
-      </w:r>
-      <w:r>
-        <w:rPr>
-          <w:highlight w:val="cyan"/>
-          <w:lang w:val="en-CA"/>
-        </w:rPr>
-        <w:t xml:space="preserve">ote that in the simulations </w:t>
-      </w:r>
-      <w:r>
-        <w:rPr>
-          <w:highlight w:val="cyan"/>
-          <w:lang w:val="en-CA"/>
-        </w:rPr>
-        <w:t xml:space="preserve">the size of the groups formed depends on a group </w:t>
-      </w:r>
-      <w:r>
-        <w:rPr>
-          <w:highlight w:val="cyan"/>
-          <w:lang w:val="en-CA"/>
-        </w:rPr>
-        <w:t xml:space="preserve">admission </w:t>
-      </w:r>
-      <w:r>
-        <w:rPr>
-          <w:highlight w:val="cyan"/>
-          <w:lang w:val="en-CA"/>
-        </w:rPr>
-        <w:t>function, which, in addition to relatedness, depends on</w:t>
-      </w:r>
-      <w:r>
-        <w:rPr>
-          <w:highlight w:val="cyan"/>
-          <w:lang w:val="en-CA"/>
-        </w:rPr>
-        <w:t xml:space="preserve"> the optimum and stable group sizes, which can be calculated directly from </w:t>
-      </w:r>
-      <w:r>
-        <w:rPr>
-          <w:highlight w:val="cyan"/>
-          <w:lang w:val="en-CA"/>
-        </w:rPr>
-        <w:t xml:space="preserve">the group carrying capacity parameter and the average cooperative tendencies of the groups—see equations (3) in Avilés (1999) and </w:t>
-      </w:r>
-      <w:proofErr w:type="spellStart"/>
-      <w:r>
-        <w:rPr>
-          <w:highlight w:val="cyan"/>
-          <w:lang w:val="en-CA"/>
-        </w:rPr>
-        <w:t>eq</w:t>
-      </w:r>
-      <w:proofErr w:type="spellEnd"/>
-      <w:r>
-        <w:rPr>
-          <w:highlight w:val="cyan"/>
-          <w:lang w:val="en-CA"/>
-        </w:rPr>
-        <w:t xml:space="preserve"> (4) and (5) in the Appendix of Avilés et al. 2004)</w:t>
-      </w:r>
-      <w:r>
-        <w:rPr>
-          <w:highlight w:val="cyan"/>
-          <w:lang w:val="en-CA"/>
-        </w:rPr>
-        <w:t>.</w:t>
-      </w:r>
-      <w:r>
-        <w:rPr>
-          <w:lang w:val="en-CA"/>
-        </w:rPr>
-        <w:t xml:space="preserve">  </w:t>
-      </w:r>
-      <w:r>
-        <w:rPr>
-          <w:lang w:val="en-CA"/>
-        </w:rPr>
-        <w:t xml:space="preserve"> –</w:t>
-      </w:r>
-    </w:p>
-    <w:p>
-      <w:pPr>
-        <w:spacing w:line="480" w:lineRule="auto"/>
-        <w:rPr>
-          <w:i/>
-          <w:lang w:val="en-CA"/>
-        </w:rPr>
-      </w:pPr>
-      <w:r>
-        <w:rPr>
-          <w:i/>
-          <w:lang w:val="en-CA"/>
-        </w:rPr>
-        <w:t>Evolution of kin preference</w:t>
-      </w:r>
-      <w:r>
-        <w:rPr>
-          <w:i/>
-          <w:lang w:val="en-CA"/>
-        </w:rPr>
-        <w:t xml:space="preserve"> and relatedness within groups</w:t>
-      </w:r>
-    </w:p>
-    <w:p>
-      <w:pPr>
-        <w:spacing w:line="480" w:lineRule="auto"/>
-        <w:rPr>
-          <w:lang w:val="en-CA"/>
-        </w:rPr>
-      </w:pPr>
-      <w:r>
-        <w:rPr>
-          <w:lang w:val="en-CA"/>
-        </w:rPr>
-        <w:t xml:space="preserve">  The level of kin preference that evolves is most affected by the intrinsic rate of growth (r</w:t>
-      </w:r>
-      <w:r>
-        <w:rPr>
-          <w:vertAlign w:val="superscript"/>
-          <w:lang w:val="en-CA"/>
-        </w:rPr>
-        <w:t>2</w:t>
-      </w:r>
-      <w:r>
-        <w:rPr>
-          <w:lang w:val="en-CA"/>
-        </w:rPr>
-        <w:t>=0.88 table x) with higher levels of kin preference evolving as the R increases, with it apparently leveling off as R approaches 1.5 (figure 1).  Cost of cooperation, β, only has an effect on kin preference when both R is small (&lt; 1.0) and the group carrying capacity, 1/c, is large (C=0.02) (figure 1).</w:t>
-      </w:r>
-    </w:p>
-    <w:p>
-      <w:pPr>
-        <w:spacing w:line="480" w:lineRule="auto"/>
-        <w:rPr>
-          <w:lang w:val="en-CA"/>
-        </w:rPr>
-      </w:pPr>
-      <w:r>
-        <w:rPr>
-          <w:lang w:val="en-CA"/>
-        </w:rPr>
-        <w:t>90.7% of the variability in average relatedness within groups is due to r, the intrinsic rate of growth (table x, figure 1). The intrinsic rate of growth, r, has a very large effect on the average relatedness within groups, with the average relatedness increasing as the intrinsic rate of growth increases.  The group carrying capacity, 1/c, and the cost of cooperation, β, have little effect, with β only explaining 2.31% of the variation (table x, figure 1).</w:t>
-      </w:r>
-    </w:p>
-    <w:p>
-      <w:pPr>
-        <w:spacing w:line="480" w:lineRule="auto"/>
-        <w:rPr>
-          <w:i/>
-          <w:lang w:val="en-CA"/>
-        </w:rPr>
-      </w:pPr>
-      <w:r>
-        <w:rPr>
-          <w:i/>
-          <w:lang w:val="en-CA"/>
-        </w:rPr>
-        <w:t>Evolution of Group Size</w:t>
-      </w:r>
-    </w:p>
-    <w:p>
-      <w:pPr>
-        <w:spacing w:line="480" w:lineRule="auto"/>
-        <w:rPr>
-          <w:lang w:val="en-CA"/>
-        </w:rPr>
-      </w:pPr>
-      <w:r>
-        <w:rPr>
-          <w:highlight w:val="green"/>
-          <w:lang w:val="en-CA"/>
-        </w:rPr>
-        <w:t xml:space="preserve">Discuss group size </w:t>
-      </w:r>
-      <w:r>
-        <w:rPr>
-          <w:highlight w:val="green"/>
-          <w:lang w:val="en-CA"/>
-        </w:rPr>
-        <w:t xml:space="preserve">formation </w:t>
-      </w:r>
-      <w:r>
-        <w:rPr>
-          <w:highlight w:val="green"/>
-          <w:lang w:val="en-CA"/>
-        </w:rPr>
-        <w:t>third</w:t>
-      </w:r>
-      <w:r>
-        <w:rPr>
-          <w:highlight w:val="green"/>
-          <w:lang w:val="en-CA"/>
-        </w:rPr>
-        <w:t>, noting that grouping tendencies, per se, are not evolving</w:t>
-      </w:r>
-      <w:r>
-        <w:rPr>
-          <w:highlight w:val="green"/>
-          <w:lang w:val="en-CA"/>
-        </w:rPr>
-        <w:t>, but rather that the size of the groups formed depend</w:t>
-      </w:r>
-      <w:r>
-        <w:rPr>
-          <w:highlight w:val="green"/>
-          <w:lang w:val="en-CA"/>
-        </w:rPr>
-        <w:t>s</w:t>
-      </w:r>
-      <w:r>
-        <w:rPr>
-          <w:highlight w:val="green"/>
-          <w:lang w:val="en-CA"/>
-        </w:rPr>
-        <w:t xml:space="preserve"> on the group carrying capacity parameter and the </w:t>
-      </w:r>
-      <w:r>
-        <w:rPr>
-          <w:highlight w:val="green"/>
-          <w:lang w:val="en-CA"/>
-        </w:rPr>
-        <w:lastRenderedPageBreak/>
-        <w:t>evolving levels of cooperative tendencies</w:t>
-      </w:r>
-      <w:r>
-        <w:rPr>
-          <w:highlight w:val="green"/>
-          <w:lang w:val="en-CA"/>
-        </w:rPr>
-        <w:t xml:space="preserve">, given the equation </w:t>
-      </w:r>
-      <w:r>
-        <w:rPr>
-          <w:highlight w:val="green"/>
-          <w:lang w:val="en-CA"/>
-        </w:rPr>
-        <w:t>that</w:t>
-      </w:r>
-      <w:r>
-        <w:rPr>
-          <w:highlight w:val="green"/>
-          <w:lang w:val="en-CA"/>
-        </w:rPr>
-        <w:t xml:space="preserve"> determines group admission probabilities as a function of the optimum and stable group sizes</w:t>
-      </w:r>
-      <w:r>
-        <w:rPr>
-          <w:highlight w:val="green"/>
-          <w:lang w:val="en-CA"/>
-        </w:rPr>
-        <w:t>.</w:t>
-      </w:r>
-      <w:r>
-        <w:rPr>
-          <w:lang w:val="en-CA"/>
-        </w:rPr>
-        <w:t xml:space="preserve">  </w:t>
-      </w:r>
-      <w:r>
-        <w:rPr>
-          <w:lang w:val="en-CA"/>
-        </w:rPr>
-        <w:t xml:space="preserve">The size of groups formed was primarily affected by the group carrying capacity, 1/c, with 63.3% of the variation attributable to C (table x.)  </w:t>
-      </w:r>
-      <w:r>
-        <w:rPr>
-          <w:lang w:val="en-CA"/>
-        </w:rPr>
-        <w:t xml:space="preserve">It must be noted that the size of groups that form is not due to direct evolution/selection on the size of groups, but due to the evolution of kin preference which in turn affects </w:t>
-      </w:r>
-      <w:r>
-        <w:rPr>
-          <w:lang w:val="en-CA"/>
-        </w:rPr>
-        <w:t xml:space="preserve">However </w:t>
-      </w:r>
-      <w:r>
-        <w:rPr>
-          <w:lang w:val="en-CA"/>
-        </w:rPr>
-        <w:t xml:space="preserve">the </w:t>
-      </w:r>
-      <w:r>
-        <w:rPr>
-          <w:lang w:val="en-CA"/>
-        </w:rPr>
-        <w:t xml:space="preserve">intrinsic rate of growth, R, had an effect. When the group carrying capacity was high, (c=0.02) the larger the intrinsic rate of growth, R, the larger the average </w:t>
-      </w:r>
-      <w:r>
-        <w:rPr>
-          <w:lang w:val="en-CA"/>
-        </w:rPr>
-        <w:t xml:space="preserve">size of the </w:t>
-      </w:r>
-      <w:r>
-        <w:rPr>
-          <w:lang w:val="en-CA"/>
-        </w:rPr>
-        <w:t>group</w:t>
-      </w:r>
-      <w:r>
-        <w:rPr>
-          <w:lang w:val="en-CA"/>
-        </w:rPr>
-        <w:t>s</w:t>
-      </w:r>
-      <w:r>
-        <w:rPr>
-          <w:lang w:val="en-CA"/>
-        </w:rPr>
-        <w:t xml:space="preserve"> </w:t>
-      </w:r>
-      <w:r>
-        <w:rPr>
-          <w:lang w:val="en-CA"/>
-        </w:rPr>
-        <w:t xml:space="preserve">that </w:t>
-      </w:r>
-      <w:r>
-        <w:rPr>
-          <w:lang w:val="en-CA"/>
-        </w:rPr>
-        <w:t>formed</w:t>
-      </w:r>
-      <w:r>
-        <w:rPr>
-          <w:lang w:val="en-CA"/>
-        </w:rPr>
-        <w:t xml:space="preserve">. </w:t>
-      </w:r>
-      <w:commentRangeStart w:id="6"/>
-      <w:r>
-        <w:rPr>
-          <w:lang w:val="en-CA"/>
-        </w:rPr>
-        <w:t xml:space="preserve">The cost of cooperation, β, only had an effect on the group size when C and r was small (C=0.02 and R&lt;1.0), keeping groups below the stable group size (figure 1). Otherwise the average group size remained around the </w:t>
-      </w:r>
-      <w:r>
-        <w:rPr>
-          <w:lang w:val="en-CA"/>
-        </w:rPr>
-        <w:t xml:space="preserve">optimum </w:t>
-      </w:r>
-      <w:commentRangeStart w:id="7"/>
-      <w:r>
-        <w:rPr>
-          <w:lang w:val="en-CA"/>
-        </w:rPr>
-        <w:t>group size</w:t>
-      </w:r>
-      <w:commentRangeEnd w:id="7"/>
-      <w:r>
-        <w:rPr>
-          <w:rStyle w:val="CommentReference"/>
-        </w:rPr>
-        <w:commentReference w:id="7"/>
-      </w:r>
-      <w:commentRangeEnd w:id="6"/>
-      <w:r>
-        <w:rPr>
-          <w:rStyle w:val="CommentReference"/>
-        </w:rPr>
-        <w:commentReference w:id="6"/>
-      </w:r>
-    </w:p>
-    <w:p>
-      <w:pPr>
-        <w:spacing w:line="480" w:lineRule="auto"/>
-        <w:rPr>
-          <w:i/>
-          <w:lang w:val="en-CA"/>
-        </w:rPr>
-      </w:pPr>
-      <w:r>
-        <w:rPr>
-          <w:i/>
-          <w:lang w:val="en-CA"/>
-        </w:rPr>
-        <w:t>Evolution of cooperation</w:t>
-      </w:r>
-    </w:p>
-    <w:p>
-      <w:pPr>
-        <w:spacing w:line="480" w:lineRule="auto"/>
-        <w:rPr>
-          <w:lang w:val="en-CA"/>
-        </w:rPr>
-      </w:pPr>
-      <w:r>
-        <w:rPr>
-          <w:lang w:val="en-CA"/>
-        </w:rPr>
-        <w:t xml:space="preserve">Discuss the evolution of cooperation last, </w:t>
-      </w:r>
-      <w:r>
-        <w:rPr>
-          <w:lang w:val="en-CA"/>
-        </w:rPr>
-        <w:t>since it will depend partly on values attained by degree of relatedness and group size, in addition to the costs of cooperation</w:t>
-      </w:r>
-      <w:r>
-        <w:rPr>
-          <w:lang w:val="en-CA"/>
-        </w:rPr>
-        <w:t xml:space="preserve">.  </w:t>
-      </w:r>
-      <w:r>
-        <w:rPr>
-          <w:lang w:val="en-CA"/>
-        </w:rPr>
-        <w:t xml:space="preserve">The level of cooperation that evolved depended on the cost of cooperation, β, with 29.9% of the variation explained by the cost of cooperation.  36.9% of the variation was explained by interaction terms in the ANOVA model (table x).  From figure 1 it can been seen that when the group carrying capacity was small (C =0.1) average cooperation evolved to a high level regardless of the cost of cooperation or intrinsic rate of growth. However when both the group carrying capacity and the cost of cooperation is large (C=0.02 and β </w:t>
+        <w:t xml:space="preserve">cooperation evolved to a high level regardless of the cost of cooperation or intrinsic rate of growth. However when both the group carrying capacity and the cost of cooperation is large (C=0.02 and β </w:t>
       </w:r>
       <w:r>
         <w:rPr>
@@ -5141,7 +5542,6 @@
               <w:rPr>
                 <w:lang w:val="en-CA"/>
               </w:rPr>
-              <w:lastRenderedPageBreak/>
               <w:t>β</w:t>
             </w:r>
             <w:r>
@@ -5350,6 +5750,7 @@
           <w:noProof/>
           <w:lang w:eastAsia="en-GB"/>
         </w:rPr>
+        <w:lastRenderedPageBreak/>
         <w:drawing>
           <wp:inline distT="0" distB="0" distL="0" distR="0">
             <wp:extent cx="5731510" cy="5209306"/>
@@ -5412,6 +5813,99 @@
           <w:lang w:val="en-CA"/>
         </w:rPr>
       </w:pPr>
+    </w:p>
+    <w:p>
+      <w:pPr>
+        <w:rPr>
+          <w:i/>
+          <w:lang w:val="en-CA"/>
+        </w:rPr>
+      </w:pPr>
+    </w:p>
+    <w:p>
+      <w:pPr>
+        <w:rPr>
+          <w:i/>
+          <w:lang w:val="en-CA"/>
+        </w:rPr>
+      </w:pPr>
+      <w:r>
+        <w:rPr>
+          <w:i/>
+          <w:noProof/>
+          <w:lang w:eastAsia="en-GB"/>
+        </w:rPr>
+        <w:lastRenderedPageBreak/>
+        <w:drawing>
+          <wp:inline distT="0" distB="0" distL="0" distR="0">
+            <wp:extent cx="5731510" cy="2746111"/>
+            <wp:effectExtent l="19050" t="0" r="2540" b="0"/>
+            <wp:docPr id="2" name="Picture 1" descr="D:\PhD Work\SimPaperDocs\Graphs\AverageGroupSize.png"/>
+            <wp:cNvGraphicFramePr>
+              <a:graphicFrameLocks xmlns:a="http://schemas.openxmlformats.org/drawingml/2006/main" noChangeAspect="1"/>
+            </wp:cNvGraphicFramePr>
+            <a:graphic xmlns:a="http://schemas.openxmlformats.org/drawingml/2006/main">
+              <a:graphicData uri="http://schemas.openxmlformats.org/drawingml/2006/picture">
+                <pic:pic xmlns:pic="http://schemas.openxmlformats.org/drawingml/2006/picture">
+                  <pic:nvPicPr>
+                    <pic:cNvPr id="0" name="Picture 1" descr="D:\PhD Work\SimPaperDocs\Graphs\AverageGroupSize.png"/>
+                    <pic:cNvPicPr>
+                      <a:picLocks noChangeAspect="1" noChangeArrowheads="1"/>
+                    </pic:cNvPicPr>
+                  </pic:nvPicPr>
+                  <pic:blipFill>
+                    <a:blip r:embed="rId8"/>
+                    <a:srcRect/>
+                    <a:stretch>
+                      <a:fillRect/>
+                    </a:stretch>
+                  </pic:blipFill>
+                  <pic:spPr bwMode="auto">
+                    <a:xfrm>
+                      <a:off x="0" y="0"/>
+                      <a:ext cx="5731510" cy="2746111"/>
+                    </a:xfrm>
+                    <a:prstGeom prst="rect">
+                      <a:avLst/>
+                    </a:prstGeom>
+                    <a:noFill/>
+                    <a:ln w="9525">
+                      <a:noFill/>
+                      <a:miter lim="800000"/>
+                      <a:headEnd/>
+                      <a:tailEnd/>
+                    </a:ln>
+                  </pic:spPr>
+                </pic:pic>
+              </a:graphicData>
+            </a:graphic>
+          </wp:inline>
+        </w:drawing>
+      </w:r>
+    </w:p>
+    <w:p>
+      <w:pPr>
+        <w:rPr>
+          <w:i/>
+          <w:lang w:val="en-CA"/>
+        </w:rPr>
+      </w:pPr>
+    </w:p>
+    <w:p>
+      <w:pPr>
+        <w:rPr>
+          <w:i/>
+          <w:lang w:val="en-CA"/>
+        </w:rPr>
+      </w:pPr>
+    </w:p>
+    <w:p>
+      <w:pPr>
+        <w:rPr>
+          <w:i/>
+          <w:lang w:val="en-CA"/>
+        </w:rPr>
+      </w:pPr>
       <w:r>
         <w:rPr>
           <w:i/>
@@ -5490,7 +5984,6 @@
               <w:rPr>
                 <w:b/>
               </w:rPr>
-              <w:lastRenderedPageBreak/>
               <w:t>Parameter</w:t>
             </w:r>
           </w:p>
@@ -5789,7 +6282,7 @@
                     </pic:cNvPicPr>
                   </pic:nvPicPr>
                   <pic:blipFill>
-                    <a:blip r:embed="rId8" cstate="print"/>
+                    <a:blip r:embed="rId9" cstate="print"/>
                     <a:srcRect/>
                     <a:stretch>
                       <a:fillRect/>
@@ -6235,7 +6728,14 @@
         <w:rPr>
           <w:rFonts w:ascii="Calibri" w:hAnsi="Calibri" w:cs="CMR10"/>
         </w:rPr>
-        <w:t xml:space="preserve"> and can therefore give us an insight into why the composition of social groups varies across social taxa </w:t>
+        <w:t xml:space="preserve"> and can therefore give us an insight into why the composition of social groups varies </w:t>
+      </w:r>
+      <w:r>
+        <w:rPr>
+          <w:rFonts w:ascii="Calibri" w:hAnsi="Calibri" w:cs="CMR10"/>
+        </w:rPr>
+        <w:lastRenderedPageBreak/>
+        <w:t xml:space="preserve">across social taxa </w:t>
       </w:r>
       <w:r>
         <w:rPr>
@@ -6455,11 +6955,7 @@
         <w:t>EXAMPLES NEEDED</w:t>
       </w:r>
       <w:r>
-        <w:t xml:space="preserve"> Within chimpanzees Lukas et al. (2005) showed that the level of relatedness </w:t>
-      </w:r>
-      <w:r>
-        <w:lastRenderedPageBreak/>
-        <w:t xml:space="preserve">within individual groups was related to the group size. </w:t>
+        <w:t xml:space="preserve"> Within chimpanzees Lukas et al. (2005) showed that the level of relatedness within individual groups was related to the group size. </w:t>
       </w:r>
       <w:r>
         <w:t xml:space="preserve">  It must be noted that in this simulation we had represented </w:t>
@@ -6564,7 +7060,11 @@
         <w:t xml:space="preserve"> it pays for an individual to cooperate within small groups. However it becomes unfavourable to cooperate if an individual finds itself in a large group.  What ‘large’ is depends on the ecological constraints with a species and population, such as the cost of cooperation, group carrying capacity and the average cooperation level within the group</w:t>
       </w:r>
       <w:r>
-        <w:t xml:space="preserve"> an individual finds itself in</w:t>
+        <w:t xml:space="preserve"> an </w:t>
+      </w:r>
+      <w:r>
+        <w:lastRenderedPageBreak/>
+        <w:t>individual finds itself in</w:t>
       </w:r>
       <w:r>
         <w:t xml:space="preserve">. As the cost of cooperation and the group carrying capacity increases so what is considered ‘large’ also increases.  </w:t>
@@ -6636,7 +7136,6 @@
         <w:spacing w:line="480" w:lineRule="auto"/>
       </w:pPr>
       <w:r>
-        <w:lastRenderedPageBreak/>
         <w:t xml:space="preserve">Within our simulation this </w:t>
       </w:r>
       <w:r>
@@ -6822,7 +7321,11 @@
         <w:t>capacity</w:t>
       </w:r>
       <w:r>
-        <w:t xml:space="preserve"> is small or the intrinsic rate of growth is not very low</w:t>
+        <w:t xml:space="preserve"> is small or the intrinsic rate of </w:t>
+      </w:r>
+      <w:r>
+        <w:lastRenderedPageBreak/>
+        <w:t>growth is not very low</w:t>
       </w:r>
       <w:r>
         <w:t>. This is due to the fact that when there is low group carrying capacity groups are able to admit only kin, keeping the level of cooperation that evolves high</w:t>
@@ -6924,453 +7427,456 @@
         <w:t xml:space="preserve"> within the runs</w:t>
       </w:r>
       <w:r>
-        <w:t xml:space="preserve">, entry to groups becomes more restrictive and therefore group sizes </w:t>
-      </w:r>
-      <w:r>
+        <w:t xml:space="preserve">, entry to groups becomes more restrictive and therefore group sizes decreases.  </w:t>
+      </w:r>
+      <w:r>
+        <w:t xml:space="preserve">This is contrary to the averages of the runs (figure x) </w:t>
+      </w:r>
+      <w:r>
+        <w:t xml:space="preserve">when kin preference increases the </w:t>
+      </w:r>
+      <w:r>
+        <w:t xml:space="preserve">group size </w:t>
+      </w:r>
+      <w:r>
+        <w:t>also increases.</w:t>
+      </w:r>
+      <w:r>
+        <w:t xml:space="preserve"> </w:t>
+      </w:r>
+    </w:p>
+    <w:p>
+      <w:pPr>
+        <w:spacing w:line="480" w:lineRule="auto"/>
+        <w:rPr>
+          <w:rFonts w:ascii="Calibri" w:hAnsi="Calibri" w:cs="CMR10"/>
+        </w:rPr>
+      </w:pPr>
+      <w:r>
+        <w:rPr>
+          <w:rFonts w:ascii="Calibri" w:hAnsi="Calibri" w:cs="CMR10"/>
+        </w:rPr>
+        <w:t xml:space="preserve">The </w:t>
+      </w:r>
+      <w:r>
+        <w:rPr>
+          <w:rFonts w:ascii="Calibri" w:hAnsi="Calibri" w:cs="CMR10"/>
+        </w:rPr>
+        <w:t>close</w:t>
+      </w:r>
+      <w:r>
+        <w:rPr>
+          <w:rFonts w:ascii="Calibri" w:hAnsi="Calibri" w:cs="CMR10"/>
+        </w:rPr>
+        <w:t xml:space="preserve"> </w:t>
+      </w:r>
+      <w:r>
+        <w:rPr>
+          <w:rFonts w:ascii="Calibri" w:hAnsi="Calibri" w:cs="CMR10"/>
+        </w:rPr>
+        <w:t xml:space="preserve">correlation between group size and level of cooperation </w:t>
+      </w:r>
+      <w:r>
+        <w:rPr>
+          <w:rFonts w:ascii="Calibri" w:hAnsi="Calibri" w:cs="CMR10"/>
+        </w:rPr>
+        <w:t xml:space="preserve">reflects the fact that </w:t>
+      </w:r>
+      <w:r>
+        <w:rPr>
+          <w:rFonts w:ascii="Calibri" w:hAnsi="Calibri" w:cs="CMR10"/>
+        </w:rPr>
+        <w:t xml:space="preserve">optimum and </w:t>
+      </w:r>
+      <w:r>
+        <w:rPr>
+          <w:rFonts w:ascii="Calibri" w:hAnsi="Calibri" w:cs="CMR10"/>
+        </w:rPr>
+        <w:t>stable group size</w:t>
+      </w:r>
+      <w:r>
+        <w:rPr>
+          <w:rFonts w:ascii="Calibri" w:hAnsi="Calibri" w:cs="CMR10"/>
+        </w:rPr>
+        <w:t>s</w:t>
+      </w:r>
+      <w:r>
+        <w:rPr>
+          <w:rFonts w:ascii="Calibri" w:hAnsi="Calibri" w:cs="CMR10"/>
+        </w:rPr>
+        <w:t xml:space="preserve"> </w:t>
+      </w:r>
+      <w:r>
+        <w:rPr>
+          <w:rFonts w:ascii="Calibri" w:hAnsi="Calibri" w:cs="CMR10"/>
+        </w:rPr>
+        <w:t>are</w:t>
+      </w:r>
+      <w:r>
+        <w:rPr>
+          <w:rFonts w:ascii="Calibri" w:hAnsi="Calibri" w:cs="CMR10"/>
+        </w:rPr>
+        <w:t xml:space="preserve"> </w:t>
+      </w:r>
+      <w:r>
+        <w:rPr>
+          <w:rFonts w:ascii="Calibri" w:hAnsi="Calibri" w:cs="CMR10"/>
+        </w:rPr>
+        <w:t xml:space="preserve">directly proportional to the </w:t>
+      </w:r>
+      <w:r>
+        <w:rPr>
+          <w:rFonts w:ascii="Calibri" w:hAnsi="Calibri" w:cs="CMR10"/>
+        </w:rPr>
+        <w:t>average</w:t>
+      </w:r>
+      <w:r>
+        <w:rPr>
+          <w:rFonts w:ascii="Calibri" w:hAnsi="Calibri" w:cs="CMR10"/>
+          <w:i/>
+        </w:rPr>
+        <w:t xml:space="preserve"> </w:t>
+      </w:r>
+      <w:r>
+        <w:rPr>
+          <w:rFonts w:ascii="Calibri" w:hAnsi="Calibri" w:cs="CMR10"/>
+        </w:rPr>
+        <w:t>cooperative tendencies</w:t>
+      </w:r>
+      <w:r>
+        <w:rPr>
+          <w:rFonts w:ascii="Calibri" w:hAnsi="Calibri" w:cs="CMR10"/>
+        </w:rPr>
+        <w:t xml:space="preserve"> in the groups</w:t>
+      </w:r>
+      <w:r>
+        <w:rPr>
+          <w:rFonts w:ascii="Calibri" w:hAnsi="Calibri" w:cs="CMR10"/>
+        </w:rPr>
+        <w:t xml:space="preserve">, </w:t>
+      </w:r>
+      <w:commentRangeStart w:id="17"/>
+      <w:r>
+        <w:rPr>
+          <w:rFonts w:ascii="Calibri" w:hAnsi="Calibri" w:cs="CMR10"/>
+        </w:rPr>
+        <w:t>as seen in</w:t>
+      </w:r>
+      <w:r>
+        <w:rPr>
+          <w:rFonts w:ascii="Calibri" w:hAnsi="Calibri" w:cs="CMR10"/>
+        </w:rPr>
+        <w:t xml:space="preserve"> </w:t>
+      </w:r>
+      <w:proofErr w:type="spellStart"/>
+      <w:r>
+        <w:rPr>
+          <w:rFonts w:ascii="Calibri" w:hAnsi="Calibri" w:cs="CMR10"/>
+        </w:rPr>
+        <w:t>eq</w:t>
+      </w:r>
+      <w:proofErr w:type="spellEnd"/>
+      <w:r>
+        <w:rPr>
+          <w:rFonts w:ascii="Calibri" w:hAnsi="Calibri" w:cs="CMR10"/>
+        </w:rPr>
+        <w:t xml:space="preserve"> (3) in Avilés </w:t>
+      </w:r>
+      <w:r>
+        <w:rPr>
+          <w:rFonts w:ascii="Calibri" w:hAnsi="Calibri" w:cs="CMR10"/>
+        </w:rPr>
+        <w:t>(</w:t>
+      </w:r>
+      <w:r>
+        <w:rPr>
+          <w:rFonts w:ascii="Calibri" w:hAnsi="Calibri" w:cs="CMR10"/>
+        </w:rPr>
+        <w:t>1999</w:t>
+      </w:r>
+      <w:r>
+        <w:rPr>
+          <w:rFonts w:ascii="Calibri" w:hAnsi="Calibri" w:cs="CMR10"/>
+        </w:rPr>
+        <w:t>)</w:t>
+      </w:r>
+      <w:r>
+        <w:rPr>
+          <w:rFonts w:ascii="Calibri" w:hAnsi="Calibri" w:cs="CMR10"/>
+        </w:rPr>
+        <w:t xml:space="preserve">; </w:t>
+      </w:r>
+      <w:proofErr w:type="spellStart"/>
+      <w:r>
+        <w:rPr>
+          <w:rFonts w:ascii="Calibri" w:hAnsi="Calibri" w:cs="CMR10"/>
+        </w:rPr>
+        <w:t>eqs</w:t>
+      </w:r>
+      <w:proofErr w:type="spellEnd"/>
+      <w:r>
+        <w:rPr>
+          <w:rFonts w:ascii="Calibri" w:hAnsi="Calibri" w:cs="CMR10"/>
+        </w:rPr>
+        <w:t xml:space="preserve"> (4 &amp; 5) in Appendix of Avilés et al. </w:t>
+      </w:r>
+      <w:r>
+        <w:rPr>
+          <w:rFonts w:ascii="Calibri" w:hAnsi="Calibri" w:cs="CMR10"/>
+        </w:rPr>
+        <w:t>(</w:t>
+      </w:r>
+      <w:r>
+        <w:rPr>
+          <w:rFonts w:ascii="Calibri" w:hAnsi="Calibri" w:cs="CMR10"/>
+        </w:rPr>
+        <w:t>2004</w:t>
+      </w:r>
+      <w:r>
+        <w:rPr>
+          <w:rFonts w:ascii="Calibri" w:hAnsi="Calibri" w:cs="CMR10"/>
+        </w:rPr>
+        <w:t>),</w:t>
+      </w:r>
+      <w:r>
+        <w:rPr>
+          <w:rFonts w:ascii="Calibri" w:hAnsi="Calibri" w:cs="CMR10"/>
+        </w:rPr>
+        <w:t xml:space="preserve"> and Table 1 of Van Veelen et al. </w:t>
+      </w:r>
+      <w:r>
+        <w:rPr>
+          <w:rFonts w:ascii="Calibri" w:hAnsi="Calibri" w:cs="CMR10"/>
+        </w:rPr>
+        <w:t>(</w:t>
+      </w:r>
+      <w:r>
+        <w:rPr>
+          <w:rFonts w:ascii="Calibri" w:hAnsi="Calibri" w:cs="CMR10"/>
+        </w:rPr>
+        <w:t>2010)</w:t>
+      </w:r>
+      <w:r>
+        <w:rPr>
+          <w:rFonts w:ascii="Calibri" w:hAnsi="Calibri" w:cs="CMR10"/>
+        </w:rPr>
+        <w:t xml:space="preserve">.  </w:t>
+      </w:r>
+      <w:commentRangeEnd w:id="17"/>
+      <w:r>
+        <w:rPr>
+          <w:rStyle w:val="CommentReference"/>
+        </w:rPr>
+        <w:commentReference w:id="17"/>
+      </w:r>
+    </w:p>
+    <w:p>
+      <w:pPr>
+        <w:spacing w:line="480" w:lineRule="auto"/>
+        <w:rPr>
+          <w:rFonts w:ascii="Calibri" w:hAnsi="Calibri" w:cs="CMR10"/>
+        </w:rPr>
+      </w:pPr>
+      <w:r>
+        <w:rPr>
+          <w:rFonts w:ascii="Calibri" w:hAnsi="Calibri" w:cs="CMR10"/>
+        </w:rPr>
+        <w:t>The c</w:t>
+      </w:r>
+      <w:r>
+        <w:rPr>
+          <w:rFonts w:ascii="Calibri" w:hAnsi="Calibri" w:cs="CMR10"/>
+        </w:rPr>
+        <w:t>ounter</w:t>
+      </w:r>
+      <w:r>
+        <w:rPr>
+          <w:rFonts w:ascii="Calibri" w:hAnsi="Calibri" w:cs="CMR10"/>
+        </w:rPr>
+        <w:t>-</w:t>
+      </w:r>
+      <w:r>
+        <w:rPr>
+          <w:rFonts w:ascii="Calibri" w:hAnsi="Calibri" w:cs="CMR10"/>
+        </w:rPr>
+        <w:t xml:space="preserve">correlation </w:t>
+      </w:r>
+      <w:r>
+        <w:rPr>
+          <w:rFonts w:ascii="Calibri" w:hAnsi="Calibri" w:cs="CMR10"/>
+        </w:rPr>
+        <w:t>between the</w:t>
+      </w:r>
+      <w:r>
+        <w:rPr>
+          <w:rFonts w:ascii="Calibri" w:hAnsi="Calibri" w:cs="CMR10"/>
+        </w:rPr>
+        <w:t xml:space="preserve"> </w:t>
+      </w:r>
+      <w:r>
+        <w:rPr>
+          <w:rFonts w:ascii="Calibri" w:hAnsi="Calibri" w:cs="CMR10"/>
+        </w:rPr>
+        <w:t>cooperation/</w:t>
+      </w:r>
+      <w:r>
+        <w:rPr>
+          <w:rFonts w:ascii="Calibri" w:hAnsi="Calibri" w:cs="CMR10"/>
+        </w:rPr>
+        <w:t xml:space="preserve">group </w:t>
+      </w:r>
+      <w:r>
+        <w:rPr>
+          <w:rFonts w:ascii="Calibri" w:hAnsi="Calibri" w:cs="CMR10"/>
+        </w:rPr>
+        <w:t xml:space="preserve">size and </w:t>
+      </w:r>
+      <w:r>
+        <w:rPr>
+          <w:rFonts w:ascii="Calibri" w:hAnsi="Calibri" w:cs="CMR10"/>
+        </w:rPr>
+        <w:t>kin preference/</w:t>
+      </w:r>
+      <w:r>
+        <w:rPr>
+          <w:rFonts w:ascii="Calibri" w:hAnsi="Calibri" w:cs="CMR10"/>
+        </w:rPr>
+        <w:t xml:space="preserve">relatedness </w:t>
+      </w:r>
+      <w:r>
+        <w:rPr>
+          <w:rFonts w:ascii="Calibri" w:hAnsi="Calibri" w:cs="CMR10"/>
+        </w:rPr>
+        <w:t>time</w:t>
+      </w:r>
+      <w:r>
+        <w:rPr>
+          <w:rFonts w:ascii="Calibri" w:hAnsi="Calibri" w:cs="CMR10"/>
+        </w:rPr>
+        <w:t xml:space="preserve"> series </w:t>
+      </w:r>
+      <w:r>
+        <w:rPr>
+          <w:rFonts w:ascii="Calibri" w:hAnsi="Calibri" w:cs="CMR10"/>
+        </w:rPr>
+        <w:t xml:space="preserve">may </w:t>
+      </w:r>
+      <w:r>
+        <w:rPr>
+          <w:rFonts w:ascii="Calibri" w:hAnsi="Calibri" w:cs="CMR10"/>
+        </w:rPr>
+        <w:t xml:space="preserve">reflect the following series of events: </w:t>
+      </w:r>
+      <w:r>
+        <w:rPr>
+          <w:rFonts w:ascii="Calibri" w:hAnsi="Calibri" w:cs="CMR10"/>
+        </w:rPr>
+        <w:t>as kin preference, and thus degree of relatedness within groups</w:t>
+      </w:r>
+      <w:r>
+        <w:rPr>
+          <w:rFonts w:ascii="Calibri" w:hAnsi="Calibri" w:cs="CMR10"/>
+        </w:rPr>
+        <w:t>,</w:t>
+      </w:r>
+      <w:r>
+        <w:rPr>
+          <w:rFonts w:ascii="Calibri" w:hAnsi="Calibri" w:cs="CMR10"/>
+        </w:rPr>
+        <w:t xml:space="preserve"> increases, greater levels of cooperation evolve</w:t>
+      </w:r>
+      <w:r>
+        <w:rPr>
+          <w:rFonts w:ascii="Calibri" w:hAnsi="Calibri" w:cs="CMR10"/>
+        </w:rPr>
+        <w:t xml:space="preserve">, </w:t>
+      </w:r>
+      <w:r>
+        <w:rPr>
+          <w:rFonts w:ascii="Calibri" w:hAnsi="Calibri" w:cs="CMR10"/>
+        </w:rPr>
+        <w:t>albeit</w:t>
+      </w:r>
+      <w:r>
+        <w:rPr>
+          <w:rFonts w:ascii="Calibri" w:hAnsi="Calibri" w:cs="CMR10"/>
+        </w:rPr>
+        <w:t xml:space="preserve"> with a certain time lag (in the graphs, we see cooperation raising following a peak of relatedness)</w:t>
+      </w:r>
+      <w:r>
+        <w:rPr>
+          <w:rFonts w:ascii="Calibri" w:hAnsi="Calibri" w:cs="CMR10"/>
+        </w:rPr>
+        <w:t xml:space="preserve">.  Greater levels of cooperation, however, </w:t>
+      </w:r>
+      <w:proofErr w:type="spellStart"/>
+      <w:r>
+        <w:rPr>
+          <w:rFonts w:ascii="Calibri" w:hAnsi="Calibri" w:cs="CMR10"/>
+        </w:rPr>
+        <w:t>favor</w:t>
+      </w:r>
+      <w:proofErr w:type="spellEnd"/>
+      <w:r>
+        <w:rPr>
+          <w:rFonts w:ascii="Calibri" w:hAnsi="Calibri" w:cs="CMR10"/>
+        </w:rPr>
+        <w:t xml:space="preserve"> the formation of larger groups</w:t>
+      </w:r>
+      <w:r>
+        <w:rPr>
+          <w:rFonts w:ascii="Calibri" w:hAnsi="Calibri" w:cs="CMR10"/>
+        </w:rPr>
+        <w:t xml:space="preserve"> (</w:t>
+      </w:r>
+      <w:r>
+        <w:rPr>
+          <w:rFonts w:ascii="Calibri" w:hAnsi="Calibri" w:cs="CMR10"/>
+        </w:rPr>
+        <w:t>since the optimum group size is directly dependent of average cooperative tendencies, gamma/c</w:t>
+      </w:r>
+      <w:r>
+        <w:rPr>
+          <w:rFonts w:ascii="Calibri" w:hAnsi="Calibri" w:cs="CMR10"/>
+        </w:rPr>
+        <w:t>)</w:t>
+      </w:r>
+      <w:r>
+        <w:rPr>
+          <w:rFonts w:ascii="Calibri" w:hAnsi="Calibri" w:cs="CMR10"/>
+        </w:rPr>
+        <w:t>.  The formation of larger groups</w:t>
+      </w:r>
+      <w:r>
+        <w:rPr>
+          <w:rFonts w:ascii="Calibri" w:hAnsi="Calibri" w:cs="CMR10"/>
+        </w:rPr>
+        <w:t xml:space="preserve"> may </w:t>
+      </w:r>
+      <w:r>
+        <w:rPr>
+          <w:rFonts w:ascii="Calibri" w:hAnsi="Calibri" w:cs="CMR10"/>
+        </w:rPr>
+        <w:t>require</w:t>
+      </w:r>
+      <w:r>
+        <w:rPr>
+          <w:rFonts w:ascii="Calibri" w:hAnsi="Calibri" w:cs="CMR10"/>
+        </w:rPr>
+        <w:t xml:space="preserve"> less restrictive admission requirements</w:t>
+      </w:r>
+      <w:r>
+        <w:rPr>
+          <w:rFonts w:ascii="Calibri" w:hAnsi="Calibri" w:cs="CMR10"/>
+        </w:rPr>
+        <w:t xml:space="preserve">, thus causing the kin preference rules to bounce back to lower </w:t>
+      </w:r>
+      <w:r>
+        <w:rPr>
+          <w:rFonts w:ascii="Calibri" w:hAnsi="Calibri" w:cs="CMR10"/>
+        </w:rPr>
         <w:lastRenderedPageBreak/>
-        <w:t xml:space="preserve">decreases.  </w:t>
-      </w:r>
-      <w:r>
-        <w:t xml:space="preserve">This is contrary to the averages of the runs (figure x) </w:t>
-      </w:r>
-      <w:r>
-        <w:t xml:space="preserve">when kin preference increases the </w:t>
-      </w:r>
-      <w:r>
-        <w:t xml:space="preserve">group size </w:t>
-      </w:r>
-      <w:r>
-        <w:t>also increases.</w:t>
-      </w:r>
-      <w:r>
-        <w:t xml:space="preserve"> </w:t>
-      </w:r>
-    </w:p>
-    <w:p>
-      <w:pPr>
-        <w:spacing w:line="480" w:lineRule="auto"/>
-        <w:rPr>
-          <w:rFonts w:ascii="Calibri" w:hAnsi="Calibri" w:cs="CMR10"/>
-        </w:rPr>
-      </w:pPr>
-      <w:r>
-        <w:rPr>
-          <w:rFonts w:ascii="Calibri" w:hAnsi="Calibri" w:cs="CMR10"/>
-        </w:rPr>
-        <w:t xml:space="preserve">The </w:t>
-      </w:r>
-      <w:r>
-        <w:rPr>
-          <w:rFonts w:ascii="Calibri" w:hAnsi="Calibri" w:cs="CMR10"/>
-        </w:rPr>
-        <w:t>close</w:t>
-      </w:r>
-      <w:r>
-        <w:rPr>
-          <w:rFonts w:ascii="Calibri" w:hAnsi="Calibri" w:cs="CMR10"/>
-        </w:rPr>
-        <w:t xml:space="preserve"> </w:t>
-      </w:r>
-      <w:r>
-        <w:rPr>
-          <w:rFonts w:ascii="Calibri" w:hAnsi="Calibri" w:cs="CMR10"/>
-        </w:rPr>
-        <w:t xml:space="preserve">correlation between group size and level of cooperation </w:t>
-      </w:r>
-      <w:r>
-        <w:rPr>
-          <w:rFonts w:ascii="Calibri" w:hAnsi="Calibri" w:cs="CMR10"/>
-        </w:rPr>
-        <w:t xml:space="preserve">reflects the fact that </w:t>
-      </w:r>
-      <w:r>
-        <w:rPr>
-          <w:rFonts w:ascii="Calibri" w:hAnsi="Calibri" w:cs="CMR10"/>
-        </w:rPr>
-        <w:t xml:space="preserve">optimum and </w:t>
-      </w:r>
-      <w:r>
-        <w:rPr>
-          <w:rFonts w:ascii="Calibri" w:hAnsi="Calibri" w:cs="CMR10"/>
-        </w:rPr>
-        <w:t>stable group size</w:t>
-      </w:r>
-      <w:r>
-        <w:rPr>
-          <w:rFonts w:ascii="Calibri" w:hAnsi="Calibri" w:cs="CMR10"/>
-        </w:rPr>
-        <w:t>s</w:t>
-      </w:r>
-      <w:r>
-        <w:rPr>
-          <w:rFonts w:ascii="Calibri" w:hAnsi="Calibri" w:cs="CMR10"/>
-        </w:rPr>
-        <w:t xml:space="preserve"> </w:t>
-      </w:r>
-      <w:r>
-        <w:rPr>
-          <w:rFonts w:ascii="Calibri" w:hAnsi="Calibri" w:cs="CMR10"/>
-        </w:rPr>
-        <w:t>are</w:t>
-      </w:r>
-      <w:r>
-        <w:rPr>
-          <w:rFonts w:ascii="Calibri" w:hAnsi="Calibri" w:cs="CMR10"/>
-        </w:rPr>
-        <w:t xml:space="preserve"> </w:t>
-      </w:r>
-      <w:r>
-        <w:rPr>
-          <w:rFonts w:ascii="Calibri" w:hAnsi="Calibri" w:cs="CMR10"/>
-        </w:rPr>
-        <w:t xml:space="preserve">directly proportional to the </w:t>
-      </w:r>
-      <w:r>
-        <w:rPr>
-          <w:rFonts w:ascii="Calibri" w:hAnsi="Calibri" w:cs="CMR10"/>
-        </w:rPr>
-        <w:t>average</w:t>
-      </w:r>
-      <w:r>
-        <w:rPr>
-          <w:rFonts w:ascii="Calibri" w:hAnsi="Calibri" w:cs="CMR10"/>
-          <w:i/>
-        </w:rPr>
-        <w:t xml:space="preserve"> </w:t>
-      </w:r>
-      <w:r>
-        <w:rPr>
-          <w:rFonts w:ascii="Calibri" w:hAnsi="Calibri" w:cs="CMR10"/>
-        </w:rPr>
-        <w:t>cooperative tendencies</w:t>
-      </w:r>
-      <w:r>
-        <w:rPr>
-          <w:rFonts w:ascii="Calibri" w:hAnsi="Calibri" w:cs="CMR10"/>
-        </w:rPr>
-        <w:t xml:space="preserve"> in the groups</w:t>
-      </w:r>
-      <w:r>
-        <w:rPr>
-          <w:rFonts w:ascii="Calibri" w:hAnsi="Calibri" w:cs="CMR10"/>
-        </w:rPr>
-        <w:t xml:space="preserve">, </w:t>
-      </w:r>
-      <w:commentRangeStart w:id="17"/>
-      <w:r>
-        <w:rPr>
-          <w:rFonts w:ascii="Calibri" w:hAnsi="Calibri" w:cs="CMR10"/>
-        </w:rPr>
-        <w:t>as seen in</w:t>
-      </w:r>
-      <w:r>
-        <w:rPr>
-          <w:rFonts w:ascii="Calibri" w:hAnsi="Calibri" w:cs="CMR10"/>
-        </w:rPr>
-        <w:t xml:space="preserve"> </w:t>
-      </w:r>
-      <w:proofErr w:type="spellStart"/>
-      <w:r>
-        <w:rPr>
-          <w:rFonts w:ascii="Calibri" w:hAnsi="Calibri" w:cs="CMR10"/>
-        </w:rPr>
-        <w:t>eq</w:t>
-      </w:r>
-      <w:proofErr w:type="spellEnd"/>
-      <w:r>
-        <w:rPr>
-          <w:rFonts w:ascii="Calibri" w:hAnsi="Calibri" w:cs="CMR10"/>
-        </w:rPr>
-        <w:t xml:space="preserve"> (3) in Avilés </w:t>
-      </w:r>
-      <w:r>
-        <w:rPr>
-          <w:rFonts w:ascii="Calibri" w:hAnsi="Calibri" w:cs="CMR10"/>
-        </w:rPr>
-        <w:t>(</w:t>
-      </w:r>
-      <w:r>
-        <w:rPr>
-          <w:rFonts w:ascii="Calibri" w:hAnsi="Calibri" w:cs="CMR10"/>
-        </w:rPr>
-        <w:t>1999</w:t>
-      </w:r>
-      <w:r>
-        <w:rPr>
-          <w:rFonts w:ascii="Calibri" w:hAnsi="Calibri" w:cs="CMR10"/>
-        </w:rPr>
-        <w:t>)</w:t>
-      </w:r>
-      <w:r>
-        <w:rPr>
-          <w:rFonts w:ascii="Calibri" w:hAnsi="Calibri" w:cs="CMR10"/>
-        </w:rPr>
-        <w:t xml:space="preserve">; </w:t>
-      </w:r>
-      <w:proofErr w:type="spellStart"/>
-      <w:r>
-        <w:rPr>
-          <w:rFonts w:ascii="Calibri" w:hAnsi="Calibri" w:cs="CMR10"/>
-        </w:rPr>
-        <w:t>eqs</w:t>
-      </w:r>
-      <w:proofErr w:type="spellEnd"/>
-      <w:r>
-        <w:rPr>
-          <w:rFonts w:ascii="Calibri" w:hAnsi="Calibri" w:cs="CMR10"/>
-        </w:rPr>
-        <w:t xml:space="preserve"> (4 &amp; 5) in Appendix of Avilés et al. </w:t>
-      </w:r>
-      <w:r>
-        <w:rPr>
-          <w:rFonts w:ascii="Calibri" w:hAnsi="Calibri" w:cs="CMR10"/>
-        </w:rPr>
-        <w:t>(</w:t>
-      </w:r>
-      <w:r>
-        <w:rPr>
-          <w:rFonts w:ascii="Calibri" w:hAnsi="Calibri" w:cs="CMR10"/>
-        </w:rPr>
-        <w:t>2004</w:t>
-      </w:r>
-      <w:r>
-        <w:rPr>
-          <w:rFonts w:ascii="Calibri" w:hAnsi="Calibri" w:cs="CMR10"/>
-        </w:rPr>
-        <w:t>),</w:t>
-      </w:r>
-      <w:r>
-        <w:rPr>
-          <w:rFonts w:ascii="Calibri" w:hAnsi="Calibri" w:cs="CMR10"/>
-        </w:rPr>
-        <w:t xml:space="preserve"> and Table 1 of Van Veelen et al. </w:t>
-      </w:r>
-      <w:r>
-        <w:rPr>
-          <w:rFonts w:ascii="Calibri" w:hAnsi="Calibri" w:cs="CMR10"/>
-        </w:rPr>
-        <w:t>(</w:t>
-      </w:r>
-      <w:r>
-        <w:rPr>
-          <w:rFonts w:ascii="Calibri" w:hAnsi="Calibri" w:cs="CMR10"/>
-        </w:rPr>
-        <w:t>2010)</w:t>
-      </w:r>
-      <w:r>
-        <w:rPr>
-          <w:rFonts w:ascii="Calibri" w:hAnsi="Calibri" w:cs="CMR10"/>
-        </w:rPr>
-        <w:t xml:space="preserve">.  </w:t>
-      </w:r>
-      <w:commentRangeEnd w:id="17"/>
-      <w:r>
-        <w:rPr>
-          <w:rStyle w:val="CommentReference"/>
-        </w:rPr>
-        <w:commentReference w:id="17"/>
-      </w:r>
-    </w:p>
-    <w:p>
-      <w:pPr>
-        <w:spacing w:line="480" w:lineRule="auto"/>
-        <w:rPr>
-          <w:rFonts w:ascii="Calibri" w:hAnsi="Calibri" w:cs="CMR10"/>
-        </w:rPr>
-      </w:pPr>
-      <w:r>
-        <w:rPr>
-          <w:rFonts w:ascii="Calibri" w:hAnsi="Calibri" w:cs="CMR10"/>
-        </w:rPr>
-        <w:t>The c</w:t>
-      </w:r>
-      <w:r>
-        <w:rPr>
-          <w:rFonts w:ascii="Calibri" w:hAnsi="Calibri" w:cs="CMR10"/>
-        </w:rPr>
-        <w:t>ounter</w:t>
-      </w:r>
-      <w:r>
-        <w:rPr>
-          <w:rFonts w:ascii="Calibri" w:hAnsi="Calibri" w:cs="CMR10"/>
-        </w:rPr>
-        <w:t>-</w:t>
-      </w:r>
-      <w:r>
-        <w:rPr>
-          <w:rFonts w:ascii="Calibri" w:hAnsi="Calibri" w:cs="CMR10"/>
-        </w:rPr>
-        <w:t xml:space="preserve">correlation </w:t>
-      </w:r>
-      <w:r>
-        <w:rPr>
-          <w:rFonts w:ascii="Calibri" w:hAnsi="Calibri" w:cs="CMR10"/>
-        </w:rPr>
-        <w:t>between the</w:t>
-      </w:r>
-      <w:r>
-        <w:rPr>
-          <w:rFonts w:ascii="Calibri" w:hAnsi="Calibri" w:cs="CMR10"/>
-        </w:rPr>
-        <w:t xml:space="preserve"> </w:t>
-      </w:r>
-      <w:r>
-        <w:rPr>
-          <w:rFonts w:ascii="Calibri" w:hAnsi="Calibri" w:cs="CMR10"/>
-        </w:rPr>
-        <w:t>cooperation/</w:t>
-      </w:r>
-      <w:r>
-        <w:rPr>
-          <w:rFonts w:ascii="Calibri" w:hAnsi="Calibri" w:cs="CMR10"/>
-        </w:rPr>
-        <w:t xml:space="preserve">group </w:t>
-      </w:r>
-      <w:r>
-        <w:rPr>
-          <w:rFonts w:ascii="Calibri" w:hAnsi="Calibri" w:cs="CMR10"/>
-        </w:rPr>
-        <w:t xml:space="preserve">size and </w:t>
-      </w:r>
-      <w:r>
-        <w:rPr>
-          <w:rFonts w:ascii="Calibri" w:hAnsi="Calibri" w:cs="CMR10"/>
-        </w:rPr>
-        <w:t>kin preference/</w:t>
-      </w:r>
-      <w:r>
-        <w:rPr>
-          <w:rFonts w:ascii="Calibri" w:hAnsi="Calibri" w:cs="CMR10"/>
-        </w:rPr>
-        <w:t xml:space="preserve">relatedness </w:t>
-      </w:r>
-      <w:r>
-        <w:rPr>
-          <w:rFonts w:ascii="Calibri" w:hAnsi="Calibri" w:cs="CMR10"/>
-        </w:rPr>
-        <w:t>time</w:t>
-      </w:r>
-      <w:r>
-        <w:rPr>
-          <w:rFonts w:ascii="Calibri" w:hAnsi="Calibri" w:cs="CMR10"/>
-        </w:rPr>
-        <w:t xml:space="preserve"> series </w:t>
-      </w:r>
-      <w:r>
-        <w:rPr>
-          <w:rFonts w:ascii="Calibri" w:hAnsi="Calibri" w:cs="CMR10"/>
-        </w:rPr>
-        <w:t xml:space="preserve">may </w:t>
-      </w:r>
-      <w:r>
-        <w:rPr>
-          <w:rFonts w:ascii="Calibri" w:hAnsi="Calibri" w:cs="CMR10"/>
-        </w:rPr>
-        <w:t xml:space="preserve">reflect the following series of events: </w:t>
-      </w:r>
-      <w:r>
-        <w:rPr>
-          <w:rFonts w:ascii="Calibri" w:hAnsi="Calibri" w:cs="CMR10"/>
-        </w:rPr>
-        <w:t>as kin preference, and thus degree of relatedness within groups</w:t>
-      </w:r>
-      <w:r>
-        <w:rPr>
-          <w:rFonts w:ascii="Calibri" w:hAnsi="Calibri" w:cs="CMR10"/>
-        </w:rPr>
-        <w:t>,</w:t>
-      </w:r>
-      <w:r>
-        <w:rPr>
-          <w:rFonts w:ascii="Calibri" w:hAnsi="Calibri" w:cs="CMR10"/>
-        </w:rPr>
-        <w:t xml:space="preserve"> increases, greater levels of cooperation evolve</w:t>
-      </w:r>
-      <w:r>
-        <w:rPr>
-          <w:rFonts w:ascii="Calibri" w:hAnsi="Calibri" w:cs="CMR10"/>
-        </w:rPr>
-        <w:t xml:space="preserve">, </w:t>
-      </w:r>
-      <w:r>
-        <w:rPr>
-          <w:rFonts w:ascii="Calibri" w:hAnsi="Calibri" w:cs="CMR10"/>
-        </w:rPr>
-        <w:t>albeit</w:t>
-      </w:r>
-      <w:r>
-        <w:rPr>
-          <w:rFonts w:ascii="Calibri" w:hAnsi="Calibri" w:cs="CMR10"/>
-        </w:rPr>
-        <w:t xml:space="preserve"> with a certain time lag (in the graphs, we see cooperation raising following a peak of relatedness)</w:t>
-      </w:r>
-      <w:r>
-        <w:rPr>
-          <w:rFonts w:ascii="Calibri" w:hAnsi="Calibri" w:cs="CMR10"/>
-        </w:rPr>
-        <w:t xml:space="preserve">.  Greater levels of cooperation, however, </w:t>
-      </w:r>
-      <w:proofErr w:type="spellStart"/>
-      <w:r>
-        <w:rPr>
-          <w:rFonts w:ascii="Calibri" w:hAnsi="Calibri" w:cs="CMR10"/>
-        </w:rPr>
-        <w:t>favor</w:t>
-      </w:r>
-      <w:proofErr w:type="spellEnd"/>
-      <w:r>
-        <w:rPr>
-          <w:rFonts w:ascii="Calibri" w:hAnsi="Calibri" w:cs="CMR10"/>
-        </w:rPr>
-        <w:t xml:space="preserve"> the formation of larger groups</w:t>
-      </w:r>
-      <w:r>
-        <w:rPr>
-          <w:rFonts w:ascii="Calibri" w:hAnsi="Calibri" w:cs="CMR10"/>
-        </w:rPr>
-        <w:t xml:space="preserve"> (</w:t>
-      </w:r>
-      <w:r>
-        <w:rPr>
-          <w:rFonts w:ascii="Calibri" w:hAnsi="Calibri" w:cs="CMR10"/>
-        </w:rPr>
-        <w:t>since the optimum group size is directly dependent of average cooperative tendencies, gamma/c</w:t>
-      </w:r>
-      <w:r>
-        <w:rPr>
-          <w:rFonts w:ascii="Calibri" w:hAnsi="Calibri" w:cs="CMR10"/>
-        </w:rPr>
-        <w:t>)</w:t>
-      </w:r>
-      <w:r>
-        <w:rPr>
-          <w:rFonts w:ascii="Calibri" w:hAnsi="Calibri" w:cs="CMR10"/>
-        </w:rPr>
-        <w:t>.  The formation of larger groups</w:t>
-      </w:r>
-      <w:r>
-        <w:rPr>
-          <w:rFonts w:ascii="Calibri" w:hAnsi="Calibri" w:cs="CMR10"/>
-        </w:rPr>
-        <w:t xml:space="preserve"> may </w:t>
-      </w:r>
-      <w:r>
-        <w:rPr>
-          <w:rFonts w:ascii="Calibri" w:hAnsi="Calibri" w:cs="CMR10"/>
-        </w:rPr>
-        <w:t>require</w:t>
-      </w:r>
-      <w:r>
-        <w:rPr>
-          <w:rFonts w:ascii="Calibri" w:hAnsi="Calibri" w:cs="CMR10"/>
-        </w:rPr>
-        <w:t xml:space="preserve"> less restrictive admission requirements</w:t>
-      </w:r>
-      <w:r>
-        <w:rPr>
-          <w:rFonts w:ascii="Calibri" w:hAnsi="Calibri" w:cs="CMR10"/>
-        </w:rPr>
-        <w:t>, thus causing the kin preference rules to bounce back to lower levels</w:t>
+        <w:t>levels</w:t>
       </w:r>
       <w:r>
         <w:rPr>
@@ -7591,7 +8097,7 @@
       </w:pPr>
     </w:p>
   </w:comment>
-  <w:comment w:id="4" w:author="Julian Garcia" w:date="2012-12-17T15:27:00Z" w:initials="JG">
+  <w:comment w:id="4" w:author="Ruth" w:date="2013-02-01T10:17:00Z" w:initials="R">
     <w:p>
       <w:pPr>
         <w:pStyle w:val="CommentText"/>
@@ -7603,11 +8109,11 @@
         <w:annotationRef/>
       </w:r>
       <w:r>
-        <w:t>I am not sure if it is clear that relatedness is computed by pedigree, and that we keep track of ancestors up to grandparents for every individual….</w:t>
+        <w:t>Is this significant or important?</w:t>
       </w:r>
     </w:p>
   </w:comment>
-  <w:comment w:id="5" w:author="Ruth" w:date="2013-01-15T17:52:00Z" w:initials="R">
+  <w:comment w:id="5" w:author="Ruth" w:date="2013-02-01T11:30:00Z" w:initials="R">
     <w:p>
       <w:pPr>
         <w:pStyle w:val="CommentText"/>
@@ -7619,7 +8125,7 @@
         <w:annotationRef/>
       </w:r>
       <w:r>
-        <w:t>What exactly does this 0.9 mean?</w:t>
+        <w:t>Really it is average group size faced by an average individual</w:t>
       </w:r>
     </w:p>
   </w:comment>

</xml_diff>

<commit_message>
small changes 4th feb
</commit_message>
<xml_diff>
--- a/SimPaperDocs/Aviles et al KinPreEvol.docx
+++ b/SimPaperDocs/Aviles et al KinPreEvol.docx
@@ -4242,13 +4242,31 @@
         <w:rPr>
           <w:lang w:val="en-CA"/>
         </w:rPr>
-        <w:t xml:space="preserve"> is reached (figure graphs). Obviously, as the individual levels of kin preference increases so does the degree of relatedness within groups.  From table y it can be seen </w:t>
-      </w:r>
-      <w:r>
-        <w:rPr>
-          <w:lang w:val="en-CA"/>
-        </w:rPr>
-        <w:t xml:space="preserve">that </w:t>
+        <w:t xml:space="preserve"> is reached (figure graphs). </w:t>
+      </w:r>
+      <w:r>
+        <w:rPr>
+          <w:lang w:val="en-CA"/>
+        </w:rPr>
+        <w:t>As</w:t>
+      </w:r>
+      <w:r>
+        <w:rPr>
+          <w:lang w:val="en-CA"/>
+        </w:rPr>
+        <w:t xml:space="preserve"> the individual levels of kin preference increases so does the degree of relatedness within groups.  </w:t>
+      </w:r>
+      <w:r>
+        <w:rPr>
+          <w:lang w:val="en-CA"/>
+        </w:rPr>
+        <w:t>Therefore</w:t>
+      </w:r>
+      <w:r>
+        <w:rPr>
+          <w:lang w:val="en-CA"/>
+        </w:rPr>
+        <w:t xml:space="preserve"> </w:t>
       </w:r>
       <w:r>
         <w:rPr>
@@ -4278,14 +4296,14 @@
         <w:rPr>
           <w:lang w:val="en-CA"/>
         </w:rPr>
-        <w:t xml:space="preserve">  Cost of </w:t>
+        <w:t xml:space="preserve">  Cost of cooperation has little effect </w:t>
       </w:r>
       <w:r>
         <w:rPr>
           <w:lang w:val="en-CA"/>
         </w:rPr>
         <w:lastRenderedPageBreak/>
-        <w:t>cooperation has little effect on kin preference (r</w:t>
+        <w:t>on kin preference (r</w:t>
       </w:r>
       <w:r>
         <w:rPr>
@@ -4300,6 +4318,12 @@
         </w:rPr>
         <w:t>=2.31) unless the intrinsic rate of growth is small (figure t)</w:t>
       </w:r>
+      <w:r>
+        <w:rPr>
+          <w:lang w:val="en-CA"/>
+        </w:rPr>
+        <w:t>, in which case it reduces the level of kin preference that evolves.</w:t>
+      </w:r>
     </w:p>
     <w:p>
       <w:pPr>
@@ -4358,7 +4382,31 @@
         <w:rPr>
           <w:lang w:val="en-CA"/>
         </w:rPr>
-        <w:t xml:space="preserve">, unless the cost of cooperation is high and r low in which case low levels of cooperation do not evolve and groups remains small. </w:t>
+        <w:t>, unless the c</w:t>
+      </w:r>
+      <w:r>
+        <w:rPr>
+          <w:lang w:val="en-CA"/>
+        </w:rPr>
+        <w:t>ost of cooperation is high and the intrinsic rate of growth is</w:t>
+      </w:r>
+      <w:r>
+        <w:rPr>
+          <w:lang w:val="en-CA"/>
+        </w:rPr>
+        <w:t xml:space="preserve"> low</w:t>
+      </w:r>
+      <w:r>
+        <w:rPr>
+          <w:lang w:val="en-CA"/>
+        </w:rPr>
+        <w:t>,</w:t>
+      </w:r>
+      <w:r>
+        <w:rPr>
+          <w:lang w:val="en-CA"/>
+        </w:rPr>
+        <w:t xml:space="preserve"> in which case low levels of cooperation evolve and groups remains small. </w:t>
       </w:r>
     </w:p>
     <w:p>
@@ -4378,7 +4426,19 @@
         <w:rPr>
           <w:lang w:val="en-CA"/>
         </w:rPr>
-        <w:t xml:space="preserve"> addition to being strong affected by the carrying capacity, group size is also affect but the intrinsic rate of growth (r</w:t>
+        <w:t xml:space="preserve"> addition to being strong affected by the carrying capacity, group size is also affect</w:t>
+      </w:r>
+      <w:r>
+        <w:rPr>
+          <w:lang w:val="en-CA"/>
+        </w:rPr>
+        <w:t>ed by</w:t>
+      </w:r>
+      <w:r>
+        <w:rPr>
+          <w:lang w:val="en-CA"/>
+        </w:rPr>
+        <w:t xml:space="preserve"> the intrinsic rate of growth (r</w:t>
       </w:r>
       <w:r>
         <w:rPr>
@@ -4391,32 +4451,31 @@
         <w:rPr>
           <w:lang w:val="en-CA"/>
         </w:rPr>
-        <w:t>= 15.8), although not as much as would be intuitive.  Surprisingly, however, group size is affect</w:t>
-      </w:r>
-      <w:r>
-        <w:rPr>
-          <w:lang w:val="en-CA"/>
-        </w:rPr>
-        <w:t>ed</w:t>
-      </w:r>
-      <w:r>
-        <w:rPr>
-          <w:lang w:val="en-CA"/>
-        </w:rPr>
-        <w:t xml:space="preserve"> little by the cost of cooperation (r</w:t>
-      </w:r>
-      <w:r>
-        <w:rPr>
-          <w:vertAlign w:val="superscript"/>
-          <w:lang w:val="en-CA"/>
-        </w:rPr>
-        <w:t>2</w:t>
-      </w:r>
-      <w:r>
-        <w:rPr>
-          <w:lang w:val="en-CA"/>
-        </w:rPr>
-        <w:t xml:space="preserve"> = 4.7).</w:t>
+        <w:t>= 15.8), although</w:t>
+      </w:r>
+      <w:r>
+        <w:rPr>
+          <w:lang w:val="en-CA"/>
+        </w:rPr>
+        <w:t xml:space="preserve"> this is not a much of an effect as mu</w:t>
+      </w:r>
+      <w:r>
+        <w:rPr>
+          <w:lang w:val="en-CA"/>
+        </w:rPr>
+        <w:t>ch as would be intuitive.  Surprisingly, however, group size is affected little by the cost of cooperation</w:t>
+      </w:r>
+      <w:r>
+        <w:rPr>
+          <w:lang w:val="en-CA"/>
+        </w:rPr>
+        <w:t xml:space="preserve"> with only 4.7% of the variation in group size being explained by cost of cooperation (table y)</w:t>
+      </w:r>
+      <w:r>
+        <w:rPr>
+          <w:lang w:val="en-CA"/>
+        </w:rPr>
+        <w:t>.</w:t>
       </w:r>
     </w:p>
     <w:p>
@@ -4430,7 +4489,55 @@
         <w:rPr>
           <w:lang w:val="en-CA"/>
         </w:rPr>
-        <w:t>It must be noted that the size of groups that form is not due to direct evolution/selection on the size of groups, but due</w:t>
+        <w:t>It must be noted</w:t>
+      </w:r>
+      <w:r>
+        <w:rPr>
+          <w:lang w:val="en-CA"/>
+        </w:rPr>
+        <w:t>, however,</w:t>
+      </w:r>
+      <w:r>
+        <w:rPr>
+          <w:lang w:val="en-CA"/>
+        </w:rPr>
+        <w:t xml:space="preserve"> that the size of groups that for</w:t>
+      </w:r>
+      <w:r>
+        <w:rPr>
+          <w:lang w:val="en-CA"/>
+        </w:rPr>
+        <w:t xml:space="preserve">m is not due to direct evolution or </w:t>
+      </w:r>
+      <w:r>
+        <w:rPr>
+          <w:lang w:val="en-CA"/>
+        </w:rPr>
+        <w:t xml:space="preserve">selection on the size of groups, </w:t>
+      </w:r>
+      <w:r>
+        <w:rPr>
+          <w:lang w:val="en-CA"/>
+        </w:rPr>
+        <w:t xml:space="preserve"> </w:t>
+      </w:r>
+      <w:r>
+        <w:rPr>
+          <w:lang w:val="en-CA"/>
+        </w:rPr>
+        <w:t>but</w:t>
+      </w:r>
+      <w:r>
+        <w:rPr>
+          <w:lang w:val="en-CA"/>
+        </w:rPr>
+        <w:t xml:space="preserve"> rather it is</w:t>
+      </w:r>
+      <w:r>
+        <w:rPr>
+          <w:lang w:val="en-CA"/>
+        </w:rPr>
+        <w:t xml:space="preserve"> due</w:t>
       </w:r>
       <w:r>
         <w:rPr>
@@ -4448,7 +4555,19 @@
         <w:rPr>
           <w:lang w:val="en-CA"/>
         </w:rPr>
-        <w:t>the admission function and how the</w:t>
+        <w:t>the</w:t>
+      </w:r>
+      <w:r>
+        <w:rPr>
+          <w:lang w:val="en-CA"/>
+        </w:rPr>
+        <w:t xml:space="preserve"> group admission function </w:t>
+      </w:r>
+      <w:r>
+        <w:rPr>
+          <w:lang w:val="en-CA"/>
+        </w:rPr>
+        <w:t>and how the</w:t>
       </w:r>
       <w:r>
         <w:rPr>
@@ -4466,59 +4585,25 @@
         <w:rPr>
           <w:lang w:val="en-CA"/>
         </w:rPr>
-        <w:t xml:space="preserve"> as the system </w:t>
-      </w:r>
-      <w:proofErr w:type="gramStart"/>
-      <w:r>
-        <w:rPr>
-          <w:lang w:val="en-CA"/>
-        </w:rPr>
-        <w:t xml:space="preserve">evolves </w:t>
-      </w:r>
-      <w:r>
-        <w:rPr>
-          <w:lang w:val="en-CA"/>
-        </w:rPr>
-        <w:t>.</w:t>
-      </w:r>
-      <w:proofErr w:type="gramEnd"/>
-      <w:r>
-        <w:rPr>
-          <w:lang w:val="en-CA"/>
-        </w:rPr>
-        <w:t xml:space="preserve"> </w:t>
-      </w:r>
-      <w:r>
-        <w:rPr>
-          <w:lang w:val="en-CA"/>
-        </w:rPr>
-        <w:t xml:space="preserve">The group admission function (equation 2) </w:t>
-      </w:r>
-      <w:proofErr w:type="gramStart"/>
-      <w:r>
-        <w:rPr>
-          <w:lang w:val="en-CA"/>
-        </w:rPr>
-        <w:t>depends</w:t>
-      </w:r>
-      <w:proofErr w:type="gramEnd"/>
-      <w:r>
-        <w:rPr>
-          <w:lang w:val="en-CA"/>
-        </w:rPr>
-        <w:t xml:space="preserve"> not only the optimum</w:t>
-      </w:r>
-      <w:r>
-        <w:rPr>
-          <w:lang w:val="en-CA"/>
-        </w:rPr>
-        <w:t xml:space="preserve"> and stable</w:t>
-      </w:r>
-      <w:r>
-        <w:rPr>
-          <w:lang w:val="en-CA"/>
-        </w:rPr>
-        <w:t xml:space="preserve"> group size but also on the levels of kin preference and relatedness.</w:t>
+        <w:t xml:space="preserve"> as the system evolves </w:t>
+      </w:r>
+      <w:r>
+        <w:rPr>
+          <w:lang w:val="en-CA"/>
+        </w:rPr>
+        <w:t xml:space="preserve">. The group admission function (equation 2) depends </w:t>
+      </w:r>
+      <w:r>
+        <w:rPr>
+          <w:lang w:val="en-CA"/>
+        </w:rPr>
+        <w:t xml:space="preserve">on optimum and stable group size, as well as the </w:t>
+      </w:r>
+      <w:r>
+        <w:rPr>
+          <w:lang w:val="en-CA"/>
+        </w:rPr>
+        <w:t>levels of kin preference and relatedness.</w:t>
       </w:r>
       <w:r>
         <w:rPr>
@@ -4928,6 +5013,13 @@
         </w:rPr>
         <w:t>in the system.</w:t>
       </w:r>
+      <w:r>
+        <w:rPr>
+          <w:rFonts w:eastAsiaTheme="minorEastAsia"/>
+          <w:lang w:val="en-CA"/>
+        </w:rPr>
+        <w:t xml:space="preserve"> So the optimum group size depends on the group carrying capacity and the average cooperative tendencies within groups.</w:t>
+      </w:r>
     </w:p>
     <w:p>
       <w:pPr>
@@ -4978,7 +5070,7 @@
           <w:rFonts w:eastAsiaTheme="minorEastAsia"/>
           <w:lang w:val="en-CA"/>
         </w:rPr>
-        <w:t xml:space="preserve">. </w:t>
+        <w:t xml:space="preserve">, so the optimum group size must have a fairly large effect </w:t>
       </w:r>
     </w:p>
     <w:p>
@@ -5010,7 +5102,6 @@
         <w:rPr>
           <w:lang w:val="en-CA"/>
         </w:rPr>
-        <w:lastRenderedPageBreak/>
         <w:t xml:space="preserve">The </w:t>
       </w:r>
       <w:proofErr w:type="gramStart"/>
@@ -5025,43 +5116,82 @@
         <w:rPr>
           <w:lang w:val="en-CA"/>
         </w:rPr>
-        <w:t xml:space="preserve"> of cooperation that evolves is relatively invariant, in most cases it evolves to a high level</w:t>
+        <w:t xml:space="preserve"> of cooperation that evolves is relatively invariant, in most cases </w:t>
+      </w:r>
+      <w:r>
+        <w:rPr>
+          <w:lang w:val="en-CA"/>
+        </w:rPr>
+        <w:t>evolving close to 1</w:t>
+      </w:r>
+      <w:r>
+        <w:rPr>
+          <w:lang w:val="en-CA"/>
+        </w:rPr>
+        <w:t xml:space="preserve">.  </w:t>
+      </w:r>
+      <w:r>
+        <w:rPr>
+          <w:lang w:val="en-CA"/>
+        </w:rPr>
+        <w:t xml:space="preserve">Interestingly, the cost of cooperation </w:t>
+      </w:r>
+      <w:r>
+        <w:rPr>
+          <w:lang w:val="en-CA"/>
+        </w:rPr>
+        <w:t>does not have a large</w:t>
+      </w:r>
+      <w:r>
+        <w:t xml:space="preserve"> effect on the level of cooperation that evolves within the system (r</w:t>
+      </w:r>
+      <w:r>
+        <w:rPr>
+          <w:vertAlign w:val="superscript"/>
+        </w:rPr>
+        <w:t>2</w:t>
+      </w:r>
+      <w:r>
+        <w:t>= 29.9) and affects the other parameters very little</w:t>
+      </w:r>
+      <w:r>
+        <w:t xml:space="preserve"> (table x)</w:t>
+      </w:r>
+      <w:r>
+        <w:t xml:space="preserve">, except </w:t>
+      </w:r>
+      <w:r>
+        <w:rPr>
+          <w:lang w:val="en-CA"/>
+        </w:rPr>
+        <w:t xml:space="preserve">when both </w:t>
+      </w:r>
+      <w:r>
+        <w:rPr>
+          <w:lang w:val="en-CA"/>
+        </w:rPr>
+        <w:t>the intrinsic rate of growth</w:t>
+      </w:r>
+      <w:r>
+        <w:rPr>
+          <w:lang w:val="en-CA"/>
+        </w:rPr>
+        <w:t xml:space="preserve"> is small (&lt; 1.0) and the group carrying capacity, 1/c, is large (C=0.02) (figure 1)</w:t>
+      </w:r>
+      <w:r>
+        <w:rPr>
+          <w:lang w:val="en-CA"/>
+        </w:rPr>
+        <w:t>. In this case</w:t>
+      </w:r>
+      <w:r>
+        <w:rPr>
+          <w:lang w:val="en-CA"/>
+        </w:rPr>
+        <w:t xml:space="preserve"> increasing the cost of cooperation lowers the average level of cooperation and therefore also lowers the size of groups that emerge.</w:t>
       </w:r>
       <w:bookmarkStart w:id="7" w:name="_GoBack"/>
       <w:bookmarkEnd w:id="7"/>
-      <w:r>
-        <w:rPr>
-          <w:lang w:val="en-CA"/>
-        </w:rPr>
-        <w:t xml:space="preserve">.  </w:t>
-      </w:r>
-      <w:r>
-        <w:rPr>
-          <w:lang w:val="en-CA"/>
-        </w:rPr>
-        <w:t xml:space="preserve">Interestingly, the cost of cooperation only has an </w:t>
-      </w:r>
-      <w:r>
-        <w:t>appreciable</w:t>
-      </w:r>
-      <w:r>
-        <w:t xml:space="preserve"> effect on the level of cooperation that evolves within the system (r</w:t>
-      </w:r>
-      <w:r>
-        <w:rPr>
-          <w:vertAlign w:val="superscript"/>
-        </w:rPr>
-        <w:t>2</w:t>
-      </w:r>
-      <w:r>
-        <w:t xml:space="preserve">= 29.9) and affects the other parameters very little, except </w:t>
-      </w:r>
-      <w:r>
-        <w:rPr>
-          <w:lang w:val="en-CA"/>
-        </w:rPr>
-        <w:t>when both R is small (&lt; 1.0) and the group carrying capacity, 1/c, is large (C=0.02) (figure 1) when lower group sizes and cooperation levels emerge when the cost of cooperation is high.</w:t>
-      </w:r>
     </w:p>
     <w:p>
       <w:pPr>

</xml_diff>

<commit_message>
Nearly finished 1st draft! Yay!
</commit_message>
<xml_diff>
--- a/SimPaperDocs/Aviles et al KinPreEvol.docx
+++ b/SimPaperDocs/Aviles et al KinPreEvol.docx
@@ -4700,30 +4700,65 @@
         <w:rPr>
           <w:lang w:val="en-CA"/>
         </w:rPr>
-        <w:t>levels of kin preference and relatedness.</w:t>
-      </w:r>
-      <w:r>
-        <w:rPr>
-          <w:lang w:val="en-CA"/>
-        </w:rPr>
-        <w:t xml:space="preserve"> </w:t>
-      </w:r>
-      <w:r>
-        <w:rPr>
-          <w:lang w:val="en-CA"/>
-        </w:rPr>
-        <w:t xml:space="preserve">Using equation (1) </w:t>
-      </w:r>
-      <w:r>
-        <w:rPr>
+        <w:t>levels of</w:t>
+      </w:r>
+      <w:r>
+        <w:rPr>
+          <w:lang w:val="en-CA"/>
+        </w:rPr>
+        <w:t xml:space="preserve"> kin preference and </w:t>
+      </w:r>
+      <w:r>
+        <w:rPr>
+          <w:lang w:val="en-CA"/>
+        </w:rPr>
+        <w:t>relatedness</w:t>
+      </w:r>
+      <w:r>
+        <w:rPr>
+          <w:lang w:val="en-CA"/>
+        </w:rPr>
+        <w:t>.</w:t>
+      </w:r>
+      <w:r>
+        <w:rPr>
+          <w:rFonts w:eastAsiaTheme="minorEastAsia"/>
+          <w:lang w:val="en-CA"/>
+        </w:rPr>
+        <w:t xml:space="preserve">  From figure 3 </w:t>
+      </w:r>
+      <w:r>
+        <w:rPr>
+          <w:rFonts w:eastAsiaTheme="minorEastAsia"/>
           <w:lang w:val="en-CA"/>
         </w:rPr>
         <w:lastRenderedPageBreak/>
-        <w:t xml:space="preserve">van </w:t>
+        <w:t xml:space="preserve">bottom panel, it can be seen that the average group size oscillates around the optimum group size. It never gets near the stable group size with the average group size around 6 orders of magnitude smaller than the stable group </w:t>
       </w:r>
       <w:proofErr w:type="spellStart"/>
       <w:r>
         <w:rPr>
+          <w:rFonts w:eastAsiaTheme="minorEastAsia"/>
+          <w:lang w:val="en-CA"/>
+        </w:rPr>
+        <w:t>size.</w:t>
+      </w:r>
+      <w:r>
+        <w:rPr>
+          <w:lang w:val="en-CA"/>
+        </w:rPr>
+        <w:t>Using</w:t>
+      </w:r>
+      <w:proofErr w:type="spellEnd"/>
+      <w:r>
+        <w:rPr>
+          <w:lang w:val="en-CA"/>
+        </w:rPr>
+        <w:t xml:space="preserve"> equation (1) van </w:t>
+      </w:r>
+      <w:proofErr w:type="spellStart"/>
+      <w:r>
+        <w:rPr>
           <w:lang w:val="en-CA"/>
         </w:rPr>
         <w:t>Veelen</w:t>
@@ -4733,27 +4768,14 @@
         <w:rPr>
           <w:lang w:val="en-CA"/>
         </w:rPr>
-        <w:t xml:space="preserve"> et al (2010) calculated the equilibrium values for</w:t>
-      </w:r>
-      <w:commentRangeStart w:id="4"/>
-      <w:r>
-        <w:rPr>
-          <w:lang w:val="en-CA"/>
-        </w:rPr>
-        <w:t xml:space="preserve"> group size</w:t>
-      </w:r>
-      <w:commentRangeEnd w:id="4"/>
-      <w:r>
-        <w:rPr>
-          <w:rStyle w:val="CommentReference"/>
-        </w:rPr>
-        <w:commentReference w:id="4"/>
-      </w:r>
-      <w:r>
-        <w:rPr>
-          <w:lang w:val="en-CA"/>
-        </w:rPr>
-        <w:t xml:space="preserve"> as </w:t>
+        <w:t xml:space="preserve"> et al (2010) calculated the equilibrium values for group size </w:t>
+      </w:r>
+      <w:proofErr w:type="gramStart"/>
+      <w:r>
+        <w:rPr>
+          <w:lang w:val="en-CA"/>
+        </w:rPr>
+        <w:t xml:space="preserve">as </w:t>
       </w:r>
       <m:oMath>
         <m:sSub>
@@ -4767,6 +4789,7 @@
             </m:ctrlPr>
           </m:sSubPr>
           <m:e>
+            <w:proofErr w:type="gramEnd"/>
             <m:r>
               <w:rPr>
                 <w:rFonts w:ascii="Cambria Math" w:hAnsi="Cambria Math"/>
@@ -4846,10 +4869,9 @@
       <w:r>
         <w:rPr>
           <w:rFonts w:eastAsiaTheme="minorEastAsia"/>
-          <w:strike/>
-          <w:lang w:val="en-CA"/>
-        </w:rPr>
-        <w:t xml:space="preserve">and the equilibrium level of cooperation </w:t>
+          <w:lang w:val="en-CA"/>
+        </w:rPr>
+        <w:t xml:space="preserve">. </w:t>
       </w:r>
       <w:proofErr w:type="gramStart"/>
       <w:r>
@@ -4858,9 +4880,17 @@
           <w:strike/>
           <w:lang w:val="en-CA"/>
         </w:rPr>
-        <w:t xml:space="preserve">as </w:t>
+        <w:t>and</w:t>
       </w:r>
       <w:proofErr w:type="gramEnd"/>
+      <w:r>
+        <w:rPr>
+          <w:rFonts w:eastAsiaTheme="minorEastAsia"/>
+          <w:strike/>
+          <w:lang w:val="en-CA"/>
+        </w:rPr>
+        <w:t xml:space="preserve"> the equilibrium level of cooperation as </w:t>
+      </w:r>
       <m:oMath>
         <m:r>
           <w:rPr>
@@ -4937,239 +4967,6 @@
           <w:lang w:val="en-CA"/>
         </w:rPr>
         <w:t xml:space="preserve">. </w:t>
-      </w:r>
-      <w:commentRangeStart w:id="5"/>
-      <w:r>
-        <w:rPr>
-          <w:rFonts w:eastAsiaTheme="minorEastAsia"/>
-          <w:strike/>
-          <w:lang w:val="en-CA"/>
-        </w:rPr>
-        <w:t xml:space="preserve">The stable group size the point at which individuals within the group exactly replace themselves and is calculates by setting </w:t>
-      </w:r>
-      <w:proofErr w:type="gramStart"/>
-      <w:r>
-        <w:rPr>
-          <w:rFonts w:eastAsiaTheme="minorEastAsia"/>
-          <w:strike/>
-          <w:lang w:val="en-CA"/>
-        </w:rPr>
-        <w:t>f(</w:t>
-      </w:r>
-      <w:proofErr w:type="gramEnd"/>
-      <w:r>
-        <w:rPr>
-          <w:rFonts w:eastAsiaTheme="minorEastAsia"/>
-          <w:strike/>
-          <w:lang w:val="en-CA"/>
-        </w:rPr>
-        <w:t xml:space="preserve">n) = 1 which gives </w:t>
-      </w:r>
-      <m:oMath>
-        <m:r>
-          <w:rPr>
-            <w:rFonts w:ascii="Cambria Math" w:eastAsiaTheme="minorEastAsia" w:hAnsi="Cambria Math"/>
-            <w:strike/>
-            <w:lang w:val="en-CA"/>
-          </w:rPr>
-          <m:t>r=c</m:t>
-        </m:r>
-        <m:sSup>
-          <m:sSupPr>
-            <m:ctrlPr>
-              <w:rPr>
-                <w:rFonts w:ascii="Cambria Math" w:eastAsiaTheme="minorEastAsia" w:hAnsi="Cambria Math"/>
-                <w:i/>
-                <w:strike/>
-                <w:lang w:val="en-CA"/>
-              </w:rPr>
-            </m:ctrlPr>
-          </m:sSupPr>
-          <m:e>
-            <m:r>
-              <w:rPr>
-                <w:rFonts w:ascii="Cambria Math" w:eastAsiaTheme="minorEastAsia" w:hAnsi="Cambria Math"/>
-                <w:strike/>
-                <w:lang w:val="en-CA"/>
-              </w:rPr>
-              <m:t>n</m:t>
-            </m:r>
-          </m:e>
-          <m:sup>
-            <m:r>
-              <w:rPr>
-                <w:rFonts w:ascii="Cambria Math" w:eastAsiaTheme="minorEastAsia" w:hAnsi="Cambria Math"/>
-                <w:strike/>
-                <w:lang w:val="en-CA"/>
-              </w:rPr>
-              <m:t>*</m:t>
-            </m:r>
-          </m:sup>
-        </m:sSup>
-        <m:r>
-          <w:rPr>
-            <w:rFonts w:ascii="Cambria Math" w:eastAsiaTheme="minorEastAsia" w:hAnsi="Cambria Math"/>
-            <w:strike/>
-            <w:lang w:val="en-CA"/>
-          </w:rPr>
-          <m:t>+γ</m:t>
-        </m:r>
-        <m:func>
-          <m:funcPr>
-            <m:ctrlPr>
-              <w:rPr>
-                <w:rFonts w:ascii="Cambria Math" w:eastAsiaTheme="minorEastAsia" w:hAnsi="Cambria Math"/>
-                <w:i/>
-                <w:strike/>
-                <w:lang w:val="en-CA"/>
-              </w:rPr>
-            </m:ctrlPr>
-          </m:funcPr>
-          <m:fName>
-            <m:r>
-              <m:rPr>
-                <m:sty m:val="p"/>
-              </m:rPr>
-              <w:rPr>
-                <w:rFonts w:ascii="Cambria Math" w:eastAsiaTheme="minorEastAsia" w:hAnsi="Cambria Math"/>
-                <w:strike/>
-                <w:lang w:val="en-CA"/>
-              </w:rPr>
-              <m:t>ln</m:t>
-            </m:r>
-          </m:fName>
-          <m:e>
-            <m:d>
-              <m:dPr>
-                <m:ctrlPr>
-                  <w:rPr>
-                    <w:rFonts w:ascii="Cambria Math" w:eastAsiaTheme="minorEastAsia" w:hAnsi="Cambria Math"/>
-                    <w:i/>
-                    <w:strike/>
-                    <w:lang w:val="en-CA"/>
-                  </w:rPr>
-                </m:ctrlPr>
-              </m:dPr>
-              <m:e>
-                <m:sSup>
-                  <m:sSupPr>
-                    <m:ctrlPr>
-                      <w:rPr>
-                        <w:rFonts w:ascii="Cambria Math" w:eastAsiaTheme="minorEastAsia" w:hAnsi="Cambria Math"/>
-                        <w:i/>
-                        <w:strike/>
-                        <w:lang w:val="en-CA"/>
-                      </w:rPr>
-                    </m:ctrlPr>
-                  </m:sSupPr>
-                  <m:e>
-                    <m:r>
-                      <w:rPr>
-                        <w:rFonts w:ascii="Cambria Math" w:eastAsiaTheme="minorEastAsia" w:hAnsi="Cambria Math"/>
-                        <w:strike/>
-                        <w:lang w:val="en-CA"/>
-                      </w:rPr>
-                      <m:t>n</m:t>
-                    </m:r>
-                  </m:e>
-                  <m:sup>
-                    <m:r>
-                      <w:rPr>
-                        <w:rFonts w:ascii="Cambria Math" w:eastAsiaTheme="minorEastAsia" w:hAnsi="Cambria Math"/>
-                        <w:strike/>
-                        <w:lang w:val="en-CA"/>
-                      </w:rPr>
-                      <m:t>*</m:t>
-                    </m:r>
-                  </m:sup>
-                </m:sSup>
-              </m:e>
-            </m:d>
-            <m:ctrlPr>
-              <w:rPr>
-                <w:rFonts w:ascii="Cambria Math" w:hAnsi="Cambria Math"/>
-                <w:i/>
-                <w:strike/>
-                <w:lang w:val="en-CA"/>
-              </w:rPr>
-            </m:ctrlPr>
-          </m:e>
-        </m:func>
-      </m:oMath>
-      <w:r>
-        <w:rPr>
-          <w:rFonts w:eastAsiaTheme="minorEastAsia"/>
-          <w:strike/>
-          <w:lang w:val="en-CA"/>
-        </w:rPr>
-        <w:t>.</w:t>
-      </w:r>
-      <w:commentRangeEnd w:id="5"/>
-      <w:r>
-        <w:rPr>
-          <w:rStyle w:val="CommentReference"/>
-          <w:strike/>
-        </w:rPr>
-        <w:commentReference w:id="5"/>
-      </w:r>
-      <w:r>
-        <w:rPr>
-          <w:rFonts w:eastAsiaTheme="minorEastAsia"/>
-          <w:strike/>
-          <w:lang w:val="en-CA"/>
-        </w:rPr>
-        <w:t xml:space="preserve"> ,</w:t>
-      </w:r>
-      <w:r>
-        <w:rPr>
-          <w:rFonts w:eastAsiaTheme="minorEastAsia"/>
-          <w:strike/>
-          <w:lang w:val="en-CA"/>
-        </w:rPr>
-        <w:t xml:space="preserve"> </w:t>
-      </w:r>
-      <w:r>
-        <w:rPr>
-          <w:rFonts w:eastAsiaTheme="minorEastAsia"/>
-          <w:lang w:val="en-CA"/>
-        </w:rPr>
-        <w:t xml:space="preserve"> so it can be seen that the optimum group size is affect by the group carrying capacity and the average levels of cooperation </w:t>
-      </w:r>
-      <w:r>
-        <w:rPr>
-          <w:rFonts w:eastAsiaTheme="minorEastAsia"/>
-          <w:lang w:val="en-CA"/>
-        </w:rPr>
-        <w:t>tendency of individuals.  From figure 3, bottom panel, it can be seen that the average group size oscillates around the optimum group size. It never gets near the stable group size</w:t>
-      </w:r>
-      <w:r>
-        <w:rPr>
-          <w:rFonts w:eastAsiaTheme="minorEastAsia"/>
-          <w:lang w:val="en-CA"/>
-        </w:rPr>
-        <w:t xml:space="preserve"> with the average group size around 6 orders of magnitude smaller than the </w:t>
-      </w:r>
-      <w:commentRangeStart w:id="6"/>
-      <w:r>
-        <w:rPr>
-          <w:rFonts w:eastAsiaTheme="minorEastAsia"/>
-          <w:lang w:val="en-CA"/>
-        </w:rPr>
-        <w:t>stable group size</w:t>
-      </w:r>
-      <w:r>
-        <w:rPr>
-          <w:rFonts w:eastAsiaTheme="minorEastAsia"/>
-          <w:lang w:val="en-CA"/>
-        </w:rPr>
-        <w:t>.</w:t>
-      </w:r>
-      <w:commentRangeEnd w:id="6"/>
-      <w:r>
-        <w:rPr>
-          <w:rStyle w:val="CommentReference"/>
-        </w:rPr>
-        <w:commentReference w:id="6"/>
       </w:r>
     </w:p>
     <w:p>
@@ -5741,7 +5538,7 @@
           <w:lang w:val="en-CA"/>
         </w:rPr>
       </w:pPr>
-      <w:commentRangeStart w:id="7"/>
+      <w:commentRangeStart w:id="4"/>
       <w:r>
         <w:rPr>
           <w:i/>
@@ -5798,12 +5595,12 @@
           </wp:inline>
         </w:drawing>
       </w:r>
-      <w:commentRangeEnd w:id="7"/>
+      <w:commentRangeEnd w:id="4"/>
       <w:r>
         <w:rPr>
           <w:rStyle w:val="CommentReference"/>
         </w:rPr>
-        <w:commentReference w:id="7"/>
+        <w:commentReference w:id="4"/>
       </w:r>
     </w:p>
     <w:p>
@@ -6413,7 +6210,7 @@
             <w:tcW w:w="1732" w:type="dxa"/>
           </w:tcPr>
           <w:p>
-            <w:commentRangeStart w:id="8"/>
+            <w:commentRangeStart w:id="5"/>
           </w:p>
         </w:tc>
         <w:tc>
@@ -6653,12 +6450,12 @@
       <w:r>
         <w:t>Table z: Cross correlations for sample time series</w:t>
       </w:r>
-      <w:commentRangeEnd w:id="8"/>
+      <w:commentRangeEnd w:id="5"/>
       <w:r>
         <w:rPr>
           <w:rStyle w:val="CommentReference"/>
         </w:rPr>
-        <w:commentReference w:id="8"/>
+        <w:commentReference w:id="5"/>
       </w:r>
     </w:p>
     <w:p>
@@ -6681,16 +6478,230 @@
       <w:pPr>
         <w:spacing w:line="480" w:lineRule="auto"/>
         <w:rPr>
-          <w:rFonts w:cs="CMR10"/>
-          <w:b/>
-        </w:rPr>
-      </w:pPr>
-      <w:r>
-        <w:rPr>
-          <w:rFonts w:cs="CMR10"/>
-          <w:b/>
-        </w:rPr>
-        <w:t>INCLUDE: importance of allowing two traits to evolve together</w:t>
+          <w:rFonts w:ascii="Calibri" w:hAnsi="Calibri" w:cs="CMR10"/>
+        </w:rPr>
+      </w:pPr>
+      <w:r>
+        <w:rPr>
+          <w:rFonts w:ascii="Calibri" w:hAnsi="Calibri" w:cs="CMR10"/>
+        </w:rPr>
+        <w:t xml:space="preserve">It has been </w:t>
+      </w:r>
+      <w:r>
+        <w:rPr>
+          <w:rFonts w:ascii="Calibri" w:hAnsi="Calibri" w:cs="CMR10"/>
+        </w:rPr>
+        <w:t xml:space="preserve">demonstrated many times that </w:t>
+      </w:r>
+      <w:r>
+        <w:rPr>
+          <w:rFonts w:ascii="Calibri" w:hAnsi="Calibri" w:cs="CMR10"/>
+        </w:rPr>
+        <w:t xml:space="preserve">the evolution of costly altruistic </w:t>
+      </w:r>
+      <w:r>
+        <w:rPr>
+          <w:rFonts w:ascii="Calibri" w:hAnsi="Calibri" w:cs="CMR10"/>
+        </w:rPr>
+        <w:t xml:space="preserve">behaviours can be facilitated if social groups </w:t>
+      </w:r>
+      <w:r>
+        <w:rPr>
+          <w:rFonts w:ascii="Calibri" w:hAnsi="Calibri" w:cs="CMR10"/>
+        </w:rPr>
+        <w:t>restrict</w:t>
+      </w:r>
+      <w:r>
+        <w:rPr>
+          <w:rFonts w:ascii="Calibri" w:hAnsi="Calibri" w:cs="CMR10"/>
+        </w:rPr>
+        <w:t xml:space="preserve"> themselves to </w:t>
+      </w:r>
+      <w:r>
+        <w:rPr>
+          <w:rFonts w:ascii="Calibri" w:hAnsi="Calibri" w:cs="CMR10"/>
+        </w:rPr>
+        <w:t xml:space="preserve">close </w:t>
+      </w:r>
+      <w:r>
+        <w:rPr>
+          <w:rFonts w:ascii="Calibri" w:hAnsi="Calibri" w:cs="CMR10"/>
+        </w:rPr>
+        <w:t xml:space="preserve">relatives </w:t>
+      </w:r>
+      <w:r>
+        <w:rPr>
+          <w:rFonts w:ascii="Calibri" w:hAnsi="Calibri" w:cs="CMR10"/>
+        </w:rPr>
+        <w:t>(ref</w:t>
+      </w:r>
+      <w:r>
+        <w:rPr>
+          <w:rFonts w:ascii="Calibri" w:hAnsi="Calibri" w:cs="CMR10"/>
+        </w:rPr>
+        <w:t>s</w:t>
+      </w:r>
+      <w:r>
+        <w:rPr>
+          <w:rFonts w:ascii="Calibri" w:hAnsi="Calibri" w:cs="CMR10"/>
+        </w:rPr>
+        <w:t xml:space="preserve"> •••</w:t>
+      </w:r>
+      <w:r>
+        <w:rPr>
+          <w:rFonts w:ascii="Calibri" w:hAnsi="Calibri" w:cs="CMR10"/>
+        </w:rPr>
+        <w:t xml:space="preserve">) </w:t>
+      </w:r>
+      <w:r>
+        <w:rPr>
+          <w:rFonts w:ascii="Calibri" w:hAnsi="Calibri" w:cs="CMR10"/>
+        </w:rPr>
+        <w:t>However, it has not often been considered that there</w:t>
+      </w:r>
+      <w:r>
+        <w:rPr>
+          <w:rFonts w:ascii="Calibri" w:hAnsi="Calibri" w:cs="CMR10"/>
+        </w:rPr>
+        <w:t xml:space="preserve"> </w:t>
+      </w:r>
+      <w:r>
+        <w:rPr>
+          <w:rFonts w:ascii="Calibri" w:hAnsi="Calibri" w:cs="CMR10"/>
+        </w:rPr>
+        <w:t>are</w:t>
+      </w:r>
+      <w:r>
+        <w:rPr>
+          <w:rFonts w:ascii="Calibri" w:hAnsi="Calibri" w:cs="CMR10"/>
+        </w:rPr>
+        <w:t xml:space="preserve"> ecological and demographic factors that</w:t>
+      </w:r>
+      <w:r>
+        <w:rPr>
+          <w:rFonts w:ascii="Calibri" w:hAnsi="Calibri" w:cs="CMR10"/>
+        </w:rPr>
+        <w:t xml:space="preserve"> can</w:t>
+      </w:r>
+      <w:r>
+        <w:rPr>
+          <w:rFonts w:ascii="Calibri" w:hAnsi="Calibri" w:cs="CMR10"/>
+        </w:rPr>
+        <w:t xml:space="preserve"> </w:t>
+      </w:r>
+      <w:r>
+        <w:rPr>
+          <w:rFonts w:ascii="Calibri" w:hAnsi="Calibri" w:cs="CMR10"/>
+        </w:rPr>
+        <w:t xml:space="preserve">Comprehending </w:t>
+      </w:r>
+      <w:r>
+        <w:rPr>
+          <w:rFonts w:ascii="Calibri" w:hAnsi="Calibri" w:cs="CMR10"/>
+        </w:rPr>
+        <w:t xml:space="preserve">under what conditions kin preference traits </w:t>
+      </w:r>
+      <w:r>
+        <w:rPr>
+          <w:rFonts w:ascii="Calibri" w:hAnsi="Calibri" w:cs="CMR10"/>
+        </w:rPr>
+        <w:t xml:space="preserve">can </w:t>
+      </w:r>
+      <w:r>
+        <w:rPr>
+          <w:rFonts w:ascii="Calibri" w:hAnsi="Calibri" w:cs="CMR10"/>
+        </w:rPr>
+        <w:t>evolve</w:t>
+      </w:r>
+      <w:r>
+        <w:rPr>
+          <w:rFonts w:ascii="Calibri" w:hAnsi="Calibri" w:cs="CMR10"/>
+        </w:rPr>
+        <w:t xml:space="preserve"> will </w:t>
+      </w:r>
+      <w:r>
+        <w:rPr>
+          <w:rFonts w:ascii="Calibri" w:hAnsi="Calibri" w:cs="CMR10"/>
+        </w:rPr>
+        <w:t>give us</w:t>
+      </w:r>
+      <w:r>
+        <w:rPr>
+          <w:rFonts w:ascii="Calibri" w:hAnsi="Calibri" w:cs="CMR10"/>
+        </w:rPr>
+        <w:t xml:space="preserve"> insight into why </w:t>
+      </w:r>
+      <w:r>
+        <w:rPr>
+          <w:rFonts w:ascii="Calibri" w:hAnsi="Calibri" w:cs="CMR10"/>
+        </w:rPr>
+        <w:t xml:space="preserve">and how </w:t>
+      </w:r>
+      <w:r>
+        <w:rPr>
+          <w:rFonts w:ascii="Calibri" w:hAnsi="Calibri" w:cs="CMR10"/>
+        </w:rPr>
+        <w:t>the</w:t>
+      </w:r>
+      <w:r>
+        <w:rPr>
+          <w:rFonts w:ascii="Calibri" w:hAnsi="Calibri" w:cs="CMR10"/>
+        </w:rPr>
+        <w:t xml:space="preserve"> evolution and therefore</w:t>
+      </w:r>
+      <w:r>
+        <w:rPr>
+          <w:rFonts w:ascii="Calibri" w:hAnsi="Calibri" w:cs="CMR10"/>
+        </w:rPr>
+        <w:t xml:space="preserve"> composition of social groups varies </w:t>
+      </w:r>
+      <w:r>
+        <w:rPr>
+          <w:rFonts w:ascii="Calibri" w:hAnsi="Calibri" w:cs="CMR10"/>
+        </w:rPr>
+        <w:t>between species and environments</w:t>
+      </w:r>
+      <w:r>
+        <w:rPr>
+          <w:rFonts w:ascii="Calibri" w:hAnsi="Calibri" w:cs="CMR10"/>
+        </w:rPr>
+        <w:t xml:space="preserve"> </w:t>
+      </w:r>
+      <w:r>
+        <w:rPr>
+          <w:rFonts w:ascii="Calibri" w:hAnsi="Calibri" w:cs="CMR10"/>
+        </w:rPr>
+        <w:fldChar w:fldCharType="begin"/>
+      </w:r>
+      <w:r>
+        <w:rPr>
+          <w:rFonts w:ascii="Calibri" w:hAnsi="Calibri" w:cs="CMR10"/>
+        </w:rPr>
+        <w:instrText xml:space="preserve"> ADDIN ZOTERO_ITEM CSL_CITATION {"citationID":"PlJ9AdnX","properties":{"formattedCitation":"(Pamilo et al. 1997; Ross 2001; Clutton-Brock 2002; Beckerman et al. 2011)","plainCitation":"(Pamilo et al. 1997; Ross 2001; Clutton-Brock 2002; Beckerman et al. 2011)"},"citationItems":[{"id":610,"uris":["http://zotero.org/users/701671/items/RKDPTZQW"],"uri":["http://zotero.org/users/701671/items/RKDPTZQW"],"itemData":{"id":610,"type":"article-journal","title":"Molecular Population Genetics of Social Insects","container-title":"Annual Review of Ecology and Systematics","page":"1-25","volume":"28","abstract":"The life of social insects centers around sedentary colonies that can include individuals belonging to different patrilines or matrilines, with a turnover of reproductives. The colony is a scene for both cooperation and conflicts, and the conceptual framework for the evolution of social life and colony organization is provided by the kin selection theory. Variable molecular markers make it possible to dissect kinship within colonies, identifying patrilines and matrilines and estimating genetic relatednesses. Such markers have been used to test hypotheses on social conflicts between queens and workers (split sex ratio hypothesis), among workers (worker policing hypothesis), and among reproductive females (skew hypothesis). The data from several species of ants, bees, and wasps indicate that workers can obtain information on the genetic heterogeneity of their colonies and use that information to manipulate reproductive decisions. The social structure of colonies and the mode of colony founding affect the population-wide dispersal of sexuals. Populations with multi-queen colonial networks have limited dispersal; females stay in their natal colonies, and mating flights can be restricted. As a result, coexisting queens tend to be related to each other, maintaining the genetic integrity of colonies, and populations become spatially differentiated to an extent that can lead even to socially driven speciation.","DOI":"10.2307/2952484","note":"ArticleType: research-article / Full publication date: 1997 / Copyright © 1997 Annual Reviews","journalAbbreviation":"Annual Review of Ecology and Systematics","author":[{"family":"Pamilo","given":"Pekka"},{"family":"Gertsch","given":"Pia"},{"family":"Thoren","given":"Peter"},{"family":"Seppa","given":"Perttu"}],"issued":{"year":1997,"month":1,"day":1},"accessed":{"year":2013,"month":1,"day":28,"season":"23:15:10"},"page-first":"1"}},{"id":612,"uris":["http://zotero.org/users/701671/items/7CTJVM7U"],"uri":["http://zotero.org/users/701671/items/7CTJVM7U"],"itemData":{"id":612,"type":"article-journal","title":"Molecular ecology of social behaviour: analyses of breeding systems and genetic structure","container-title":"Molecular ecology","page":"265-284","volume":"10","issue":"2","abstract":"Molecular genetic studies of group kin composition and local genetic structure in social organisms are becoming increasingly common. A conceptual and mathematical framework that links attributes of the breeding system to group composition and genetic structure is presented here, and recent empirical studies are reviewed in the context of this framework. Breeding system properties, including the number of breeders in a social group, their genetic relatedness, and skew in their parentage, determine group composition and the distribution of genetic variation within and between social units. This group genetic structure in turn influences the opportunities for conflict and cooperation to evolve within groups and for selection to occur among groups or clusters of groups. Thus, molecular studies of social groups provide the starting point for analyses of the selective forces involved in social evolution, as well as for analyses of other fundamental evolutionary problems related to sex allocation, reproductive skew, life history evolution, and the nature of selection in hierarchically structured populations. The framework presented here provides a standard system for interpreting and integrating genetic and natural history data from social organisms for application to a broad range of evolutionary questions.","note":"PMID: 11298944","shortTitle":"Molecular ecology of social behaviour","journalAbbreviation":"Mol. Ecol.","author":[{"family":"Ross","given":"K G"}],"issued":{"year":2001,"month":2},"page-first":"265"}},{"id":614,"uris":["http://zotero.org/users/701671/items/QRW768JE"],"uri":["http://zotero.org/users/701671/items/QRW768JE"],"itemData":{"id":614,"type":"article-journal","title":"Behavioral ecology - Breeding together: Kin selection and mutualism in   cooperative vertebrates","container-title":"Science","page":"69-72","volume":"296","issue":"5565","abstract":"`In cooperatively breeding vertebrates, nonbreeding helpers raise young produced by dominant breeders. Although the evolution of cooperative breeding has often been,attributed primarily to kin selection (whereby individuals gain \"indirect\" benefits to their fitness by assisting collateral relatives), there is increasing evidence that helpers can be unrelated to the young they are raising. Recent studies also suggest that the indirect benefits of cooperative behavior may often have been overestimated while the direct benefits of helping to the helper's own fitness have probably been underestimated. It now seems likely that the evolutionary mechanisms maintaining cooperative breeding are diverse and that, in some species, the direct benefits of helping may be sufficient to maintain cooperative societies. The benefits of cooperation in vertebrate societies may consequently show parallels with those in human societies, where cooperation between unrelated individuals is frequent and social institutions are often maintained by generalized reciprocity.","DOI":"10.1126/science.296.5565.69","shortTitle":"Behavioral ecology - Breeding together","journalAbbreviation":"Science","language":"English","author":[{"family":"Clutton-Brock","given":"T."}],"issued":{"year":2002,"month":4,"day":5},"page-first":"69"}},{"id":616,"uris":["http://zotero.org/users/701671/items/T3NTRDEX"],"uri":["http://zotero.org/users/701671/items/T3NTRDEX"],"itemData":{"id":616,"type":"article-journal","title":"Predation and kin-structured populations: an empirical perspective on the evolution of cooperation","container-title":"Behavioral Ecology","page":"1294-1303","volume":"22","issue":"6","DOI":"10.1093/beheco/arr131","shortTitle":"Predation and kin-structured populations","journalAbbreviation":"Behavioral Ecology","language":"en","author":[{"family":"Beckerman","given":"Andrew P."},{"family":"Sharp","given":"Stuart P."},{"family":"Hatchwell","given":"Ben J."}],"issued":{"year":2011,"month":11,"day":1},"accessed":{"year":2013,"month":1,"day":28,"season":"23:27:43"},"page-first":"1294"}}],"schema":"https://github.com/citation-style-language/schema/raw/master/csl-citation.json"} </w:instrText>
+      </w:r>
+      <w:r>
+        <w:rPr>
+          <w:rFonts w:ascii="Calibri" w:hAnsi="Calibri" w:cs="CMR10"/>
+        </w:rPr>
+        <w:fldChar w:fldCharType="separate"/>
+      </w:r>
+      <w:r>
+        <w:rPr>
+          <w:rFonts w:ascii="Calibri" w:hAnsi="Calibri"/>
+        </w:rPr>
+        <w:t>(Pamilo et al. 1997; Ross 2001; Clutton-Brock 2002; Beckerman et al. 2011)</w:t>
+      </w:r>
+      <w:r>
+        <w:rPr>
+          <w:rFonts w:ascii="Calibri" w:hAnsi="Calibri" w:cs="CMR10"/>
+        </w:rPr>
+        <w:fldChar w:fldCharType="end"/>
+      </w:r>
+      <w:r>
+        <w:rPr>
+          <w:rFonts w:ascii="Calibri" w:hAnsi="Calibri" w:cs="CMR10"/>
+        </w:rPr>
+        <w:t xml:space="preserve">. </w:t>
       </w:r>
     </w:p>
     <w:p>
@@ -6698,73 +6709,14 @@
         <w:spacing w:line="480" w:lineRule="auto"/>
         <w:rPr>
           <w:rFonts w:ascii="Calibri" w:hAnsi="Calibri" w:cs="CMR10"/>
-        </w:rPr>
-      </w:pPr>
-      <w:r>
-        <w:rPr>
-          <w:rFonts w:ascii="Calibri" w:hAnsi="Calibri" w:cs="CMR10"/>
-        </w:rPr>
-        <w:t xml:space="preserve">It has been </w:t>
-      </w:r>
-      <w:r>
-        <w:rPr>
-          <w:rFonts w:ascii="Calibri" w:hAnsi="Calibri" w:cs="CMR10"/>
-        </w:rPr>
-        <w:t xml:space="preserve">demonstrated many times that </w:t>
-      </w:r>
-      <w:r>
-        <w:rPr>
-          <w:rFonts w:ascii="Calibri" w:hAnsi="Calibri" w:cs="CMR10"/>
-        </w:rPr>
-        <w:t xml:space="preserve">the evolution of costly altruistic </w:t>
-      </w:r>
-      <w:r>
-        <w:rPr>
-          <w:rFonts w:ascii="Calibri" w:hAnsi="Calibri" w:cs="CMR10"/>
-        </w:rPr>
-        <w:t xml:space="preserve">behaviours can be facilitated if social groups restricted themselves to </w:t>
-      </w:r>
-      <w:r>
-        <w:rPr>
-          <w:rFonts w:ascii="Calibri" w:hAnsi="Calibri" w:cs="CMR10"/>
-        </w:rPr>
-        <w:t xml:space="preserve">close </w:t>
-      </w:r>
-      <w:r>
-        <w:rPr>
-          <w:rFonts w:ascii="Calibri" w:hAnsi="Calibri" w:cs="CMR10"/>
-        </w:rPr>
-        <w:t xml:space="preserve">relatives </w:t>
-      </w:r>
-      <w:r>
-        <w:rPr>
-          <w:rFonts w:ascii="Calibri" w:hAnsi="Calibri" w:cs="CMR10"/>
-        </w:rPr>
-        <w:t>(ref</w:t>
-      </w:r>
-      <w:r>
-        <w:rPr>
-          <w:rFonts w:ascii="Calibri" w:hAnsi="Calibri" w:cs="CMR10"/>
-        </w:rPr>
-        <w:t>s</w:t>
-      </w:r>
-      <w:r>
-        <w:rPr>
-          <w:rFonts w:ascii="Calibri" w:hAnsi="Calibri" w:cs="CMR10"/>
-        </w:rPr>
-        <w:t xml:space="preserve"> •••</w:t>
-      </w:r>
-      <w:r>
-        <w:rPr>
-          <w:rFonts w:ascii="Calibri" w:hAnsi="Calibri" w:cs="CMR10"/>
-        </w:rPr>
-        <w:t xml:space="preserve">) </w:t>
-      </w:r>
-      <w:r>
-        <w:rPr>
-          <w:rFonts w:ascii="Calibri" w:hAnsi="Calibri" w:cs="CMR10"/>
-        </w:rPr>
-        <w:t>However, it has not often been considered that there</w:t>
+          <w:i/>
+        </w:rPr>
+      </w:pPr>
+      <w:r>
+        <w:rPr>
+          <w:rFonts w:ascii="Calibri" w:hAnsi="Calibri" w:cs="CMR10"/>
+        </w:rPr>
+        <w:t>Our</w:t>
       </w:r>
       <w:r>
         <w:rPr>
@@ -6776,141 +6728,141 @@
         <w:rPr>
           <w:rFonts w:ascii="Calibri" w:hAnsi="Calibri" w:cs="CMR10"/>
         </w:rPr>
-        <w:t>are</w:t>
-      </w:r>
-      <w:r>
-        <w:rPr>
-          <w:rFonts w:ascii="Calibri" w:hAnsi="Calibri" w:cs="CMR10"/>
-        </w:rPr>
-        <w:t xml:space="preserve"> ecological and demographic factors that</w:t>
-      </w:r>
-      <w:r>
-        <w:rPr>
-          <w:rFonts w:ascii="Calibri" w:hAnsi="Calibri" w:cs="CMR10"/>
-        </w:rPr>
-        <w:t xml:space="preserve"> can</w:t>
-      </w:r>
-      <w:r>
-        <w:rPr>
-          <w:rFonts w:ascii="Calibri" w:hAnsi="Calibri" w:cs="CMR10"/>
-        </w:rPr>
-        <w:t xml:space="preserve"> prevent groups from being formed of close relatives.  An important, but seldom asked </w:t>
-      </w:r>
-      <w:r>
-        <w:rPr>
-          <w:rFonts w:ascii="Calibri" w:hAnsi="Calibri" w:cs="CMR10"/>
-        </w:rPr>
-        <w:t>question</w:t>
-      </w:r>
-      <w:r>
-        <w:rPr>
-          <w:rFonts w:ascii="Calibri" w:hAnsi="Calibri" w:cs="CMR10"/>
-        </w:rPr>
-        <w:t xml:space="preserve"> is</w:t>
-      </w:r>
-      <w:r>
-        <w:rPr>
-          <w:rFonts w:ascii="Calibri" w:hAnsi="Calibri" w:cs="CMR10"/>
-        </w:rPr>
-        <w:t xml:space="preserve"> under what conditions kin preference traits </w:t>
-      </w:r>
-      <w:r>
-        <w:rPr>
-          <w:rFonts w:ascii="Calibri" w:hAnsi="Calibri" w:cs="CMR10"/>
-        </w:rPr>
-        <w:t xml:space="preserve">can </w:t>
-      </w:r>
-      <w:r>
-        <w:rPr>
-          <w:rFonts w:ascii="Calibri" w:hAnsi="Calibri" w:cs="CMR10"/>
-        </w:rPr>
-        <w:t>evolve</w:t>
-      </w:r>
-      <w:r>
-        <w:rPr>
-          <w:rFonts w:ascii="Calibri" w:hAnsi="Calibri" w:cs="CMR10"/>
-        </w:rPr>
-        <w:t xml:space="preserve">. The answer to this question will </w:t>
-      </w:r>
-      <w:r>
-        <w:rPr>
-          <w:rFonts w:ascii="Calibri" w:hAnsi="Calibri" w:cs="CMR10"/>
-        </w:rPr>
-        <w:t xml:space="preserve">give us an insight into why </w:t>
-      </w:r>
-      <w:r>
-        <w:rPr>
-          <w:rFonts w:ascii="Calibri" w:hAnsi="Calibri" w:cs="CMR10"/>
-        </w:rPr>
-        <w:t xml:space="preserve">and how </w:t>
-      </w:r>
-      <w:r>
-        <w:rPr>
-          <w:rFonts w:ascii="Calibri" w:hAnsi="Calibri" w:cs="CMR10"/>
-        </w:rPr>
-        <w:t xml:space="preserve">the composition of social groups varies </w:t>
-      </w:r>
-      <w:r>
-        <w:rPr>
-          <w:rFonts w:ascii="Calibri" w:hAnsi="Calibri" w:cs="CMR10"/>
-        </w:rPr>
-        <w:t>between species and environments</w:t>
-      </w:r>
-      <w:r>
-        <w:rPr>
-          <w:rFonts w:ascii="Calibri" w:hAnsi="Calibri" w:cs="CMR10"/>
-        </w:rPr>
-        <w:t xml:space="preserve"> </w:t>
-      </w:r>
-      <w:r>
-        <w:rPr>
-          <w:rFonts w:ascii="Calibri" w:hAnsi="Calibri" w:cs="CMR10"/>
-        </w:rPr>
-        <w:fldChar w:fldCharType="begin"/>
-      </w:r>
-      <w:r>
-        <w:rPr>
-          <w:rFonts w:ascii="Calibri" w:hAnsi="Calibri" w:cs="CMR10"/>
-        </w:rPr>
-        <w:instrText xml:space="preserve"> ADDIN ZOTERO_ITEM CSL_CITATION {"citationID":"PlJ9AdnX","properties":{"formattedCitation":"(Pamilo et al. 1997; Ross 2001; Clutton-Brock 2002; Beckerman et al. 2011)","plainCitation":"(Pamilo et al. 1997; Ross 2001; Clutton-Brock 2002; Beckerman et al. 2011)"},"citationItems":[{"id":610,"uris":["http://zotero.org/users/701671/items/RKDPTZQW"],"uri":["http://zotero.org/users/701671/items/RKDPTZQW"],"itemData":{"id":610,"type":"article-journal","title":"Molecular Population Genetics of Social Insects","container-title":"Annual Review of Ecology and Systematics","page":"1-25","volume":"28","abstract":"The life of social insects centers around sedentary colonies that can include individuals belonging to different patrilines or matrilines, with a turnover of reproductives. The colony is a scene for both cooperation and conflicts, and the conceptual framework for the evolution of social life and colony organization is provided by the kin selection theory. Variable molecular markers make it possible to dissect kinship within colonies, identifying patrilines and matrilines and estimating genetic relatednesses. Such markers have been used to test hypotheses on social conflicts between queens and workers (split sex ratio hypothesis), among workers (worker policing hypothesis), and among reproductive females (skew hypothesis). The data from several species of ants, bees, and wasps indicate that workers can obtain information on the genetic heterogeneity of their colonies and use that information to manipulate reproductive decisions. The social structure of colonies and the mode of colony founding affect the population-wide dispersal of sexuals. Populations with multi-queen colonial networks have limited dispersal; females stay in their natal colonies, and mating flights can be restricted. As a result, coexisting queens tend to be related to each other, maintaining the genetic integrity of colonies, and populations become spatially differentiated to an extent that can lead even to socially driven speciation.","DOI":"10.2307/2952484","note":"ArticleType: research-article / Full publication date: 1997 / Copyright © 1997 Annual Reviews","journalAbbreviation":"Annual Review of Ecology and Systematics","author":[{"family":"Pamilo","given":"Pekka"},{"family":"Gertsch","given":"Pia"},{"family":"Thoren","given":"Peter"},{"family":"Seppa","given":"Perttu"}],"issued":{"year":1997,"month":1,"day":1},"accessed":{"year":2013,"month":1,"day":28,"season":"23:15:10"},"page-first":"1"}},{"id":612,"uris":["http://zotero.org/users/701671/items/7CTJVM7U"],"uri":["http://zotero.org/users/701671/items/7CTJVM7U"],"itemData":{"id":612,"type":"article-journal","title":"Molecular ecology of social behaviour: analyses of breeding systems and genetic structure","container-title":"Molecular ecology","page":"265-284","volume":"10","issue":"2","abstract":"Molecular genetic studies of group kin composition and local genetic structure in social organisms are becoming increasingly common. A conceptual and mathematical framework that links attributes of the breeding system to group composition and genetic structure is presented here, and recent empirical studies are reviewed in the context of this framework. Breeding system properties, including the number of breeders in a social group, their genetic relatedness, and skew in their parentage, determine group composition and the distribution of genetic variation within and between social units. This group genetic structure in turn influences the opportunities for conflict and cooperation to evolve within groups and for selection to occur among groups or clusters of groups. Thus, molecular studies of social groups provide the starting point for analyses of the selective forces involved in social evolution, as well as for analyses of other fundamental evolutionary problems related to sex allocation, reproductive skew, life history evolution, and the nature of selection in hierarchically structured populations. The framework presented here provides a standard system for interpreting and integrating genetic and natural history data from social organisms for application to a broad range of evolutionary questions.","note":"PMID: 11298944","shortTitle":"Molecular ecology of social behaviour","journalAbbreviation":"Mol. Ecol.","author":[{"family":"Ross","given":"K G"}],"issued":{"year":2001,"month":2},"page-first":"265"}},{"id":614,"uris":["http://zotero.org/users/701671/items/QRW768JE"],"uri":["http://zotero.org/users/701671/items/QRW768JE"],"itemData":{"id":614,"type":"article-journal","title":"Behavioral ecology - Breeding together: Kin selection and mutualism in   cooperative vertebrates","container-title":"Science","page":"69-72","volume":"296","issue":"5565","abstract":"`In cooperatively breeding vertebrates, nonbreeding helpers raise young produced by dominant breeders. Although the evolution of cooperative breeding has often been,attributed primarily to kin selection (whereby individuals gain \"indirect\" benefits to their fitness by assisting collateral relatives), there is increasing evidence that helpers can be unrelated to the young they are raising. Recent studies also suggest that the indirect benefits of cooperative behavior may often have been overestimated while the direct benefits of helping to the helper's own fitness have probably been underestimated. It now seems likely that the evolutionary mechanisms maintaining cooperative breeding are diverse and that, in some species, the direct benefits of helping may be sufficient to maintain cooperative societies. The benefits of cooperation in vertebrate societies may consequently show parallels with those in human societies, where cooperation between unrelated individuals is frequent and social institutions are often maintained by generalized reciprocity.","DOI":"10.1126/science.296.5565.69","shortTitle":"Behavioral ecology - Breeding together","journalAbbreviation":"Science","language":"English","author":[{"family":"Clutton-Brock","given":"T."}],"issued":{"year":2002,"month":4,"day":5},"page-first":"69"}},{"id":616,"uris":["http://zotero.org/users/701671/items/T3NTRDEX"],"uri":["http://zotero.org/users/701671/items/T3NTRDEX"],"itemData":{"id":616,"type":"article-journal","title":"Predation and kin-structured populations: an empirical perspective on the evolution of cooperation","container-title":"Behavioral Ecology","page":"1294-1303","volume":"22","issue":"6","DOI":"10.1093/beheco/arr131","shortTitle":"Predation and kin-structured populations","journalAbbreviation":"Behavioral Ecology","language":"en","author":[{"family":"Beckerman","given":"Andrew P."},{"family":"Sharp","given":"Stuart P."},{"family":"Hatchwell","given":"Ben J."}],"issued":{"year":2011,"month":11,"day":1},"accessed":{"year":2013,"month":1,"day":28,"season":"23:27:43"},"page-first":"1294"}}],"schema":"https://github.com/citation-style-language/schema/raw/master/csl-citation.json"} </w:instrText>
-      </w:r>
-      <w:r>
-        <w:rPr>
-          <w:rFonts w:ascii="Calibri" w:hAnsi="Calibri" w:cs="CMR10"/>
-        </w:rPr>
-        <w:fldChar w:fldCharType="separate"/>
-      </w:r>
-      <w:r>
-        <w:rPr>
-          <w:rFonts w:ascii="Calibri" w:hAnsi="Calibri"/>
-        </w:rPr>
-        <w:t>(</w:t>
-      </w:r>
-      <w:proofErr w:type="spellStart"/>
-      <w:r>
-        <w:rPr>
-          <w:rFonts w:ascii="Calibri" w:hAnsi="Calibri"/>
-        </w:rPr>
-        <w:t>Pamilo</w:t>
-      </w:r>
-      <w:proofErr w:type="spellEnd"/>
-      <w:r>
-        <w:rPr>
-          <w:rFonts w:ascii="Calibri" w:hAnsi="Calibri"/>
-        </w:rPr>
-        <w:t xml:space="preserve"> et al. 1997; Ross 2001; Clutton-Brock 2002; Beckerman et al. 2011)</w:t>
-      </w:r>
-      <w:r>
-        <w:rPr>
-          <w:rFonts w:ascii="Calibri" w:hAnsi="Calibri" w:cs="CMR10"/>
-        </w:rPr>
-        <w:fldChar w:fldCharType="end"/>
+        <w:t>model demonstrates</w:t>
+      </w:r>
+      <w:r>
+        <w:rPr>
+          <w:rFonts w:ascii="Calibri" w:hAnsi="Calibri" w:cs="CMR10"/>
+        </w:rPr>
+        <w:t xml:space="preserve"> that the ecology </w:t>
+      </w:r>
+      <w:r>
+        <w:rPr>
+          <w:rFonts w:ascii="Calibri" w:hAnsi="Calibri" w:cs="CMR10"/>
+        </w:rPr>
+        <w:t xml:space="preserve">and demographic characteristics </w:t>
+      </w:r>
+      <w:r>
+        <w:rPr>
+          <w:rFonts w:ascii="Calibri" w:hAnsi="Calibri" w:cs="CMR10"/>
+        </w:rPr>
+        <w:t xml:space="preserve">of a species can indeed </w:t>
+      </w:r>
+      <w:r>
+        <w:rPr>
+          <w:rFonts w:ascii="Calibri" w:hAnsi="Calibri" w:cs="CMR10"/>
+        </w:rPr>
+        <w:t>influence the type and composition of social groups that evolve</w:t>
       </w:r>
       <w:r>
         <w:rPr>
           <w:rFonts w:ascii="Calibri" w:hAnsi="Calibri" w:cs="CMR10"/>
         </w:rPr>
         <w:t xml:space="preserve">. </w:t>
+      </w:r>
+      <w:r>
+        <w:rPr>
+          <w:rFonts w:ascii="Calibri" w:hAnsi="Calibri" w:cs="CMR10"/>
+        </w:rPr>
+        <w:t>Our</w:t>
+      </w:r>
+      <w:r>
+        <w:rPr>
+          <w:rFonts w:ascii="Calibri" w:hAnsi="Calibri" w:cs="CMR10"/>
+        </w:rPr>
+        <w:t xml:space="preserve"> main </w:t>
+      </w:r>
+      <w:r>
+        <w:rPr>
+          <w:rFonts w:ascii="Calibri" w:hAnsi="Calibri" w:cs="CMR10"/>
+        </w:rPr>
+        <w:t>finding</w:t>
+      </w:r>
+      <w:r>
+        <w:rPr>
+          <w:rFonts w:ascii="Calibri" w:hAnsi="Calibri" w:cs="CMR10"/>
+        </w:rPr>
+        <w:t xml:space="preserve"> is that </w:t>
+      </w:r>
+      <w:r>
+        <w:rPr>
+          <w:rFonts w:ascii="Calibri" w:hAnsi="Calibri" w:cs="CMR10"/>
+        </w:rPr>
+        <w:t xml:space="preserve">the </w:t>
+      </w:r>
+      <w:r>
+        <w:rPr>
+          <w:rFonts w:ascii="Calibri" w:hAnsi="Calibri" w:cs="CMR10"/>
+        </w:rPr>
+        <w:t xml:space="preserve">parameter </w:t>
+      </w:r>
+      <w:r>
+        <w:rPr>
+          <w:rFonts w:ascii="Calibri" w:hAnsi="Calibri" w:cs="CMR10"/>
+        </w:rPr>
+        <w:t xml:space="preserve">that had the largest effect on the kin cooperation of social groups was </w:t>
+      </w:r>
+      <w:r>
+        <w:rPr>
+          <w:rFonts w:ascii="Calibri" w:hAnsi="Calibri" w:cs="CMR10"/>
+        </w:rPr>
+        <w:t>the f</w:t>
+      </w:r>
+      <w:r>
+        <w:rPr>
+          <w:rFonts w:ascii="Calibri" w:hAnsi="Calibri" w:cs="CMR10"/>
+        </w:rPr>
+        <w:t>ecundity of the species. Intriguingly</w:t>
+      </w:r>
+      <w:r>
+        <w:rPr>
+          <w:rFonts w:ascii="Calibri" w:hAnsi="Calibri" w:cs="CMR10"/>
+        </w:rPr>
+        <w:t>,</w:t>
+      </w:r>
+      <w:r>
+        <w:rPr>
+          <w:rFonts w:ascii="Calibri" w:hAnsi="Calibri" w:cs="CMR10"/>
+        </w:rPr>
+        <w:t xml:space="preserve"> group carrying capacity</w:t>
+      </w:r>
+      <w:r>
+        <w:rPr>
+          <w:rFonts w:ascii="Calibri" w:hAnsi="Calibri" w:cs="CMR10"/>
+        </w:rPr>
+        <w:t xml:space="preserve"> and the </w:t>
+      </w:r>
+      <w:proofErr w:type="gramStart"/>
+      <w:r>
+        <w:rPr>
+          <w:rFonts w:ascii="Calibri" w:hAnsi="Calibri" w:cs="CMR10"/>
+        </w:rPr>
+        <w:t>individual  cost</w:t>
+      </w:r>
+      <w:proofErr w:type="gramEnd"/>
+      <w:r>
+        <w:rPr>
+          <w:rFonts w:ascii="Calibri" w:hAnsi="Calibri" w:cs="CMR10"/>
+        </w:rPr>
+        <w:t xml:space="preserve"> of cooperation</w:t>
+      </w:r>
+      <w:r>
+        <w:rPr>
+          <w:rFonts w:ascii="Calibri" w:hAnsi="Calibri" w:cs="CMR10"/>
+        </w:rPr>
+        <w:t xml:space="preserve"> only had a small influence</w:t>
+      </w:r>
+      <w:r>
+        <w:rPr>
+          <w:rFonts w:ascii="Calibri" w:hAnsi="Calibri" w:cs="CMR10"/>
+        </w:rPr>
+        <w:t xml:space="preserve"> on the evolution of groups</w:t>
+      </w:r>
+      <w:r>
+        <w:rPr>
+          <w:rFonts w:ascii="Calibri" w:hAnsi="Calibri" w:cs="CMR10"/>
+        </w:rPr>
+        <w:t>, except cases where the intrinsic rate of growth was very low and cost of cooperation high.</w:t>
       </w:r>
     </w:p>
     <w:p>
@@ -6921,54 +6873,6 @@
           <w:i/>
         </w:rPr>
       </w:pPr>
-      <w:r>
-        <w:rPr>
-          <w:rFonts w:ascii="Calibri" w:hAnsi="Calibri" w:cs="CMR10"/>
-        </w:rPr>
-        <w:t>Our</w:t>
-      </w:r>
-      <w:r>
-        <w:rPr>
-          <w:rFonts w:ascii="Calibri" w:hAnsi="Calibri" w:cs="CMR10"/>
-        </w:rPr>
-        <w:t xml:space="preserve"> study </w:t>
-      </w:r>
-      <w:r>
-        <w:rPr>
-          <w:rFonts w:ascii="Calibri" w:hAnsi="Calibri" w:cs="CMR10"/>
-        </w:rPr>
-        <w:t>shows</w:t>
-      </w:r>
-      <w:r>
-        <w:rPr>
-          <w:rFonts w:ascii="Calibri" w:hAnsi="Calibri" w:cs="CMR10"/>
-        </w:rPr>
-        <w:t xml:space="preserve"> that the ecology </w:t>
-      </w:r>
-      <w:r>
-        <w:rPr>
-          <w:rFonts w:ascii="Calibri" w:hAnsi="Calibri" w:cs="CMR10"/>
-        </w:rPr>
-        <w:t xml:space="preserve">and demographic characteristics </w:t>
-      </w:r>
-      <w:r>
-        <w:rPr>
-          <w:rFonts w:ascii="Calibri" w:hAnsi="Calibri" w:cs="CMR10"/>
-        </w:rPr>
-        <w:t xml:space="preserve">of a species can indeed influence the degree of cooperation that evolves. </w:t>
-      </w:r>
-      <w:r>
-        <w:rPr>
-          <w:rFonts w:ascii="Calibri" w:hAnsi="Calibri" w:cs="CMR10"/>
-        </w:rPr>
-        <w:t xml:space="preserve">The main finding from this simulation is that </w:t>
-      </w:r>
-      <w:r>
-        <w:rPr>
-          <w:rFonts w:ascii="Calibri" w:hAnsi="Calibri" w:cs="CMR10"/>
-        </w:rPr>
-        <w:t>the factor that had the largest effect on the kin cooperation of social groups was intrinsic fecundity of the species. Intriguingly group carrying capacity only had a small influence, except cases where the intrinsic rate of growth was very low and cost of cooperation high.</w:t>
-      </w:r>
     </w:p>
     <w:p>
       <w:pPr>
@@ -7004,21 +6908,17 @@
       <w:pPr>
         <w:spacing w:line="480" w:lineRule="auto"/>
       </w:pPr>
-      <w:commentRangeStart w:id="9"/>
-      <w:r>
-        <w:t xml:space="preserve">We have </w:t>
-      </w:r>
-      <w:r>
-        <w:t xml:space="preserve">corroborated </w:t>
-      </w:r>
-      <w:r>
-        <w:t>results for other studies</w:t>
+      <w:r>
+        <w:t>O</w:t>
+      </w:r>
+      <w:r>
+        <w:t>ther studies</w:t>
       </w:r>
       <w:r>
         <w:t xml:space="preserve"> </w:t>
       </w:r>
       <w:r>
-        <w:t>which suggest</w:t>
+        <w:t>have suggested</w:t>
       </w:r>
       <w:r>
         <w:t xml:space="preserve"> that there is a trade-off when forming social groups between group size and kin </w:t>
@@ -7029,17 +6929,10 @@
       <w:r>
         <w:t xml:space="preserve"> </w:t>
       </w:r>
-      <w:commentRangeEnd w:id="9"/>
-      <w:r>
-        <w:rPr>
-          <w:rStyle w:val="CommentReference"/>
-        </w:rPr>
-        <w:commentReference w:id="9"/>
-      </w:r>
       <w:r>
         <w:t xml:space="preserve"> </w:t>
       </w:r>
-      <w:commentRangeStart w:id="10"/>
+      <w:commentRangeStart w:id="6"/>
       <w:r>
         <w:fldChar w:fldCharType="begin"/>
       </w:r>
@@ -7059,15 +6952,162 @@
       <w:r>
         <w:fldChar w:fldCharType="end"/>
       </w:r>
-      <w:commentRangeEnd w:id="10"/>
+      <w:commentRangeEnd w:id="6"/>
       <w:r>
         <w:rPr>
           <w:rStyle w:val="CommentReference"/>
         </w:rPr>
-        <w:commentReference w:id="10"/>
+        <w:commentReference w:id="6"/>
+      </w:r>
+      <w:r>
+        <w:t>. W</w:t>
+      </w:r>
+      <w:r>
+        <w:t xml:space="preserve">ithin this model, however, groups have to reach ecologically determined group size for it to be </w:t>
+      </w:r>
+      <w:r>
+        <w:t>advantageous to be</w:t>
+      </w:r>
+      <w:r>
+        <w:t xml:space="preserve"> in a group</w:t>
+      </w:r>
+      <w:r>
+        <w:t xml:space="preserve">. Instead of the size of the group determining how restrictive group entry can be, the number of kin available to form groups, therefore intrinsic rate of growth limits kin preference.  As </w:t>
+      </w:r>
+      <w:r>
+        <w:t>the fecundity</w:t>
+      </w:r>
+      <w:r>
+        <w:t xml:space="preserve"> of a </w:t>
+      </w:r>
+      <w:r>
+        <w:t>species</w:t>
       </w:r>
       <w:r>
         <w:t xml:space="preserve"> </w:t>
+      </w:r>
+      <w:r>
+        <w:t>increase</w:t>
+      </w:r>
+      <w:r>
+        <w:t>s</w:t>
+      </w:r>
+      <w:r>
+        <w:t xml:space="preserve">, </w:t>
+      </w:r>
+      <w:r>
+        <w:t>more</w:t>
+      </w:r>
+      <w:r>
+        <w:t xml:space="preserve"> relatives are available</w:t>
+      </w:r>
+      <w:r>
+        <w:t xml:space="preserve"> to form groups</w:t>
+      </w:r>
+      <w:r>
+        <w:t>. This</w:t>
+      </w:r>
+      <w:r>
+        <w:t xml:space="preserve">, in turn, </w:t>
+      </w:r>
+      <w:r>
+        <w:t xml:space="preserve">allows groups </w:t>
+      </w:r>
+      <w:r>
+        <w:t xml:space="preserve">the ability </w:t>
+      </w:r>
+      <w:r>
+        <w:t xml:space="preserve">to be more </w:t>
+      </w:r>
+      <w:r>
+        <w:t>restrictive in the</w:t>
+      </w:r>
+      <w:r>
+        <w:t>ir admission requirements</w:t>
+      </w:r>
+      <w:r>
+        <w:t>, thus</w:t>
+      </w:r>
+      <w:r>
+        <w:t xml:space="preserve"> the level of kin preference exhibit</w:t>
+      </w:r>
+      <w:r>
+        <w:t>ed can increase</w:t>
+      </w:r>
+      <w:r>
+        <w:t xml:space="preserve">.  </w:t>
+      </w:r>
+      <w:r>
+        <w:t xml:space="preserve">It should be noted </w:t>
+      </w:r>
+      <w:r>
+        <w:t xml:space="preserve">that in this </w:t>
+      </w:r>
+      <w:r>
+        <w:t>model</w:t>
+      </w:r>
+      <w:r>
+        <w:t xml:space="preserve"> we represented </w:t>
+      </w:r>
+      <w:proofErr w:type="spellStart"/>
+      <w:r>
+        <w:t>semelparous</w:t>
+      </w:r>
+      <w:proofErr w:type="spellEnd"/>
+      <w:r>
+        <w:t xml:space="preserve"> species with </w:t>
+      </w:r>
+      <w:r>
+        <w:t xml:space="preserve">new </w:t>
+      </w:r>
+      <w:r>
+        <w:t>grou</w:t>
+      </w:r>
+      <w:r>
+        <w:t xml:space="preserve">ps reforming every </w:t>
+      </w:r>
+      <w:r>
+        <w:lastRenderedPageBreak/>
+        <w:t>generation.</w:t>
+      </w:r>
+      <w:commentRangeStart w:id="7"/>
+      <w:r>
+        <w:t xml:space="preserve"> If you consider </w:t>
+      </w:r>
+      <w:r>
+        <w:t xml:space="preserve">species that breed multiple times close kin groups could be formed by internal recruitment </w:t>
+      </w:r>
+      <w:r>
+        <w:fldChar w:fldCharType="begin"/>
+      </w:r>
+      <w:r>
+        <w:instrText xml:space="preserve"> ADDIN ZOTERO_ITEM CSL_CITATION {"citationID":"9rOCBAQs","properties":{"formattedCitation":"{\\rtf (Avil\\uc0\\u233{}s et al. 2004)}","plainCitation":"(Avilés et al. 2004)"},"citationItems":[{"id":622,"uris":["http://zotero.org/users/701671/items/B2XGFZ85"],"uri":["http://zotero.org/users/701671/items/B2XGFZ85"],"itemData":{"id":622,"type":"article-journal","title":"The kin composition of social groups: trading group size for degree of altruism","container-title":"The American naturalist","page":"132-144","volume":"164","issue":"2","abstract":"Why some social systems form groups composed of kin, while others do not, has gone largely untreated in the literature. Using an individual-based simulation model, we explore the demographic consequences of making kinship a criterion in group formation. We find that systems where social groups consist of one-generation breeding associations may face a serious trade-off between degree of altruism and group size that is largely mediated by their kin composition. On the one hand, restricting groups to close kin allows the evolution of highly altruistic behaviors but may limit group size to suboptimal levels, the more severely so the smaller the intrinsic fecundity of the species and the stricter the kin admission rule. Group size requirements, on the other hand, can be met by admitting nonkin into groups, but not without limiting the degree of altruism that can evolve. As a solution to this conundrum, we show that if helping roles within groups are assigned through a lottery rather than being genetically determined, maximum degrees of altruism can evolve in groups of nonrelatives of any size. Such a \"lottery\" mechanism may explain reproductive and helping patterns in organisms as varied as the cellular slime molds, pleometrotic ants, and Galapagos hawks.","DOI":"10.1086/422263","note":"PMID: 15278839","shortTitle":"The kin composition of social groups","journalAbbreviation":"Am. Nat.","author":[{"family":"Avilés","given":"Leticia"},{"family":"Fletcher","given":"Jeffrey A"},{"family":"Cutter","given":"Asher D"}],"issued":{"year":2004,"month":8},"page-first":"132"}}],"schema":"https://github.com/citation-style-language/schema/raw/master/csl-citation.json"} </w:instrText>
+      </w:r>
+      <w:r>
+        <w:fldChar w:fldCharType="separate"/>
+      </w:r>
+      <w:r>
+        <w:rPr>
+          <w:rFonts w:ascii="Calibri" w:hAnsi="Calibri" w:cs="Times New Roman"/>
+          <w:szCs w:val="24"/>
+        </w:rPr>
+        <w:t>(Avilés et al. 2004)</w:t>
+      </w:r>
+      <w:r>
+        <w:fldChar w:fldCharType="end"/>
+      </w:r>
+      <w:r>
+        <w:t xml:space="preserve"> so the fecundity of the species might not be so important.</w:t>
+      </w:r>
+      <w:r>
+        <w:t xml:space="preserve"> </w:t>
+      </w:r>
+      <w:commentRangeEnd w:id="7"/>
+      <w:r>
+        <w:rPr>
+          <w:rStyle w:val="CommentReference"/>
+        </w:rPr>
+        <w:commentReference w:id="7"/>
       </w:r>
       <w:r>
         <w:t xml:space="preserve"> </w:t>
@@ -7083,174 +7123,48 @@
         <w:spacing w:line="480" w:lineRule="auto"/>
       </w:pPr>
       <w:r>
-        <w:t>Within our simulations, a</w:t>
-      </w:r>
-      <w:r>
-        <w:t>s</w:t>
-      </w:r>
-      <w:r>
-        <w:t xml:space="preserve"> the </w:t>
-      </w:r>
-      <w:r>
-        <w:t>fecundity</w:t>
-      </w:r>
-      <w:r>
-        <w:t xml:space="preserve"> of a </w:t>
-      </w:r>
-      <w:r>
-        <w:t xml:space="preserve">species or population </w:t>
-      </w:r>
-      <w:r>
-        <w:t>increase</w:t>
-      </w:r>
-      <w:r>
-        <w:t>s so</w:t>
-      </w:r>
-      <w:r>
-        <w:t xml:space="preserve"> more relatives are available</w:t>
-      </w:r>
-      <w:r>
-        <w:t xml:space="preserve"> to form groups</w:t>
-      </w:r>
-      <w:r>
-        <w:t>. This</w:t>
-      </w:r>
-      <w:r>
-        <w:t xml:space="preserve">, in turn, </w:t>
-      </w:r>
-      <w:r>
-        <w:t xml:space="preserve">allows groups </w:t>
-      </w:r>
-      <w:r>
-        <w:t xml:space="preserve">the ability </w:t>
-      </w:r>
-      <w:r>
-        <w:t xml:space="preserve">to be more </w:t>
-      </w:r>
-      <w:r>
-        <w:t>restrictive in the</w:t>
-      </w:r>
-      <w:r>
-        <w:t>ir admission requirements</w:t>
+        <w:t>However, t</w:t>
+      </w:r>
+      <w:commentRangeStart w:id="8"/>
+      <w:r>
+        <w:t>he average group size does change relative to the group carrying capacity</w:t>
       </w:r>
       <w:r>
         <w:t xml:space="preserve"> </w:t>
       </w:r>
       <w:r>
-        <w:lastRenderedPageBreak/>
-        <w:t>by admitting only kin</w:t>
-      </w:r>
-      <w:r>
-        <w:t>, thus the level of kin preference exhibit</w:t>
-      </w:r>
-      <w:r>
-        <w:t>ed can increase</w:t>
-      </w:r>
-      <w:r>
-        <w:t xml:space="preserve"> and group size increases</w:t>
-      </w:r>
-      <w:commentRangeStart w:id="11"/>
-      <w:r>
-        <w:t xml:space="preserve">. </w:t>
+        <w:t>as the intrinsic rate of growth</w:t>
+      </w:r>
+      <w:r>
+        <w:t xml:space="preserve"> increases</w:t>
+      </w:r>
+      <w:r>
+        <w:t>.</w:t>
+      </w:r>
+      <w:r>
+        <w:t xml:space="preserve"> Even though the level of cooperation remains close to one, if groups are too large, cheaters can invade more easily. Allowing only kin to join groups prevents this from occurring.  There could therefore be a trade-off between</w:t>
+      </w:r>
+      <w:r>
+        <w:t xml:space="preserve"> group size and average relatedness within groups</w:t>
+      </w:r>
+      <w:r>
+        <w:t>, where being unable to restrict your group to kin reduces the size of groups</w:t>
+      </w:r>
+      <w:r>
+        <w:t>.</w:t>
+      </w:r>
+      <w:commentRangeEnd w:id="8"/>
+      <w:r>
+        <w:rPr>
+          <w:rStyle w:val="CommentReference"/>
+        </w:rPr>
+        <w:commentReference w:id="8"/>
       </w:r>
       <w:r>
         <w:t xml:space="preserve"> </w:t>
       </w:r>
       <w:r>
-        <w:t>For example, within</w:t>
-      </w:r>
-      <w:r>
-        <w:t xml:space="preserve"> chimpanzees </w:t>
-      </w:r>
-      <w:r>
-        <w:t xml:space="preserve">social groups, </w:t>
-      </w:r>
-      <w:r>
-        <w:t xml:space="preserve">Lukas et al. (2005) </w:t>
-      </w:r>
-      <w:r>
-        <w:t>demonstrated</w:t>
-      </w:r>
-      <w:r>
-        <w:t xml:space="preserve"> that the level of relatedness within individual groups was related to </w:t>
-      </w:r>
-      <w:r>
-        <w:t>the size of the groups</w:t>
-      </w:r>
-      <w:r>
-        <w:t xml:space="preserve">. </w:t>
-      </w:r>
-      <w:r>
-        <w:t xml:space="preserve">  </w:t>
-      </w:r>
-      <w:commentRangeEnd w:id="11"/>
-      <w:r>
-        <w:rPr>
-          <w:rStyle w:val="CommentReference"/>
-        </w:rPr>
-        <w:commentReference w:id="11"/>
-      </w:r>
-      <w:r>
-        <w:t xml:space="preserve">It must be noted that in this </w:t>
-      </w:r>
-      <w:r>
-        <w:t xml:space="preserve">simulation we represented </w:t>
-      </w:r>
-      <w:proofErr w:type="spellStart"/>
-      <w:r>
-        <w:t>semelparous</w:t>
-      </w:r>
-      <w:proofErr w:type="spellEnd"/>
-      <w:r>
-        <w:t xml:space="preserve"> species with </w:t>
-      </w:r>
-      <w:r>
-        <w:t xml:space="preserve">new </w:t>
-      </w:r>
-      <w:r>
-        <w:t>grou</w:t>
-      </w:r>
-      <w:r>
-        <w:t>ps reforming every generation.</w:t>
-      </w:r>
-      <w:commentRangeStart w:id="12"/>
-      <w:r>
-        <w:t xml:space="preserve"> If you consider </w:t>
-      </w:r>
-      <w:r>
-        <w:t xml:space="preserve">species that breed multiple times close kin groups could be formed by internal recruitment </w:t>
-      </w:r>
-      <w:r>
-        <w:fldChar w:fldCharType="begin"/>
-      </w:r>
-      <w:r>
-        <w:instrText xml:space="preserve"> ADDIN ZOTERO_ITEM CSL_CITATION {"citationID":"9rOCBAQs","properties":{"formattedCitation":"{\\rtf (Avil\\uc0\\u233{}s et al. 2004)}","plainCitation":"(Avilés et al. 2004)"},"citationItems":[{"id":622,"uris":["http://zotero.org/users/701671/items/B2XGFZ85"],"uri":["http://zotero.org/users/701671/items/B2XGFZ85"],"itemData":{"id":622,"type":"article-journal","title":"The kin composition of social groups: trading group size for degree of altruism","container-title":"The American naturalist","page":"132-144","volume":"164","issue":"2","abstract":"Why some social systems form groups composed of kin, while others do not, has gone largely untreated in the literature. Using an individual-based simulation model, we explore the demographic consequences of making kinship a criterion in group formation. We find that systems where social groups consist of one-generation breeding associations may face a serious trade-off between degree of altruism and group size that is largely mediated by their kin composition. On the one hand, restricting groups to close kin allows the evolution of highly altruistic behaviors but may limit group size to suboptimal levels, the more severely so the smaller the intrinsic fecundity of the species and the stricter the kin admission rule. Group size requirements, on the other hand, can be met by admitting nonkin into groups, but not without limiting the degree of altruism that can evolve. As a solution to this conundrum, we show that if helping roles within groups are assigned through a lottery rather than being genetically determined, maximum degrees of altruism can evolve in groups of nonrelatives of any size. Such a \"lottery\" mechanism may explain reproductive and helping patterns in organisms as varied as the cellular slime molds, pleometrotic ants, and Galapagos hawks.","DOI":"10.1086/422263","note":"PMID: 15278839","shortTitle":"The kin composition of social groups","journalAbbreviation":"Am. Nat.","author":[{"family":"Avilés","given":"Leticia"},{"family":"Fletcher","given":"Jeffrey A"},{"family":"Cutter","given":"Asher D"}],"issued":{"year":2004,"month":8},"page-first":"132"}}],"schema":"https://github.com/citation-style-language/schema/raw/master/csl-citation.json"} </w:instrText>
-      </w:r>
-      <w:r>
-        <w:fldChar w:fldCharType="separate"/>
-      </w:r>
-      <w:r>
-        <w:rPr>
-          <w:rFonts w:ascii="Calibri" w:hAnsi="Calibri" w:cs="Times New Roman"/>
-          <w:szCs w:val="24"/>
-        </w:rPr>
-        <w:t>(Avilés et al. 2004)</w:t>
-      </w:r>
-      <w:r>
-        <w:fldChar w:fldCharType="end"/>
-      </w:r>
-      <w:r>
-        <w:t xml:space="preserve"> </w:t>
-      </w:r>
-      <w:commentRangeEnd w:id="12"/>
-      <w:r>
-        <w:rPr>
-          <w:rStyle w:val="CommentReference"/>
-        </w:rPr>
-        <w:commentReference w:id="12"/>
-      </w:r>
-      <w:r>
-        <w:t xml:space="preserve"> </w:t>
+        <w:t xml:space="preserve">For example, within chimpanzees social groups, Lukas et al. (2005) demonstrated that the level of relatedness within individual groups was related to the size of the groups.  </w:t>
       </w:r>
     </w:p>
     <w:p>
@@ -7262,400 +7176,369 @@
       <w:pPr>
         <w:spacing w:line="480" w:lineRule="auto"/>
       </w:pPr>
+      <w:r>
+        <w:t>Counter-intuitively, cooperation nearly always evolves to very high levels</w:t>
+      </w:r>
+      <w:r>
+        <w:t xml:space="preserve">.  </w:t>
+      </w:r>
+      <w:proofErr w:type="gramStart"/>
+      <w:r>
+        <w:t>van</w:t>
+      </w:r>
+      <w:proofErr w:type="gramEnd"/>
+      <w:r>
+        <w:t xml:space="preserve"> </w:t>
+      </w:r>
+      <w:proofErr w:type="spellStart"/>
+      <w:r>
+        <w:t>Veelen</w:t>
+      </w:r>
+      <w:proofErr w:type="spellEnd"/>
+      <w:r>
+        <w:t xml:space="preserve"> et al. (2010) demonstrated </w:t>
+      </w:r>
+      <w:commentRangeStart w:id="9"/>
+      <w:r>
+        <w:t>analytically using</w:t>
+      </w:r>
+      <w:r>
+        <w:t xml:space="preserve"> the fitness function we use here</w:t>
+      </w:r>
+      <w:r>
+        <w:t xml:space="preserve"> </w:t>
+      </w:r>
+      <w:r>
+        <w:t>(</w:t>
+      </w:r>
+      <w:r>
+        <w:t xml:space="preserve">equation </w:t>
+      </w:r>
+      <w:r>
+        <w:t>1</w:t>
+      </w:r>
+      <w:r>
+        <w:t>)</w:t>
+      </w:r>
+      <w:r>
+        <w:t xml:space="preserve"> </w:t>
+      </w:r>
+      <w:commentRangeEnd w:id="9"/>
+      <w:r>
+        <w:t xml:space="preserve">, </w:t>
+      </w:r>
+      <w:r>
+        <w:rPr>
+          <w:rStyle w:val="CommentReference"/>
+        </w:rPr>
+        <w:commentReference w:id="9"/>
+      </w:r>
+      <w:r>
+        <w:t>that</w:t>
+      </w:r>
+      <w:r>
+        <w:t xml:space="preserve"> it pays for an individual to cooperate </w:t>
+      </w:r>
+      <w:r>
+        <w:t>if it finds itself in a small group that already has a certain average level of cooperation</w:t>
+      </w:r>
+      <w:r>
+        <w:t xml:space="preserve">. However it becomes unfavourable to cooperate if an individual finds itself in a large group.  </w:t>
+      </w:r>
+      <w:r>
+        <w:t xml:space="preserve">‘Large’ is defined as the point where an increase an individual’s cooperative tendency decreases its overall fitness.  </w:t>
+      </w:r>
+      <w:r>
+        <w:t xml:space="preserve">What ‘large’ is depends on the ecological constraints </w:t>
+      </w:r>
+      <w:r>
+        <w:t>of a</w:t>
+      </w:r>
+      <w:r>
+        <w:t xml:space="preserve"> species and population, such as the cost of cooperation,</w:t>
+      </w:r>
+      <w:r>
+        <w:t xml:space="preserve"> the</w:t>
+      </w:r>
+      <w:r>
+        <w:t xml:space="preserve"> group carrying capacity and the average cooperation level within the group</w:t>
+      </w:r>
+      <w:r>
+        <w:t xml:space="preserve"> an individual finds itself in</w:t>
+      </w:r>
+      <w:r>
+        <w:t>. As the cost of cooperation and the group carrying capacity increases</w:t>
+      </w:r>
+      <w:r>
+        <w:t>,</w:t>
+      </w:r>
+      <w:r>
+        <w:t xml:space="preserve"> so what is consi</w:t>
+      </w:r>
+      <w:r>
+        <w:t>dered ‘large’ also increases</w:t>
+      </w:r>
+      <w:r>
+        <w:t xml:space="preserve">. </w:t>
+      </w:r>
+      <w:r>
+        <w:t xml:space="preserve"> </w:t>
+      </w:r>
+      <w:r>
+        <w:t xml:space="preserve"> </w:t>
+      </w:r>
+      <w:commentRangeStart w:id="10"/>
+      <w:r>
+        <w:t xml:space="preserve">From figure 1 van </w:t>
+      </w:r>
+      <w:proofErr w:type="spellStart"/>
+      <w:r>
+        <w:t>Veelen</w:t>
+      </w:r>
+      <w:proofErr w:type="spellEnd"/>
+      <w:r>
+        <w:t xml:space="preserve"> (2010) </w:t>
+      </w:r>
+      <w:commentRangeEnd w:id="10"/>
+      <w:r>
+        <w:rPr>
+          <w:rStyle w:val="CommentReference"/>
+        </w:rPr>
+        <w:commentReference w:id="10"/>
+      </w:r>
+      <w:r>
+        <w:t>they showed that if groups were not ‘large’ then the direction of selection</w:t>
+      </w:r>
+      <w:r>
+        <w:t xml:space="preserve"> is towards </w:t>
+      </w:r>
+      <w:r>
+        <w:t>a maximum</w:t>
+      </w:r>
+      <w:r>
+        <w:t xml:space="preserve"> cooperative tendency and </w:t>
+      </w:r>
+      <w:r>
+        <w:t xml:space="preserve">an </w:t>
+      </w:r>
+      <w:r>
+        <w:t>intermediate group size.  However</w:t>
+      </w:r>
+      <w:r>
+        <w:t>,</w:t>
+      </w:r>
+      <w:r>
+        <w:t xml:space="preserve"> even though deterministically </w:t>
+      </w:r>
+      <w:r>
+        <w:t>maximum cooperative tendency</w:t>
+      </w:r>
+      <w:r>
+        <w:t xml:space="preserve"> is </w:t>
+      </w:r>
+      <w:r>
+        <w:t>predicated</w:t>
+      </w:r>
+      <w:r>
+        <w:t xml:space="preserve">, within the simulation </w:t>
+      </w:r>
+      <w:r>
+        <w:t xml:space="preserve">mutation keeps this figure </w:t>
+      </w:r>
+      <w:r>
+        <w:t>slightly lower.</w:t>
+      </w:r>
     </w:p>
     <w:p>
       <w:pPr>
         <w:spacing w:line="480" w:lineRule="auto"/>
       </w:pPr>
-      <w:r>
-        <w:t xml:space="preserve">However the level of cooperation that evolves is </w:t>
-      </w:r>
-      <w:r>
-        <w:t xml:space="preserve">relatively </w:t>
-      </w:r>
-      <w:r>
-        <w:t>invariant to relatedness and kin preference unless the cost of cooperation and the group carrying capacity is high</w:t>
-      </w:r>
-      <w:r>
-        <w:t xml:space="preserve"> and the intrinsic rate of growth is small</w:t>
-      </w:r>
-      <w:r>
-        <w:t xml:space="preserve">.  </w:t>
-      </w:r>
-      <w:proofErr w:type="gramStart"/>
-      <w:r>
-        <w:t>van</w:t>
-      </w:r>
-      <w:proofErr w:type="gramEnd"/>
-      <w:r>
-        <w:t xml:space="preserve"> </w:t>
-      </w:r>
-      <w:proofErr w:type="spellStart"/>
-      <w:r>
-        <w:t>Veelen</w:t>
-      </w:r>
-      <w:proofErr w:type="spellEnd"/>
-      <w:r>
-        <w:t xml:space="preserve"> et al. (2010) demonstrated </w:t>
-      </w:r>
-      <w:commentRangeStart w:id="13"/>
-      <w:r>
-        <w:t xml:space="preserve">analytically using equation </w:t>
-      </w:r>
-      <w:r>
-        <w:t>1</w:t>
-      </w:r>
-      <w:r>
-        <w:t xml:space="preserve"> </w:t>
-      </w:r>
-      <w:commentRangeEnd w:id="13"/>
-      <w:r>
-        <w:rPr>
-          <w:rStyle w:val="CommentReference"/>
-        </w:rPr>
-        <w:commentReference w:id="13"/>
-      </w:r>
-      <w:r>
-        <w:t>that</w:t>
-      </w:r>
-      <w:r>
-        <w:t xml:space="preserve"> it pays for an individual to cooperate </w:t>
-      </w:r>
-      <w:r>
-        <w:t>if it finds itself in a small group that already has a certain average level of cooperation</w:t>
-      </w:r>
-      <w:r>
-        <w:t xml:space="preserve">. However it becomes unfavourable to cooperate if an individual finds itself in a large group.  </w:t>
-      </w:r>
-      <w:r>
-        <w:t xml:space="preserve">‘Large’ is defined as the point where an increase an individual’s cooperative tendency decreases its overall fitness.  </w:t>
-      </w:r>
-      <w:r>
-        <w:t xml:space="preserve">What ‘large’ is depends on the ecological constraints </w:t>
-      </w:r>
-      <w:r>
-        <w:t>of a</w:t>
-      </w:r>
-      <w:r>
-        <w:t xml:space="preserve"> species and population, such as the cost of cooperation,</w:t>
-      </w:r>
-      <w:r>
-        <w:t xml:space="preserve"> the</w:t>
-      </w:r>
-      <w:r>
-        <w:t xml:space="preserve"> group carrying capacity and the average cooperation level within the group</w:t>
-      </w:r>
-      <w:r>
-        <w:t xml:space="preserve"> an individual finds itself in</w:t>
-      </w:r>
-      <w:r>
-        <w:t>. As the cost of cooperation and the group carrying capacity increases</w:t>
-      </w:r>
-      <w:r>
-        <w:t>,</w:t>
-      </w:r>
-      <w:r>
-        <w:t xml:space="preserve"> so what is considered ‘large’ also increases.   </w:t>
-      </w:r>
-      <w:r>
-        <w:t xml:space="preserve">This is </w:t>
-      </w:r>
-      <w:r>
-        <w:t xml:space="preserve">humped shaped function of </w:t>
-      </w:r>
-      <w:r>
-        <w:t xml:space="preserve">individual </w:t>
-      </w:r>
-      <w:r>
-        <w:t xml:space="preserve">fitness against group size has been demonstrated </w:t>
-      </w:r>
-      <w:r>
-        <w:t xml:space="preserve">theoretically and empirically </w:t>
-      </w:r>
-      <w:r>
-        <w:t>many times (e.g. •••</w:t>
-      </w:r>
-      <w:r>
-        <w:t xml:space="preserve">Aviles &amp; </w:t>
-      </w:r>
-      <w:proofErr w:type="spellStart"/>
-      <w:r>
-        <w:t>Tufino</w:t>
-      </w:r>
-      <w:proofErr w:type="spellEnd"/>
-      <w:proofErr w:type="gramStart"/>
-      <w:r>
-        <w:t xml:space="preserve">) </w:t>
-      </w:r>
-      <w:r>
-        <w:t>.</w:t>
-      </w:r>
-      <w:proofErr w:type="gramEnd"/>
-      <w:r>
-        <w:t xml:space="preserve"> </w:t>
-      </w:r>
-      <w:r>
-        <w:t xml:space="preserve"> </w:t>
-      </w:r>
-      <w:r>
-        <w:t xml:space="preserve"> From figure 1 van </w:t>
-      </w:r>
-      <w:proofErr w:type="spellStart"/>
-      <w:r>
-        <w:t>Veelen</w:t>
-      </w:r>
-      <w:proofErr w:type="spellEnd"/>
-      <w:r>
-        <w:t xml:space="preserve"> (2010) they showed that if groups were not ‘large’ then the direction of selection</w:t>
-      </w:r>
-      <w:r>
-        <w:t xml:space="preserve"> is towards very high cooperative tendency and intermediate group size.  However even though deterministically a cooperative tendency of 1 is </w:t>
-      </w:r>
-      <w:r>
-        <w:t>predicated</w:t>
-      </w:r>
-      <w:r>
-        <w:t xml:space="preserve">, within the simulation </w:t>
-      </w:r>
-      <w:r>
-        <w:t>mutation keeps this figure just below 1.</w:t>
-      </w:r>
     </w:p>
     <w:p>
       <w:pPr>
         <w:spacing w:line="480" w:lineRule="auto"/>
       </w:pPr>
+      <w:r>
+        <w:lastRenderedPageBreak/>
+        <w:t xml:space="preserve">Within our simulation groups are only </w:t>
+      </w:r>
+      <w:r>
+        <w:t>‘</w:t>
+      </w:r>
+      <w:r>
+        <w:t>large</w:t>
+      </w:r>
+      <w:r>
+        <w:t>’</w:t>
+      </w:r>
+      <w:r>
+        <w:t xml:space="preserve"> when </w:t>
+      </w:r>
+      <w:r>
+        <w:t xml:space="preserve">a high cost of cooperation is coupled with a high group carrying capacity.  </w:t>
+      </w:r>
+      <w:r>
+        <w:t>Within nature, t</w:t>
+      </w:r>
+      <w:r>
+        <w:t xml:space="preserve">his can be considered as the situation when </w:t>
+      </w:r>
+      <w:r>
+        <w:t>the cost of cooperat</w:t>
+      </w:r>
+      <w:r>
+        <w:t xml:space="preserve">ing </w:t>
+      </w:r>
+      <w:r>
+        <w:t xml:space="preserve">is </w:t>
+      </w:r>
+      <w:r>
+        <w:t xml:space="preserve">too </w:t>
+      </w:r>
+      <w:r>
+        <w:t xml:space="preserve">high </w:t>
+      </w:r>
+      <w:r>
+        <w:t>or</w:t>
+      </w:r>
+      <w:r>
+        <w:t xml:space="preserve"> </w:t>
+      </w:r>
+      <w:r>
+        <w:t>the tasks needed to be performed by a group require so many members, tha</w:t>
+      </w:r>
+      <w:r>
+        <w:t>t having only a few individuals cooperating does not increase an individual’s fitness</w:t>
+      </w:r>
+      <w:r>
+        <w:t xml:space="preserve"> and could even decrease it</w:t>
+      </w:r>
+      <w:r>
+        <w:t xml:space="preserve">. </w:t>
+      </w:r>
+      <w:r>
+        <w:t xml:space="preserve"> However</w:t>
+      </w:r>
+      <w:r>
+        <w:t xml:space="preserve">, the reduction in an individual’s direct fitness is </w:t>
+      </w:r>
+      <w:r>
+        <w:t xml:space="preserve">mitigated if groups </w:t>
+      </w:r>
+      <w:r>
+        <w:t xml:space="preserve">admit </w:t>
+      </w:r>
+      <w:r>
+        <w:t>only</w:t>
+      </w:r>
+      <w:r>
+        <w:t xml:space="preserve"> kin</w:t>
+      </w:r>
+      <w:r>
+        <w:t xml:space="preserve">. </w:t>
+      </w:r>
+      <w:r>
+        <w:t>Even with high costs of cooperation</w:t>
+      </w:r>
+      <w:r>
+        <w:t xml:space="preserve"> and large group carrying capacity</w:t>
+      </w:r>
+      <w:r>
+        <w:t xml:space="preserve">, if there are enough kin around high levels of cooperation and altruism can evolve.  </w:t>
+      </w:r>
+      <w:r>
+        <w:t xml:space="preserve"> </w:t>
+      </w:r>
+      <w:r>
+        <w:t>An example of organisms where restrictive kin admission rules allows the formation of very large social groups is the</w:t>
+      </w:r>
+      <w:r>
+        <w:t xml:space="preserve"> </w:t>
+      </w:r>
+      <w:proofErr w:type="spellStart"/>
+      <w:r>
+        <w:t>eusocial</w:t>
+      </w:r>
+      <w:proofErr w:type="spellEnd"/>
+      <w:r>
+        <w:t xml:space="preserve"> insects</w:t>
+      </w:r>
+      <w:bookmarkStart w:id="11" w:name="OLE_LINK1"/>
+      <w:bookmarkStart w:id="12" w:name="OLE_LINK2"/>
+      <w:r>
+        <w:t xml:space="preserve"> </w:t>
+      </w:r>
+      <w:proofErr w:type="spellStart"/>
+      <w:r>
+        <w:t>eg</w:t>
+      </w:r>
+      <w:proofErr w:type="spellEnd"/>
+      <w:r>
+        <w:t xml:space="preserve"> (••••)</w:t>
+      </w:r>
+    </w:p>
+    <w:bookmarkEnd w:id="11"/>
+    <w:bookmarkEnd w:id="12"/>
+    <w:p>
+      <w:pPr>
+        <w:spacing w:line="480" w:lineRule="auto"/>
+      </w:pPr>
+      <w:r>
+        <w:t>Interestingly</w:t>
+      </w:r>
+      <w:r>
+        <w:t xml:space="preserve"> we show that</w:t>
+      </w:r>
+      <w:r>
+        <w:t xml:space="preserve"> kin preference does not go to zero, even for very small </w:t>
+      </w:r>
+      <w:r>
+        <w:t>rates of growth</w:t>
+      </w:r>
+      <w:r>
+        <w:t xml:space="preserve">. This may </w:t>
+      </w:r>
+      <w:r>
+        <w:t xml:space="preserve">be </w:t>
+      </w:r>
+      <w:r>
+        <w:t xml:space="preserve">because leaving relatives out </w:t>
+      </w:r>
+      <w:r>
+        <w:t xml:space="preserve">of a group </w:t>
+      </w:r>
+      <w:r>
+        <w:t>has an indirect fitness cost as these individuals will be eliminated from the population</w:t>
+      </w:r>
+      <w:r>
+        <w:t xml:space="preserve">. So </w:t>
+      </w:r>
+      <w:r>
+        <w:t xml:space="preserve">this implies that </w:t>
+      </w:r>
+      <w:r>
+        <w:t xml:space="preserve">groups </w:t>
+      </w:r>
+      <w:r>
+        <w:t xml:space="preserve">forming in nature will not purposefully exclude </w:t>
+      </w:r>
+      <w:r>
+        <w:t>from social groups</w:t>
+      </w:r>
+      <w:r>
+        <w:t xml:space="preserve"> (unless there is direct competition</w:t>
+      </w:r>
+      <w:r>
+        <w:t xml:space="preserve"> between kin</w:t>
+      </w:r>
+      <w:r>
+        <w:t>)</w:t>
+      </w:r>
     </w:p>
     <w:p>
       <w:pPr>
         <w:spacing w:line="480" w:lineRule="auto"/>
       </w:pPr>
-      <w:r>
-        <w:t xml:space="preserve">Within our simulation groups are only large when the cost of cooperation and group carrying capacity is high and the intrinsic rate of growth is not high enough to allow groups to be comprised of mainly kin.  This can </w:t>
-      </w:r>
-      <w:r>
-        <w:lastRenderedPageBreak/>
-        <w:t xml:space="preserve">be considered as the situation when </w:t>
-      </w:r>
-      <w:r>
-        <w:t>the cost of cooperat</w:t>
-      </w:r>
-      <w:r>
-        <w:t xml:space="preserve">ing </w:t>
-      </w:r>
-      <w:r>
-        <w:t xml:space="preserve">is </w:t>
-      </w:r>
-      <w:r>
-        <w:t xml:space="preserve">too </w:t>
-      </w:r>
-      <w:r>
-        <w:t xml:space="preserve">high </w:t>
-      </w:r>
-      <w:r>
-        <w:t>or</w:t>
-      </w:r>
-      <w:r>
-        <w:t xml:space="preserve"> group carrying capacity so high that having only a few individuals cooperating </w:t>
-      </w:r>
-      <w:proofErr w:type="gramStart"/>
-      <w:r>
-        <w:t>does</w:t>
-      </w:r>
-      <w:proofErr w:type="gramEnd"/>
-      <w:r>
-        <w:t xml:space="preserve"> not increase an individual’s fitness</w:t>
-      </w:r>
-      <w:r>
-        <w:t xml:space="preserve">. </w:t>
-      </w:r>
-      <w:r>
-        <w:t xml:space="preserve"> However</w:t>
-      </w:r>
-      <w:proofErr w:type="gramStart"/>
-      <w:r>
-        <w:t xml:space="preserve">, </w:t>
-      </w:r>
-      <w:r>
-        <w:t xml:space="preserve"> the</w:t>
-      </w:r>
-      <w:proofErr w:type="gramEnd"/>
-      <w:r>
-        <w:t xml:space="preserve"> </w:t>
-      </w:r>
-      <w:commentRangeStart w:id="14"/>
-      <w:r>
-        <w:t>disad</w:t>
-      </w:r>
-      <w:r>
-        <w:t>vantage</w:t>
-      </w:r>
-      <w:commentRangeEnd w:id="14"/>
-      <w:r>
-        <w:rPr>
-          <w:rStyle w:val="CommentReference"/>
-        </w:rPr>
-        <w:commentReference w:id="14"/>
-      </w:r>
-      <w:r>
-        <w:t xml:space="preserve"> of </w:t>
-      </w:r>
-      <w:r>
-        <w:t xml:space="preserve"> having to form large groups</w:t>
-      </w:r>
-      <w:r>
-        <w:t xml:space="preserve"> is</w:t>
-      </w:r>
-      <w:r>
-        <w:t xml:space="preserve"> mitigated if groups </w:t>
-      </w:r>
-      <w:r>
-        <w:t>admit only kin</w:t>
-      </w:r>
-      <w:r>
-        <w:t xml:space="preserve">. </w:t>
-      </w:r>
-      <w:r>
-        <w:t>Even with high costs of cooperation</w:t>
-      </w:r>
-      <w:r>
-        <w:t xml:space="preserve"> and large group carrying capacity</w:t>
-      </w:r>
-      <w:r>
-        <w:t xml:space="preserve">, if there are enough kin around high levels of cooperation and altruism can evolve.  </w:t>
-      </w:r>
-      <w:r>
-        <w:t xml:space="preserve"> </w:t>
-      </w:r>
-      <w:proofErr w:type="gramStart"/>
-      <w:r>
-        <w:t>An e</w:t>
-      </w:r>
-      <w:r>
-        <w:t>xamples</w:t>
-      </w:r>
-      <w:proofErr w:type="gramEnd"/>
-      <w:r>
-        <w:t xml:space="preserve"> of organisms where large intrinsic rates of growth allow restrictive kin selection</w:t>
-      </w:r>
-      <w:r>
-        <w:t xml:space="preserve"> and very large social groups</w:t>
-      </w:r>
-      <w:r>
-        <w:t xml:space="preserve"> are </w:t>
-      </w:r>
-      <w:proofErr w:type="spellStart"/>
-      <w:r>
-        <w:t>eusocial</w:t>
-      </w:r>
-      <w:proofErr w:type="spellEnd"/>
-      <w:r>
-        <w:t xml:space="preserve"> insects</w:t>
-      </w:r>
-      <w:bookmarkStart w:id="15" w:name="OLE_LINK1"/>
-      <w:bookmarkStart w:id="16" w:name="OLE_LINK2"/>
-      <w:r>
-        <w:t xml:space="preserve"> </w:t>
-      </w:r>
-      <w:proofErr w:type="spellStart"/>
-      <w:r>
-        <w:t>eg</w:t>
-      </w:r>
-      <w:proofErr w:type="spellEnd"/>
-      <w:r>
-        <w:t xml:space="preserve"> (••••)</w:t>
-      </w:r>
-    </w:p>
-    <w:bookmarkEnd w:id="15"/>
-    <w:bookmarkEnd w:id="16"/>
-    <w:p>
-      <w:pPr>
-        <w:spacing w:line="480" w:lineRule="auto"/>
-      </w:pPr>
-      <w:r>
-        <w:t>Interestingly</w:t>
-      </w:r>
-      <w:r>
-        <w:t xml:space="preserve"> we show that</w:t>
-      </w:r>
-      <w:r>
-        <w:t xml:space="preserve"> kin preference does not go to zero, even for very small </w:t>
-      </w:r>
-      <w:r>
-        <w:t>rates of growth</w:t>
-      </w:r>
-      <w:r>
-        <w:t xml:space="preserve">. This may </w:t>
-      </w:r>
-      <w:r>
-        <w:t xml:space="preserve">be </w:t>
-      </w:r>
-      <w:r>
-        <w:t xml:space="preserve">because leaving relatives out </w:t>
-      </w:r>
-      <w:r>
-        <w:t xml:space="preserve">of a group </w:t>
-      </w:r>
-      <w:r>
-        <w:t>has an indirect fitness cost as these individuals will be eliminated from the population</w:t>
-      </w:r>
-      <w:r>
-        <w:t xml:space="preserve">. So </w:t>
-      </w:r>
-      <w:r>
-        <w:t xml:space="preserve">this implies that </w:t>
-      </w:r>
-      <w:r>
-        <w:t xml:space="preserve">groups </w:t>
-      </w:r>
-      <w:r>
-        <w:t xml:space="preserve">forming in nature will not purposefully exclude </w:t>
-      </w:r>
-      <w:r>
-        <w:t>from social groups</w:t>
-      </w:r>
-      <w:r>
-        <w:t xml:space="preserve"> (unless there is direct competition)</w:t>
-      </w:r>
-      <w:r>
-        <w:t xml:space="preserve"> </w:t>
-      </w:r>
-      <w:commentRangeStart w:id="17"/>
-      <w:proofErr w:type="spellStart"/>
-      <w:r>
-        <w:t>eg</w:t>
-      </w:r>
-      <w:commentRangeEnd w:id="17"/>
-      <w:proofErr w:type="spellEnd"/>
-      <w:r>
-        <w:rPr>
-          <w:rStyle w:val="CommentReference"/>
-        </w:rPr>
-        <w:commentReference w:id="17"/>
-      </w:r>
-      <w:r>
-        <w:t xml:space="preserve"> </w:t>
-      </w:r>
-      <w:r>
-        <w:rPr>
-          <w:highlight w:val="magenta"/>
-        </w:rPr>
-        <w:t>•••</w:t>
-      </w:r>
-      <w:r>
-        <w:t xml:space="preserve"> </w:t>
-      </w:r>
-    </w:p>
-    <w:p>
-      <w:pPr>
-        <w:spacing w:line="480" w:lineRule="auto"/>
-      </w:pPr>
-      <w:r>
-        <w:rPr>
-          <w:rStyle w:val="CommentReference"/>
-        </w:rPr>
-        <w:commentReference w:id="18"/>
-      </w:r>
     </w:p>
     <w:p>
       <w:pPr>
@@ -7692,28 +7575,47 @@
       <w:r>
         <w:t>cycles that emerge within individual runs, with cooperation correlated with group size</w:t>
       </w:r>
-      <w:proofErr w:type="gramStart"/>
-      <w:r>
-        <w:t>,  both</w:t>
-      </w:r>
-      <w:proofErr w:type="gramEnd"/>
-      <w:r>
-        <w:t xml:space="preserve"> of which appear to be counter-correlated but relatedness and kin preference.</w:t>
+      <w:r>
+        <w:t>, both</w:t>
+      </w:r>
+      <w:r>
+        <w:t xml:space="preserve"> of </w:t>
+      </w:r>
+      <w:r>
+        <w:t>which are</w:t>
+      </w:r>
+      <w:r>
+        <w:t xml:space="preserve"> counter-correlated </w:t>
+      </w:r>
+      <w:r>
+        <w:t>with</w:t>
+      </w:r>
+      <w:r>
+        <w:t xml:space="preserve"> relatedness and kin preference.</w:t>
       </w:r>
       <w:r>
         <w:t xml:space="preserve"> </w:t>
       </w:r>
       <w:r>
-        <w:t>Obviously r</w:t>
-      </w:r>
-      <w:r>
-        <w:t xml:space="preserve">elatedness is correlated with kin preference </w:t>
-      </w:r>
-      <w:r>
-        <w:t xml:space="preserve">because </w:t>
-      </w:r>
-      <w:r>
-        <w:t xml:space="preserve">as the amount of kin preference exhibited increases so does the levels of relatedness within groups. </w:t>
+        <w:t>It is obvious that</w:t>
+      </w:r>
+      <w:r>
+        <w:t xml:space="preserve"> r</w:t>
+      </w:r>
+      <w:r>
+        <w:t xml:space="preserve">elatedness </w:t>
+      </w:r>
+      <w:r>
+        <w:t>should be</w:t>
+      </w:r>
+      <w:r>
+        <w:t xml:space="preserve"> correlated with kin preference</w:t>
+      </w:r>
+      <w:r>
+        <w:t xml:space="preserve">.  As </w:t>
+      </w:r>
+      <w:r>
+        <w:t xml:space="preserve">the amount of kin preference exhibited increases so does the levels of relatedness within groups. </w:t>
       </w:r>
     </w:p>
     <w:p>
@@ -7730,26 +7632,55 @@
         <w:t xml:space="preserve">, entry to groups becomes more restrictive and therefore group sizes decreases.  </w:t>
       </w:r>
       <w:r>
-        <w:t>This is contrary to th</w:t>
-      </w:r>
-      <w:r>
-        <w:t>e averages of the runs (figure 2</w:t>
-      </w:r>
-      <w:r>
-        <w:t xml:space="preserve">) </w:t>
-      </w:r>
-      <w:r>
-        <w:t xml:space="preserve">when kin preference increases the </w:t>
-      </w:r>
-      <w:r>
-        <w:t xml:space="preserve">group size </w:t>
-      </w:r>
-      <w:r>
-        <w:t xml:space="preserve">also increases, which demonstrates </w:t>
-      </w:r>
-      <w:r>
-        <w:t>other factors affect the run averages.</w:t>
-      </w:r>
+        <w:t>It should be noted that t</w:t>
+      </w:r>
+      <w:r>
+        <w:t>his is contrary to th</w:t>
+      </w:r>
+      <w:r>
+        <w:t xml:space="preserve">e </w:t>
+      </w:r>
+      <w:r>
+        <w:t>overall averages</w:t>
+      </w:r>
+      <w:r>
+        <w:t xml:space="preserve"> (figure 2</w:t>
+      </w:r>
+      <w:r>
+        <w:t>), where an increased</w:t>
+      </w:r>
+      <w:r>
+        <w:t xml:space="preserve"> kin preference</w:t>
+      </w:r>
+      <w:r>
+        <w:t xml:space="preserve"> is correlated with an increase in</w:t>
+      </w:r>
+      <w:r>
+        <w:t xml:space="preserve"> </w:t>
+      </w:r>
+      <w:r>
+        <w:t>group size</w:t>
+      </w:r>
+      <w:r>
+        <w:t xml:space="preserve">. Within runs </w:t>
+      </w:r>
+      <w:r>
+        <w:t>there is likely to be</w:t>
+      </w:r>
+      <w:r>
+        <w:t xml:space="preserve"> a direct causal effect</w:t>
+      </w:r>
+      <w:r>
+        <w:t xml:space="preserve"> of kin preference to group size,</w:t>
+      </w:r>
+      <w:r>
+        <w:t xml:space="preserve"> but other factors affect kin preference and group size when comparing between</w:t>
+      </w:r>
+      <w:r>
+        <w:t xml:space="preserve"> runs with different parameter values.</w:t>
+      </w:r>
+      <w:bookmarkStart w:id="13" w:name="_GoBack"/>
+      <w:bookmarkEnd w:id="13"/>
     </w:p>
     <w:p>
       <w:pPr>
@@ -7762,6 +7693,7 @@
         <w:rPr>
           <w:rFonts w:ascii="Calibri" w:hAnsi="Calibri" w:cs="CMR10"/>
         </w:rPr>
+        <w:lastRenderedPageBreak/>
         <w:t xml:space="preserve">The </w:t>
       </w:r>
       <w:r>
@@ -7861,7 +7793,7 @@
         </w:rPr>
         <w:t xml:space="preserve">, </w:t>
       </w:r>
-      <w:commentRangeStart w:id="19"/>
+      <w:commentRangeStart w:id="14"/>
       <w:r>
         <w:rPr>
           <w:rFonts w:ascii="Calibri" w:hAnsi="Calibri" w:cs="CMR10"/>
@@ -7974,7 +7906,20 @@
         <w:rPr>
           <w:rFonts w:ascii="Calibri" w:hAnsi="Calibri" w:cs="CMR10"/>
         </w:rPr>
-        <w:t>2010)</w:t>
+        <w:t>2010</w:t>
+      </w:r>
+      <w:commentRangeEnd w:id="14"/>
+      <w:r>
+        <w:rPr>
+          <w:rStyle w:val="CommentReference"/>
+        </w:rPr>
+        <w:commentReference w:id="14"/>
+      </w:r>
+      <w:r>
+        <w:rPr>
+          <w:rFonts w:ascii="Calibri" w:hAnsi="Calibri" w:cs="CMR10"/>
+        </w:rPr>
+        <w:t>)</w:t>
       </w:r>
       <w:r>
         <w:rPr>
@@ -7982,13 +7927,6 @@
         </w:rPr>
         <w:t xml:space="preserve">.  </w:t>
       </w:r>
-      <w:commentRangeEnd w:id="19"/>
-      <w:r>
-        <w:rPr>
-          <w:rStyle w:val="CommentReference"/>
-        </w:rPr>
-        <w:commentReference w:id="19"/>
-      </w:r>
       <w:r>
         <w:rPr>
           <w:rFonts w:ascii="Calibri" w:hAnsi="Calibri" w:cs="CMR10"/>
@@ -7999,20 +7937,38 @@
         <w:rPr>
           <w:rFonts w:ascii="Calibri" w:hAnsi="Calibri" w:cs="CMR10"/>
         </w:rPr>
-        <w:t xml:space="preserve"> A the </w:t>
-      </w:r>
-      <w:r>
-        <w:rPr>
-          <w:rFonts w:ascii="Calibri" w:hAnsi="Calibri" w:cs="CMR10"/>
-        </w:rPr>
-        <w:lastRenderedPageBreak/>
+        <w:t xml:space="preserve"> A</w:t>
+      </w:r>
+      <w:r>
+        <w:rPr>
+          <w:rFonts w:ascii="Calibri" w:hAnsi="Calibri" w:cs="CMR10"/>
+        </w:rPr>
+        <w:t>s</w:t>
+      </w:r>
+      <w:r>
+        <w:rPr>
+          <w:rFonts w:ascii="Calibri" w:hAnsi="Calibri" w:cs="CMR10"/>
+        </w:rPr>
+        <w:t xml:space="preserve"> the </w:t>
+      </w:r>
+      <w:r>
+        <w:rPr>
+          <w:rFonts w:ascii="Calibri" w:hAnsi="Calibri" w:cs="CMR10"/>
+        </w:rPr>
         <w:t>average level of cooperation increases, so the optimum group size increase</w:t>
       </w:r>
       <w:r>
         <w:rPr>
           <w:rFonts w:ascii="Calibri" w:hAnsi="Calibri" w:cs="CMR10"/>
         </w:rPr>
-        <w:t>s which causes group size to increase</w:t>
+        <w:t xml:space="preserve">s which causes group size to </w:t>
+      </w:r>
+      <w:proofErr w:type="gramStart"/>
+      <w:r>
+        <w:rPr>
+          <w:rFonts w:ascii="Calibri" w:hAnsi="Calibri" w:cs="CMR10"/>
+        </w:rPr>
+        <w:t>increase</w:t>
       </w:r>
       <w:r>
         <w:rPr>
@@ -8024,13 +7980,14 @@
         <w:rPr>
           <w:rFonts w:ascii="Calibri" w:hAnsi="Calibri" w:cs="CMR10"/>
         </w:rPr>
-        <w:t>a</w:t>
-      </w:r>
-      <w:r>
-        <w:rPr>
-          <w:rFonts w:ascii="Calibri" w:hAnsi="Calibri" w:cs="CMR10"/>
-        </w:rPr>
-        <w:t>s the group admission function takes into account the optimum group size</w:t>
+        <w:t xml:space="preserve"> and</w:t>
+      </w:r>
+      <w:proofErr w:type="gramEnd"/>
+      <w:r>
+        <w:rPr>
+          <w:rFonts w:ascii="Calibri" w:hAnsi="Calibri" w:cs="CMR10"/>
+        </w:rPr>
+        <w:t xml:space="preserve"> vice versa</w:t>
       </w:r>
       <w:r>
         <w:rPr>
@@ -8050,7 +8007,13 @@
         <w:rPr>
           <w:rFonts w:ascii="Calibri" w:hAnsi="Calibri" w:cs="CMR10"/>
         </w:rPr>
-        <w:t>The c</w:t>
+        <w:t>The cycling observed and t</w:t>
+      </w:r>
+      <w:r>
+        <w:rPr>
+          <w:rFonts w:ascii="Calibri" w:hAnsi="Calibri" w:cs="CMR10"/>
+        </w:rPr>
+        <w:t>he c</w:t>
       </w:r>
       <w:r>
         <w:rPr>
@@ -8128,25 +8091,13 @@
         <w:rPr>
           <w:rFonts w:ascii="Calibri" w:hAnsi="Calibri" w:cs="CMR10"/>
         </w:rPr>
-        <w:t xml:space="preserve">may </w:t>
-      </w:r>
-      <w:r>
-        <w:rPr>
-          <w:rFonts w:ascii="Calibri" w:hAnsi="Calibri" w:cs="CMR10"/>
-        </w:rPr>
-        <w:t>reflect</w:t>
-      </w:r>
-      <w:r>
-        <w:rPr>
-          <w:rFonts w:ascii="Calibri" w:hAnsi="Calibri" w:cs="CMR10"/>
-        </w:rPr>
-        <w:t xml:space="preserve"> the following series of events. A</w:t>
-      </w:r>
-      <w:r>
-        <w:rPr>
-          <w:rFonts w:ascii="Calibri" w:hAnsi="Calibri" w:cs="CMR10"/>
-        </w:rPr>
-        <w:t>s kin preference, and thus degree of relatedness within groups</w:t>
+        <w:t>is interesting.  It is plausible that as</w:t>
+      </w:r>
+      <w:r>
+        <w:rPr>
+          <w:rFonts w:ascii="Calibri" w:hAnsi="Calibri" w:cs="CMR10"/>
+        </w:rPr>
+        <w:t xml:space="preserve"> kin preference, and thus degree of relatedness within groups</w:t>
       </w:r>
       <w:r>
         <w:rPr>
@@ -8176,21 +8127,7 @@
         <w:rPr>
           <w:rFonts w:ascii="Calibri" w:hAnsi="Calibri" w:cs="CMR10"/>
         </w:rPr>
-        <w:t xml:space="preserve"> with a certain time lag (in the graphs, we see cooperation </w:t>
-      </w:r>
-      <w:proofErr w:type="gramStart"/>
-      <w:r>
-        <w:rPr>
-          <w:rFonts w:ascii="Calibri" w:hAnsi="Calibri" w:cs="CMR10"/>
-        </w:rPr>
-        <w:t>raising</w:t>
-      </w:r>
-      <w:proofErr w:type="gramEnd"/>
-      <w:r>
-        <w:rPr>
-          <w:rFonts w:ascii="Calibri" w:hAnsi="Calibri" w:cs="CMR10"/>
-        </w:rPr>
-        <w:t xml:space="preserve"> following a peak of relatedness)</w:t>
+        <w:t xml:space="preserve"> with a certain time lag</w:t>
       </w:r>
       <w:r>
         <w:rPr>
@@ -8340,13 +8277,7 @@
         <w:rPr>
           <w:rFonts w:ascii="Calibri" w:hAnsi="Calibri" w:cs="CMR10"/>
         </w:rPr>
-        <w:t xml:space="preserve"> This would also explain the cycling that is observed</w:t>
-      </w:r>
-      <w:r>
-        <w:rPr>
-          <w:rFonts w:ascii="Calibri" w:hAnsi="Calibri" w:cs="CMR10"/>
-        </w:rPr>
-        <w:t xml:space="preserve">   </w:t>
+        <w:t xml:space="preserve"> </w:t>
       </w:r>
     </w:p>
     <w:p>
@@ -8361,6 +8292,7 @@
         <w:rPr>
           <w:rFonts w:ascii="Calibri" w:hAnsi="Calibri" w:cs="CMR10"/>
           <w:color w:val="FF0000"/>
+          <w:highlight w:val="yellow"/>
         </w:rPr>
         <w:t xml:space="preserve">Julian’s comment: </w:t>
       </w:r>
@@ -8368,6 +8300,7 @@
         <w:rPr>
           <w:rFonts w:ascii="Calibri" w:hAnsi="Calibri" w:cs="CMR10"/>
           <w:color w:val="FF0000"/>
+          <w:highlight w:val="yellow"/>
         </w:rPr>
         <w:t>The above is merely speculative.  It would be nice</w:t>
       </w:r>
@@ -8375,6 +8308,7 @@
         <w:rPr>
           <w:rFonts w:ascii="Calibri" w:hAnsi="Calibri" w:cs="CMR10"/>
           <w:color w:val="FF0000"/>
+          <w:highlight w:val="yellow"/>
         </w:rPr>
         <w:t xml:space="preserve"> to figure out ways to test these suggestions</w:t>
       </w:r>
@@ -8382,6 +8316,7 @@
         <w:rPr>
           <w:rFonts w:ascii="Calibri" w:hAnsi="Calibri" w:cs="CMR10"/>
           <w:color w:val="FF0000"/>
+          <w:highlight w:val="yellow"/>
         </w:rPr>
         <w:t xml:space="preserve"> in the simulations themselves.</w:t>
       </w:r>
@@ -8399,10 +8334,71 @@
           <w:rFonts w:ascii="Calibri" w:hAnsi="Calibri"/>
           <w:lang w:val="en-CA"/>
         </w:rPr>
-        <w:t>Simulating the evolution of cooperation and kin preference as a two trait optimization process has demonstrated that how picky a group can be towards admitting kin depends on the demographic and ecological characteristics of a species, but that being unable to restrict your group to kin does not affect the level of cooperation that evolves, except when the cost to the individual of cooperation is very high and the ecologically determined optimum group size is hard to attain.</w:t>
-      </w:r>
-      <w:bookmarkStart w:id="20" w:name="_GoBack"/>
-      <w:bookmarkEnd w:id="20"/>
+        <w:t>Modelling</w:t>
+      </w:r>
+      <w:r>
+        <w:rPr>
+          <w:rFonts w:ascii="Calibri" w:hAnsi="Calibri"/>
+          <w:lang w:val="en-CA"/>
+        </w:rPr>
+        <w:t xml:space="preserve"> the evolution of cooperation and kin preference as a two trait optimization process has demonstrated that how </w:t>
+      </w:r>
+      <w:r>
+        <w:rPr>
+          <w:rFonts w:ascii="Calibri" w:hAnsi="Calibri"/>
+          <w:lang w:val="en-CA"/>
+        </w:rPr>
+        <w:t>restrictive</w:t>
+      </w:r>
+      <w:r>
+        <w:rPr>
+          <w:rFonts w:ascii="Calibri" w:hAnsi="Calibri"/>
+          <w:lang w:val="en-CA"/>
+        </w:rPr>
+        <w:t xml:space="preserve"> a group </w:t>
+      </w:r>
+      <w:r>
+        <w:rPr>
+          <w:rFonts w:ascii="Calibri" w:hAnsi="Calibri"/>
+          <w:lang w:val="en-CA"/>
+        </w:rPr>
+        <w:t xml:space="preserve">can be </w:t>
+      </w:r>
+      <w:r>
+        <w:rPr>
+          <w:rFonts w:ascii="Calibri" w:hAnsi="Calibri"/>
+          <w:lang w:val="en-CA"/>
+        </w:rPr>
+        <w:t>admitting</w:t>
+      </w:r>
+      <w:r>
+        <w:rPr>
+          <w:rFonts w:ascii="Calibri" w:hAnsi="Calibri"/>
+          <w:lang w:val="en-CA"/>
+        </w:rPr>
+        <w:t xml:space="preserve"> only</w:t>
+      </w:r>
+      <w:r>
+        <w:rPr>
+          <w:rFonts w:ascii="Calibri" w:hAnsi="Calibri"/>
+          <w:lang w:val="en-CA"/>
+        </w:rPr>
+        <w:t xml:space="preserve"> kin depends on the demographic and ecological characteristics of a species</w:t>
+      </w:r>
+      <w:r>
+        <w:rPr>
+          <w:rFonts w:ascii="Calibri" w:hAnsi="Calibri"/>
+          <w:lang w:val="en-CA"/>
+        </w:rPr>
+        <w:t xml:space="preserve"> or population. However it is also of note that being</w:t>
+      </w:r>
+      <w:r>
+        <w:rPr>
+          <w:rFonts w:ascii="Calibri" w:hAnsi="Calibri"/>
+          <w:lang w:val="en-CA"/>
+        </w:rPr>
+        <w:t xml:space="preserve"> unable to restrict your group to kin does not affect the level of cooperation that evolves, except when the cost to the individual of cooperation is very high and the ecologically determined optimum group size is hard to attain.</w:t>
+      </w:r>
     </w:p>
     <w:sectPr>
       <w:pgSz w:w="11906" w:h="16838"/>
@@ -8507,7 +8503,7 @@
       </w:r>
     </w:p>
   </w:comment>
-  <w:comment w:id="4" w:author="Ruth" w:date="2013-02-03T14:50:00Z" w:initials="R">
+  <w:comment w:id="4" w:author="Ruth" w:date="2013-02-06T12:32:00Z" w:initials="R">
     <w:p>
       <w:pPr>
         <w:pStyle w:val="CommentText"/>
@@ -8519,11 +8515,19 @@
         <w:annotationRef/>
       </w:r>
       <w:r>
-        <w:t>Really it is average group size faced by an average individual</w:t>
+        <w:t xml:space="preserve">I changed the graph to show group size relative to the group carrying </w:t>
+      </w:r>
+      <w:proofErr w:type="spellStart"/>
+      <w:r>
+        <w:t>carrying</w:t>
+      </w:r>
+      <w:proofErr w:type="spellEnd"/>
+      <w:r>
+        <w:t xml:space="preserve"> capacity as I thought it was more informative</w:t>
       </w:r>
     </w:p>
   </w:comment>
-  <w:comment w:id="5" w:author="Ruth" w:date="2013-02-03T14:50:00Z" w:initials="R">
+  <w:comment w:id="5" w:author="Ruth" w:date="2013-02-06T15:26:00Z" w:initials="R">
     <w:p>
       <w:pPr>
         <w:pStyle w:val="CommentText"/>
@@ -8535,16 +8539,11 @@
         <w:annotationRef/>
       </w:r>
       <w:r>
-        <w:t xml:space="preserve">Not sure this is </w:t>
-      </w:r>
-      <w:proofErr w:type="spellStart"/>
-      <w:r>
-        <w:t>relevent</w:t>
-      </w:r>
-      <w:proofErr w:type="spellEnd"/>
+        <w:t>Do we want to include this?</w:t>
+      </w:r>
     </w:p>
   </w:comment>
-  <w:comment w:id="6" w:author="Ruth" w:date="2013-02-06T15:02:00Z" w:initials="R">
+  <w:comment w:id="6" w:author="Ruth" w:date="2013-01-28T16:29:00Z" w:initials="R">
     <w:p>
       <w:pPr>
         <w:pStyle w:val="CommentText"/>
@@ -8556,11 +8555,11 @@
         <w:annotationRef/>
       </w:r>
       <w:r>
-        <w:t>Due to asymmetric fitness function</w:t>
+        <w:t>Check these other ones</w:t>
       </w:r>
     </w:p>
   </w:comment>
-  <w:comment w:id="7" w:author="Ruth" w:date="2013-02-06T12:32:00Z" w:initials="R">
+  <w:comment w:id="7" w:author="Ruth" w:date="2013-02-06T17:57:00Z" w:initials="R">
     <w:p>
       <w:pPr>
         <w:pStyle w:val="CommentText"/>
@@ -8572,19 +8571,11 @@
         <w:annotationRef/>
       </w:r>
       <w:r>
-        <w:t xml:space="preserve">I changed the graph to show group size relative to the group carrying </w:t>
-      </w:r>
-      <w:proofErr w:type="spellStart"/>
-      <w:r>
-        <w:t>carrying</w:t>
-      </w:r>
-      <w:proofErr w:type="spellEnd"/>
-      <w:r>
-        <w:t xml:space="preserve"> capacity as I thought it was more informative</w:t>
+        <w:t>Relevant?</w:t>
       </w:r>
     </w:p>
   </w:comment>
-  <w:comment w:id="8" w:author="Ruth" w:date="2013-02-06T15:26:00Z" w:initials="R">
+  <w:comment w:id="8" w:author="Ruth" w:date="2013-02-07T17:11:00Z" w:initials="R">
     <w:p>
       <w:pPr>
         <w:pStyle w:val="CommentText"/>
@@ -8596,11 +8587,19 @@
         <w:annotationRef/>
       </w:r>
       <w:r>
-        <w:t>Do we want to include this?</w:t>
+        <w:t xml:space="preserve">Expand </w:t>
+      </w:r>
+      <w:proofErr w:type="spellStart"/>
+      <w:r>
+        <w:t>explaniaton</w:t>
+      </w:r>
+      <w:proofErr w:type="spellEnd"/>
+      <w:r>
+        <w:t xml:space="preserve"> of group sizes</w:t>
       </w:r>
     </w:p>
   </w:comment>
-  <w:comment w:id="9" w:author="Ruth Sharpe" w:date="2013-01-22T17:54:00Z" w:initials="RS">
+  <w:comment w:id="9" w:author="Ruth Sharpe" w:date="2013-01-29T18:59:00Z" w:initials="RS">
     <w:p>
       <w:pPr>
         <w:pStyle w:val="CommentText"/>
@@ -8612,19 +8611,11 @@
         <w:annotationRef/>
       </w:r>
       <w:r>
-        <w:t xml:space="preserve">Really, check that! And check what van </w:t>
-      </w:r>
-      <w:proofErr w:type="spellStart"/>
-      <w:r>
-        <w:t>Veelen</w:t>
-      </w:r>
-      <w:proofErr w:type="spellEnd"/>
-      <w:r>
-        <w:t xml:space="preserve"> really says</w:t>
+        <w:t>Might be worth putting in the equations for optimum sizes</w:t>
       </w:r>
     </w:p>
   </w:comment>
-  <w:comment w:id="10" w:author="Ruth" w:date="2013-01-28T16:29:00Z" w:initials="R">
+  <w:comment w:id="10" w:author="Ruth" w:date="2013-02-07T18:00:00Z" w:initials="R">
     <w:p>
       <w:pPr>
         <w:pStyle w:val="CommentText"/>
@@ -8636,11 +8627,11 @@
         <w:annotationRef/>
       </w:r>
       <w:r>
-        <w:t>Check these other ones</w:t>
+        <w:t>Should I include the figure?</w:t>
       </w:r>
     </w:p>
   </w:comment>
-  <w:comment w:id="11" w:author="Ruth" w:date="2013-02-06T18:03:00Z" w:initials="R">
+  <w:comment w:id="14" w:author="Ruth" w:date="2013-02-07T17:21:00Z" w:initials="R">
     <w:p>
       <w:pPr>
         <w:pStyle w:val="CommentText"/>
@@ -8652,236 +8643,7 @@
         <w:annotationRef/>
       </w:r>
       <w:r>
-        <w:t>Not relevant exactly, need to work in group size</w:t>
-      </w:r>
-    </w:p>
-  </w:comment>
-  <w:comment w:id="12" w:author="Ruth" w:date="2013-02-06T17:57:00Z" w:initials="R">
-    <w:p>
-      <w:pPr>
-        <w:pStyle w:val="CommentText"/>
-      </w:pPr>
-      <w:r>
-        <w:rPr>
-          <w:rStyle w:val="CommentReference"/>
-        </w:rPr>
-        <w:annotationRef/>
-      </w:r>
-      <w:r>
-        <w:t>Relevant?</w:t>
-      </w:r>
-    </w:p>
-  </w:comment>
-  <w:comment w:id="13" w:author="Ruth Sharpe" w:date="2013-01-29T18:59:00Z" w:initials="RS">
-    <w:p>
-      <w:pPr>
-        <w:pStyle w:val="CommentText"/>
-      </w:pPr>
-      <w:r>
-        <w:rPr>
-          <w:rStyle w:val="CommentReference"/>
-        </w:rPr>
-        <w:annotationRef/>
-      </w:r>
-      <w:r>
-        <w:t>Might be worth putting in the equations for optimum sizes</w:t>
-      </w:r>
-    </w:p>
-  </w:comment>
-  <w:comment w:id="14" w:author="Ruth" w:date="2013-02-06T18:06:00Z" w:initials="R">
-    <w:p>
-      <w:pPr>
-        <w:pStyle w:val="CommentText"/>
-      </w:pPr>
-      <w:r>
-        <w:rPr>
-          <w:rStyle w:val="CommentReference"/>
-        </w:rPr>
-        <w:annotationRef/>
-      </w:r>
-      <w:r>
-        <w:t>Equilibrium point</w:t>
-      </w:r>
-    </w:p>
-  </w:comment>
-  <w:comment w:id="17" w:author="Ruth" w:date="2013-01-21T17:16:00Z" w:initials="R">
-    <w:p>
-      <w:pPr>
-        <w:tabs>
-          <w:tab w:val="left" w:pos="0"/>
-        </w:tabs>
-        <w:spacing w:line="480" w:lineRule="auto"/>
-      </w:pPr>
-      <w:r>
-        <w:rPr>
-          <w:rStyle w:val="CommentReference"/>
-        </w:rPr>
-        <w:annotationRef/>
-      </w:r>
-      <w:r>
-        <w:t xml:space="preserve">Removed:  </w:t>
-      </w:r>
-      <w:r>
-        <w:t xml:space="preserve">The group carrying capacity parameter affects primarily the size of the groups formed.  With larger 1/c, larger groups form (this is obvious). </w:t>
-      </w:r>
-      <w:r>
-        <w:t xml:space="preserve"> </w:t>
-      </w:r>
-      <w:r>
-        <w:rPr>
-          <w:highlight w:val="magenta"/>
-        </w:rPr>
-        <w:t>However I am not sure this is so obvious as it doesn’t seem to matter too much?  Check this out ••</w:t>
-      </w:r>
-      <w:proofErr w:type="gramStart"/>
-      <w:r>
-        <w:rPr>
-          <w:highlight w:val="magenta"/>
-        </w:rPr>
-        <w:t>•</w:t>
-      </w:r>
-      <w:r>
-        <w:t xml:space="preserve"> </w:t>
-      </w:r>
-      <w:r>
-        <w:t>..although</w:t>
-      </w:r>
-      <w:proofErr w:type="gramEnd"/>
-      <w:r>
-        <w:t xml:space="preserve"> something interesting could be going on..</w:t>
-      </w:r>
-    </w:p>
-    <w:p>
-      <w:pPr>
-        <w:pStyle w:val="CommentText"/>
-      </w:pPr>
-    </w:p>
-  </w:comment>
-  <w:comment w:id="18" w:author="Ruth" w:date="2013-02-06T18:12:00Z" w:initials="R">
-    <w:p>
-      <w:pPr>
-        <w:spacing w:line="480" w:lineRule="auto"/>
-      </w:pPr>
-      <w:r>
-        <w:rPr>
-          <w:rStyle w:val="CommentReference"/>
-        </w:rPr>
-        <w:annotationRef/>
-      </w:r>
-      <w:r>
-        <w:t xml:space="preserve">Also removed </w:t>
-      </w:r>
-      <w:r>
-        <w:t>The group carrying capacity parameter, however, also</w:t>
-      </w:r>
-      <w:r>
-        <w:t xml:space="preserve"> appears to interact</w:t>
-      </w:r>
-      <w:r>
-        <w:t xml:space="preserve"> with </w:t>
-      </w:r>
-      <w:r>
-        <w:t>the cost of cooperation. (When the group carrying capacity is large the cost of cooperation has an effect in all four variables, decreasing them if the cost of cooperation is high)</w:t>
-      </w:r>
-      <w:r>
-        <w:rPr>
-          <w:rStyle w:val="CommentReference"/>
-        </w:rPr>
-        <w:annotationRef/>
-      </w:r>
-      <w:r>
-        <w:t xml:space="preserve"> It is worth noting that </w:t>
-      </w:r>
-      <w:r>
-        <w:t xml:space="preserve">the </w:t>
-      </w:r>
-      <w:r>
-        <w:t xml:space="preserve">within our parameter range, the </w:t>
-      </w:r>
-      <w:r>
-        <w:t xml:space="preserve">cost of cooperation parameter has little or no effect on </w:t>
-      </w:r>
-      <w:r>
-        <w:t xml:space="preserve">any of the </w:t>
-      </w:r>
-      <w:r>
-        <w:t>variables when the gro</w:t>
-      </w:r>
-      <w:r>
-        <w:t xml:space="preserve">up carrying capacity is small or the intrinsic rate of growth is not very low.  This is due to the fact that when there is low group carrying capacity groups are able to admit only kin, keeping the level of cooperation that evolves high despite the cost.  There are many example of this in nature such as cooperative breeding birds where individuals forgo breeding opportunities to help relatives breed (e.g. </w:t>
-      </w:r>
-      <w:r>
-        <w:fldChar w:fldCharType="begin"/>
-      </w:r>
-      <w:r>
-        <w:instrText xml:space="preserve"> ADDIN ZOTERO_ITEM CSL_CITATION {"citationID":"iXbnpVVy","properties":{"formattedCitation":"(Hatchwell 2009)","plainCitation":"(Hatchwell 2009)"},"citationItems":[{"id":258,"uris":["http://zotero.org/users/701671/items/BEC4AT3M"],"uri":["http://zotero.org/users/701671/items/BEC4AT3M"],"itemData":{"id":258,"type":"article-journal","title":"The evolution of cooperative breeding in birds: kinship, dispersal and life history","container-title":"Philosophical Transactions of the Royal Society B: Biological Sciences","page":"3217-3227","volume":"364","issue":"1533","source":"rstb.royalsocietypublishing.org","DOI":"10.1098/rstb.2009.0109","ISSN":"0962-8436, 1471-2970","shortTitle":"The evolution of cooperative breeding in birds","journalAbbreviation":"Phil. Trans. R. Soc. B","language":"en","author":[{"family":"Hatchwell","given":"Ben J."}],"issued":{"date-parts":[[2009,11,12]]},"accessed":{"date-parts":[[2013,1,30]],"season":"00:30:19"}}}],"schema":"https://github.com/citation-style-language/schema/raw/master/csl-citation.json"} </w:instrText>
-      </w:r>
-      <w:r>
-        <w:fldChar w:fldCharType="separate"/>
-      </w:r>
-      <w:r>
-        <w:rPr>
-          <w:rFonts w:ascii="Calibri" w:hAnsi="Calibri"/>
-        </w:rPr>
-        <w:t>(</w:t>
-      </w:r>
-      <w:proofErr w:type="spellStart"/>
-      <w:r>
-        <w:rPr>
-          <w:rFonts w:ascii="Calibri" w:hAnsi="Calibri"/>
-        </w:rPr>
-        <w:t>Hatchwell</w:t>
-      </w:r>
-      <w:proofErr w:type="spellEnd"/>
-      <w:r>
-        <w:rPr>
-          <w:rFonts w:ascii="Calibri" w:hAnsi="Calibri"/>
-        </w:rPr>
-        <w:t xml:space="preserve"> 2009)</w:t>
-      </w:r>
-      <w:r>
-        <w:fldChar w:fldCharType="end"/>
-      </w:r>
-      <w:r>
-        <w:t xml:space="preserve"> </w:t>
-      </w:r>
-      <w:r>
-        <w:rPr>
-          <w:rStyle w:val="CommentReference"/>
-        </w:rPr>
-        <w:annotationRef/>
-      </w:r>
-      <w:r>
-        <w:t>and more needed</w:t>
-      </w:r>
-    </w:p>
-    <w:p>
-      <w:pPr>
-        <w:tabs>
-          <w:tab w:val="left" w:pos="0"/>
-        </w:tabs>
-        <w:spacing w:line="480" w:lineRule="auto"/>
-      </w:pPr>
-    </w:p>
-    <w:p>
-      <w:pPr>
-        <w:pStyle w:val="CommentText"/>
-      </w:pPr>
-    </w:p>
-  </w:comment>
-  <w:comment w:id="19" w:author="Ruth Sharpe" w:date="2013-01-29T18:59:00Z" w:initials="RS">
-    <w:p>
-      <w:pPr>
-        <w:pStyle w:val="CommentText"/>
-      </w:pPr>
-      <w:r>
-        <w:rPr>
-          <w:rStyle w:val="CommentReference"/>
-        </w:rPr>
-        <w:annotationRef/>
-      </w:r>
-      <w:r>
-        <w:t>Do I want to include the equations references or perhaps the equations directly.</w:t>
+        <w:t>Condense references</w:t>
       </w:r>
     </w:p>
   </w:comment>

</xml_diff>

<commit_message>
Starting to implement changes suggested in lab meeting
</commit_message>
<xml_diff>
--- a/SimPaperDocs/Aviles et al KinPreEvol.docx
+++ b/SimPaperDocs/Aviles et al KinPreEvol.docx
@@ -324,6 +324,7 @@
         </w:rPr>
       </w:pPr>
       <w:commentRangeStart w:id="0"/>
+      <w:commentRangeStart w:id="1"/>
       <w:r>
         <w:rPr>
           <w:b/>
@@ -337,6 +338,13 @@
           <w:rStyle w:val="CommentReference"/>
         </w:rPr>
         <w:commentReference w:id="0"/>
+      </w:r>
+      <w:commentRangeEnd w:id="1"/>
+      <w:r>
+        <w:rPr>
+          <w:rStyle w:val="CommentReference"/>
+        </w:rPr>
+        <w:commentReference w:id="1"/>
       </w:r>
     </w:p>
     <w:p>
@@ -344,6 +352,7 @@
         <w:spacing w:line="480" w:lineRule="auto"/>
         <w:ind w:firstLine="720"/>
         <w:rPr>
+          <w:ins w:id="2" w:author="Ruth" w:date="2013-02-22T14:31:00Z"/>
           <w:lang w:val="en-CA"/>
         </w:rPr>
       </w:pPr>
@@ -389,358 +398,1307 @@
         </w:rPr>
         <w:t xml:space="preserve"> close relatives.  </w:t>
       </w:r>
-      <w:r>
-        <w:rPr>
-          <w:lang w:val="en-CA"/>
-        </w:rPr>
-        <w:t>Several factors, however, may prevent groups from being restricted to</w:t>
-      </w:r>
-      <w:r>
-        <w:rPr>
-          <w:lang w:val="en-CA"/>
-        </w:rPr>
-        <w:t xml:space="preserve"> </w:t>
-      </w:r>
-      <w:r>
-        <w:rPr>
-          <w:lang w:val="en-CA"/>
-        </w:rPr>
-        <w:t xml:space="preserve">close </w:t>
-      </w:r>
-      <w:r>
-        <w:rPr>
-          <w:lang w:val="en-CA"/>
-        </w:rPr>
-        <w:t>kin</w:t>
-      </w:r>
-      <w:r>
-        <w:rPr>
-          <w:lang w:val="en-CA"/>
-        </w:rPr>
-        <w:t>.  One scenario, for instance</w:t>
-      </w:r>
-      <w:r>
-        <w:rPr>
-          <w:lang w:val="en-CA"/>
-        </w:rPr>
-        <w:t xml:space="preserve">, </w:t>
-      </w:r>
-      <w:r>
-        <w:rPr>
-          <w:lang w:val="en-CA"/>
-        </w:rPr>
-        <w:t>involves the ecological need to form groups that are larger than the number of available relat</w:t>
-      </w:r>
-      <w:r>
-        <w:rPr>
-          <w:lang w:val="en-CA"/>
-        </w:rPr>
-        <w:t xml:space="preserve">ives, either because the fecundity of a species is low (e.g., •••) or the size of the groups that need to be </w:t>
-      </w:r>
-      <w:commentRangeStart w:id="1"/>
-      <w:r>
-        <w:rPr>
-          <w:lang w:val="en-CA"/>
-        </w:rPr>
-        <w:t xml:space="preserve">formed is large </w:t>
-      </w:r>
-      <w:commentRangeEnd w:id="1"/>
-      <w:r>
-        <w:rPr>
-          <w:rStyle w:val="CommentReference"/>
-        </w:rPr>
-        <w:commentReference w:id="1"/>
-      </w:r>
-      <w:r>
-        <w:rPr>
-          <w:lang w:val="en-CA"/>
-        </w:rPr>
-        <w:t>(e.g., •••)</w:t>
-      </w:r>
-      <w:r>
-        <w:rPr>
-          <w:lang w:val="en-CA"/>
-        </w:rPr>
-        <w:t xml:space="preserve"> (</w:t>
-      </w:r>
-      <w:proofErr w:type="spellStart"/>
-      <w:r>
-        <w:rPr>
-          <w:lang w:val="en-CA"/>
-        </w:rPr>
-        <w:t>Avilés</w:t>
-      </w:r>
-      <w:proofErr w:type="spellEnd"/>
-      <w:r>
-        <w:rPr>
-          <w:lang w:val="en-CA"/>
-        </w:rPr>
-        <w:t xml:space="preserve"> et al. 2004)</w:t>
-      </w:r>
-      <w:r>
-        <w:rPr>
-          <w:lang w:val="en-CA"/>
-        </w:rPr>
-        <w:t xml:space="preserve">.  </w:t>
-      </w:r>
-      <w:r>
-        <w:rPr>
-          <w:lang w:val="en-CA"/>
-        </w:rPr>
-        <w:t xml:space="preserve">It may also be that locating close relatives or building up a group with a sufficiently large number of close relatives </w:t>
-      </w:r>
-      <w:r>
-        <w:rPr>
-          <w:lang w:val="en-CA"/>
-        </w:rPr>
-        <w:t>is not practical</w:t>
-      </w:r>
-      <w:r>
-        <w:rPr>
-          <w:lang w:val="en-CA"/>
-        </w:rPr>
-        <w:t xml:space="preserve"> </w:t>
-      </w:r>
-      <w:r>
-        <w:rPr>
-          <w:lang w:val="en-CA"/>
-        </w:rPr>
-        <w:t>given a limited</w:t>
-      </w:r>
-      <w:r>
-        <w:rPr>
-          <w:lang w:val="en-CA"/>
-        </w:rPr>
-        <w:t xml:space="preserve"> time to </w:t>
-      </w:r>
-      <w:r>
-        <w:rPr>
-          <w:lang w:val="en-CA"/>
-        </w:rPr>
-        <w:t>form groups</w:t>
-      </w:r>
-      <w:r>
-        <w:rPr>
-          <w:lang w:val="en-CA"/>
-        </w:rPr>
-        <w:t xml:space="preserve"> or because </w:t>
-      </w:r>
-      <w:r>
-        <w:rPr>
-          <w:lang w:val="en-CA"/>
-        </w:rPr>
-        <w:t>it may not be possible</w:t>
-      </w:r>
-      <w:r>
-        <w:rPr>
-          <w:lang w:val="en-CA"/>
-        </w:rPr>
-        <w:t xml:space="preserve"> to</w:t>
-      </w:r>
-      <w:r>
-        <w:rPr>
-          <w:lang w:val="en-CA"/>
-        </w:rPr>
-        <w:t xml:space="preserve"> discriminate close kin from non-relatives.</w:t>
-      </w:r>
-      <w:r>
-        <w:rPr>
-          <w:lang w:val="en-CA"/>
-        </w:rPr>
-        <w:t xml:space="preserve"> </w:t>
-      </w:r>
-      <w:r>
-        <w:rPr>
-          <w:lang w:val="en-CA"/>
-        </w:rPr>
-        <w:t xml:space="preserve">The kin composition of social groups may thus largely </w:t>
-      </w:r>
-      <w:r>
-        <w:rPr>
-          <w:lang w:val="en-CA"/>
-        </w:rPr>
-        <w:t xml:space="preserve">be determined </w:t>
-      </w:r>
-      <w:r>
-        <w:rPr>
-          <w:lang w:val="en-CA"/>
-        </w:rPr>
-        <w:t>by demographic and ecological</w:t>
-      </w:r>
-      <w:r>
-        <w:rPr>
-          <w:lang w:val="en-CA"/>
-        </w:rPr>
-        <w:t xml:space="preserve"> factors</w:t>
-      </w:r>
-      <w:r>
-        <w:rPr>
-          <w:lang w:val="en-CA"/>
-        </w:rPr>
-        <w:t xml:space="preserve"> </w:t>
-      </w:r>
-      <w:r>
-        <w:rPr>
-          <w:lang w:val="en-CA"/>
-        </w:rPr>
-        <w:t>that cannot be circumv</w:t>
-      </w:r>
-      <w:r>
-        <w:rPr>
-          <w:lang w:val="en-CA"/>
-        </w:rPr>
-        <w:t>ented</w:t>
-      </w:r>
-      <w:r>
-        <w:rPr>
-          <w:lang w:val="en-CA"/>
-        </w:rPr>
-        <w:t>, a possibility that has hardly been considered (</w:t>
-      </w:r>
-      <w:r>
-        <w:rPr>
-          <w:lang w:val="en-CA"/>
-        </w:rPr>
-        <w:t xml:space="preserve">but see </w:t>
-      </w:r>
-      <w:proofErr w:type="spellStart"/>
-      <w:r>
-        <w:rPr>
-          <w:lang w:val="en-CA"/>
-        </w:rPr>
-        <w:t>Avilés</w:t>
-      </w:r>
-      <w:proofErr w:type="spellEnd"/>
-      <w:r>
-        <w:rPr>
-          <w:lang w:val="en-CA"/>
-        </w:rPr>
-        <w:t xml:space="preserve"> et al. 2004).</w:t>
-      </w:r>
+      <w:ins w:id="3" w:author="Ruth" w:date="2013-02-22T14:31:00Z">
+        <w:r>
+          <w:rPr>
+            <w:lang w:val="en-CA"/>
+          </w:rPr>
+          <w:t xml:space="preserve">However researchers have been </w:t>
+        </w:r>
+      </w:ins>
+      <w:ins w:id="4" w:author="Ruth" w:date="2013-02-22T14:32:00Z">
+        <w:r>
+          <w:rPr>
+            <w:lang w:val="en-CA"/>
+          </w:rPr>
+          <w:t>measuring</w:t>
+        </w:r>
+      </w:ins>
+      <w:ins w:id="5" w:author="Ruth" w:date="2013-02-22T14:31:00Z">
+        <w:r>
+          <w:rPr>
+            <w:lang w:val="en-CA"/>
+          </w:rPr>
+          <w:t xml:space="preserve"> </w:t>
+        </w:r>
+      </w:ins>
+      <w:ins w:id="6" w:author="Ruth" w:date="2013-02-22T14:32:00Z">
+        <w:r>
+          <w:rPr>
+            <w:lang w:val="en-CA"/>
+          </w:rPr>
+          <w:t xml:space="preserve">intergroup relatedness in social groups and found lower levels of relatedness than expected (refs from LA 2004).  These </w:t>
+        </w:r>
+      </w:ins>
+      <w:ins w:id="7" w:author="Ruth" w:date="2013-02-22T14:33:00Z">
+        <w:r>
+          <w:rPr>
+            <w:lang w:val="en-CA"/>
+          </w:rPr>
+          <w:t xml:space="preserve">results </w:t>
+        </w:r>
+      </w:ins>
+      <w:ins w:id="8" w:author="Ruth" w:date="2013-02-22T14:36:00Z">
+        <w:r>
+          <w:rPr>
+            <w:lang w:val="en-CA"/>
+          </w:rPr>
+          <w:t>emphasize</w:t>
+        </w:r>
+      </w:ins>
+      <w:ins w:id="9" w:author="Ruth" w:date="2013-02-22T14:33:00Z">
+        <w:r>
+          <w:rPr>
+            <w:lang w:val="en-CA"/>
+          </w:rPr>
+          <w:t xml:space="preserve"> the need to </w:t>
+        </w:r>
+      </w:ins>
+      <w:ins w:id="10" w:author="Ruth" w:date="2013-02-22T14:34:00Z">
+        <w:r>
+          <w:rPr>
+            <w:lang w:val="en-CA"/>
+          </w:rPr>
+          <w:t>consider</w:t>
+        </w:r>
+      </w:ins>
+      <w:ins w:id="11" w:author="Ruth" w:date="2013-02-22T14:33:00Z">
+        <w:r>
+          <w:rPr>
+            <w:lang w:val="en-CA"/>
+          </w:rPr>
+          <w:t xml:space="preserve"> </w:t>
+        </w:r>
+      </w:ins>
+      <w:ins w:id="12" w:author="Ruth" w:date="2013-02-22T14:34:00Z">
+        <w:r>
+          <w:rPr>
+            <w:lang w:val="en-CA"/>
+          </w:rPr>
+          <w:t>the costs and benefits of group living perhaps from an ecological perspective</w:t>
+        </w:r>
+      </w:ins>
     </w:p>
     <w:p>
       <w:pPr>
         <w:spacing w:line="480" w:lineRule="auto"/>
         <w:ind w:firstLine="720"/>
         <w:rPr>
-          <w:lang w:val="en-CA"/>
-        </w:rPr>
-      </w:pPr>
-      <w:r>
-        <w:rPr>
-          <w:lang w:val="en-CA"/>
-        </w:rPr>
-        <w:lastRenderedPageBreak/>
-        <w:t>Here we investigate the evolution of kin</w:t>
-      </w:r>
-      <w:r>
-        <w:rPr>
-          <w:lang w:val="en-CA"/>
-        </w:rPr>
-        <w:t>ship rules of</w:t>
-      </w:r>
-      <w:r>
-        <w:rPr>
-          <w:lang w:val="en-CA"/>
-        </w:rPr>
-        <w:t xml:space="preserve"> admission </w:t>
-      </w:r>
-      <w:r>
-        <w:rPr>
-          <w:lang w:val="en-CA"/>
-        </w:rPr>
-        <w:t>using</w:t>
-      </w:r>
-      <w:r>
-        <w:rPr>
-          <w:lang w:val="en-CA"/>
-        </w:rPr>
-        <w:t xml:space="preserve"> a</w:t>
-      </w:r>
-      <w:r>
-        <w:rPr>
-          <w:lang w:val="en-CA"/>
-        </w:rPr>
-        <w:t>n individual based, genetically explicit</w:t>
-      </w:r>
-      <w:r>
-        <w:rPr>
-          <w:lang w:val="en-CA"/>
-        </w:rPr>
-        <w:t xml:space="preserve"> model where </w:t>
-      </w:r>
-      <w:r>
-        <w:rPr>
-          <w:lang w:val="en-CA"/>
-        </w:rPr>
-        <w:t xml:space="preserve">cooperative interactions cause group-living </w:t>
-      </w:r>
-      <w:r>
-        <w:rPr>
-          <w:lang w:val="en-CA"/>
-        </w:rPr>
-        <w:t xml:space="preserve">individuals </w:t>
-      </w:r>
-      <w:r>
-        <w:rPr>
-          <w:lang w:val="en-CA"/>
-        </w:rPr>
-        <w:t>to have greater fitness than individuals living solitarily or in v</w:t>
-      </w:r>
-      <w:r>
-        <w:rPr>
-          <w:lang w:val="en-CA"/>
-        </w:rPr>
-        <w:t xml:space="preserve">ery small </w:t>
-      </w:r>
-      <w:commentRangeStart w:id="2"/>
-      <w:r>
-        <w:rPr>
-          <w:lang w:val="en-CA"/>
-        </w:rPr>
-        <w:t>groups</w:t>
-      </w:r>
-      <w:commentRangeEnd w:id="2"/>
-      <w:r>
-        <w:rPr>
-          <w:rStyle w:val="CommentReference"/>
-        </w:rPr>
-        <w:commentReference w:id="2"/>
-      </w:r>
-      <w:r>
-        <w:rPr>
-          <w:lang w:val="en-CA"/>
-        </w:rPr>
-        <w:t xml:space="preserve">.  We consider </w:t>
-      </w:r>
-      <w:r>
-        <w:rPr>
-          <w:lang w:val="en-CA"/>
-        </w:rPr>
-        <w:t xml:space="preserve">how the kin composition of social groups evolves in response to demographic and ecological factors such as the intrinsic fecundity of a species and </w:t>
-      </w:r>
-      <w:r>
-        <w:rPr>
-          <w:lang w:val="en-CA"/>
-        </w:rPr>
-        <w:t xml:space="preserve">an externally dictated group carrying capacity.  Assuming that cooperative interactions range from mutualistic to highly altruistic, we consider how kinship rules of admission </w:t>
-      </w:r>
-      <w:r>
-        <w:rPr>
-          <w:lang w:val="en-CA"/>
-        </w:rPr>
-        <w:t xml:space="preserve">evolve, influencing or being influenced by the </w:t>
-      </w:r>
-      <w:r>
-        <w:rPr>
-          <w:lang w:val="en-CA"/>
-        </w:rPr>
-        <w:t xml:space="preserve">level of cooperation that evolves within groups.  </w:t>
-      </w:r>
+          <w:ins w:id="13" w:author="Ruth" w:date="2013-02-22T15:18:00Z"/>
+          <w:lang w:val="en-CA"/>
+        </w:rPr>
+      </w:pPr>
+      <w:ins w:id="14" w:author="Ruth" w:date="2013-02-22T14:45:00Z">
+        <w:r>
+          <w:rPr>
+            <w:lang w:val="en-CA"/>
+          </w:rPr>
+          <w:t>Ultimately</w:t>
+        </w:r>
+      </w:ins>
+      <w:ins w:id="15" w:author="Ruth" w:date="2013-02-22T14:44:00Z">
+        <w:r>
+          <w:rPr>
+            <w:lang w:val="en-CA"/>
+          </w:rPr>
+          <w:t xml:space="preserve"> individuals form groups because </w:t>
+        </w:r>
+      </w:ins>
+      <w:ins w:id="16" w:author="Ruth" w:date="2013-02-22T14:45:00Z">
+        <w:r>
+          <w:rPr>
+            <w:lang w:val="en-CA"/>
+          </w:rPr>
+          <w:t xml:space="preserve">their fitness is increased if they are in a group </w:t>
+        </w:r>
+      </w:ins>
+      <w:ins w:id="17" w:author="Ruth" w:date="2013-02-22T14:46:00Z">
+        <w:r>
+          <w:rPr>
+            <w:lang w:val="en-CA"/>
+          </w:rPr>
+          <w:t>compared</w:t>
+        </w:r>
+      </w:ins>
+      <w:ins w:id="18" w:author="Ruth" w:date="2013-02-22T14:45:00Z">
+        <w:r>
+          <w:rPr>
+            <w:lang w:val="en-CA"/>
+          </w:rPr>
+          <w:t xml:space="preserve"> to being alone</w:t>
+        </w:r>
+      </w:ins>
+      <w:ins w:id="19" w:author="Ruth" w:date="2013-02-22T14:46:00Z">
+        <w:r>
+          <w:rPr>
+            <w:lang w:val="en-CA"/>
+          </w:rPr>
+          <w:t>. Example of gr</w:t>
+        </w:r>
+      </w:ins>
+      <w:ins w:id="20" w:author="Ruth" w:date="2013-02-22T14:47:00Z">
+        <w:r>
+          <w:rPr>
+            <w:lang w:val="en-CA"/>
+          </w:rPr>
+          <w:t>oups include lion prides where individuals can hunt and catch larger prey then if alone (ref</w:t>
+        </w:r>
+      </w:ins>
+      <w:ins w:id="21" w:author="Ruth" w:date="2013-02-22T14:48:00Z">
+        <w:r>
+          <w:rPr>
+            <w:lang w:val="en-CA"/>
+          </w:rPr>
+          <w:t>•••)</w:t>
+        </w:r>
+      </w:ins>
+      <w:ins w:id="22" w:author="Ruth" w:date="2013-02-22T14:50:00Z">
+        <w:r>
+          <w:rPr>
+            <w:lang w:val="en-CA"/>
+          </w:rPr>
+          <w:t xml:space="preserve">, </w:t>
+        </w:r>
+      </w:ins>
+      <w:ins w:id="23" w:author="Ruth" w:date="2013-02-22T14:49:00Z">
+        <w:r>
+          <w:rPr>
+            <w:lang w:val="en-CA"/>
+          </w:rPr>
+          <w:t xml:space="preserve"> flocks of birds where more eyes means a greater chance of spotting a food source</w:t>
+        </w:r>
+      </w:ins>
+      <w:ins w:id="24" w:author="Ruth" w:date="2013-02-22T14:50:00Z">
+        <w:r>
+          <w:rPr>
+            <w:lang w:val="en-CA"/>
+          </w:rPr>
+          <w:t xml:space="preserve"> or </w:t>
+        </w:r>
+      </w:ins>
+      <w:proofErr w:type="spellStart"/>
+      <w:ins w:id="25" w:author="Ruth" w:date="2013-02-22T14:59:00Z">
+        <w:r>
+          <w:rPr>
+            <w:lang w:val="en-CA"/>
+          </w:rPr>
+          <w:t>meerkat</w:t>
+        </w:r>
+      </w:ins>
+      <w:proofErr w:type="spellEnd"/>
+      <w:ins w:id="26" w:author="Ruth" w:date="2013-02-22T14:50:00Z">
+        <w:r>
+          <w:rPr>
+            <w:lang w:val="en-CA"/>
+          </w:rPr>
+          <w:t xml:space="preserve"> </w:t>
+        </w:r>
+      </w:ins>
+      <w:ins w:id="27" w:author="Ruth" w:date="2013-02-22T14:51:00Z">
+        <w:r>
+          <w:rPr>
+            <w:lang w:val="en-CA"/>
+          </w:rPr>
+          <w:t>groups</w:t>
+        </w:r>
+      </w:ins>
+      <w:ins w:id="28" w:author="Ruth" w:date="2013-02-22T14:50:00Z">
+        <w:r>
+          <w:rPr>
+            <w:lang w:val="en-CA"/>
+          </w:rPr>
+          <w:t xml:space="preserve"> </w:t>
+        </w:r>
+      </w:ins>
+      <w:ins w:id="29" w:author="Ruth" w:date="2013-02-22T14:51:00Z">
+        <w:r>
+          <w:rPr>
+            <w:lang w:val="en-CA"/>
+          </w:rPr>
+          <w:t>where individuals in the group gain increases protection from predators (refs •••)</w:t>
+        </w:r>
+      </w:ins>
+      <w:ins w:id="30" w:author="Ruth" w:date="2013-02-22T14:52:00Z">
+        <w:r>
+          <w:rPr>
+            <w:lang w:val="en-CA"/>
+          </w:rPr>
+          <w:t xml:space="preserve">. However there are costs to forming groups which include competition </w:t>
+        </w:r>
+      </w:ins>
+      <w:ins w:id="31" w:author="Ruth" w:date="2013-02-22T14:53:00Z">
+        <w:r>
+          <w:rPr>
+            <w:lang w:val="en-CA"/>
+          </w:rPr>
+          <w:t>between</w:t>
+        </w:r>
+      </w:ins>
+      <w:ins w:id="32" w:author="Ruth" w:date="2013-02-22T14:52:00Z">
+        <w:r>
+          <w:rPr>
+            <w:lang w:val="en-CA"/>
+          </w:rPr>
+          <w:t xml:space="preserve"> </w:t>
+        </w:r>
+      </w:ins>
+      <w:ins w:id="33" w:author="Ruth" w:date="2013-02-22T14:53:00Z">
+        <w:r>
+          <w:rPr>
+            <w:lang w:val="en-CA"/>
+          </w:rPr>
+          <w:t>group members</w:t>
+        </w:r>
+      </w:ins>
+      <w:ins w:id="34" w:author="Ruth" w:date="2013-02-22T14:57:00Z">
+        <w:r>
+          <w:rPr>
+            <w:lang w:val="en-CA"/>
+          </w:rPr>
+          <w:t xml:space="preserve"> for food or space, </w:t>
+        </w:r>
+      </w:ins>
+      <w:ins w:id="35" w:author="Ruth" w:date="2013-02-22T14:58:00Z">
+        <w:r>
+          <w:rPr>
+            <w:lang w:val="en-CA"/>
+          </w:rPr>
+          <w:t xml:space="preserve">mate </w:t>
+        </w:r>
+        <w:proofErr w:type="gramStart"/>
+        <w:r>
+          <w:rPr>
+            <w:lang w:val="en-CA"/>
+          </w:rPr>
+          <w:t>co</w:t>
+        </w:r>
+      </w:ins>
+      <w:ins w:id="36" w:author="Ruth" w:date="2013-02-22T14:59:00Z">
+        <w:r>
+          <w:rPr>
+            <w:lang w:val="en-CA"/>
+          </w:rPr>
+          <w:t>mpetition  or</w:t>
+        </w:r>
+        <w:proofErr w:type="gramEnd"/>
+        <w:r>
+          <w:rPr>
+            <w:lang w:val="en-CA"/>
+          </w:rPr>
+          <w:t xml:space="preserve"> increased conspicuousness.  </w:t>
+        </w:r>
+      </w:ins>
+      <w:ins w:id="37" w:author="Ruth" w:date="2013-02-22T16:31:00Z">
+        <w:r>
+          <w:rPr>
+            <w:lang w:val="en-CA"/>
+          </w:rPr>
+          <w:t xml:space="preserve">Cooperation can allow for the colonization of harsh </w:t>
+        </w:r>
+        <w:proofErr w:type="gramStart"/>
+        <w:r>
+          <w:rPr>
+            <w:lang w:val="en-CA"/>
+          </w:rPr>
+          <w:lastRenderedPageBreak/>
+          <w:t xml:space="preserve">environments </w:t>
+        </w:r>
+      </w:ins>
+      <w:ins w:id="38" w:author="Ruth" w:date="2013-02-22T16:40:00Z">
+        <w:r>
+          <w:rPr>
+            <w:lang w:val="en-CA"/>
+          </w:rPr>
+          <w:t>.</w:t>
+        </w:r>
+        <w:proofErr w:type="gramEnd"/>
+        <w:r>
+          <w:rPr>
+            <w:lang w:val="en-CA"/>
+          </w:rPr>
+          <w:t xml:space="preserve">  </w:t>
+        </w:r>
+      </w:ins>
+      <w:ins w:id="39" w:author="Ruth" w:date="2013-02-22T14:59:00Z">
+        <w:r>
+          <w:rPr>
+            <w:lang w:val="en-CA"/>
+          </w:rPr>
+          <w:t xml:space="preserve">In this paper we are assuming </w:t>
+        </w:r>
+      </w:ins>
+      <w:ins w:id="40" w:author="Ruth" w:date="2013-02-22T15:00:00Z">
+        <w:r>
+          <w:rPr>
+            <w:lang w:val="en-CA"/>
+          </w:rPr>
+          <w:t xml:space="preserve">therefore, </w:t>
+        </w:r>
+      </w:ins>
+      <w:ins w:id="41" w:author="Ruth" w:date="2013-02-22T14:59:00Z">
+        <w:r>
+          <w:rPr>
+            <w:lang w:val="en-CA"/>
+          </w:rPr>
+          <w:t xml:space="preserve">that </w:t>
+        </w:r>
+      </w:ins>
+      <w:ins w:id="42" w:author="Ruth" w:date="2013-02-22T15:01:00Z">
+        <w:r>
+          <w:rPr>
+            <w:lang w:val="en-CA"/>
+          </w:rPr>
+          <w:t xml:space="preserve">the function linking </w:t>
+        </w:r>
+      </w:ins>
+      <w:ins w:id="43" w:author="Ruth" w:date="2013-02-22T14:40:00Z">
+        <w:r>
+          <w:rPr>
+            <w:lang w:val="en-CA"/>
+          </w:rPr>
+          <w:t>individual fitness to gr</w:t>
+        </w:r>
+      </w:ins>
+      <w:ins w:id="44" w:author="Ruth" w:date="2013-02-22T14:41:00Z">
+        <w:r>
+          <w:rPr>
+            <w:lang w:val="en-CA"/>
+          </w:rPr>
+          <w:t>oup size is</w:t>
+        </w:r>
+      </w:ins>
+      <w:ins w:id="45" w:author="Ruth" w:date="2013-02-22T15:01:00Z">
+        <w:r>
+          <w:rPr>
+            <w:lang w:val="en-CA"/>
+          </w:rPr>
+          <w:t xml:space="preserve"> </w:t>
+        </w:r>
+      </w:ins>
+      <w:ins w:id="46" w:author="Ruth" w:date="2013-02-22T14:41:00Z">
+        <w:r>
+          <w:rPr>
+            <w:lang w:val="en-CA"/>
+          </w:rPr>
+          <w:t xml:space="preserve">a </w:t>
+        </w:r>
+        <w:proofErr w:type="spellStart"/>
+        <w:r>
+          <w:rPr>
+            <w:lang w:val="en-CA"/>
+          </w:rPr>
+          <w:t>unimodal</w:t>
+        </w:r>
+        <w:proofErr w:type="spellEnd"/>
+        <w:r>
+          <w:rPr>
+            <w:lang w:val="en-CA"/>
+          </w:rPr>
+          <w:t xml:space="preserve"> humped function (refs </w:t>
+        </w:r>
+      </w:ins>
+      <w:ins w:id="47" w:author="Ruth" w:date="2013-02-22T14:42:00Z">
+        <w:r>
+          <w:rPr>
+            <w:lang w:val="en-CA"/>
+          </w:rPr>
+          <w:t>•••)</w:t>
+        </w:r>
+      </w:ins>
+      <w:ins w:id="48" w:author="Ruth" w:date="2013-02-22T14:43:00Z">
+        <w:r>
+          <w:rPr>
+            <w:lang w:val="en-CA"/>
+          </w:rPr>
+          <w:t xml:space="preserve"> with individual fitness being maximized at some intermediate group size</w:t>
+        </w:r>
+      </w:ins>
+      <w:ins w:id="49" w:author="Ruth" w:date="2013-02-22T15:01:00Z">
+        <w:r>
+          <w:rPr>
+            <w:lang w:val="en-CA"/>
+          </w:rPr>
+          <w:t xml:space="preserve">. </w:t>
+        </w:r>
+      </w:ins>
     </w:p>
     <w:p>
       <w:pPr>
         <w:spacing w:line="480" w:lineRule="auto"/>
+        <w:ind w:firstLine="720"/>
+        <w:rPr>
+          <w:ins w:id="50" w:author="Ruth" w:date="2013-02-22T15:18:00Z"/>
+          <w:lang w:val="en-CA"/>
+        </w:rPr>
+      </w:pPr>
+      <w:ins w:id="51" w:author="Ruth" w:date="2013-02-22T15:26:00Z">
+        <w:r>
+          <w:rPr>
+            <w:lang w:val="en-CA"/>
+          </w:rPr>
+          <w:t xml:space="preserve">All of this assumes that each </w:t>
+        </w:r>
+      </w:ins>
+      <w:ins w:id="52" w:author="Ruth" w:date="2013-02-22T15:27:00Z">
+        <w:r>
+          <w:rPr>
+            <w:lang w:val="en-CA"/>
+          </w:rPr>
+          <w:t>individual</w:t>
+        </w:r>
+      </w:ins>
+      <w:ins w:id="53" w:author="Ruth" w:date="2013-02-22T15:26:00Z">
+        <w:r>
+          <w:rPr>
+            <w:lang w:val="en-CA"/>
+          </w:rPr>
+          <w:t xml:space="preserve"> </w:t>
+        </w:r>
+      </w:ins>
+      <w:ins w:id="54" w:author="Ruth" w:date="2013-02-22T15:27:00Z">
+        <w:r>
+          <w:rPr>
+            <w:lang w:val="en-CA"/>
+          </w:rPr>
+          <w:t xml:space="preserve">within the group has the same individual fitness. </w:t>
+        </w:r>
+        <w:proofErr w:type="gramStart"/>
+        <w:r>
+          <w:rPr>
+            <w:lang w:val="en-CA"/>
+          </w:rPr>
+          <w:t xml:space="preserve">But if </w:t>
+        </w:r>
+      </w:ins>
+      <w:ins w:id="55" w:author="Ruth" w:date="2013-02-22T15:29:00Z">
+        <w:r>
+          <w:rPr>
+            <w:lang w:val="en-CA"/>
+          </w:rPr>
+          <w:t>interactions have a cost to them.</w:t>
+        </w:r>
+        <w:proofErr w:type="gramEnd"/>
+        <w:r>
+          <w:rPr>
+            <w:lang w:val="en-CA"/>
+          </w:rPr>
+          <w:t xml:space="preserve"> </w:t>
+        </w:r>
+      </w:ins>
+      <w:ins w:id="56" w:author="Ruth" w:date="2013-02-22T15:30:00Z">
+        <w:r>
+          <w:rPr>
+            <w:b/>
+            <w:color w:val="FF0000"/>
+            <w:lang w:val="en-CA"/>
+          </w:rPr>
+          <w:t>Strongly</w:t>
+        </w:r>
+        <w:r>
+          <w:rPr>
+            <w:lang w:val="en-CA"/>
+          </w:rPr>
+          <w:t xml:space="preserve"> Altruistic</w:t>
+        </w:r>
+      </w:ins>
+      <w:ins w:id="57" w:author="Ruth" w:date="2013-02-22T15:29:00Z">
+        <w:r>
+          <w:rPr>
+            <w:lang w:val="en-CA"/>
+          </w:rPr>
+          <w:t xml:space="preserve"> behavior has been defined as </w:t>
+        </w:r>
+      </w:ins>
+      <w:ins w:id="58" w:author="Ruth" w:date="2013-02-22T15:31:00Z">
+        <w:r>
+          <w:rPr>
+            <w:lang w:val="en-CA"/>
+          </w:rPr>
+          <w:t xml:space="preserve">behaviour for </w:t>
+        </w:r>
+        <w:r>
+          <w:rPr>
+            <w:lang w:val="en-CA"/>
+          </w:rPr>
+          <w:t>which the others gain less tha</w:t>
+        </w:r>
+      </w:ins>
+      <w:ins w:id="59" w:author="Ruth" w:date="2013-02-22T15:48:00Z">
+        <w:r>
+          <w:rPr>
+            <w:lang w:val="en-CA"/>
+          </w:rPr>
+          <w:t xml:space="preserve">n….  So if an individual cooperates but loses and defectors gain how </w:t>
+        </w:r>
+      </w:ins>
+      <w:ins w:id="60" w:author="Ruth" w:date="2013-02-22T15:49:00Z">
+        <w:r>
+          <w:rPr>
+            <w:lang w:val="en-CA"/>
+          </w:rPr>
+          <w:t xml:space="preserve">could groups avoid this?  One option is </w:t>
+        </w:r>
+      </w:ins>
+      <w:ins w:id="61" w:author="Ruth" w:date="2013-02-22T15:50:00Z">
+        <w:r>
+          <w:rPr>
+            <w:lang w:val="en-CA"/>
+          </w:rPr>
+          <w:t>to be restrictive in who you admit to the group</w:t>
+        </w:r>
+      </w:ins>
+      <w:ins w:id="62" w:author="Ruth" w:date="2013-02-22T15:51:00Z">
+        <w:r>
+          <w:rPr>
+            <w:lang w:val="en-CA"/>
+          </w:rPr>
+          <w:t xml:space="preserve">. If </w:t>
+        </w:r>
+        <w:proofErr w:type="gramStart"/>
+        <w:r>
+          <w:rPr>
+            <w:lang w:val="en-CA"/>
+          </w:rPr>
+          <w:t>you  have</w:t>
+        </w:r>
+        <w:proofErr w:type="gramEnd"/>
+        <w:r>
+          <w:rPr>
+            <w:lang w:val="en-CA"/>
+          </w:rPr>
+          <w:t xml:space="preserve"> the ‘</w:t>
+        </w:r>
+      </w:ins>
+      <w:ins w:id="63" w:author="Ruth" w:date="2013-02-22T15:56:00Z">
+        <w:r>
+          <w:rPr>
+            <w:lang w:val="en-CA"/>
+          </w:rPr>
+          <w:t>cooperative</w:t>
+        </w:r>
+      </w:ins>
+      <w:ins w:id="64" w:author="Ruth" w:date="2013-02-22T15:55:00Z">
+        <w:r>
+          <w:rPr>
+            <w:lang w:val="en-CA"/>
+          </w:rPr>
+          <w:t xml:space="preserve"> allele’</w:t>
+        </w:r>
+      </w:ins>
+      <w:ins w:id="65" w:author="Ruth" w:date="2013-02-22T15:51:00Z">
+        <w:r>
+          <w:rPr>
+            <w:lang w:val="en-CA"/>
+          </w:rPr>
+          <w:t xml:space="preserve"> and restrict your group to </w:t>
+        </w:r>
+      </w:ins>
+      <w:ins w:id="66" w:author="Ruth" w:date="2013-02-22T15:52:00Z">
+        <w:r>
+          <w:rPr>
+            <w:lang w:val="en-CA"/>
+          </w:rPr>
+          <w:t>kin, then this increases the chances that individuals within the group have this ‘</w:t>
+        </w:r>
+      </w:ins>
+      <w:ins w:id="67" w:author="Ruth" w:date="2013-02-22T15:56:00Z">
+        <w:r>
+          <w:rPr>
+            <w:lang w:val="en-CA"/>
+          </w:rPr>
+          <w:t xml:space="preserve">cooperative </w:t>
+        </w:r>
+      </w:ins>
+      <w:ins w:id="68" w:author="Ruth" w:date="2013-02-22T15:55:00Z">
+        <w:r>
+          <w:rPr>
+            <w:lang w:val="en-CA"/>
+          </w:rPr>
+          <w:t xml:space="preserve"> allele</w:t>
+        </w:r>
+      </w:ins>
+      <w:ins w:id="69" w:author="Ruth" w:date="2013-02-22T15:52:00Z">
+        <w:r>
+          <w:rPr>
+            <w:lang w:val="en-CA"/>
+          </w:rPr>
+          <w:t>’</w:t>
+        </w:r>
+      </w:ins>
+      <w:ins w:id="70" w:author="Ruth" w:date="2013-02-22T15:56:00Z">
+        <w:r>
+          <w:rPr>
+            <w:lang w:val="en-CA"/>
+          </w:rPr>
+          <w:t xml:space="preserve">.  </w:t>
+        </w:r>
+      </w:ins>
+      <w:proofErr w:type="gramStart"/>
+      <w:ins w:id="71" w:author="Ruth" w:date="2013-02-22T15:57:00Z">
+        <w:r>
+          <w:rPr>
+            <w:lang w:val="en-CA"/>
+          </w:rPr>
+          <w:t>If there is a cost to cooperation</w:t>
+        </w:r>
+      </w:ins>
+      <w:ins w:id="72" w:author="Ruth" w:date="2013-02-22T15:58:00Z">
+        <w:r>
+          <w:rPr>
+            <w:lang w:val="en-CA"/>
+          </w:rPr>
+          <w:t xml:space="preserve">, where the cooperators individual fitness is </w:t>
+        </w:r>
+      </w:ins>
+      <w:ins w:id="73" w:author="Ruth" w:date="2013-02-22T15:59:00Z">
+        <w:r>
+          <w:rPr>
+            <w:lang w:val="en-CA"/>
+          </w:rPr>
+          <w:t>reduced</w:t>
+        </w:r>
+      </w:ins>
+      <w:ins w:id="74" w:author="Ruth" w:date="2013-02-22T16:02:00Z">
+        <w:r>
+          <w:rPr>
+            <w:lang w:val="en-CA"/>
+          </w:rPr>
+          <w:t>.</w:t>
+        </w:r>
+        <w:proofErr w:type="gramEnd"/>
+        <w:r>
+          <w:rPr>
+            <w:lang w:val="en-CA"/>
+          </w:rPr>
+          <w:t xml:space="preserve">  This would mean that if non-cooperators would benefit at the expense of </w:t>
+        </w:r>
+      </w:ins>
+      <w:ins w:id="75" w:author="Ruth" w:date="2013-02-22T16:03:00Z">
+        <w:r>
+          <w:rPr>
+            <w:lang w:val="en-CA"/>
+          </w:rPr>
+          <w:t>cooperators</w:t>
+        </w:r>
+      </w:ins>
+      <w:ins w:id="76" w:author="Ruth" w:date="2013-02-22T16:02:00Z">
+        <w:r>
+          <w:rPr>
+            <w:lang w:val="en-CA"/>
+          </w:rPr>
+          <w:t xml:space="preserve">. </w:t>
+        </w:r>
+      </w:ins>
+      <w:ins w:id="77" w:author="Ruth" w:date="2013-02-22T16:03:00Z">
+        <w:r>
+          <w:rPr>
+            <w:lang w:val="en-CA"/>
+          </w:rPr>
+          <w:t>However this can be</w:t>
+        </w:r>
+      </w:ins>
+      <w:ins w:id="78" w:author="Ruth" w:date="2013-02-22T16:04:00Z">
+        <w:r>
+          <w:rPr>
+            <w:lang w:val="en-CA"/>
+          </w:rPr>
+          <w:t xml:space="preserve"> offset if groups are restrictive in their group entry, </w:t>
+        </w:r>
+      </w:ins>
+      <w:ins w:id="79" w:author="Ruth" w:date="2013-02-22T16:05:00Z">
+        <w:r>
+          <w:rPr>
+            <w:lang w:val="en-CA"/>
+          </w:rPr>
+          <w:t>admitting</w:t>
+        </w:r>
+      </w:ins>
+      <w:ins w:id="80" w:author="Ruth" w:date="2013-02-22T16:04:00Z">
+        <w:r>
+          <w:rPr>
+            <w:lang w:val="en-CA"/>
+          </w:rPr>
+          <w:t xml:space="preserve"> </w:t>
+        </w:r>
+      </w:ins>
+      <w:ins w:id="81" w:author="Ruth" w:date="2013-02-22T16:05:00Z">
+        <w:r>
+          <w:rPr>
+            <w:lang w:val="en-CA"/>
+          </w:rPr>
+          <w:t xml:space="preserve">only kin. Kin are more likely to have the ‘cooperation allele’ so the </w:t>
+        </w:r>
+      </w:ins>
+      <w:ins w:id="82" w:author="Ruth" w:date="2013-02-22T16:06:00Z">
+        <w:r>
+          <w:rPr>
+            <w:lang w:val="en-CA"/>
+          </w:rPr>
+          <w:t>overall group fitness increases and the cost to the individual due to ch</w:t>
+        </w:r>
+        <w:r>
+          <w:rPr>
+            <w:lang w:val="en-CA"/>
+          </w:rPr>
+          <w:t xml:space="preserve">eaters in reduced.  </w:t>
+        </w:r>
+      </w:ins>
+      <w:ins w:id="83" w:author="Ruth" w:date="2013-02-22T16:07:00Z">
+        <w:r>
+          <w:rPr>
+            <w:lang w:val="en-CA"/>
+          </w:rPr>
+          <w:t>The effect of restricting group admission to only kin</w:t>
+        </w:r>
+      </w:ins>
+      <w:ins w:id="84" w:author="Ruth" w:date="2013-02-22T16:08:00Z">
+        <w:r>
+          <w:rPr>
+            <w:lang w:val="en-CA"/>
+          </w:rPr>
+          <w:t xml:space="preserve"> and the evolution of highly </w:t>
+        </w:r>
+      </w:ins>
+      <w:ins w:id="85" w:author="Ruth" w:date="2013-02-22T16:09:00Z">
+        <w:r>
+          <w:rPr>
+            <w:lang w:val="en-CA"/>
+          </w:rPr>
+          <w:t xml:space="preserve">altruistic behaviors can be seen in </w:t>
+        </w:r>
+        <w:proofErr w:type="spellStart"/>
+        <w:r>
+          <w:rPr>
+            <w:lang w:val="en-CA"/>
+          </w:rPr>
+          <w:t>eusocial</w:t>
+        </w:r>
+        <w:proofErr w:type="spellEnd"/>
+        <w:r>
+          <w:rPr>
+            <w:lang w:val="en-CA"/>
+          </w:rPr>
+          <w:t xml:space="preserve"> insects…..</w:t>
+        </w:r>
+      </w:ins>
+      <w:ins w:id="86" w:author="Ruth" w:date="2013-02-22T16:04:00Z">
+        <w:r>
+          <w:rPr>
+            <w:lang w:val="en-CA"/>
+          </w:rPr>
+          <w:t xml:space="preserve"> </w:t>
+        </w:r>
+      </w:ins>
+      <w:ins w:id="87" w:author="Ruth" w:date="2013-02-22T16:10:00Z">
+        <w:r>
+          <w:rPr>
+            <w:lang w:val="en-CA"/>
+          </w:rPr>
+          <w:t xml:space="preserve"> However this </w:t>
+        </w:r>
+        <w:proofErr w:type="spellStart"/>
+        <w:r>
+          <w:rPr>
+            <w:lang w:val="en-CA"/>
+          </w:rPr>
+          <w:t>can not</w:t>
+        </w:r>
+        <w:proofErr w:type="spellEnd"/>
+        <w:r>
+          <w:rPr>
+            <w:lang w:val="en-CA"/>
+          </w:rPr>
+          <w:t xml:space="preserve"> be the only </w:t>
+        </w:r>
+      </w:ins>
+      <w:ins w:id="88" w:author="Ruth" w:date="2013-02-22T16:11:00Z">
+        <w:r>
+          <w:rPr>
+            <w:lang w:val="en-CA"/>
+          </w:rPr>
+          <w:t>explanation</w:t>
+        </w:r>
+      </w:ins>
+      <w:ins w:id="89" w:author="Ruth" w:date="2013-02-22T16:10:00Z">
+        <w:r>
+          <w:rPr>
+            <w:lang w:val="en-CA"/>
+          </w:rPr>
+          <w:t xml:space="preserve"> for the evolution of </w:t>
+        </w:r>
+      </w:ins>
+      <w:ins w:id="90" w:author="Ruth" w:date="2013-02-22T16:11:00Z">
+        <w:r>
+          <w:rPr>
+            <w:lang w:val="en-CA"/>
+          </w:rPr>
+          <w:t>highly</w:t>
+        </w:r>
+      </w:ins>
+      <w:ins w:id="91" w:author="Ruth" w:date="2013-02-22T16:10:00Z">
+        <w:r>
+          <w:rPr>
+            <w:lang w:val="en-CA"/>
+          </w:rPr>
+          <w:t xml:space="preserve"> altruistic behaviours as </w:t>
+        </w:r>
+      </w:ins>
+      <w:ins w:id="92" w:author="Ruth" w:date="2013-02-22T16:11:00Z">
+        <w:r>
+          <w:rPr>
+            <w:lang w:val="en-CA"/>
+          </w:rPr>
+          <w:t xml:space="preserve">there are </w:t>
+        </w:r>
+        <w:proofErr w:type="gramStart"/>
+        <w:r>
+          <w:rPr>
+            <w:lang w:val="en-CA"/>
+          </w:rPr>
+          <w:t>many altruistic behaviours</w:t>
+        </w:r>
+        <w:proofErr w:type="gramEnd"/>
+        <w:r>
+          <w:rPr>
+            <w:lang w:val="en-CA"/>
+          </w:rPr>
+          <w:t xml:space="preserve"> that occur between non-kin.</w:t>
+        </w:r>
+      </w:ins>
+    </w:p>
+    <w:p>
+      <w:pPr>
+        <w:spacing w:line="480" w:lineRule="auto"/>
+        <w:ind w:firstLine="720"/>
+        <w:rPr>
+          <w:lang w:val="en-CA"/>
+        </w:rPr>
+      </w:pPr>
+      <w:r>
+        <w:rPr>
+          <w:lang w:val="en-CA"/>
+        </w:rPr>
+        <w:t>Several factors</w:t>
+      </w:r>
+      <w:r>
+        <w:rPr>
+          <w:lang w:val="en-CA"/>
+        </w:rPr>
+        <w:t xml:space="preserve"> </w:t>
+      </w:r>
+      <w:r>
+        <w:rPr>
+          <w:lang w:val="en-CA"/>
+        </w:rPr>
+        <w:t>may prevent groups from being restricted to</w:t>
+      </w:r>
+      <w:r>
+        <w:rPr>
+          <w:lang w:val="en-CA"/>
+        </w:rPr>
+        <w:t xml:space="preserve"> </w:t>
+      </w:r>
+      <w:r>
+        <w:rPr>
+          <w:lang w:val="en-CA"/>
+        </w:rPr>
+        <w:t xml:space="preserve">close </w:t>
+      </w:r>
+      <w:r>
+        <w:rPr>
+          <w:lang w:val="en-CA"/>
+        </w:rPr>
+        <w:t>kin</w:t>
+      </w:r>
+      <w:r>
+        <w:rPr>
+          <w:lang w:val="en-CA"/>
+        </w:rPr>
+        <w:t>.  One scenario, for instance</w:t>
+      </w:r>
+      <w:r>
+        <w:rPr>
+          <w:lang w:val="en-CA"/>
+        </w:rPr>
+        <w:t xml:space="preserve">, </w:t>
+      </w:r>
+      <w:r>
+        <w:rPr>
+          <w:lang w:val="en-CA"/>
+        </w:rPr>
+        <w:t>involves the ecological need to form groups that are larger than the number of available relat</w:t>
+      </w:r>
+      <w:r>
+        <w:rPr>
+          <w:lang w:val="en-CA"/>
+        </w:rPr>
+        <w:t xml:space="preserve">ives, either because the fecundity of a species is low (e.g., •••) or the size of the groups that need to be </w:t>
+      </w:r>
+      <w:commentRangeStart w:id="93"/>
+      <w:r>
+        <w:rPr>
+          <w:lang w:val="en-CA"/>
+        </w:rPr>
+        <w:t xml:space="preserve">formed is </w:t>
+      </w:r>
+      <w:proofErr w:type="gramStart"/>
+      <w:r>
+        <w:rPr>
+          <w:lang w:val="en-CA"/>
+        </w:rPr>
+        <w:t xml:space="preserve">large </w:t>
+      </w:r>
+      <w:commentRangeEnd w:id="93"/>
+      <w:ins w:id="94" w:author="Ruth" w:date="2013-02-22T16:13:00Z">
+        <w:r>
+          <w:rPr>
+            <w:lang w:val="en-CA"/>
+          </w:rPr>
+          <w:t>.</w:t>
+        </w:r>
+        <w:proofErr w:type="gramEnd"/>
+        <w:r>
+          <w:rPr>
+            <w:lang w:val="en-CA"/>
+          </w:rPr>
+          <w:t xml:space="preserve"> For example the </w:t>
+        </w:r>
+      </w:ins>
+      <w:ins w:id="95" w:author="Ruth" w:date="2013-02-22T16:20:00Z">
+        <w:r>
+          <w:rPr>
+            <w:lang w:val="en-CA"/>
+          </w:rPr>
+          <w:t>tree</w:t>
+        </w:r>
+      </w:ins>
+      <w:ins w:id="96" w:author="Ruth" w:date="2013-02-22T16:21:00Z">
+        <w:r>
+          <w:rPr>
+            <w:lang w:val="en-CA"/>
+          </w:rPr>
+          <w:t xml:space="preserve">-killing bark beetle </w:t>
+        </w:r>
+      </w:ins>
+      <w:del w:id="97" w:author="Ruth" w:date="2013-02-22T16:20:00Z">
+        <w:r>
+          <w:rPr>
+            <w:rStyle w:val="CommentReference"/>
+          </w:rPr>
+          <w:commentReference w:id="93"/>
+        </w:r>
+      </w:del>
+      <w:ins w:id="98" w:author="Ruth" w:date="2013-02-22T16:42:00Z">
+        <w:r>
+          <w:rPr>
+            <w:lang w:val="en-CA"/>
+          </w:rPr>
+          <w:t>needs a large number of individuals to overcomes a tree</w:t>
+        </w:r>
+      </w:ins>
+      <w:ins w:id="99" w:author="Ruth" w:date="2013-02-22T16:43:00Z">
+        <w:r>
+          <w:rPr>
+            <w:lang w:val="en-CA"/>
+          </w:rPr>
+          <w:t xml:space="preserve">’s defences to gain resources </w:t>
+        </w:r>
+      </w:ins>
+      <w:r>
+        <w:rPr>
+          <w:lang w:val="en-CA"/>
+        </w:rPr>
+        <w:t>(e.g., •••)</w:t>
+      </w:r>
+      <w:r>
+        <w:rPr>
+          <w:lang w:val="en-CA"/>
+        </w:rPr>
+        <w:t xml:space="preserve"> (</w:t>
+      </w:r>
+      <w:proofErr w:type="spellStart"/>
+      <w:r>
+        <w:rPr>
+          <w:lang w:val="en-CA"/>
+        </w:rPr>
+        <w:t>Avilés</w:t>
+      </w:r>
+      <w:proofErr w:type="spellEnd"/>
+      <w:r>
+        <w:rPr>
+          <w:lang w:val="en-CA"/>
+        </w:rPr>
+        <w:t xml:space="preserve"> et al. 2004)</w:t>
+      </w:r>
+      <w:r>
+        <w:rPr>
+          <w:lang w:val="en-CA"/>
+        </w:rPr>
+        <w:t xml:space="preserve">.  </w:t>
+      </w:r>
+      <w:r>
+        <w:rPr>
+          <w:lang w:val="en-CA"/>
+        </w:rPr>
+        <w:t xml:space="preserve">It may also be that locating close relatives or building up a group with a sufficiently large number of close relatives </w:t>
+      </w:r>
+      <w:r>
+        <w:rPr>
+          <w:lang w:val="en-CA"/>
+        </w:rPr>
+        <w:t>is not practical</w:t>
+      </w:r>
+      <w:r>
+        <w:rPr>
+          <w:lang w:val="en-CA"/>
+        </w:rPr>
+        <w:t xml:space="preserve"> </w:t>
+      </w:r>
+      <w:r>
+        <w:rPr>
+          <w:lang w:val="en-CA"/>
+        </w:rPr>
+        <w:t>given a limited</w:t>
+      </w:r>
+      <w:r>
+        <w:rPr>
+          <w:lang w:val="en-CA"/>
+        </w:rPr>
+        <w:t xml:space="preserve"> time to </w:t>
+      </w:r>
+      <w:r>
+        <w:rPr>
+          <w:lang w:val="en-CA"/>
+        </w:rPr>
+        <w:t>form groups</w:t>
+      </w:r>
+      <w:r>
+        <w:rPr>
+          <w:lang w:val="en-CA"/>
+        </w:rPr>
+        <w:t xml:space="preserve"> or because </w:t>
+      </w:r>
+      <w:r>
+        <w:rPr>
+          <w:lang w:val="en-CA"/>
+        </w:rPr>
+        <w:t>it may not be possible</w:t>
+      </w:r>
+      <w:r>
+        <w:rPr>
+          <w:lang w:val="en-CA"/>
+        </w:rPr>
+        <w:t xml:space="preserve"> to</w:t>
+      </w:r>
+      <w:r>
+        <w:rPr>
+          <w:lang w:val="en-CA"/>
+        </w:rPr>
+        <w:t xml:space="preserve"> discriminate close kin from non-relatives.</w:t>
+      </w:r>
+      <w:r>
+        <w:rPr>
+          <w:lang w:val="en-CA"/>
+        </w:rPr>
+        <w:t xml:space="preserve"> </w:t>
+      </w:r>
+      <w:r>
+        <w:rPr>
+          <w:lang w:val="en-CA"/>
+        </w:rPr>
+        <w:t xml:space="preserve">The kin composition of social groups may thus largely </w:t>
+      </w:r>
+      <w:r>
+        <w:rPr>
+          <w:lang w:val="en-CA"/>
+        </w:rPr>
+        <w:t xml:space="preserve">be determined </w:t>
+      </w:r>
+      <w:r>
+        <w:rPr>
+          <w:lang w:val="en-CA"/>
+        </w:rPr>
+        <w:t>by demographic and ecological</w:t>
+      </w:r>
+      <w:r>
+        <w:rPr>
+          <w:lang w:val="en-CA"/>
+        </w:rPr>
+        <w:t xml:space="preserve"> factors</w:t>
+      </w:r>
+      <w:r>
+        <w:rPr>
+          <w:lang w:val="en-CA"/>
+        </w:rPr>
+        <w:t xml:space="preserve"> </w:t>
+      </w:r>
+      <w:r>
+        <w:rPr>
+          <w:lang w:val="en-CA"/>
+        </w:rPr>
+        <w:t>that cannot be circumv</w:t>
+      </w:r>
+      <w:r>
+        <w:rPr>
+          <w:lang w:val="en-CA"/>
+        </w:rPr>
+        <w:t>ented</w:t>
+      </w:r>
+      <w:r>
+        <w:rPr>
+          <w:lang w:val="en-CA"/>
+        </w:rPr>
+        <w:t>, a possibility that has hardly been considered (</w:t>
+      </w:r>
+      <w:r>
+        <w:rPr>
+          <w:lang w:val="en-CA"/>
+        </w:rPr>
+        <w:t xml:space="preserve">but see </w:t>
+      </w:r>
+      <w:proofErr w:type="spellStart"/>
+      <w:r>
+        <w:rPr>
+          <w:lang w:val="en-CA"/>
+        </w:rPr>
+        <w:t>Avilés</w:t>
+      </w:r>
+      <w:proofErr w:type="spellEnd"/>
+      <w:r>
+        <w:rPr>
+          <w:lang w:val="en-CA"/>
+        </w:rPr>
+        <w:t xml:space="preserve"> et al. 2004)</w:t>
+      </w:r>
+      <w:ins w:id="100" w:author="Ruth" w:date="2013-02-22T14:36:00Z">
+        <w:r>
+          <w:rPr>
+            <w:lang w:val="en-CA"/>
+          </w:rPr>
+          <w:t xml:space="preserve">. </w:t>
+        </w:r>
+      </w:ins>
+      <w:r>
+        <w:rPr>
+          <w:lang w:val="en-CA"/>
+        </w:rPr>
+        <w:t>Here we investigate the evolution of kin</w:t>
+      </w:r>
+      <w:r>
+        <w:rPr>
+          <w:lang w:val="en-CA"/>
+        </w:rPr>
+        <w:t>ship rules of</w:t>
+      </w:r>
+      <w:r>
+        <w:rPr>
+          <w:lang w:val="en-CA"/>
+        </w:rPr>
+        <w:t xml:space="preserve"> admission </w:t>
+      </w:r>
+      <w:r>
+        <w:rPr>
+          <w:lang w:val="en-CA"/>
+        </w:rPr>
+        <w:t>using</w:t>
+      </w:r>
+      <w:r>
+        <w:rPr>
+          <w:lang w:val="en-CA"/>
+        </w:rPr>
+        <w:t xml:space="preserve"> a</w:t>
+      </w:r>
+      <w:r>
+        <w:rPr>
+          <w:lang w:val="en-CA"/>
+        </w:rPr>
+        <w:t>n individual based, genetically explicit</w:t>
+      </w:r>
+      <w:r>
+        <w:rPr>
+          <w:lang w:val="en-CA"/>
+        </w:rPr>
+        <w:t xml:space="preserve"> model where </w:t>
+      </w:r>
+      <w:r>
+        <w:rPr>
+          <w:lang w:val="en-CA"/>
+        </w:rPr>
+        <w:t xml:space="preserve">cooperative </w:t>
+      </w:r>
+      <w:r>
+        <w:rPr>
+          <w:lang w:val="en-CA"/>
+        </w:rPr>
+        <w:lastRenderedPageBreak/>
+        <w:t xml:space="preserve">interactions cause group-living </w:t>
+      </w:r>
+      <w:r>
+        <w:rPr>
+          <w:lang w:val="en-CA"/>
+        </w:rPr>
+        <w:t xml:space="preserve">individuals </w:t>
+      </w:r>
+      <w:r>
+        <w:rPr>
+          <w:lang w:val="en-CA"/>
+        </w:rPr>
+        <w:t>to have greater fitness than individuals living solitarily or in v</w:t>
+      </w:r>
+      <w:r>
+        <w:rPr>
+          <w:lang w:val="en-CA"/>
+        </w:rPr>
+        <w:t xml:space="preserve">ery small </w:t>
+      </w:r>
+      <w:commentRangeStart w:id="101"/>
+      <w:r>
+        <w:rPr>
+          <w:lang w:val="en-CA"/>
+        </w:rPr>
+        <w:t>groups</w:t>
+      </w:r>
+      <w:commentRangeEnd w:id="101"/>
+      <w:r>
+        <w:rPr>
+          <w:rStyle w:val="CommentReference"/>
+        </w:rPr>
+        <w:commentReference w:id="101"/>
+      </w:r>
+      <w:r>
+        <w:rPr>
+          <w:lang w:val="en-CA"/>
+        </w:rPr>
+        <w:t xml:space="preserve">.  We consider </w:t>
+      </w:r>
+      <w:r>
+        <w:rPr>
+          <w:lang w:val="en-CA"/>
+        </w:rPr>
+        <w:t xml:space="preserve">how the kin composition of social groups evolves in response to demographic and ecological factors such as the intrinsic fecundity of a species and </w:t>
+      </w:r>
+      <w:r>
+        <w:rPr>
+          <w:lang w:val="en-CA"/>
+        </w:rPr>
+        <w:t xml:space="preserve">an externally dictated group carrying capacity.  Assuming that cooperative interactions range from mutualistic to highly altruistic, we consider how kinship rules of admission </w:t>
+      </w:r>
+      <w:r>
+        <w:rPr>
+          <w:lang w:val="en-CA"/>
+        </w:rPr>
+        <w:t xml:space="preserve">evolve, influencing or being influenced by the </w:t>
+      </w:r>
+      <w:r>
+        <w:rPr>
+          <w:lang w:val="en-CA"/>
+        </w:rPr>
+        <w:t xml:space="preserve">level of cooperation that evolves within groups.  </w:t>
+      </w:r>
+    </w:p>
+    <w:p>
+      <w:pPr>
+        <w:spacing w:line="480" w:lineRule="auto"/>
         <w:rPr>
           <w:lang w:val="en-CA"/>
         </w:rPr>
@@ -818,7 +1776,7 @@
         </w:rPr>
         <w:t xml:space="preserve">the degree to which individuals discriminate against kin when becoming </w:t>
       </w:r>
-      <w:commentRangeStart w:id="3"/>
+      <w:commentRangeStart w:id="102"/>
       <w:r>
         <w:rPr>
           <w:lang w:val="en-CA"/>
@@ -831,12 +1789,12 @@
         </w:rPr>
         <w:t xml:space="preserve">.  </w:t>
       </w:r>
-      <w:commentRangeEnd w:id="3"/>
+      <w:commentRangeEnd w:id="102"/>
       <w:r>
         <w:rPr>
           <w:rStyle w:val="CommentReference"/>
         </w:rPr>
-        <w:commentReference w:id="3"/>
+        <w:commentReference w:id="102"/>
       </w:r>
     </w:p>
     <w:p>
@@ -7555,7 +8513,7 @@
         </w:rPr>
         <w:t xml:space="preserve">Figure 3: </w:t>
       </w:r>
-      <w:ins w:id="4" w:author="Ruth" w:date="2013-02-14T11:36:00Z">
+      <w:ins w:id="103" w:author="Ruth" w:date="2013-02-14T11:36:00Z">
         <w:r>
           <w:rPr>
             <w:b/>
@@ -7574,7 +8532,7 @@
           <w:t>a</w:t>
         </w:r>
       </w:ins>
-      <w:del w:id="5" w:author="Ruth" w:date="2013-02-14T11:36:00Z">
+      <w:del w:id="104" w:author="Ruth" w:date="2013-02-14T11:36:00Z">
         <w:r>
           <w:rPr>
             <w:sz w:val="20"/>
@@ -8138,7 +9096,7 @@
           <w:szCs w:val="20"/>
         </w:rPr>
       </w:pPr>
-      <w:commentRangeStart w:id="6"/>
+      <w:commentRangeStart w:id="105"/>
       <w:r>
         <w:rPr>
           <w:b/>
@@ -8170,12 +9128,12 @@
         </w:rPr>
         <w:t xml:space="preserve"> </w:t>
       </w:r>
-      <w:commentRangeEnd w:id="6"/>
+      <w:commentRangeEnd w:id="105"/>
       <w:r>
         <w:rPr>
           <w:rStyle w:val="CommentReference"/>
         </w:rPr>
-        <w:commentReference w:id="6"/>
+        <w:commentReference w:id="105"/>
       </w:r>
       <w:r>
         <w:rPr>
@@ -8238,7 +9196,8 @@
           <w:b/>
         </w:rPr>
       </w:pPr>
-      <w:commentRangeStart w:id="8"/>
+      <w:commentRangeStart w:id="107"/>
+      <w:commentRangeStart w:id="108"/>
       <w:r>
         <w:rPr>
           <w:rFonts w:cs="CMR10"/>
@@ -8254,12 +9213,19 @@
         </w:rPr>
         <w:t xml:space="preserve"> </w:t>
       </w:r>
-      <w:commentRangeEnd w:id="8"/>
+      <w:commentRangeEnd w:id="107"/>
       <w:r>
         <w:rPr>
           <w:rStyle w:val="CommentReference"/>
         </w:rPr>
-        <w:commentReference w:id="8"/>
+        <w:commentReference w:id="107"/>
+      </w:r>
+      <w:commentRangeEnd w:id="108"/>
+      <w:r>
+        <w:rPr>
+          <w:rStyle w:val="CommentReference"/>
+        </w:rPr>
+        <w:commentReference w:id="108"/>
       </w:r>
     </w:p>
     <w:p>
@@ -9740,16 +10706,16 @@
       <w:r>
         <w:t xml:space="preserve">, if there are enough kin around high levels of cooperation and </w:t>
       </w:r>
-      <w:commentRangeStart w:id="9"/>
+      <w:commentRangeStart w:id="109"/>
       <w:r>
         <w:t>altruism</w:t>
       </w:r>
-      <w:commentRangeEnd w:id="9"/>
+      <w:commentRangeEnd w:id="109"/>
       <w:r>
         <w:rPr>
           <w:rStyle w:val="CommentReference"/>
         </w:rPr>
-        <w:commentReference w:id="9"/>
+        <w:commentReference w:id="109"/>
       </w:r>
       <w:r>
         <w:t xml:space="preserve"> can evolve.  </w:t>
@@ -9771,8 +10737,8 @@
       <w:r>
         <w:t xml:space="preserve"> insects</w:t>
       </w:r>
-      <w:bookmarkStart w:id="10" w:name="OLE_LINK1"/>
-      <w:bookmarkStart w:id="11" w:name="OLE_LINK2"/>
+      <w:bookmarkStart w:id="110" w:name="OLE_LINK1"/>
+      <w:bookmarkStart w:id="111" w:name="OLE_LINK2"/>
       <w:r>
         <w:t xml:space="preserve"> </w:t>
       </w:r>
@@ -9785,8 +10751,8 @@
         <w:t xml:space="preserve"> (••••)</w:t>
       </w:r>
     </w:p>
-    <w:bookmarkEnd w:id="10"/>
-    <w:bookmarkEnd w:id="11"/>
+    <w:bookmarkEnd w:id="110"/>
+    <w:bookmarkEnd w:id="111"/>
     <w:p>
       <w:pPr>
         <w:spacing w:line="480" w:lineRule="auto"/>
@@ -11190,7 +12156,7 @@
       </w:r>
     </w:p>
   </w:comment>
-  <w:comment w:id="1" w:author="Ruth" w:date="2013-02-14T11:23:00Z" w:initials="R">
+  <w:comment w:id="1" w:author="Ruth" w:date="2013-02-22T16:31:00Z" w:initials="R">
     <w:p>
       <w:pPr>
         <w:pStyle w:val="CommentText"/>
@@ -11202,11 +12168,32 @@
         <w:annotationRef/>
       </w:r>
       <w:r>
-        <w:t>Put in actual examples and empirical reasoning</w:t>
-      </w:r>
+        <w:t>Aviles et al. 2002 •Ecological and demographic factors responsible for social living</w:t>
+      </w:r>
+    </w:p>
+    <w:p>
+      <w:pPr>
+        <w:pStyle w:val="CommentText"/>
+      </w:pPr>
+      <w:r>
+        <w:t>•enhanced group productivity</w:t>
+      </w:r>
+    </w:p>
+    <w:p>
+      <w:pPr>
+        <w:pStyle w:val="CommentText"/>
+      </w:pPr>
+      <w:r>
+        <w:t>•cooperation includes joint resource acquisition etc… p116</w:t>
+      </w:r>
+    </w:p>
+    <w:p>
+      <w:pPr>
+        <w:pStyle w:val="CommentText"/>
+      </w:pPr>
     </w:p>
   </w:comment>
-  <w:comment w:id="2" w:author="Ruth" w:date="2013-02-14T11:22:00Z" w:initials="R">
+  <w:comment w:id="93" w:author="Ruth" w:date="2013-02-14T11:23:00Z" w:initials="R">
     <w:p>
       <w:pPr>
         <w:pStyle w:val="CommentText"/>
@@ -11218,11 +12205,11 @@
         <w:annotationRef/>
       </w:r>
       <w:r>
-        <w:t>Include empirical examples; how does forming groups increase fitness; measure of fitness</w:t>
+        <w:t>Put in actual examples and empirical reasoning</w:t>
       </w:r>
     </w:p>
   </w:comment>
-  <w:comment w:id="3" w:author="Ruth" w:date="2013-02-14T11:42:00Z" w:initials="R">
+  <w:comment w:id="101" w:author="Ruth" w:date="2013-02-14T11:22:00Z" w:initials="R">
     <w:p>
       <w:pPr>
         <w:pStyle w:val="CommentText"/>
@@ -11234,11 +12221,11 @@
         <w:annotationRef/>
       </w:r>
       <w:r>
-        <w:t xml:space="preserve">Mention the biological significance of the way group are formed; look at 2004 paper </w:t>
+        <w:t>Include empirical examples; how does forming groups increase fitness; measure of fitness</w:t>
       </w:r>
     </w:p>
   </w:comment>
-  <w:comment w:id="6" w:author="Ruth" w:date="2013-02-14T12:10:00Z" w:initials="R">
+  <w:comment w:id="102" w:author="Ruth" w:date="2013-02-14T11:42:00Z" w:initials="R">
     <w:p>
       <w:pPr>
         <w:pStyle w:val="CommentText"/>
@@ -11250,21 +12237,11 @@
         <w:annotationRef/>
       </w:r>
       <w:r>
-        <w:t xml:space="preserve">Test </w:t>
-      </w:r>
-      <w:proofErr w:type="spellStart"/>
-      <w:r>
-        <w:t>osillations</w:t>
-      </w:r>
-      <w:proofErr w:type="spellEnd"/>
-      <w:r>
-        <w:t xml:space="preserve"> are correlations</w:t>
-      </w:r>
-      <w:bookmarkStart w:id="7" w:name="_GoBack"/>
-      <w:bookmarkEnd w:id="7"/>
+        <w:t xml:space="preserve">Mention the biological significance of the way group are formed; look at 2004 paper </w:t>
+      </w:r>
     </w:p>
   </w:comment>
-  <w:comment w:id="8" w:author="Ruth" w:date="2013-02-14T11:51:00Z" w:initials="R">
+  <w:comment w:id="105" w:author="Ruth" w:date="2013-02-22T17:43:00Z" w:initials="R">
     <w:p>
       <w:pPr>
         <w:pStyle w:val="CommentText"/>
@@ -11276,11 +12253,51 @@
         <w:annotationRef/>
       </w:r>
       <w:r>
-        <w:t>Ask Julian to spit out fitness? Measuring inclusive fitness and individual fitness</w:t>
+        <w:t xml:space="preserve">Test </w:t>
+      </w:r>
+      <w:r>
+        <w:t>oscillations</w:t>
+      </w:r>
+      <w:bookmarkStart w:id="106" w:name="_GoBack"/>
+      <w:bookmarkEnd w:id="106"/>
+      <w:r>
+        <w:t xml:space="preserve"> are correlations</w:t>
       </w:r>
     </w:p>
   </w:comment>
-  <w:comment w:id="9" w:author="Ruth" w:date="2013-02-14T11:36:00Z" w:initials="R">
+  <w:comment w:id="107" w:author="Ruth" w:date="2013-02-14T11:51:00Z" w:initials="R">
+    <w:p>
+      <w:pPr>
+        <w:pStyle w:val="CommentText"/>
+      </w:pPr>
+      <w:r>
+        <w:rPr>
+          <w:rStyle w:val="CommentReference"/>
+        </w:rPr>
+        <w:annotationRef/>
+      </w:r>
+      <w:r>
+        <w:t>Ask Julian to spit out fitness? Measuring inclusive fitness and individual fitness</w:t>
+      </w:r>
+    </w:p>
+  </w:comment>
+  <w:comment w:id="108" w:author="Ruth" w:date="2013-02-22T16:47:00Z" w:initials="R">
+    <w:p>
+      <w:pPr>
+        <w:pStyle w:val="CommentText"/>
+      </w:pPr>
+      <w:r>
+        <w:rPr>
+          <w:rStyle w:val="CommentReference"/>
+        </w:rPr>
+        <w:annotationRef/>
+      </w:r>
+      <w:r>
+        <w:t>Larger groups are more susceptible to cheating</w:t>
+      </w:r>
+    </w:p>
+  </w:comment>
+  <w:comment w:id="109" w:author="Ruth" w:date="2013-02-14T11:36:00Z" w:initials="R">
     <w:p>
       <w:pPr>
         <w:pStyle w:val="CommentText"/>

</xml_diff>

<commit_message>
Tidying and deleting random notes from DispersalSimNotes.docx
</commit_message>
<xml_diff>
--- a/SimPaperDocs/Aviles et al KinPreEvol.docx
+++ b/SimPaperDocs/Aviles et al KinPreEvol.docx
@@ -9855,13 +9855,8 @@
       <w:pPr>
         <w:spacing w:line="480" w:lineRule="auto"/>
         <w:rPr>
-          <w:rFonts w:cs="CMR10"/>
-          <w:rPrChange w:id="172" w:author="Ruth" w:date="2013-03-14T13:43:00Z">
-            <w:rPr>
-              <w:rFonts w:cs="CMR10"/>
-              <w:b/>
-            </w:rPr>
-          </w:rPrChange>
+          <w:ins w:id="172" w:author="Ruth" w:date="2013-03-14T16:24:00Z"/>
+          <w:rFonts w:cs="CMR10"/>
         </w:rPr>
       </w:pPr>
       <w:ins w:id="173" w:author="Ruth" w:date="2013-03-14T13:43:00Z">
@@ -9905,41 +9900,44 @@
           <w:rPr>
             <w:rFonts w:cs="CMR10"/>
           </w:rPr>
-          <w:t xml:space="preserve">value of </w:t>
-        </w:r>
-        <w:proofErr w:type="spellStart"/>
+          <w:t>value of cross-correlation</w:t>
+        </w:r>
+      </w:ins>
+      <w:ins w:id="178" w:author="Ruth" w:date="2013-03-14T16:23:00Z">
+        <w:r>
+          <w:rPr>
+            <w:rFonts w:cs="CMR10"/>
+          </w:rPr>
+          <w:t xml:space="preserve"> and the time </w:t>
+        </w:r>
         <w:proofErr w:type="gramStart"/>
         <w:r>
           <w:rPr>
             <w:rFonts w:cs="CMR10"/>
           </w:rPr>
-          <w:t>th</w:t>
-        </w:r>
-        <w:proofErr w:type="spellEnd"/>
+          <w:t>lag</w:t>
+        </w:r>
         <w:proofErr w:type="gramEnd"/>
         <w:r>
           <w:rPr>
             <w:rFonts w:cs="CMR10"/>
           </w:rPr>
-          <w:t xml:space="preserve"> e</w:t>
-        </w:r>
-      </w:ins>
-      <w:bookmarkStart w:id="178" w:name="_GoBack"/>
-      <w:bookmarkEnd w:id="178"/>
+          <w:t xml:space="preserve"> at which this occurs, with the maximum time lag at 5000 time steps.</w:t>
+        </w:r>
+      </w:ins>
     </w:p>
     <w:p>
       <w:pPr>
-        <w:rPr>
-          <w:rFonts w:cs="CMR10"/>
-          <w:rPrChange w:id="179" w:author="Ruth" w:date="2013-03-14T13:43:00Z">
-            <w:rPr>
-              <w:rFonts w:cs="CMR10"/>
-              <w:b/>
-            </w:rPr>
-          </w:rPrChange>
-        </w:rPr>
-      </w:pPr>
-      <w:r>
+        <w:spacing w:line="480" w:lineRule="auto"/>
+        <w:rPr>
+          <w:ins w:id="179" w:author="Ruth" w:date="2013-03-14T16:24:00Z"/>
+          <w:rFonts w:cs="CMR10"/>
+        </w:rPr>
+      </w:pPr>
+    </w:p>
+    <w:p>
+      <w:pPr>
+        <w:spacing w:line="480" w:lineRule="auto"/>
         <w:rPr>
           <w:rFonts w:cs="CMR10"/>
           <w:rPrChange w:id="180" w:author="Ruth" w:date="2013-03-14T13:43:00Z">
@@ -9949,19 +9947,61 @@
             </w:rPr>
           </w:rPrChange>
         </w:rPr>
-        <w:br w:type="page"/>
-      </w:r>
+      </w:pPr>
+      <w:ins w:id="181" w:author="Ruth" w:date="2013-03-14T16:25:00Z">
+        <w:r>
+          <w:rPr>
+            <w:rFonts w:cs="CMR10"/>
+          </w:rPr>
+          <w:t xml:space="preserve">Average group size is counter-correlated </w:t>
+        </w:r>
+      </w:ins>
+      <w:ins w:id="182" w:author="Ruth" w:date="2013-03-14T16:29:00Z">
+        <w:r>
+          <w:rPr>
+            <w:rFonts w:cs="CMR10"/>
+          </w:rPr>
+          <w:t xml:space="preserve">with kin preference and </w:t>
+        </w:r>
+      </w:ins>
+      <w:bookmarkStart w:id="183" w:name="_GoBack"/>
+      <w:bookmarkEnd w:id="183"/>
     </w:p>
     <w:p>
       <w:pPr>
+        <w:rPr>
+          <w:rFonts w:cs="CMR10"/>
+          <w:rPrChange w:id="184" w:author="Ruth" w:date="2013-03-14T13:43:00Z">
+            <w:rPr>
+              <w:rFonts w:cs="CMR10"/>
+              <w:b/>
+            </w:rPr>
+          </w:rPrChange>
+        </w:rPr>
+      </w:pPr>
+      <w:r>
+        <w:rPr>
+          <w:rFonts w:cs="CMR10"/>
+          <w:rPrChange w:id="185" w:author="Ruth" w:date="2013-03-14T13:43:00Z">
+            <w:rPr>
+              <w:rFonts w:cs="CMR10"/>
+              <w:b/>
+            </w:rPr>
+          </w:rPrChange>
+        </w:rPr>
+        <w:br w:type="page"/>
+      </w:r>
+    </w:p>
+    <w:p>
+      <w:pPr>
         <w:spacing w:line="240" w:lineRule="auto"/>
         <w:rPr>
           <w:rFonts w:cs="CMR10"/>
           <w:b/>
         </w:rPr>
       </w:pPr>
-      <w:commentRangeStart w:id="181"/>
-      <w:commentRangeStart w:id="182"/>
+      <w:commentRangeStart w:id="186"/>
+      <w:commentRangeStart w:id="187"/>
       <w:r>
         <w:rPr>
           <w:rFonts w:cs="CMR10"/>
@@ -9977,19 +10017,19 @@
         </w:rPr>
         <w:t xml:space="preserve"> </w:t>
       </w:r>
-      <w:commentRangeEnd w:id="181"/>
+      <w:commentRangeEnd w:id="186"/>
       <w:r>
         <w:rPr>
           <w:rStyle w:val="CommentReference"/>
         </w:rPr>
-        <w:commentReference w:id="181"/>
-      </w:r>
-      <w:commentRangeEnd w:id="182"/>
+        <w:commentReference w:id="186"/>
+      </w:r>
+      <w:commentRangeEnd w:id="187"/>
       <w:r>
         <w:rPr>
           <w:rStyle w:val="CommentReference"/>
         </w:rPr>
-        <w:commentReference w:id="182"/>
+        <w:commentReference w:id="187"/>
       </w:r>
     </w:p>
     <w:p>
@@ -10105,11 +10145,11 @@
       <w:pPr>
         <w:spacing w:line="480" w:lineRule="auto"/>
         <w:rPr>
-          <w:ins w:id="183" w:author="Ruth" w:date="2013-02-25T18:13:00Z"/>
-          <w:rFonts w:ascii="Calibri" w:hAnsi="Calibri" w:cs="CMR10"/>
-        </w:rPr>
-      </w:pPr>
-      <w:ins w:id="184" w:author="Ruth" w:date="2013-02-25T18:14:00Z">
+          <w:ins w:id="188" w:author="Ruth" w:date="2013-02-25T18:13:00Z"/>
+          <w:rFonts w:ascii="Calibri" w:hAnsi="Calibri" w:cs="CMR10"/>
+        </w:rPr>
+      </w:pPr>
+      <w:ins w:id="189" w:author="Ruth" w:date="2013-02-25T18:14:00Z">
         <w:r>
           <w:rPr>
             <w:rFonts w:ascii="Calibri" w:hAnsi="Calibri" w:cs="CMR10"/>
@@ -10117,7 +10157,7 @@
           <w:t xml:space="preserve">It is very interesting to note that under the majority of parameter combinations, cooperation evolves to a high level, even if </w:t>
         </w:r>
       </w:ins>
-      <w:ins w:id="185" w:author="Ruth" w:date="2013-02-25T18:15:00Z">
+      <w:ins w:id="190" w:author="Ruth" w:date="2013-02-25T18:15:00Z">
         <w:r>
           <w:rPr>
             <w:rFonts w:ascii="Calibri" w:hAnsi="Calibri" w:cs="CMR10"/>
@@ -10125,7 +10165,7 @@
           <w:t>relatedness</w:t>
         </w:r>
       </w:ins>
-      <w:ins w:id="186" w:author="Ruth" w:date="2013-02-25T18:14:00Z">
+      <w:ins w:id="191" w:author="Ruth" w:date="2013-02-25T18:14:00Z">
         <w:r>
           <w:rPr>
             <w:rFonts w:ascii="Calibri" w:hAnsi="Calibri" w:cs="CMR10"/>
@@ -10133,7 +10173,7 @@
           <w:t xml:space="preserve"> </w:t>
         </w:r>
       </w:ins>
-      <w:ins w:id="187" w:author="Ruth" w:date="2013-02-25T18:15:00Z">
+      <w:ins w:id="192" w:author="Ruth" w:date="2013-02-25T18:15:00Z">
         <w:r>
           <w:rPr>
             <w:rFonts w:ascii="Calibri" w:hAnsi="Calibri" w:cs="CMR10"/>
@@ -10141,7 +10181,7 @@
           <w:t>within groups remains low.</w:t>
         </w:r>
       </w:ins>
-      <w:ins w:id="188" w:author="Ruth" w:date="2013-02-25T18:16:00Z">
+      <w:ins w:id="193" w:author="Ruth" w:date="2013-02-25T18:16:00Z">
         <w:r>
           <w:rPr>
             <w:rFonts w:ascii="Calibri" w:hAnsi="Calibri" w:cs="CMR10"/>
@@ -10149,7 +10189,7 @@
           <w:t xml:space="preserve">  This is a somewhat </w:t>
         </w:r>
       </w:ins>
-      <w:ins w:id="189" w:author="Ruth" w:date="2013-02-25T18:17:00Z">
+      <w:ins w:id="194" w:author="Ruth" w:date="2013-02-25T18:17:00Z">
         <w:r>
           <w:rPr>
             <w:rFonts w:ascii="Calibri" w:hAnsi="Calibri" w:cs="CMR10"/>
@@ -10157,7 +10197,7 @@
           <w:t>counterintuitive</w:t>
         </w:r>
       </w:ins>
-      <w:ins w:id="190" w:author="Ruth" w:date="2013-02-25T18:16:00Z">
+      <w:ins w:id="195" w:author="Ruth" w:date="2013-02-25T18:16:00Z">
         <w:r>
           <w:rPr>
             <w:rFonts w:ascii="Calibri" w:hAnsi="Calibri" w:cs="CMR10"/>
@@ -10165,7 +10205,7 @@
           <w:t xml:space="preserve"> result</w:t>
         </w:r>
       </w:ins>
-      <w:ins w:id="191" w:author="Ruth" w:date="2013-02-25T18:21:00Z">
+      <w:ins w:id="196" w:author="Ruth" w:date="2013-02-25T18:21:00Z">
         <w:r>
           <w:rPr>
             <w:rFonts w:ascii="Calibri" w:hAnsi="Calibri" w:cs="CMR10"/>
@@ -10187,7 +10227,7 @@
           <w:t xml:space="preserve"> et al (2010) showed that for small group it pays for an individual to cooperate while cooperating becomes unfavourable if an individual finds itself in a larger group. This can be seen as </w:t>
         </w:r>
       </w:ins>
-      <w:ins w:id="192" w:author="Ruth" w:date="2013-02-25T18:22:00Z">
+      <w:ins w:id="197" w:author="Ruth" w:date="2013-02-25T18:22:00Z">
         <w:r>
           <w:rPr>
             <w:rFonts w:ascii="Calibri" w:hAnsi="Calibri" w:cs="CMR10"/>
@@ -10195,7 +10235,7 @@
           <w:t>reflecting</w:t>
         </w:r>
       </w:ins>
-      <w:ins w:id="193" w:author="Ruth" w:date="2013-02-25T18:21:00Z">
+      <w:ins w:id="198" w:author="Ruth" w:date="2013-02-25T18:21:00Z">
         <w:r>
           <w:rPr>
             <w:rFonts w:ascii="Calibri" w:hAnsi="Calibri" w:cs="CMR10"/>
@@ -10204,7 +10244,7 @@
         </w:r>
       </w:ins>
       <w:proofErr w:type="gramStart"/>
-      <w:ins w:id="194" w:author="Ruth" w:date="2013-02-25T18:23:00Z">
+      <w:ins w:id="199" w:author="Ruth" w:date="2013-02-25T18:23:00Z">
         <w:r>
           <w:rPr>
             <w:rFonts w:ascii="Calibri" w:hAnsi="Calibri" w:cs="CMR10"/>
@@ -10212,7 +10252,7 @@
           <w:t>performed</w:t>
         </w:r>
       </w:ins>
-      <w:ins w:id="195" w:author="Ruth" w:date="2013-02-25T18:21:00Z">
+      <w:ins w:id="200" w:author="Ruth" w:date="2013-02-25T18:21:00Z">
         <w:r>
           <w:rPr>
             <w:rFonts w:ascii="Calibri" w:hAnsi="Calibri" w:cs="CMR10"/>
@@ -10220,7 +10260,7 @@
           <w:t>.</w:t>
         </w:r>
       </w:ins>
-      <w:ins w:id="196" w:author="Ruth" w:date="2013-02-25T18:23:00Z">
+      <w:ins w:id="201" w:author="Ruth" w:date="2013-02-25T18:23:00Z">
         <w:r>
           <w:rPr>
             <w:rFonts w:ascii="Calibri" w:hAnsi="Calibri" w:cs="CMR10"/>
@@ -10235,7 +10275,7 @@
           <w:t xml:space="preserve"> if groups are very large, cooperating may not pay off </w:t>
         </w:r>
       </w:ins>
-      <w:ins w:id="197" w:author="Ruth" w:date="2013-02-25T18:24:00Z">
+      <w:ins w:id="202" w:author="Ruth" w:date="2013-02-25T18:24:00Z">
         <w:r>
           <w:rPr>
             <w:rFonts w:ascii="Calibri" w:hAnsi="Calibri" w:cs="CMR10"/>
@@ -10243,7 +10283,7 @@
           <w:t>enough</w:t>
         </w:r>
       </w:ins>
-      <w:ins w:id="198" w:author="Ruth" w:date="2013-02-25T18:23:00Z">
+      <w:ins w:id="203" w:author="Ruth" w:date="2013-02-25T18:23:00Z">
         <w:r>
           <w:rPr>
             <w:rFonts w:ascii="Calibri" w:hAnsi="Calibri" w:cs="CMR10"/>
@@ -10251,7 +10291,7 @@
           <w:t xml:space="preserve"> </w:t>
         </w:r>
       </w:ins>
-      <w:ins w:id="199" w:author="Ruth" w:date="2013-02-25T18:24:00Z">
+      <w:ins w:id="204" w:author="Ruth" w:date="2013-02-25T18:24:00Z">
         <w:r>
           <w:rPr>
             <w:rFonts w:ascii="Calibri" w:hAnsi="Calibri" w:cs="CMR10"/>
@@ -10264,7 +10304,7 @@
       <w:pPr>
         <w:spacing w:line="480" w:lineRule="auto"/>
         <w:rPr>
-          <w:ins w:id="200" w:author="Ruth" w:date="2013-02-25T18:13:00Z"/>
+          <w:ins w:id="205" w:author="Ruth" w:date="2013-02-25T18:13:00Z"/>
           <w:rFonts w:ascii="Calibri" w:hAnsi="Calibri" w:cs="CMR10"/>
         </w:rPr>
       </w:pPr>
@@ -11217,7 +11257,7 @@
       <w:r>
         <w:fldChar w:fldCharType="separate"/>
       </w:r>
-      <w:ins w:id="201" w:author="Ruth" w:date="2013-03-12T18:20:00Z">
+      <w:ins w:id="206" w:author="Ruth" w:date="2013-03-12T18:20:00Z">
         <w:r>
           <w:rPr>
             <w:rFonts w:ascii="Calibri" w:hAnsi="Calibri" w:cs="Times New Roman"/>
@@ -11670,16 +11710,16 @@
       <w:r>
         <w:t xml:space="preserve">, if there are enough kin around high levels of cooperation and </w:t>
       </w:r>
-      <w:commentRangeStart w:id="202"/>
+      <w:commentRangeStart w:id="207"/>
       <w:r>
         <w:t>altruism</w:t>
       </w:r>
-      <w:commentRangeEnd w:id="202"/>
+      <w:commentRangeEnd w:id="207"/>
       <w:r>
         <w:rPr>
           <w:rStyle w:val="CommentReference"/>
         </w:rPr>
-        <w:commentReference w:id="202"/>
+        <w:commentReference w:id="207"/>
       </w:r>
       <w:r>
         <w:t xml:space="preserve"> can evolve.  </w:t>
@@ -11701,8 +11741,8 @@
       <w:r>
         <w:t xml:space="preserve"> insects</w:t>
       </w:r>
-      <w:bookmarkStart w:id="203" w:name="OLE_LINK1"/>
-      <w:bookmarkStart w:id="204" w:name="OLE_LINK2"/>
+      <w:bookmarkStart w:id="208" w:name="OLE_LINK1"/>
+      <w:bookmarkStart w:id="209" w:name="OLE_LINK2"/>
       <w:r>
         <w:t xml:space="preserve"> </w:t>
       </w:r>
@@ -11715,8 +11755,8 @@
         <w:t xml:space="preserve"> (••••)</w:t>
       </w:r>
     </w:p>
-    <w:bookmarkEnd w:id="203"/>
-    <w:bookmarkEnd w:id="204"/>
+    <w:bookmarkEnd w:id="208"/>
+    <w:bookmarkEnd w:id="209"/>
     <w:p>
       <w:pPr>
         <w:spacing w:line="480" w:lineRule="auto"/>
@@ -12680,15 +12720,15 @@
       <w:pPr>
         <w:pStyle w:val="Bibliography"/>
         <w:rPr>
-          <w:ins w:id="205" w:author="Ruth" w:date="2013-03-13T12:37:00Z"/>
+          <w:ins w:id="210" w:author="Ruth" w:date="2013-03-13T12:37:00Z"/>
           <w:rFonts w:ascii="Calibri" w:hAnsi="Calibri"/>
-          <w:rPrChange w:id="206" w:author="Ruth" w:date="2013-03-13T12:37:00Z">
+          <w:rPrChange w:id="211" w:author="Ruth" w:date="2013-03-13T12:37:00Z">
             <w:rPr>
-              <w:ins w:id="207" w:author="Ruth" w:date="2013-03-13T12:37:00Z"/>
+              <w:ins w:id="212" w:author="Ruth" w:date="2013-03-13T12:37:00Z"/>
             </w:rPr>
           </w:rPrChange>
         </w:rPr>
-        <w:pPrChange w:id="208" w:author="Ruth" w:date="2013-03-13T12:37:00Z">
+        <w:pPrChange w:id="213" w:author="Ruth" w:date="2013-03-13T12:37:00Z">
           <w:pPr>
             <w:widowControl w:val="0"/>
             <w:autoSpaceDE w:val="0"/>
@@ -12719,11 +12759,11 @@
         </w:rPr>
         <w:fldChar w:fldCharType="separate"/>
       </w:r>
-      <w:ins w:id="209" w:author="Ruth" w:date="2013-03-13T12:37:00Z">
+      <w:ins w:id="214" w:author="Ruth" w:date="2013-03-13T12:37:00Z">
         <w:r>
           <w:rPr>
             <w:rFonts w:ascii="Calibri" w:hAnsi="Calibri"/>
-            <w:rPrChange w:id="210" w:author="Ruth" w:date="2013-03-13T12:37:00Z">
+            <w:rPrChange w:id="215" w:author="Ruth" w:date="2013-03-13T12:37:00Z">
               <w:rPr/>
             </w:rPrChange>
           </w:rPr>
@@ -12734,7 +12774,7 @@
             <w:rFonts w:ascii="Calibri" w:hAnsi="Calibri"/>
             <w:i/>
             <w:iCs/>
-            <w:rPrChange w:id="211" w:author="Ruth" w:date="2013-03-13T12:37:00Z">
+            <w:rPrChange w:id="216" w:author="Ruth" w:date="2013-03-13T12:37:00Z">
               <w:rPr>
                 <w:i/>
                 <w:iCs/>
@@ -12746,7 +12786,7 @@
         <w:r>
           <w:rPr>
             <w:rFonts w:ascii="Calibri" w:hAnsi="Calibri"/>
-            <w:rPrChange w:id="212" w:author="Ruth" w:date="2013-03-13T12:37:00Z">
+            <w:rPrChange w:id="217" w:author="Ruth" w:date="2013-03-13T12:37:00Z">
               <w:rPr/>
             </w:rPrChange>
           </w:rPr>
@@ -12758,15 +12798,15 @@
       <w:pPr>
         <w:pStyle w:val="Bibliography"/>
         <w:rPr>
-          <w:ins w:id="213" w:author="Ruth" w:date="2013-03-13T12:37:00Z"/>
+          <w:ins w:id="218" w:author="Ruth" w:date="2013-03-13T12:37:00Z"/>
           <w:rFonts w:ascii="Calibri" w:hAnsi="Calibri"/>
-          <w:rPrChange w:id="214" w:author="Ruth" w:date="2013-03-13T12:37:00Z">
+          <w:rPrChange w:id="219" w:author="Ruth" w:date="2013-03-13T12:37:00Z">
             <w:rPr>
-              <w:ins w:id="215" w:author="Ruth" w:date="2013-03-13T12:37:00Z"/>
+              <w:ins w:id="220" w:author="Ruth" w:date="2013-03-13T12:37:00Z"/>
             </w:rPr>
           </w:rPrChange>
         </w:rPr>
-        <w:pPrChange w:id="216" w:author="Ruth" w:date="2013-03-13T12:37:00Z">
+        <w:pPrChange w:id="221" w:author="Ruth" w:date="2013-03-13T12:37:00Z">
           <w:pPr>
             <w:widowControl w:val="0"/>
             <w:autoSpaceDE w:val="0"/>
@@ -12776,11 +12816,11 @@
           </w:pPr>
         </w:pPrChange>
       </w:pPr>
-      <w:ins w:id="217" w:author="Ruth" w:date="2013-03-13T12:37:00Z">
+      <w:ins w:id="222" w:author="Ruth" w:date="2013-03-13T12:37:00Z">
         <w:r>
           <w:rPr>
             <w:rFonts w:ascii="Calibri" w:hAnsi="Calibri"/>
-            <w:rPrChange w:id="218" w:author="Ruth" w:date="2013-03-13T12:37:00Z">
+            <w:rPrChange w:id="223" w:author="Ruth" w:date="2013-03-13T12:37:00Z">
               <w:rPr/>
             </w:rPrChange>
           </w:rPr>
@@ -12791,7 +12831,7 @@
             <w:rFonts w:ascii="Calibri" w:hAnsi="Calibri"/>
             <w:i/>
             <w:iCs/>
-            <w:rPrChange w:id="219" w:author="Ruth" w:date="2013-03-13T12:37:00Z">
+            <w:rPrChange w:id="224" w:author="Ruth" w:date="2013-03-13T12:37:00Z">
               <w:rPr>
                 <w:i/>
                 <w:iCs/>
@@ -12803,7 +12843,7 @@
         <w:r>
           <w:rPr>
             <w:rFonts w:ascii="Calibri" w:hAnsi="Calibri"/>
-            <w:rPrChange w:id="220" w:author="Ruth" w:date="2013-03-13T12:37:00Z">
+            <w:rPrChange w:id="225" w:author="Ruth" w:date="2013-03-13T12:37:00Z">
               <w:rPr/>
             </w:rPrChange>
           </w:rPr>
@@ -12815,15 +12855,15 @@
       <w:pPr>
         <w:pStyle w:val="Bibliography"/>
         <w:rPr>
-          <w:ins w:id="221" w:author="Ruth" w:date="2013-03-13T12:37:00Z"/>
+          <w:ins w:id="226" w:author="Ruth" w:date="2013-03-13T12:37:00Z"/>
           <w:rFonts w:ascii="Calibri" w:hAnsi="Calibri"/>
-          <w:rPrChange w:id="222" w:author="Ruth" w:date="2013-03-13T12:37:00Z">
+          <w:rPrChange w:id="227" w:author="Ruth" w:date="2013-03-13T12:37:00Z">
             <w:rPr>
-              <w:ins w:id="223" w:author="Ruth" w:date="2013-03-13T12:37:00Z"/>
+              <w:ins w:id="228" w:author="Ruth" w:date="2013-03-13T12:37:00Z"/>
             </w:rPr>
           </w:rPrChange>
         </w:rPr>
-        <w:pPrChange w:id="224" w:author="Ruth" w:date="2013-03-13T12:37:00Z">
+        <w:pPrChange w:id="229" w:author="Ruth" w:date="2013-03-13T12:37:00Z">
           <w:pPr>
             <w:widowControl w:val="0"/>
             <w:autoSpaceDE w:val="0"/>
@@ -12833,11 +12873,11 @@
           </w:pPr>
         </w:pPrChange>
       </w:pPr>
-      <w:ins w:id="225" w:author="Ruth" w:date="2013-03-13T12:37:00Z">
+      <w:ins w:id="230" w:author="Ruth" w:date="2013-03-13T12:37:00Z">
         <w:r>
           <w:rPr>
             <w:rFonts w:ascii="Calibri" w:hAnsi="Calibri"/>
-            <w:rPrChange w:id="226" w:author="Ruth" w:date="2013-03-13T12:37:00Z">
+            <w:rPrChange w:id="231" w:author="Ruth" w:date="2013-03-13T12:37:00Z">
               <w:rPr/>
             </w:rPrChange>
           </w:rPr>
@@ -12848,7 +12888,7 @@
             <w:rFonts w:ascii="Calibri" w:hAnsi="Calibri"/>
             <w:i/>
             <w:iCs/>
-            <w:rPrChange w:id="227" w:author="Ruth" w:date="2013-03-13T12:37:00Z">
+            <w:rPrChange w:id="232" w:author="Ruth" w:date="2013-03-13T12:37:00Z">
               <w:rPr>
                 <w:i/>
                 <w:iCs/>
@@ -12860,7 +12900,7 @@
         <w:r>
           <w:rPr>
             <w:rFonts w:ascii="Calibri" w:hAnsi="Calibri"/>
-            <w:rPrChange w:id="228" w:author="Ruth" w:date="2013-03-13T12:37:00Z">
+            <w:rPrChange w:id="233" w:author="Ruth" w:date="2013-03-13T12:37:00Z">
               <w:rPr/>
             </w:rPrChange>
           </w:rPr>
@@ -12872,15 +12912,15 @@
       <w:pPr>
         <w:pStyle w:val="Bibliography"/>
         <w:rPr>
-          <w:ins w:id="229" w:author="Ruth" w:date="2013-03-13T12:37:00Z"/>
+          <w:ins w:id="234" w:author="Ruth" w:date="2013-03-13T12:37:00Z"/>
           <w:rFonts w:ascii="Calibri" w:hAnsi="Calibri"/>
-          <w:rPrChange w:id="230" w:author="Ruth" w:date="2013-03-13T12:37:00Z">
+          <w:rPrChange w:id="235" w:author="Ruth" w:date="2013-03-13T12:37:00Z">
             <w:rPr>
-              <w:ins w:id="231" w:author="Ruth" w:date="2013-03-13T12:37:00Z"/>
+              <w:ins w:id="236" w:author="Ruth" w:date="2013-03-13T12:37:00Z"/>
             </w:rPr>
           </w:rPrChange>
         </w:rPr>
-        <w:pPrChange w:id="232" w:author="Ruth" w:date="2013-03-13T12:37:00Z">
+        <w:pPrChange w:id="237" w:author="Ruth" w:date="2013-03-13T12:37:00Z">
           <w:pPr>
             <w:widowControl w:val="0"/>
             <w:autoSpaceDE w:val="0"/>
@@ -12890,11 +12930,11 @@
           </w:pPr>
         </w:pPrChange>
       </w:pPr>
-      <w:ins w:id="233" w:author="Ruth" w:date="2013-03-13T12:37:00Z">
+      <w:ins w:id="238" w:author="Ruth" w:date="2013-03-13T12:37:00Z">
         <w:r>
           <w:rPr>
             <w:rFonts w:ascii="Calibri" w:hAnsi="Calibri"/>
-            <w:rPrChange w:id="234" w:author="Ruth" w:date="2013-03-13T12:37:00Z">
+            <w:rPrChange w:id="239" w:author="Ruth" w:date="2013-03-13T12:37:00Z">
               <w:rPr/>
             </w:rPrChange>
           </w:rPr>
@@ -12905,7 +12945,7 @@
             <w:rFonts w:ascii="Calibri" w:hAnsi="Calibri"/>
             <w:i/>
             <w:iCs/>
-            <w:rPrChange w:id="235" w:author="Ruth" w:date="2013-03-13T12:37:00Z">
+            <w:rPrChange w:id="240" w:author="Ruth" w:date="2013-03-13T12:37:00Z">
               <w:rPr>
                 <w:i/>
                 <w:iCs/>
@@ -12917,7 +12957,7 @@
         <w:r>
           <w:rPr>
             <w:rFonts w:ascii="Calibri" w:hAnsi="Calibri"/>
-            <w:rPrChange w:id="236" w:author="Ruth" w:date="2013-03-13T12:37:00Z">
+            <w:rPrChange w:id="241" w:author="Ruth" w:date="2013-03-13T12:37:00Z">
               <w:rPr/>
             </w:rPrChange>
           </w:rPr>
@@ -12929,15 +12969,15 @@
       <w:pPr>
         <w:pStyle w:val="Bibliography"/>
         <w:rPr>
-          <w:ins w:id="237" w:author="Ruth" w:date="2013-03-13T12:37:00Z"/>
+          <w:ins w:id="242" w:author="Ruth" w:date="2013-03-13T12:37:00Z"/>
           <w:rFonts w:ascii="Calibri" w:hAnsi="Calibri"/>
-          <w:rPrChange w:id="238" w:author="Ruth" w:date="2013-03-13T12:37:00Z">
+          <w:rPrChange w:id="243" w:author="Ruth" w:date="2013-03-13T12:37:00Z">
             <w:rPr>
-              <w:ins w:id="239" w:author="Ruth" w:date="2013-03-13T12:37:00Z"/>
+              <w:ins w:id="244" w:author="Ruth" w:date="2013-03-13T12:37:00Z"/>
             </w:rPr>
           </w:rPrChange>
         </w:rPr>
-        <w:pPrChange w:id="240" w:author="Ruth" w:date="2013-03-13T12:37:00Z">
+        <w:pPrChange w:id="245" w:author="Ruth" w:date="2013-03-13T12:37:00Z">
           <w:pPr>
             <w:widowControl w:val="0"/>
             <w:autoSpaceDE w:val="0"/>
@@ -12947,11 +12987,11 @@
           </w:pPr>
         </w:pPrChange>
       </w:pPr>
-      <w:ins w:id="241" w:author="Ruth" w:date="2013-03-13T12:37:00Z">
+      <w:ins w:id="246" w:author="Ruth" w:date="2013-03-13T12:37:00Z">
         <w:r>
           <w:rPr>
             <w:rFonts w:ascii="Calibri" w:hAnsi="Calibri"/>
-            <w:rPrChange w:id="242" w:author="Ruth" w:date="2013-03-13T12:37:00Z">
+            <w:rPrChange w:id="247" w:author="Ruth" w:date="2013-03-13T12:37:00Z">
               <w:rPr/>
             </w:rPrChange>
           </w:rPr>
@@ -12962,7 +13002,7 @@
             <w:rFonts w:ascii="Calibri" w:hAnsi="Calibri"/>
             <w:i/>
             <w:iCs/>
-            <w:rPrChange w:id="243" w:author="Ruth" w:date="2013-03-13T12:37:00Z">
+            <w:rPrChange w:id="248" w:author="Ruth" w:date="2013-03-13T12:37:00Z">
               <w:rPr>
                 <w:i/>
                 <w:iCs/>
@@ -12974,7 +13014,7 @@
         <w:r>
           <w:rPr>
             <w:rFonts w:ascii="Calibri" w:hAnsi="Calibri"/>
-            <w:rPrChange w:id="244" w:author="Ruth" w:date="2013-03-13T12:37:00Z">
+            <w:rPrChange w:id="249" w:author="Ruth" w:date="2013-03-13T12:37:00Z">
               <w:rPr/>
             </w:rPrChange>
           </w:rPr>
@@ -12986,15 +13026,15 @@
       <w:pPr>
         <w:pStyle w:val="Bibliography"/>
         <w:rPr>
-          <w:ins w:id="245" w:author="Ruth" w:date="2013-03-13T12:37:00Z"/>
+          <w:ins w:id="250" w:author="Ruth" w:date="2013-03-13T12:37:00Z"/>
           <w:rFonts w:ascii="Calibri" w:hAnsi="Calibri"/>
-          <w:rPrChange w:id="246" w:author="Ruth" w:date="2013-03-13T12:37:00Z">
+          <w:rPrChange w:id="251" w:author="Ruth" w:date="2013-03-13T12:37:00Z">
             <w:rPr>
-              <w:ins w:id="247" w:author="Ruth" w:date="2013-03-13T12:37:00Z"/>
+              <w:ins w:id="252" w:author="Ruth" w:date="2013-03-13T12:37:00Z"/>
             </w:rPr>
           </w:rPrChange>
         </w:rPr>
-        <w:pPrChange w:id="248" w:author="Ruth" w:date="2013-03-13T12:37:00Z">
+        <w:pPrChange w:id="253" w:author="Ruth" w:date="2013-03-13T12:37:00Z">
           <w:pPr>
             <w:widowControl w:val="0"/>
             <w:autoSpaceDE w:val="0"/>
@@ -13004,11 +13044,11 @@
           </w:pPr>
         </w:pPrChange>
       </w:pPr>
-      <w:ins w:id="249" w:author="Ruth" w:date="2013-03-13T12:37:00Z">
+      <w:ins w:id="254" w:author="Ruth" w:date="2013-03-13T12:37:00Z">
         <w:r>
           <w:rPr>
             <w:rFonts w:ascii="Calibri" w:hAnsi="Calibri"/>
-            <w:rPrChange w:id="250" w:author="Ruth" w:date="2013-03-13T12:37:00Z">
+            <w:rPrChange w:id="255" w:author="Ruth" w:date="2013-03-13T12:37:00Z">
               <w:rPr/>
             </w:rPrChange>
           </w:rPr>
@@ -13019,7 +13059,7 @@
             <w:rFonts w:ascii="Calibri" w:hAnsi="Calibri"/>
             <w:i/>
             <w:iCs/>
-            <w:rPrChange w:id="251" w:author="Ruth" w:date="2013-03-13T12:37:00Z">
+            <w:rPrChange w:id="256" w:author="Ruth" w:date="2013-03-13T12:37:00Z">
               <w:rPr>
                 <w:i/>
                 <w:iCs/>
@@ -13031,7 +13071,7 @@
         <w:r>
           <w:rPr>
             <w:rFonts w:ascii="Calibri" w:hAnsi="Calibri"/>
-            <w:rPrChange w:id="252" w:author="Ruth" w:date="2013-03-13T12:37:00Z">
+            <w:rPrChange w:id="257" w:author="Ruth" w:date="2013-03-13T12:37:00Z">
               <w:rPr/>
             </w:rPrChange>
           </w:rPr>
@@ -13043,15 +13083,15 @@
       <w:pPr>
         <w:pStyle w:val="Bibliography"/>
         <w:rPr>
-          <w:ins w:id="253" w:author="Ruth" w:date="2013-03-13T12:37:00Z"/>
+          <w:ins w:id="258" w:author="Ruth" w:date="2013-03-13T12:37:00Z"/>
           <w:rFonts w:ascii="Calibri" w:hAnsi="Calibri"/>
-          <w:rPrChange w:id="254" w:author="Ruth" w:date="2013-03-13T12:37:00Z">
+          <w:rPrChange w:id="259" w:author="Ruth" w:date="2013-03-13T12:37:00Z">
             <w:rPr>
-              <w:ins w:id="255" w:author="Ruth" w:date="2013-03-13T12:37:00Z"/>
+              <w:ins w:id="260" w:author="Ruth" w:date="2013-03-13T12:37:00Z"/>
             </w:rPr>
           </w:rPrChange>
         </w:rPr>
-        <w:pPrChange w:id="256" w:author="Ruth" w:date="2013-03-13T12:37:00Z">
+        <w:pPrChange w:id="261" w:author="Ruth" w:date="2013-03-13T12:37:00Z">
           <w:pPr>
             <w:widowControl w:val="0"/>
             <w:autoSpaceDE w:val="0"/>
@@ -13061,11 +13101,11 @@
           </w:pPr>
         </w:pPrChange>
       </w:pPr>
-      <w:ins w:id="257" w:author="Ruth" w:date="2013-03-13T12:37:00Z">
+      <w:ins w:id="262" w:author="Ruth" w:date="2013-03-13T12:37:00Z">
         <w:r>
           <w:rPr>
             <w:rFonts w:ascii="Calibri" w:hAnsi="Calibri"/>
-            <w:rPrChange w:id="258" w:author="Ruth" w:date="2013-03-13T12:37:00Z">
+            <w:rPrChange w:id="263" w:author="Ruth" w:date="2013-03-13T12:37:00Z">
               <w:rPr/>
             </w:rPrChange>
           </w:rPr>
@@ -13076,7 +13116,7 @@
             <w:rFonts w:ascii="Calibri" w:hAnsi="Calibri"/>
             <w:i/>
             <w:iCs/>
-            <w:rPrChange w:id="259" w:author="Ruth" w:date="2013-03-13T12:37:00Z">
+            <w:rPrChange w:id="264" w:author="Ruth" w:date="2013-03-13T12:37:00Z">
               <w:rPr>
                 <w:i/>
                 <w:iCs/>
@@ -13088,7 +13128,7 @@
         <w:r>
           <w:rPr>
             <w:rFonts w:ascii="Calibri" w:hAnsi="Calibri"/>
-            <w:rPrChange w:id="260" w:author="Ruth" w:date="2013-03-13T12:37:00Z">
+            <w:rPrChange w:id="265" w:author="Ruth" w:date="2013-03-13T12:37:00Z">
               <w:rPr/>
             </w:rPrChange>
           </w:rPr>
@@ -13100,15 +13140,15 @@
       <w:pPr>
         <w:pStyle w:val="Bibliography"/>
         <w:rPr>
-          <w:ins w:id="261" w:author="Ruth" w:date="2013-03-13T12:37:00Z"/>
+          <w:ins w:id="266" w:author="Ruth" w:date="2013-03-13T12:37:00Z"/>
           <w:rFonts w:ascii="Calibri" w:hAnsi="Calibri"/>
-          <w:rPrChange w:id="262" w:author="Ruth" w:date="2013-03-13T12:37:00Z">
+          <w:rPrChange w:id="267" w:author="Ruth" w:date="2013-03-13T12:37:00Z">
             <w:rPr>
-              <w:ins w:id="263" w:author="Ruth" w:date="2013-03-13T12:37:00Z"/>
+              <w:ins w:id="268" w:author="Ruth" w:date="2013-03-13T12:37:00Z"/>
             </w:rPr>
           </w:rPrChange>
         </w:rPr>
-        <w:pPrChange w:id="264" w:author="Ruth" w:date="2013-03-13T12:37:00Z">
+        <w:pPrChange w:id="269" w:author="Ruth" w:date="2013-03-13T12:37:00Z">
           <w:pPr>
             <w:widowControl w:val="0"/>
             <w:autoSpaceDE w:val="0"/>
@@ -13118,11 +13158,11 @@
           </w:pPr>
         </w:pPrChange>
       </w:pPr>
-      <w:ins w:id="265" w:author="Ruth" w:date="2013-03-13T12:37:00Z">
+      <w:ins w:id="270" w:author="Ruth" w:date="2013-03-13T12:37:00Z">
         <w:r>
           <w:rPr>
             <w:rFonts w:ascii="Calibri" w:hAnsi="Calibri"/>
-            <w:rPrChange w:id="266" w:author="Ruth" w:date="2013-03-13T12:37:00Z">
+            <w:rPrChange w:id="271" w:author="Ruth" w:date="2013-03-13T12:37:00Z">
               <w:rPr/>
             </w:rPrChange>
           </w:rPr>
@@ -13133,7 +13173,7 @@
             <w:rFonts w:ascii="Calibri" w:hAnsi="Calibri"/>
             <w:i/>
             <w:iCs/>
-            <w:rPrChange w:id="267" w:author="Ruth" w:date="2013-03-13T12:37:00Z">
+            <w:rPrChange w:id="272" w:author="Ruth" w:date="2013-03-13T12:37:00Z">
               <w:rPr>
                 <w:i/>
                 <w:iCs/>
@@ -13145,7 +13185,7 @@
         <w:r>
           <w:rPr>
             <w:rFonts w:ascii="Calibri" w:hAnsi="Calibri"/>
-            <w:rPrChange w:id="268" w:author="Ruth" w:date="2013-03-13T12:37:00Z">
+            <w:rPrChange w:id="273" w:author="Ruth" w:date="2013-03-13T12:37:00Z">
               <w:rPr/>
             </w:rPrChange>
           </w:rPr>
@@ -13156,7 +13196,7 @@
             <w:rFonts w:ascii="Calibri" w:hAnsi="Calibri"/>
             <w:i/>
             <w:iCs/>
-            <w:rPrChange w:id="269" w:author="Ruth" w:date="2013-03-13T12:37:00Z">
+            <w:rPrChange w:id="274" w:author="Ruth" w:date="2013-03-13T12:37:00Z">
               <w:rPr>
                 <w:i/>
                 <w:iCs/>
@@ -13168,7 +13208,7 @@
         <w:r>
           <w:rPr>
             <w:rFonts w:ascii="Calibri" w:hAnsi="Calibri"/>
-            <w:rPrChange w:id="270" w:author="Ruth" w:date="2013-03-13T12:37:00Z">
+            <w:rPrChange w:id="275" w:author="Ruth" w:date="2013-03-13T12:37:00Z">
               <w:rPr/>
             </w:rPrChange>
           </w:rPr>
@@ -13180,15 +13220,15 @@
       <w:pPr>
         <w:pStyle w:val="Bibliography"/>
         <w:rPr>
-          <w:ins w:id="271" w:author="Ruth" w:date="2013-03-13T12:37:00Z"/>
+          <w:ins w:id="276" w:author="Ruth" w:date="2013-03-13T12:37:00Z"/>
           <w:rFonts w:ascii="Calibri" w:hAnsi="Calibri"/>
-          <w:rPrChange w:id="272" w:author="Ruth" w:date="2013-03-13T12:37:00Z">
+          <w:rPrChange w:id="277" w:author="Ruth" w:date="2013-03-13T12:37:00Z">
             <w:rPr>
-              <w:ins w:id="273" w:author="Ruth" w:date="2013-03-13T12:37:00Z"/>
+              <w:ins w:id="278" w:author="Ruth" w:date="2013-03-13T12:37:00Z"/>
             </w:rPr>
           </w:rPrChange>
         </w:rPr>
-        <w:pPrChange w:id="274" w:author="Ruth" w:date="2013-03-13T12:37:00Z">
+        <w:pPrChange w:id="279" w:author="Ruth" w:date="2013-03-13T12:37:00Z">
           <w:pPr>
             <w:widowControl w:val="0"/>
             <w:autoSpaceDE w:val="0"/>
@@ -13198,11 +13238,11 @@
           </w:pPr>
         </w:pPrChange>
       </w:pPr>
-      <w:ins w:id="275" w:author="Ruth" w:date="2013-03-13T12:37:00Z">
+      <w:ins w:id="280" w:author="Ruth" w:date="2013-03-13T12:37:00Z">
         <w:r>
           <w:rPr>
             <w:rFonts w:ascii="Calibri" w:hAnsi="Calibri"/>
-            <w:rPrChange w:id="276" w:author="Ruth" w:date="2013-03-13T12:37:00Z">
+            <w:rPrChange w:id="281" w:author="Ruth" w:date="2013-03-13T12:37:00Z">
               <w:rPr/>
             </w:rPrChange>
           </w:rPr>
@@ -13214,7 +13254,7 @@
             <w:rFonts w:ascii="Calibri" w:hAnsi="Calibri"/>
             <w:i/>
             <w:iCs/>
-            <w:rPrChange w:id="277" w:author="Ruth" w:date="2013-03-13T12:37:00Z">
+            <w:rPrChange w:id="282" w:author="Ruth" w:date="2013-03-13T12:37:00Z">
               <w:rPr>
                 <w:i/>
                 <w:iCs/>
@@ -13226,7 +13266,7 @@
         <w:r>
           <w:rPr>
             <w:rFonts w:ascii="Calibri" w:hAnsi="Calibri"/>
-            <w:rPrChange w:id="278" w:author="Ruth" w:date="2013-03-13T12:37:00Z">
+            <w:rPrChange w:id="283" w:author="Ruth" w:date="2013-03-13T12:37:00Z">
               <w:rPr/>
             </w:rPrChange>
           </w:rPr>
@@ -13238,15 +13278,15 @@
       <w:pPr>
         <w:pStyle w:val="Bibliography"/>
         <w:rPr>
-          <w:ins w:id="279" w:author="Ruth" w:date="2013-03-13T12:37:00Z"/>
+          <w:ins w:id="284" w:author="Ruth" w:date="2013-03-13T12:37:00Z"/>
           <w:rFonts w:ascii="Calibri" w:hAnsi="Calibri"/>
-          <w:rPrChange w:id="280" w:author="Ruth" w:date="2013-03-13T12:37:00Z">
+          <w:rPrChange w:id="285" w:author="Ruth" w:date="2013-03-13T12:37:00Z">
             <w:rPr>
-              <w:ins w:id="281" w:author="Ruth" w:date="2013-03-13T12:37:00Z"/>
+              <w:ins w:id="286" w:author="Ruth" w:date="2013-03-13T12:37:00Z"/>
             </w:rPr>
           </w:rPrChange>
         </w:rPr>
-        <w:pPrChange w:id="282" w:author="Ruth" w:date="2013-03-13T12:37:00Z">
+        <w:pPrChange w:id="287" w:author="Ruth" w:date="2013-03-13T12:37:00Z">
           <w:pPr>
             <w:widowControl w:val="0"/>
             <w:autoSpaceDE w:val="0"/>
@@ -13256,11 +13296,11 @@
           </w:pPr>
         </w:pPrChange>
       </w:pPr>
-      <w:ins w:id="283" w:author="Ruth" w:date="2013-03-13T12:37:00Z">
+      <w:ins w:id="288" w:author="Ruth" w:date="2013-03-13T12:37:00Z">
         <w:r>
           <w:rPr>
             <w:rFonts w:ascii="Calibri" w:hAnsi="Calibri"/>
-            <w:rPrChange w:id="284" w:author="Ruth" w:date="2013-03-13T12:37:00Z">
+            <w:rPrChange w:id="289" w:author="Ruth" w:date="2013-03-13T12:37:00Z">
               <w:rPr/>
             </w:rPrChange>
           </w:rPr>
@@ -13271,7 +13311,7 @@
             <w:rFonts w:ascii="Calibri" w:hAnsi="Calibri"/>
             <w:i/>
             <w:iCs/>
-            <w:rPrChange w:id="285" w:author="Ruth" w:date="2013-03-13T12:37:00Z">
+            <w:rPrChange w:id="290" w:author="Ruth" w:date="2013-03-13T12:37:00Z">
               <w:rPr>
                 <w:i/>
                 <w:iCs/>
@@ -13283,7 +13323,7 @@
         <w:r>
           <w:rPr>
             <w:rFonts w:ascii="Calibri" w:hAnsi="Calibri"/>
-            <w:rPrChange w:id="286" w:author="Ruth" w:date="2013-03-13T12:37:00Z">
+            <w:rPrChange w:id="291" w:author="Ruth" w:date="2013-03-13T12:37:00Z">
               <w:rPr/>
             </w:rPrChange>
           </w:rPr>
@@ -13295,15 +13335,15 @@
       <w:pPr>
         <w:pStyle w:val="Bibliography"/>
         <w:rPr>
-          <w:ins w:id="287" w:author="Ruth" w:date="2013-03-13T12:37:00Z"/>
+          <w:ins w:id="292" w:author="Ruth" w:date="2013-03-13T12:37:00Z"/>
           <w:rFonts w:ascii="Calibri" w:hAnsi="Calibri"/>
-          <w:rPrChange w:id="288" w:author="Ruth" w:date="2013-03-13T12:37:00Z">
+          <w:rPrChange w:id="293" w:author="Ruth" w:date="2013-03-13T12:37:00Z">
             <w:rPr>
-              <w:ins w:id="289" w:author="Ruth" w:date="2013-03-13T12:37:00Z"/>
+              <w:ins w:id="294" w:author="Ruth" w:date="2013-03-13T12:37:00Z"/>
             </w:rPr>
           </w:rPrChange>
         </w:rPr>
-        <w:pPrChange w:id="290" w:author="Ruth" w:date="2013-03-13T12:37:00Z">
+        <w:pPrChange w:id="295" w:author="Ruth" w:date="2013-03-13T12:37:00Z">
           <w:pPr>
             <w:widowControl w:val="0"/>
             <w:autoSpaceDE w:val="0"/>
@@ -13313,11 +13353,11 @@
           </w:pPr>
         </w:pPrChange>
       </w:pPr>
-      <w:ins w:id="291" w:author="Ruth" w:date="2013-03-13T12:37:00Z">
+      <w:ins w:id="296" w:author="Ruth" w:date="2013-03-13T12:37:00Z">
         <w:r>
           <w:rPr>
             <w:rFonts w:ascii="Calibri" w:hAnsi="Calibri"/>
-            <w:rPrChange w:id="292" w:author="Ruth" w:date="2013-03-13T12:37:00Z">
+            <w:rPrChange w:id="297" w:author="Ruth" w:date="2013-03-13T12:37:00Z">
               <w:rPr/>
             </w:rPrChange>
           </w:rPr>
@@ -13328,7 +13368,7 @@
             <w:rFonts w:ascii="Calibri" w:hAnsi="Calibri"/>
             <w:i/>
             <w:iCs/>
-            <w:rPrChange w:id="293" w:author="Ruth" w:date="2013-03-13T12:37:00Z">
+            <w:rPrChange w:id="298" w:author="Ruth" w:date="2013-03-13T12:37:00Z">
               <w:rPr>
                 <w:i/>
                 <w:iCs/>
@@ -13340,7 +13380,7 @@
         <w:r>
           <w:rPr>
             <w:rFonts w:ascii="Calibri" w:hAnsi="Calibri"/>
-            <w:rPrChange w:id="294" w:author="Ruth" w:date="2013-03-13T12:37:00Z">
+            <w:rPrChange w:id="299" w:author="Ruth" w:date="2013-03-13T12:37:00Z">
               <w:rPr/>
             </w:rPrChange>
           </w:rPr>
@@ -13352,15 +13392,15 @@
       <w:pPr>
         <w:pStyle w:val="Bibliography"/>
         <w:rPr>
-          <w:ins w:id="295" w:author="Ruth" w:date="2013-03-13T12:37:00Z"/>
+          <w:ins w:id="300" w:author="Ruth" w:date="2013-03-13T12:37:00Z"/>
           <w:rFonts w:ascii="Calibri" w:hAnsi="Calibri"/>
-          <w:rPrChange w:id="296" w:author="Ruth" w:date="2013-03-13T12:37:00Z">
+          <w:rPrChange w:id="301" w:author="Ruth" w:date="2013-03-13T12:37:00Z">
             <w:rPr>
-              <w:ins w:id="297" w:author="Ruth" w:date="2013-03-13T12:37:00Z"/>
+              <w:ins w:id="302" w:author="Ruth" w:date="2013-03-13T12:37:00Z"/>
             </w:rPr>
           </w:rPrChange>
         </w:rPr>
-        <w:pPrChange w:id="298" w:author="Ruth" w:date="2013-03-13T12:37:00Z">
+        <w:pPrChange w:id="303" w:author="Ruth" w:date="2013-03-13T12:37:00Z">
           <w:pPr>
             <w:widowControl w:val="0"/>
             <w:autoSpaceDE w:val="0"/>
@@ -13370,11 +13410,11 @@
           </w:pPr>
         </w:pPrChange>
       </w:pPr>
-      <w:ins w:id="299" w:author="Ruth" w:date="2013-03-13T12:37:00Z">
+      <w:ins w:id="304" w:author="Ruth" w:date="2013-03-13T12:37:00Z">
         <w:r>
           <w:rPr>
             <w:rFonts w:ascii="Calibri" w:hAnsi="Calibri"/>
-            <w:rPrChange w:id="300" w:author="Ruth" w:date="2013-03-13T12:37:00Z">
+            <w:rPrChange w:id="305" w:author="Ruth" w:date="2013-03-13T12:37:00Z">
               <w:rPr/>
             </w:rPrChange>
           </w:rPr>
@@ -13385,7 +13425,7 @@
             <w:rFonts w:ascii="Calibri" w:hAnsi="Calibri"/>
             <w:i/>
             <w:iCs/>
-            <w:rPrChange w:id="301" w:author="Ruth" w:date="2013-03-13T12:37:00Z">
+            <w:rPrChange w:id="306" w:author="Ruth" w:date="2013-03-13T12:37:00Z">
               <w:rPr>
                 <w:i/>
                 <w:iCs/>
@@ -13397,7 +13437,7 @@
         <w:r>
           <w:rPr>
             <w:rFonts w:ascii="Calibri" w:hAnsi="Calibri"/>
-            <w:rPrChange w:id="302" w:author="Ruth" w:date="2013-03-13T12:37:00Z">
+            <w:rPrChange w:id="307" w:author="Ruth" w:date="2013-03-13T12:37:00Z">
               <w:rPr/>
             </w:rPrChange>
           </w:rPr>
@@ -13409,15 +13449,15 @@
       <w:pPr>
         <w:pStyle w:val="Bibliography"/>
         <w:rPr>
-          <w:ins w:id="303" w:author="Ruth" w:date="2013-03-13T12:37:00Z"/>
+          <w:ins w:id="308" w:author="Ruth" w:date="2013-03-13T12:37:00Z"/>
           <w:rFonts w:ascii="Calibri" w:hAnsi="Calibri"/>
-          <w:rPrChange w:id="304" w:author="Ruth" w:date="2013-03-13T12:37:00Z">
+          <w:rPrChange w:id="309" w:author="Ruth" w:date="2013-03-13T12:37:00Z">
             <w:rPr>
-              <w:ins w:id="305" w:author="Ruth" w:date="2013-03-13T12:37:00Z"/>
+              <w:ins w:id="310" w:author="Ruth" w:date="2013-03-13T12:37:00Z"/>
             </w:rPr>
           </w:rPrChange>
         </w:rPr>
-        <w:pPrChange w:id="306" w:author="Ruth" w:date="2013-03-13T12:37:00Z">
+        <w:pPrChange w:id="311" w:author="Ruth" w:date="2013-03-13T12:37:00Z">
           <w:pPr>
             <w:widowControl w:val="0"/>
             <w:autoSpaceDE w:val="0"/>
@@ -13427,11 +13467,11 @@
           </w:pPr>
         </w:pPrChange>
       </w:pPr>
-      <w:ins w:id="307" w:author="Ruth" w:date="2013-03-13T12:37:00Z">
+      <w:ins w:id="312" w:author="Ruth" w:date="2013-03-13T12:37:00Z">
         <w:r>
           <w:rPr>
             <w:rFonts w:ascii="Calibri" w:hAnsi="Calibri"/>
-            <w:rPrChange w:id="308" w:author="Ruth" w:date="2013-03-13T12:37:00Z">
+            <w:rPrChange w:id="313" w:author="Ruth" w:date="2013-03-13T12:37:00Z">
               <w:rPr/>
             </w:rPrChange>
           </w:rPr>
@@ -13442,7 +13482,7 @@
             <w:rFonts w:ascii="Calibri" w:hAnsi="Calibri"/>
             <w:i/>
             <w:iCs/>
-            <w:rPrChange w:id="309" w:author="Ruth" w:date="2013-03-13T12:37:00Z">
+            <w:rPrChange w:id="314" w:author="Ruth" w:date="2013-03-13T12:37:00Z">
               <w:rPr>
                 <w:i/>
                 <w:iCs/>
@@ -13454,7 +13494,7 @@
         <w:r>
           <w:rPr>
             <w:rFonts w:ascii="Calibri" w:hAnsi="Calibri"/>
-            <w:rPrChange w:id="310" w:author="Ruth" w:date="2013-03-13T12:37:00Z">
+            <w:rPrChange w:id="315" w:author="Ruth" w:date="2013-03-13T12:37:00Z">
               <w:rPr/>
             </w:rPrChange>
           </w:rPr>
@@ -13466,15 +13506,15 @@
       <w:pPr>
         <w:pStyle w:val="Bibliography"/>
         <w:rPr>
-          <w:ins w:id="311" w:author="Ruth" w:date="2013-03-13T12:37:00Z"/>
+          <w:ins w:id="316" w:author="Ruth" w:date="2013-03-13T12:37:00Z"/>
           <w:rFonts w:ascii="Calibri" w:hAnsi="Calibri"/>
-          <w:rPrChange w:id="312" w:author="Ruth" w:date="2013-03-13T12:37:00Z">
+          <w:rPrChange w:id="317" w:author="Ruth" w:date="2013-03-13T12:37:00Z">
             <w:rPr>
-              <w:ins w:id="313" w:author="Ruth" w:date="2013-03-13T12:37:00Z"/>
+              <w:ins w:id="318" w:author="Ruth" w:date="2013-03-13T12:37:00Z"/>
             </w:rPr>
           </w:rPrChange>
         </w:rPr>
-        <w:pPrChange w:id="314" w:author="Ruth" w:date="2013-03-13T12:37:00Z">
+        <w:pPrChange w:id="319" w:author="Ruth" w:date="2013-03-13T12:37:00Z">
           <w:pPr>
             <w:widowControl w:val="0"/>
             <w:autoSpaceDE w:val="0"/>
@@ -13484,11 +13524,11 @@
           </w:pPr>
         </w:pPrChange>
       </w:pPr>
-      <w:ins w:id="315" w:author="Ruth" w:date="2013-03-13T12:37:00Z">
+      <w:ins w:id="320" w:author="Ruth" w:date="2013-03-13T12:37:00Z">
         <w:r>
           <w:rPr>
             <w:rFonts w:ascii="Calibri" w:hAnsi="Calibri"/>
-            <w:rPrChange w:id="316" w:author="Ruth" w:date="2013-03-13T12:37:00Z">
+            <w:rPrChange w:id="321" w:author="Ruth" w:date="2013-03-13T12:37:00Z">
               <w:rPr/>
             </w:rPrChange>
           </w:rPr>
@@ -13499,7 +13539,7 @@
             <w:rFonts w:ascii="Calibri" w:hAnsi="Calibri"/>
             <w:i/>
             <w:iCs/>
-            <w:rPrChange w:id="317" w:author="Ruth" w:date="2013-03-13T12:37:00Z">
+            <w:rPrChange w:id="322" w:author="Ruth" w:date="2013-03-13T12:37:00Z">
               <w:rPr>
                 <w:i/>
                 <w:iCs/>
@@ -13511,7 +13551,7 @@
         <w:r>
           <w:rPr>
             <w:rFonts w:ascii="Calibri" w:hAnsi="Calibri"/>
-            <w:rPrChange w:id="318" w:author="Ruth" w:date="2013-03-13T12:37:00Z">
+            <w:rPrChange w:id="323" w:author="Ruth" w:date="2013-03-13T12:37:00Z">
               <w:rPr/>
             </w:rPrChange>
           </w:rPr>
@@ -13523,17 +13563,17 @@
       <w:pPr>
         <w:pStyle w:val="Bibliography"/>
         <w:rPr>
-          <w:del w:id="319" w:author="Ruth" w:date="2013-03-12T18:10:00Z"/>
+          <w:del w:id="324" w:author="Ruth" w:date="2013-03-12T18:10:00Z"/>
           <w:rFonts w:ascii="Calibri" w:hAnsi="Calibri"/>
         </w:rPr>
-        <w:pPrChange w:id="320" w:author="Ruth" w:date="2013-03-13T12:37:00Z">
+        <w:pPrChange w:id="325" w:author="Ruth" w:date="2013-03-13T12:37:00Z">
           <w:pPr>
             <w:pStyle w:val="Bibliography"/>
             <w:ind w:left="567" w:hanging="567"/>
           </w:pPr>
         </w:pPrChange>
       </w:pPr>
-      <w:del w:id="321" w:author="Ruth" w:date="2013-03-12T18:10:00Z">
+      <w:del w:id="326" w:author="Ruth" w:date="2013-03-12T18:10:00Z">
         <w:r>
           <w:rPr>
             <w:rFonts w:ascii="Calibri" w:hAnsi="Calibri"/>
@@ -13560,17 +13600,17 @@
       <w:pPr>
         <w:pStyle w:val="Bibliography"/>
         <w:rPr>
-          <w:del w:id="322" w:author="Ruth" w:date="2013-03-12T18:10:00Z"/>
+          <w:del w:id="327" w:author="Ruth" w:date="2013-03-12T18:10:00Z"/>
           <w:rFonts w:ascii="Calibri" w:hAnsi="Calibri"/>
         </w:rPr>
-        <w:pPrChange w:id="323" w:author="Ruth" w:date="2013-03-13T12:37:00Z">
+        <w:pPrChange w:id="328" w:author="Ruth" w:date="2013-03-13T12:37:00Z">
           <w:pPr>
             <w:pStyle w:val="Bibliography"/>
             <w:ind w:left="567" w:hanging="567"/>
           </w:pPr>
         </w:pPrChange>
       </w:pPr>
-      <w:del w:id="324" w:author="Ruth" w:date="2013-03-12T18:10:00Z">
+      <w:del w:id="329" w:author="Ruth" w:date="2013-03-12T18:10:00Z">
         <w:r>
           <w:rPr>
             <w:rFonts w:ascii="Calibri" w:hAnsi="Calibri"/>
@@ -13597,17 +13637,17 @@
       <w:pPr>
         <w:pStyle w:val="Bibliography"/>
         <w:rPr>
-          <w:del w:id="325" w:author="Ruth" w:date="2013-03-12T18:10:00Z"/>
+          <w:del w:id="330" w:author="Ruth" w:date="2013-03-12T18:10:00Z"/>
           <w:rFonts w:ascii="Calibri" w:hAnsi="Calibri"/>
         </w:rPr>
-        <w:pPrChange w:id="326" w:author="Ruth" w:date="2013-03-13T12:37:00Z">
+        <w:pPrChange w:id="331" w:author="Ruth" w:date="2013-03-13T12:37:00Z">
           <w:pPr>
             <w:pStyle w:val="Bibliography"/>
             <w:ind w:left="567" w:hanging="567"/>
           </w:pPr>
         </w:pPrChange>
       </w:pPr>
-      <w:del w:id="327" w:author="Ruth" w:date="2013-03-12T18:10:00Z">
+      <w:del w:id="332" w:author="Ruth" w:date="2013-03-12T18:10:00Z">
         <w:r>
           <w:rPr>
             <w:rFonts w:ascii="Calibri" w:hAnsi="Calibri"/>
@@ -13634,17 +13674,17 @@
       <w:pPr>
         <w:pStyle w:val="Bibliography"/>
         <w:rPr>
-          <w:del w:id="328" w:author="Ruth" w:date="2013-03-12T18:10:00Z"/>
+          <w:del w:id="333" w:author="Ruth" w:date="2013-03-12T18:10:00Z"/>
           <w:rFonts w:ascii="Calibri" w:hAnsi="Calibri"/>
         </w:rPr>
-        <w:pPrChange w:id="329" w:author="Ruth" w:date="2013-03-13T12:37:00Z">
+        <w:pPrChange w:id="334" w:author="Ruth" w:date="2013-03-13T12:37:00Z">
           <w:pPr>
             <w:pStyle w:val="Bibliography"/>
             <w:ind w:left="567" w:hanging="567"/>
           </w:pPr>
         </w:pPrChange>
       </w:pPr>
-      <w:del w:id="330" w:author="Ruth" w:date="2013-03-12T18:10:00Z">
+      <w:del w:id="335" w:author="Ruth" w:date="2013-03-12T18:10:00Z">
         <w:r>
           <w:rPr>
             <w:rFonts w:ascii="Calibri" w:hAnsi="Calibri"/>
@@ -13671,17 +13711,17 @@
       <w:pPr>
         <w:pStyle w:val="Bibliography"/>
         <w:rPr>
-          <w:del w:id="331" w:author="Ruth" w:date="2013-03-12T18:10:00Z"/>
+          <w:del w:id="336" w:author="Ruth" w:date="2013-03-12T18:10:00Z"/>
           <w:rFonts w:ascii="Calibri" w:hAnsi="Calibri"/>
         </w:rPr>
-        <w:pPrChange w:id="332" w:author="Ruth" w:date="2013-03-13T12:37:00Z">
+        <w:pPrChange w:id="337" w:author="Ruth" w:date="2013-03-13T12:37:00Z">
           <w:pPr>
             <w:pStyle w:val="Bibliography"/>
             <w:ind w:left="567" w:hanging="567"/>
           </w:pPr>
         </w:pPrChange>
       </w:pPr>
-      <w:del w:id="333" w:author="Ruth" w:date="2013-03-12T18:10:00Z">
+      <w:del w:id="338" w:author="Ruth" w:date="2013-03-12T18:10:00Z">
         <w:r>
           <w:rPr>
             <w:rFonts w:ascii="Calibri" w:hAnsi="Calibri"/>
@@ -13708,17 +13748,17 @@
       <w:pPr>
         <w:pStyle w:val="Bibliography"/>
         <w:rPr>
-          <w:del w:id="334" w:author="Ruth" w:date="2013-03-12T18:10:00Z"/>
+          <w:del w:id="339" w:author="Ruth" w:date="2013-03-12T18:10:00Z"/>
           <w:rFonts w:ascii="Calibri" w:hAnsi="Calibri"/>
         </w:rPr>
-        <w:pPrChange w:id="335" w:author="Ruth" w:date="2013-03-13T12:37:00Z">
+        <w:pPrChange w:id="340" w:author="Ruth" w:date="2013-03-13T12:37:00Z">
           <w:pPr>
             <w:pStyle w:val="Bibliography"/>
             <w:ind w:left="567" w:hanging="567"/>
           </w:pPr>
         </w:pPrChange>
       </w:pPr>
-      <w:del w:id="336" w:author="Ruth" w:date="2013-03-12T18:10:00Z">
+      <w:del w:id="341" w:author="Ruth" w:date="2013-03-12T18:10:00Z">
         <w:r>
           <w:rPr>
             <w:rFonts w:ascii="Calibri" w:hAnsi="Calibri"/>
@@ -13745,17 +13785,17 @@
       <w:pPr>
         <w:pStyle w:val="Bibliography"/>
         <w:rPr>
-          <w:del w:id="337" w:author="Ruth" w:date="2013-03-12T18:10:00Z"/>
+          <w:del w:id="342" w:author="Ruth" w:date="2013-03-12T18:10:00Z"/>
           <w:rFonts w:ascii="Calibri" w:hAnsi="Calibri"/>
         </w:rPr>
-        <w:pPrChange w:id="338" w:author="Ruth" w:date="2013-03-13T12:37:00Z">
+        <w:pPrChange w:id="343" w:author="Ruth" w:date="2013-03-13T12:37:00Z">
           <w:pPr>
             <w:pStyle w:val="Bibliography"/>
             <w:ind w:left="567" w:hanging="567"/>
           </w:pPr>
         </w:pPrChange>
       </w:pPr>
-      <w:del w:id="339" w:author="Ruth" w:date="2013-03-12T18:10:00Z">
+      <w:del w:id="344" w:author="Ruth" w:date="2013-03-12T18:10:00Z">
         <w:r>
           <w:rPr>
             <w:rFonts w:ascii="Calibri" w:hAnsi="Calibri"/>
@@ -13782,17 +13822,17 @@
       <w:pPr>
         <w:pStyle w:val="Bibliography"/>
         <w:rPr>
-          <w:del w:id="340" w:author="Ruth" w:date="2013-03-12T18:10:00Z"/>
+          <w:del w:id="345" w:author="Ruth" w:date="2013-03-12T18:10:00Z"/>
           <w:rFonts w:ascii="Calibri" w:hAnsi="Calibri"/>
         </w:rPr>
-        <w:pPrChange w:id="341" w:author="Ruth" w:date="2013-03-13T12:37:00Z">
+        <w:pPrChange w:id="346" w:author="Ruth" w:date="2013-03-13T12:37:00Z">
           <w:pPr>
             <w:pStyle w:val="Bibliography"/>
             <w:ind w:left="567" w:hanging="567"/>
           </w:pPr>
         </w:pPrChange>
       </w:pPr>
-      <w:del w:id="342" w:author="Ruth" w:date="2013-03-12T18:10:00Z">
+      <w:del w:id="347" w:author="Ruth" w:date="2013-03-12T18:10:00Z">
         <w:r>
           <w:rPr>
             <w:rFonts w:ascii="Calibri" w:hAnsi="Calibri"/>
@@ -13833,17 +13873,17 @@
       <w:pPr>
         <w:pStyle w:val="Bibliography"/>
         <w:rPr>
-          <w:del w:id="343" w:author="Ruth" w:date="2013-03-12T18:10:00Z"/>
+          <w:del w:id="348" w:author="Ruth" w:date="2013-03-12T18:10:00Z"/>
           <w:rFonts w:ascii="Calibri" w:hAnsi="Calibri"/>
         </w:rPr>
-        <w:pPrChange w:id="344" w:author="Ruth" w:date="2013-03-13T12:37:00Z">
+        <w:pPrChange w:id="349" w:author="Ruth" w:date="2013-03-13T12:37:00Z">
           <w:pPr>
             <w:pStyle w:val="Bibliography"/>
             <w:ind w:left="567" w:hanging="567"/>
           </w:pPr>
         </w:pPrChange>
       </w:pPr>
-      <w:del w:id="345" w:author="Ruth" w:date="2013-03-12T18:10:00Z">
+      <w:del w:id="350" w:author="Ruth" w:date="2013-03-12T18:10:00Z">
         <w:r>
           <w:rPr>
             <w:rFonts w:ascii="Calibri" w:hAnsi="Calibri"/>
@@ -13870,17 +13910,17 @@
       <w:pPr>
         <w:pStyle w:val="Bibliography"/>
         <w:rPr>
-          <w:del w:id="346" w:author="Ruth" w:date="2013-03-12T18:10:00Z"/>
+          <w:del w:id="351" w:author="Ruth" w:date="2013-03-12T18:10:00Z"/>
           <w:rFonts w:ascii="Calibri" w:hAnsi="Calibri"/>
         </w:rPr>
-        <w:pPrChange w:id="347" w:author="Ruth" w:date="2013-03-13T12:37:00Z">
+        <w:pPrChange w:id="352" w:author="Ruth" w:date="2013-03-13T12:37:00Z">
           <w:pPr>
             <w:pStyle w:val="Bibliography"/>
             <w:ind w:left="567" w:hanging="567"/>
           </w:pPr>
         </w:pPrChange>
       </w:pPr>
-      <w:del w:id="348" w:author="Ruth" w:date="2013-03-12T18:10:00Z">
+      <w:del w:id="353" w:author="Ruth" w:date="2013-03-12T18:10:00Z">
         <w:r>
           <w:rPr>
             <w:rFonts w:ascii="Calibri" w:hAnsi="Calibri"/>
@@ -13908,17 +13948,17 @@
       <w:pPr>
         <w:pStyle w:val="Bibliography"/>
         <w:rPr>
-          <w:del w:id="349" w:author="Ruth" w:date="2013-03-12T18:10:00Z"/>
+          <w:del w:id="354" w:author="Ruth" w:date="2013-03-12T18:10:00Z"/>
           <w:rFonts w:ascii="Calibri" w:hAnsi="Calibri"/>
         </w:rPr>
-        <w:pPrChange w:id="350" w:author="Ruth" w:date="2013-03-13T12:37:00Z">
+        <w:pPrChange w:id="355" w:author="Ruth" w:date="2013-03-13T12:37:00Z">
           <w:pPr>
             <w:pStyle w:val="Bibliography"/>
             <w:ind w:left="567" w:hanging="567"/>
           </w:pPr>
         </w:pPrChange>
       </w:pPr>
-      <w:del w:id="351" w:author="Ruth" w:date="2013-03-12T18:10:00Z">
+      <w:del w:id="356" w:author="Ruth" w:date="2013-03-12T18:10:00Z">
         <w:r>
           <w:rPr>
             <w:rFonts w:ascii="Calibri" w:hAnsi="Calibri"/>
@@ -13948,7 +13988,7 @@
           <w:rFonts w:ascii="Calibri" w:hAnsi="Calibri"/>
           <w:lang w:val="en-CA"/>
         </w:rPr>
-        <w:pPrChange w:id="352" w:author="Ruth" w:date="2013-03-13T12:37:00Z">
+        <w:pPrChange w:id="357" w:author="Ruth" w:date="2013-03-13T12:37:00Z">
           <w:pPr>
             <w:spacing w:line="480" w:lineRule="auto"/>
             <w:ind w:left="567" w:hanging="567"/>
@@ -14153,7 +14193,7 @@
       </w:r>
     </w:p>
   </w:comment>
-  <w:comment w:id="181" w:author="Ruth" w:date="2013-02-14T11:51:00Z" w:initials="R">
+  <w:comment w:id="186" w:author="Ruth" w:date="2013-02-14T11:51:00Z" w:initials="R">
     <w:p>
       <w:pPr>
         <w:pStyle w:val="CommentText"/>
@@ -14169,7 +14209,7 @@
       </w:r>
     </w:p>
   </w:comment>
-  <w:comment w:id="182" w:author="Ruth" w:date="2013-02-22T16:47:00Z" w:initials="R">
+  <w:comment w:id="187" w:author="Ruth" w:date="2013-02-22T16:47:00Z" w:initials="R">
     <w:p>
       <w:pPr>
         <w:pStyle w:val="CommentText"/>
@@ -14185,7 +14225,7 @@
       </w:r>
     </w:p>
   </w:comment>
-  <w:comment w:id="202" w:author="Ruth" w:date="2013-02-14T11:36:00Z" w:initials="R">
+  <w:comment w:id="207" w:author="Ruth" w:date="2013-02-14T11:36:00Z" w:initials="R">
     <w:p>
       <w:pPr>
         <w:pStyle w:val="CommentText"/>

</xml_diff>